<commit_message>
Alteração especificação dos relatórios
</commit_message>
<xml_diff>
--- a/Documento de Análise e DRE WhatsHappy.docx
+++ b/Documento de Análise e DRE WhatsHappy.docx
@@ -175,7 +175,7 @@
                                     <pic:cNvPicPr/>
                                   </pic:nvPicPr>
                                   <pic:blipFill>
-                                    <a:blip r:embed="rId10"/>
+                                    <a:blip r:embed="rId9"/>
                                     <a:stretch>
                                       <a:fillRect/>
                                     </a:stretch>
@@ -6740,7 +6740,7 @@
                     <pic:cNvPicPr/>
                   </pic:nvPicPr>
                   <pic:blipFill>
-                    <a:blip r:embed="rId11"/>
+                    <a:blip r:embed="rId10"/>
                     <a:stretch>
                       <a:fillRect/>
                     </a:stretch>
@@ -6872,7 +6872,7 @@
                     <pic:cNvPicPr/>
                   </pic:nvPicPr>
                   <pic:blipFill>
-                    <a:blip r:embed="rId12"/>
+                    <a:blip r:embed="rId11"/>
                     <a:stretch>
                       <a:fillRect/>
                     </a:stretch>
@@ -7372,6 +7372,175 @@
             <wp:extent cx="5543550" cy="2752725"/>
             <wp:effectExtent l="0" t="0" r="0" b="9525"/>
             <wp:docPr id="5" name="Imagem 5"/>
+            <wp:cNvGraphicFramePr>
+              <a:graphicFrameLocks xmlns:a="http://schemas.openxmlformats.org/drawingml/2006/main" noChangeAspect="1"/>
+            </wp:cNvGraphicFramePr>
+            <a:graphic xmlns:a="http://schemas.openxmlformats.org/drawingml/2006/main">
+              <a:graphicData uri="http://schemas.openxmlformats.org/drawingml/2006/picture">
+                <pic:pic xmlns:pic="http://schemas.openxmlformats.org/drawingml/2006/picture">
+                  <pic:nvPicPr>
+                    <pic:cNvPr id="0" name=""/>
+                    <pic:cNvPicPr/>
+                  </pic:nvPicPr>
+                  <pic:blipFill>
+                    <a:blip r:embed="rId13"/>
+                    <a:stretch>
+                      <a:fillRect/>
+                    </a:stretch>
+                  </pic:blipFill>
+                  <pic:spPr>
+                    <a:xfrm>
+                      <a:off x="0" y="0"/>
+                      <a:ext cx="5543550" cy="2752725"/>
+                    </a:xfrm>
+                    <a:prstGeom prst="rect">
+                      <a:avLst/>
+                    </a:prstGeom>
+                  </pic:spPr>
+                </pic:pic>
+              </a:graphicData>
+            </a:graphic>
+          </wp:inline>
+        </w:drawing>
+      </w:r>
+    </w:p>
+    <w:p>
+      <w:pPr>
+        <w:pStyle w:val="Legenda"/>
+        <w:jc w:val="center"/>
+      </w:pPr>
+      <w:bookmarkStart w:id="35" w:name="__RefHeading___Toc175024551"/>
+      <w:bookmarkStart w:id="36" w:name="_Toc34746313"/>
+      <w:bookmarkEnd w:id="35"/>
+      <w:r>
+        <w:t xml:space="preserve">Figura </w:t>
+      </w:r>
+      <w:r>
+        <w:rPr>
+          <w:noProof/>
+        </w:rPr>
+        <w:fldChar w:fldCharType="begin"/>
+      </w:r>
+      <w:r>
+        <w:rPr>
+          <w:noProof/>
+        </w:rPr>
+        <w:instrText xml:space="preserve"> SEQ Figura \* ARABIC </w:instrText>
+      </w:r>
+      <w:r>
+        <w:rPr>
+          <w:noProof/>
+        </w:rPr>
+        <w:fldChar w:fldCharType="separate"/>
+      </w:r>
+      <w:r>
+        <w:rPr>
+          <w:noProof/>
+        </w:rPr>
+        <w:t>3</w:t>
+      </w:r>
+      <w:r>
+        <w:rPr>
+          <w:noProof/>
+        </w:rPr>
+        <w:fldChar w:fldCharType="end"/>
+      </w:r>
+      <w:r>
+        <w:t xml:space="preserve">- </w:t>
+      </w:r>
+      <w:r>
+        <w:t xml:space="preserve">Enviar relatos </w:t>
+      </w:r>
+      <w:r>
+        <w:t>sentimentais</w:t>
+      </w:r>
+    </w:p>
+    <w:p>
+      <w:pPr>
+        <w:pStyle w:val="Legenda"/>
+        <w:jc w:val="center"/>
+      </w:pPr>
+    </w:p>
+    <w:p>
+      <w:pPr>
+        <w:pStyle w:val="Legenda"/>
+        <w:ind w:firstLine="720"/>
+        <w:jc w:val="left"/>
+        <w:rPr>
+          <w:i w:val="0"/>
+        </w:rPr>
+      </w:pPr>
+      <w:r>
+        <w:rPr>
+          <w:i w:val="0"/>
+        </w:rPr>
+        <w:t>Conforme o paciente for enviando seus relatos, o sistema armazenará os dados, que serã</w:t>
+      </w:r>
+      <w:r>
+        <w:rPr>
+          <w:i w:val="0"/>
+        </w:rPr>
+        <w:t>o processados</w:t>
+      </w:r>
+      <w:r>
+        <w:rPr>
+          <w:i w:val="0"/>
+        </w:rPr>
+        <w:t>, com o objetivo de gerar</w:t>
+      </w:r>
+      <w:r>
+        <w:rPr>
+          <w:i w:val="0"/>
+        </w:rPr>
+        <w:t xml:space="preserve"> relatórios para auxiliar o </w:t>
+      </w:r>
+      <w:r>
+        <w:rPr>
+          <w:i w:val="0"/>
+        </w:rPr>
+        <w:t>psicólogo</w:t>
+      </w:r>
+      <w:r>
+        <w:rPr>
+          <w:i w:val="0"/>
+        </w:rPr>
+        <w:t xml:space="preserve"> a acompanhar seus pacientes. A </w:t>
+      </w:r>
+      <w:r>
+        <w:rPr>
+          <w:i w:val="0"/>
+        </w:rPr>
+        <w:t>Figura 4</w:t>
+      </w:r>
+      <w:r>
+        <w:rPr>
+          <w:i w:val="0"/>
+        </w:rPr>
+        <w:t xml:space="preserve"> exemplifica o processo de geração de relatórios.</w:t>
+      </w:r>
+    </w:p>
+    <w:p>
+      <w:pPr>
+        <w:pStyle w:val="Legenda"/>
+        <w:ind w:firstLine="720"/>
+        <w:jc w:val="center"/>
+        <w:rPr>
+          <w:rFonts w:ascii="Arial" w:hAnsi="Arial" w:cs="Arial"/>
+          <w:i w:val="0"/>
+          <w:sz w:val="22"/>
+        </w:rPr>
+      </w:pPr>
+      <w:r>
+        <w:rPr>
+          <w:noProof/>
+          <w:lang w:eastAsia="pt-BR"/>
+        </w:rPr>
+        <w:lastRenderedPageBreak/>
+        <w:drawing>
+          <wp:inline distT="0" distB="0" distL="0" distR="0" wp14:anchorId="3F870D49" wp14:editId="3B15793F">
+            <wp:extent cx="5153025" cy="4314825"/>
+            <wp:effectExtent l="0" t="0" r="9525" b="9525"/>
+            <wp:docPr id="7" name="Imagem 7"/>
             <wp:cNvGraphicFramePr>
               <a:graphicFrameLocks xmlns:a="http://schemas.openxmlformats.org/drawingml/2006/main" noChangeAspect="1"/>
             </wp:cNvGraphicFramePr>
@@ -7391,7 +7560,7 @@
                   <pic:spPr>
                     <a:xfrm>
                       <a:off x="0" y="0"/>
-                      <a:ext cx="5543550" cy="2752725"/>
+                      <a:ext cx="5153025" cy="4314825"/>
                     </a:xfrm>
                     <a:prstGeom prst="rect">
                       <a:avLst/>
@@ -7409,9 +7578,6 @@
         <w:pStyle w:val="Legenda"/>
         <w:jc w:val="center"/>
       </w:pPr>
-      <w:bookmarkStart w:id="35" w:name="__RefHeading___Toc175024551"/>
-      <w:bookmarkStart w:id="36" w:name="_Toc34746313"/>
-      <w:bookmarkEnd w:id="35"/>
       <w:r>
         <w:t xml:space="preserve">Figura </w:t>
       </w:r>
@@ -7437,7 +7603,7 @@
         <w:rPr>
           <w:noProof/>
         </w:rPr>
-        <w:t>3</w:t>
+        <w:t>4</w:t>
       </w:r>
       <w:r>
         <w:rPr>
@@ -7449,86 +7615,71 @@
         <w:t xml:space="preserve">- </w:t>
       </w:r>
       <w:r>
-        <w:t xml:space="preserve">Enviar relatos </w:t>
-      </w:r>
-      <w:r>
-        <w:t>sentimentais</w:t>
-      </w:r>
-    </w:p>
-    <w:p>
-      <w:pPr>
-        <w:pStyle w:val="Legenda"/>
+        <w:t>Consultar relatórios</w:t>
+      </w:r>
+    </w:p>
+    <w:p>
+      <w:pPr>
+        <w:pStyle w:val="Standard"/>
+      </w:pPr>
+      <w:r>
+        <w:tab/>
+      </w:r>
+      <w:r>
+        <w:t xml:space="preserve">O </w:t>
+      </w:r>
+      <w:r>
+        <w:t>fluxo de agendar consulta para o paciente</w:t>
+      </w:r>
+      <w:r>
+        <w:t xml:space="preserve"> é divido em três: o psicólogo informar ao sistema quais seus horários disponíve</w:t>
+      </w:r>
+      <w:r>
+        <w:t>is; Psicólogo agendar o horário</w:t>
+      </w:r>
+      <w:r>
+        <w:t xml:space="preserve"> de seus pacientes ou os pacientes escolherem os horários disponíveis para atendimento. A</w:t>
+      </w:r>
+      <w:r>
+        <w:t>s Figuras 5, 6 e 7</w:t>
+      </w:r>
+      <w:r>
+        <w:t xml:space="preserve"> representam respectivamente estes processos.</w:t>
+      </w:r>
+    </w:p>
+    <w:p>
+      <w:pPr>
+        <w:pStyle w:val="Standard"/>
+      </w:pPr>
+      <w:r>
+        <w:rPr>
+          <w:b/>
+        </w:rPr>
+        <w:tab/>
+        <w:t>OBS:</w:t>
+      </w:r>
+      <w:r>
+        <w:rPr>
+          <w:b/>
+        </w:rPr>
+        <w:t xml:space="preserve"> </w:t>
+      </w:r>
+      <w:r>
+        <w:t>Caso o agendamento de consulta seja realizado pelo paciente, o mesmo poderá escolher somente</w:t>
+      </w:r>
+      <w:r>
+        <w:t xml:space="preserve"> um horário. Será permitido a ele fazer troca de horários. Caso o paciente necessite de mais atendimento durante a semana somente o psicólogo poderá agendar consultas extras.</w:t>
+      </w:r>
+    </w:p>
+    <w:p>
+      <w:pPr>
+        <w:pStyle w:val="Standard"/>
+      </w:pPr>
+    </w:p>
+    <w:p>
+      <w:pPr>
+        <w:pStyle w:val="Standard"/>
         <w:jc w:val="center"/>
-      </w:pPr>
-    </w:p>
-    <w:p>
-      <w:pPr>
-        <w:pStyle w:val="Legenda"/>
-        <w:ind w:firstLine="720"/>
-        <w:jc w:val="left"/>
-        <w:rPr>
-          <w:i w:val="0"/>
-        </w:rPr>
-      </w:pPr>
-      <w:r>
-        <w:rPr>
-          <w:i w:val="0"/>
-        </w:rPr>
-        <w:t>Conforme o paciente for enviando seus relatos, o sistema armazenará os dados, que serã</w:t>
-      </w:r>
-      <w:r>
-        <w:rPr>
-          <w:i w:val="0"/>
-        </w:rPr>
-        <w:t>o processados</w:t>
-      </w:r>
-      <w:r>
-        <w:rPr>
-          <w:i w:val="0"/>
-        </w:rPr>
-        <w:t>, com o objetivo de gerar</w:t>
-      </w:r>
-      <w:r>
-        <w:rPr>
-          <w:i w:val="0"/>
-        </w:rPr>
-        <w:t xml:space="preserve"> relatórios para auxiliar o </w:t>
-      </w:r>
-      <w:r>
-        <w:rPr>
-          <w:i w:val="0"/>
-        </w:rPr>
-        <w:t>psicólogo</w:t>
-      </w:r>
-      <w:r>
-        <w:rPr>
-          <w:i w:val="0"/>
-        </w:rPr>
-        <w:t xml:space="preserve"> a acompanhar seus pacientes. A </w:t>
-      </w:r>
-      <w:r>
-        <w:rPr>
-          <w:i w:val="0"/>
-        </w:rPr>
-        <w:t>Figura 4</w:t>
-      </w:r>
-      <w:r>
-        <w:rPr>
-          <w:i w:val="0"/>
-        </w:rPr>
-        <w:t xml:space="preserve"> exemplifica o processo de geração de relatórios.</w:t>
-      </w:r>
-    </w:p>
-    <w:p>
-      <w:pPr>
-        <w:pStyle w:val="Legenda"/>
-        <w:ind w:firstLine="720"/>
-        <w:jc w:val="center"/>
-        <w:rPr>
-          <w:rFonts w:ascii="Arial" w:hAnsi="Arial" w:cs="Arial"/>
-          <w:i w:val="0"/>
-          <w:sz w:val="22"/>
-        </w:rPr>
       </w:pPr>
       <w:r>
         <w:rPr>
@@ -7537,10 +7688,10 @@
         </w:rPr>
         <w:lastRenderedPageBreak/>
         <w:drawing>
-          <wp:inline distT="0" distB="0" distL="0" distR="0" wp14:anchorId="3F870D49" wp14:editId="3B15793F">
-            <wp:extent cx="5153025" cy="4314825"/>
-            <wp:effectExtent l="0" t="0" r="9525" b="9525"/>
-            <wp:docPr id="7" name="Imagem 7"/>
+          <wp:inline distT="0" distB="0" distL="0" distR="0" wp14:anchorId="29F6570C" wp14:editId="6A76240D">
+            <wp:extent cx="5105400" cy="3343275"/>
+            <wp:effectExtent l="0" t="0" r="0" b="9525"/>
+            <wp:docPr id="19" name="Imagem 19"/>
             <wp:cNvGraphicFramePr>
               <a:graphicFrameLocks xmlns:a="http://schemas.openxmlformats.org/drawingml/2006/main" noChangeAspect="1"/>
             </wp:cNvGraphicFramePr>
@@ -7560,7 +7711,7 @@
                   <pic:spPr>
                     <a:xfrm>
                       <a:off x="0" y="0"/>
-                      <a:ext cx="5153025" cy="4314825"/>
+                      <a:ext cx="5105400" cy="3343275"/>
                     </a:xfrm>
                     <a:prstGeom prst="rect">
                       <a:avLst/>
@@ -7603,7 +7754,7 @@
         <w:rPr>
           <w:noProof/>
         </w:rPr>
-        <w:t>4</w:t>
+        <w:t>5</w:t>
       </w:r>
       <w:r>
         <w:rPr>
@@ -7615,66 +7766,8 @@
         <w:t xml:space="preserve">- </w:t>
       </w:r>
       <w:r>
-        <w:t>Consultar relatórios</w:t>
-      </w:r>
-    </w:p>
-    <w:p>
-      <w:pPr>
-        <w:pStyle w:val="Standard"/>
-      </w:pPr>
-      <w:r>
-        <w:tab/>
-      </w:r>
-      <w:r>
-        <w:t xml:space="preserve">O </w:t>
-      </w:r>
-      <w:r>
-        <w:t>fluxo de agendar consulta para o paciente</w:t>
-      </w:r>
-      <w:r>
-        <w:t xml:space="preserve"> é divido em três: o psicólogo informar ao sistema quais seus horários disponíve</w:t>
-      </w:r>
-      <w:r>
-        <w:t>is; Psicólogo agendar o horário</w:t>
-      </w:r>
-      <w:r>
-        <w:t xml:space="preserve"> de seus pacientes ou os pacientes escolherem os horários disponíveis para atendimento. A</w:t>
-      </w:r>
-      <w:r>
-        <w:t>s Figuras 5, 6 e 7</w:t>
-      </w:r>
-      <w:r>
-        <w:t xml:space="preserve"> representam respectivamente estes processos.</w:t>
-      </w:r>
-    </w:p>
-    <w:p>
-      <w:pPr>
-        <w:pStyle w:val="Standard"/>
-      </w:pPr>
-      <w:r>
-        <w:rPr>
-          <w:b/>
-        </w:rPr>
-        <w:tab/>
-        <w:t>OBS:</w:t>
-      </w:r>
-      <w:r>
-        <w:rPr>
-          <w:b/>
-        </w:rPr>
-        <w:t xml:space="preserve"> </w:t>
-      </w:r>
-      <w:r>
-        <w:t>Caso o agendamento de consulta seja realizado pelo paciente, o mesmo poderá escolher somente</w:t>
-      </w:r>
-      <w:r>
-        <w:t xml:space="preserve"> um horário. Será permitido a ele fazer troca de horários. Caso o paciente necessite de mais atendimento durante a semana somente o psicólogo poderá agendar consultas extras.</w:t>
-      </w:r>
-    </w:p>
-    <w:p>
-      <w:pPr>
-        <w:pStyle w:val="Standard"/>
-      </w:pPr>
+        <w:t>Cadastrar horários disponíveis</w:t>
+      </w:r>
     </w:p>
     <w:p>
       <w:pPr>
@@ -7686,12 +7779,11 @@
           <w:noProof/>
           <w:lang w:eastAsia="pt-BR"/>
         </w:rPr>
-        <w:lastRenderedPageBreak/>
         <w:drawing>
-          <wp:inline distT="0" distB="0" distL="0" distR="0" wp14:anchorId="29F6570C" wp14:editId="6A76240D">
-            <wp:extent cx="5105400" cy="3343275"/>
-            <wp:effectExtent l="0" t="0" r="0" b="9525"/>
-            <wp:docPr id="19" name="Imagem 19"/>
+          <wp:inline distT="0" distB="0" distL="0" distR="0" wp14:anchorId="79E0832C" wp14:editId="351520BA">
+            <wp:extent cx="5612130" cy="3693795"/>
+            <wp:effectExtent l="0" t="0" r="7620" b="1905"/>
+            <wp:docPr id="20" name="Imagem 20"/>
             <wp:cNvGraphicFramePr>
               <a:graphicFrameLocks xmlns:a="http://schemas.openxmlformats.org/drawingml/2006/main" noChangeAspect="1"/>
             </wp:cNvGraphicFramePr>
@@ -7711,7 +7803,7 @@
                   <pic:spPr>
                     <a:xfrm>
                       <a:off x="0" y="0"/>
-                      <a:ext cx="5105400" cy="3343275"/>
+                      <a:ext cx="5612130" cy="3693795"/>
                     </a:xfrm>
                     <a:prstGeom prst="rect">
                       <a:avLst/>
@@ -7754,7 +7846,7 @@
         <w:rPr>
           <w:noProof/>
         </w:rPr>
-        <w:t>5</w:t>
+        <w:t>6</w:t>
       </w:r>
       <w:r>
         <w:rPr>
@@ -7763,15 +7855,18 @@
         <w:fldChar w:fldCharType="end"/>
       </w:r>
       <w:r>
-        <w:t xml:space="preserve">- </w:t>
-      </w:r>
-      <w:r>
-        <w:t>Cadastrar horários disponíveis</w:t>
-      </w:r>
-    </w:p>
-    <w:p>
-      <w:pPr>
-        <w:pStyle w:val="Standard"/>
+        <w:t>- Psicólogo agendar consulta de seus pacientes</w:t>
+      </w:r>
+    </w:p>
+    <w:p>
+      <w:pPr>
+        <w:pStyle w:val="Legenda"/>
+        <w:jc w:val="center"/>
+      </w:pPr>
+    </w:p>
+    <w:p>
+      <w:pPr>
+        <w:pStyle w:val="Legenda"/>
         <w:jc w:val="center"/>
       </w:pPr>
       <w:r>
@@ -7779,11 +7874,12 @@
           <w:noProof/>
           <w:lang w:eastAsia="pt-BR"/>
         </w:rPr>
+        <w:lastRenderedPageBreak/>
         <w:drawing>
-          <wp:inline distT="0" distB="0" distL="0" distR="0" wp14:anchorId="79E0832C" wp14:editId="351520BA">
-            <wp:extent cx="5612130" cy="3693795"/>
-            <wp:effectExtent l="0" t="0" r="7620" b="1905"/>
-            <wp:docPr id="20" name="Imagem 20"/>
+          <wp:inline distT="0" distB="0" distL="0" distR="0" wp14:anchorId="5F240885" wp14:editId="0467AD50">
+            <wp:extent cx="4591050" cy="3781425"/>
+            <wp:effectExtent l="0" t="0" r="0" b="9525"/>
+            <wp:docPr id="21" name="Imagem 21"/>
             <wp:cNvGraphicFramePr>
               <a:graphicFrameLocks xmlns:a="http://schemas.openxmlformats.org/drawingml/2006/main" noChangeAspect="1"/>
             </wp:cNvGraphicFramePr>
@@ -7803,7 +7899,7 @@
                   <pic:spPr>
                     <a:xfrm>
                       <a:off x="0" y="0"/>
-                      <a:ext cx="5612130" cy="3693795"/>
+                      <a:ext cx="4591050" cy="3781425"/>
                     </a:xfrm>
                     <a:prstGeom prst="rect">
                       <a:avLst/>
@@ -7846,7 +7942,7 @@
         <w:rPr>
           <w:noProof/>
         </w:rPr>
-        <w:t>6</w:t>
+        <w:t>7</w:t>
       </w:r>
       <w:r>
         <w:rPr>
@@ -7855,18 +7951,51 @@
         <w:fldChar w:fldCharType="end"/>
       </w:r>
       <w:r>
-        <w:t>- Psicólogo agendar consulta de seus pacientes</w:t>
-      </w:r>
-    </w:p>
-    <w:p>
-      <w:pPr>
-        <w:pStyle w:val="Legenda"/>
-        <w:jc w:val="center"/>
-      </w:pPr>
-    </w:p>
-    <w:p>
-      <w:pPr>
-        <w:pStyle w:val="Legenda"/>
+        <w:t xml:space="preserve">- </w:t>
+      </w:r>
+      <w:proofErr w:type="gramStart"/>
+      <w:r>
+        <w:t>Paciente</w:t>
+      </w:r>
+      <w:proofErr w:type="gramEnd"/>
+      <w:r>
+        <w:t xml:space="preserve"> agenda</w:t>
+      </w:r>
+      <w:r>
+        <w:t xml:space="preserve"> horário de consulta</w:t>
+      </w:r>
+    </w:p>
+    <w:p>
+      <w:pPr>
+        <w:pStyle w:val="Standard"/>
+      </w:pPr>
+    </w:p>
+    <w:p>
+      <w:pPr>
+        <w:pStyle w:val="Standard"/>
+        <w:ind w:firstLine="720"/>
+      </w:pPr>
+      <w:r>
+        <w:t>O</w:t>
+      </w:r>
+      <w:r>
+        <w:t xml:space="preserve"> psicólogo pode optar por acessar um relato completo do paciente, seja antes, durante ou d</w:t>
+      </w:r>
+      <w:r>
+        <w:t>epois do atendimento. A Figura 8</w:t>
+      </w:r>
+      <w:r>
+        <w:t xml:space="preserve"> exibe a forma de acessar os relatos do paciente.</w:t>
+      </w:r>
+    </w:p>
+    <w:p>
+      <w:pPr>
+        <w:pStyle w:val="Standard"/>
+      </w:pPr>
+    </w:p>
+    <w:p>
+      <w:pPr>
+        <w:pStyle w:val="Standard"/>
         <w:jc w:val="center"/>
       </w:pPr>
       <w:r>
@@ -7874,12 +8003,11 @@
           <w:noProof/>
           <w:lang w:eastAsia="pt-BR"/>
         </w:rPr>
-        <w:lastRenderedPageBreak/>
         <w:drawing>
-          <wp:inline distT="0" distB="0" distL="0" distR="0" wp14:anchorId="5F240885" wp14:editId="0467AD50">
-            <wp:extent cx="4591050" cy="3781425"/>
-            <wp:effectExtent l="0" t="0" r="0" b="9525"/>
-            <wp:docPr id="21" name="Imagem 21"/>
+          <wp:inline distT="0" distB="0" distL="0" distR="0" wp14:anchorId="35B6B2CA" wp14:editId="3CF5B3F1">
+            <wp:extent cx="5612130" cy="2880360"/>
+            <wp:effectExtent l="0" t="0" r="7620" b="0"/>
+            <wp:docPr id="25" name="Imagem 25"/>
             <wp:cNvGraphicFramePr>
               <a:graphicFrameLocks xmlns:a="http://schemas.openxmlformats.org/drawingml/2006/main" noChangeAspect="1"/>
             </wp:cNvGraphicFramePr>
@@ -7899,7 +8027,7 @@
                   <pic:spPr>
                     <a:xfrm>
                       <a:off x="0" y="0"/>
-                      <a:ext cx="4591050" cy="3781425"/>
+                      <a:ext cx="5612130" cy="2880360"/>
                     </a:xfrm>
                     <a:prstGeom prst="rect">
                       <a:avLst/>
@@ -7942,7 +8070,7 @@
         <w:rPr>
           <w:noProof/>
         </w:rPr>
-        <w:t>7</w:t>
+        <w:t>8</w:t>
       </w:r>
       <w:r>
         <w:rPr>
@@ -7951,18 +8079,7 @@
         <w:fldChar w:fldCharType="end"/>
       </w:r>
       <w:r>
-        <w:t xml:space="preserve">- </w:t>
-      </w:r>
-      <w:proofErr w:type="gramStart"/>
-      <w:r>
-        <w:t>Paciente</w:t>
-      </w:r>
-      <w:proofErr w:type="gramEnd"/>
-      <w:r>
-        <w:t xml:space="preserve"> agenda</w:t>
-      </w:r>
-      <w:r>
-        <w:t xml:space="preserve"> horário de consulta</w:t>
+        <w:t>- Consultar relatos de pacientes</w:t>
       </w:r>
     </w:p>
     <w:p>
@@ -7973,19 +8090,13 @@
     <w:p>
       <w:pPr>
         <w:pStyle w:val="Standard"/>
-        <w:ind w:firstLine="720"/>
-      </w:pPr>
-      <w:r>
-        <w:t>O</w:t>
-      </w:r>
-      <w:r>
-        <w:t xml:space="preserve"> psicólogo pode optar por acessar um relato completo do paciente, seja antes, durante ou d</w:t>
-      </w:r>
-      <w:r>
-        <w:t>epois do atendimento. A Figura 8</w:t>
-      </w:r>
-      <w:r>
-        <w:t xml:space="preserve"> exibe a forma de acessar os relatos do paciente.</w:t>
+      </w:pPr>
+      <w:r>
+        <w:tab/>
+        <w:t>Após o psicólogo ter todos os dados de acompanhamento ele pode realizar a consulta de seu paciente, conforme Figura 12</w:t>
+      </w:r>
+      <w:r>
+        <w:t>.</w:t>
       </w:r>
     </w:p>
     <w:p>
@@ -8004,10 +8115,10 @@
           <w:lang w:eastAsia="pt-BR"/>
         </w:rPr>
         <w:drawing>
-          <wp:inline distT="0" distB="0" distL="0" distR="0" wp14:anchorId="35B6B2CA" wp14:editId="3CF5B3F1">
-            <wp:extent cx="5612130" cy="2880360"/>
-            <wp:effectExtent l="0" t="0" r="7620" b="0"/>
-            <wp:docPr id="25" name="Imagem 25"/>
+          <wp:inline distT="0" distB="0" distL="0" distR="0" wp14:anchorId="38DEA240" wp14:editId="5A9116D6">
+            <wp:extent cx="5901463" cy="2505075"/>
+            <wp:effectExtent l="0" t="0" r="4445" b="0"/>
+            <wp:docPr id="28" name="Imagem 28"/>
             <wp:cNvGraphicFramePr>
               <a:graphicFrameLocks xmlns:a="http://schemas.openxmlformats.org/drawingml/2006/main" noChangeAspect="1"/>
             </wp:cNvGraphicFramePr>
@@ -8027,7 +8138,7 @@
                   <pic:spPr>
                     <a:xfrm>
                       <a:off x="0" y="0"/>
-                      <a:ext cx="5612130" cy="2880360"/>
+                      <a:ext cx="5901463" cy="2505075"/>
                     </a:xfrm>
                     <a:prstGeom prst="rect">
                       <a:avLst/>
@@ -8070,7 +8181,7 @@
         <w:rPr>
           <w:noProof/>
         </w:rPr>
-        <w:t>8</w:t>
+        <w:t>9</w:t>
       </w:r>
       <w:r>
         <w:rPr>
@@ -8079,7 +8190,7 @@
         <w:fldChar w:fldCharType="end"/>
       </w:r>
       <w:r>
-        <w:t>- Consultar relatos de pacientes</w:t>
+        <w:t>- Consultar pacientes</w:t>
       </w:r>
     </w:p>
     <w:p>
@@ -8093,10 +8204,29 @@
       </w:pPr>
       <w:r>
         <w:tab/>
-        <w:t>Após o psicólogo ter todos os dados de acompanhamento ele pode realizar a consulta de seu paciente, conforme Figura 12</w:t>
-      </w:r>
-      <w:r>
-        <w:t>.</w:t>
+      </w:r>
+      <w:r>
+        <w:t xml:space="preserve">Em relação </w:t>
+      </w:r>
+      <w:proofErr w:type="gramStart"/>
+      <w:r>
+        <w:t>as</w:t>
+      </w:r>
+      <w:proofErr w:type="gramEnd"/>
+      <w:r>
+        <w:t xml:space="preserve"> demais interações do paciente</w:t>
+      </w:r>
+      <w:r>
+        <w:t xml:space="preserve"> com o sistema, o atendido poderá verificar as consultas agendadas e os rela</w:t>
+      </w:r>
+      <w:r>
+        <w:t>tos enviados, conforme Figura 10 e 11</w:t>
+      </w:r>
+      <w:r>
+        <w:t xml:space="preserve">, </w:t>
+      </w:r>
+      <w:r>
+        <w:t>respectivamente.</w:t>
       </w:r>
     </w:p>
     <w:p>
@@ -8115,10 +8245,10 @@
           <w:lang w:eastAsia="pt-BR"/>
         </w:rPr>
         <w:drawing>
-          <wp:inline distT="0" distB="0" distL="0" distR="0" wp14:anchorId="38DEA240" wp14:editId="5A9116D6">
-            <wp:extent cx="5901463" cy="2505075"/>
-            <wp:effectExtent l="0" t="0" r="4445" b="0"/>
-            <wp:docPr id="28" name="Imagem 28"/>
+          <wp:inline distT="0" distB="0" distL="0" distR="0" wp14:anchorId="0E77C8EF" wp14:editId="24642D80">
+            <wp:extent cx="3714750" cy="2962275"/>
+            <wp:effectExtent l="0" t="0" r="0" b="9525"/>
+            <wp:docPr id="29" name="Imagem 29"/>
             <wp:cNvGraphicFramePr>
               <a:graphicFrameLocks xmlns:a="http://schemas.openxmlformats.org/drawingml/2006/main" noChangeAspect="1"/>
             </wp:cNvGraphicFramePr>
@@ -8138,136 +8268,6 @@
                   <pic:spPr>
                     <a:xfrm>
                       <a:off x="0" y="0"/>
-                      <a:ext cx="5901463" cy="2505075"/>
-                    </a:xfrm>
-                    <a:prstGeom prst="rect">
-                      <a:avLst/>
-                    </a:prstGeom>
-                  </pic:spPr>
-                </pic:pic>
-              </a:graphicData>
-            </a:graphic>
-          </wp:inline>
-        </w:drawing>
-      </w:r>
-    </w:p>
-    <w:p>
-      <w:pPr>
-        <w:pStyle w:val="Legenda"/>
-        <w:jc w:val="center"/>
-      </w:pPr>
-      <w:r>
-        <w:t xml:space="preserve">Figura </w:t>
-      </w:r>
-      <w:r>
-        <w:rPr>
-          <w:noProof/>
-        </w:rPr>
-        <w:fldChar w:fldCharType="begin"/>
-      </w:r>
-      <w:r>
-        <w:rPr>
-          <w:noProof/>
-        </w:rPr>
-        <w:instrText xml:space="preserve"> SEQ Figura \* ARABIC </w:instrText>
-      </w:r>
-      <w:r>
-        <w:rPr>
-          <w:noProof/>
-        </w:rPr>
-        <w:fldChar w:fldCharType="separate"/>
-      </w:r>
-      <w:r>
-        <w:rPr>
-          <w:noProof/>
-        </w:rPr>
-        <w:t>9</w:t>
-      </w:r>
-      <w:r>
-        <w:rPr>
-          <w:noProof/>
-        </w:rPr>
-        <w:fldChar w:fldCharType="end"/>
-      </w:r>
-      <w:r>
-        <w:t>- Consultar pacientes</w:t>
-      </w:r>
-    </w:p>
-    <w:p>
-      <w:pPr>
-        <w:pStyle w:val="Standard"/>
-      </w:pPr>
-    </w:p>
-    <w:p>
-      <w:pPr>
-        <w:pStyle w:val="Standard"/>
-      </w:pPr>
-      <w:r>
-        <w:tab/>
-      </w:r>
-      <w:r>
-        <w:t xml:space="preserve">Em relação </w:t>
-      </w:r>
-      <w:proofErr w:type="gramStart"/>
-      <w:r>
-        <w:t>as</w:t>
-      </w:r>
-      <w:proofErr w:type="gramEnd"/>
-      <w:r>
-        <w:t xml:space="preserve"> demais interações do paciente</w:t>
-      </w:r>
-      <w:r>
-        <w:t xml:space="preserve"> com o sistema, o atendido poderá verificar as consultas agendadas e os rela</w:t>
-      </w:r>
-      <w:r>
-        <w:t>tos enviados, conforme Figura 10 e 11</w:t>
-      </w:r>
-      <w:r>
-        <w:t xml:space="preserve">, </w:t>
-      </w:r>
-      <w:r>
-        <w:t>respectivamente.</w:t>
-      </w:r>
-    </w:p>
-    <w:p>
-      <w:pPr>
-        <w:pStyle w:val="Standard"/>
-      </w:pPr>
-    </w:p>
-    <w:p>
-      <w:pPr>
-        <w:pStyle w:val="Standard"/>
-        <w:jc w:val="center"/>
-      </w:pPr>
-      <w:r>
-        <w:rPr>
-          <w:noProof/>
-          <w:lang w:eastAsia="pt-BR"/>
-        </w:rPr>
-        <w:drawing>
-          <wp:inline distT="0" distB="0" distL="0" distR="0" wp14:anchorId="0E77C8EF" wp14:editId="24642D80">
-            <wp:extent cx="3714750" cy="2962275"/>
-            <wp:effectExtent l="0" t="0" r="0" b="9525"/>
-            <wp:docPr id="29" name="Imagem 29"/>
-            <wp:cNvGraphicFramePr>
-              <a:graphicFrameLocks xmlns:a="http://schemas.openxmlformats.org/drawingml/2006/main" noChangeAspect="1"/>
-            </wp:cNvGraphicFramePr>
-            <a:graphic xmlns:a="http://schemas.openxmlformats.org/drawingml/2006/main">
-              <a:graphicData uri="http://schemas.openxmlformats.org/drawingml/2006/picture">
-                <pic:pic xmlns:pic="http://schemas.openxmlformats.org/drawingml/2006/picture">
-                  <pic:nvPicPr>
-                    <pic:cNvPr id="0" name=""/>
-                    <pic:cNvPicPr/>
-                  </pic:nvPicPr>
-                  <pic:blipFill>
-                    <a:blip r:embed="rId21"/>
-                    <a:stretch>
-                      <a:fillRect/>
-                    </a:stretch>
-                  </pic:blipFill>
-                  <pic:spPr>
-                    <a:xfrm>
-                      <a:off x="0" y="0"/>
                       <a:ext cx="3714750" cy="2962275"/>
                     </a:xfrm>
                     <a:prstGeom prst="rect">
@@ -8356,7 +8356,7 @@
                     <pic:cNvPicPr/>
                   </pic:nvPicPr>
                   <pic:blipFill>
-                    <a:blip r:embed="rId22"/>
+                    <a:blip r:embed="rId21"/>
                     <a:stretch>
                       <a:fillRect/>
                     </a:stretch>
@@ -11053,7 +11053,25 @@
                 <w:sz w:val="18"/>
                 <w:szCs w:val="18"/>
               </w:rPr>
-              <w:t>Relatório semanal de palavras repetidas</w:t>
+              <w:t xml:space="preserve">Relatório </w:t>
+            </w:r>
+            <w:r>
+              <w:rPr>
+                <w:rFonts w:ascii="Arial" w:hAnsi="Arial" w:cs="Arial"/>
+                <w:i w:val="0"/>
+                <w:sz w:val="18"/>
+                <w:szCs w:val="18"/>
+              </w:rPr>
+              <w:t>das</w:t>
+            </w:r>
+            <w:r>
+              <w:rPr>
+                <w:rFonts w:ascii="Arial" w:hAnsi="Arial" w:cs="Arial"/>
+                <w:i w:val="0"/>
+                <w:sz w:val="18"/>
+                <w:szCs w:val="18"/>
+              </w:rPr>
+              <w:t xml:space="preserve"> palavras repetidas</w:t>
             </w:r>
           </w:p>
         </w:tc>
@@ -11103,16 +11121,16 @@
                 <w:sz w:val="18"/>
                 <w:szCs w:val="18"/>
               </w:rPr>
-              <w:t>A partir dos relatos sentimentais enviados pelos pacientes, será possível gerar um relatório com as palavras que mais foram repetidas nos relatos ao longo da semana</w:t>
-            </w:r>
-            <w:r>
-              <w:rPr>
-                <w:rFonts w:ascii="Arial" w:hAnsi="Arial" w:cs="Arial"/>
-                <w:i w:val="0"/>
-                <w:sz w:val="18"/>
-                <w:szCs w:val="18"/>
-              </w:rPr>
-              <w:t>.</w:t>
+              <w:t>A partir dos relatos sentimentais enviados pelos pacientes, será possível gerar um relatório com as palavras que m</w:t>
+            </w:r>
+            <w:r>
+              <w:rPr>
+                <w:rFonts w:ascii="Arial" w:hAnsi="Arial" w:cs="Arial"/>
+                <w:i w:val="0"/>
+                <w:sz w:val="18"/>
+                <w:szCs w:val="18"/>
+              </w:rPr>
+              <w:t>ais foram repetidas nos relatos.</w:t>
             </w:r>
           </w:p>
           <w:p>
@@ -11152,7 +11170,16 @@
                 <w:sz w:val="18"/>
                 <w:szCs w:val="18"/>
               </w:rPr>
-              <w:t xml:space="preserve"> semana a ser analisada</w:t>
+              <w:t xml:space="preserve"> </w:t>
+            </w:r>
+            <w:r>
+              <w:rPr>
+                <w:rFonts w:ascii="Arial" w:hAnsi="Arial" w:cs="Arial"/>
+                <w:i w:val="0"/>
+                <w:sz w:val="18"/>
+                <w:szCs w:val="18"/>
+              </w:rPr>
+              <w:t>período</w:t>
             </w:r>
             <w:r>
               <w:rPr>
@@ -11180,7 +11207,7 @@
                 <w:sz w:val="18"/>
                 <w:szCs w:val="18"/>
               </w:rPr>
-              <w:t>[RFS9</w:t>
+              <w:t>[RFS7</w:t>
             </w:r>
             <w:r>
               <w:rPr>
@@ -11414,7 +11441,7 @@
                 <w:sz w:val="18"/>
                 <w:szCs w:val="18"/>
               </w:rPr>
-              <w:t>Relatório mensal de palavras repetidas</w:t>
+              <w:t>Relatório de variação de humor</w:t>
             </w:r>
           </w:p>
         </w:tc>
@@ -11464,7 +11491,34 @@
                 <w:sz w:val="18"/>
                 <w:szCs w:val="18"/>
               </w:rPr>
-              <w:t>A partir dos relatos sentimentais enviados pelos pacientes, será possível gerar um relatório com as palavras que mais foram repetidas nos relatos ao longo do mês.</w:t>
+              <w:t>A partir dos dados registrados dos relatos enviados pelo paciente, mais especificamente o h</w:t>
+            </w:r>
+            <w:r>
+              <w:rPr>
+                <w:rFonts w:ascii="Arial" w:hAnsi="Arial" w:cs="Arial"/>
+                <w:i w:val="0"/>
+                <w:sz w:val="18"/>
+                <w:szCs w:val="18"/>
+              </w:rPr>
+              <w:t>umor registrado</w:t>
+            </w:r>
+            <w:r>
+              <w:rPr>
+                <w:rFonts w:ascii="Arial" w:hAnsi="Arial" w:cs="Arial"/>
+                <w:i w:val="0"/>
+                <w:sz w:val="18"/>
+                <w:szCs w:val="18"/>
+              </w:rPr>
+              <w:t xml:space="preserve"> neste relato</w:t>
+            </w:r>
+            <w:r>
+              <w:rPr>
+                <w:rFonts w:ascii="Arial" w:hAnsi="Arial" w:cs="Arial"/>
+                <w:i w:val="0"/>
+                <w:sz w:val="18"/>
+                <w:szCs w:val="18"/>
+              </w:rPr>
+              <w:t xml:space="preserve">, o ator solicitará ao sistema a emissão do relatório de variação do humor que o paciente teve.  </w:t>
             </w:r>
           </w:p>
           <w:p>
@@ -11504,25 +11558,25 @@
                 <w:sz w:val="18"/>
                 <w:szCs w:val="18"/>
               </w:rPr>
-              <w:t xml:space="preserve"> mês, ano,</w:t>
-            </w:r>
-            <w:r>
-              <w:rPr>
-                <w:rFonts w:ascii="Arial" w:hAnsi="Arial" w:cs="Arial"/>
-                <w:i w:val="0"/>
-                <w:sz w:val="18"/>
-                <w:szCs w:val="18"/>
-              </w:rPr>
-              <w:t xml:space="preserve"> paciente</w:t>
-            </w:r>
-            <w:r>
-              <w:rPr>
-                <w:rFonts w:ascii="Arial" w:hAnsi="Arial" w:cs="Arial"/>
-                <w:i w:val="0"/>
-                <w:sz w:val="18"/>
-                <w:szCs w:val="18"/>
-              </w:rPr>
-              <w:t xml:space="preserve"> e relatos do </w:t>
+              <w:t xml:space="preserve"> </w:t>
+            </w:r>
+            <w:r>
+              <w:rPr>
+                <w:rFonts w:ascii="Arial" w:hAnsi="Arial" w:cs="Arial"/>
+                <w:i w:val="0"/>
+                <w:sz w:val="18"/>
+                <w:szCs w:val="18"/>
+              </w:rPr>
+              <w:t>período</w:t>
+            </w:r>
+            <w:r>
+              <w:rPr>
+                <w:rFonts w:ascii="Arial" w:hAnsi="Arial" w:cs="Arial"/>
+                <w:i w:val="0"/>
+                <w:sz w:val="18"/>
+                <w:szCs w:val="18"/>
+              </w:rPr>
+              <w:t xml:space="preserve">, paciente e relatos do </w:t>
             </w:r>
             <w:r>
               <w:rPr>
@@ -11532,7 +11586,7 @@
                 <w:sz w:val="18"/>
                 <w:szCs w:val="18"/>
               </w:rPr>
-              <w:t>[RFS9</w:t>
+              <w:t>[RFS7</w:t>
             </w:r>
             <w:r>
               <w:rPr>
@@ -11543,81 +11597,6 @@
                 <w:szCs w:val="18"/>
               </w:rPr>
               <w:t>] CRUD Relatos</w:t>
-            </w:r>
-            <w:r>
-              <w:rPr>
-                <w:rFonts w:ascii="Arial" w:hAnsi="Arial" w:cs="Arial"/>
-                <w:i w:val="0"/>
-                <w:sz w:val="18"/>
-                <w:szCs w:val="18"/>
-              </w:rPr>
-              <w:t>.</w:t>
-            </w:r>
-          </w:p>
-          <w:p>
-            <w:pPr>
-              <w:pStyle w:val="Textbody"/>
-              <w:rPr>
-                <w:rFonts w:ascii="Arial" w:hAnsi="Arial" w:cs="Arial"/>
-                <w:i w:val="0"/>
-                <w:sz w:val="18"/>
-                <w:szCs w:val="18"/>
-              </w:rPr>
-            </w:pPr>
-            <w:r>
-              <w:rPr>
-                <w:rFonts w:ascii="Arial" w:hAnsi="Arial" w:cs="Arial"/>
-                <w:b/>
-                <w:i w:val="0"/>
-                <w:sz w:val="18"/>
-                <w:szCs w:val="18"/>
-              </w:rPr>
-              <w:t>OBS:</w:t>
-            </w:r>
-            <w:r>
-              <w:rPr>
-                <w:rFonts w:ascii="Arial" w:hAnsi="Arial" w:cs="Arial"/>
-                <w:i w:val="0"/>
-                <w:sz w:val="18"/>
-                <w:szCs w:val="18"/>
-              </w:rPr>
-              <w:t xml:space="preserve"> </w:t>
-            </w:r>
-            <w:r>
-              <w:rPr>
-                <w:rFonts w:ascii="Arial" w:hAnsi="Arial" w:cs="Arial"/>
-                <w:i w:val="0"/>
-                <w:sz w:val="18"/>
-                <w:szCs w:val="18"/>
-              </w:rPr>
-              <w:t>Serão desc</w:t>
-            </w:r>
-            <w:r>
-              <w:rPr>
-                <w:rFonts w:ascii="Arial" w:hAnsi="Arial" w:cs="Arial"/>
-                <w:i w:val="0"/>
-                <w:sz w:val="18"/>
-                <w:szCs w:val="18"/>
-              </w:rPr>
-              <w:t xml:space="preserve">onsideradas palavras conectivas (preposições, artigos </w:t>
-            </w:r>
-            <w:r>
-              <w:rPr>
-                <w:rFonts w:ascii="Arial" w:hAnsi="Arial" w:cs="Arial"/>
-                <w:i w:val="0"/>
-                <w:sz w:val="18"/>
-                <w:szCs w:val="18"/>
-              </w:rPr>
-              <w:t>e similares</w:t>
-            </w:r>
-            <w:r>
-              <w:rPr>
-                <w:rFonts w:ascii="Arial" w:hAnsi="Arial" w:cs="Arial"/>
-                <w:i w:val="0"/>
-                <w:sz w:val="18"/>
-                <w:szCs w:val="18"/>
-              </w:rPr>
-              <w:t>)</w:t>
             </w:r>
             <w:r>
               <w:rPr>
@@ -11739,7 +11718,16 @@
                 <w:sz w:val="18"/>
                 <w:szCs w:val="18"/>
               </w:rPr>
-              <w:t>Relatório semanal de variação de humor</w:t>
+              <w:t xml:space="preserve">CRUD </w:t>
+            </w:r>
+            <w:r>
+              <w:rPr>
+                <w:rFonts w:ascii="Arial" w:hAnsi="Arial" w:cs="Arial"/>
+                <w:i w:val="0"/>
+                <w:sz w:val="18"/>
+                <w:szCs w:val="18"/>
+              </w:rPr>
+              <w:t>Relatos</w:t>
             </w:r>
           </w:p>
         </w:tc>
@@ -11764,7 +11752,7 @@
                 <w:sz w:val="18"/>
                 <w:szCs w:val="18"/>
               </w:rPr>
-              <w:t>Psicólogo</w:t>
+              <w:t>Paciente</w:t>
             </w:r>
           </w:p>
         </w:tc>
@@ -11789,34 +11777,7 @@
                 <w:sz w:val="18"/>
                 <w:szCs w:val="18"/>
               </w:rPr>
-              <w:t>A partir dos dados registrados dos relatos enviados pelo paciente, mais especificamente o h</w:t>
-            </w:r>
-            <w:r>
-              <w:rPr>
-                <w:rFonts w:ascii="Arial" w:hAnsi="Arial" w:cs="Arial"/>
-                <w:i w:val="0"/>
-                <w:sz w:val="18"/>
-                <w:szCs w:val="18"/>
-              </w:rPr>
-              <w:t>umor registrado</w:t>
-            </w:r>
-            <w:r>
-              <w:rPr>
-                <w:rFonts w:ascii="Arial" w:hAnsi="Arial" w:cs="Arial"/>
-                <w:i w:val="0"/>
-                <w:sz w:val="18"/>
-                <w:szCs w:val="18"/>
-              </w:rPr>
-              <w:t xml:space="preserve"> neste relato</w:t>
-            </w:r>
-            <w:r>
-              <w:rPr>
-                <w:rFonts w:ascii="Arial" w:hAnsi="Arial" w:cs="Arial"/>
-                <w:i w:val="0"/>
-                <w:sz w:val="18"/>
-                <w:szCs w:val="18"/>
-              </w:rPr>
-              <w:t xml:space="preserve">, o ator solicitará ao sistema a emissão do relatório semanal de variação do humor que o paciente teve.  </w:t>
+              <w:t>O paciente poderá enviar seus relatos semanais, via aplicativo.</w:t>
             </w:r>
           </w:p>
           <w:p>
@@ -11856,16 +11817,135 @@
                 <w:sz w:val="18"/>
                 <w:szCs w:val="18"/>
               </w:rPr>
-              <w:t xml:space="preserve"> s</w:t>
-            </w:r>
-            <w:r>
-              <w:rPr>
-                <w:rFonts w:ascii="Arial" w:hAnsi="Arial" w:cs="Arial"/>
-                <w:i w:val="0"/>
-                <w:sz w:val="18"/>
-                <w:szCs w:val="18"/>
-              </w:rPr>
-              <w:t xml:space="preserve">emana a ser analisada, paciente e relatos do </w:t>
+              <w:t xml:space="preserve"> </w:t>
+            </w:r>
+            <w:proofErr w:type="gramStart"/>
+            <w:r>
+              <w:rPr>
+                <w:rFonts w:ascii="Arial" w:hAnsi="Arial" w:cs="Arial"/>
+                <w:i w:val="0"/>
+                <w:sz w:val="18"/>
+                <w:szCs w:val="18"/>
+              </w:rPr>
+              <w:t>Avaliação</w:t>
+            </w:r>
+            <w:r>
+              <w:rPr>
+                <w:rFonts w:ascii="Arial" w:hAnsi="Arial" w:cs="Arial"/>
+                <w:i w:val="0"/>
+                <w:sz w:val="18"/>
+                <w:szCs w:val="18"/>
+              </w:rPr>
+              <w:t xml:space="preserve"> </w:t>
+            </w:r>
+            <w:r>
+              <w:rPr>
+                <w:rFonts w:ascii="Arial" w:hAnsi="Arial" w:cs="Arial"/>
+                <w:i w:val="0"/>
+                <w:sz w:val="18"/>
+                <w:szCs w:val="18"/>
+              </w:rPr>
+              <w:t>d</w:t>
+            </w:r>
+            <w:r>
+              <w:rPr>
+                <w:rFonts w:ascii="Arial" w:hAnsi="Arial" w:cs="Arial"/>
+                <w:i w:val="0"/>
+                <w:sz w:val="18"/>
+                <w:szCs w:val="18"/>
+              </w:rPr>
+              <w:t>o humor e fazer seu relato</w:t>
+            </w:r>
+            <w:r>
+              <w:rPr>
+                <w:rFonts w:ascii="Arial" w:hAnsi="Arial" w:cs="Arial"/>
+                <w:i w:val="0"/>
+                <w:sz w:val="18"/>
+                <w:szCs w:val="18"/>
+              </w:rPr>
+              <w:t xml:space="preserve"> seja</w:t>
+            </w:r>
+            <w:proofErr w:type="gramEnd"/>
+            <w:r>
+              <w:rPr>
+                <w:rFonts w:ascii="Arial" w:hAnsi="Arial" w:cs="Arial"/>
+                <w:i w:val="0"/>
+                <w:sz w:val="18"/>
+                <w:szCs w:val="18"/>
+              </w:rPr>
+              <w:t xml:space="preserve"> por digitação ou </w:t>
+            </w:r>
+            <w:r>
+              <w:rPr>
+                <w:rFonts w:ascii="Arial" w:hAnsi="Arial" w:cs="Arial"/>
+                <w:i w:val="0"/>
+                <w:sz w:val="18"/>
+                <w:szCs w:val="18"/>
+              </w:rPr>
+              <w:t>áudio</w:t>
+            </w:r>
+            <w:r>
+              <w:rPr>
+                <w:rFonts w:ascii="Arial" w:hAnsi="Arial" w:cs="Arial"/>
+                <w:i w:val="0"/>
+                <w:sz w:val="18"/>
+                <w:szCs w:val="18"/>
+              </w:rPr>
+              <w:t>.</w:t>
+            </w:r>
+            <w:r>
+              <w:rPr>
+                <w:rFonts w:ascii="Arial" w:hAnsi="Arial" w:cs="Arial"/>
+                <w:i w:val="0"/>
+                <w:sz w:val="18"/>
+                <w:szCs w:val="18"/>
+              </w:rPr>
+              <w:t xml:space="preserve"> Em caso de</w:t>
+            </w:r>
+            <w:r>
+              <w:rPr>
+                <w:rFonts w:ascii="Arial" w:hAnsi="Arial" w:cs="Arial"/>
+                <w:i w:val="0"/>
+                <w:sz w:val="18"/>
+                <w:szCs w:val="18"/>
+              </w:rPr>
+              <w:t xml:space="preserve"> áudio</w:t>
+            </w:r>
+            <w:r>
+              <w:rPr>
+                <w:rFonts w:ascii="Arial" w:hAnsi="Arial" w:cs="Arial"/>
+                <w:i w:val="0"/>
+                <w:sz w:val="18"/>
+                <w:szCs w:val="18"/>
+              </w:rPr>
+              <w:t>, o mesmo</w:t>
+            </w:r>
+            <w:r>
+              <w:rPr>
+                <w:rFonts w:ascii="Arial" w:hAnsi="Arial" w:cs="Arial"/>
+                <w:i w:val="0"/>
+                <w:sz w:val="18"/>
+                <w:szCs w:val="18"/>
+              </w:rPr>
+              <w:t xml:space="preserve"> deve</w:t>
+            </w:r>
+            <w:r>
+              <w:rPr>
+                <w:rFonts w:ascii="Arial" w:hAnsi="Arial" w:cs="Arial"/>
+                <w:i w:val="0"/>
+                <w:sz w:val="18"/>
+                <w:szCs w:val="18"/>
+              </w:rPr>
+              <w:t>rá</w:t>
+            </w:r>
+            <w:r>
+              <w:rPr>
+                <w:rFonts w:ascii="Arial" w:hAnsi="Arial" w:cs="Arial"/>
+                <w:i w:val="0"/>
+                <w:sz w:val="18"/>
+                <w:szCs w:val="18"/>
+              </w:rPr>
+              <w:t xml:space="preserve"> ser limitado de acordo com o </w:t>
             </w:r>
             <w:r>
               <w:rPr>
@@ -11875,7 +11955,7 @@
                 <w:sz w:val="18"/>
                 <w:szCs w:val="18"/>
               </w:rPr>
-              <w:t>[RFS9</w:t>
+              <w:t>[RNFS7</w:t>
             </w:r>
             <w:r>
               <w:rPr>
@@ -11885,7 +11965,1093 @@
                 <w:sz w:val="18"/>
                 <w:szCs w:val="18"/>
               </w:rPr>
-              <w:t>] CRUD Relatos</w:t>
+              <w:t>] – Limitação no tempo de áudios</w:t>
+            </w:r>
+            <w:r>
+              <w:rPr>
+                <w:rFonts w:ascii="Arial" w:hAnsi="Arial" w:cs="Arial"/>
+                <w:i w:val="0"/>
+                <w:sz w:val="18"/>
+                <w:szCs w:val="18"/>
+              </w:rPr>
+              <w:t>.</w:t>
+            </w:r>
+          </w:p>
+          <w:p>
+            <w:pPr>
+              <w:pStyle w:val="Textbody"/>
+              <w:rPr>
+                <w:rFonts w:ascii="Arial" w:hAnsi="Arial" w:cs="Arial"/>
+                <w:i w:val="0"/>
+                <w:sz w:val="18"/>
+                <w:szCs w:val="18"/>
+              </w:rPr>
+            </w:pPr>
+            <w:r>
+              <w:rPr>
+                <w:rFonts w:ascii="Arial" w:hAnsi="Arial" w:cs="Arial"/>
+                <w:b/>
+                <w:i w:val="0"/>
+                <w:sz w:val="18"/>
+                <w:szCs w:val="18"/>
+              </w:rPr>
+              <w:t>Regas de negócio:</w:t>
+            </w:r>
+            <w:r>
+              <w:rPr>
+                <w:rFonts w:ascii="Arial" w:hAnsi="Arial" w:cs="Arial"/>
+                <w:i w:val="0"/>
+                <w:sz w:val="18"/>
+                <w:szCs w:val="18"/>
+              </w:rPr>
+              <w:t xml:space="preserve"> </w:t>
+            </w:r>
+          </w:p>
+          <w:p>
+            <w:pPr>
+              <w:pStyle w:val="Textbody"/>
+              <w:numPr>
+                <w:ilvl w:val="0"/>
+                <w:numId w:val="36"/>
+              </w:numPr>
+              <w:rPr>
+                <w:rFonts w:ascii="Arial" w:hAnsi="Arial" w:cs="Arial"/>
+                <w:i w:val="0"/>
+                <w:sz w:val="18"/>
+                <w:szCs w:val="18"/>
+              </w:rPr>
+            </w:pPr>
+            <w:r>
+              <w:rPr>
+                <w:rFonts w:ascii="Arial" w:hAnsi="Arial" w:cs="Arial"/>
+                <w:i w:val="0"/>
+                <w:sz w:val="18"/>
+                <w:szCs w:val="18"/>
+              </w:rPr>
+              <w:t xml:space="preserve">Para realizar um relato sentimental, o paciente deverá primeiro avaliar seu humor, para ser enviado junto ao relato. A avaliação do humor é </w:t>
+            </w:r>
+            <w:proofErr w:type="gramStart"/>
+            <w:r>
+              <w:rPr>
+                <w:rFonts w:ascii="Arial" w:hAnsi="Arial" w:cs="Arial"/>
+                <w:i w:val="0"/>
+                <w:sz w:val="18"/>
+                <w:szCs w:val="18"/>
+              </w:rPr>
+              <w:t>constituído</w:t>
+            </w:r>
+            <w:proofErr w:type="gramEnd"/>
+            <w:r>
+              <w:rPr>
+                <w:rFonts w:ascii="Arial" w:hAnsi="Arial" w:cs="Arial"/>
+                <w:i w:val="0"/>
+                <w:sz w:val="18"/>
+                <w:szCs w:val="18"/>
+              </w:rPr>
+              <w:t xml:space="preserve"> das </w:t>
+            </w:r>
+            <w:r>
+              <w:rPr>
+                <w:rFonts w:ascii="Arial" w:hAnsi="Arial" w:cs="Arial"/>
+                <w:i w:val="0"/>
+                <w:sz w:val="18"/>
+                <w:szCs w:val="18"/>
+              </w:rPr>
+              <w:lastRenderedPageBreak/>
+              <w:t>seguintes escalas:</w:t>
+            </w:r>
+          </w:p>
+          <w:p>
+            <w:pPr>
+              <w:pStyle w:val="Textbody"/>
+              <w:rPr>
+                <w:rFonts w:ascii="Arial" w:hAnsi="Arial" w:cs="Arial"/>
+                <w:i w:val="0"/>
+                <w:sz w:val="18"/>
+                <w:szCs w:val="18"/>
+              </w:rPr>
+            </w:pPr>
+          </w:p>
+          <w:p>
+            <w:pPr>
+              <w:pStyle w:val="Textbody"/>
+              <w:ind w:left="702"/>
+              <w:rPr>
+                <w:rFonts w:ascii="Arial" w:hAnsi="Arial" w:cs="Arial"/>
+                <w:i w:val="0"/>
+                <w:sz w:val="18"/>
+                <w:szCs w:val="18"/>
+              </w:rPr>
+            </w:pPr>
+            <w:r>
+              <w:rPr>
+                <w:rFonts w:ascii="Arial" w:hAnsi="Arial" w:cs="Arial"/>
+                <w:i w:val="0"/>
+                <w:sz w:val="18"/>
+                <w:szCs w:val="18"/>
+              </w:rPr>
+              <w:t>Grau de felicidade (0-5)</w:t>
+            </w:r>
+          </w:p>
+          <w:p>
+            <w:pPr>
+              <w:pStyle w:val="Textbody"/>
+              <w:ind w:left="702"/>
+              <w:rPr>
+                <w:rFonts w:ascii="Arial" w:hAnsi="Arial" w:cs="Arial"/>
+                <w:i w:val="0"/>
+                <w:sz w:val="18"/>
+                <w:szCs w:val="18"/>
+              </w:rPr>
+            </w:pPr>
+            <w:proofErr w:type="gramStart"/>
+            <w:r>
+              <w:rPr>
+                <w:rFonts w:ascii="Arial" w:hAnsi="Arial" w:cs="Arial"/>
+                <w:i w:val="0"/>
+                <w:sz w:val="18"/>
+                <w:szCs w:val="18"/>
+              </w:rPr>
+              <w:t>0</w:t>
+            </w:r>
+            <w:proofErr w:type="gramEnd"/>
+            <w:r>
+              <w:rPr>
+                <w:rFonts w:ascii="Arial" w:hAnsi="Arial" w:cs="Arial"/>
+                <w:i w:val="0"/>
+                <w:sz w:val="18"/>
+                <w:szCs w:val="18"/>
+              </w:rPr>
+              <w:t>: muito triste</w:t>
+            </w:r>
+          </w:p>
+          <w:p>
+            <w:pPr>
+              <w:pStyle w:val="Textbody"/>
+              <w:ind w:left="702"/>
+              <w:rPr>
+                <w:rFonts w:ascii="Arial" w:hAnsi="Arial" w:cs="Arial"/>
+                <w:i w:val="0"/>
+                <w:sz w:val="18"/>
+                <w:szCs w:val="18"/>
+              </w:rPr>
+            </w:pPr>
+            <w:proofErr w:type="gramStart"/>
+            <w:r>
+              <w:rPr>
+                <w:rFonts w:ascii="Arial" w:hAnsi="Arial" w:cs="Arial"/>
+                <w:i w:val="0"/>
+                <w:sz w:val="18"/>
+                <w:szCs w:val="18"/>
+              </w:rPr>
+              <w:t>1</w:t>
+            </w:r>
+            <w:proofErr w:type="gramEnd"/>
+            <w:r>
+              <w:rPr>
+                <w:rFonts w:ascii="Arial" w:hAnsi="Arial" w:cs="Arial"/>
+                <w:i w:val="0"/>
+                <w:sz w:val="18"/>
+                <w:szCs w:val="18"/>
+              </w:rPr>
+              <w:t>: triste</w:t>
+            </w:r>
+          </w:p>
+          <w:p>
+            <w:pPr>
+              <w:pStyle w:val="Textbody"/>
+              <w:ind w:left="702"/>
+              <w:rPr>
+                <w:rFonts w:ascii="Arial" w:hAnsi="Arial" w:cs="Arial"/>
+                <w:i w:val="0"/>
+                <w:sz w:val="18"/>
+                <w:szCs w:val="18"/>
+              </w:rPr>
+            </w:pPr>
+            <w:proofErr w:type="gramStart"/>
+            <w:r>
+              <w:rPr>
+                <w:rFonts w:ascii="Arial" w:hAnsi="Arial" w:cs="Arial"/>
+                <w:i w:val="0"/>
+                <w:sz w:val="18"/>
+                <w:szCs w:val="18"/>
+              </w:rPr>
+              <w:t>2</w:t>
+            </w:r>
+            <w:proofErr w:type="gramEnd"/>
+            <w:r>
+              <w:rPr>
+                <w:rFonts w:ascii="Arial" w:hAnsi="Arial" w:cs="Arial"/>
+                <w:i w:val="0"/>
+                <w:sz w:val="18"/>
+                <w:szCs w:val="18"/>
+              </w:rPr>
+              <w:t>: pouco triste</w:t>
+            </w:r>
+          </w:p>
+          <w:p>
+            <w:pPr>
+              <w:pStyle w:val="Textbody"/>
+              <w:ind w:left="702"/>
+              <w:rPr>
+                <w:rFonts w:ascii="Arial" w:hAnsi="Arial" w:cs="Arial"/>
+                <w:i w:val="0"/>
+                <w:sz w:val="18"/>
+                <w:szCs w:val="18"/>
+              </w:rPr>
+            </w:pPr>
+            <w:proofErr w:type="gramStart"/>
+            <w:r>
+              <w:rPr>
+                <w:rFonts w:ascii="Arial" w:hAnsi="Arial" w:cs="Arial"/>
+                <w:i w:val="0"/>
+                <w:sz w:val="18"/>
+                <w:szCs w:val="18"/>
+              </w:rPr>
+              <w:t>3</w:t>
+            </w:r>
+            <w:proofErr w:type="gramEnd"/>
+            <w:r>
+              <w:rPr>
+                <w:rFonts w:ascii="Arial" w:hAnsi="Arial" w:cs="Arial"/>
+                <w:i w:val="0"/>
+                <w:sz w:val="18"/>
+                <w:szCs w:val="18"/>
+              </w:rPr>
+              <w:t>: apático</w:t>
+            </w:r>
+          </w:p>
+          <w:p>
+            <w:pPr>
+              <w:pStyle w:val="Textbody"/>
+              <w:ind w:left="702"/>
+              <w:rPr>
+                <w:rFonts w:ascii="Arial" w:hAnsi="Arial" w:cs="Arial"/>
+                <w:i w:val="0"/>
+                <w:sz w:val="18"/>
+                <w:szCs w:val="18"/>
+              </w:rPr>
+            </w:pPr>
+            <w:proofErr w:type="gramStart"/>
+            <w:r>
+              <w:rPr>
+                <w:rFonts w:ascii="Arial" w:hAnsi="Arial" w:cs="Arial"/>
+                <w:i w:val="0"/>
+                <w:sz w:val="18"/>
+                <w:szCs w:val="18"/>
+              </w:rPr>
+              <w:t>4</w:t>
+            </w:r>
+            <w:proofErr w:type="gramEnd"/>
+            <w:r>
+              <w:rPr>
+                <w:rFonts w:ascii="Arial" w:hAnsi="Arial" w:cs="Arial"/>
+                <w:i w:val="0"/>
+                <w:sz w:val="18"/>
+                <w:szCs w:val="18"/>
+              </w:rPr>
+              <w:t>: um pouco feliz</w:t>
+            </w:r>
+          </w:p>
+          <w:p>
+            <w:pPr>
+              <w:pStyle w:val="Textbody"/>
+              <w:ind w:left="702"/>
+              <w:rPr>
+                <w:rFonts w:ascii="Arial" w:hAnsi="Arial" w:cs="Arial"/>
+                <w:i w:val="0"/>
+                <w:sz w:val="18"/>
+                <w:szCs w:val="18"/>
+              </w:rPr>
+            </w:pPr>
+            <w:proofErr w:type="gramStart"/>
+            <w:r>
+              <w:rPr>
+                <w:rFonts w:ascii="Arial" w:hAnsi="Arial" w:cs="Arial"/>
+                <w:i w:val="0"/>
+                <w:sz w:val="18"/>
+                <w:szCs w:val="18"/>
+              </w:rPr>
+              <w:t>5</w:t>
+            </w:r>
+            <w:proofErr w:type="gramEnd"/>
+            <w:r>
+              <w:rPr>
+                <w:rFonts w:ascii="Arial" w:hAnsi="Arial" w:cs="Arial"/>
+                <w:i w:val="0"/>
+                <w:sz w:val="18"/>
+                <w:szCs w:val="18"/>
+              </w:rPr>
+              <w:t>: muito feliz</w:t>
+            </w:r>
+          </w:p>
+          <w:p>
+            <w:pPr>
+              <w:pStyle w:val="Textbody"/>
+              <w:ind w:left="702" w:firstLine="720"/>
+              <w:rPr>
+                <w:rFonts w:ascii="Arial" w:hAnsi="Arial" w:cs="Arial"/>
+                <w:i w:val="0"/>
+                <w:sz w:val="18"/>
+                <w:szCs w:val="18"/>
+              </w:rPr>
+            </w:pPr>
+          </w:p>
+          <w:p>
+            <w:pPr>
+              <w:pStyle w:val="Textbody"/>
+              <w:ind w:left="702"/>
+              <w:rPr>
+                <w:rFonts w:ascii="Arial" w:hAnsi="Arial" w:cs="Arial"/>
+                <w:i w:val="0"/>
+                <w:sz w:val="18"/>
+                <w:szCs w:val="18"/>
+              </w:rPr>
+            </w:pPr>
+            <w:r>
+              <w:rPr>
+                <w:rFonts w:ascii="Arial" w:hAnsi="Arial" w:cs="Arial"/>
+                <w:i w:val="0"/>
+                <w:sz w:val="18"/>
+                <w:szCs w:val="18"/>
+              </w:rPr>
+              <w:t>Grau de disposição (0-5):</w:t>
+            </w:r>
+          </w:p>
+          <w:p>
+            <w:pPr>
+              <w:pStyle w:val="Textbody"/>
+              <w:ind w:left="702"/>
+              <w:rPr>
+                <w:rFonts w:ascii="Arial" w:hAnsi="Arial" w:cs="Arial"/>
+                <w:i w:val="0"/>
+                <w:sz w:val="18"/>
+                <w:szCs w:val="18"/>
+              </w:rPr>
+            </w:pPr>
+            <w:proofErr w:type="gramStart"/>
+            <w:r>
+              <w:rPr>
+                <w:rFonts w:ascii="Arial" w:hAnsi="Arial" w:cs="Arial"/>
+                <w:i w:val="0"/>
+                <w:sz w:val="18"/>
+                <w:szCs w:val="18"/>
+              </w:rPr>
+              <w:t>0</w:t>
+            </w:r>
+            <w:proofErr w:type="gramEnd"/>
+            <w:r>
+              <w:rPr>
+                <w:rFonts w:ascii="Arial" w:hAnsi="Arial" w:cs="Arial"/>
+                <w:i w:val="0"/>
+                <w:sz w:val="18"/>
+                <w:szCs w:val="18"/>
+              </w:rPr>
+              <w:t>: muito indisposto</w:t>
+            </w:r>
+          </w:p>
+          <w:p>
+            <w:pPr>
+              <w:pStyle w:val="Textbody"/>
+              <w:ind w:left="702"/>
+              <w:rPr>
+                <w:rFonts w:ascii="Arial" w:hAnsi="Arial" w:cs="Arial"/>
+                <w:i w:val="0"/>
+                <w:sz w:val="18"/>
+                <w:szCs w:val="18"/>
+              </w:rPr>
+            </w:pPr>
+            <w:proofErr w:type="gramStart"/>
+            <w:r>
+              <w:rPr>
+                <w:rFonts w:ascii="Arial" w:hAnsi="Arial" w:cs="Arial"/>
+                <w:i w:val="0"/>
+                <w:sz w:val="18"/>
+                <w:szCs w:val="18"/>
+              </w:rPr>
+              <w:t>1</w:t>
+            </w:r>
+            <w:proofErr w:type="gramEnd"/>
+            <w:r>
+              <w:rPr>
+                <w:rFonts w:ascii="Arial" w:hAnsi="Arial" w:cs="Arial"/>
+                <w:i w:val="0"/>
+                <w:sz w:val="18"/>
+                <w:szCs w:val="18"/>
+              </w:rPr>
+              <w:t>: indisposto</w:t>
+            </w:r>
+          </w:p>
+          <w:p>
+            <w:pPr>
+              <w:pStyle w:val="Textbody"/>
+              <w:ind w:left="702"/>
+              <w:rPr>
+                <w:rFonts w:ascii="Arial" w:hAnsi="Arial" w:cs="Arial"/>
+                <w:i w:val="0"/>
+                <w:sz w:val="18"/>
+                <w:szCs w:val="18"/>
+              </w:rPr>
+            </w:pPr>
+            <w:proofErr w:type="gramStart"/>
+            <w:r>
+              <w:rPr>
+                <w:rFonts w:ascii="Arial" w:hAnsi="Arial" w:cs="Arial"/>
+                <w:i w:val="0"/>
+                <w:sz w:val="18"/>
+                <w:szCs w:val="18"/>
+              </w:rPr>
+              <w:t>2</w:t>
+            </w:r>
+            <w:proofErr w:type="gramEnd"/>
+            <w:r>
+              <w:rPr>
+                <w:rFonts w:ascii="Arial" w:hAnsi="Arial" w:cs="Arial"/>
+                <w:i w:val="0"/>
+                <w:sz w:val="18"/>
+                <w:szCs w:val="18"/>
+              </w:rPr>
+              <w:t>: pouco disposto</w:t>
+            </w:r>
+          </w:p>
+          <w:p>
+            <w:pPr>
+              <w:pStyle w:val="Textbody"/>
+              <w:ind w:left="702"/>
+              <w:rPr>
+                <w:rFonts w:ascii="Arial" w:hAnsi="Arial" w:cs="Arial"/>
+                <w:i w:val="0"/>
+                <w:sz w:val="18"/>
+                <w:szCs w:val="18"/>
+              </w:rPr>
+            </w:pPr>
+            <w:proofErr w:type="gramStart"/>
+            <w:r>
+              <w:rPr>
+                <w:rFonts w:ascii="Arial" w:hAnsi="Arial" w:cs="Arial"/>
+                <w:i w:val="0"/>
+                <w:sz w:val="18"/>
+                <w:szCs w:val="18"/>
+              </w:rPr>
+              <w:t>3</w:t>
+            </w:r>
+            <w:proofErr w:type="gramEnd"/>
+            <w:r>
+              <w:rPr>
+                <w:rFonts w:ascii="Arial" w:hAnsi="Arial" w:cs="Arial"/>
+                <w:i w:val="0"/>
+                <w:sz w:val="18"/>
+                <w:szCs w:val="18"/>
+              </w:rPr>
+              <w:t>: disposto</w:t>
+            </w:r>
+          </w:p>
+          <w:p>
+            <w:pPr>
+              <w:pStyle w:val="Textbody"/>
+              <w:ind w:left="702"/>
+              <w:rPr>
+                <w:rFonts w:ascii="Arial" w:hAnsi="Arial" w:cs="Arial"/>
+                <w:i w:val="0"/>
+                <w:sz w:val="18"/>
+                <w:szCs w:val="18"/>
+              </w:rPr>
+            </w:pPr>
+            <w:proofErr w:type="gramStart"/>
+            <w:r>
+              <w:rPr>
+                <w:rFonts w:ascii="Arial" w:hAnsi="Arial" w:cs="Arial"/>
+                <w:i w:val="0"/>
+                <w:sz w:val="18"/>
+                <w:szCs w:val="18"/>
+              </w:rPr>
+              <w:t>4</w:t>
+            </w:r>
+            <w:proofErr w:type="gramEnd"/>
+            <w:r>
+              <w:rPr>
+                <w:rFonts w:ascii="Arial" w:hAnsi="Arial" w:cs="Arial"/>
+                <w:i w:val="0"/>
+                <w:sz w:val="18"/>
+                <w:szCs w:val="18"/>
+              </w:rPr>
+              <w:t>: muito disposto</w:t>
+            </w:r>
+          </w:p>
+          <w:p>
+            <w:pPr>
+              <w:pStyle w:val="Textbody"/>
+              <w:ind w:left="702"/>
+              <w:rPr>
+                <w:rFonts w:ascii="Arial" w:hAnsi="Arial" w:cs="Arial"/>
+                <w:i w:val="0"/>
+                <w:sz w:val="18"/>
+                <w:szCs w:val="18"/>
+              </w:rPr>
+            </w:pPr>
+            <w:proofErr w:type="gramStart"/>
+            <w:r>
+              <w:rPr>
+                <w:rFonts w:ascii="Arial" w:hAnsi="Arial" w:cs="Arial"/>
+                <w:i w:val="0"/>
+                <w:sz w:val="18"/>
+                <w:szCs w:val="18"/>
+              </w:rPr>
+              <w:t>5</w:t>
+            </w:r>
+            <w:proofErr w:type="gramEnd"/>
+            <w:r>
+              <w:rPr>
+                <w:rFonts w:ascii="Arial" w:hAnsi="Arial" w:cs="Arial"/>
+                <w:i w:val="0"/>
+                <w:sz w:val="18"/>
+                <w:szCs w:val="18"/>
+              </w:rPr>
+              <w:t>: extremamente disposto</w:t>
+            </w:r>
+          </w:p>
+          <w:p>
+            <w:pPr>
+              <w:pStyle w:val="Textbody"/>
+              <w:ind w:left="702"/>
+              <w:rPr>
+                <w:rFonts w:ascii="Arial" w:hAnsi="Arial" w:cs="Arial"/>
+                <w:i w:val="0"/>
+                <w:sz w:val="18"/>
+                <w:szCs w:val="18"/>
+              </w:rPr>
+            </w:pPr>
+          </w:p>
+          <w:p>
+            <w:pPr>
+              <w:pStyle w:val="Textbody"/>
+              <w:ind w:left="702"/>
+              <w:rPr>
+                <w:rFonts w:ascii="Arial" w:hAnsi="Arial" w:cs="Arial"/>
+                <w:i w:val="0"/>
+                <w:sz w:val="18"/>
+                <w:szCs w:val="18"/>
+              </w:rPr>
+            </w:pPr>
+            <w:r>
+              <w:rPr>
+                <w:rFonts w:ascii="Arial" w:hAnsi="Arial" w:cs="Arial"/>
+                <w:i w:val="0"/>
+                <w:sz w:val="18"/>
+                <w:szCs w:val="18"/>
+              </w:rPr>
+              <w:t>Grau de irritabilidade (0-5)</w:t>
+            </w:r>
+          </w:p>
+          <w:p>
+            <w:pPr>
+              <w:pStyle w:val="Textbody"/>
+              <w:ind w:left="702"/>
+              <w:rPr>
+                <w:rFonts w:ascii="Arial" w:hAnsi="Arial" w:cs="Arial"/>
+                <w:i w:val="0"/>
+                <w:sz w:val="18"/>
+                <w:szCs w:val="18"/>
+              </w:rPr>
+            </w:pPr>
+            <w:proofErr w:type="gramStart"/>
+            <w:r>
+              <w:rPr>
+                <w:rFonts w:ascii="Arial" w:hAnsi="Arial" w:cs="Arial"/>
+                <w:i w:val="0"/>
+                <w:sz w:val="18"/>
+                <w:szCs w:val="18"/>
+              </w:rPr>
+              <w:t>0</w:t>
+            </w:r>
+            <w:proofErr w:type="gramEnd"/>
+            <w:r>
+              <w:rPr>
+                <w:rFonts w:ascii="Arial" w:hAnsi="Arial" w:cs="Arial"/>
+                <w:i w:val="0"/>
+                <w:sz w:val="18"/>
+                <w:szCs w:val="18"/>
+              </w:rPr>
+              <w:t>: muito facilmente irritável</w:t>
+            </w:r>
+          </w:p>
+          <w:p>
+            <w:pPr>
+              <w:pStyle w:val="Textbody"/>
+              <w:ind w:left="702"/>
+              <w:rPr>
+                <w:rFonts w:ascii="Arial" w:hAnsi="Arial" w:cs="Arial"/>
+                <w:i w:val="0"/>
+                <w:sz w:val="18"/>
+                <w:szCs w:val="18"/>
+              </w:rPr>
+            </w:pPr>
+            <w:proofErr w:type="gramStart"/>
+            <w:r>
+              <w:rPr>
+                <w:rFonts w:ascii="Arial" w:hAnsi="Arial" w:cs="Arial"/>
+                <w:i w:val="0"/>
+                <w:sz w:val="18"/>
+                <w:szCs w:val="18"/>
+              </w:rPr>
+              <w:t>1</w:t>
+            </w:r>
+            <w:proofErr w:type="gramEnd"/>
+            <w:r>
+              <w:rPr>
+                <w:rFonts w:ascii="Arial" w:hAnsi="Arial" w:cs="Arial"/>
+                <w:i w:val="0"/>
+                <w:sz w:val="18"/>
+                <w:szCs w:val="18"/>
+              </w:rPr>
+              <w:t>: facilmente irritável</w:t>
+            </w:r>
+          </w:p>
+          <w:p>
+            <w:pPr>
+              <w:pStyle w:val="Textbody"/>
+              <w:ind w:left="702"/>
+              <w:rPr>
+                <w:rFonts w:ascii="Arial" w:hAnsi="Arial" w:cs="Arial"/>
+                <w:i w:val="0"/>
+                <w:sz w:val="18"/>
+                <w:szCs w:val="18"/>
+              </w:rPr>
+            </w:pPr>
+            <w:proofErr w:type="gramStart"/>
+            <w:r>
+              <w:rPr>
+                <w:rFonts w:ascii="Arial" w:hAnsi="Arial" w:cs="Arial"/>
+                <w:i w:val="0"/>
+                <w:sz w:val="18"/>
+                <w:szCs w:val="18"/>
+              </w:rPr>
+              <w:t>2</w:t>
+            </w:r>
+            <w:proofErr w:type="gramEnd"/>
+            <w:r>
+              <w:rPr>
+                <w:rFonts w:ascii="Arial" w:hAnsi="Arial" w:cs="Arial"/>
+                <w:i w:val="0"/>
+                <w:sz w:val="18"/>
+                <w:szCs w:val="18"/>
+              </w:rPr>
+              <w:t>: irritável</w:t>
+            </w:r>
+          </w:p>
+          <w:p>
+            <w:pPr>
+              <w:pStyle w:val="Textbody"/>
+              <w:ind w:left="702"/>
+              <w:rPr>
+                <w:rFonts w:ascii="Arial" w:hAnsi="Arial" w:cs="Arial"/>
+                <w:i w:val="0"/>
+                <w:sz w:val="18"/>
+                <w:szCs w:val="18"/>
+              </w:rPr>
+            </w:pPr>
+            <w:proofErr w:type="gramStart"/>
+            <w:r>
+              <w:rPr>
+                <w:rFonts w:ascii="Arial" w:hAnsi="Arial" w:cs="Arial"/>
+                <w:i w:val="0"/>
+                <w:sz w:val="18"/>
+                <w:szCs w:val="18"/>
+              </w:rPr>
+              <w:t>3</w:t>
+            </w:r>
+            <w:proofErr w:type="gramEnd"/>
+            <w:r>
+              <w:rPr>
+                <w:rFonts w:ascii="Arial" w:hAnsi="Arial" w:cs="Arial"/>
+                <w:i w:val="0"/>
+                <w:sz w:val="18"/>
+                <w:szCs w:val="18"/>
+              </w:rPr>
+              <w:t>: não muito irritável</w:t>
+            </w:r>
+          </w:p>
+          <w:p>
+            <w:pPr>
+              <w:pStyle w:val="Textbody"/>
+              <w:ind w:left="702"/>
+              <w:rPr>
+                <w:rFonts w:ascii="Arial" w:hAnsi="Arial" w:cs="Arial"/>
+                <w:i w:val="0"/>
+                <w:sz w:val="18"/>
+                <w:szCs w:val="18"/>
+              </w:rPr>
+            </w:pPr>
+            <w:proofErr w:type="gramStart"/>
+            <w:r>
+              <w:rPr>
+                <w:rFonts w:ascii="Arial" w:hAnsi="Arial" w:cs="Arial"/>
+                <w:i w:val="0"/>
+                <w:sz w:val="18"/>
+                <w:szCs w:val="18"/>
+              </w:rPr>
+              <w:t>4</w:t>
+            </w:r>
+            <w:proofErr w:type="gramEnd"/>
+            <w:r>
+              <w:rPr>
+                <w:rFonts w:ascii="Arial" w:hAnsi="Arial" w:cs="Arial"/>
+                <w:i w:val="0"/>
+                <w:sz w:val="18"/>
+                <w:szCs w:val="18"/>
+              </w:rPr>
+              <w:t>: de bom humor</w:t>
+            </w:r>
+          </w:p>
+          <w:p>
+            <w:pPr>
+              <w:pStyle w:val="Textbody"/>
+              <w:ind w:left="702"/>
+              <w:rPr>
+                <w:rFonts w:ascii="Arial" w:hAnsi="Arial" w:cs="Arial"/>
+                <w:i w:val="0"/>
+                <w:sz w:val="18"/>
+                <w:szCs w:val="18"/>
+              </w:rPr>
+            </w:pPr>
+            <w:proofErr w:type="gramStart"/>
+            <w:r>
+              <w:rPr>
+                <w:rFonts w:ascii="Arial" w:hAnsi="Arial" w:cs="Arial"/>
+                <w:i w:val="0"/>
+                <w:sz w:val="18"/>
+                <w:szCs w:val="18"/>
+              </w:rPr>
+              <w:t>5</w:t>
+            </w:r>
+            <w:proofErr w:type="gramEnd"/>
+            <w:r>
+              <w:rPr>
+                <w:rFonts w:ascii="Arial" w:hAnsi="Arial" w:cs="Arial"/>
+                <w:i w:val="0"/>
+                <w:sz w:val="18"/>
+                <w:szCs w:val="18"/>
+              </w:rPr>
+              <w:t>: de muito bom humor</w:t>
+            </w:r>
+          </w:p>
+          <w:p>
+            <w:pPr>
+              <w:pStyle w:val="Textbody"/>
+              <w:rPr>
+                <w:rFonts w:ascii="Arial" w:hAnsi="Arial" w:cs="Arial"/>
+                <w:i w:val="0"/>
+                <w:sz w:val="18"/>
+                <w:szCs w:val="18"/>
+              </w:rPr>
+            </w:pPr>
+          </w:p>
+          <w:p>
+            <w:pPr>
+              <w:pStyle w:val="Textbody"/>
+              <w:rPr>
+                <w:rFonts w:ascii="Arial" w:hAnsi="Arial" w:cs="Arial"/>
+                <w:i w:val="0"/>
+                <w:sz w:val="18"/>
+                <w:szCs w:val="18"/>
+              </w:rPr>
+            </w:pPr>
+            <w:r>
+              <w:rPr>
+                <w:rFonts w:ascii="Arial" w:hAnsi="Arial" w:cs="Arial"/>
+                <w:b/>
+                <w:i w:val="0"/>
+                <w:sz w:val="18"/>
+                <w:szCs w:val="18"/>
+              </w:rPr>
+              <w:t>OBS:</w:t>
+            </w:r>
+            <w:r>
+              <w:rPr>
+                <w:rFonts w:ascii="Arial" w:hAnsi="Arial" w:cs="Arial"/>
+                <w:i w:val="0"/>
+                <w:sz w:val="18"/>
+                <w:szCs w:val="18"/>
+              </w:rPr>
+              <w:t xml:space="preserve"> </w:t>
+            </w:r>
+          </w:p>
+          <w:p>
+            <w:pPr>
+              <w:pStyle w:val="Textbody"/>
+              <w:numPr>
+                <w:ilvl w:val="0"/>
+                <w:numId w:val="27"/>
+              </w:numPr>
+              <w:rPr>
+                <w:rFonts w:ascii="Arial" w:hAnsi="Arial" w:cs="Arial"/>
+                <w:i w:val="0"/>
+                <w:sz w:val="18"/>
+                <w:szCs w:val="18"/>
+              </w:rPr>
+            </w:pPr>
+            <w:r>
+              <w:rPr>
+                <w:rFonts w:ascii="Arial" w:hAnsi="Arial" w:cs="Arial"/>
+                <w:i w:val="0"/>
+                <w:sz w:val="18"/>
+                <w:szCs w:val="18"/>
+              </w:rPr>
+              <w:t xml:space="preserve">Se o relato for enviado via áudio, o </w:t>
+            </w:r>
+            <w:r>
+              <w:rPr>
+                <w:rFonts w:ascii="Arial" w:hAnsi="Arial" w:cs="Arial"/>
+                <w:b/>
+                <w:i w:val="0"/>
+                <w:sz w:val="18"/>
+                <w:szCs w:val="18"/>
+              </w:rPr>
+              <w:t>[RFS7</w:t>
+            </w:r>
+            <w:r>
+              <w:rPr>
+                <w:rFonts w:ascii="Arial" w:hAnsi="Arial" w:cs="Arial"/>
+                <w:b/>
+                <w:i w:val="0"/>
+                <w:sz w:val="18"/>
+                <w:szCs w:val="18"/>
+              </w:rPr>
+              <w:t>] - Conversão de áudio para texto</w:t>
+            </w:r>
+            <w:r>
+              <w:rPr>
+                <w:rFonts w:ascii="Arial" w:hAnsi="Arial" w:cs="Arial"/>
+                <w:i w:val="0"/>
+                <w:sz w:val="18"/>
+                <w:szCs w:val="18"/>
+              </w:rPr>
+              <w:t xml:space="preserve"> </w:t>
+            </w:r>
+            <w:r>
+              <w:rPr>
+                <w:rFonts w:ascii="Arial" w:hAnsi="Arial" w:cs="Arial"/>
+                <w:i w:val="0"/>
+                <w:sz w:val="18"/>
+                <w:szCs w:val="18"/>
+              </w:rPr>
+              <w:t>é acionado.</w:t>
+            </w:r>
+          </w:p>
+          <w:p>
+            <w:pPr>
+              <w:pStyle w:val="Textbody"/>
+              <w:numPr>
+                <w:ilvl w:val="0"/>
+                <w:numId w:val="27"/>
+              </w:numPr>
+              <w:rPr>
+                <w:rFonts w:ascii="Arial" w:hAnsi="Arial" w:cs="Arial"/>
+                <w:i w:val="0"/>
+                <w:sz w:val="18"/>
+                <w:szCs w:val="18"/>
+              </w:rPr>
+            </w:pPr>
+            <w:r>
+              <w:rPr>
+                <w:rFonts w:ascii="Arial" w:hAnsi="Arial" w:cs="Arial"/>
+                <w:i w:val="0"/>
+                <w:sz w:val="18"/>
+                <w:szCs w:val="18"/>
+              </w:rPr>
+              <w:t xml:space="preserve">O paciente </w:t>
+            </w:r>
+            <w:r>
+              <w:rPr>
+                <w:rFonts w:ascii="Arial" w:hAnsi="Arial" w:cs="Arial"/>
+                <w:i w:val="0"/>
+                <w:sz w:val="18"/>
+                <w:szCs w:val="18"/>
+              </w:rPr>
+              <w:t>terá um tempo limite para edição</w:t>
+            </w:r>
+            <w:r>
+              <w:rPr>
+                <w:rFonts w:ascii="Arial" w:hAnsi="Arial" w:cs="Arial"/>
+                <w:i w:val="0"/>
+                <w:sz w:val="18"/>
+                <w:szCs w:val="18"/>
+              </w:rPr>
+              <w:t xml:space="preserve"> </w:t>
+            </w:r>
+            <w:r>
+              <w:rPr>
+                <w:rFonts w:ascii="Arial" w:hAnsi="Arial" w:cs="Arial"/>
+                <w:i w:val="0"/>
+                <w:sz w:val="18"/>
+                <w:szCs w:val="18"/>
+              </w:rPr>
+              <w:t xml:space="preserve">de </w:t>
+            </w:r>
+            <w:r>
+              <w:rPr>
+                <w:rFonts w:ascii="Arial" w:hAnsi="Arial" w:cs="Arial"/>
+                <w:i w:val="0"/>
+                <w:sz w:val="18"/>
+                <w:szCs w:val="18"/>
+              </w:rPr>
+              <w:t>seu relato</w:t>
+            </w:r>
+            <w:r>
+              <w:rPr>
+                <w:rFonts w:ascii="Arial" w:hAnsi="Arial" w:cs="Arial"/>
+                <w:i w:val="0"/>
+                <w:sz w:val="18"/>
+                <w:szCs w:val="18"/>
+              </w:rPr>
+              <w:t>, que será</w:t>
+            </w:r>
+            <w:r>
+              <w:rPr>
+                <w:rFonts w:ascii="Arial" w:hAnsi="Arial" w:cs="Arial"/>
+                <w:i w:val="0"/>
+                <w:sz w:val="18"/>
+                <w:szCs w:val="18"/>
+              </w:rPr>
+              <w:t xml:space="preserve"> </w:t>
+            </w:r>
+            <w:r>
+              <w:rPr>
+                <w:rFonts w:ascii="Arial" w:hAnsi="Arial" w:cs="Arial"/>
+                <w:i w:val="0"/>
+                <w:sz w:val="18"/>
+                <w:szCs w:val="18"/>
+              </w:rPr>
+              <w:t xml:space="preserve">de no </w:t>
+            </w:r>
+            <w:r>
+              <w:rPr>
+                <w:rFonts w:ascii="Arial" w:hAnsi="Arial" w:cs="Arial"/>
+                <w:i w:val="0"/>
+                <w:sz w:val="18"/>
+                <w:szCs w:val="18"/>
+              </w:rPr>
+              <w:t>máximo</w:t>
+            </w:r>
+            <w:r>
+              <w:rPr>
+                <w:rFonts w:ascii="Arial" w:hAnsi="Arial" w:cs="Arial"/>
+                <w:i w:val="0"/>
+                <w:sz w:val="18"/>
+                <w:szCs w:val="18"/>
+              </w:rPr>
+              <w:t xml:space="preserve"> </w:t>
+            </w:r>
+            <w:r>
+              <w:rPr>
+                <w:rFonts w:ascii="Arial" w:hAnsi="Arial" w:cs="Arial"/>
+                <w:i w:val="0"/>
+                <w:sz w:val="18"/>
+                <w:szCs w:val="18"/>
+              </w:rPr>
+              <w:t xml:space="preserve">10 minutos após </w:t>
+            </w:r>
+            <w:r>
+              <w:rPr>
+                <w:rFonts w:ascii="Arial" w:hAnsi="Arial" w:cs="Arial"/>
+                <w:i w:val="0"/>
+                <w:sz w:val="18"/>
+                <w:szCs w:val="18"/>
+              </w:rPr>
+              <w:t xml:space="preserve">o </w:t>
+            </w:r>
+            <w:r>
+              <w:rPr>
+                <w:rFonts w:ascii="Arial" w:hAnsi="Arial" w:cs="Arial"/>
+                <w:i w:val="0"/>
+                <w:sz w:val="18"/>
+                <w:szCs w:val="18"/>
+              </w:rPr>
+              <w:t xml:space="preserve">envio. Cada vez que houver edição, </w:t>
+            </w:r>
+            <w:r>
+              <w:rPr>
+                <w:rFonts w:ascii="Arial" w:hAnsi="Arial" w:cs="Arial"/>
+                <w:i w:val="0"/>
+                <w:sz w:val="18"/>
+                <w:szCs w:val="18"/>
+              </w:rPr>
+              <w:t>o tempo limite será reiniciado</w:t>
+            </w:r>
+            <w:r>
+              <w:rPr>
+                <w:rFonts w:ascii="Arial" w:hAnsi="Arial" w:cs="Arial"/>
+                <w:i w:val="0"/>
+                <w:sz w:val="18"/>
+                <w:szCs w:val="18"/>
+              </w:rPr>
+              <w:t>.</w:t>
+            </w:r>
+          </w:p>
+          <w:p>
+            <w:pPr>
+              <w:pStyle w:val="Textbody"/>
+              <w:numPr>
+                <w:ilvl w:val="0"/>
+                <w:numId w:val="27"/>
+              </w:numPr>
+              <w:rPr>
+                <w:rFonts w:ascii="Arial" w:hAnsi="Arial" w:cs="Arial"/>
+                <w:i w:val="0"/>
+                <w:sz w:val="18"/>
+                <w:szCs w:val="18"/>
+              </w:rPr>
+            </w:pPr>
+            <w:r>
+              <w:rPr>
+                <w:rFonts w:ascii="Arial" w:hAnsi="Arial" w:cs="Arial"/>
+                <w:i w:val="0"/>
+                <w:sz w:val="18"/>
+                <w:szCs w:val="18"/>
+              </w:rPr>
+              <w:t>Os áudios serão armazenados somente no dispositivo móvel do paciente</w:t>
+            </w:r>
+            <w:r>
+              <w:rPr>
+                <w:rFonts w:ascii="Arial" w:hAnsi="Arial" w:cs="Arial"/>
+                <w:i w:val="0"/>
+                <w:sz w:val="18"/>
+                <w:szCs w:val="18"/>
+              </w:rPr>
+              <w:t>.</w:t>
+            </w:r>
+          </w:p>
+          <w:p>
+            <w:pPr>
+              <w:pStyle w:val="Textbody"/>
+              <w:numPr>
+                <w:ilvl w:val="0"/>
+                <w:numId w:val="27"/>
+              </w:numPr>
+              <w:rPr>
+                <w:rFonts w:ascii="Arial" w:hAnsi="Arial" w:cs="Arial"/>
+                <w:i w:val="0"/>
+                <w:sz w:val="18"/>
+                <w:szCs w:val="18"/>
+              </w:rPr>
+            </w:pPr>
+            <w:r>
+              <w:rPr>
+                <w:rFonts w:ascii="Arial" w:hAnsi="Arial" w:cs="Arial"/>
+                <w:i w:val="0"/>
+                <w:sz w:val="18"/>
+                <w:szCs w:val="18"/>
+              </w:rPr>
+              <w:t>Os relatos enviados pelo paciente não poderão ser excluídos do sistema</w:t>
+            </w:r>
+            <w:r>
+              <w:rPr>
+                <w:rFonts w:ascii="Arial" w:hAnsi="Arial" w:cs="Arial"/>
+                <w:i w:val="0"/>
+                <w:sz w:val="18"/>
+                <w:szCs w:val="18"/>
+              </w:rPr>
+              <w:t xml:space="preserve"> pelo próprio paciente, apenas pelo psicólogo</w:t>
             </w:r>
             <w:r>
               <w:rPr>
@@ -11922,6 +13088,7 @@
                 <w:sz w:val="18"/>
                 <w:szCs w:val="18"/>
               </w:rPr>
+              <w:lastRenderedPageBreak/>
               <w:t>X</w:t>
             </w:r>
           </w:p>
@@ -11984,14 +13151,6 @@
               </w:rPr>
             </w:pPr>
           </w:p>
-          <w:p>
-            <w:pPr>
-              <w:ind w:hanging="990"/>
-              <w:rPr>
-                <w:lang w:bidi="ar-SA"/>
-              </w:rPr>
-            </w:pPr>
-          </w:p>
         </w:tc>
         <w:tc>
           <w:tcPr>
@@ -12015,18 +13174,7 @@
                 <w:sz w:val="18"/>
                 <w:szCs w:val="18"/>
               </w:rPr>
-              <w:lastRenderedPageBreak/>
-              <w:t xml:space="preserve">Relatório </w:t>
-            </w:r>
-            <w:r>
-              <w:rPr>
-                <w:rFonts w:ascii="Arial" w:hAnsi="Arial" w:cs="Arial"/>
-                <w:i w:val="0"/>
-                <w:sz w:val="18"/>
-                <w:szCs w:val="18"/>
-              </w:rPr>
-              <w:lastRenderedPageBreak/>
-              <w:t>mensal de variação de humor</w:t>
+              <w:t>Conversão de áudio para texto</w:t>
             </w:r>
           </w:p>
         </w:tc>
@@ -12051,8 +13199,7 @@
                 <w:sz w:val="18"/>
                 <w:szCs w:val="18"/>
               </w:rPr>
-              <w:lastRenderedPageBreak/>
-              <w:t>Psicólogo</w:t>
+              <w:t>Sistema</w:t>
             </w:r>
           </w:p>
         </w:tc>
@@ -12077,62 +13224,95 @@
                 <w:sz w:val="18"/>
                 <w:szCs w:val="18"/>
               </w:rPr>
-              <w:t xml:space="preserve">A partir dos dados registrados dos relatos enviados pelo </w:t>
-            </w:r>
-            <w:r>
-              <w:rPr>
-                <w:rFonts w:ascii="Arial" w:hAnsi="Arial" w:cs="Arial"/>
-                <w:i w:val="0"/>
-                <w:sz w:val="18"/>
-                <w:szCs w:val="18"/>
-              </w:rPr>
-              <w:lastRenderedPageBreak/>
-              <w:t>paciente, mais especificamente o h</w:t>
-            </w:r>
-            <w:r>
-              <w:rPr>
-                <w:rFonts w:ascii="Arial" w:hAnsi="Arial" w:cs="Arial"/>
-                <w:i w:val="0"/>
-                <w:sz w:val="18"/>
-                <w:szCs w:val="18"/>
-              </w:rPr>
-              <w:t>umor registrado</w:t>
-            </w:r>
-            <w:r>
-              <w:rPr>
-                <w:rFonts w:ascii="Arial" w:hAnsi="Arial" w:cs="Arial"/>
-                <w:i w:val="0"/>
-                <w:sz w:val="18"/>
-                <w:szCs w:val="18"/>
-              </w:rPr>
-              <w:t xml:space="preserve"> neste relato</w:t>
-            </w:r>
-            <w:r>
-              <w:rPr>
-                <w:rFonts w:ascii="Arial" w:hAnsi="Arial" w:cs="Arial"/>
-                <w:i w:val="0"/>
-                <w:sz w:val="18"/>
-                <w:szCs w:val="18"/>
-              </w:rPr>
-              <w:t xml:space="preserve">, o ator solicitará ao sistema a emissão do relatório </w:t>
-            </w:r>
-            <w:r>
-              <w:rPr>
-                <w:rFonts w:ascii="Arial" w:hAnsi="Arial" w:cs="Arial"/>
-                <w:i w:val="0"/>
-                <w:sz w:val="18"/>
-                <w:szCs w:val="18"/>
-              </w:rPr>
-              <w:t>mensal</w:t>
-            </w:r>
-            <w:r>
-              <w:rPr>
-                <w:rFonts w:ascii="Arial" w:hAnsi="Arial" w:cs="Arial"/>
-                <w:i w:val="0"/>
-                <w:sz w:val="18"/>
-                <w:szCs w:val="18"/>
-              </w:rPr>
-              <w:t xml:space="preserve"> de variação do humor que o paciente teve.  </w:t>
+              <w:t>O sistema deverá ser capaz de traduzir áudios para o formato textual</w:t>
+            </w:r>
+            <w:r>
+              <w:rPr>
+                <w:rFonts w:ascii="Arial" w:hAnsi="Arial" w:cs="Arial"/>
+                <w:i w:val="0"/>
+                <w:sz w:val="18"/>
+                <w:szCs w:val="18"/>
+              </w:rPr>
+              <w:t>, para que os relatórios</w:t>
+            </w:r>
+            <w:r>
+              <w:rPr>
+                <w:rFonts w:ascii="Arial" w:hAnsi="Arial" w:cs="Arial"/>
+                <w:i w:val="0"/>
+                <w:sz w:val="18"/>
+                <w:szCs w:val="18"/>
+              </w:rPr>
+              <w:t xml:space="preserve"> </w:t>
+            </w:r>
+            <w:r>
+              <w:rPr>
+                <w:rFonts w:ascii="Arial" w:hAnsi="Arial" w:cs="Arial"/>
+                <w:b/>
+                <w:i w:val="0"/>
+                <w:sz w:val="18"/>
+                <w:szCs w:val="18"/>
+              </w:rPr>
+              <w:t>[RFS5</w:t>
+            </w:r>
+            <w:r>
+              <w:rPr>
+                <w:rFonts w:ascii="Arial" w:hAnsi="Arial" w:cs="Arial"/>
+                <w:b/>
+                <w:i w:val="0"/>
+                <w:sz w:val="18"/>
+                <w:szCs w:val="18"/>
+              </w:rPr>
+              <w:t>]</w:t>
+            </w:r>
+            <w:r>
+              <w:rPr>
+                <w:rFonts w:ascii="Arial" w:hAnsi="Arial" w:cs="Arial"/>
+                <w:b/>
+                <w:i w:val="0"/>
+                <w:sz w:val="18"/>
+                <w:szCs w:val="18"/>
+              </w:rPr>
+              <w:t xml:space="preserve"> </w:t>
+            </w:r>
+            <w:r>
+              <w:rPr>
+                <w:rFonts w:ascii="Arial" w:hAnsi="Arial" w:cs="Arial"/>
+                <w:i w:val="0"/>
+                <w:sz w:val="18"/>
+                <w:szCs w:val="18"/>
+              </w:rPr>
+              <w:t>e</w:t>
+            </w:r>
+            <w:bookmarkStart w:id="41" w:name="_GoBack"/>
+            <w:bookmarkEnd w:id="41"/>
+            <w:r>
+              <w:rPr>
+                <w:rFonts w:ascii="Arial" w:hAnsi="Arial" w:cs="Arial"/>
+                <w:b/>
+                <w:i w:val="0"/>
+                <w:sz w:val="18"/>
+                <w:szCs w:val="18"/>
+              </w:rPr>
+              <w:t xml:space="preserve"> [RFS6</w:t>
+            </w:r>
+            <w:r>
+              <w:rPr>
+                <w:rFonts w:ascii="Arial" w:hAnsi="Arial" w:cs="Arial"/>
+                <w:b/>
+                <w:i w:val="0"/>
+                <w:sz w:val="18"/>
+                <w:szCs w:val="18"/>
+              </w:rPr>
+              <w:t xml:space="preserve">] </w:t>
+            </w:r>
+            <w:r>
+              <w:rPr>
+                <w:rFonts w:ascii="Arial" w:hAnsi="Arial" w:cs="Arial"/>
+                <w:i w:val="0"/>
+                <w:sz w:val="18"/>
+                <w:szCs w:val="18"/>
+              </w:rPr>
+              <w:t>possam ser feitos.</w:t>
             </w:r>
           </w:p>
           <w:p>
@@ -12181,7 +13361,7 @@
                 <w:sz w:val="18"/>
                 <w:szCs w:val="18"/>
               </w:rPr>
-              <w:t xml:space="preserve">mês, ano, paciente e relatos do </w:t>
+              <w:t xml:space="preserve">áudio enviado pelo paciente no </w:t>
             </w:r>
             <w:r>
               <w:rPr>
@@ -12191,7 +13371,7 @@
                 <w:sz w:val="18"/>
                 <w:szCs w:val="18"/>
               </w:rPr>
-              <w:t>[RFS9</w:t>
+              <w:t>[RFS</w:t>
             </w:r>
             <w:r>
               <w:rPr>
@@ -12201,16 +13381,17 @@
                 <w:sz w:val="18"/>
                 <w:szCs w:val="18"/>
               </w:rPr>
-              <w:t>] CRUD Relatos</w:t>
-            </w:r>
-            <w:r>
-              <w:rPr>
-                <w:rFonts w:ascii="Arial" w:hAnsi="Arial" w:cs="Arial"/>
-                <w:i w:val="0"/>
-                <w:sz w:val="18"/>
-                <w:szCs w:val="18"/>
-              </w:rPr>
-              <w:t>.</w:t>
+              <w:t>11</w:t>
+            </w:r>
+            <w:r>
+              <w:rPr>
+                <w:rFonts w:ascii="Arial" w:hAnsi="Arial" w:cs="Arial"/>
+                <w:b/>
+                <w:i w:val="0"/>
+                <w:sz w:val="18"/>
+                <w:szCs w:val="18"/>
+              </w:rPr>
+              <w:t>] – CRUD Relatos</w:t>
             </w:r>
           </w:p>
         </w:tc>
@@ -12238,7 +13419,6 @@
                 <w:sz w:val="18"/>
                 <w:szCs w:val="18"/>
               </w:rPr>
-              <w:lastRenderedPageBreak/>
               <w:t>X</w:t>
             </w:r>
           </w:p>
@@ -12280,1820 +13460,6 @@
           </w:p>
         </w:tc>
       </w:tr>
-      <w:tr>
-        <w:tc>
-          <w:tcPr>
-            <w:tcW w:w="828" w:type="dxa"/>
-          </w:tcPr>
-          <w:p>
-            <w:pPr>
-              <w:pStyle w:val="Textbody"/>
-              <w:numPr>
-                <w:ilvl w:val="0"/>
-                <w:numId w:val="25"/>
-              </w:numPr>
-              <w:ind w:hanging="990"/>
-              <w:rPr>
-                <w:rFonts w:ascii="Arial" w:hAnsi="Arial" w:cs="Arial"/>
-                <w:i w:val="0"/>
-                <w:sz w:val="18"/>
-                <w:szCs w:val="18"/>
-              </w:rPr>
-            </w:pPr>
-          </w:p>
-        </w:tc>
-        <w:tc>
-          <w:tcPr>
-            <w:tcW w:w="1350" w:type="dxa"/>
-          </w:tcPr>
-          <w:p>
-            <w:pPr>
-              <w:pStyle w:val="Textbody"/>
-              <w:jc w:val="left"/>
-              <w:rPr>
-                <w:rFonts w:ascii="Arial" w:hAnsi="Arial" w:cs="Arial"/>
-                <w:i w:val="0"/>
-                <w:sz w:val="18"/>
-                <w:szCs w:val="18"/>
-              </w:rPr>
-            </w:pPr>
-            <w:r>
-              <w:rPr>
-                <w:rFonts w:ascii="Arial" w:hAnsi="Arial" w:cs="Arial"/>
-                <w:i w:val="0"/>
-                <w:sz w:val="18"/>
-                <w:szCs w:val="18"/>
-              </w:rPr>
-              <w:t xml:space="preserve">CRUD </w:t>
-            </w:r>
-            <w:r>
-              <w:rPr>
-                <w:rFonts w:ascii="Arial" w:hAnsi="Arial" w:cs="Arial"/>
-                <w:i w:val="0"/>
-                <w:sz w:val="18"/>
-                <w:szCs w:val="18"/>
-              </w:rPr>
-              <w:t>Relatos</w:t>
-            </w:r>
-          </w:p>
-        </w:tc>
-        <w:tc>
-          <w:tcPr>
-            <w:tcW w:w="1080" w:type="dxa"/>
-          </w:tcPr>
-          <w:p>
-            <w:pPr>
-              <w:pStyle w:val="Textbody"/>
-              <w:rPr>
-                <w:rFonts w:ascii="Arial" w:hAnsi="Arial" w:cs="Arial"/>
-                <w:i w:val="0"/>
-                <w:sz w:val="18"/>
-                <w:szCs w:val="18"/>
-              </w:rPr>
-            </w:pPr>
-            <w:r>
-              <w:rPr>
-                <w:rFonts w:ascii="Arial" w:hAnsi="Arial" w:cs="Arial"/>
-                <w:i w:val="0"/>
-                <w:sz w:val="18"/>
-                <w:szCs w:val="18"/>
-              </w:rPr>
-              <w:t>Paciente</w:t>
-            </w:r>
-          </w:p>
-        </w:tc>
-        <w:tc>
-          <w:tcPr>
-            <w:tcW w:w="5310" w:type="dxa"/>
-          </w:tcPr>
-          <w:p>
-            <w:pPr>
-              <w:pStyle w:val="Textbody"/>
-              <w:rPr>
-                <w:rFonts w:ascii="Arial" w:hAnsi="Arial" w:cs="Arial"/>
-                <w:i w:val="0"/>
-                <w:sz w:val="18"/>
-                <w:szCs w:val="18"/>
-              </w:rPr>
-            </w:pPr>
-            <w:r>
-              <w:rPr>
-                <w:rFonts w:ascii="Arial" w:hAnsi="Arial" w:cs="Arial"/>
-                <w:i w:val="0"/>
-                <w:sz w:val="18"/>
-                <w:szCs w:val="18"/>
-              </w:rPr>
-              <w:t>O paciente poderá enviar seus relatos semanais, via aplicativo.</w:t>
-            </w:r>
-          </w:p>
-          <w:p>
-            <w:pPr>
-              <w:pStyle w:val="Textbody"/>
-              <w:rPr>
-                <w:rFonts w:ascii="Arial" w:hAnsi="Arial" w:cs="Arial"/>
-                <w:i w:val="0"/>
-                <w:sz w:val="18"/>
-                <w:szCs w:val="18"/>
-              </w:rPr>
-            </w:pPr>
-            <w:r>
-              <w:rPr>
-                <w:rFonts w:ascii="Arial" w:hAnsi="Arial" w:cs="Arial"/>
-                <w:b/>
-                <w:i w:val="0"/>
-                <w:sz w:val="18"/>
-                <w:szCs w:val="18"/>
-              </w:rPr>
-              <w:t>Entradas e pré-condições</w:t>
-            </w:r>
-            <w:r>
-              <w:rPr>
-                <w:rFonts w:ascii="Arial" w:hAnsi="Arial" w:cs="Arial"/>
-                <w:b/>
-                <w:i w:val="0"/>
-                <w:sz w:val="18"/>
-                <w:szCs w:val="18"/>
-              </w:rPr>
-              <w:t>:</w:t>
-            </w:r>
-            <w:r>
-              <w:rPr>
-                <w:rFonts w:ascii="Arial" w:hAnsi="Arial" w:cs="Arial"/>
-                <w:i w:val="0"/>
-                <w:sz w:val="18"/>
-                <w:szCs w:val="18"/>
-              </w:rPr>
-              <w:t xml:space="preserve"> </w:t>
-            </w:r>
-            <w:proofErr w:type="gramStart"/>
-            <w:r>
-              <w:rPr>
-                <w:rFonts w:ascii="Arial" w:hAnsi="Arial" w:cs="Arial"/>
-                <w:i w:val="0"/>
-                <w:sz w:val="18"/>
-                <w:szCs w:val="18"/>
-              </w:rPr>
-              <w:t>Avaliação</w:t>
-            </w:r>
-            <w:r>
-              <w:rPr>
-                <w:rFonts w:ascii="Arial" w:hAnsi="Arial" w:cs="Arial"/>
-                <w:i w:val="0"/>
-                <w:sz w:val="18"/>
-                <w:szCs w:val="18"/>
-              </w:rPr>
-              <w:t xml:space="preserve"> </w:t>
-            </w:r>
-            <w:r>
-              <w:rPr>
-                <w:rFonts w:ascii="Arial" w:hAnsi="Arial" w:cs="Arial"/>
-                <w:i w:val="0"/>
-                <w:sz w:val="18"/>
-                <w:szCs w:val="18"/>
-              </w:rPr>
-              <w:t>d</w:t>
-            </w:r>
-            <w:r>
-              <w:rPr>
-                <w:rFonts w:ascii="Arial" w:hAnsi="Arial" w:cs="Arial"/>
-                <w:i w:val="0"/>
-                <w:sz w:val="18"/>
-                <w:szCs w:val="18"/>
-              </w:rPr>
-              <w:t>o humor e fazer seu relato</w:t>
-            </w:r>
-            <w:r>
-              <w:rPr>
-                <w:rFonts w:ascii="Arial" w:hAnsi="Arial" w:cs="Arial"/>
-                <w:i w:val="0"/>
-                <w:sz w:val="18"/>
-                <w:szCs w:val="18"/>
-              </w:rPr>
-              <w:t xml:space="preserve"> seja</w:t>
-            </w:r>
-            <w:proofErr w:type="gramEnd"/>
-            <w:r>
-              <w:rPr>
-                <w:rFonts w:ascii="Arial" w:hAnsi="Arial" w:cs="Arial"/>
-                <w:i w:val="0"/>
-                <w:sz w:val="18"/>
-                <w:szCs w:val="18"/>
-              </w:rPr>
-              <w:t xml:space="preserve"> por digitação ou </w:t>
-            </w:r>
-            <w:r>
-              <w:rPr>
-                <w:rFonts w:ascii="Arial" w:hAnsi="Arial" w:cs="Arial"/>
-                <w:i w:val="0"/>
-                <w:sz w:val="18"/>
-                <w:szCs w:val="18"/>
-              </w:rPr>
-              <w:t>áudio</w:t>
-            </w:r>
-            <w:r>
-              <w:rPr>
-                <w:rFonts w:ascii="Arial" w:hAnsi="Arial" w:cs="Arial"/>
-                <w:i w:val="0"/>
-                <w:sz w:val="18"/>
-                <w:szCs w:val="18"/>
-              </w:rPr>
-              <w:t>.</w:t>
-            </w:r>
-            <w:r>
-              <w:rPr>
-                <w:rFonts w:ascii="Arial" w:hAnsi="Arial" w:cs="Arial"/>
-                <w:i w:val="0"/>
-                <w:sz w:val="18"/>
-                <w:szCs w:val="18"/>
-              </w:rPr>
-              <w:t xml:space="preserve"> Em caso de</w:t>
-            </w:r>
-            <w:r>
-              <w:rPr>
-                <w:rFonts w:ascii="Arial" w:hAnsi="Arial" w:cs="Arial"/>
-                <w:i w:val="0"/>
-                <w:sz w:val="18"/>
-                <w:szCs w:val="18"/>
-              </w:rPr>
-              <w:t xml:space="preserve"> áudio</w:t>
-            </w:r>
-            <w:r>
-              <w:rPr>
-                <w:rFonts w:ascii="Arial" w:hAnsi="Arial" w:cs="Arial"/>
-                <w:i w:val="0"/>
-                <w:sz w:val="18"/>
-                <w:szCs w:val="18"/>
-              </w:rPr>
-              <w:t>, o mesmo</w:t>
-            </w:r>
-            <w:r>
-              <w:rPr>
-                <w:rFonts w:ascii="Arial" w:hAnsi="Arial" w:cs="Arial"/>
-                <w:i w:val="0"/>
-                <w:sz w:val="18"/>
-                <w:szCs w:val="18"/>
-              </w:rPr>
-              <w:t xml:space="preserve"> deve</w:t>
-            </w:r>
-            <w:r>
-              <w:rPr>
-                <w:rFonts w:ascii="Arial" w:hAnsi="Arial" w:cs="Arial"/>
-                <w:i w:val="0"/>
-                <w:sz w:val="18"/>
-                <w:szCs w:val="18"/>
-              </w:rPr>
-              <w:t>rá</w:t>
-            </w:r>
-            <w:r>
-              <w:rPr>
-                <w:rFonts w:ascii="Arial" w:hAnsi="Arial" w:cs="Arial"/>
-                <w:i w:val="0"/>
-                <w:sz w:val="18"/>
-                <w:szCs w:val="18"/>
-              </w:rPr>
-              <w:t xml:space="preserve"> ser limitado de acordo com o </w:t>
-            </w:r>
-            <w:r>
-              <w:rPr>
-                <w:rFonts w:ascii="Arial" w:hAnsi="Arial" w:cs="Arial"/>
-                <w:b/>
-                <w:i w:val="0"/>
-                <w:sz w:val="18"/>
-                <w:szCs w:val="18"/>
-              </w:rPr>
-              <w:t>[RNFS7</w:t>
-            </w:r>
-            <w:r>
-              <w:rPr>
-                <w:rFonts w:ascii="Arial" w:hAnsi="Arial" w:cs="Arial"/>
-                <w:b/>
-                <w:i w:val="0"/>
-                <w:sz w:val="18"/>
-                <w:szCs w:val="18"/>
-              </w:rPr>
-              <w:t>] – Limitação no tempo de áudios</w:t>
-            </w:r>
-            <w:r>
-              <w:rPr>
-                <w:rFonts w:ascii="Arial" w:hAnsi="Arial" w:cs="Arial"/>
-                <w:i w:val="0"/>
-                <w:sz w:val="18"/>
-                <w:szCs w:val="18"/>
-              </w:rPr>
-              <w:t>.</w:t>
-            </w:r>
-          </w:p>
-          <w:p>
-            <w:pPr>
-              <w:pStyle w:val="Textbody"/>
-              <w:rPr>
-                <w:rFonts w:ascii="Arial" w:hAnsi="Arial" w:cs="Arial"/>
-                <w:i w:val="0"/>
-                <w:sz w:val="18"/>
-                <w:szCs w:val="18"/>
-              </w:rPr>
-            </w:pPr>
-            <w:r>
-              <w:rPr>
-                <w:rFonts w:ascii="Arial" w:hAnsi="Arial" w:cs="Arial"/>
-                <w:b/>
-                <w:i w:val="0"/>
-                <w:sz w:val="18"/>
-                <w:szCs w:val="18"/>
-              </w:rPr>
-              <w:t>Regas de negócio:</w:t>
-            </w:r>
-            <w:r>
-              <w:rPr>
-                <w:rFonts w:ascii="Arial" w:hAnsi="Arial" w:cs="Arial"/>
-                <w:i w:val="0"/>
-                <w:sz w:val="18"/>
-                <w:szCs w:val="18"/>
-              </w:rPr>
-              <w:t xml:space="preserve"> </w:t>
-            </w:r>
-          </w:p>
-          <w:p>
-            <w:pPr>
-              <w:pStyle w:val="Textbody"/>
-              <w:numPr>
-                <w:ilvl w:val="0"/>
-                <w:numId w:val="36"/>
-              </w:numPr>
-              <w:rPr>
-                <w:rFonts w:ascii="Arial" w:hAnsi="Arial" w:cs="Arial"/>
-                <w:i w:val="0"/>
-                <w:sz w:val="18"/>
-                <w:szCs w:val="18"/>
-              </w:rPr>
-            </w:pPr>
-            <w:r>
-              <w:rPr>
-                <w:rFonts w:ascii="Arial" w:hAnsi="Arial" w:cs="Arial"/>
-                <w:i w:val="0"/>
-                <w:sz w:val="18"/>
-                <w:szCs w:val="18"/>
-              </w:rPr>
-              <w:t xml:space="preserve">Para realizar um relato sentimental, o paciente deverá primeiro avaliar seu humor, para ser enviado junto ao relato. A avaliação do humor é </w:t>
-            </w:r>
-            <w:proofErr w:type="gramStart"/>
-            <w:r>
-              <w:rPr>
-                <w:rFonts w:ascii="Arial" w:hAnsi="Arial" w:cs="Arial"/>
-                <w:i w:val="0"/>
-                <w:sz w:val="18"/>
-                <w:szCs w:val="18"/>
-              </w:rPr>
-              <w:t>constituído</w:t>
-            </w:r>
-            <w:proofErr w:type="gramEnd"/>
-            <w:r>
-              <w:rPr>
-                <w:rFonts w:ascii="Arial" w:hAnsi="Arial" w:cs="Arial"/>
-                <w:i w:val="0"/>
-                <w:sz w:val="18"/>
-                <w:szCs w:val="18"/>
-              </w:rPr>
-              <w:t xml:space="preserve"> das seguintes escalas:</w:t>
-            </w:r>
-          </w:p>
-          <w:p>
-            <w:pPr>
-              <w:pStyle w:val="Textbody"/>
-              <w:rPr>
-                <w:rFonts w:ascii="Arial" w:hAnsi="Arial" w:cs="Arial"/>
-                <w:i w:val="0"/>
-                <w:sz w:val="18"/>
-                <w:szCs w:val="18"/>
-              </w:rPr>
-            </w:pPr>
-          </w:p>
-          <w:p>
-            <w:pPr>
-              <w:pStyle w:val="Textbody"/>
-              <w:ind w:left="702"/>
-              <w:rPr>
-                <w:rFonts w:ascii="Arial" w:hAnsi="Arial" w:cs="Arial"/>
-                <w:i w:val="0"/>
-                <w:sz w:val="18"/>
-                <w:szCs w:val="18"/>
-              </w:rPr>
-            </w:pPr>
-            <w:r>
-              <w:rPr>
-                <w:rFonts w:ascii="Arial" w:hAnsi="Arial" w:cs="Arial"/>
-                <w:i w:val="0"/>
-                <w:sz w:val="18"/>
-                <w:szCs w:val="18"/>
-              </w:rPr>
-              <w:t>Grau de felicidade (0-5)</w:t>
-            </w:r>
-          </w:p>
-          <w:p>
-            <w:pPr>
-              <w:pStyle w:val="Textbody"/>
-              <w:ind w:left="702"/>
-              <w:rPr>
-                <w:rFonts w:ascii="Arial" w:hAnsi="Arial" w:cs="Arial"/>
-                <w:i w:val="0"/>
-                <w:sz w:val="18"/>
-                <w:szCs w:val="18"/>
-              </w:rPr>
-            </w:pPr>
-            <w:proofErr w:type="gramStart"/>
-            <w:r>
-              <w:rPr>
-                <w:rFonts w:ascii="Arial" w:hAnsi="Arial" w:cs="Arial"/>
-                <w:i w:val="0"/>
-                <w:sz w:val="18"/>
-                <w:szCs w:val="18"/>
-              </w:rPr>
-              <w:t>0</w:t>
-            </w:r>
-            <w:proofErr w:type="gramEnd"/>
-            <w:r>
-              <w:rPr>
-                <w:rFonts w:ascii="Arial" w:hAnsi="Arial" w:cs="Arial"/>
-                <w:i w:val="0"/>
-                <w:sz w:val="18"/>
-                <w:szCs w:val="18"/>
-              </w:rPr>
-              <w:t>: muito triste</w:t>
-            </w:r>
-          </w:p>
-          <w:p>
-            <w:pPr>
-              <w:pStyle w:val="Textbody"/>
-              <w:ind w:left="702"/>
-              <w:rPr>
-                <w:rFonts w:ascii="Arial" w:hAnsi="Arial" w:cs="Arial"/>
-                <w:i w:val="0"/>
-                <w:sz w:val="18"/>
-                <w:szCs w:val="18"/>
-              </w:rPr>
-            </w:pPr>
-            <w:proofErr w:type="gramStart"/>
-            <w:r>
-              <w:rPr>
-                <w:rFonts w:ascii="Arial" w:hAnsi="Arial" w:cs="Arial"/>
-                <w:i w:val="0"/>
-                <w:sz w:val="18"/>
-                <w:szCs w:val="18"/>
-              </w:rPr>
-              <w:t>1</w:t>
-            </w:r>
-            <w:proofErr w:type="gramEnd"/>
-            <w:r>
-              <w:rPr>
-                <w:rFonts w:ascii="Arial" w:hAnsi="Arial" w:cs="Arial"/>
-                <w:i w:val="0"/>
-                <w:sz w:val="18"/>
-                <w:szCs w:val="18"/>
-              </w:rPr>
-              <w:t>: triste</w:t>
-            </w:r>
-          </w:p>
-          <w:p>
-            <w:pPr>
-              <w:pStyle w:val="Textbody"/>
-              <w:ind w:left="702"/>
-              <w:rPr>
-                <w:rFonts w:ascii="Arial" w:hAnsi="Arial" w:cs="Arial"/>
-                <w:i w:val="0"/>
-                <w:sz w:val="18"/>
-                <w:szCs w:val="18"/>
-              </w:rPr>
-            </w:pPr>
-            <w:proofErr w:type="gramStart"/>
-            <w:r>
-              <w:rPr>
-                <w:rFonts w:ascii="Arial" w:hAnsi="Arial" w:cs="Arial"/>
-                <w:i w:val="0"/>
-                <w:sz w:val="18"/>
-                <w:szCs w:val="18"/>
-              </w:rPr>
-              <w:t>2</w:t>
-            </w:r>
-            <w:proofErr w:type="gramEnd"/>
-            <w:r>
-              <w:rPr>
-                <w:rFonts w:ascii="Arial" w:hAnsi="Arial" w:cs="Arial"/>
-                <w:i w:val="0"/>
-                <w:sz w:val="18"/>
-                <w:szCs w:val="18"/>
-              </w:rPr>
-              <w:t>: pouco triste</w:t>
-            </w:r>
-          </w:p>
-          <w:p>
-            <w:pPr>
-              <w:pStyle w:val="Textbody"/>
-              <w:ind w:left="702"/>
-              <w:rPr>
-                <w:rFonts w:ascii="Arial" w:hAnsi="Arial" w:cs="Arial"/>
-                <w:i w:val="0"/>
-                <w:sz w:val="18"/>
-                <w:szCs w:val="18"/>
-              </w:rPr>
-            </w:pPr>
-            <w:proofErr w:type="gramStart"/>
-            <w:r>
-              <w:rPr>
-                <w:rFonts w:ascii="Arial" w:hAnsi="Arial" w:cs="Arial"/>
-                <w:i w:val="0"/>
-                <w:sz w:val="18"/>
-                <w:szCs w:val="18"/>
-              </w:rPr>
-              <w:t>3</w:t>
-            </w:r>
-            <w:proofErr w:type="gramEnd"/>
-            <w:r>
-              <w:rPr>
-                <w:rFonts w:ascii="Arial" w:hAnsi="Arial" w:cs="Arial"/>
-                <w:i w:val="0"/>
-                <w:sz w:val="18"/>
-                <w:szCs w:val="18"/>
-              </w:rPr>
-              <w:t>: apático</w:t>
-            </w:r>
-          </w:p>
-          <w:p>
-            <w:pPr>
-              <w:pStyle w:val="Textbody"/>
-              <w:ind w:left="702"/>
-              <w:rPr>
-                <w:rFonts w:ascii="Arial" w:hAnsi="Arial" w:cs="Arial"/>
-                <w:i w:val="0"/>
-                <w:sz w:val="18"/>
-                <w:szCs w:val="18"/>
-              </w:rPr>
-            </w:pPr>
-            <w:proofErr w:type="gramStart"/>
-            <w:r>
-              <w:rPr>
-                <w:rFonts w:ascii="Arial" w:hAnsi="Arial" w:cs="Arial"/>
-                <w:i w:val="0"/>
-                <w:sz w:val="18"/>
-                <w:szCs w:val="18"/>
-              </w:rPr>
-              <w:t>4</w:t>
-            </w:r>
-            <w:proofErr w:type="gramEnd"/>
-            <w:r>
-              <w:rPr>
-                <w:rFonts w:ascii="Arial" w:hAnsi="Arial" w:cs="Arial"/>
-                <w:i w:val="0"/>
-                <w:sz w:val="18"/>
-                <w:szCs w:val="18"/>
-              </w:rPr>
-              <w:t>: um pouco feliz</w:t>
-            </w:r>
-          </w:p>
-          <w:p>
-            <w:pPr>
-              <w:pStyle w:val="Textbody"/>
-              <w:ind w:left="702"/>
-              <w:rPr>
-                <w:rFonts w:ascii="Arial" w:hAnsi="Arial" w:cs="Arial"/>
-                <w:i w:val="0"/>
-                <w:sz w:val="18"/>
-                <w:szCs w:val="18"/>
-              </w:rPr>
-            </w:pPr>
-            <w:proofErr w:type="gramStart"/>
-            <w:r>
-              <w:rPr>
-                <w:rFonts w:ascii="Arial" w:hAnsi="Arial" w:cs="Arial"/>
-                <w:i w:val="0"/>
-                <w:sz w:val="18"/>
-                <w:szCs w:val="18"/>
-              </w:rPr>
-              <w:t>5</w:t>
-            </w:r>
-            <w:proofErr w:type="gramEnd"/>
-            <w:r>
-              <w:rPr>
-                <w:rFonts w:ascii="Arial" w:hAnsi="Arial" w:cs="Arial"/>
-                <w:i w:val="0"/>
-                <w:sz w:val="18"/>
-                <w:szCs w:val="18"/>
-              </w:rPr>
-              <w:t>: muito feliz</w:t>
-            </w:r>
-          </w:p>
-          <w:p>
-            <w:pPr>
-              <w:pStyle w:val="Textbody"/>
-              <w:ind w:left="702" w:firstLine="720"/>
-              <w:rPr>
-                <w:rFonts w:ascii="Arial" w:hAnsi="Arial" w:cs="Arial"/>
-                <w:i w:val="0"/>
-                <w:sz w:val="18"/>
-                <w:szCs w:val="18"/>
-              </w:rPr>
-            </w:pPr>
-          </w:p>
-          <w:p>
-            <w:pPr>
-              <w:pStyle w:val="Textbody"/>
-              <w:ind w:left="702"/>
-              <w:rPr>
-                <w:rFonts w:ascii="Arial" w:hAnsi="Arial" w:cs="Arial"/>
-                <w:i w:val="0"/>
-                <w:sz w:val="18"/>
-                <w:szCs w:val="18"/>
-              </w:rPr>
-            </w:pPr>
-            <w:r>
-              <w:rPr>
-                <w:rFonts w:ascii="Arial" w:hAnsi="Arial" w:cs="Arial"/>
-                <w:i w:val="0"/>
-                <w:sz w:val="18"/>
-                <w:szCs w:val="18"/>
-              </w:rPr>
-              <w:t>Grau de disposição (0-5):</w:t>
-            </w:r>
-          </w:p>
-          <w:p>
-            <w:pPr>
-              <w:pStyle w:val="Textbody"/>
-              <w:ind w:left="702"/>
-              <w:rPr>
-                <w:rFonts w:ascii="Arial" w:hAnsi="Arial" w:cs="Arial"/>
-                <w:i w:val="0"/>
-                <w:sz w:val="18"/>
-                <w:szCs w:val="18"/>
-              </w:rPr>
-            </w:pPr>
-            <w:proofErr w:type="gramStart"/>
-            <w:r>
-              <w:rPr>
-                <w:rFonts w:ascii="Arial" w:hAnsi="Arial" w:cs="Arial"/>
-                <w:i w:val="0"/>
-                <w:sz w:val="18"/>
-                <w:szCs w:val="18"/>
-              </w:rPr>
-              <w:t>0</w:t>
-            </w:r>
-            <w:proofErr w:type="gramEnd"/>
-            <w:r>
-              <w:rPr>
-                <w:rFonts w:ascii="Arial" w:hAnsi="Arial" w:cs="Arial"/>
-                <w:i w:val="0"/>
-                <w:sz w:val="18"/>
-                <w:szCs w:val="18"/>
-              </w:rPr>
-              <w:t>: muito indisposto</w:t>
-            </w:r>
-          </w:p>
-          <w:p>
-            <w:pPr>
-              <w:pStyle w:val="Textbody"/>
-              <w:ind w:left="702"/>
-              <w:rPr>
-                <w:rFonts w:ascii="Arial" w:hAnsi="Arial" w:cs="Arial"/>
-                <w:i w:val="0"/>
-                <w:sz w:val="18"/>
-                <w:szCs w:val="18"/>
-              </w:rPr>
-            </w:pPr>
-            <w:proofErr w:type="gramStart"/>
-            <w:r>
-              <w:rPr>
-                <w:rFonts w:ascii="Arial" w:hAnsi="Arial" w:cs="Arial"/>
-                <w:i w:val="0"/>
-                <w:sz w:val="18"/>
-                <w:szCs w:val="18"/>
-              </w:rPr>
-              <w:t>1</w:t>
-            </w:r>
-            <w:proofErr w:type="gramEnd"/>
-            <w:r>
-              <w:rPr>
-                <w:rFonts w:ascii="Arial" w:hAnsi="Arial" w:cs="Arial"/>
-                <w:i w:val="0"/>
-                <w:sz w:val="18"/>
-                <w:szCs w:val="18"/>
-              </w:rPr>
-              <w:t>: indisposto</w:t>
-            </w:r>
-          </w:p>
-          <w:p>
-            <w:pPr>
-              <w:pStyle w:val="Textbody"/>
-              <w:ind w:left="702"/>
-              <w:rPr>
-                <w:rFonts w:ascii="Arial" w:hAnsi="Arial" w:cs="Arial"/>
-                <w:i w:val="0"/>
-                <w:sz w:val="18"/>
-                <w:szCs w:val="18"/>
-              </w:rPr>
-            </w:pPr>
-            <w:proofErr w:type="gramStart"/>
-            <w:r>
-              <w:rPr>
-                <w:rFonts w:ascii="Arial" w:hAnsi="Arial" w:cs="Arial"/>
-                <w:i w:val="0"/>
-                <w:sz w:val="18"/>
-                <w:szCs w:val="18"/>
-              </w:rPr>
-              <w:t>2</w:t>
-            </w:r>
-            <w:proofErr w:type="gramEnd"/>
-            <w:r>
-              <w:rPr>
-                <w:rFonts w:ascii="Arial" w:hAnsi="Arial" w:cs="Arial"/>
-                <w:i w:val="0"/>
-                <w:sz w:val="18"/>
-                <w:szCs w:val="18"/>
-              </w:rPr>
-              <w:t>: pouco disposto</w:t>
-            </w:r>
-          </w:p>
-          <w:p>
-            <w:pPr>
-              <w:pStyle w:val="Textbody"/>
-              <w:ind w:left="702"/>
-              <w:rPr>
-                <w:rFonts w:ascii="Arial" w:hAnsi="Arial" w:cs="Arial"/>
-                <w:i w:val="0"/>
-                <w:sz w:val="18"/>
-                <w:szCs w:val="18"/>
-              </w:rPr>
-            </w:pPr>
-            <w:proofErr w:type="gramStart"/>
-            <w:r>
-              <w:rPr>
-                <w:rFonts w:ascii="Arial" w:hAnsi="Arial" w:cs="Arial"/>
-                <w:i w:val="0"/>
-                <w:sz w:val="18"/>
-                <w:szCs w:val="18"/>
-              </w:rPr>
-              <w:t>3</w:t>
-            </w:r>
-            <w:proofErr w:type="gramEnd"/>
-            <w:r>
-              <w:rPr>
-                <w:rFonts w:ascii="Arial" w:hAnsi="Arial" w:cs="Arial"/>
-                <w:i w:val="0"/>
-                <w:sz w:val="18"/>
-                <w:szCs w:val="18"/>
-              </w:rPr>
-              <w:t>: disposto</w:t>
-            </w:r>
-          </w:p>
-          <w:p>
-            <w:pPr>
-              <w:pStyle w:val="Textbody"/>
-              <w:ind w:left="702"/>
-              <w:rPr>
-                <w:rFonts w:ascii="Arial" w:hAnsi="Arial" w:cs="Arial"/>
-                <w:i w:val="0"/>
-                <w:sz w:val="18"/>
-                <w:szCs w:val="18"/>
-              </w:rPr>
-            </w:pPr>
-            <w:proofErr w:type="gramStart"/>
-            <w:r>
-              <w:rPr>
-                <w:rFonts w:ascii="Arial" w:hAnsi="Arial" w:cs="Arial"/>
-                <w:i w:val="0"/>
-                <w:sz w:val="18"/>
-                <w:szCs w:val="18"/>
-              </w:rPr>
-              <w:t>4</w:t>
-            </w:r>
-            <w:proofErr w:type="gramEnd"/>
-            <w:r>
-              <w:rPr>
-                <w:rFonts w:ascii="Arial" w:hAnsi="Arial" w:cs="Arial"/>
-                <w:i w:val="0"/>
-                <w:sz w:val="18"/>
-                <w:szCs w:val="18"/>
-              </w:rPr>
-              <w:t>: muito disposto</w:t>
-            </w:r>
-          </w:p>
-          <w:p>
-            <w:pPr>
-              <w:pStyle w:val="Textbody"/>
-              <w:ind w:left="702"/>
-              <w:rPr>
-                <w:rFonts w:ascii="Arial" w:hAnsi="Arial" w:cs="Arial"/>
-                <w:i w:val="0"/>
-                <w:sz w:val="18"/>
-                <w:szCs w:val="18"/>
-              </w:rPr>
-            </w:pPr>
-            <w:proofErr w:type="gramStart"/>
-            <w:r>
-              <w:rPr>
-                <w:rFonts w:ascii="Arial" w:hAnsi="Arial" w:cs="Arial"/>
-                <w:i w:val="0"/>
-                <w:sz w:val="18"/>
-                <w:szCs w:val="18"/>
-              </w:rPr>
-              <w:t>5</w:t>
-            </w:r>
-            <w:proofErr w:type="gramEnd"/>
-            <w:r>
-              <w:rPr>
-                <w:rFonts w:ascii="Arial" w:hAnsi="Arial" w:cs="Arial"/>
-                <w:i w:val="0"/>
-                <w:sz w:val="18"/>
-                <w:szCs w:val="18"/>
-              </w:rPr>
-              <w:t>: extremamente disposto</w:t>
-            </w:r>
-          </w:p>
-          <w:p>
-            <w:pPr>
-              <w:pStyle w:val="Textbody"/>
-              <w:ind w:left="702"/>
-              <w:rPr>
-                <w:rFonts w:ascii="Arial" w:hAnsi="Arial" w:cs="Arial"/>
-                <w:i w:val="0"/>
-                <w:sz w:val="18"/>
-                <w:szCs w:val="18"/>
-              </w:rPr>
-            </w:pPr>
-          </w:p>
-          <w:p>
-            <w:pPr>
-              <w:pStyle w:val="Textbody"/>
-              <w:ind w:left="702"/>
-              <w:rPr>
-                <w:rFonts w:ascii="Arial" w:hAnsi="Arial" w:cs="Arial"/>
-                <w:i w:val="0"/>
-                <w:sz w:val="18"/>
-                <w:szCs w:val="18"/>
-              </w:rPr>
-            </w:pPr>
-            <w:r>
-              <w:rPr>
-                <w:rFonts w:ascii="Arial" w:hAnsi="Arial" w:cs="Arial"/>
-                <w:i w:val="0"/>
-                <w:sz w:val="18"/>
-                <w:szCs w:val="18"/>
-              </w:rPr>
-              <w:t>Grau de irritabilidade (0-5)</w:t>
-            </w:r>
-          </w:p>
-          <w:p>
-            <w:pPr>
-              <w:pStyle w:val="Textbody"/>
-              <w:ind w:left="702"/>
-              <w:rPr>
-                <w:rFonts w:ascii="Arial" w:hAnsi="Arial" w:cs="Arial"/>
-                <w:i w:val="0"/>
-                <w:sz w:val="18"/>
-                <w:szCs w:val="18"/>
-              </w:rPr>
-            </w:pPr>
-            <w:proofErr w:type="gramStart"/>
-            <w:r>
-              <w:rPr>
-                <w:rFonts w:ascii="Arial" w:hAnsi="Arial" w:cs="Arial"/>
-                <w:i w:val="0"/>
-                <w:sz w:val="18"/>
-                <w:szCs w:val="18"/>
-              </w:rPr>
-              <w:t>0</w:t>
-            </w:r>
-            <w:proofErr w:type="gramEnd"/>
-            <w:r>
-              <w:rPr>
-                <w:rFonts w:ascii="Arial" w:hAnsi="Arial" w:cs="Arial"/>
-                <w:i w:val="0"/>
-                <w:sz w:val="18"/>
-                <w:szCs w:val="18"/>
-              </w:rPr>
-              <w:t>: muito facilmente irritável</w:t>
-            </w:r>
-          </w:p>
-          <w:p>
-            <w:pPr>
-              <w:pStyle w:val="Textbody"/>
-              <w:ind w:left="702"/>
-              <w:rPr>
-                <w:rFonts w:ascii="Arial" w:hAnsi="Arial" w:cs="Arial"/>
-                <w:i w:val="0"/>
-                <w:sz w:val="18"/>
-                <w:szCs w:val="18"/>
-              </w:rPr>
-            </w:pPr>
-            <w:proofErr w:type="gramStart"/>
-            <w:r>
-              <w:rPr>
-                <w:rFonts w:ascii="Arial" w:hAnsi="Arial" w:cs="Arial"/>
-                <w:i w:val="0"/>
-                <w:sz w:val="18"/>
-                <w:szCs w:val="18"/>
-              </w:rPr>
-              <w:t>1</w:t>
-            </w:r>
-            <w:proofErr w:type="gramEnd"/>
-            <w:r>
-              <w:rPr>
-                <w:rFonts w:ascii="Arial" w:hAnsi="Arial" w:cs="Arial"/>
-                <w:i w:val="0"/>
-                <w:sz w:val="18"/>
-                <w:szCs w:val="18"/>
-              </w:rPr>
-              <w:t>: facilmente irritável</w:t>
-            </w:r>
-          </w:p>
-          <w:p>
-            <w:pPr>
-              <w:pStyle w:val="Textbody"/>
-              <w:ind w:left="702"/>
-              <w:rPr>
-                <w:rFonts w:ascii="Arial" w:hAnsi="Arial" w:cs="Arial"/>
-                <w:i w:val="0"/>
-                <w:sz w:val="18"/>
-                <w:szCs w:val="18"/>
-              </w:rPr>
-            </w:pPr>
-            <w:proofErr w:type="gramStart"/>
-            <w:r>
-              <w:rPr>
-                <w:rFonts w:ascii="Arial" w:hAnsi="Arial" w:cs="Arial"/>
-                <w:i w:val="0"/>
-                <w:sz w:val="18"/>
-                <w:szCs w:val="18"/>
-              </w:rPr>
-              <w:t>2</w:t>
-            </w:r>
-            <w:proofErr w:type="gramEnd"/>
-            <w:r>
-              <w:rPr>
-                <w:rFonts w:ascii="Arial" w:hAnsi="Arial" w:cs="Arial"/>
-                <w:i w:val="0"/>
-                <w:sz w:val="18"/>
-                <w:szCs w:val="18"/>
-              </w:rPr>
-              <w:t>: irritável</w:t>
-            </w:r>
-          </w:p>
-          <w:p>
-            <w:pPr>
-              <w:pStyle w:val="Textbody"/>
-              <w:ind w:left="702"/>
-              <w:rPr>
-                <w:rFonts w:ascii="Arial" w:hAnsi="Arial" w:cs="Arial"/>
-                <w:i w:val="0"/>
-                <w:sz w:val="18"/>
-                <w:szCs w:val="18"/>
-              </w:rPr>
-            </w:pPr>
-            <w:proofErr w:type="gramStart"/>
-            <w:r>
-              <w:rPr>
-                <w:rFonts w:ascii="Arial" w:hAnsi="Arial" w:cs="Arial"/>
-                <w:i w:val="0"/>
-                <w:sz w:val="18"/>
-                <w:szCs w:val="18"/>
-              </w:rPr>
-              <w:t>3</w:t>
-            </w:r>
-            <w:proofErr w:type="gramEnd"/>
-            <w:r>
-              <w:rPr>
-                <w:rFonts w:ascii="Arial" w:hAnsi="Arial" w:cs="Arial"/>
-                <w:i w:val="0"/>
-                <w:sz w:val="18"/>
-                <w:szCs w:val="18"/>
-              </w:rPr>
-              <w:t>: não muito irritável</w:t>
-            </w:r>
-          </w:p>
-          <w:p>
-            <w:pPr>
-              <w:pStyle w:val="Textbody"/>
-              <w:ind w:left="702"/>
-              <w:rPr>
-                <w:rFonts w:ascii="Arial" w:hAnsi="Arial" w:cs="Arial"/>
-                <w:i w:val="0"/>
-                <w:sz w:val="18"/>
-                <w:szCs w:val="18"/>
-              </w:rPr>
-            </w:pPr>
-            <w:proofErr w:type="gramStart"/>
-            <w:r>
-              <w:rPr>
-                <w:rFonts w:ascii="Arial" w:hAnsi="Arial" w:cs="Arial"/>
-                <w:i w:val="0"/>
-                <w:sz w:val="18"/>
-                <w:szCs w:val="18"/>
-              </w:rPr>
-              <w:t>4</w:t>
-            </w:r>
-            <w:proofErr w:type="gramEnd"/>
-            <w:r>
-              <w:rPr>
-                <w:rFonts w:ascii="Arial" w:hAnsi="Arial" w:cs="Arial"/>
-                <w:i w:val="0"/>
-                <w:sz w:val="18"/>
-                <w:szCs w:val="18"/>
-              </w:rPr>
-              <w:t>: de bom humor</w:t>
-            </w:r>
-          </w:p>
-          <w:p>
-            <w:pPr>
-              <w:pStyle w:val="Textbody"/>
-              <w:ind w:left="702"/>
-              <w:rPr>
-                <w:rFonts w:ascii="Arial" w:hAnsi="Arial" w:cs="Arial"/>
-                <w:i w:val="0"/>
-                <w:sz w:val="18"/>
-                <w:szCs w:val="18"/>
-              </w:rPr>
-            </w:pPr>
-            <w:proofErr w:type="gramStart"/>
-            <w:r>
-              <w:rPr>
-                <w:rFonts w:ascii="Arial" w:hAnsi="Arial" w:cs="Arial"/>
-                <w:i w:val="0"/>
-                <w:sz w:val="18"/>
-                <w:szCs w:val="18"/>
-              </w:rPr>
-              <w:t>5</w:t>
-            </w:r>
-            <w:proofErr w:type="gramEnd"/>
-            <w:r>
-              <w:rPr>
-                <w:rFonts w:ascii="Arial" w:hAnsi="Arial" w:cs="Arial"/>
-                <w:i w:val="0"/>
-                <w:sz w:val="18"/>
-                <w:szCs w:val="18"/>
-              </w:rPr>
-              <w:t>: de muito bom humor</w:t>
-            </w:r>
-          </w:p>
-          <w:p>
-            <w:pPr>
-              <w:pStyle w:val="Textbody"/>
-              <w:rPr>
-                <w:rFonts w:ascii="Arial" w:hAnsi="Arial" w:cs="Arial"/>
-                <w:i w:val="0"/>
-                <w:sz w:val="18"/>
-                <w:szCs w:val="18"/>
-              </w:rPr>
-            </w:pPr>
-          </w:p>
-          <w:p>
-            <w:pPr>
-              <w:pStyle w:val="Textbody"/>
-              <w:rPr>
-                <w:rFonts w:ascii="Arial" w:hAnsi="Arial" w:cs="Arial"/>
-                <w:i w:val="0"/>
-                <w:sz w:val="18"/>
-                <w:szCs w:val="18"/>
-              </w:rPr>
-            </w:pPr>
-            <w:r>
-              <w:rPr>
-                <w:rFonts w:ascii="Arial" w:hAnsi="Arial" w:cs="Arial"/>
-                <w:b/>
-                <w:i w:val="0"/>
-                <w:sz w:val="18"/>
-                <w:szCs w:val="18"/>
-              </w:rPr>
-              <w:t>OBS:</w:t>
-            </w:r>
-            <w:r>
-              <w:rPr>
-                <w:rFonts w:ascii="Arial" w:hAnsi="Arial" w:cs="Arial"/>
-                <w:i w:val="0"/>
-                <w:sz w:val="18"/>
-                <w:szCs w:val="18"/>
-              </w:rPr>
-              <w:t xml:space="preserve"> </w:t>
-            </w:r>
-          </w:p>
-          <w:p>
-            <w:pPr>
-              <w:pStyle w:val="Textbody"/>
-              <w:numPr>
-                <w:ilvl w:val="0"/>
-                <w:numId w:val="27"/>
-              </w:numPr>
-              <w:rPr>
-                <w:rFonts w:ascii="Arial" w:hAnsi="Arial" w:cs="Arial"/>
-                <w:i w:val="0"/>
-                <w:sz w:val="18"/>
-                <w:szCs w:val="18"/>
-              </w:rPr>
-            </w:pPr>
-            <w:r>
-              <w:rPr>
-                <w:rFonts w:ascii="Arial" w:hAnsi="Arial" w:cs="Arial"/>
-                <w:i w:val="0"/>
-                <w:sz w:val="18"/>
-                <w:szCs w:val="18"/>
-              </w:rPr>
-              <w:t xml:space="preserve">Se o relato for enviado via áudio, o </w:t>
-            </w:r>
-            <w:r>
-              <w:rPr>
-                <w:rFonts w:ascii="Arial" w:hAnsi="Arial" w:cs="Arial"/>
-                <w:b/>
-                <w:i w:val="0"/>
-                <w:sz w:val="18"/>
-                <w:szCs w:val="18"/>
-              </w:rPr>
-              <w:t>[RFS7</w:t>
-            </w:r>
-            <w:r>
-              <w:rPr>
-                <w:rFonts w:ascii="Arial" w:hAnsi="Arial" w:cs="Arial"/>
-                <w:b/>
-                <w:i w:val="0"/>
-                <w:sz w:val="18"/>
-                <w:szCs w:val="18"/>
-              </w:rPr>
-              <w:t>] - Conversão de áudio para texto</w:t>
-            </w:r>
-            <w:r>
-              <w:rPr>
-                <w:rFonts w:ascii="Arial" w:hAnsi="Arial" w:cs="Arial"/>
-                <w:i w:val="0"/>
-                <w:sz w:val="18"/>
-                <w:szCs w:val="18"/>
-              </w:rPr>
-              <w:t xml:space="preserve"> </w:t>
-            </w:r>
-            <w:r>
-              <w:rPr>
-                <w:rFonts w:ascii="Arial" w:hAnsi="Arial" w:cs="Arial"/>
-                <w:i w:val="0"/>
-                <w:sz w:val="18"/>
-                <w:szCs w:val="18"/>
-              </w:rPr>
-              <w:t>é acionado.</w:t>
-            </w:r>
-          </w:p>
-          <w:p>
-            <w:pPr>
-              <w:pStyle w:val="Textbody"/>
-              <w:numPr>
-                <w:ilvl w:val="0"/>
-                <w:numId w:val="27"/>
-              </w:numPr>
-              <w:rPr>
-                <w:rFonts w:ascii="Arial" w:hAnsi="Arial" w:cs="Arial"/>
-                <w:i w:val="0"/>
-                <w:sz w:val="18"/>
-                <w:szCs w:val="18"/>
-              </w:rPr>
-            </w:pPr>
-            <w:r>
-              <w:rPr>
-                <w:rFonts w:ascii="Arial" w:hAnsi="Arial" w:cs="Arial"/>
-                <w:i w:val="0"/>
-                <w:sz w:val="18"/>
-                <w:szCs w:val="18"/>
-              </w:rPr>
-              <w:t xml:space="preserve">O paciente </w:t>
-            </w:r>
-            <w:r>
-              <w:rPr>
-                <w:rFonts w:ascii="Arial" w:hAnsi="Arial" w:cs="Arial"/>
-                <w:i w:val="0"/>
-                <w:sz w:val="18"/>
-                <w:szCs w:val="18"/>
-              </w:rPr>
-              <w:t>terá um tempo limite para edição</w:t>
-            </w:r>
-            <w:r>
-              <w:rPr>
-                <w:rFonts w:ascii="Arial" w:hAnsi="Arial" w:cs="Arial"/>
-                <w:i w:val="0"/>
-                <w:sz w:val="18"/>
-                <w:szCs w:val="18"/>
-              </w:rPr>
-              <w:t xml:space="preserve"> </w:t>
-            </w:r>
-            <w:r>
-              <w:rPr>
-                <w:rFonts w:ascii="Arial" w:hAnsi="Arial" w:cs="Arial"/>
-                <w:i w:val="0"/>
-                <w:sz w:val="18"/>
-                <w:szCs w:val="18"/>
-              </w:rPr>
-              <w:t xml:space="preserve">de </w:t>
-            </w:r>
-            <w:r>
-              <w:rPr>
-                <w:rFonts w:ascii="Arial" w:hAnsi="Arial" w:cs="Arial"/>
-                <w:i w:val="0"/>
-                <w:sz w:val="18"/>
-                <w:szCs w:val="18"/>
-              </w:rPr>
-              <w:t>seu relato</w:t>
-            </w:r>
-            <w:r>
-              <w:rPr>
-                <w:rFonts w:ascii="Arial" w:hAnsi="Arial" w:cs="Arial"/>
-                <w:i w:val="0"/>
-                <w:sz w:val="18"/>
-                <w:szCs w:val="18"/>
-              </w:rPr>
-              <w:t>, que será</w:t>
-            </w:r>
-            <w:r>
-              <w:rPr>
-                <w:rFonts w:ascii="Arial" w:hAnsi="Arial" w:cs="Arial"/>
-                <w:i w:val="0"/>
-                <w:sz w:val="18"/>
-                <w:szCs w:val="18"/>
-              </w:rPr>
-              <w:t xml:space="preserve"> </w:t>
-            </w:r>
-            <w:r>
-              <w:rPr>
-                <w:rFonts w:ascii="Arial" w:hAnsi="Arial" w:cs="Arial"/>
-                <w:i w:val="0"/>
-                <w:sz w:val="18"/>
-                <w:szCs w:val="18"/>
-              </w:rPr>
-              <w:t xml:space="preserve">de no </w:t>
-            </w:r>
-            <w:r>
-              <w:rPr>
-                <w:rFonts w:ascii="Arial" w:hAnsi="Arial" w:cs="Arial"/>
-                <w:i w:val="0"/>
-                <w:sz w:val="18"/>
-                <w:szCs w:val="18"/>
-              </w:rPr>
-              <w:t>máximo</w:t>
-            </w:r>
-            <w:r>
-              <w:rPr>
-                <w:rFonts w:ascii="Arial" w:hAnsi="Arial" w:cs="Arial"/>
-                <w:i w:val="0"/>
-                <w:sz w:val="18"/>
-                <w:szCs w:val="18"/>
-              </w:rPr>
-              <w:t xml:space="preserve"> </w:t>
-            </w:r>
-            <w:r>
-              <w:rPr>
-                <w:rFonts w:ascii="Arial" w:hAnsi="Arial" w:cs="Arial"/>
-                <w:i w:val="0"/>
-                <w:sz w:val="18"/>
-                <w:szCs w:val="18"/>
-              </w:rPr>
-              <w:t xml:space="preserve">10 minutos após </w:t>
-            </w:r>
-            <w:r>
-              <w:rPr>
-                <w:rFonts w:ascii="Arial" w:hAnsi="Arial" w:cs="Arial"/>
-                <w:i w:val="0"/>
-                <w:sz w:val="18"/>
-                <w:szCs w:val="18"/>
-              </w:rPr>
-              <w:t xml:space="preserve">o </w:t>
-            </w:r>
-            <w:r>
-              <w:rPr>
-                <w:rFonts w:ascii="Arial" w:hAnsi="Arial" w:cs="Arial"/>
-                <w:i w:val="0"/>
-                <w:sz w:val="18"/>
-                <w:szCs w:val="18"/>
-              </w:rPr>
-              <w:t xml:space="preserve">envio. Cada vez que houver edição, </w:t>
-            </w:r>
-            <w:r>
-              <w:rPr>
-                <w:rFonts w:ascii="Arial" w:hAnsi="Arial" w:cs="Arial"/>
-                <w:i w:val="0"/>
-                <w:sz w:val="18"/>
-                <w:szCs w:val="18"/>
-              </w:rPr>
-              <w:t>o tempo limite será reiniciado</w:t>
-            </w:r>
-            <w:r>
-              <w:rPr>
-                <w:rFonts w:ascii="Arial" w:hAnsi="Arial" w:cs="Arial"/>
-                <w:i w:val="0"/>
-                <w:sz w:val="18"/>
-                <w:szCs w:val="18"/>
-              </w:rPr>
-              <w:t>.</w:t>
-            </w:r>
-          </w:p>
-          <w:p>
-            <w:pPr>
-              <w:pStyle w:val="Textbody"/>
-              <w:numPr>
-                <w:ilvl w:val="0"/>
-                <w:numId w:val="27"/>
-              </w:numPr>
-              <w:rPr>
-                <w:rFonts w:ascii="Arial" w:hAnsi="Arial" w:cs="Arial"/>
-                <w:i w:val="0"/>
-                <w:sz w:val="18"/>
-                <w:szCs w:val="18"/>
-              </w:rPr>
-            </w:pPr>
-            <w:r>
-              <w:rPr>
-                <w:rFonts w:ascii="Arial" w:hAnsi="Arial" w:cs="Arial"/>
-                <w:i w:val="0"/>
-                <w:sz w:val="18"/>
-                <w:szCs w:val="18"/>
-              </w:rPr>
-              <w:t>Os áudios serão armazenados somente no dispositivo móvel do paciente</w:t>
-            </w:r>
-            <w:r>
-              <w:rPr>
-                <w:rFonts w:ascii="Arial" w:hAnsi="Arial" w:cs="Arial"/>
-                <w:i w:val="0"/>
-                <w:sz w:val="18"/>
-                <w:szCs w:val="18"/>
-              </w:rPr>
-              <w:t>.</w:t>
-            </w:r>
-          </w:p>
-          <w:p>
-            <w:pPr>
-              <w:pStyle w:val="Textbody"/>
-              <w:numPr>
-                <w:ilvl w:val="0"/>
-                <w:numId w:val="27"/>
-              </w:numPr>
-              <w:rPr>
-                <w:rFonts w:ascii="Arial" w:hAnsi="Arial" w:cs="Arial"/>
-                <w:i w:val="0"/>
-                <w:sz w:val="18"/>
-                <w:szCs w:val="18"/>
-              </w:rPr>
-            </w:pPr>
-            <w:r>
-              <w:rPr>
-                <w:rFonts w:ascii="Arial" w:hAnsi="Arial" w:cs="Arial"/>
-                <w:i w:val="0"/>
-                <w:sz w:val="18"/>
-                <w:szCs w:val="18"/>
-              </w:rPr>
-              <w:t>Os relatos enviados pelo paciente não poderão ser excluídos do sistema</w:t>
-            </w:r>
-            <w:r>
-              <w:rPr>
-                <w:rFonts w:ascii="Arial" w:hAnsi="Arial" w:cs="Arial"/>
-                <w:i w:val="0"/>
-                <w:sz w:val="18"/>
-                <w:szCs w:val="18"/>
-              </w:rPr>
-              <w:t xml:space="preserve"> pelo próprio paciente, apenas </w:t>
-            </w:r>
-            <w:r>
-              <w:rPr>
-                <w:rFonts w:ascii="Arial" w:hAnsi="Arial" w:cs="Arial"/>
-                <w:i w:val="0"/>
-                <w:sz w:val="18"/>
-                <w:szCs w:val="18"/>
-              </w:rPr>
-              <w:lastRenderedPageBreak/>
-              <w:t>pelo psicólogo</w:t>
-            </w:r>
-            <w:r>
-              <w:rPr>
-                <w:rFonts w:ascii="Arial" w:hAnsi="Arial" w:cs="Arial"/>
-                <w:i w:val="0"/>
-                <w:sz w:val="18"/>
-                <w:szCs w:val="18"/>
-              </w:rPr>
-              <w:t>.</w:t>
-            </w:r>
-          </w:p>
-        </w:tc>
-        <w:tc>
-          <w:tcPr>
-            <w:tcW w:w="270" w:type="dxa"/>
-          </w:tcPr>
-          <w:p>
-            <w:pPr>
-              <w:pStyle w:val="Textbody"/>
-              <w:jc w:val="center"/>
-              <w:rPr>
-                <w:rFonts w:ascii="Arial" w:hAnsi="Arial" w:cs="Arial"/>
-                <w:b/>
-                <w:i w:val="0"/>
-                <w:sz w:val="18"/>
-                <w:szCs w:val="18"/>
-              </w:rPr>
-            </w:pPr>
-            <w:r>
-              <w:rPr>
-                <w:rFonts w:ascii="Arial" w:hAnsi="Arial" w:cs="Arial"/>
-                <w:b/>
-                <w:i w:val="0"/>
-                <w:sz w:val="18"/>
-                <w:szCs w:val="18"/>
-              </w:rPr>
-              <w:lastRenderedPageBreak/>
-              <w:t>X</w:t>
-            </w:r>
-          </w:p>
-        </w:tc>
-        <w:tc>
-          <w:tcPr>
-            <w:tcW w:w="270" w:type="dxa"/>
-          </w:tcPr>
-          <w:p>
-            <w:pPr>
-              <w:pStyle w:val="Textbody"/>
-              <w:jc w:val="center"/>
-              <w:rPr>
-                <w:rFonts w:ascii="Arial" w:hAnsi="Arial" w:cs="Arial"/>
-                <w:b/>
-                <w:i w:val="0"/>
-                <w:sz w:val="18"/>
-                <w:szCs w:val="18"/>
-              </w:rPr>
-            </w:pPr>
-          </w:p>
-        </w:tc>
-        <w:tc>
-          <w:tcPr>
-            <w:tcW w:w="270" w:type="dxa"/>
-          </w:tcPr>
-          <w:p>
-            <w:pPr>
-              <w:pStyle w:val="Textbody"/>
-              <w:jc w:val="center"/>
-              <w:rPr>
-                <w:rFonts w:ascii="Arial" w:hAnsi="Arial" w:cs="Arial"/>
-                <w:b/>
-                <w:i w:val="0"/>
-                <w:sz w:val="18"/>
-                <w:szCs w:val="18"/>
-              </w:rPr>
-            </w:pPr>
-          </w:p>
-        </w:tc>
-      </w:tr>
-      <w:tr>
-        <w:tc>
-          <w:tcPr>
-            <w:tcW w:w="828" w:type="dxa"/>
-          </w:tcPr>
-          <w:p>
-            <w:pPr>
-              <w:pStyle w:val="Textbody"/>
-              <w:numPr>
-                <w:ilvl w:val="0"/>
-                <w:numId w:val="25"/>
-              </w:numPr>
-              <w:ind w:hanging="990"/>
-              <w:rPr>
-                <w:rFonts w:ascii="Arial" w:hAnsi="Arial" w:cs="Arial"/>
-                <w:i w:val="0"/>
-                <w:sz w:val="18"/>
-                <w:szCs w:val="18"/>
-              </w:rPr>
-            </w:pPr>
-          </w:p>
-        </w:tc>
-        <w:tc>
-          <w:tcPr>
-            <w:tcW w:w="1350" w:type="dxa"/>
-          </w:tcPr>
-          <w:p>
-            <w:pPr>
-              <w:pStyle w:val="Textbody"/>
-              <w:jc w:val="left"/>
-              <w:rPr>
-                <w:rFonts w:ascii="Arial" w:hAnsi="Arial" w:cs="Arial"/>
-                <w:i w:val="0"/>
-                <w:sz w:val="18"/>
-                <w:szCs w:val="18"/>
-              </w:rPr>
-            </w:pPr>
-            <w:r>
-              <w:rPr>
-                <w:rFonts w:ascii="Arial" w:hAnsi="Arial" w:cs="Arial"/>
-                <w:i w:val="0"/>
-                <w:sz w:val="18"/>
-                <w:szCs w:val="18"/>
-              </w:rPr>
-              <w:t>Conversão de áudio para texto</w:t>
-            </w:r>
-          </w:p>
-        </w:tc>
-        <w:tc>
-          <w:tcPr>
-            <w:tcW w:w="1080" w:type="dxa"/>
-          </w:tcPr>
-          <w:p>
-            <w:pPr>
-              <w:pStyle w:val="Textbody"/>
-              <w:rPr>
-                <w:rFonts w:ascii="Arial" w:hAnsi="Arial" w:cs="Arial"/>
-                <w:i w:val="0"/>
-                <w:sz w:val="18"/>
-                <w:szCs w:val="18"/>
-              </w:rPr>
-            </w:pPr>
-            <w:r>
-              <w:rPr>
-                <w:rFonts w:ascii="Arial" w:hAnsi="Arial" w:cs="Arial"/>
-                <w:i w:val="0"/>
-                <w:sz w:val="18"/>
-                <w:szCs w:val="18"/>
-              </w:rPr>
-              <w:t>Sistema</w:t>
-            </w:r>
-          </w:p>
-        </w:tc>
-        <w:tc>
-          <w:tcPr>
-            <w:tcW w:w="5310" w:type="dxa"/>
-          </w:tcPr>
-          <w:p>
-            <w:pPr>
-              <w:pStyle w:val="Textbody"/>
-              <w:rPr>
-                <w:rFonts w:ascii="Arial" w:hAnsi="Arial" w:cs="Arial"/>
-                <w:i w:val="0"/>
-                <w:sz w:val="18"/>
-                <w:szCs w:val="18"/>
-              </w:rPr>
-            </w:pPr>
-            <w:r>
-              <w:rPr>
-                <w:rFonts w:ascii="Arial" w:hAnsi="Arial" w:cs="Arial"/>
-                <w:i w:val="0"/>
-                <w:sz w:val="18"/>
-                <w:szCs w:val="18"/>
-              </w:rPr>
-              <w:t>O sistema deverá ser capaz de traduzir áudios para o formato textual</w:t>
-            </w:r>
-            <w:r>
-              <w:rPr>
-                <w:rFonts w:ascii="Arial" w:hAnsi="Arial" w:cs="Arial"/>
-                <w:i w:val="0"/>
-                <w:sz w:val="18"/>
-                <w:szCs w:val="18"/>
-              </w:rPr>
-              <w:t>, para que os relatórios</w:t>
-            </w:r>
-            <w:r>
-              <w:rPr>
-                <w:rFonts w:ascii="Arial" w:hAnsi="Arial" w:cs="Arial"/>
-                <w:i w:val="0"/>
-                <w:sz w:val="18"/>
-                <w:szCs w:val="18"/>
-              </w:rPr>
-              <w:t xml:space="preserve"> </w:t>
-            </w:r>
-            <w:r>
-              <w:rPr>
-                <w:rFonts w:ascii="Arial" w:hAnsi="Arial" w:cs="Arial"/>
-                <w:b/>
-                <w:i w:val="0"/>
-                <w:sz w:val="18"/>
-                <w:szCs w:val="18"/>
-              </w:rPr>
-              <w:t>[RFS5</w:t>
-            </w:r>
-            <w:r>
-              <w:rPr>
-                <w:rFonts w:ascii="Arial" w:hAnsi="Arial" w:cs="Arial"/>
-                <w:b/>
-                <w:i w:val="0"/>
-                <w:sz w:val="18"/>
-                <w:szCs w:val="18"/>
-              </w:rPr>
-              <w:t>]</w:t>
-            </w:r>
-            <w:r>
-              <w:rPr>
-                <w:rFonts w:ascii="Arial" w:hAnsi="Arial" w:cs="Arial"/>
-                <w:b/>
-                <w:i w:val="0"/>
-                <w:sz w:val="18"/>
-                <w:szCs w:val="18"/>
-              </w:rPr>
-              <w:t>, [RFS6</w:t>
-            </w:r>
-            <w:r>
-              <w:rPr>
-                <w:rFonts w:ascii="Arial" w:hAnsi="Arial" w:cs="Arial"/>
-                <w:b/>
-                <w:i w:val="0"/>
-                <w:sz w:val="18"/>
-                <w:szCs w:val="18"/>
-              </w:rPr>
-              <w:t>]</w:t>
-            </w:r>
-            <w:r>
-              <w:rPr>
-                <w:rFonts w:ascii="Arial" w:hAnsi="Arial" w:cs="Arial"/>
-                <w:b/>
-                <w:i w:val="0"/>
-                <w:sz w:val="18"/>
-                <w:szCs w:val="18"/>
-              </w:rPr>
-              <w:t>,</w:t>
-            </w:r>
-            <w:r>
-              <w:rPr>
-                <w:rFonts w:ascii="Arial" w:hAnsi="Arial" w:cs="Arial"/>
-                <w:i w:val="0"/>
-                <w:sz w:val="18"/>
-                <w:szCs w:val="18"/>
-              </w:rPr>
-              <w:t xml:space="preserve"> </w:t>
-            </w:r>
-            <w:r>
-              <w:rPr>
-                <w:rFonts w:ascii="Arial" w:hAnsi="Arial" w:cs="Arial"/>
-                <w:b/>
-                <w:i w:val="0"/>
-                <w:sz w:val="18"/>
-                <w:szCs w:val="18"/>
-              </w:rPr>
-              <w:t>[RFS7], [RFS8</w:t>
-            </w:r>
-            <w:r>
-              <w:rPr>
-                <w:rFonts w:ascii="Arial" w:hAnsi="Arial" w:cs="Arial"/>
-                <w:b/>
-                <w:i w:val="0"/>
-                <w:sz w:val="18"/>
-                <w:szCs w:val="18"/>
-              </w:rPr>
-              <w:t>]</w:t>
-            </w:r>
-            <w:r>
-              <w:rPr>
-                <w:rFonts w:ascii="Arial" w:hAnsi="Arial" w:cs="Arial"/>
-                <w:b/>
-                <w:i w:val="0"/>
-                <w:sz w:val="18"/>
-                <w:szCs w:val="18"/>
-              </w:rPr>
-              <w:t xml:space="preserve">, </w:t>
-            </w:r>
-            <w:r>
-              <w:rPr>
-                <w:rFonts w:ascii="Arial" w:hAnsi="Arial" w:cs="Arial"/>
-                <w:i w:val="0"/>
-                <w:sz w:val="18"/>
-                <w:szCs w:val="18"/>
-              </w:rPr>
-              <w:t>possam ser feitos.</w:t>
-            </w:r>
-          </w:p>
-          <w:p>
-            <w:pPr>
-              <w:pStyle w:val="Textbody"/>
-              <w:rPr>
-                <w:rFonts w:ascii="Arial" w:hAnsi="Arial" w:cs="Arial"/>
-                <w:i w:val="0"/>
-                <w:sz w:val="18"/>
-                <w:szCs w:val="18"/>
-              </w:rPr>
-            </w:pPr>
-            <w:r>
-              <w:rPr>
-                <w:rFonts w:ascii="Arial" w:hAnsi="Arial" w:cs="Arial"/>
-                <w:b/>
-                <w:i w:val="0"/>
-                <w:sz w:val="18"/>
-                <w:szCs w:val="18"/>
-              </w:rPr>
-              <w:t>Entradas e pré-condições</w:t>
-            </w:r>
-            <w:r>
-              <w:rPr>
-                <w:rFonts w:ascii="Arial" w:hAnsi="Arial" w:cs="Arial"/>
-                <w:b/>
-                <w:i w:val="0"/>
-                <w:sz w:val="18"/>
-                <w:szCs w:val="18"/>
-              </w:rPr>
-              <w:t>:</w:t>
-            </w:r>
-            <w:r>
-              <w:rPr>
-                <w:rFonts w:ascii="Arial" w:hAnsi="Arial" w:cs="Arial"/>
-                <w:i w:val="0"/>
-                <w:sz w:val="18"/>
-                <w:szCs w:val="18"/>
-              </w:rPr>
-              <w:t xml:space="preserve"> </w:t>
-            </w:r>
-            <w:r>
-              <w:rPr>
-                <w:rFonts w:ascii="Arial" w:hAnsi="Arial" w:cs="Arial"/>
-                <w:i w:val="0"/>
-                <w:sz w:val="18"/>
-                <w:szCs w:val="18"/>
-              </w:rPr>
-              <w:t xml:space="preserve">áudio enviado pelo paciente no </w:t>
-            </w:r>
-            <w:r>
-              <w:rPr>
-                <w:rFonts w:ascii="Arial" w:hAnsi="Arial" w:cs="Arial"/>
-                <w:b/>
-                <w:i w:val="0"/>
-                <w:sz w:val="18"/>
-                <w:szCs w:val="18"/>
-              </w:rPr>
-              <w:t>[RFS</w:t>
-            </w:r>
-            <w:r>
-              <w:rPr>
-                <w:rFonts w:ascii="Arial" w:hAnsi="Arial" w:cs="Arial"/>
-                <w:b/>
-                <w:i w:val="0"/>
-                <w:sz w:val="18"/>
-                <w:szCs w:val="18"/>
-              </w:rPr>
-              <w:t>11</w:t>
-            </w:r>
-            <w:r>
-              <w:rPr>
-                <w:rFonts w:ascii="Arial" w:hAnsi="Arial" w:cs="Arial"/>
-                <w:b/>
-                <w:i w:val="0"/>
-                <w:sz w:val="18"/>
-                <w:szCs w:val="18"/>
-              </w:rPr>
-              <w:t>] – CRUD Relatos</w:t>
-            </w:r>
-          </w:p>
-        </w:tc>
-        <w:tc>
-          <w:tcPr>
-            <w:tcW w:w="270" w:type="dxa"/>
-          </w:tcPr>
-          <w:p>
-            <w:pPr>
-              <w:pStyle w:val="Textbody"/>
-              <w:jc w:val="center"/>
-              <w:rPr>
-                <w:rFonts w:ascii="Arial" w:hAnsi="Arial" w:cs="Arial"/>
-                <w:b/>
-                <w:i w:val="0"/>
-                <w:sz w:val="18"/>
-                <w:szCs w:val="18"/>
-              </w:rPr>
-            </w:pPr>
-            <w:r>
-              <w:rPr>
-                <w:rFonts w:ascii="Arial" w:hAnsi="Arial" w:cs="Arial"/>
-                <w:b/>
-                <w:i w:val="0"/>
-                <w:sz w:val="18"/>
-                <w:szCs w:val="18"/>
-              </w:rPr>
-              <w:t>X</w:t>
-            </w:r>
-          </w:p>
-        </w:tc>
-        <w:tc>
-          <w:tcPr>
-            <w:tcW w:w="270" w:type="dxa"/>
-          </w:tcPr>
-          <w:p>
-            <w:pPr>
-              <w:pStyle w:val="Textbody"/>
-              <w:jc w:val="center"/>
-              <w:rPr>
-                <w:rFonts w:ascii="Arial" w:hAnsi="Arial" w:cs="Arial"/>
-                <w:b/>
-                <w:i w:val="0"/>
-                <w:sz w:val="18"/>
-                <w:szCs w:val="18"/>
-              </w:rPr>
-            </w:pPr>
-          </w:p>
-        </w:tc>
-        <w:tc>
-          <w:tcPr>
-            <w:tcW w:w="270" w:type="dxa"/>
-          </w:tcPr>
-          <w:p>
-            <w:pPr>
-              <w:pStyle w:val="Textbody"/>
-              <w:jc w:val="center"/>
-              <w:rPr>
-                <w:rFonts w:ascii="Arial" w:hAnsi="Arial" w:cs="Arial"/>
-                <w:b/>
-                <w:i w:val="0"/>
-                <w:sz w:val="18"/>
-                <w:szCs w:val="18"/>
-              </w:rPr>
-            </w:pPr>
-          </w:p>
-        </w:tc>
-      </w:tr>
     </w:tbl>
     <w:p>
       <w:pPr>
@@ -14145,9 +13511,9 @@
           <w:b w:val="0"/>
         </w:rPr>
       </w:pPr>
-      <w:bookmarkStart w:id="41" w:name="__RefHeading___Toc175024561"/>
-      <w:bookmarkStart w:id="42" w:name="_Toc40877137"/>
-      <w:bookmarkEnd w:id="41"/>
+      <w:bookmarkStart w:id="42" w:name="__RefHeading___Toc175024561"/>
+      <w:bookmarkStart w:id="43" w:name="_Toc40877137"/>
+      <w:bookmarkEnd w:id="42"/>
       <w:r>
         <w:rPr>
           <w:b w:val="0"/>
@@ -14178,7 +13544,7 @@
         </w:rPr>
         <w:t>)</w:t>
       </w:r>
-      <w:bookmarkEnd w:id="42"/>
+      <w:bookmarkEnd w:id="43"/>
     </w:p>
     <w:p>
       <w:pPr>
@@ -16111,11 +15477,11 @@
           <w:numId w:val="2"/>
         </w:numPr>
       </w:pPr>
-      <w:bookmarkStart w:id="43" w:name="_Toc40877138"/>
+      <w:bookmarkStart w:id="44" w:name="_Toc40877138"/>
       <w:r>
         <w:t>Modelo Conceitual do Banco de Dados</w:t>
       </w:r>
-      <w:bookmarkEnd w:id="43"/>
+      <w:bookmarkEnd w:id="44"/>
     </w:p>
     <w:p>
       <w:pPr>
@@ -16255,7 +15621,7 @@
                     <pic:cNvPicPr/>
                   </pic:nvPicPr>
                   <pic:blipFill>
-                    <a:blip r:embed="rId23"/>
+                    <a:blip r:embed="rId22"/>
                     <a:stretch>
                       <a:fillRect/>
                     </a:stretch>
@@ -16370,12 +15736,12 @@
           <w:numId w:val="2"/>
         </w:numPr>
       </w:pPr>
-      <w:bookmarkStart w:id="44" w:name="_Toc40877139"/>
+      <w:bookmarkStart w:id="45" w:name="_Toc40877139"/>
       <w:r>
         <w:lastRenderedPageBreak/>
         <w:t>Modelo Lógico do Banco de Dados</w:t>
       </w:r>
-      <w:bookmarkEnd w:id="44"/>
+      <w:bookmarkEnd w:id="45"/>
     </w:p>
     <w:p>
       <w:pPr>
@@ -16476,7 +15842,7 @@
                     <pic:cNvPicPr/>
                   </pic:nvPicPr>
                   <pic:blipFill>
-                    <a:blip r:embed="rId24">
+                    <a:blip r:embed="rId23">
                       <a:extLst>
                         <a:ext uri="{28A0092B-C50C-407E-A947-70E740481C1C}">
                           <a14:useLocalDpi xmlns:a14="http://schemas.microsoft.com/office/drawing/2010/main" val="0"/>
@@ -16744,12 +16110,12 @@
           <w:numId w:val="2"/>
         </w:numPr>
       </w:pPr>
-      <w:bookmarkStart w:id="45" w:name="_Toc40877140"/>
+      <w:bookmarkStart w:id="46" w:name="_Toc40877140"/>
       <w:r>
         <w:lastRenderedPageBreak/>
         <w:t>Arquitetura da Aplicação</w:t>
       </w:r>
-      <w:bookmarkEnd w:id="45"/>
+      <w:bookmarkEnd w:id="46"/>
     </w:p>
     <w:p>
       <w:pPr>
@@ -16926,7 +16292,7 @@
                     <pic:cNvPicPr/>
                   </pic:nvPicPr>
                   <pic:blipFill>
-                    <a:blip r:embed="rId25">
+                    <a:blip r:embed="rId24">
                       <a:extLst>
                         <a:ext uri="{28A0092B-C50C-407E-A947-70E740481C1C}">
                           <a14:useLocalDpi xmlns:a14="http://schemas.microsoft.com/office/drawing/2010/main" val="0"/>
@@ -17419,8 +16785,6 @@
         </w:rPr>
         <w:t xml:space="preserve"> A Figura 15 apresenta o modelo de implantação do WhatsHappy</w:t>
       </w:r>
-      <w:bookmarkStart w:id="46" w:name="_GoBack"/>
-      <w:bookmarkEnd w:id="46"/>
     </w:p>
     <w:p>
       <w:pPr>
@@ -17474,7 +16838,7 @@
                     <pic:cNvPicPr/>
                   </pic:nvPicPr>
                   <pic:blipFill rotWithShape="1">
-                    <a:blip r:embed="rId26">
+                    <a:blip r:embed="rId25">
                       <a:extLst>
                         <a:ext uri="{28A0092B-C50C-407E-A947-70E740481C1C}">
                           <a14:useLocalDpi xmlns:a14="http://schemas.microsoft.com/office/drawing/2010/main" val="0"/>
@@ -18285,7 +17649,7 @@
                     </pic:cNvPicPr>
                   </pic:nvPicPr>
                   <pic:blipFill>
-                    <a:blip r:embed="rId27">
+                    <a:blip r:embed="rId26">
                       <a:extLst>
                         <a:ext uri="{28A0092B-C50C-407E-A947-70E740481C1C}">
                           <a14:useLocalDpi xmlns:a14="http://schemas.microsoft.com/office/drawing/2010/main" val="0"/>
@@ -18585,7 +17949,7 @@
                     </pic:cNvPicPr>
                   </pic:nvPicPr>
                   <pic:blipFill>
-                    <a:blip r:embed="rId28">
+                    <a:blip r:embed="rId27">
                       <a:extLst>
                         <a:ext uri="{28A0092B-C50C-407E-A947-70E740481C1C}">
                           <a14:useLocalDpi xmlns:a14="http://schemas.microsoft.com/office/drawing/2010/main" val="0"/>
@@ -18735,7 +18099,7 @@
                     </pic:cNvPicPr>
                   </pic:nvPicPr>
                   <pic:blipFill>
-                    <a:blip r:embed="rId29">
+                    <a:blip r:embed="rId28">
                       <a:extLst>
                         <a:ext uri="{28A0092B-C50C-407E-A947-70E740481C1C}">
                           <a14:useLocalDpi xmlns:a14="http://schemas.microsoft.com/office/drawing/2010/main" val="0"/>
@@ -18832,7 +18196,7 @@
                     </pic:cNvPicPr>
                   </pic:nvPicPr>
                   <pic:blipFill>
-                    <a:blip r:embed="rId30">
+                    <a:blip r:embed="rId29">
                       <a:extLst>
                         <a:ext uri="{28A0092B-C50C-407E-A947-70E740481C1C}">
                           <a14:useLocalDpi xmlns:a14="http://schemas.microsoft.com/office/drawing/2010/main" val="0"/>
@@ -18963,7 +18327,7 @@
                     <pic:cNvPicPr/>
                   </pic:nvPicPr>
                   <pic:blipFill>
-                    <a:blip r:embed="rId31"/>
+                    <a:blip r:embed="rId30"/>
                     <a:stretch>
                       <a:fillRect/>
                     </a:stretch>
@@ -19192,7 +18556,7 @@
         </w:rPr>
         <w:t xml:space="preserve"> </w:t>
       </w:r>
-      <w:hyperlink r:id="rId32" w:history="1">
+      <w:hyperlink r:id="rId31" w:history="1">
         <w:r>
           <w:rPr>
             <w:rStyle w:val="Hyperlink"/>
@@ -19307,8 +18671,8 @@
       </w:pPr>
     </w:p>
     <w:sectPr>
-      <w:headerReference w:type="default" r:id="rId33"/>
-      <w:footerReference w:type="default" r:id="rId34"/>
+      <w:headerReference w:type="default" r:id="rId32"/>
+      <w:footerReference w:type="default" r:id="rId33"/>
       <w:pgSz w:w="11906" w:h="16838"/>
       <w:pgMar w:top="1701" w:right="1466" w:bottom="1899" w:left="990" w:header="720" w:footer="731" w:gutter="0"/>
       <w:cols w:space="720"/>
@@ -19445,7 +18809,7 @@
             <w:rPr>
               <w:noProof/>
             </w:rPr>
-            <w:t>24</w:t>
+            <w:t>17</w:t>
           </w:r>
           <w:r>
             <w:fldChar w:fldCharType="end"/>
@@ -19466,7 +18830,7 @@
             <w:rPr>
               <w:noProof/>
             </w:rPr>
-            <w:t>31</w:t>
+            <w:t>30</w:t>
           </w:r>
           <w:r>
             <w:fldChar w:fldCharType="end"/>
@@ -26858,7 +26222,7 @@
   <a:extraClrSchemeLst/>
   <a:extLst>
     <a:ext uri="{05A4C25C-085E-4340-85A3-A5531E510DB2}">
-      <thm15:themeFamily xmlns:thm15="http://schemas.microsoft.com/office/thememl/2012/main" xmlns="" name="Office Theme" id="{62F939B6-93AF-4DB8-9C6B-D6C7DFDC589F}" vid="{4A3C46E8-61CC-4603-A589-7422A47A8E4A}"/>
+      <thm15:themeFamily xmlns="" xmlns:thm15="http://schemas.microsoft.com/office/thememl/2012/main" name="Office Theme" id="{62F939B6-93AF-4DB8-9C6B-D6C7DFDC589F}" vid="{4A3C46E8-61CC-4603-A589-7422A47A8E4A}"/>
     </a:ext>
   </a:extLst>
 </a:theme>
@@ -26869,7 +26233,7 @@
 </file>
 
 <file path=customXml/itemProps1.xml><?xml version="1.0" encoding="utf-8"?>
-<ds:datastoreItem xmlns:ds="http://schemas.openxmlformats.org/officeDocument/2006/customXml" ds:itemID="{9F1F003B-F1A1-4009-9CA5-540B6B7287BF}">
+<ds:datastoreItem xmlns:ds="http://schemas.openxmlformats.org/officeDocument/2006/customXml" ds:itemID="{17EECF93-0819-40F1-A680-4304EA9CA2B7}">
   <ds:schemaRefs>
     <ds:schemaRef ds:uri="http://schemas.openxmlformats.org/officeDocument/2006/bibliography"/>
   </ds:schemaRefs>

</xml_diff>

<commit_message>
Adição do RNF para armazenamento de audio
</commit_message>
<xml_diff>
--- a/Documento de Análise e DRE WhatsHappy.docx
+++ b/Documento de Análise e DRE WhatsHappy.docx
@@ -175,7 +175,7 @@
                                     <pic:cNvPicPr/>
                                   </pic:nvPicPr>
                                   <pic:blipFill>
-                                    <a:blip r:embed="rId9"/>
+                                    <a:blip r:embed="rId10"/>
                                     <a:stretch>
                                       <a:fillRect/>
                                     </a:stretch>
@@ -239,8 +239,6 @@
         <w:pStyle w:val="Standard"/>
         <w:jc w:val="right"/>
       </w:pPr>
-      <w:proofErr w:type="spellStart"/>
-      <w:proofErr w:type="gramStart"/>
       <w:r>
         <w:rPr>
           <w:rFonts w:ascii="Arial" w:hAnsi="Arial" w:cs="Arial"/>
@@ -250,8 +248,6 @@
         </w:rPr>
         <w:t>WhatsHappy</w:t>
       </w:r>
-      <w:proofErr w:type="spellEnd"/>
-      <w:proofErr w:type="gramEnd"/>
       <w:r>
         <w:rPr>
           <w:rFonts w:ascii="Arial" w:hAnsi="Arial" w:cs="Arial"/>
@@ -430,15 +426,7 @@
         <w:pStyle w:val="versao"/>
       </w:pPr>
       <w:r>
-        <w:t xml:space="preserve">Bruno Guilherme </w:t>
-      </w:r>
-      <w:proofErr w:type="spellStart"/>
-      <w:r>
-        <w:t>Lunardi</w:t>
-      </w:r>
-      <w:proofErr w:type="spellEnd"/>
-      <w:r>
-        <w:t xml:space="preserve"> </w:t>
+        <w:t xml:space="preserve">Bruno Guilherme Lunardi </w:t>
       </w:r>
       <w:r>
         <w:tab/>
@@ -4661,8 +4649,6 @@
         </w:rPr>
         <w:t xml:space="preserve">. As demais seções apresentam a especificação do </w:t>
       </w:r>
-      <w:proofErr w:type="spellStart"/>
-      <w:proofErr w:type="gramStart"/>
       <w:r>
         <w:rPr>
           <w:rFonts w:ascii="Arial" w:hAnsi="Arial" w:cs="Arial"/>
@@ -4672,8 +4658,6 @@
         </w:rPr>
         <w:t>WhatsHappy</w:t>
       </w:r>
-      <w:proofErr w:type="spellEnd"/>
-      <w:proofErr w:type="gramEnd"/>
       <w:r>
         <w:rPr>
           <w:rFonts w:ascii="Arial" w:hAnsi="Arial" w:cs="Arial"/>
@@ -4793,35 +4777,23 @@
           <w:b/>
           <w:sz w:val="22"/>
         </w:rPr>
-        <w:t>Modelagem do Processo:</w:t>
-      </w:r>
-      <w:proofErr w:type="gramStart"/>
+        <w:t xml:space="preserve">Modelagem do Processo:  </w:t>
+      </w:r>
+      <w:r>
+        <w:rPr>
+          <w:rFonts w:ascii="Arial" w:hAnsi="Arial" w:cs="Arial"/>
+          <w:sz w:val="22"/>
+        </w:rPr>
+        <w:t xml:space="preserve">modelagem de todos os processos da aplicação </w:t>
+      </w:r>
       <w:r>
         <w:rPr>
           <w:rFonts w:ascii="Arial" w:hAnsi="Arial" w:cs="Arial"/>
           <w:b/>
           <w:sz w:val="22"/>
         </w:rPr>
-        <w:t xml:space="preserve">  </w:t>
-      </w:r>
-      <w:proofErr w:type="gramEnd"/>
-      <w:r>
-        <w:rPr>
-          <w:rFonts w:ascii="Arial" w:hAnsi="Arial" w:cs="Arial"/>
-          <w:sz w:val="22"/>
-        </w:rPr>
-        <w:t xml:space="preserve">modelagem de todos os processos da aplicação </w:t>
-      </w:r>
-      <w:proofErr w:type="spellStart"/>
-      <w:r>
-        <w:rPr>
-          <w:rFonts w:ascii="Arial" w:hAnsi="Arial" w:cs="Arial"/>
-          <w:b/>
-          <w:sz w:val="22"/>
-        </w:rPr>
         <w:t>WhatsHappy</w:t>
       </w:r>
-      <w:proofErr w:type="spellEnd"/>
     </w:p>
     <w:p>
       <w:pPr>
@@ -5218,16 +5190,11 @@
       <w:bookmarkStart w:id="5" w:name="_Toc40877128"/>
       <w:bookmarkEnd w:id="2"/>
       <w:r>
-        <w:t xml:space="preserve">Convenções, termos e </w:t>
-      </w:r>
-      <w:proofErr w:type="gramStart"/>
-      <w:r>
-        <w:t>abreviações</w:t>
+        <w:t>Convenções, termos e abreviações</w:t>
       </w:r>
       <w:bookmarkEnd w:id="3"/>
       <w:bookmarkEnd w:id="4"/>
       <w:bookmarkEnd w:id="5"/>
-      <w:proofErr w:type="gramEnd"/>
     </w:p>
     <w:p>
       <w:pPr>
@@ -5333,17 +5300,8 @@
           <w:rFonts w:ascii="Arial" w:hAnsi="Arial" w:cs="Arial"/>
           <w:sz w:val="22"/>
         </w:rPr>
-        <w:t xml:space="preserve"> do requisito</w:t>
-      </w:r>
-      <w:proofErr w:type="gramStart"/>
-      <w:r>
-        <w:rPr>
-          <w:rFonts w:ascii="Arial" w:hAnsi="Arial" w:cs="Arial"/>
-          <w:sz w:val="22"/>
-        </w:rPr>
-        <w:t>]</w:t>
-      </w:r>
-      <w:proofErr w:type="gramEnd"/>
+        <w:t xml:space="preserve"> do requisito]</w:t>
+      </w:r>
     </w:p>
     <w:p>
       <w:pPr>
@@ -5398,17 +5356,8 @@
           <w:rFonts w:ascii="Arial" w:hAnsi="Arial" w:cs="Arial"/>
           <w:sz w:val="22"/>
         </w:rPr>
-        <w:t xml:space="preserve">RNF – Requisito </w:t>
-      </w:r>
-      <w:proofErr w:type="gramStart"/>
-      <w:r>
-        <w:rPr>
-          <w:rFonts w:ascii="Arial" w:hAnsi="Arial" w:cs="Arial"/>
-          <w:sz w:val="22"/>
-        </w:rPr>
-        <w:t>não-funcional</w:t>
-      </w:r>
-      <w:proofErr w:type="gramEnd"/>
+        <w:t>RNF – Requisito não-funcional</w:t>
+      </w:r>
     </w:p>
     <w:p>
       <w:pPr>
@@ -5423,23 +5372,7 @@
           <w:rFonts w:ascii="Arial" w:hAnsi="Arial" w:cs="Arial"/>
           <w:sz w:val="22"/>
         </w:rPr>
-        <w:t xml:space="preserve">Identificador do requisito é um número, criado sequencialmente, que determina que aquele requisito </w:t>
-      </w:r>
-      <w:proofErr w:type="gramStart"/>
-      <w:r>
-        <w:rPr>
-          <w:rFonts w:ascii="Arial" w:hAnsi="Arial" w:cs="Arial"/>
-          <w:sz w:val="22"/>
-        </w:rPr>
-        <w:t>é</w:t>
-      </w:r>
-      <w:proofErr w:type="gramEnd"/>
-      <w:r>
-        <w:rPr>
-          <w:rFonts w:ascii="Arial" w:hAnsi="Arial" w:cs="Arial"/>
-          <w:sz w:val="22"/>
-        </w:rPr>
-        <w:t xml:space="preserve"> único para um determinado tipo de requisito.</w:t>
+        <w:t>Identificador do requisito é um número, criado sequencialmente, que determina que aquele requisito é único para um determinado tipo de requisito.</w:t>
       </w:r>
     </w:p>
     <w:p>
@@ -5450,21 +5383,12 @@
           <w:sz w:val="22"/>
         </w:rPr>
       </w:pPr>
-      <w:proofErr w:type="spellStart"/>
-      <w:r>
-        <w:rPr>
-          <w:rFonts w:ascii="Arial" w:hAnsi="Arial" w:cs="Arial"/>
-          <w:sz w:val="22"/>
-        </w:rPr>
-        <w:t>Ex</w:t>
-      </w:r>
-      <w:proofErr w:type="spellEnd"/>
-      <w:r>
-        <w:rPr>
-          <w:rFonts w:ascii="Arial" w:hAnsi="Arial" w:cs="Arial"/>
-          <w:sz w:val="22"/>
-        </w:rPr>
-        <w:t>: RF001, RF002, RNF001, RNF002.</w:t>
+      <w:r>
+        <w:rPr>
+          <w:rFonts w:ascii="Arial" w:hAnsi="Arial" w:cs="Arial"/>
+          <w:sz w:val="22"/>
+        </w:rPr>
+        <w:t>Ex: RF001, RF002, RNF001, RNF002.</w:t>
       </w:r>
     </w:p>
     <w:p>
@@ -5531,23 +5455,7 @@
           <w:rFonts w:ascii="Arial" w:hAnsi="Arial" w:cs="Arial"/>
           <w:sz w:val="22"/>
         </w:rPr>
-        <w:t xml:space="preserve"> é o requisito sem o qual o sistema não entra em funcionamento. Requisitos essenciais são requisitos imprescindíveis, que têm que ser </w:t>
-      </w:r>
-      <w:proofErr w:type="gramStart"/>
-      <w:r>
-        <w:rPr>
-          <w:rFonts w:ascii="Arial" w:hAnsi="Arial" w:cs="Arial"/>
-          <w:sz w:val="22"/>
-        </w:rPr>
-        <w:t>implementados</w:t>
-      </w:r>
-      <w:proofErr w:type="gramEnd"/>
-      <w:r>
-        <w:rPr>
-          <w:rFonts w:ascii="Arial" w:hAnsi="Arial" w:cs="Arial"/>
-          <w:sz w:val="22"/>
-        </w:rPr>
-        <w:t xml:space="preserve"> impreterivelmente.</w:t>
+        <w:t xml:space="preserve"> é o requisito sem o qual o sistema não entra em funcionamento. Requisitos essenciais são requisitos imprescindíveis, que têm que ser implementados impreterivelmente.</w:t>
       </w:r>
     </w:p>
     <w:p>
@@ -5571,23 +5479,7 @@
           <w:rFonts w:ascii="Arial" w:hAnsi="Arial" w:cs="Arial"/>
           <w:sz w:val="22"/>
         </w:rPr>
-        <w:t xml:space="preserve"> é o requisito sem o qual o sistema entra em funcionamento, mas de forma não satisfatória. Requisitos importantes devem ser </w:t>
-      </w:r>
-      <w:proofErr w:type="gramStart"/>
-      <w:r>
-        <w:rPr>
-          <w:rFonts w:ascii="Arial" w:hAnsi="Arial" w:cs="Arial"/>
-          <w:sz w:val="22"/>
-        </w:rPr>
-        <w:t>implementados</w:t>
-      </w:r>
-      <w:proofErr w:type="gramEnd"/>
-      <w:r>
-        <w:rPr>
-          <w:rFonts w:ascii="Arial" w:hAnsi="Arial" w:cs="Arial"/>
-          <w:sz w:val="22"/>
-        </w:rPr>
-        <w:t>, mas, se não forem, o sistema poderá ser implantado e usado mesmo assim.</w:t>
+        <w:t xml:space="preserve"> é o requisito sem o qual o sistema entra em funcionamento, mas de forma não satisfatória. Requisitos importantes devem ser implementados, mas, se não forem, o sistema poderá ser implantado e usado mesmo assim.</w:t>
       </w:r>
     </w:p>
     <w:p>
@@ -5611,23 +5503,7 @@
           <w:rFonts w:ascii="Arial" w:hAnsi="Arial" w:cs="Arial"/>
           <w:sz w:val="22"/>
         </w:rPr>
-        <w:t xml:space="preserve"> é o requisito que não compromete as funcionalidades básicas do sistema, isto é, o sistema pode funcionar de forma satisfatória sem ele. Requisitos desejáveis são requisitos que podem ser deixados para versões posteriores do sistema, caso não haja tempo hábil para </w:t>
-      </w:r>
-      <w:proofErr w:type="gramStart"/>
-      <w:r>
-        <w:rPr>
-          <w:rFonts w:ascii="Arial" w:hAnsi="Arial" w:cs="Arial"/>
-          <w:sz w:val="22"/>
-        </w:rPr>
-        <w:t>implementá</w:t>
-      </w:r>
-      <w:proofErr w:type="gramEnd"/>
-      <w:r>
-        <w:rPr>
-          <w:rFonts w:ascii="Arial" w:hAnsi="Arial" w:cs="Arial"/>
-          <w:sz w:val="22"/>
-        </w:rPr>
-        <w:t>-los na versão que está sendo especificada.</w:t>
+        <w:t xml:space="preserve"> é o requisito que não compromete as funcionalidades básicas do sistema, isto é, o sistema pode funcionar de forma satisfatória sem ele. Requisitos desejáveis são requisitos que podem ser deixados para versões posteriores do sistema, caso não haja tempo hábil para implementá-los na versão que está sendo especificada.</w:t>
       </w:r>
     </w:p>
     <w:p>
@@ -5710,19 +5586,19 @@
           <w:sz w:val="22"/>
           <w:szCs w:val="22"/>
         </w:rPr>
-        <w:t xml:space="preserve">"Problemas de saúde mental têm se </w:t>
-      </w:r>
-      <w:proofErr w:type="gramStart"/>
-      <w:r>
+        <w:t>"Problemas de saúde mental têm se tornado cada vez mais comuns em todo o mundo. A ansiedade, por exemplo, atinge mais de 260 milhões de pessoas. Aliás, o Brasil é o país com o maior número de pessoas ansiosas: 9,3% da população, segundo a Organização Mundial da Saúde (OMS).</w:t>
+      </w:r>
+    </w:p>
+    <w:p>
+      <w:pPr>
+        <w:pStyle w:val="Textbody"/>
         <w:rPr>
           <w:rFonts w:ascii="Arial" w:hAnsi="Arial" w:cs="Arial"/>
           <w:i w:val="0"/>
           <w:sz w:val="22"/>
           <w:szCs w:val="22"/>
         </w:rPr>
-        <w:t>tornado cada vez mais comuns</w:t>
-      </w:r>
-      <w:proofErr w:type="gramEnd"/>
+      </w:pPr>
       <w:r>
         <w:rPr>
           <w:rFonts w:ascii="Arial" w:hAnsi="Arial" w:cs="Arial"/>
@@ -5730,19 +5606,17 @@
           <w:sz w:val="22"/>
           <w:szCs w:val="22"/>
         </w:rPr>
-        <w:t xml:space="preserve"> em todo o mundo. A ansiedade, por exemplo, atinge mais de 260 milhões de pessoas. Aliás, o Brasil é o país com o maior número de pessoas ansiosas: 9,3% da população, segundo a Organização Mundial da Saúde (OMS).</w:t>
-      </w:r>
-    </w:p>
-    <w:p>
-      <w:pPr>
-        <w:pStyle w:val="Textbody"/>
+        <w:t xml:space="preserve"> </w:t>
+      </w:r>
+      <w:r>
         <w:rPr>
           <w:rFonts w:ascii="Arial" w:hAnsi="Arial" w:cs="Arial"/>
           <w:i w:val="0"/>
           <w:sz w:val="22"/>
           <w:szCs w:val="22"/>
         </w:rPr>
-      </w:pPr>
+        <w:tab/>
+      </w:r>
       <w:r>
         <w:rPr>
           <w:rFonts w:ascii="Arial" w:hAnsi="Arial" w:cs="Arial"/>
@@ -5750,7 +5624,7 @@
           <w:sz w:val="22"/>
           <w:szCs w:val="22"/>
         </w:rPr>
-        <w:t xml:space="preserve"> </w:t>
+        <w:t>Estudos apontam que 86% dos brasileiros sofrem com algum transtorno ment</w:t>
       </w:r>
       <w:r>
         <w:rPr>
@@ -5759,7 +5633,7 @@
           <w:sz w:val="22"/>
           <w:szCs w:val="22"/>
         </w:rPr>
-        <w:tab/>
+        <w:t xml:space="preserve">al, como ansiedade e depressão.[1]. </w:t>
       </w:r>
       <w:r>
         <w:rPr>
@@ -5768,85 +5642,7 @@
           <w:sz w:val="22"/>
           <w:szCs w:val="22"/>
         </w:rPr>
-        <w:t>Estudos apontam que 86% dos brasileiros sofrem com algum transtorno ment</w:t>
-      </w:r>
-      <w:r>
-        <w:rPr>
-          <w:rFonts w:ascii="Arial" w:hAnsi="Arial" w:cs="Arial"/>
-          <w:i w:val="0"/>
-          <w:sz w:val="22"/>
-          <w:szCs w:val="22"/>
-        </w:rPr>
-        <w:t xml:space="preserve">al, como ansiedade e </w:t>
-      </w:r>
-      <w:proofErr w:type="gramStart"/>
-      <w:r>
-        <w:rPr>
-          <w:rFonts w:ascii="Arial" w:hAnsi="Arial" w:cs="Arial"/>
-          <w:i w:val="0"/>
-          <w:sz w:val="22"/>
-          <w:szCs w:val="22"/>
-        </w:rPr>
-        <w:t>depressão.</w:t>
-      </w:r>
-      <w:proofErr w:type="gramEnd"/>
-      <w:r>
-        <w:rPr>
-          <w:rFonts w:ascii="Arial" w:hAnsi="Arial" w:cs="Arial"/>
-          <w:i w:val="0"/>
-          <w:sz w:val="22"/>
-          <w:szCs w:val="22"/>
-        </w:rPr>
-        <w:t xml:space="preserve">[1]. </w:t>
-      </w:r>
-      <w:r>
-        <w:rPr>
-          <w:rFonts w:ascii="Arial" w:hAnsi="Arial" w:cs="Arial"/>
-          <w:i w:val="0"/>
-          <w:sz w:val="22"/>
-          <w:szCs w:val="22"/>
-        </w:rPr>
-        <w:t xml:space="preserve">O levantamento feito pela </w:t>
-      </w:r>
-      <w:proofErr w:type="spellStart"/>
-      <w:r>
-        <w:rPr>
-          <w:rFonts w:ascii="Arial" w:hAnsi="Arial" w:cs="Arial"/>
-          <w:i w:val="0"/>
-          <w:sz w:val="22"/>
-          <w:szCs w:val="22"/>
-        </w:rPr>
-        <w:t>Vittude</w:t>
-      </w:r>
-      <w:proofErr w:type="spellEnd"/>
-      <w:r>
-        <w:rPr>
-          <w:rFonts w:ascii="Arial" w:hAnsi="Arial" w:cs="Arial"/>
-          <w:i w:val="0"/>
-          <w:sz w:val="22"/>
-          <w:szCs w:val="22"/>
-        </w:rPr>
-        <w:t>, plataforma on-line voltada para a saúde mental, aponta que 37% das pessoas estão com stress extremamente severo, enquanto 59% se encontram em estado extremamente severo de depressão. A ansiedade extremamente severa atinge níveis ainda mais altos: 63%</w:t>
-      </w:r>
-      <w:proofErr w:type="gramStart"/>
-      <w:r>
-        <w:rPr>
-          <w:rFonts w:ascii="Arial" w:hAnsi="Arial" w:cs="Arial"/>
-          <w:i w:val="0"/>
-          <w:sz w:val="22"/>
-          <w:szCs w:val="22"/>
-        </w:rPr>
-        <w:t>.</w:t>
-      </w:r>
-      <w:proofErr w:type="gramEnd"/>
-      <w:r>
-        <w:rPr>
-          <w:rFonts w:ascii="Arial" w:hAnsi="Arial" w:cs="Arial"/>
-          <w:i w:val="0"/>
-          <w:sz w:val="22"/>
-          <w:szCs w:val="22"/>
-        </w:rPr>
-        <w:t>"[1] Esses dados demonstram o quão preocupante é o estado da saúde mental na sociedade atual, e os impactos que estes transtornos vêm causando na vida pessoal e profissional das pessoas são certamente alarmantes.</w:t>
+        <w:t>O levantamento feito pela Vittude, plataforma on-line voltada para a saúde mental, aponta que 37% das pessoas estão com stress extremamente severo, enquanto 59% se encontram em estado extremamente severo de depressão. A ansiedade extremamente severa atinge níveis ainda mais altos: 63%."[1] Esses dados demonstram o quão preocupante é o estado da saúde mental na sociedade atual, e os impactos que estes transtornos vêm causando na vida pessoal e profissional das pessoas são certamente alarmantes.</w:t>
       </w:r>
     </w:p>
     <w:p>
@@ -5888,27 +5684,7 @@
           <w:sz w:val="22"/>
           <w:szCs w:val="22"/>
         </w:rPr>
-        <w:t>1. A dificuldade em se abrir sobre o problema, principalmente</w:t>
-      </w:r>
-      <w:proofErr w:type="gramStart"/>
-      <w:r>
-        <w:rPr>
-          <w:rFonts w:ascii="Arial" w:hAnsi="Arial" w:cs="Arial"/>
-          <w:i w:val="0"/>
-          <w:sz w:val="22"/>
-          <w:szCs w:val="22"/>
-        </w:rPr>
-        <w:t xml:space="preserve"> pois</w:t>
-      </w:r>
-      <w:proofErr w:type="gramEnd"/>
-      <w:r>
-        <w:rPr>
-          <w:rFonts w:ascii="Arial" w:hAnsi="Arial" w:cs="Arial"/>
-          <w:i w:val="0"/>
-          <w:sz w:val="22"/>
-          <w:szCs w:val="22"/>
-        </w:rPr>
-        <w:t xml:space="preserve"> esse tipo de conversa pode desencadear uma crise ansiosa, ou depressiva. </w:t>
+        <w:t xml:space="preserve">1. A dificuldade em se abrir sobre o problema, principalmente pois esse tipo de conversa pode desencadear uma crise ansiosa, ou depressiva. </w:t>
       </w:r>
     </w:p>
     <w:p>
@@ -5950,27 +5726,7 @@
           <w:sz w:val="22"/>
           <w:szCs w:val="22"/>
         </w:rPr>
-        <w:t xml:space="preserve">3. A dificuldade do paciente em </w:t>
-      </w:r>
-      <w:proofErr w:type="gramStart"/>
-      <w:r>
-        <w:rPr>
-          <w:rFonts w:ascii="Arial" w:hAnsi="Arial" w:cs="Arial"/>
-          <w:i w:val="0"/>
-          <w:sz w:val="22"/>
-          <w:szCs w:val="22"/>
-        </w:rPr>
-        <w:t>lembrar do</w:t>
-      </w:r>
-      <w:proofErr w:type="gramEnd"/>
-      <w:r>
-        <w:rPr>
-          <w:rFonts w:ascii="Arial" w:hAnsi="Arial" w:cs="Arial"/>
-          <w:i w:val="0"/>
-          <w:sz w:val="22"/>
-          <w:szCs w:val="22"/>
-        </w:rPr>
-        <w:t xml:space="preserve"> seu histórico de humor, assim como a quantidade/intensidade de eventos que abalaram-no durante o espaço entre as consultas. </w:t>
+        <w:t xml:space="preserve">3. A dificuldade do paciente em lembrar do seu histórico de humor, assim como a quantidade/intensidade de eventos que abalaram-no durante o espaço entre as consultas. </w:t>
       </w:r>
     </w:p>
     <w:p>
@@ -6008,17 +5764,8 @@
           <w:rFonts w:ascii="Arial" w:hAnsi="Arial" w:cs="Arial"/>
           <w:sz w:val="22"/>
         </w:rPr>
-        <w:t xml:space="preserve">A solução proposta tem como objetivo auxiliar os psicólogos a acompanharem o quadro clínico de seus pacientes, por meio de um sistema de informações, na qual este proverá </w:t>
-      </w:r>
-      <w:proofErr w:type="gramStart"/>
-      <w:r>
-        <w:rPr>
-          <w:rFonts w:ascii="Arial" w:hAnsi="Arial" w:cs="Arial"/>
-          <w:sz w:val="22"/>
-        </w:rPr>
-        <w:t>dados</w:t>
-      </w:r>
-      <w:proofErr w:type="gramEnd"/>
+        <w:t>A solução proposta tem como objetivo auxiliar os psicólogos a acompanharem o quadro clínico de seus pacientes, por meio de um sistema de informações, na qual este proverá dados</w:t>
+      </w:r>
       <w:r>
         <w:rPr>
           <w:rFonts w:ascii="Arial" w:hAnsi="Arial" w:cs="Arial"/>
@@ -6401,20 +6148,8 @@
           <w:i w:val="0"/>
           <w:sz w:val="22"/>
         </w:rPr>
-        <w:t xml:space="preserve">o </w:t>
-      </w:r>
-      <w:proofErr w:type="spellStart"/>
-      <w:proofErr w:type="gramStart"/>
-      <w:r>
-        <w:rPr>
-          <w:rFonts w:ascii="Arial" w:hAnsi="Arial" w:cs="Arial"/>
-          <w:i w:val="0"/>
-          <w:sz w:val="22"/>
-        </w:rPr>
-        <w:t>WhatsHappy</w:t>
-      </w:r>
-      <w:proofErr w:type="spellEnd"/>
-      <w:proofErr w:type="gramEnd"/>
+        <w:t>o WhatsHappy</w:t>
+      </w:r>
       <w:r>
         <w:rPr>
           <w:rFonts w:ascii="Arial" w:hAnsi="Arial" w:cs="Arial"/>
@@ -6678,15 +6413,7 @@
         <w:t xml:space="preserve">Esta seção tem como objetivo descrever os processos que foram modelados para a aplicação proposta. </w:t>
       </w:r>
       <w:r>
-        <w:t xml:space="preserve">Vale ressaltar que cada processo representado implica em o usuário estar devidamente </w:t>
-      </w:r>
-      <w:proofErr w:type="spellStart"/>
-      <w:r>
-        <w:t>logado</w:t>
-      </w:r>
-      <w:proofErr w:type="spellEnd"/>
-      <w:r>
-        <w:t xml:space="preserve"> no sistema.</w:t>
+        <w:t>Vale ressaltar que cada processo representado implica em o usuário estar devidamente logado no sistema.</w:t>
       </w:r>
     </w:p>
     <w:p>
@@ -6729,138 +6456,6 @@
             <wp:extent cx="5612130" cy="2548890"/>
             <wp:effectExtent l="0" t="0" r="7620" b="3810"/>
             <wp:docPr id="15" name="Imagem 15"/>
-            <wp:cNvGraphicFramePr>
-              <a:graphicFrameLocks xmlns:a="http://schemas.openxmlformats.org/drawingml/2006/main" noChangeAspect="1"/>
-            </wp:cNvGraphicFramePr>
-            <a:graphic xmlns:a="http://schemas.openxmlformats.org/drawingml/2006/main">
-              <a:graphicData uri="http://schemas.openxmlformats.org/drawingml/2006/picture">
-                <pic:pic xmlns:pic="http://schemas.openxmlformats.org/drawingml/2006/picture">
-                  <pic:nvPicPr>
-                    <pic:cNvPr id="0" name=""/>
-                    <pic:cNvPicPr/>
-                  </pic:nvPicPr>
-                  <pic:blipFill>
-                    <a:blip r:embed="rId10"/>
-                    <a:stretch>
-                      <a:fillRect/>
-                    </a:stretch>
-                  </pic:blipFill>
-                  <pic:spPr>
-                    <a:xfrm>
-                      <a:off x="0" y="0"/>
-                      <a:ext cx="5612130" cy="2548890"/>
-                    </a:xfrm>
-                    <a:prstGeom prst="rect">
-                      <a:avLst/>
-                    </a:prstGeom>
-                  </pic:spPr>
-                </pic:pic>
-              </a:graphicData>
-            </a:graphic>
-          </wp:inline>
-        </w:drawing>
-      </w:r>
-    </w:p>
-    <w:p>
-      <w:pPr>
-        <w:pStyle w:val="Standard"/>
-      </w:pPr>
-    </w:p>
-    <w:p>
-      <w:pPr>
-        <w:pStyle w:val="Legenda"/>
-        <w:jc w:val="center"/>
-        <w:rPr>
-          <w:rFonts w:ascii="Arial" w:hAnsi="Arial" w:cs="Arial"/>
-          <w:i w:val="0"/>
-          <w:sz w:val="22"/>
-        </w:rPr>
-      </w:pPr>
-      <w:r>
-        <w:t xml:space="preserve">Figura </w:t>
-      </w:r>
-      <w:r>
-        <w:rPr>
-          <w:noProof/>
-        </w:rPr>
-        <w:fldChar w:fldCharType="begin"/>
-      </w:r>
-      <w:r>
-        <w:rPr>
-          <w:noProof/>
-        </w:rPr>
-        <w:instrText xml:space="preserve"> SEQ Figura \* ARABIC </w:instrText>
-      </w:r>
-      <w:r>
-        <w:rPr>
-          <w:noProof/>
-        </w:rPr>
-        <w:fldChar w:fldCharType="separate"/>
-      </w:r>
-      <w:r>
-        <w:rPr>
-          <w:noProof/>
-        </w:rPr>
-        <w:t>1</w:t>
-      </w:r>
-      <w:r>
-        <w:rPr>
-          <w:noProof/>
-        </w:rPr>
-        <w:fldChar w:fldCharType="end"/>
-      </w:r>
-      <w:r>
-        <w:t xml:space="preserve">- </w:t>
-      </w:r>
-      <w:r>
-        <w:t xml:space="preserve">Realizar cadastro de </w:t>
-      </w:r>
-      <w:r>
-        <w:t>psicólogo</w:t>
-      </w:r>
-    </w:p>
-    <w:p>
-      <w:pPr>
-        <w:pStyle w:val="Standard"/>
-      </w:pPr>
-    </w:p>
-    <w:p>
-      <w:pPr>
-        <w:pStyle w:val="Standard"/>
-      </w:pPr>
-      <w:r>
-        <w:tab/>
-        <w:t>Em relação ao cadastro de pacientes no sistema, este processo será executado pelo psicólogo, que cadastrará seus próprios pacientes para ter acesso à aplicação. O procedimento de cadastro de pacientes é semelhante ao cadastro de psicólogo, conforme Figura 2</w:t>
-      </w:r>
-      <w:r>
-        <w:t>. A tarefa “Validar dados” tem a mesma finalidade descrita no processo de “Realizar cadastro de psicólogo”.</w:t>
-      </w:r>
-    </w:p>
-    <w:p>
-      <w:pPr>
-        <w:pStyle w:val="Standard"/>
-      </w:pPr>
-    </w:p>
-    <w:p>
-      <w:pPr>
-        <w:pStyle w:val="Standard"/>
-      </w:pPr>
-    </w:p>
-    <w:p>
-      <w:pPr>
-        <w:pStyle w:val="Standard"/>
-      </w:pPr>
-      <w:r>
-        <w:rPr>
-          <w:noProof/>
-          <w:lang w:eastAsia="pt-BR"/>
-        </w:rPr>
-        <w:lastRenderedPageBreak/>
-        <w:drawing>
-          <wp:inline distT="0" distB="0" distL="0" distR="0" wp14:anchorId="4AA92590" wp14:editId="5612E1FF">
-            <wp:extent cx="5612130" cy="2558415"/>
-            <wp:effectExtent l="0" t="0" r="7620" b="0"/>
-            <wp:docPr id="16" name="Imagem 16"/>
             <wp:cNvGraphicFramePr>
               <a:graphicFrameLocks xmlns:a="http://schemas.openxmlformats.org/drawingml/2006/main" noChangeAspect="1"/>
             </wp:cNvGraphicFramePr>
@@ -6880,6 +6475,138 @@
                   <pic:spPr>
                     <a:xfrm>
                       <a:off x="0" y="0"/>
+                      <a:ext cx="5612130" cy="2548890"/>
+                    </a:xfrm>
+                    <a:prstGeom prst="rect">
+                      <a:avLst/>
+                    </a:prstGeom>
+                  </pic:spPr>
+                </pic:pic>
+              </a:graphicData>
+            </a:graphic>
+          </wp:inline>
+        </w:drawing>
+      </w:r>
+    </w:p>
+    <w:p>
+      <w:pPr>
+        <w:pStyle w:val="Standard"/>
+      </w:pPr>
+    </w:p>
+    <w:p>
+      <w:pPr>
+        <w:pStyle w:val="Legenda"/>
+        <w:jc w:val="center"/>
+        <w:rPr>
+          <w:rFonts w:ascii="Arial" w:hAnsi="Arial" w:cs="Arial"/>
+          <w:i w:val="0"/>
+          <w:sz w:val="22"/>
+        </w:rPr>
+      </w:pPr>
+      <w:r>
+        <w:t xml:space="preserve">Figura </w:t>
+      </w:r>
+      <w:r>
+        <w:rPr>
+          <w:noProof/>
+        </w:rPr>
+        <w:fldChar w:fldCharType="begin"/>
+      </w:r>
+      <w:r>
+        <w:rPr>
+          <w:noProof/>
+        </w:rPr>
+        <w:instrText xml:space="preserve"> SEQ Figura \* ARABIC </w:instrText>
+      </w:r>
+      <w:r>
+        <w:rPr>
+          <w:noProof/>
+        </w:rPr>
+        <w:fldChar w:fldCharType="separate"/>
+      </w:r>
+      <w:r>
+        <w:rPr>
+          <w:noProof/>
+        </w:rPr>
+        <w:t>1</w:t>
+      </w:r>
+      <w:r>
+        <w:rPr>
+          <w:noProof/>
+        </w:rPr>
+        <w:fldChar w:fldCharType="end"/>
+      </w:r>
+      <w:r>
+        <w:t xml:space="preserve">- </w:t>
+      </w:r>
+      <w:r>
+        <w:t xml:space="preserve">Realizar cadastro de </w:t>
+      </w:r>
+      <w:r>
+        <w:t>psicólogo</w:t>
+      </w:r>
+    </w:p>
+    <w:p>
+      <w:pPr>
+        <w:pStyle w:val="Standard"/>
+      </w:pPr>
+    </w:p>
+    <w:p>
+      <w:pPr>
+        <w:pStyle w:val="Standard"/>
+      </w:pPr>
+      <w:r>
+        <w:tab/>
+        <w:t>Em relação ao cadastro de pacientes no sistema, este processo será executado pelo psicólogo, que cadastrará seus próprios pacientes para ter acesso à aplicação. O procedimento de cadastro de pacientes é semelhante ao cadastro de psicólogo, conforme Figura 2</w:t>
+      </w:r>
+      <w:r>
+        <w:t>. A tarefa “Validar dados” tem a mesma finalidade descrita no processo de “Realizar cadastro de psicólogo”.</w:t>
+      </w:r>
+    </w:p>
+    <w:p>
+      <w:pPr>
+        <w:pStyle w:val="Standard"/>
+      </w:pPr>
+    </w:p>
+    <w:p>
+      <w:pPr>
+        <w:pStyle w:val="Standard"/>
+      </w:pPr>
+    </w:p>
+    <w:p>
+      <w:pPr>
+        <w:pStyle w:val="Standard"/>
+      </w:pPr>
+      <w:r>
+        <w:rPr>
+          <w:noProof/>
+          <w:lang w:eastAsia="pt-BR"/>
+        </w:rPr>
+        <w:lastRenderedPageBreak/>
+        <w:drawing>
+          <wp:inline distT="0" distB="0" distL="0" distR="0" wp14:anchorId="4AA92590" wp14:editId="5612E1FF">
+            <wp:extent cx="5612130" cy="2558415"/>
+            <wp:effectExtent l="0" t="0" r="7620" b="0"/>
+            <wp:docPr id="16" name="Imagem 16"/>
+            <wp:cNvGraphicFramePr>
+              <a:graphicFrameLocks xmlns:a="http://schemas.openxmlformats.org/drawingml/2006/main" noChangeAspect="1"/>
+            </wp:cNvGraphicFramePr>
+            <a:graphic xmlns:a="http://schemas.openxmlformats.org/drawingml/2006/main">
+              <a:graphicData uri="http://schemas.openxmlformats.org/drawingml/2006/picture">
+                <pic:pic xmlns:pic="http://schemas.openxmlformats.org/drawingml/2006/picture">
+                  <pic:nvPicPr>
+                    <pic:cNvPr id="0" name=""/>
+                    <pic:cNvPicPr/>
+                  </pic:nvPicPr>
+                  <pic:blipFill>
+                    <a:blip r:embed="rId12"/>
+                    <a:stretch>
+                      <a:fillRect/>
+                    </a:stretch>
+                  </pic:blipFill>
+                  <pic:spPr>
+                    <a:xfrm>
+                      <a:off x="0" y="0"/>
                       <a:ext cx="5612130" cy="2558415"/>
                     </a:xfrm>
                     <a:prstGeom prst="rect">
@@ -6958,27 +6685,17 @@
       <w:r>
         <w:t xml:space="preserve"> cadastrado no sistema, o mesmo poderá realizar o </w:t>
       </w:r>
-      <w:proofErr w:type="spellStart"/>
       <w:r>
         <w:rPr>
           <w:i/>
         </w:rPr>
         <w:t>login</w:t>
       </w:r>
-      <w:proofErr w:type="spellEnd"/>
       <w:r>
         <w:t xml:space="preserve"> e começar a utilizar a aplicação. O processo no qual o paciente envia os relatos do que está sentindo durante a semana é apresentado por meio da Figura 3</w:t>
       </w:r>
       <w:r>
-        <w:t xml:space="preserve">. Em relação </w:t>
-      </w:r>
-      <w:proofErr w:type="gramStart"/>
-      <w:r>
-        <w:t>a</w:t>
-      </w:r>
-      <w:proofErr w:type="gramEnd"/>
-      <w:r>
-        <w:t xml:space="preserve"> tarefa “Selecionar humor</w:t>
+        <w:t>. Em relação a tarefa “Selecionar humor</w:t>
       </w:r>
       <w:r>
         <w:t>,</w:t>
@@ -7022,78 +6739,48 @@
       <w:pPr>
         <w:pStyle w:val="Standard"/>
       </w:pPr>
-      <w:proofErr w:type="gramStart"/>
-      <w:r>
-        <w:t>0</w:t>
-      </w:r>
-      <w:proofErr w:type="gramEnd"/>
-      <w:r>
-        <w:t>: muito triste</w:t>
+      <w:r>
+        <w:t>0: muito triste</w:t>
       </w:r>
     </w:p>
     <w:p>
       <w:pPr>
         <w:pStyle w:val="Standard"/>
       </w:pPr>
-      <w:proofErr w:type="gramStart"/>
-      <w:r>
-        <w:t>1</w:t>
-      </w:r>
-      <w:proofErr w:type="gramEnd"/>
-      <w:r>
-        <w:t>: triste</w:t>
+      <w:r>
+        <w:t>1: triste</w:t>
       </w:r>
     </w:p>
     <w:p>
       <w:pPr>
         <w:pStyle w:val="Standard"/>
       </w:pPr>
-      <w:proofErr w:type="gramStart"/>
-      <w:r>
-        <w:t>2</w:t>
-      </w:r>
-      <w:proofErr w:type="gramEnd"/>
-      <w:r>
-        <w:t>: pouco triste</w:t>
+      <w:r>
+        <w:t>2: pouco triste</w:t>
       </w:r>
     </w:p>
     <w:p>
       <w:pPr>
         <w:pStyle w:val="Standard"/>
       </w:pPr>
-      <w:proofErr w:type="gramStart"/>
-      <w:r>
-        <w:t>3</w:t>
-      </w:r>
-      <w:proofErr w:type="gramEnd"/>
-      <w:r>
-        <w:t>: apático</w:t>
+      <w:r>
+        <w:t>3: apático</w:t>
       </w:r>
     </w:p>
     <w:p>
       <w:pPr>
         <w:pStyle w:val="Standard"/>
       </w:pPr>
-      <w:proofErr w:type="gramStart"/>
-      <w:r>
-        <w:t>4</w:t>
-      </w:r>
-      <w:proofErr w:type="gramEnd"/>
-      <w:r>
-        <w:t>: um pouco feliz</w:t>
+      <w:r>
+        <w:t>4: um pouco feliz</w:t>
       </w:r>
     </w:p>
     <w:p>
       <w:pPr>
         <w:pStyle w:val="Standard"/>
       </w:pPr>
-      <w:proofErr w:type="gramStart"/>
-      <w:r>
-        <w:t>5</w:t>
-      </w:r>
-      <w:proofErr w:type="gramEnd"/>
-      <w:r>
-        <w:t>: muito feliz</w:t>
+      <w:r>
+        <w:t>5: muito feliz</w:t>
       </w:r>
     </w:p>
     <w:p>
@@ -7113,78 +6800,48 @@
       <w:pPr>
         <w:pStyle w:val="Standard"/>
       </w:pPr>
-      <w:proofErr w:type="gramStart"/>
-      <w:r>
-        <w:t>0</w:t>
-      </w:r>
-      <w:proofErr w:type="gramEnd"/>
-      <w:r>
-        <w:t>: muito indisposto</w:t>
+      <w:r>
+        <w:t>0: muito indisposto</w:t>
       </w:r>
     </w:p>
     <w:p>
       <w:pPr>
         <w:pStyle w:val="Standard"/>
       </w:pPr>
-      <w:proofErr w:type="gramStart"/>
-      <w:r>
-        <w:t>1</w:t>
-      </w:r>
-      <w:proofErr w:type="gramEnd"/>
-      <w:r>
-        <w:t>: indisposto</w:t>
+      <w:r>
+        <w:t>1: indisposto</w:t>
       </w:r>
     </w:p>
     <w:p>
       <w:pPr>
         <w:pStyle w:val="Standard"/>
       </w:pPr>
-      <w:proofErr w:type="gramStart"/>
-      <w:r>
-        <w:t>2</w:t>
-      </w:r>
-      <w:proofErr w:type="gramEnd"/>
-      <w:r>
-        <w:t>: pouco disposto</w:t>
+      <w:r>
+        <w:t>2: pouco disposto</w:t>
       </w:r>
     </w:p>
     <w:p>
       <w:pPr>
         <w:pStyle w:val="Standard"/>
       </w:pPr>
-      <w:proofErr w:type="gramStart"/>
-      <w:r>
-        <w:t>3</w:t>
-      </w:r>
-      <w:proofErr w:type="gramEnd"/>
-      <w:r>
-        <w:t>: disposto</w:t>
+      <w:r>
+        <w:t>3: disposto</w:t>
       </w:r>
     </w:p>
     <w:p>
       <w:pPr>
         <w:pStyle w:val="Standard"/>
       </w:pPr>
-      <w:proofErr w:type="gramStart"/>
-      <w:r>
-        <w:t>4</w:t>
-      </w:r>
-      <w:proofErr w:type="gramEnd"/>
-      <w:r>
-        <w:t>: muito disposto</w:t>
+      <w:r>
+        <w:t>4: muito disposto</w:t>
       </w:r>
     </w:p>
     <w:p>
       <w:pPr>
         <w:pStyle w:val="Standard"/>
       </w:pPr>
-      <w:proofErr w:type="gramStart"/>
-      <w:r>
-        <w:t>5</w:t>
-      </w:r>
-      <w:proofErr w:type="gramEnd"/>
-      <w:r>
-        <w:t>: extremamente disposto</w:t>
+      <w:r>
+        <w:t>5: extremamente disposto</w:t>
       </w:r>
     </w:p>
     <w:p>
@@ -7215,78 +6872,48 @@
       <w:pPr>
         <w:pStyle w:val="Standard"/>
       </w:pPr>
-      <w:proofErr w:type="gramStart"/>
-      <w:r>
-        <w:t>0</w:t>
-      </w:r>
-      <w:proofErr w:type="gramEnd"/>
-      <w:r>
-        <w:t>: muito facilmente irritável</w:t>
+      <w:r>
+        <w:t>0: muito facilmente irritável</w:t>
       </w:r>
     </w:p>
     <w:p>
       <w:pPr>
         <w:pStyle w:val="Standard"/>
       </w:pPr>
-      <w:proofErr w:type="gramStart"/>
-      <w:r>
-        <w:t>1</w:t>
-      </w:r>
-      <w:proofErr w:type="gramEnd"/>
-      <w:r>
-        <w:t>: facilmente irritável</w:t>
+      <w:r>
+        <w:t>1: facilmente irritável</w:t>
       </w:r>
     </w:p>
     <w:p>
       <w:pPr>
         <w:pStyle w:val="Standard"/>
       </w:pPr>
-      <w:proofErr w:type="gramStart"/>
-      <w:r>
-        <w:t>2</w:t>
-      </w:r>
-      <w:proofErr w:type="gramEnd"/>
-      <w:r>
-        <w:t>: irritável</w:t>
+      <w:r>
+        <w:t>2: irritável</w:t>
       </w:r>
     </w:p>
     <w:p>
       <w:pPr>
         <w:pStyle w:val="Standard"/>
       </w:pPr>
-      <w:proofErr w:type="gramStart"/>
-      <w:r>
-        <w:t>3</w:t>
-      </w:r>
-      <w:proofErr w:type="gramEnd"/>
-      <w:r>
-        <w:t>: não muito irritável</w:t>
+      <w:r>
+        <w:t>3: não muito irritável</w:t>
       </w:r>
     </w:p>
     <w:p>
       <w:pPr>
         <w:pStyle w:val="Standard"/>
       </w:pPr>
-      <w:proofErr w:type="gramStart"/>
-      <w:r>
-        <w:t>4</w:t>
-      </w:r>
-      <w:proofErr w:type="gramEnd"/>
-      <w:r>
-        <w:t>: de bom humor</w:t>
+      <w:r>
+        <w:t>4: de bom humor</w:t>
       </w:r>
     </w:p>
     <w:p>
       <w:pPr>
         <w:pStyle w:val="Standard"/>
       </w:pPr>
-      <w:proofErr w:type="gramStart"/>
-      <w:r>
-        <w:t>5</w:t>
-      </w:r>
-      <w:proofErr w:type="gramEnd"/>
-      <w:r>
-        <w:t>: de muito bom humor</w:t>
+      <w:r>
+        <w:t>5: de muito bom humor</w:t>
       </w:r>
       <w:r>
         <w:tab/>
@@ -7372,175 +6999,6 @@
             <wp:extent cx="5543550" cy="2752725"/>
             <wp:effectExtent l="0" t="0" r="0" b="9525"/>
             <wp:docPr id="5" name="Imagem 5"/>
-            <wp:cNvGraphicFramePr>
-              <a:graphicFrameLocks xmlns:a="http://schemas.openxmlformats.org/drawingml/2006/main" noChangeAspect="1"/>
-            </wp:cNvGraphicFramePr>
-            <a:graphic xmlns:a="http://schemas.openxmlformats.org/drawingml/2006/main">
-              <a:graphicData uri="http://schemas.openxmlformats.org/drawingml/2006/picture">
-                <pic:pic xmlns:pic="http://schemas.openxmlformats.org/drawingml/2006/picture">
-                  <pic:nvPicPr>
-                    <pic:cNvPr id="0" name=""/>
-                    <pic:cNvPicPr/>
-                  </pic:nvPicPr>
-                  <pic:blipFill>
-                    <a:blip r:embed="rId13"/>
-                    <a:stretch>
-                      <a:fillRect/>
-                    </a:stretch>
-                  </pic:blipFill>
-                  <pic:spPr>
-                    <a:xfrm>
-                      <a:off x="0" y="0"/>
-                      <a:ext cx="5543550" cy="2752725"/>
-                    </a:xfrm>
-                    <a:prstGeom prst="rect">
-                      <a:avLst/>
-                    </a:prstGeom>
-                  </pic:spPr>
-                </pic:pic>
-              </a:graphicData>
-            </a:graphic>
-          </wp:inline>
-        </w:drawing>
-      </w:r>
-    </w:p>
-    <w:p>
-      <w:pPr>
-        <w:pStyle w:val="Legenda"/>
-        <w:jc w:val="center"/>
-      </w:pPr>
-      <w:bookmarkStart w:id="35" w:name="__RefHeading___Toc175024551"/>
-      <w:bookmarkStart w:id="36" w:name="_Toc34746313"/>
-      <w:bookmarkEnd w:id="35"/>
-      <w:r>
-        <w:t xml:space="preserve">Figura </w:t>
-      </w:r>
-      <w:r>
-        <w:rPr>
-          <w:noProof/>
-        </w:rPr>
-        <w:fldChar w:fldCharType="begin"/>
-      </w:r>
-      <w:r>
-        <w:rPr>
-          <w:noProof/>
-        </w:rPr>
-        <w:instrText xml:space="preserve"> SEQ Figura \* ARABIC </w:instrText>
-      </w:r>
-      <w:r>
-        <w:rPr>
-          <w:noProof/>
-        </w:rPr>
-        <w:fldChar w:fldCharType="separate"/>
-      </w:r>
-      <w:r>
-        <w:rPr>
-          <w:noProof/>
-        </w:rPr>
-        <w:t>3</w:t>
-      </w:r>
-      <w:r>
-        <w:rPr>
-          <w:noProof/>
-        </w:rPr>
-        <w:fldChar w:fldCharType="end"/>
-      </w:r>
-      <w:r>
-        <w:t xml:space="preserve">- </w:t>
-      </w:r>
-      <w:r>
-        <w:t xml:space="preserve">Enviar relatos </w:t>
-      </w:r>
-      <w:r>
-        <w:t>sentimentais</w:t>
-      </w:r>
-    </w:p>
-    <w:p>
-      <w:pPr>
-        <w:pStyle w:val="Legenda"/>
-        <w:jc w:val="center"/>
-      </w:pPr>
-    </w:p>
-    <w:p>
-      <w:pPr>
-        <w:pStyle w:val="Legenda"/>
-        <w:ind w:firstLine="720"/>
-        <w:jc w:val="left"/>
-        <w:rPr>
-          <w:i w:val="0"/>
-        </w:rPr>
-      </w:pPr>
-      <w:r>
-        <w:rPr>
-          <w:i w:val="0"/>
-        </w:rPr>
-        <w:t>Conforme o paciente for enviando seus relatos, o sistema armazenará os dados, que serã</w:t>
-      </w:r>
-      <w:r>
-        <w:rPr>
-          <w:i w:val="0"/>
-        </w:rPr>
-        <w:t>o processados</w:t>
-      </w:r>
-      <w:r>
-        <w:rPr>
-          <w:i w:val="0"/>
-        </w:rPr>
-        <w:t>, com o objetivo de gerar</w:t>
-      </w:r>
-      <w:r>
-        <w:rPr>
-          <w:i w:val="0"/>
-        </w:rPr>
-        <w:t xml:space="preserve"> relatórios para auxiliar o </w:t>
-      </w:r>
-      <w:r>
-        <w:rPr>
-          <w:i w:val="0"/>
-        </w:rPr>
-        <w:t>psicólogo</w:t>
-      </w:r>
-      <w:r>
-        <w:rPr>
-          <w:i w:val="0"/>
-        </w:rPr>
-        <w:t xml:space="preserve"> a acompanhar seus pacientes. A </w:t>
-      </w:r>
-      <w:r>
-        <w:rPr>
-          <w:i w:val="0"/>
-        </w:rPr>
-        <w:t>Figura 4</w:t>
-      </w:r>
-      <w:r>
-        <w:rPr>
-          <w:i w:val="0"/>
-        </w:rPr>
-        <w:t xml:space="preserve"> exemplifica o processo de geração de relatórios.</w:t>
-      </w:r>
-    </w:p>
-    <w:p>
-      <w:pPr>
-        <w:pStyle w:val="Legenda"/>
-        <w:ind w:firstLine="720"/>
-        <w:jc w:val="center"/>
-        <w:rPr>
-          <w:rFonts w:ascii="Arial" w:hAnsi="Arial" w:cs="Arial"/>
-          <w:i w:val="0"/>
-          <w:sz w:val="22"/>
-        </w:rPr>
-      </w:pPr>
-      <w:r>
-        <w:rPr>
-          <w:noProof/>
-          <w:lang w:eastAsia="pt-BR"/>
-        </w:rPr>
-        <w:lastRenderedPageBreak/>
-        <w:drawing>
-          <wp:inline distT="0" distB="0" distL="0" distR="0" wp14:anchorId="3F870D49" wp14:editId="3B15793F">
-            <wp:extent cx="5153025" cy="4314825"/>
-            <wp:effectExtent l="0" t="0" r="9525" b="9525"/>
-            <wp:docPr id="7" name="Imagem 7"/>
             <wp:cNvGraphicFramePr>
               <a:graphicFrameLocks xmlns:a="http://schemas.openxmlformats.org/drawingml/2006/main" noChangeAspect="1"/>
             </wp:cNvGraphicFramePr>
@@ -7560,7 +7018,7 @@
                   <pic:spPr>
                     <a:xfrm>
                       <a:off x="0" y="0"/>
-                      <a:ext cx="5153025" cy="4314825"/>
+                      <a:ext cx="5543550" cy="2752725"/>
                     </a:xfrm>
                     <a:prstGeom prst="rect">
                       <a:avLst/>
@@ -7578,6 +7036,9 @@
         <w:pStyle w:val="Legenda"/>
         <w:jc w:val="center"/>
       </w:pPr>
+      <w:bookmarkStart w:id="35" w:name="__RefHeading___Toc175024551"/>
+      <w:bookmarkStart w:id="36" w:name="_Toc34746313"/>
+      <w:bookmarkEnd w:id="35"/>
       <w:r>
         <w:t xml:space="preserve">Figura </w:t>
       </w:r>
@@ -7603,7 +7064,7 @@
         <w:rPr>
           <w:noProof/>
         </w:rPr>
-        <w:t>4</w:t>
+        <w:t>3</w:t>
       </w:r>
       <w:r>
         <w:rPr>
@@ -7615,71 +7076,86 @@
         <w:t xml:space="preserve">- </w:t>
       </w:r>
       <w:r>
-        <w:t>Consultar relatórios</w:t>
-      </w:r>
-    </w:p>
-    <w:p>
-      <w:pPr>
-        <w:pStyle w:val="Standard"/>
-      </w:pPr>
-      <w:r>
-        <w:tab/>
-      </w:r>
-      <w:r>
-        <w:t xml:space="preserve">O </w:t>
-      </w:r>
-      <w:r>
-        <w:t>fluxo de agendar consulta para o paciente</w:t>
-      </w:r>
-      <w:r>
-        <w:t xml:space="preserve"> é divido em três: o psicólogo informar ao sistema quais seus horários disponíve</w:t>
-      </w:r>
-      <w:r>
-        <w:t>is; Psicólogo agendar o horário</w:t>
-      </w:r>
-      <w:r>
-        <w:t xml:space="preserve"> de seus pacientes ou os pacientes escolherem os horários disponíveis para atendimento. A</w:t>
-      </w:r>
-      <w:r>
-        <w:t>s Figuras 5, 6 e 7</w:t>
-      </w:r>
-      <w:r>
-        <w:t xml:space="preserve"> representam respectivamente estes processos.</w:t>
-      </w:r>
-    </w:p>
-    <w:p>
-      <w:pPr>
-        <w:pStyle w:val="Standard"/>
-      </w:pPr>
-      <w:r>
-        <w:rPr>
-          <w:b/>
-        </w:rPr>
-        <w:tab/>
-        <w:t>OBS:</w:t>
-      </w:r>
-      <w:r>
-        <w:rPr>
-          <w:b/>
-        </w:rPr>
-        <w:t xml:space="preserve"> </w:t>
-      </w:r>
-      <w:r>
-        <w:t>Caso o agendamento de consulta seja realizado pelo paciente, o mesmo poderá escolher somente</w:t>
-      </w:r>
-      <w:r>
-        <w:t xml:space="preserve"> um horário. Será permitido a ele fazer troca de horários. Caso o paciente necessite de mais atendimento durante a semana somente o psicólogo poderá agendar consultas extras.</w:t>
-      </w:r>
-    </w:p>
-    <w:p>
-      <w:pPr>
-        <w:pStyle w:val="Standard"/>
-      </w:pPr>
-    </w:p>
-    <w:p>
-      <w:pPr>
-        <w:pStyle w:val="Standard"/>
+        <w:t xml:space="preserve">Enviar relatos </w:t>
+      </w:r>
+      <w:r>
+        <w:t>sentimentais</w:t>
+      </w:r>
+    </w:p>
+    <w:p>
+      <w:pPr>
+        <w:pStyle w:val="Legenda"/>
         <w:jc w:val="center"/>
+      </w:pPr>
+    </w:p>
+    <w:p>
+      <w:pPr>
+        <w:pStyle w:val="Legenda"/>
+        <w:ind w:firstLine="720"/>
+        <w:jc w:val="left"/>
+        <w:rPr>
+          <w:i w:val="0"/>
+        </w:rPr>
+      </w:pPr>
+      <w:r>
+        <w:rPr>
+          <w:i w:val="0"/>
+        </w:rPr>
+        <w:t>Conforme o paciente for enviando seus relatos, o sistema armazenará os dados, que serã</w:t>
+      </w:r>
+      <w:r>
+        <w:rPr>
+          <w:i w:val="0"/>
+        </w:rPr>
+        <w:t>o processados</w:t>
+      </w:r>
+      <w:r>
+        <w:rPr>
+          <w:i w:val="0"/>
+        </w:rPr>
+        <w:t>, com o objetivo de gerar</w:t>
+      </w:r>
+      <w:r>
+        <w:rPr>
+          <w:i w:val="0"/>
+        </w:rPr>
+        <w:t xml:space="preserve"> relatórios para auxiliar o </w:t>
+      </w:r>
+      <w:r>
+        <w:rPr>
+          <w:i w:val="0"/>
+        </w:rPr>
+        <w:t>psicólogo</w:t>
+      </w:r>
+      <w:r>
+        <w:rPr>
+          <w:i w:val="0"/>
+        </w:rPr>
+        <w:t xml:space="preserve"> a acompanhar seus pacientes. A </w:t>
+      </w:r>
+      <w:r>
+        <w:rPr>
+          <w:i w:val="0"/>
+        </w:rPr>
+        <w:t>Figura 4</w:t>
+      </w:r>
+      <w:r>
+        <w:rPr>
+          <w:i w:val="0"/>
+        </w:rPr>
+        <w:t xml:space="preserve"> exemplifica o processo de geração de relatórios.</w:t>
+      </w:r>
+    </w:p>
+    <w:p>
+      <w:pPr>
+        <w:pStyle w:val="Legenda"/>
+        <w:ind w:firstLine="720"/>
+        <w:jc w:val="center"/>
+        <w:rPr>
+          <w:rFonts w:ascii="Arial" w:hAnsi="Arial" w:cs="Arial"/>
+          <w:i w:val="0"/>
+          <w:sz w:val="22"/>
+        </w:rPr>
       </w:pPr>
       <w:r>
         <w:rPr>
@@ -7688,10 +7164,10 @@
         </w:rPr>
         <w:lastRenderedPageBreak/>
         <w:drawing>
-          <wp:inline distT="0" distB="0" distL="0" distR="0" wp14:anchorId="29F6570C" wp14:editId="6A76240D">
-            <wp:extent cx="5105400" cy="3343275"/>
-            <wp:effectExtent l="0" t="0" r="0" b="9525"/>
-            <wp:docPr id="19" name="Imagem 19"/>
+          <wp:inline distT="0" distB="0" distL="0" distR="0" wp14:anchorId="3F870D49" wp14:editId="3B15793F">
+            <wp:extent cx="5153025" cy="4314825"/>
+            <wp:effectExtent l="0" t="0" r="9525" b="9525"/>
+            <wp:docPr id="7" name="Imagem 7"/>
             <wp:cNvGraphicFramePr>
               <a:graphicFrameLocks xmlns:a="http://schemas.openxmlformats.org/drawingml/2006/main" noChangeAspect="1"/>
             </wp:cNvGraphicFramePr>
@@ -7711,7 +7187,7 @@
                   <pic:spPr>
                     <a:xfrm>
                       <a:off x="0" y="0"/>
-                      <a:ext cx="5105400" cy="3343275"/>
+                      <a:ext cx="5153025" cy="4314825"/>
                     </a:xfrm>
                     <a:prstGeom prst="rect">
                       <a:avLst/>
@@ -7754,7 +7230,7 @@
         <w:rPr>
           <w:noProof/>
         </w:rPr>
-        <w:t>5</w:t>
+        <w:t>4</w:t>
       </w:r>
       <w:r>
         <w:rPr>
@@ -7766,8 +7242,66 @@
         <w:t xml:space="preserve">- </w:t>
       </w:r>
       <w:r>
-        <w:t>Cadastrar horários disponíveis</w:t>
-      </w:r>
+        <w:t>Consultar relatórios</w:t>
+      </w:r>
+    </w:p>
+    <w:p>
+      <w:pPr>
+        <w:pStyle w:val="Standard"/>
+      </w:pPr>
+      <w:r>
+        <w:tab/>
+      </w:r>
+      <w:r>
+        <w:t xml:space="preserve">O </w:t>
+      </w:r>
+      <w:r>
+        <w:t>fluxo de agendar consulta para o paciente</w:t>
+      </w:r>
+      <w:r>
+        <w:t xml:space="preserve"> é divido em três: o psicólogo informar ao sistema quais seus horários disponíve</w:t>
+      </w:r>
+      <w:r>
+        <w:t>is; Psicólogo agendar o horário</w:t>
+      </w:r>
+      <w:r>
+        <w:t xml:space="preserve"> de seus pacientes ou os pacientes escolherem os horários disponíveis para atendimento. A</w:t>
+      </w:r>
+      <w:r>
+        <w:t>s Figuras 5, 6 e 7</w:t>
+      </w:r>
+      <w:r>
+        <w:t xml:space="preserve"> representam respectivamente estes processos.</w:t>
+      </w:r>
+    </w:p>
+    <w:p>
+      <w:pPr>
+        <w:pStyle w:val="Standard"/>
+      </w:pPr>
+      <w:r>
+        <w:rPr>
+          <w:b/>
+        </w:rPr>
+        <w:tab/>
+        <w:t>OBS:</w:t>
+      </w:r>
+      <w:r>
+        <w:rPr>
+          <w:b/>
+        </w:rPr>
+        <w:t xml:space="preserve"> </w:t>
+      </w:r>
+      <w:r>
+        <w:t>Caso o agendamento de consulta seja realizado pelo paciente, o mesmo poderá escolher somente</w:t>
+      </w:r>
+      <w:r>
+        <w:t xml:space="preserve"> um horário. Será permitido a ele fazer troca de horários. Caso o paciente necessite de mais atendimento durante a semana somente o psicólogo poderá agendar consultas extras.</w:t>
+      </w:r>
+    </w:p>
+    <w:p>
+      <w:pPr>
+        <w:pStyle w:val="Standard"/>
+      </w:pPr>
     </w:p>
     <w:p>
       <w:pPr>
@@ -7779,11 +7313,12 @@
           <w:noProof/>
           <w:lang w:eastAsia="pt-BR"/>
         </w:rPr>
+        <w:lastRenderedPageBreak/>
         <w:drawing>
-          <wp:inline distT="0" distB="0" distL="0" distR="0" wp14:anchorId="79E0832C" wp14:editId="351520BA">
-            <wp:extent cx="5612130" cy="3693795"/>
-            <wp:effectExtent l="0" t="0" r="7620" b="1905"/>
-            <wp:docPr id="20" name="Imagem 20"/>
+          <wp:inline distT="0" distB="0" distL="0" distR="0" wp14:anchorId="29F6570C" wp14:editId="6A76240D">
+            <wp:extent cx="5105400" cy="3343275"/>
+            <wp:effectExtent l="0" t="0" r="0" b="9525"/>
+            <wp:docPr id="19" name="Imagem 19"/>
             <wp:cNvGraphicFramePr>
               <a:graphicFrameLocks xmlns:a="http://schemas.openxmlformats.org/drawingml/2006/main" noChangeAspect="1"/>
             </wp:cNvGraphicFramePr>
@@ -7803,7 +7338,7 @@
                   <pic:spPr>
                     <a:xfrm>
                       <a:off x="0" y="0"/>
-                      <a:ext cx="5612130" cy="3693795"/>
+                      <a:ext cx="5105400" cy="3343275"/>
                     </a:xfrm>
                     <a:prstGeom prst="rect">
                       <a:avLst/>
@@ -7846,7 +7381,7 @@
         <w:rPr>
           <w:noProof/>
         </w:rPr>
-        <w:t>6</w:t>
+        <w:t>5</w:t>
       </w:r>
       <w:r>
         <w:rPr>
@@ -7855,18 +7390,15 @@
         <w:fldChar w:fldCharType="end"/>
       </w:r>
       <w:r>
-        <w:t>- Psicólogo agendar consulta de seus pacientes</w:t>
-      </w:r>
-    </w:p>
-    <w:p>
-      <w:pPr>
-        <w:pStyle w:val="Legenda"/>
-        <w:jc w:val="center"/>
-      </w:pPr>
-    </w:p>
-    <w:p>
-      <w:pPr>
-        <w:pStyle w:val="Legenda"/>
+        <w:t xml:space="preserve">- </w:t>
+      </w:r>
+      <w:r>
+        <w:t>Cadastrar horários disponíveis</w:t>
+      </w:r>
+    </w:p>
+    <w:p>
+      <w:pPr>
+        <w:pStyle w:val="Standard"/>
         <w:jc w:val="center"/>
       </w:pPr>
       <w:r>
@@ -7874,12 +7406,11 @@
           <w:noProof/>
           <w:lang w:eastAsia="pt-BR"/>
         </w:rPr>
-        <w:lastRenderedPageBreak/>
         <w:drawing>
-          <wp:inline distT="0" distB="0" distL="0" distR="0" wp14:anchorId="5F240885" wp14:editId="0467AD50">
-            <wp:extent cx="4591050" cy="3781425"/>
-            <wp:effectExtent l="0" t="0" r="0" b="9525"/>
-            <wp:docPr id="21" name="Imagem 21"/>
+          <wp:inline distT="0" distB="0" distL="0" distR="0" wp14:anchorId="79E0832C" wp14:editId="351520BA">
+            <wp:extent cx="5612130" cy="3693795"/>
+            <wp:effectExtent l="0" t="0" r="7620" b="1905"/>
+            <wp:docPr id="20" name="Imagem 20"/>
             <wp:cNvGraphicFramePr>
               <a:graphicFrameLocks xmlns:a="http://schemas.openxmlformats.org/drawingml/2006/main" noChangeAspect="1"/>
             </wp:cNvGraphicFramePr>
@@ -7899,7 +7430,7 @@
                   <pic:spPr>
                     <a:xfrm>
                       <a:off x="0" y="0"/>
-                      <a:ext cx="4591050" cy="3781425"/>
+                      <a:ext cx="5612130" cy="3693795"/>
                     </a:xfrm>
                     <a:prstGeom prst="rect">
                       <a:avLst/>
@@ -7942,7 +7473,7 @@
         <w:rPr>
           <w:noProof/>
         </w:rPr>
-        <w:t>7</w:t>
+        <w:t>6</w:t>
       </w:r>
       <w:r>
         <w:rPr>
@@ -7951,51 +7482,18 @@
         <w:fldChar w:fldCharType="end"/>
       </w:r>
       <w:r>
-        <w:t xml:space="preserve">- </w:t>
-      </w:r>
-      <w:proofErr w:type="gramStart"/>
-      <w:r>
-        <w:t>Paciente</w:t>
-      </w:r>
-      <w:proofErr w:type="gramEnd"/>
-      <w:r>
-        <w:t xml:space="preserve"> agenda</w:t>
-      </w:r>
-      <w:r>
-        <w:t xml:space="preserve"> horário de consulta</w:t>
-      </w:r>
-    </w:p>
-    <w:p>
-      <w:pPr>
-        <w:pStyle w:val="Standard"/>
-      </w:pPr>
-    </w:p>
-    <w:p>
-      <w:pPr>
-        <w:pStyle w:val="Standard"/>
-        <w:ind w:firstLine="720"/>
-      </w:pPr>
-      <w:r>
-        <w:t>O</w:t>
-      </w:r>
-      <w:r>
-        <w:t xml:space="preserve"> psicólogo pode optar por acessar um relato completo do paciente, seja antes, durante ou d</w:t>
-      </w:r>
-      <w:r>
-        <w:t>epois do atendimento. A Figura 8</w:t>
-      </w:r>
-      <w:r>
-        <w:t xml:space="preserve"> exibe a forma de acessar os relatos do paciente.</w:t>
-      </w:r>
-    </w:p>
-    <w:p>
-      <w:pPr>
-        <w:pStyle w:val="Standard"/>
-      </w:pPr>
-    </w:p>
-    <w:p>
-      <w:pPr>
-        <w:pStyle w:val="Standard"/>
+        <w:t>- Psicólogo agendar consulta de seus pacientes</w:t>
+      </w:r>
+    </w:p>
+    <w:p>
+      <w:pPr>
+        <w:pStyle w:val="Legenda"/>
+        <w:jc w:val="center"/>
+      </w:pPr>
+    </w:p>
+    <w:p>
+      <w:pPr>
+        <w:pStyle w:val="Legenda"/>
         <w:jc w:val="center"/>
       </w:pPr>
       <w:r>
@@ -8003,11 +7501,12 @@
           <w:noProof/>
           <w:lang w:eastAsia="pt-BR"/>
         </w:rPr>
+        <w:lastRenderedPageBreak/>
         <w:drawing>
-          <wp:inline distT="0" distB="0" distL="0" distR="0" wp14:anchorId="35B6B2CA" wp14:editId="3CF5B3F1">
-            <wp:extent cx="5612130" cy="2880360"/>
-            <wp:effectExtent l="0" t="0" r="7620" b="0"/>
-            <wp:docPr id="25" name="Imagem 25"/>
+          <wp:inline distT="0" distB="0" distL="0" distR="0" wp14:anchorId="5F240885" wp14:editId="0467AD50">
+            <wp:extent cx="4591050" cy="3781425"/>
+            <wp:effectExtent l="0" t="0" r="0" b="9525"/>
+            <wp:docPr id="21" name="Imagem 21"/>
             <wp:cNvGraphicFramePr>
               <a:graphicFrameLocks xmlns:a="http://schemas.openxmlformats.org/drawingml/2006/main" noChangeAspect="1"/>
             </wp:cNvGraphicFramePr>
@@ -8027,7 +7526,7 @@
                   <pic:spPr>
                     <a:xfrm>
                       <a:off x="0" y="0"/>
-                      <a:ext cx="5612130" cy="2880360"/>
+                      <a:ext cx="4591050" cy="3781425"/>
                     </a:xfrm>
                     <a:prstGeom prst="rect">
                       <a:avLst/>
@@ -8070,7 +7569,7 @@
         <w:rPr>
           <w:noProof/>
         </w:rPr>
-        <w:t>8</w:t>
+        <w:t>7</w:t>
       </w:r>
       <w:r>
         <w:rPr>
@@ -8079,7 +7578,13 @@
         <w:fldChar w:fldCharType="end"/>
       </w:r>
       <w:r>
-        <w:t>- Consultar relatos de pacientes</w:t>
+        <w:t xml:space="preserve">- </w:t>
+      </w:r>
+      <w:r>
+        <w:t>Paciente agenda</w:t>
+      </w:r>
+      <w:r>
+        <w:t xml:space="preserve"> horário de consulta</w:t>
       </w:r>
     </w:p>
     <w:p>
@@ -8090,13 +7595,19 @@
     <w:p>
       <w:pPr>
         <w:pStyle w:val="Standard"/>
-      </w:pPr>
-      <w:r>
-        <w:tab/>
-        <w:t>Após o psicólogo ter todos os dados de acompanhamento ele pode realizar a consulta de seu paciente, conforme Figura 12</w:t>
-      </w:r>
-      <w:r>
-        <w:t>.</w:t>
+        <w:ind w:firstLine="720"/>
+      </w:pPr>
+      <w:r>
+        <w:t>O</w:t>
+      </w:r>
+      <w:r>
+        <w:t xml:space="preserve"> psicólogo pode optar por acessar um relato completo do paciente, seja antes, durante ou d</w:t>
+      </w:r>
+      <w:r>
+        <w:t>epois do atendimento. A Figura 8</w:t>
+      </w:r>
+      <w:r>
+        <w:t xml:space="preserve"> exibe a forma de acessar os relatos do paciente.</w:t>
       </w:r>
     </w:p>
     <w:p>
@@ -8115,10 +7626,10 @@
           <w:lang w:eastAsia="pt-BR"/>
         </w:rPr>
         <w:drawing>
-          <wp:inline distT="0" distB="0" distL="0" distR="0" wp14:anchorId="38DEA240" wp14:editId="5A9116D6">
-            <wp:extent cx="5901463" cy="2505075"/>
-            <wp:effectExtent l="0" t="0" r="4445" b="0"/>
-            <wp:docPr id="28" name="Imagem 28"/>
+          <wp:inline distT="0" distB="0" distL="0" distR="0" wp14:anchorId="35B6B2CA" wp14:editId="3CF5B3F1">
+            <wp:extent cx="5612130" cy="2880360"/>
+            <wp:effectExtent l="0" t="0" r="7620" b="0"/>
+            <wp:docPr id="25" name="Imagem 25"/>
             <wp:cNvGraphicFramePr>
               <a:graphicFrameLocks xmlns:a="http://schemas.openxmlformats.org/drawingml/2006/main" noChangeAspect="1"/>
             </wp:cNvGraphicFramePr>
@@ -8138,7 +7649,7 @@
                   <pic:spPr>
                     <a:xfrm>
                       <a:off x="0" y="0"/>
-                      <a:ext cx="5901463" cy="2505075"/>
+                      <a:ext cx="5612130" cy="2880360"/>
                     </a:xfrm>
                     <a:prstGeom prst="rect">
                       <a:avLst/>
@@ -8181,7 +7692,7 @@
         <w:rPr>
           <w:noProof/>
         </w:rPr>
-        <w:t>9</w:t>
+        <w:t>8</w:t>
       </w:r>
       <w:r>
         <w:rPr>
@@ -8190,7 +7701,7 @@
         <w:fldChar w:fldCharType="end"/>
       </w:r>
       <w:r>
-        <w:t>- Consultar pacientes</w:t>
+        <w:t>- Consultar relatos de pacientes</w:t>
       </w:r>
     </w:p>
     <w:p>
@@ -8204,29 +7715,10 @@
       </w:pPr>
       <w:r>
         <w:tab/>
-      </w:r>
-      <w:r>
-        <w:t xml:space="preserve">Em relação </w:t>
-      </w:r>
-      <w:proofErr w:type="gramStart"/>
-      <w:r>
-        <w:t>as</w:t>
-      </w:r>
-      <w:proofErr w:type="gramEnd"/>
-      <w:r>
-        <w:t xml:space="preserve"> demais interações do paciente</w:t>
-      </w:r>
-      <w:r>
-        <w:t xml:space="preserve"> com o sistema, o atendido poderá verificar as consultas agendadas e os rela</w:t>
-      </w:r>
-      <w:r>
-        <w:t>tos enviados, conforme Figura 10 e 11</w:t>
-      </w:r>
-      <w:r>
-        <w:t xml:space="preserve">, </w:t>
-      </w:r>
-      <w:r>
-        <w:t>respectivamente.</w:t>
+        <w:t>Após o psicólogo ter todos os dados de acompanhamento ele pode realizar a consulta de seu paciente, conforme Figura 12</w:t>
+      </w:r>
+      <w:r>
+        <w:t>.</w:t>
       </w:r>
     </w:p>
     <w:p>
@@ -8245,10 +7737,10 @@
           <w:lang w:eastAsia="pt-BR"/>
         </w:rPr>
         <w:drawing>
-          <wp:inline distT="0" distB="0" distL="0" distR="0" wp14:anchorId="0E77C8EF" wp14:editId="24642D80">
-            <wp:extent cx="3714750" cy="2962275"/>
-            <wp:effectExtent l="0" t="0" r="0" b="9525"/>
-            <wp:docPr id="29" name="Imagem 29"/>
+          <wp:inline distT="0" distB="0" distL="0" distR="0" wp14:anchorId="38DEA240" wp14:editId="5A9116D6">
+            <wp:extent cx="5901463" cy="2505075"/>
+            <wp:effectExtent l="0" t="0" r="4445" b="0"/>
+            <wp:docPr id="28" name="Imagem 28"/>
             <wp:cNvGraphicFramePr>
               <a:graphicFrameLocks xmlns:a="http://schemas.openxmlformats.org/drawingml/2006/main" noChangeAspect="1"/>
             </wp:cNvGraphicFramePr>
@@ -8268,7 +7760,7 @@
                   <pic:spPr>
                     <a:xfrm>
                       <a:off x="0" y="0"/>
-                      <a:ext cx="3714750" cy="2962275"/>
+                      <a:ext cx="5901463" cy="2505075"/>
                     </a:xfrm>
                     <a:prstGeom prst="rect">
                       <a:avLst/>
@@ -8311,7 +7803,7 @@
         <w:rPr>
           <w:noProof/>
         </w:rPr>
-        <w:t>10</w:t>
+        <w:t>9</w:t>
       </w:r>
       <w:r>
         <w:rPr>
@@ -8320,31 +7812,57 @@
         <w:fldChar w:fldCharType="end"/>
       </w:r>
       <w:r>
-        <w:t>- Verificar consultas agendadas</w:t>
-      </w:r>
+        <w:t>- Consultar pacientes</w:t>
+      </w:r>
+    </w:p>
+    <w:p>
+      <w:pPr>
+        <w:pStyle w:val="Standard"/>
+      </w:pPr>
+    </w:p>
+    <w:p>
+      <w:pPr>
+        <w:pStyle w:val="Standard"/>
+      </w:pPr>
+      <w:r>
+        <w:tab/>
+      </w:r>
+      <w:r>
+        <w:t>Em relação as demais interações do paciente</w:t>
+      </w:r>
+      <w:r>
+        <w:t xml:space="preserve"> com o sistema, o atendido poderá verificar as consultas agendadas e os rela</w:t>
+      </w:r>
+      <w:r>
+        <w:t>tos enviados, conforme Figura 10 e 11</w:t>
+      </w:r>
+      <w:r>
+        <w:t xml:space="preserve">, </w:t>
+      </w:r>
+      <w:r>
+        <w:t>respectivamente.</w:t>
+      </w:r>
+    </w:p>
+    <w:p>
+      <w:pPr>
+        <w:pStyle w:val="Standard"/>
+      </w:pPr>
     </w:p>
     <w:p>
       <w:pPr>
         <w:pStyle w:val="Standard"/>
         <w:jc w:val="center"/>
       </w:pPr>
-    </w:p>
-    <w:p>
-      <w:pPr>
-        <w:pStyle w:val="Standard"/>
-        <w:jc w:val="center"/>
-      </w:pPr>
       <w:r>
         <w:rPr>
           <w:noProof/>
           <w:lang w:eastAsia="pt-BR"/>
         </w:rPr>
-        <w:lastRenderedPageBreak/>
         <w:drawing>
-          <wp:inline distT="0" distB="0" distL="0" distR="0" wp14:anchorId="3741CC20" wp14:editId="7240BE3D">
-            <wp:extent cx="5133975" cy="3857625"/>
-            <wp:effectExtent l="0" t="0" r="9525" b="9525"/>
-            <wp:docPr id="31" name="Imagem 31"/>
+          <wp:inline distT="0" distB="0" distL="0" distR="0" wp14:anchorId="0E77C8EF" wp14:editId="24642D80">
+            <wp:extent cx="3714750" cy="2962275"/>
+            <wp:effectExtent l="0" t="0" r="0" b="9525"/>
+            <wp:docPr id="29" name="Imagem 29"/>
             <wp:cNvGraphicFramePr>
               <a:graphicFrameLocks xmlns:a="http://schemas.openxmlformats.org/drawingml/2006/main" noChangeAspect="1"/>
             </wp:cNvGraphicFramePr>
@@ -8364,6 +7882,102 @@
                   <pic:spPr>
                     <a:xfrm>
                       <a:off x="0" y="0"/>
+                      <a:ext cx="3714750" cy="2962275"/>
+                    </a:xfrm>
+                    <a:prstGeom prst="rect">
+                      <a:avLst/>
+                    </a:prstGeom>
+                  </pic:spPr>
+                </pic:pic>
+              </a:graphicData>
+            </a:graphic>
+          </wp:inline>
+        </w:drawing>
+      </w:r>
+    </w:p>
+    <w:p>
+      <w:pPr>
+        <w:pStyle w:val="Legenda"/>
+        <w:jc w:val="center"/>
+      </w:pPr>
+      <w:r>
+        <w:t xml:space="preserve">Figura </w:t>
+      </w:r>
+      <w:r>
+        <w:rPr>
+          <w:noProof/>
+        </w:rPr>
+        <w:fldChar w:fldCharType="begin"/>
+      </w:r>
+      <w:r>
+        <w:rPr>
+          <w:noProof/>
+        </w:rPr>
+        <w:instrText xml:space="preserve"> SEQ Figura \* ARABIC </w:instrText>
+      </w:r>
+      <w:r>
+        <w:rPr>
+          <w:noProof/>
+        </w:rPr>
+        <w:fldChar w:fldCharType="separate"/>
+      </w:r>
+      <w:r>
+        <w:rPr>
+          <w:noProof/>
+        </w:rPr>
+        <w:t>10</w:t>
+      </w:r>
+      <w:r>
+        <w:rPr>
+          <w:noProof/>
+        </w:rPr>
+        <w:fldChar w:fldCharType="end"/>
+      </w:r>
+      <w:r>
+        <w:t>- Verificar consultas agendadas</w:t>
+      </w:r>
+    </w:p>
+    <w:p>
+      <w:pPr>
+        <w:pStyle w:val="Standard"/>
+        <w:jc w:val="center"/>
+      </w:pPr>
+    </w:p>
+    <w:p>
+      <w:pPr>
+        <w:pStyle w:val="Standard"/>
+        <w:jc w:val="center"/>
+      </w:pPr>
+      <w:r>
+        <w:rPr>
+          <w:noProof/>
+          <w:lang w:eastAsia="pt-BR"/>
+        </w:rPr>
+        <w:lastRenderedPageBreak/>
+        <w:drawing>
+          <wp:inline distT="0" distB="0" distL="0" distR="0" wp14:anchorId="3741CC20" wp14:editId="7240BE3D">
+            <wp:extent cx="5133975" cy="3857625"/>
+            <wp:effectExtent l="0" t="0" r="9525" b="9525"/>
+            <wp:docPr id="31" name="Imagem 31"/>
+            <wp:cNvGraphicFramePr>
+              <a:graphicFrameLocks xmlns:a="http://schemas.openxmlformats.org/drawingml/2006/main" noChangeAspect="1"/>
+            </wp:cNvGraphicFramePr>
+            <a:graphic xmlns:a="http://schemas.openxmlformats.org/drawingml/2006/main">
+              <a:graphicData uri="http://schemas.openxmlformats.org/drawingml/2006/picture">
+                <pic:pic xmlns:pic="http://schemas.openxmlformats.org/drawingml/2006/picture">
+                  <pic:nvPicPr>
+                    <pic:cNvPr id="0" name=""/>
+                    <pic:cNvPicPr/>
+                  </pic:nvPicPr>
+                  <pic:blipFill>
+                    <a:blip r:embed="rId22"/>
+                    <a:stretch>
+                      <a:fillRect/>
+                    </a:stretch>
+                  </pic:blipFill>
+                  <pic:spPr>
+                    <a:xfrm>
+                      <a:off x="0" y="0"/>
                       <a:ext cx="5133975" cy="3857625"/>
                     </a:xfrm>
                     <a:prstGeom prst="rect">
@@ -8574,25 +8188,7 @@
           <w:i w:val="0"/>
           <w:sz w:val="22"/>
         </w:rPr>
-        <w:t xml:space="preserve">Em relação </w:t>
-      </w:r>
-      <w:proofErr w:type="gramStart"/>
-      <w:r>
-        <w:rPr>
-          <w:rFonts w:ascii="Arial" w:hAnsi="Arial" w:cs="Arial"/>
-          <w:i w:val="0"/>
-          <w:sz w:val="22"/>
-        </w:rPr>
-        <w:t>a</w:t>
-      </w:r>
-      <w:proofErr w:type="gramEnd"/>
-      <w:r>
-        <w:rPr>
-          <w:rFonts w:ascii="Arial" w:hAnsi="Arial" w:cs="Arial"/>
-          <w:i w:val="0"/>
-          <w:sz w:val="22"/>
-        </w:rPr>
-        <w:t xml:space="preserve"> tabela, na qual terá os requisitos listados, as letras “E”, “I” e “D” indicam a prioridade do requisito em questão, sendo “E” </w:t>
+        <w:t xml:space="preserve">Em relação a tabela, na qual terá os requisitos listados, as letras “E”, “I” e “D” indicam a prioridade do requisito em questão, sendo “E” </w:t>
       </w:r>
       <w:r>
         <w:rPr>
@@ -8687,48 +8283,14 @@
           <w:i w:val="0"/>
           <w:sz w:val="22"/>
         </w:rPr>
-        <w:t xml:space="preserve">O acrônimo CRUD, listados em alguns requisitos funcionais de sistema, se refere </w:t>
-      </w:r>
-      <w:proofErr w:type="gramStart"/>
-      <w:r>
-        <w:rPr>
-          <w:rFonts w:ascii="Arial" w:hAnsi="Arial" w:cs="Arial"/>
-          <w:i w:val="0"/>
-          <w:sz w:val="22"/>
-        </w:rPr>
-        <w:t>as</w:t>
-      </w:r>
-      <w:proofErr w:type="gramEnd"/>
-      <w:r>
-        <w:rPr>
-          <w:rFonts w:ascii="Arial" w:hAnsi="Arial" w:cs="Arial"/>
-          <w:i w:val="0"/>
-          <w:sz w:val="22"/>
-        </w:rPr>
-        <w:t xml:space="preserve"> tarefas de </w:t>
-      </w:r>
-      <w:r>
-        <w:rPr>
-          <w:rFonts w:ascii="Arial" w:hAnsi="Arial" w:cs="Arial"/>
-          <w:sz w:val="22"/>
-        </w:rPr>
-        <w:t xml:space="preserve">CREATE, READ, UPDATE </w:t>
-      </w:r>
-      <w:proofErr w:type="spellStart"/>
-      <w:r>
-        <w:rPr>
-          <w:rFonts w:ascii="Arial" w:hAnsi="Arial" w:cs="Arial"/>
-          <w:sz w:val="22"/>
-        </w:rPr>
-        <w:t>and</w:t>
-      </w:r>
-      <w:proofErr w:type="spellEnd"/>
-      <w:r>
-        <w:rPr>
-          <w:rFonts w:ascii="Arial" w:hAnsi="Arial" w:cs="Arial"/>
-          <w:sz w:val="22"/>
-        </w:rPr>
-        <w:t xml:space="preserve"> DELETE</w:t>
+        <w:t xml:space="preserve">O acrônimo CRUD, listados em alguns requisitos funcionais de sistema, se refere as tarefas de </w:t>
+      </w:r>
+      <w:r>
+        <w:rPr>
+          <w:rFonts w:ascii="Arial" w:hAnsi="Arial" w:cs="Arial"/>
+          <w:sz w:val="22"/>
+        </w:rPr>
+        <w:t>CREATE, READ, UPDATE and DELETE</w:t>
       </w:r>
       <w:r>
         <w:rPr>
@@ -9192,27 +8754,7 @@
                 <w:sz w:val="18"/>
                 <w:szCs w:val="18"/>
               </w:rPr>
-              <w:t xml:space="preserve">, </w:t>
-            </w:r>
-            <w:proofErr w:type="spellStart"/>
-            <w:r>
-              <w:rPr>
-                <w:rFonts w:ascii="Arial" w:hAnsi="Arial" w:cs="Arial"/>
-                <w:i w:val="0"/>
-                <w:sz w:val="18"/>
-                <w:szCs w:val="18"/>
-              </w:rPr>
-              <w:t>login</w:t>
-            </w:r>
-            <w:proofErr w:type="spellEnd"/>
-            <w:r>
-              <w:rPr>
-                <w:rFonts w:ascii="Arial" w:hAnsi="Arial" w:cs="Arial"/>
-                <w:i w:val="0"/>
-                <w:sz w:val="18"/>
-                <w:szCs w:val="18"/>
-              </w:rPr>
-              <w:t xml:space="preserve">, senha, endereço, CPF, data de nascimento, sexo e seus </w:t>
+              <w:t xml:space="preserve">, login, senha, endereço, CPF, data de nascimento, sexo e seus </w:t>
             </w:r>
             <w:r>
               <w:rPr>
@@ -9808,27 +9350,7 @@
                 <w:sz w:val="18"/>
                 <w:szCs w:val="18"/>
               </w:rPr>
-              <w:t xml:space="preserve">Nome completo, </w:t>
-            </w:r>
-            <w:proofErr w:type="spellStart"/>
-            <w:r>
-              <w:rPr>
-                <w:rFonts w:ascii="Arial" w:hAnsi="Arial" w:cs="Arial"/>
-                <w:i w:val="0"/>
-                <w:sz w:val="18"/>
-                <w:szCs w:val="18"/>
-              </w:rPr>
-              <w:t>login</w:t>
-            </w:r>
-            <w:proofErr w:type="spellEnd"/>
-            <w:r>
-              <w:rPr>
-                <w:rFonts w:ascii="Arial" w:hAnsi="Arial" w:cs="Arial"/>
-                <w:i w:val="0"/>
-                <w:sz w:val="18"/>
-                <w:szCs w:val="18"/>
-              </w:rPr>
-              <w:t>, senha, endereço, CPF, data de nascimento, sexo e seus telefones.</w:t>
+              <w:t>Nome completo, login, senha, endereço, CPF, data de nascimento, sexo e seus telefones.</w:t>
             </w:r>
             <w:r>
               <w:rPr>
@@ -9913,20 +9435,8 @@
                 <w:sz w:val="18"/>
                 <w:szCs w:val="18"/>
               </w:rPr>
-              <w:t xml:space="preserve"> – CRUD Agendar </w:t>
-            </w:r>
-            <w:proofErr w:type="gramStart"/>
-            <w:r>
-              <w:rPr>
-                <w:rFonts w:ascii="Arial" w:hAnsi="Arial" w:cs="Arial"/>
-                <w:b/>
-                <w:i w:val="0"/>
-                <w:sz w:val="18"/>
-                <w:szCs w:val="18"/>
-              </w:rPr>
-              <w:t>Consultas</w:t>
-            </w:r>
-            <w:proofErr w:type="gramEnd"/>
+              <w:t xml:space="preserve"> – CRUD Agendar Consultas</w:t>
+            </w:r>
           </w:p>
           <w:p>
             <w:pPr>
@@ -10920,27 +10430,7 @@
                 <w:sz w:val="18"/>
                 <w:szCs w:val="18"/>
               </w:rPr>
-              <w:t xml:space="preserve">A exclusão do prontuário será do </w:t>
-            </w:r>
-            <w:proofErr w:type="gramStart"/>
-            <w:r>
-              <w:rPr>
-                <w:rFonts w:ascii="Arial" w:hAnsi="Arial" w:cs="Arial"/>
-                <w:i w:val="0"/>
-                <w:sz w:val="18"/>
-                <w:szCs w:val="18"/>
-              </w:rPr>
-              <w:t>tipo lógica</w:t>
-            </w:r>
-            <w:proofErr w:type="gramEnd"/>
-            <w:r>
-              <w:rPr>
-                <w:rFonts w:ascii="Arial" w:hAnsi="Arial" w:cs="Arial"/>
-                <w:i w:val="0"/>
-                <w:sz w:val="18"/>
-                <w:szCs w:val="18"/>
-              </w:rPr>
-              <w:t>, ou seja, por mais que o prontuário não seja mais exibido no sistema os seus dados ainda estarão armazenados no banco de dados.</w:t>
+              <w:t>A exclusão do prontuário será do tipo lógica, ou seja, por mais que o prontuário não seja mais exibido no sistema os seus dados ainda estarão armazenados no banco de dados.</w:t>
             </w:r>
           </w:p>
         </w:tc>
@@ -11819,7 +11309,6 @@
               </w:rPr>
               <w:t xml:space="preserve"> </w:t>
             </w:r>
-            <w:proofErr w:type="gramStart"/>
             <w:r>
               <w:rPr>
                 <w:rFonts w:ascii="Arial" w:hAnsi="Arial" w:cs="Arial"/>
@@ -11865,7 +11354,6 @@
               </w:rPr>
               <w:t xml:space="preserve"> seja</w:t>
             </w:r>
-            <w:proofErr w:type="gramEnd"/>
             <w:r>
               <w:rPr>
                 <w:rFonts w:ascii="Arial" w:hAnsi="Arial" w:cs="Arial"/>
@@ -12028,27 +11516,7 @@
                 <w:sz w:val="18"/>
                 <w:szCs w:val="18"/>
               </w:rPr>
-              <w:t xml:space="preserve">Para realizar um relato sentimental, o paciente deverá primeiro avaliar seu humor, para ser enviado junto ao relato. A avaliação do humor é </w:t>
-            </w:r>
-            <w:proofErr w:type="gramStart"/>
-            <w:r>
-              <w:rPr>
-                <w:rFonts w:ascii="Arial" w:hAnsi="Arial" w:cs="Arial"/>
-                <w:i w:val="0"/>
-                <w:sz w:val="18"/>
-                <w:szCs w:val="18"/>
-              </w:rPr>
-              <w:t>constituído</w:t>
-            </w:r>
-            <w:proofErr w:type="gramEnd"/>
-            <w:r>
-              <w:rPr>
-                <w:rFonts w:ascii="Arial" w:hAnsi="Arial" w:cs="Arial"/>
-                <w:i w:val="0"/>
-                <w:sz w:val="18"/>
-                <w:szCs w:val="18"/>
-              </w:rPr>
-              <w:t xml:space="preserve"> das </w:t>
+              <w:t xml:space="preserve">Para realizar um relato sentimental, o paciente deverá primeiro avaliar seu humor, para ser enviado junto ao relato. A avaliação do humor é constituído das </w:t>
             </w:r>
             <w:r>
               <w:rPr>
@@ -12104,25 +11572,14 @@
                 <w:szCs w:val="18"/>
               </w:rPr>
             </w:pPr>
-            <w:proofErr w:type="gramStart"/>
-            <w:r>
-              <w:rPr>
-                <w:rFonts w:ascii="Arial" w:hAnsi="Arial" w:cs="Arial"/>
-                <w:i w:val="0"/>
-                <w:sz w:val="18"/>
-                <w:szCs w:val="18"/>
-              </w:rPr>
-              <w:t>0</w:t>
-            </w:r>
-            <w:proofErr w:type="gramEnd"/>
-            <w:r>
-              <w:rPr>
-                <w:rFonts w:ascii="Arial" w:hAnsi="Arial" w:cs="Arial"/>
-                <w:i w:val="0"/>
-                <w:sz w:val="18"/>
-                <w:szCs w:val="18"/>
-              </w:rPr>
-              <w:t>: muito triste</w:t>
+            <w:r>
+              <w:rPr>
+                <w:rFonts w:ascii="Arial" w:hAnsi="Arial" w:cs="Arial"/>
+                <w:i w:val="0"/>
+                <w:sz w:val="18"/>
+                <w:szCs w:val="18"/>
+              </w:rPr>
+              <w:t>0: muito triste</w:t>
             </w:r>
           </w:p>
           <w:p>
@@ -12136,25 +11593,14 @@
                 <w:szCs w:val="18"/>
               </w:rPr>
             </w:pPr>
-            <w:proofErr w:type="gramStart"/>
-            <w:r>
-              <w:rPr>
-                <w:rFonts w:ascii="Arial" w:hAnsi="Arial" w:cs="Arial"/>
-                <w:i w:val="0"/>
-                <w:sz w:val="18"/>
-                <w:szCs w:val="18"/>
-              </w:rPr>
-              <w:t>1</w:t>
-            </w:r>
-            <w:proofErr w:type="gramEnd"/>
-            <w:r>
-              <w:rPr>
-                <w:rFonts w:ascii="Arial" w:hAnsi="Arial" w:cs="Arial"/>
-                <w:i w:val="0"/>
-                <w:sz w:val="18"/>
-                <w:szCs w:val="18"/>
-              </w:rPr>
-              <w:t>: triste</w:t>
+            <w:r>
+              <w:rPr>
+                <w:rFonts w:ascii="Arial" w:hAnsi="Arial" w:cs="Arial"/>
+                <w:i w:val="0"/>
+                <w:sz w:val="18"/>
+                <w:szCs w:val="18"/>
+              </w:rPr>
+              <w:t>1: triste</w:t>
             </w:r>
           </w:p>
           <w:p>
@@ -12168,25 +11614,14 @@
                 <w:szCs w:val="18"/>
               </w:rPr>
             </w:pPr>
-            <w:proofErr w:type="gramStart"/>
-            <w:r>
-              <w:rPr>
-                <w:rFonts w:ascii="Arial" w:hAnsi="Arial" w:cs="Arial"/>
-                <w:i w:val="0"/>
-                <w:sz w:val="18"/>
-                <w:szCs w:val="18"/>
-              </w:rPr>
-              <w:t>2</w:t>
-            </w:r>
-            <w:proofErr w:type="gramEnd"/>
-            <w:r>
-              <w:rPr>
-                <w:rFonts w:ascii="Arial" w:hAnsi="Arial" w:cs="Arial"/>
-                <w:i w:val="0"/>
-                <w:sz w:val="18"/>
-                <w:szCs w:val="18"/>
-              </w:rPr>
-              <w:t>: pouco triste</w:t>
+            <w:r>
+              <w:rPr>
+                <w:rFonts w:ascii="Arial" w:hAnsi="Arial" w:cs="Arial"/>
+                <w:i w:val="0"/>
+                <w:sz w:val="18"/>
+                <w:szCs w:val="18"/>
+              </w:rPr>
+              <w:t>2: pouco triste</w:t>
             </w:r>
           </w:p>
           <w:p>
@@ -12200,25 +11635,14 @@
                 <w:szCs w:val="18"/>
               </w:rPr>
             </w:pPr>
-            <w:proofErr w:type="gramStart"/>
-            <w:r>
-              <w:rPr>
-                <w:rFonts w:ascii="Arial" w:hAnsi="Arial" w:cs="Arial"/>
-                <w:i w:val="0"/>
-                <w:sz w:val="18"/>
-                <w:szCs w:val="18"/>
-              </w:rPr>
-              <w:t>3</w:t>
-            </w:r>
-            <w:proofErr w:type="gramEnd"/>
-            <w:r>
-              <w:rPr>
-                <w:rFonts w:ascii="Arial" w:hAnsi="Arial" w:cs="Arial"/>
-                <w:i w:val="0"/>
-                <w:sz w:val="18"/>
-                <w:szCs w:val="18"/>
-              </w:rPr>
-              <w:t>: apático</w:t>
+            <w:r>
+              <w:rPr>
+                <w:rFonts w:ascii="Arial" w:hAnsi="Arial" w:cs="Arial"/>
+                <w:i w:val="0"/>
+                <w:sz w:val="18"/>
+                <w:szCs w:val="18"/>
+              </w:rPr>
+              <w:t>3: apático</w:t>
             </w:r>
           </w:p>
           <w:p>
@@ -12232,25 +11656,14 @@
                 <w:szCs w:val="18"/>
               </w:rPr>
             </w:pPr>
-            <w:proofErr w:type="gramStart"/>
-            <w:r>
-              <w:rPr>
-                <w:rFonts w:ascii="Arial" w:hAnsi="Arial" w:cs="Arial"/>
-                <w:i w:val="0"/>
-                <w:sz w:val="18"/>
-                <w:szCs w:val="18"/>
-              </w:rPr>
-              <w:t>4</w:t>
-            </w:r>
-            <w:proofErr w:type="gramEnd"/>
-            <w:r>
-              <w:rPr>
-                <w:rFonts w:ascii="Arial" w:hAnsi="Arial" w:cs="Arial"/>
-                <w:i w:val="0"/>
-                <w:sz w:val="18"/>
-                <w:szCs w:val="18"/>
-              </w:rPr>
-              <w:t>: um pouco feliz</w:t>
+            <w:r>
+              <w:rPr>
+                <w:rFonts w:ascii="Arial" w:hAnsi="Arial" w:cs="Arial"/>
+                <w:i w:val="0"/>
+                <w:sz w:val="18"/>
+                <w:szCs w:val="18"/>
+              </w:rPr>
+              <w:t>4: um pouco feliz</w:t>
             </w:r>
           </w:p>
           <w:p>
@@ -12264,25 +11677,14 @@
                 <w:szCs w:val="18"/>
               </w:rPr>
             </w:pPr>
-            <w:proofErr w:type="gramStart"/>
-            <w:r>
-              <w:rPr>
-                <w:rFonts w:ascii="Arial" w:hAnsi="Arial" w:cs="Arial"/>
-                <w:i w:val="0"/>
-                <w:sz w:val="18"/>
-                <w:szCs w:val="18"/>
-              </w:rPr>
-              <w:t>5</w:t>
-            </w:r>
-            <w:proofErr w:type="gramEnd"/>
-            <w:r>
-              <w:rPr>
-                <w:rFonts w:ascii="Arial" w:hAnsi="Arial" w:cs="Arial"/>
-                <w:i w:val="0"/>
-                <w:sz w:val="18"/>
-                <w:szCs w:val="18"/>
-              </w:rPr>
-              <w:t>: muito feliz</w:t>
+            <w:r>
+              <w:rPr>
+                <w:rFonts w:ascii="Arial" w:hAnsi="Arial" w:cs="Arial"/>
+                <w:i w:val="0"/>
+                <w:sz w:val="18"/>
+                <w:szCs w:val="18"/>
+              </w:rPr>
+              <w:t>5: muito feliz</w:t>
             </w:r>
           </w:p>
           <w:p>
@@ -12329,25 +11731,14 @@
                 <w:szCs w:val="18"/>
               </w:rPr>
             </w:pPr>
-            <w:proofErr w:type="gramStart"/>
-            <w:r>
-              <w:rPr>
-                <w:rFonts w:ascii="Arial" w:hAnsi="Arial" w:cs="Arial"/>
-                <w:i w:val="0"/>
-                <w:sz w:val="18"/>
-                <w:szCs w:val="18"/>
-              </w:rPr>
-              <w:t>0</w:t>
-            </w:r>
-            <w:proofErr w:type="gramEnd"/>
-            <w:r>
-              <w:rPr>
-                <w:rFonts w:ascii="Arial" w:hAnsi="Arial" w:cs="Arial"/>
-                <w:i w:val="0"/>
-                <w:sz w:val="18"/>
-                <w:szCs w:val="18"/>
-              </w:rPr>
-              <w:t>: muito indisposto</w:t>
+            <w:r>
+              <w:rPr>
+                <w:rFonts w:ascii="Arial" w:hAnsi="Arial" w:cs="Arial"/>
+                <w:i w:val="0"/>
+                <w:sz w:val="18"/>
+                <w:szCs w:val="18"/>
+              </w:rPr>
+              <w:t>0: muito indisposto</w:t>
             </w:r>
           </w:p>
           <w:p>
@@ -12361,25 +11752,14 @@
                 <w:szCs w:val="18"/>
               </w:rPr>
             </w:pPr>
-            <w:proofErr w:type="gramStart"/>
-            <w:r>
-              <w:rPr>
-                <w:rFonts w:ascii="Arial" w:hAnsi="Arial" w:cs="Arial"/>
-                <w:i w:val="0"/>
-                <w:sz w:val="18"/>
-                <w:szCs w:val="18"/>
-              </w:rPr>
-              <w:t>1</w:t>
-            </w:r>
-            <w:proofErr w:type="gramEnd"/>
-            <w:r>
-              <w:rPr>
-                <w:rFonts w:ascii="Arial" w:hAnsi="Arial" w:cs="Arial"/>
-                <w:i w:val="0"/>
-                <w:sz w:val="18"/>
-                <w:szCs w:val="18"/>
-              </w:rPr>
-              <w:t>: indisposto</w:t>
+            <w:r>
+              <w:rPr>
+                <w:rFonts w:ascii="Arial" w:hAnsi="Arial" w:cs="Arial"/>
+                <w:i w:val="0"/>
+                <w:sz w:val="18"/>
+                <w:szCs w:val="18"/>
+              </w:rPr>
+              <w:t>1: indisposto</w:t>
             </w:r>
           </w:p>
           <w:p>
@@ -12393,25 +11773,14 @@
                 <w:szCs w:val="18"/>
               </w:rPr>
             </w:pPr>
-            <w:proofErr w:type="gramStart"/>
-            <w:r>
-              <w:rPr>
-                <w:rFonts w:ascii="Arial" w:hAnsi="Arial" w:cs="Arial"/>
-                <w:i w:val="0"/>
-                <w:sz w:val="18"/>
-                <w:szCs w:val="18"/>
-              </w:rPr>
-              <w:t>2</w:t>
-            </w:r>
-            <w:proofErr w:type="gramEnd"/>
-            <w:r>
-              <w:rPr>
-                <w:rFonts w:ascii="Arial" w:hAnsi="Arial" w:cs="Arial"/>
-                <w:i w:val="0"/>
-                <w:sz w:val="18"/>
-                <w:szCs w:val="18"/>
-              </w:rPr>
-              <w:t>: pouco disposto</w:t>
+            <w:r>
+              <w:rPr>
+                <w:rFonts w:ascii="Arial" w:hAnsi="Arial" w:cs="Arial"/>
+                <w:i w:val="0"/>
+                <w:sz w:val="18"/>
+                <w:szCs w:val="18"/>
+              </w:rPr>
+              <w:t>2: pouco disposto</w:t>
             </w:r>
           </w:p>
           <w:p>
@@ -12425,25 +11794,14 @@
                 <w:szCs w:val="18"/>
               </w:rPr>
             </w:pPr>
-            <w:proofErr w:type="gramStart"/>
-            <w:r>
-              <w:rPr>
-                <w:rFonts w:ascii="Arial" w:hAnsi="Arial" w:cs="Arial"/>
-                <w:i w:val="0"/>
-                <w:sz w:val="18"/>
-                <w:szCs w:val="18"/>
-              </w:rPr>
-              <w:t>3</w:t>
-            </w:r>
-            <w:proofErr w:type="gramEnd"/>
-            <w:r>
-              <w:rPr>
-                <w:rFonts w:ascii="Arial" w:hAnsi="Arial" w:cs="Arial"/>
-                <w:i w:val="0"/>
-                <w:sz w:val="18"/>
-                <w:szCs w:val="18"/>
-              </w:rPr>
-              <w:t>: disposto</w:t>
+            <w:r>
+              <w:rPr>
+                <w:rFonts w:ascii="Arial" w:hAnsi="Arial" w:cs="Arial"/>
+                <w:i w:val="0"/>
+                <w:sz w:val="18"/>
+                <w:szCs w:val="18"/>
+              </w:rPr>
+              <w:t>3: disposto</w:t>
             </w:r>
           </w:p>
           <w:p>
@@ -12457,25 +11815,14 @@
                 <w:szCs w:val="18"/>
               </w:rPr>
             </w:pPr>
-            <w:proofErr w:type="gramStart"/>
-            <w:r>
-              <w:rPr>
-                <w:rFonts w:ascii="Arial" w:hAnsi="Arial" w:cs="Arial"/>
-                <w:i w:val="0"/>
-                <w:sz w:val="18"/>
-                <w:szCs w:val="18"/>
-              </w:rPr>
-              <w:t>4</w:t>
-            </w:r>
-            <w:proofErr w:type="gramEnd"/>
-            <w:r>
-              <w:rPr>
-                <w:rFonts w:ascii="Arial" w:hAnsi="Arial" w:cs="Arial"/>
-                <w:i w:val="0"/>
-                <w:sz w:val="18"/>
-                <w:szCs w:val="18"/>
-              </w:rPr>
-              <w:t>: muito disposto</w:t>
+            <w:r>
+              <w:rPr>
+                <w:rFonts w:ascii="Arial" w:hAnsi="Arial" w:cs="Arial"/>
+                <w:i w:val="0"/>
+                <w:sz w:val="18"/>
+                <w:szCs w:val="18"/>
+              </w:rPr>
+              <w:t>4: muito disposto</w:t>
             </w:r>
           </w:p>
           <w:p>
@@ -12489,25 +11836,14 @@
                 <w:szCs w:val="18"/>
               </w:rPr>
             </w:pPr>
-            <w:proofErr w:type="gramStart"/>
-            <w:r>
-              <w:rPr>
-                <w:rFonts w:ascii="Arial" w:hAnsi="Arial" w:cs="Arial"/>
-                <w:i w:val="0"/>
-                <w:sz w:val="18"/>
-                <w:szCs w:val="18"/>
-              </w:rPr>
-              <w:t>5</w:t>
-            </w:r>
-            <w:proofErr w:type="gramEnd"/>
-            <w:r>
-              <w:rPr>
-                <w:rFonts w:ascii="Arial" w:hAnsi="Arial" w:cs="Arial"/>
-                <w:i w:val="0"/>
-                <w:sz w:val="18"/>
-                <w:szCs w:val="18"/>
-              </w:rPr>
-              <w:t>: extremamente disposto</w:t>
+            <w:r>
+              <w:rPr>
+                <w:rFonts w:ascii="Arial" w:hAnsi="Arial" w:cs="Arial"/>
+                <w:i w:val="0"/>
+                <w:sz w:val="18"/>
+                <w:szCs w:val="18"/>
+              </w:rPr>
+              <w:t>5: extremamente disposto</w:t>
             </w:r>
           </w:p>
           <w:p>
@@ -12554,25 +11890,14 @@
                 <w:szCs w:val="18"/>
               </w:rPr>
             </w:pPr>
-            <w:proofErr w:type="gramStart"/>
-            <w:r>
-              <w:rPr>
-                <w:rFonts w:ascii="Arial" w:hAnsi="Arial" w:cs="Arial"/>
-                <w:i w:val="0"/>
-                <w:sz w:val="18"/>
-                <w:szCs w:val="18"/>
-              </w:rPr>
-              <w:t>0</w:t>
-            </w:r>
-            <w:proofErr w:type="gramEnd"/>
-            <w:r>
-              <w:rPr>
-                <w:rFonts w:ascii="Arial" w:hAnsi="Arial" w:cs="Arial"/>
-                <w:i w:val="0"/>
-                <w:sz w:val="18"/>
-                <w:szCs w:val="18"/>
-              </w:rPr>
-              <w:t>: muito facilmente irritável</w:t>
+            <w:r>
+              <w:rPr>
+                <w:rFonts w:ascii="Arial" w:hAnsi="Arial" w:cs="Arial"/>
+                <w:i w:val="0"/>
+                <w:sz w:val="18"/>
+                <w:szCs w:val="18"/>
+              </w:rPr>
+              <w:t>0: muito facilmente irritável</w:t>
             </w:r>
           </w:p>
           <w:p>
@@ -12586,25 +11911,14 @@
                 <w:szCs w:val="18"/>
               </w:rPr>
             </w:pPr>
-            <w:proofErr w:type="gramStart"/>
-            <w:r>
-              <w:rPr>
-                <w:rFonts w:ascii="Arial" w:hAnsi="Arial" w:cs="Arial"/>
-                <w:i w:val="0"/>
-                <w:sz w:val="18"/>
-                <w:szCs w:val="18"/>
-              </w:rPr>
-              <w:t>1</w:t>
-            </w:r>
-            <w:proofErr w:type="gramEnd"/>
-            <w:r>
-              <w:rPr>
-                <w:rFonts w:ascii="Arial" w:hAnsi="Arial" w:cs="Arial"/>
-                <w:i w:val="0"/>
-                <w:sz w:val="18"/>
-                <w:szCs w:val="18"/>
-              </w:rPr>
-              <w:t>: facilmente irritável</w:t>
+            <w:r>
+              <w:rPr>
+                <w:rFonts w:ascii="Arial" w:hAnsi="Arial" w:cs="Arial"/>
+                <w:i w:val="0"/>
+                <w:sz w:val="18"/>
+                <w:szCs w:val="18"/>
+              </w:rPr>
+              <w:t>1: facilmente irritável</w:t>
             </w:r>
           </w:p>
           <w:p>
@@ -12618,25 +11932,14 @@
                 <w:szCs w:val="18"/>
               </w:rPr>
             </w:pPr>
-            <w:proofErr w:type="gramStart"/>
-            <w:r>
-              <w:rPr>
-                <w:rFonts w:ascii="Arial" w:hAnsi="Arial" w:cs="Arial"/>
-                <w:i w:val="0"/>
-                <w:sz w:val="18"/>
-                <w:szCs w:val="18"/>
-              </w:rPr>
-              <w:t>2</w:t>
-            </w:r>
-            <w:proofErr w:type="gramEnd"/>
-            <w:r>
-              <w:rPr>
-                <w:rFonts w:ascii="Arial" w:hAnsi="Arial" w:cs="Arial"/>
-                <w:i w:val="0"/>
-                <w:sz w:val="18"/>
-                <w:szCs w:val="18"/>
-              </w:rPr>
-              <w:t>: irritável</w:t>
+            <w:r>
+              <w:rPr>
+                <w:rFonts w:ascii="Arial" w:hAnsi="Arial" w:cs="Arial"/>
+                <w:i w:val="0"/>
+                <w:sz w:val="18"/>
+                <w:szCs w:val="18"/>
+              </w:rPr>
+              <w:t>2: irritável</w:t>
             </w:r>
           </w:p>
           <w:p>
@@ -12650,25 +11953,14 @@
                 <w:szCs w:val="18"/>
               </w:rPr>
             </w:pPr>
-            <w:proofErr w:type="gramStart"/>
-            <w:r>
-              <w:rPr>
-                <w:rFonts w:ascii="Arial" w:hAnsi="Arial" w:cs="Arial"/>
-                <w:i w:val="0"/>
-                <w:sz w:val="18"/>
-                <w:szCs w:val="18"/>
-              </w:rPr>
-              <w:t>3</w:t>
-            </w:r>
-            <w:proofErr w:type="gramEnd"/>
-            <w:r>
-              <w:rPr>
-                <w:rFonts w:ascii="Arial" w:hAnsi="Arial" w:cs="Arial"/>
-                <w:i w:val="0"/>
-                <w:sz w:val="18"/>
-                <w:szCs w:val="18"/>
-              </w:rPr>
-              <w:t>: não muito irritável</w:t>
+            <w:r>
+              <w:rPr>
+                <w:rFonts w:ascii="Arial" w:hAnsi="Arial" w:cs="Arial"/>
+                <w:i w:val="0"/>
+                <w:sz w:val="18"/>
+                <w:szCs w:val="18"/>
+              </w:rPr>
+              <w:t>3: não muito irritável</w:t>
             </w:r>
           </w:p>
           <w:p>
@@ -12682,25 +11974,14 @@
                 <w:szCs w:val="18"/>
               </w:rPr>
             </w:pPr>
-            <w:proofErr w:type="gramStart"/>
-            <w:r>
-              <w:rPr>
-                <w:rFonts w:ascii="Arial" w:hAnsi="Arial" w:cs="Arial"/>
-                <w:i w:val="0"/>
-                <w:sz w:val="18"/>
-                <w:szCs w:val="18"/>
-              </w:rPr>
-              <w:t>4</w:t>
-            </w:r>
-            <w:proofErr w:type="gramEnd"/>
-            <w:r>
-              <w:rPr>
-                <w:rFonts w:ascii="Arial" w:hAnsi="Arial" w:cs="Arial"/>
-                <w:i w:val="0"/>
-                <w:sz w:val="18"/>
-                <w:szCs w:val="18"/>
-              </w:rPr>
-              <w:t>: de bom humor</w:t>
+            <w:r>
+              <w:rPr>
+                <w:rFonts w:ascii="Arial" w:hAnsi="Arial" w:cs="Arial"/>
+                <w:i w:val="0"/>
+                <w:sz w:val="18"/>
+                <w:szCs w:val="18"/>
+              </w:rPr>
+              <w:t>4: de bom humor</w:t>
             </w:r>
           </w:p>
           <w:p>
@@ -12714,25 +11995,14 @@
                 <w:szCs w:val="18"/>
               </w:rPr>
             </w:pPr>
-            <w:proofErr w:type="gramStart"/>
-            <w:r>
-              <w:rPr>
-                <w:rFonts w:ascii="Arial" w:hAnsi="Arial" w:cs="Arial"/>
-                <w:i w:val="0"/>
-                <w:sz w:val="18"/>
-                <w:szCs w:val="18"/>
-              </w:rPr>
-              <w:t>5</w:t>
-            </w:r>
-            <w:proofErr w:type="gramEnd"/>
-            <w:r>
-              <w:rPr>
-                <w:rFonts w:ascii="Arial" w:hAnsi="Arial" w:cs="Arial"/>
-                <w:i w:val="0"/>
-                <w:sz w:val="18"/>
-                <w:szCs w:val="18"/>
-              </w:rPr>
-              <w:t>: de muito bom humor</w:t>
+            <w:r>
+              <w:rPr>
+                <w:rFonts w:ascii="Arial" w:hAnsi="Arial" w:cs="Arial"/>
+                <w:i w:val="0"/>
+                <w:sz w:val="18"/>
+                <w:szCs w:val="18"/>
+              </w:rPr>
+              <w:t>5: de muito bom humor</w:t>
             </w:r>
           </w:p>
           <w:p>
@@ -12977,39 +12247,6 @@
                 <w:szCs w:val="18"/>
               </w:rPr>
               <w:t>o tempo limite será reiniciado</w:t>
-            </w:r>
-            <w:r>
-              <w:rPr>
-                <w:rFonts w:ascii="Arial" w:hAnsi="Arial" w:cs="Arial"/>
-                <w:i w:val="0"/>
-                <w:sz w:val="18"/>
-                <w:szCs w:val="18"/>
-              </w:rPr>
-              <w:t>.</w:t>
-            </w:r>
-          </w:p>
-          <w:p>
-            <w:pPr>
-              <w:pStyle w:val="Textbody"/>
-              <w:numPr>
-                <w:ilvl w:val="0"/>
-                <w:numId w:val="27"/>
-              </w:numPr>
-              <w:rPr>
-                <w:rFonts w:ascii="Arial" w:hAnsi="Arial" w:cs="Arial"/>
-                <w:i w:val="0"/>
-                <w:sz w:val="18"/>
-                <w:szCs w:val="18"/>
-              </w:rPr>
-            </w:pPr>
-            <w:r>
-              <w:rPr>
-                <w:rFonts w:ascii="Arial" w:hAnsi="Arial" w:cs="Arial"/>
-                <w:i w:val="0"/>
-                <w:sz w:val="18"/>
-                <w:szCs w:val="18"/>
-              </w:rPr>
-              <w:t>Os áudios serão armazenados somente no dispositivo móvel do paciente</w:t>
             </w:r>
             <w:r>
               <w:rPr>
@@ -13283,8 +12520,6 @@
               </w:rPr>
               <w:t>e</w:t>
             </w:r>
-            <w:bookmarkStart w:id="41" w:name="_GoBack"/>
-            <w:bookmarkEnd w:id="41"/>
             <w:r>
               <w:rPr>
                 <w:rFonts w:ascii="Arial" w:hAnsi="Arial" w:cs="Arial"/>
@@ -13511,40 +12746,40 @@
           <w:b w:val="0"/>
         </w:rPr>
       </w:pPr>
-      <w:bookmarkStart w:id="42" w:name="__RefHeading___Toc175024561"/>
-      <w:bookmarkStart w:id="43" w:name="_Toc40877137"/>
+      <w:bookmarkStart w:id="41" w:name="__RefHeading___Toc175024561"/>
+      <w:bookmarkStart w:id="42" w:name="_Toc40877137"/>
+      <w:bookmarkEnd w:id="41"/>
+      <w:r>
+        <w:rPr>
+          <w:b w:val="0"/>
+        </w:rPr>
+        <w:t>Requisitos Não F</w:t>
+      </w:r>
+      <w:r>
+        <w:rPr>
+          <w:b w:val="0"/>
+        </w:rPr>
+        <w:t>uncionais</w:t>
+      </w:r>
+      <w:r>
+        <w:rPr>
+          <w:b w:val="0"/>
+        </w:rPr>
+        <w:t xml:space="preserve"> (</w:t>
+      </w:r>
+      <w:r>
+        <w:rPr>
+          <w:b w:val="0"/>
+        </w:rPr>
+        <w:t>RNF</w:t>
+      </w:r>
+      <w:r>
+        <w:rPr>
+          <w:b w:val="0"/>
+        </w:rPr>
+        <w:t>)</w:t>
+      </w:r>
       <w:bookmarkEnd w:id="42"/>
-      <w:r>
-        <w:rPr>
-          <w:b w:val="0"/>
-        </w:rPr>
-        <w:t>Requisitos Não F</w:t>
-      </w:r>
-      <w:r>
-        <w:rPr>
-          <w:b w:val="0"/>
-        </w:rPr>
-        <w:t>uncionais</w:t>
-      </w:r>
-      <w:r>
-        <w:rPr>
-          <w:b w:val="0"/>
-        </w:rPr>
-        <w:t xml:space="preserve"> (</w:t>
-      </w:r>
-      <w:r>
-        <w:rPr>
-          <w:b w:val="0"/>
-        </w:rPr>
-        <w:t>RNF</w:t>
-      </w:r>
-      <w:r>
-        <w:rPr>
-          <w:b w:val="0"/>
-        </w:rPr>
-        <w:t>)</w:t>
-      </w:r>
-      <w:bookmarkEnd w:id="43"/>
     </w:p>
     <w:p>
       <w:pPr>
@@ -13606,27 +12841,7 @@
           <w:i w:val="0"/>
           <w:sz w:val="22"/>
         </w:rPr>
-        <w:t xml:space="preserve"> do sistema do </w:t>
-      </w:r>
-      <w:proofErr w:type="spellStart"/>
-      <w:proofErr w:type="gramStart"/>
-      <w:r>
-        <w:rPr>
-          <w:rFonts w:ascii="Arial" w:hAnsi="Arial" w:cs="Arial"/>
-          <w:i w:val="0"/>
-          <w:sz w:val="22"/>
-        </w:rPr>
-        <w:t>WhatsHappy</w:t>
-      </w:r>
-      <w:proofErr w:type="spellEnd"/>
-      <w:proofErr w:type="gramEnd"/>
-      <w:r>
-        <w:rPr>
-          <w:rFonts w:ascii="Arial" w:hAnsi="Arial" w:cs="Arial"/>
-          <w:i w:val="0"/>
-          <w:sz w:val="22"/>
-        </w:rPr>
-        <w:t>.</w:t>
+        <w:t xml:space="preserve"> do sistema do WhatsHappy.</w:t>
       </w:r>
     </w:p>
     <w:p>
@@ -14106,27 +13321,7 @@
                 <w:sz w:val="18"/>
                 <w:szCs w:val="18"/>
               </w:rPr>
-              <w:t xml:space="preserve">O SGBD a ser utilizado será o </w:t>
-            </w:r>
-            <w:proofErr w:type="spellStart"/>
-            <w:r>
-              <w:rPr>
-                <w:rFonts w:ascii="Arial" w:hAnsi="Arial" w:cs="Arial"/>
-                <w:i w:val="0"/>
-                <w:sz w:val="18"/>
-                <w:szCs w:val="18"/>
-              </w:rPr>
-              <w:t>Firebase</w:t>
-            </w:r>
-            <w:proofErr w:type="spellEnd"/>
-            <w:r>
-              <w:rPr>
-                <w:rFonts w:ascii="Arial" w:hAnsi="Arial" w:cs="Arial"/>
-                <w:i w:val="0"/>
-                <w:sz w:val="18"/>
-                <w:szCs w:val="18"/>
-              </w:rPr>
-              <w:t>, do Google.</w:t>
+              <w:t>O SGBD a ser utilizado será o Firebase, do Google.</w:t>
             </w:r>
           </w:p>
         </w:tc>
@@ -14288,27 +13483,7 @@
                 <w:sz w:val="18"/>
                 <w:szCs w:val="18"/>
               </w:rPr>
-              <w:t xml:space="preserve">Linux </w:t>
-            </w:r>
-            <w:proofErr w:type="spellStart"/>
-            <w:r>
-              <w:rPr>
-                <w:rFonts w:ascii="Arial" w:hAnsi="Arial" w:cs="Arial"/>
-                <w:i w:val="0"/>
-                <w:sz w:val="18"/>
-                <w:szCs w:val="18"/>
-              </w:rPr>
-              <w:t>Ubuntu</w:t>
-            </w:r>
-            <w:proofErr w:type="spellEnd"/>
-            <w:r>
-              <w:rPr>
-                <w:rFonts w:ascii="Arial" w:hAnsi="Arial" w:cs="Arial"/>
-                <w:i w:val="0"/>
-                <w:sz w:val="18"/>
-                <w:szCs w:val="18"/>
-              </w:rPr>
-              <w:t>, versão 14 ou superior.</w:t>
+              <w:t>Linux Ubuntu, versão 14 ou superior.</w:t>
             </w:r>
           </w:p>
         </w:tc>
@@ -14472,7 +13647,6 @@
               </w:rPr>
               <w:t xml:space="preserve">Os dispositivos móveis terão que estar equipados com o sistema operacional </w:t>
             </w:r>
-            <w:proofErr w:type="spellStart"/>
             <w:r>
               <w:rPr>
                 <w:rFonts w:ascii="Arial" w:hAnsi="Arial" w:cs="Arial"/>
@@ -14482,37 +13656,14 @@
               </w:rPr>
               <w:t>Android</w:t>
             </w:r>
-            <w:proofErr w:type="spellEnd"/>
-            <w:r>
-              <w:rPr>
-                <w:rFonts w:ascii="Arial" w:hAnsi="Arial" w:cs="Arial"/>
-                <w:i w:val="0"/>
-                <w:sz w:val="18"/>
-                <w:szCs w:val="18"/>
-              </w:rPr>
-              <w:t xml:space="preserve">, sendo a versão 4.4 – </w:t>
-            </w:r>
-            <w:proofErr w:type="spellStart"/>
-            <w:proofErr w:type="gramStart"/>
-            <w:r>
-              <w:rPr>
-                <w:rFonts w:ascii="Arial" w:hAnsi="Arial" w:cs="Arial"/>
-                <w:i w:val="0"/>
-                <w:sz w:val="18"/>
-                <w:szCs w:val="18"/>
-              </w:rPr>
-              <w:t>KitKat</w:t>
-            </w:r>
-            <w:proofErr w:type="spellEnd"/>
-            <w:proofErr w:type="gramEnd"/>
-            <w:r>
-              <w:rPr>
-                <w:rFonts w:ascii="Arial" w:hAnsi="Arial" w:cs="Arial"/>
-                <w:i w:val="0"/>
-                <w:sz w:val="18"/>
-                <w:szCs w:val="18"/>
-              </w:rPr>
-              <w:t xml:space="preserve"> ou superior</w:t>
+            <w:r>
+              <w:rPr>
+                <w:rFonts w:ascii="Arial" w:hAnsi="Arial" w:cs="Arial"/>
+                <w:i w:val="0"/>
+                <w:sz w:val="18"/>
+                <w:szCs w:val="18"/>
+              </w:rPr>
+              <w:t>, sendo a versão 4.4 – KitKat ou superior</w:t>
             </w:r>
           </w:p>
         </w:tc>
@@ -14674,27 +13825,7 @@
                 <w:sz w:val="18"/>
                 <w:szCs w:val="18"/>
               </w:rPr>
-              <w:t xml:space="preserve">A fim de garantir a segurança do sistema, a autenticação será através de </w:t>
-            </w:r>
-            <w:proofErr w:type="spellStart"/>
-            <w:r>
-              <w:rPr>
-                <w:rFonts w:ascii="Arial" w:hAnsi="Arial" w:cs="Arial"/>
-                <w:i w:val="0"/>
-                <w:sz w:val="18"/>
-                <w:szCs w:val="18"/>
-              </w:rPr>
-              <w:t>login</w:t>
-            </w:r>
-            <w:proofErr w:type="spellEnd"/>
-            <w:r>
-              <w:rPr>
-                <w:rFonts w:ascii="Arial" w:hAnsi="Arial" w:cs="Arial"/>
-                <w:i w:val="0"/>
-                <w:sz w:val="18"/>
-                <w:szCs w:val="18"/>
-              </w:rPr>
-              <w:t xml:space="preserve"> e senha.</w:t>
+              <w:t>A fim de garantir a segurança do sistema, a autenticação será através de login e senha.</w:t>
             </w:r>
           </w:p>
         </w:tc>
@@ -15086,41 +14217,13 @@
               </w:rPr>
               <w:t xml:space="preserve"> deve ser limitado à no máximo UMA hora por relato, para prevenir custos excessivos de armazenagem e processamento </w:t>
             </w:r>
-            <w:proofErr w:type="spellStart"/>
-            <w:r>
-              <w:rPr>
-                <w:rFonts w:ascii="Arial" w:hAnsi="Arial" w:cs="Arial"/>
-                <w:sz w:val="18"/>
-                <w:szCs w:val="18"/>
-              </w:rPr>
-              <w:t>text</w:t>
-            </w:r>
-            <w:proofErr w:type="spellEnd"/>
-            <w:r>
-              <w:rPr>
-                <w:rFonts w:ascii="Arial" w:hAnsi="Arial" w:cs="Arial"/>
-                <w:sz w:val="18"/>
-                <w:szCs w:val="18"/>
-              </w:rPr>
-              <w:t>-</w:t>
-            </w:r>
-            <w:proofErr w:type="spellStart"/>
-            <w:r>
-              <w:rPr>
-                <w:rFonts w:ascii="Arial" w:hAnsi="Arial" w:cs="Arial"/>
-                <w:sz w:val="18"/>
-                <w:szCs w:val="18"/>
-              </w:rPr>
-              <w:t>to</w:t>
-            </w:r>
-            <w:proofErr w:type="spellEnd"/>
-            <w:r>
-              <w:rPr>
-                <w:rFonts w:ascii="Arial" w:hAnsi="Arial" w:cs="Arial"/>
-                <w:sz w:val="18"/>
-                <w:szCs w:val="18"/>
-              </w:rPr>
-              <w:t>-speech</w:t>
+            <w:r>
+              <w:rPr>
+                <w:rFonts w:ascii="Arial" w:hAnsi="Arial" w:cs="Arial"/>
+                <w:sz w:val="18"/>
+                <w:szCs w:val="18"/>
+              </w:rPr>
+              <w:t>text-to-speech</w:t>
             </w:r>
             <w:r>
               <w:rPr>
@@ -15130,6 +14233,168 @@
                 <w:szCs w:val="18"/>
               </w:rPr>
               <w:t>.</w:t>
+            </w:r>
+          </w:p>
+        </w:tc>
+        <w:tc>
+          <w:tcPr>
+            <w:tcW w:w="270" w:type="dxa"/>
+            <w:tcBorders>
+              <w:top w:val="single" w:sz="4" w:space="0" w:color="auto"/>
+              <w:bottom w:val="single" w:sz="4" w:space="0" w:color="auto"/>
+            </w:tcBorders>
+          </w:tcPr>
+          <w:p>
+            <w:pPr>
+              <w:pStyle w:val="Textbody"/>
+              <w:jc w:val="center"/>
+              <w:rPr>
+                <w:rFonts w:ascii="Arial" w:hAnsi="Arial" w:cs="Arial"/>
+                <w:b/>
+                <w:i w:val="0"/>
+                <w:sz w:val="18"/>
+                <w:szCs w:val="18"/>
+              </w:rPr>
+            </w:pPr>
+            <w:r>
+              <w:rPr>
+                <w:rFonts w:ascii="Arial" w:hAnsi="Arial" w:cs="Arial"/>
+                <w:b/>
+                <w:i w:val="0"/>
+                <w:sz w:val="18"/>
+                <w:szCs w:val="18"/>
+              </w:rPr>
+              <w:t>X</w:t>
+            </w:r>
+          </w:p>
+        </w:tc>
+        <w:tc>
+          <w:tcPr>
+            <w:tcW w:w="270" w:type="dxa"/>
+            <w:tcBorders>
+              <w:top w:val="single" w:sz="4" w:space="0" w:color="auto"/>
+              <w:bottom w:val="single" w:sz="4" w:space="0" w:color="auto"/>
+            </w:tcBorders>
+          </w:tcPr>
+          <w:p>
+            <w:pPr>
+              <w:pStyle w:val="Textbody"/>
+              <w:jc w:val="center"/>
+              <w:rPr>
+                <w:rFonts w:ascii="Arial" w:hAnsi="Arial" w:cs="Arial"/>
+                <w:b/>
+                <w:i w:val="0"/>
+                <w:sz w:val="18"/>
+                <w:szCs w:val="18"/>
+              </w:rPr>
+            </w:pPr>
+          </w:p>
+        </w:tc>
+        <w:tc>
+          <w:tcPr>
+            <w:tcW w:w="270" w:type="dxa"/>
+            <w:tcBorders>
+              <w:top w:val="single" w:sz="4" w:space="0" w:color="auto"/>
+              <w:bottom w:val="single" w:sz="4" w:space="0" w:color="auto"/>
+            </w:tcBorders>
+          </w:tcPr>
+          <w:p>
+            <w:pPr>
+              <w:pStyle w:val="Textbody"/>
+              <w:jc w:val="center"/>
+              <w:rPr>
+                <w:rFonts w:ascii="Arial" w:hAnsi="Arial" w:cs="Arial"/>
+                <w:b/>
+                <w:i w:val="0"/>
+                <w:sz w:val="18"/>
+                <w:szCs w:val="18"/>
+              </w:rPr>
+            </w:pPr>
+          </w:p>
+        </w:tc>
+      </w:tr>
+      <w:tr>
+        <w:tc>
+          <w:tcPr>
+            <w:tcW w:w="828" w:type="dxa"/>
+            <w:tcBorders>
+              <w:top w:val="single" w:sz="4" w:space="0" w:color="auto"/>
+              <w:bottom w:val="single" w:sz="4" w:space="0" w:color="auto"/>
+            </w:tcBorders>
+          </w:tcPr>
+          <w:p>
+            <w:pPr>
+              <w:pStyle w:val="Textbody"/>
+              <w:numPr>
+                <w:ilvl w:val="0"/>
+                <w:numId w:val="28"/>
+              </w:numPr>
+              <w:ind w:hanging="720"/>
+              <w:rPr>
+                <w:rFonts w:ascii="Arial" w:hAnsi="Arial" w:cs="Arial"/>
+                <w:i w:val="0"/>
+                <w:sz w:val="18"/>
+                <w:szCs w:val="18"/>
+              </w:rPr>
+            </w:pPr>
+          </w:p>
+        </w:tc>
+        <w:tc>
+          <w:tcPr>
+            <w:tcW w:w="2610" w:type="dxa"/>
+            <w:tcBorders>
+              <w:top w:val="single" w:sz="4" w:space="0" w:color="auto"/>
+              <w:bottom w:val="single" w:sz="4" w:space="0" w:color="auto"/>
+            </w:tcBorders>
+          </w:tcPr>
+          <w:p>
+            <w:pPr>
+              <w:pStyle w:val="Textbody"/>
+              <w:rPr>
+                <w:rFonts w:ascii="Arial" w:hAnsi="Arial" w:cs="Arial"/>
+                <w:i w:val="0"/>
+                <w:sz w:val="18"/>
+                <w:szCs w:val="18"/>
+              </w:rPr>
+            </w:pPr>
+            <w:r>
+              <w:rPr>
+                <w:rFonts w:ascii="Arial" w:hAnsi="Arial" w:cs="Arial"/>
+                <w:i w:val="0"/>
+                <w:sz w:val="18"/>
+                <w:szCs w:val="18"/>
+              </w:rPr>
+              <w:t>Linguagem de programação</w:t>
+            </w:r>
+          </w:p>
+        </w:tc>
+        <w:tc>
+          <w:tcPr>
+            <w:tcW w:w="5220" w:type="dxa"/>
+            <w:tcBorders>
+              <w:top w:val="single" w:sz="4" w:space="0" w:color="auto"/>
+              <w:bottom w:val="single" w:sz="4" w:space="0" w:color="auto"/>
+            </w:tcBorders>
+          </w:tcPr>
+          <w:p>
+            <w:pPr>
+              <w:pStyle w:val="Textbody"/>
+              <w:jc w:val="left"/>
+              <w:rPr>
+                <w:rFonts w:ascii="Arial" w:hAnsi="Arial" w:cs="Arial"/>
+                <w:i w:val="0"/>
+                <w:sz w:val="18"/>
+                <w:szCs w:val="18"/>
+              </w:rPr>
+            </w:pPr>
+            <w:r>
+              <w:rPr>
+                <w:rFonts w:ascii="Arial" w:hAnsi="Arial" w:cs="Arial"/>
+                <w:i w:val="0"/>
+                <w:sz w:val="18"/>
+                <w:szCs w:val="18"/>
+              </w:rPr>
+              <w:t>Será utilizadas as seguintes linguagem de programação e marcação: TypeScript, HTML, SCSS</w:t>
             </w:r>
           </w:p>
         </w:tc>
@@ -15259,7 +14524,7 @@
                 <w:sz w:val="18"/>
                 <w:szCs w:val="18"/>
               </w:rPr>
-              <w:t>Linguagem de programação</w:t>
+              <w:t>Armazenamento de áudio</w:t>
             </w:r>
           </w:p>
         </w:tc>
@@ -15288,47 +14553,7 @@
                 <w:sz w:val="18"/>
                 <w:szCs w:val="18"/>
               </w:rPr>
-              <w:t xml:space="preserve">Será </w:t>
-            </w:r>
-            <w:proofErr w:type="gramStart"/>
-            <w:r>
-              <w:rPr>
-                <w:rFonts w:ascii="Arial" w:hAnsi="Arial" w:cs="Arial"/>
-                <w:i w:val="0"/>
-                <w:sz w:val="18"/>
-                <w:szCs w:val="18"/>
-              </w:rPr>
-              <w:t>utilizadas</w:t>
-            </w:r>
-            <w:proofErr w:type="gramEnd"/>
-            <w:r>
-              <w:rPr>
-                <w:rFonts w:ascii="Arial" w:hAnsi="Arial" w:cs="Arial"/>
-                <w:i w:val="0"/>
-                <w:sz w:val="18"/>
-                <w:szCs w:val="18"/>
-              </w:rPr>
-              <w:t xml:space="preserve"> as seguintes linguagem de programação e marcação: </w:t>
-            </w:r>
-            <w:proofErr w:type="spellStart"/>
-            <w:r>
-              <w:rPr>
-                <w:rFonts w:ascii="Arial" w:hAnsi="Arial" w:cs="Arial"/>
-                <w:i w:val="0"/>
-                <w:sz w:val="18"/>
-                <w:szCs w:val="18"/>
-              </w:rPr>
-              <w:t>TypeScript</w:t>
-            </w:r>
-            <w:proofErr w:type="spellEnd"/>
-            <w:r>
-              <w:rPr>
-                <w:rFonts w:ascii="Arial" w:hAnsi="Arial" w:cs="Arial"/>
-                <w:i w:val="0"/>
-                <w:sz w:val="18"/>
-                <w:szCs w:val="18"/>
-              </w:rPr>
-              <w:t>, HTML, SCSS</w:t>
+              <w:t>O áudio será armazenado no storage do Firebase</w:t>
             </w:r>
           </w:p>
         </w:tc>
@@ -15361,6 +14586,8 @@
               </w:rPr>
               <w:t>X</w:t>
             </w:r>
+            <w:bookmarkStart w:id="43" w:name="_GoBack"/>
+            <w:bookmarkEnd w:id="43"/>
           </w:p>
         </w:tc>
         <w:tc>
@@ -15533,20 +14760,8 @@
           <w:i w:val="0"/>
           <w:sz w:val="22"/>
         </w:rPr>
-        <w:t xml:space="preserve">o </w:t>
-      </w:r>
-      <w:proofErr w:type="spellStart"/>
-      <w:proofErr w:type="gramStart"/>
-      <w:r>
-        <w:rPr>
-          <w:rFonts w:ascii="Arial" w:hAnsi="Arial" w:cs="Arial"/>
-          <w:i w:val="0"/>
-          <w:sz w:val="22"/>
-        </w:rPr>
-        <w:t>WhatsHappy</w:t>
-      </w:r>
-      <w:proofErr w:type="spellEnd"/>
-      <w:proofErr w:type="gramEnd"/>
+        <w:t>o WhatsHappy</w:t>
+      </w:r>
       <w:r>
         <w:rPr>
           <w:rFonts w:ascii="Arial" w:hAnsi="Arial" w:cs="Arial"/>
@@ -15621,7 +14836,7 @@
                     <pic:cNvPicPr/>
                   </pic:nvPicPr>
                   <pic:blipFill>
-                    <a:blip r:embed="rId22"/>
+                    <a:blip r:embed="rId23"/>
                     <a:stretch>
                       <a:fillRect/>
                     </a:stretch>
@@ -15842,7 +15057,7 @@
                     <pic:cNvPicPr/>
                   </pic:nvPicPr>
                   <pic:blipFill>
-                    <a:blip r:embed="rId23">
+                    <a:blip r:embed="rId24">
                       <a:extLst>
                         <a:ext uri="{28A0092B-C50C-407E-A947-70E740481C1C}">
                           <a14:useLocalDpi xmlns:a14="http://schemas.microsoft.com/office/drawing/2010/main" val="0"/>
@@ -16152,53 +15367,7 @@
           <w:szCs w:val="20"/>
           <w:lang w:bidi="ar-SA"/>
         </w:rPr>
-        <w:t xml:space="preserve">O sistema </w:t>
-      </w:r>
-      <w:proofErr w:type="spellStart"/>
-      <w:proofErr w:type="gramStart"/>
-      <w:r>
-        <w:rPr>
-          <w:rFonts w:ascii="Arial" w:eastAsia="Times New Roman" w:hAnsi="Arial" w:cs="Arial"/>
-          <w:iCs/>
-          <w:sz w:val="22"/>
-          <w:szCs w:val="20"/>
-          <w:lang w:bidi="ar-SA"/>
-        </w:rPr>
-        <w:t>WhatsHappy</w:t>
-      </w:r>
-      <w:proofErr w:type="spellEnd"/>
-      <w:proofErr w:type="gramEnd"/>
-      <w:r>
-        <w:rPr>
-          <w:rFonts w:ascii="Arial" w:eastAsia="Times New Roman" w:hAnsi="Arial" w:cs="Arial"/>
-          <w:iCs/>
-          <w:sz w:val="22"/>
-          <w:szCs w:val="20"/>
-          <w:lang w:bidi="ar-SA"/>
-        </w:rPr>
-        <w:t xml:space="preserve"> será desenvolvido em Angular e como base de dados será utilizado o </w:t>
-      </w:r>
-      <w:proofErr w:type="spellStart"/>
-      <w:r>
-        <w:rPr>
-          <w:rFonts w:ascii="Arial" w:eastAsia="Times New Roman" w:hAnsi="Arial" w:cs="Arial"/>
-          <w:iCs/>
-          <w:sz w:val="22"/>
-          <w:szCs w:val="20"/>
-          <w:lang w:bidi="ar-SA"/>
-        </w:rPr>
-        <w:t>Firebase</w:t>
-      </w:r>
-      <w:proofErr w:type="spellEnd"/>
-      <w:r>
-        <w:rPr>
-          <w:rFonts w:ascii="Arial" w:eastAsia="Times New Roman" w:hAnsi="Arial" w:cs="Arial"/>
-          <w:iCs/>
-          <w:sz w:val="22"/>
-          <w:szCs w:val="20"/>
-          <w:lang w:bidi="ar-SA"/>
-        </w:rPr>
-        <w:t xml:space="preserve">. Uma exemplificação em alto nível é </w:t>
+        <w:t xml:space="preserve">O sistema WhatsHappy será desenvolvido em Angular e como base de dados será utilizado o Firebase. Uma exemplificação em alto nível é </w:t>
       </w:r>
       <w:r>
         <w:rPr>
@@ -16292,7 +15461,7 @@
                     <pic:cNvPicPr/>
                   </pic:nvPicPr>
                   <pic:blipFill>
-                    <a:blip r:embed="rId24">
+                    <a:blip r:embed="rId25">
                       <a:extLst>
                         <a:ext uri="{28A0092B-C50C-407E-A947-70E740481C1C}">
                           <a14:useLocalDpi xmlns:a14="http://schemas.microsoft.com/office/drawing/2010/main" val="0"/>
@@ -16650,9 +15819,8 @@
           <w:lang w:bidi="ar-SA"/>
         </w:rPr>
         <w:lastRenderedPageBreak/>
-        <w:t xml:space="preserve">Em relação </w:t>
-      </w:r>
-      <w:proofErr w:type="gramStart"/>
+        <w:t xml:space="preserve">Em relação a arquitetura da aplicação, está poderá ser executada via computador pessoal ou um dispositivo móvel, executando um navegador. </w:t>
+      </w:r>
       <w:r>
         <w:rPr>
           <w:rFonts w:ascii="Arial" w:eastAsia="Times New Roman" w:hAnsi="Arial" w:cs="Arial"/>
@@ -16661,72 +15829,7 @@
           <w:szCs w:val="20"/>
           <w:lang w:bidi="ar-SA"/>
         </w:rPr>
-        <w:t>a</w:t>
-      </w:r>
-      <w:proofErr w:type="gramEnd"/>
-      <w:r>
-        <w:rPr>
-          <w:rFonts w:ascii="Arial" w:eastAsia="Times New Roman" w:hAnsi="Arial" w:cs="Arial"/>
-          <w:iCs/>
-          <w:sz w:val="22"/>
-          <w:szCs w:val="20"/>
-          <w:lang w:bidi="ar-SA"/>
-        </w:rPr>
-        <w:t xml:space="preserve"> arquitetura da aplicação, está poderá ser executada via computador pessoal ou um dispositivo móvel, executando um navegador. </w:t>
-      </w:r>
-      <w:r>
-        <w:rPr>
-          <w:rFonts w:ascii="Arial" w:eastAsia="Times New Roman" w:hAnsi="Arial" w:cs="Arial"/>
-          <w:iCs/>
-          <w:sz w:val="22"/>
-          <w:szCs w:val="20"/>
-          <w:lang w:bidi="ar-SA"/>
-        </w:rPr>
-        <w:t>Este navegador acessará, via HTTP/REST, a aplicação angular, que estará hospedada em um servidor alocado na nuvem (</w:t>
-      </w:r>
-      <w:proofErr w:type="spellStart"/>
-      <w:r>
-        <w:rPr>
-          <w:rFonts w:ascii="Arial" w:eastAsia="Times New Roman" w:hAnsi="Arial" w:cs="Arial"/>
-          <w:iCs/>
-          <w:sz w:val="22"/>
-          <w:szCs w:val="20"/>
-          <w:lang w:bidi="ar-SA"/>
-        </w:rPr>
-        <w:t>Github</w:t>
-      </w:r>
-      <w:proofErr w:type="spellEnd"/>
-      <w:r>
-        <w:rPr>
-          <w:rFonts w:ascii="Arial" w:eastAsia="Times New Roman" w:hAnsi="Arial" w:cs="Arial"/>
-          <w:iCs/>
-          <w:sz w:val="22"/>
-          <w:szCs w:val="20"/>
-          <w:lang w:bidi="ar-SA"/>
-        </w:rPr>
-        <w:t xml:space="preserve"> </w:t>
-      </w:r>
-      <w:proofErr w:type="spellStart"/>
-      <w:r>
-        <w:rPr>
-          <w:rFonts w:ascii="Arial" w:eastAsia="Times New Roman" w:hAnsi="Arial" w:cs="Arial"/>
-          <w:iCs/>
-          <w:sz w:val="22"/>
-          <w:szCs w:val="20"/>
-          <w:lang w:bidi="ar-SA"/>
-        </w:rPr>
-        <w:t>Pages</w:t>
-      </w:r>
-      <w:proofErr w:type="spellEnd"/>
-      <w:r>
-        <w:rPr>
-          <w:rFonts w:ascii="Arial" w:eastAsia="Times New Roman" w:hAnsi="Arial" w:cs="Arial"/>
-          <w:iCs/>
-          <w:sz w:val="22"/>
-          <w:szCs w:val="20"/>
-          <w:lang w:bidi="ar-SA"/>
-        </w:rPr>
-        <w:t>).</w:t>
+        <w:t>Este navegador acessará, via HTTP/REST, a aplicação angular, que estará hospedada em um servidor alocado na nuvem (Github Pages).</w:t>
       </w:r>
     </w:p>
     <w:p>
@@ -16751,29 +15854,7 @@
           <w:lang w:bidi="ar-SA"/>
         </w:rPr>
         <w:tab/>
-        <w:t xml:space="preserve">Para armazenamento dos dados será utilizado o </w:t>
-      </w:r>
-      <w:proofErr w:type="spellStart"/>
-      <w:r>
-        <w:rPr>
-          <w:rFonts w:ascii="Arial" w:eastAsia="Times New Roman" w:hAnsi="Arial" w:cs="Arial"/>
-          <w:iCs/>
-          <w:sz w:val="22"/>
-          <w:szCs w:val="20"/>
-          <w:lang w:bidi="ar-SA"/>
-        </w:rPr>
-        <w:t>Firebase</w:t>
-      </w:r>
-      <w:proofErr w:type="spellEnd"/>
-      <w:r>
-        <w:rPr>
-          <w:rFonts w:ascii="Arial" w:eastAsia="Times New Roman" w:hAnsi="Arial" w:cs="Arial"/>
-          <w:iCs/>
-          <w:sz w:val="22"/>
-          <w:szCs w:val="20"/>
-          <w:lang w:bidi="ar-SA"/>
-        </w:rPr>
-        <w:t>.</w:t>
+        <w:t>Para armazenamento dos dados será utilizado o Firebase.</w:t>
       </w:r>
       <w:r>
         <w:rPr>
@@ -16838,7 +15919,7 @@
                     <pic:cNvPicPr/>
                   </pic:nvPicPr>
                   <pic:blipFill rotWithShape="1">
-                    <a:blip r:embed="rId25">
+                    <a:blip r:embed="rId26">
                       <a:extLst>
                         <a:ext uri="{28A0092B-C50C-407E-A947-70E740481C1C}">
                           <a14:useLocalDpi xmlns:a14="http://schemas.microsoft.com/office/drawing/2010/main" val="0"/>
@@ -17026,29 +16107,7 @@
           <w:szCs w:val="20"/>
           <w:lang w:bidi="ar-SA"/>
         </w:rPr>
-        <w:t xml:space="preserve">Em relação a “Entrega da Versão </w:t>
-      </w:r>
-      <w:proofErr w:type="gramStart"/>
-      <w:r>
-        <w:rPr>
-          <w:rFonts w:ascii="Arial" w:eastAsia="Times New Roman" w:hAnsi="Arial" w:cs="Arial"/>
-          <w:iCs/>
-          <w:sz w:val="22"/>
-          <w:szCs w:val="20"/>
-          <w:lang w:bidi="ar-SA"/>
-        </w:rPr>
-        <w:t>1</w:t>
-      </w:r>
-      <w:proofErr w:type="gramEnd"/>
-      <w:r>
-        <w:rPr>
-          <w:rFonts w:ascii="Arial" w:eastAsia="Times New Roman" w:hAnsi="Arial" w:cs="Arial"/>
-          <w:iCs/>
-          <w:sz w:val="22"/>
-          <w:szCs w:val="20"/>
-          <w:lang w:bidi="ar-SA"/>
-        </w:rPr>
-        <w:t>”, prevista para a data 05/06/2020, serão implementadas as seguintes funcionalidades do sistema:</w:t>
+        <w:t>Em relação a “Entrega da Versão 1”, prevista para a data 05/06/2020, serão implementadas as seguintes funcionalidades do sistema:</w:t>
       </w:r>
     </w:p>
     <w:p>
@@ -17566,29 +16625,7 @@
           <w:sz w:val="22"/>
           <w:szCs w:val="22"/>
         </w:rPr>
-        <w:t xml:space="preserve">O desenvolvimento do sistema </w:t>
-      </w:r>
-      <w:proofErr w:type="spellStart"/>
-      <w:proofErr w:type="gramStart"/>
-      <w:r>
-        <w:rPr>
-          <w:rFonts w:ascii="Arial" w:hAnsi="Arial" w:cs="Arial"/>
-          <w:i w:val="0"/>
-          <w:sz w:val="22"/>
-          <w:szCs w:val="22"/>
-        </w:rPr>
-        <w:t>WhatsHappy</w:t>
-      </w:r>
-      <w:proofErr w:type="spellEnd"/>
-      <w:proofErr w:type="gramEnd"/>
-      <w:r>
-        <w:rPr>
-          <w:rFonts w:ascii="Arial" w:hAnsi="Arial" w:cs="Arial"/>
-          <w:i w:val="0"/>
-          <w:sz w:val="22"/>
-          <w:szCs w:val="22"/>
-        </w:rPr>
-        <w:t xml:space="preserve"> foi estimado em R$2.860,00. </w:t>
+        <w:t xml:space="preserve">O desenvolvimento do sistema WhatsHappy foi estimado em R$2.860,00. </w:t>
       </w:r>
       <w:r>
         <w:rPr>
@@ -17649,7 +16686,7 @@
                     </pic:cNvPicPr>
                   </pic:nvPicPr>
                   <pic:blipFill>
-                    <a:blip r:embed="rId26">
+                    <a:blip r:embed="rId27">
                       <a:extLst>
                         <a:ext uri="{28A0092B-C50C-407E-A947-70E740481C1C}">
                           <a14:useLocalDpi xmlns:a14="http://schemas.microsoft.com/office/drawing/2010/main" val="0"/>
@@ -17742,13 +16779,8 @@
         <w:t xml:space="preserve"> </w:t>
       </w:r>
       <w:r>
-        <w:t xml:space="preserve">– Estimativa com as fases, tarefas e </w:t>
-      </w:r>
-      <w:proofErr w:type="gramStart"/>
-      <w:r>
-        <w:t>responsáveis</w:t>
-      </w:r>
-      <w:proofErr w:type="gramEnd"/>
+        <w:t>– Estimativa com as fases, tarefas e responsáveis</w:t>
+      </w:r>
     </w:p>
     <w:p>
       <w:pPr>
@@ -17949,7 +16981,7 @@
                     </pic:cNvPicPr>
                   </pic:nvPicPr>
                   <pic:blipFill>
-                    <a:blip r:embed="rId27">
+                    <a:blip r:embed="rId28">
                       <a:extLst>
                         <a:ext uri="{28A0092B-C50C-407E-A947-70E740481C1C}">
                           <a14:useLocalDpi xmlns:a14="http://schemas.microsoft.com/office/drawing/2010/main" val="0"/>
@@ -18013,13 +17045,8 @@
         <w:t xml:space="preserve"> </w:t>
       </w:r>
       <w:r>
-        <w:t xml:space="preserve">– Continuação Estimativa com as fases, tarefas e </w:t>
-      </w:r>
-      <w:proofErr w:type="gramStart"/>
-      <w:r>
-        <w:t>responsáveis</w:t>
-      </w:r>
-      <w:proofErr w:type="gramEnd"/>
+        <w:t>– Continuação Estimativa com as fases, tarefas e responsáveis</w:t>
+      </w:r>
     </w:p>
     <w:p>
       <w:pPr>
@@ -18099,7 +17126,7 @@
                     </pic:cNvPicPr>
                   </pic:nvPicPr>
                   <pic:blipFill>
-                    <a:blip r:embed="rId28">
+                    <a:blip r:embed="rId29">
                       <a:extLst>
                         <a:ext uri="{28A0092B-C50C-407E-A947-70E740481C1C}">
                           <a14:useLocalDpi xmlns:a14="http://schemas.microsoft.com/office/drawing/2010/main" val="0"/>
@@ -18146,13 +17173,8 @@
         <w:t xml:space="preserve">7.2 </w:t>
       </w:r>
       <w:r>
-        <w:t xml:space="preserve">– Continuação Estimativa com as fases, tarefas e </w:t>
-      </w:r>
-      <w:proofErr w:type="gramStart"/>
-      <w:r>
-        <w:t>responsáveis</w:t>
-      </w:r>
-      <w:proofErr w:type="gramEnd"/>
+        <w:t>– Continuação Estimativa com as fases, tarefas e responsáveis</w:t>
+      </w:r>
     </w:p>
     <w:p>
       <w:pPr>
@@ -18196,7 +17218,7 @@
                     </pic:cNvPicPr>
                   </pic:nvPicPr>
                   <pic:blipFill>
-                    <a:blip r:embed="rId29">
+                    <a:blip r:embed="rId30">
                       <a:extLst>
                         <a:ext uri="{28A0092B-C50C-407E-A947-70E740481C1C}">
                           <a14:useLocalDpi xmlns:a14="http://schemas.microsoft.com/office/drawing/2010/main" val="0"/>
@@ -18243,13 +17265,8 @@
         <w:t xml:space="preserve">7.3 </w:t>
       </w:r>
       <w:r>
-        <w:t xml:space="preserve">– Continuação Estimativa com as fases, tarefas e </w:t>
-      </w:r>
-      <w:proofErr w:type="gramStart"/>
-      <w:r>
-        <w:t>responsáveis</w:t>
-      </w:r>
-      <w:proofErr w:type="gramEnd"/>
+        <w:t>– Continuação Estimativa com as fases, tarefas e responsáveis</w:t>
+      </w:r>
     </w:p>
     <w:p>
       <w:pPr>
@@ -18327,7 +17344,7 @@
                     <pic:cNvPicPr/>
                   </pic:nvPicPr>
                   <pic:blipFill>
-                    <a:blip r:embed="rId30"/>
+                    <a:blip r:embed="rId31"/>
                     <a:stretch>
                       <a:fillRect/>
                     </a:stretch>
@@ -18522,18 +17539,7 @@
           <w:szCs w:val="20"/>
           <w:lang w:bidi="ar-SA"/>
         </w:rPr>
-        <w:t xml:space="preserve">Revista </w:t>
-      </w:r>
-      <w:proofErr w:type="gramStart"/>
-      <w:r>
-        <w:rPr>
-          <w:rFonts w:ascii="NimbusRomNo9L-ReguItal" w:hAnsi="NimbusRomNo9L-ReguItal" w:cs="NimbusRomNo9L-ReguItal"/>
-          <w:kern w:val="0"/>
-          <w:sz w:val="20"/>
-          <w:szCs w:val="20"/>
-          <w:lang w:bidi="ar-SA"/>
-        </w:rPr>
-        <w:t>Veja</w:t>
+        <w:t>Revista Veja</w:t>
       </w:r>
       <w:r>
         <w:rPr>
@@ -18545,7 +17551,6 @@
         </w:rPr>
         <w:t>,</w:t>
       </w:r>
-      <w:proofErr w:type="gramEnd"/>
       <w:r>
         <w:rPr>
           <w:rFonts w:ascii="NimbusRomNo9L-Regu" w:hAnsi="NimbusRomNo9L-Regu" w:cs="NimbusRomNo9L-Regu"/>
@@ -18556,7 +17561,7 @@
         </w:rPr>
         <w:t xml:space="preserve"> </w:t>
       </w:r>
-      <w:hyperlink r:id="rId31" w:history="1">
+      <w:hyperlink r:id="rId32" w:history="1">
         <w:r>
           <w:rPr>
             <w:rStyle w:val="Hyperlink"/>
@@ -18606,29 +17611,7 @@
           <w:szCs w:val="20"/>
           <w:lang w:val="en-US" w:bidi="ar-SA"/>
         </w:rPr>
-        <w:t xml:space="preserve">[2]ROBERTSON, S.; ROBERTSON, J. Mastering </w:t>
-      </w:r>
-      <w:proofErr w:type="gramStart"/>
-      <w:r>
-        <w:rPr>
-          <w:rFonts w:ascii="NimbusRomNo9L-Regu" w:hAnsi="NimbusRomNo9L-Regu" w:cs="NimbusRomNo9L-Regu"/>
-          <w:kern w:val="0"/>
-          <w:sz w:val="20"/>
-          <w:szCs w:val="20"/>
-          <w:lang w:val="en-US" w:bidi="ar-SA"/>
-        </w:rPr>
-        <w:t>The</w:t>
-      </w:r>
-      <w:proofErr w:type="gramEnd"/>
-      <w:r>
-        <w:rPr>
-          <w:rFonts w:ascii="NimbusRomNo9L-Regu" w:hAnsi="NimbusRomNo9L-Regu" w:cs="NimbusRomNo9L-Regu"/>
-          <w:kern w:val="0"/>
-          <w:sz w:val="20"/>
-          <w:szCs w:val="20"/>
-          <w:lang w:val="en-US" w:bidi="ar-SA"/>
-        </w:rPr>
-        <w:t xml:space="preserve"> Requirements Process. 2 ed. 2006.United States: Pearson Education.</w:t>
+        <w:t>[2]ROBERTSON, S.; ROBERTSON, J. Mastering The Requirements Process. 2 ed. 2006.United States: Pearson Education.</w:t>
       </w:r>
     </w:p>
     <w:p>
@@ -18671,8 +17654,8 @@
       </w:pPr>
     </w:p>
     <w:sectPr>
-      <w:headerReference w:type="default" r:id="rId32"/>
-      <w:footerReference w:type="default" r:id="rId33"/>
+      <w:headerReference w:type="default" r:id="rId33"/>
+      <w:footerReference w:type="default" r:id="rId34"/>
       <w:pgSz w:w="11906" w:h="16838"/>
       <w:pgMar w:top="1701" w:right="1466" w:bottom="1899" w:left="990" w:header="720" w:footer="731" w:gutter="0"/>
       <w:cols w:space="720"/>
@@ -18697,15 +17680,7 @@
         <w:annotationRef/>
       </w:r>
       <w:r>
-        <w:t xml:space="preserve">Vamos limitar </w:t>
-      </w:r>
-      <w:proofErr w:type="spellStart"/>
-      <w:r>
-        <w:t>qtd</w:t>
-      </w:r>
-      <w:proofErr w:type="spellEnd"/>
-      <w:r>
-        <w:t xml:space="preserve"> de caracteres para relatos?</w:t>
+        <w:t>Vamos limitar qtd de caracteres para relatos?</w:t>
       </w:r>
     </w:p>
     <w:p>
@@ -18809,7 +17784,7 @@
             <w:rPr>
               <w:noProof/>
             </w:rPr>
-            <w:t>17</w:t>
+            <w:t>19</w:t>
           </w:r>
           <w:r>
             <w:fldChar w:fldCharType="end"/>
@@ -18854,47 +17829,17 @@
               <w:lang w:val="en-US" w:eastAsia="en-US"/>
             </w:rPr>
           </w:pPr>
-          <w:proofErr w:type="spellStart"/>
           <w:r>
             <w:rPr>
               <w:lang w:val="en-US" w:eastAsia="en-US"/>
             </w:rPr>
-            <w:t>Projeto</w:t>
+            <w:t>Projeto: WhatsHappy</w:t>
           </w:r>
-          <w:proofErr w:type="spellEnd"/>
           <w:r>
             <w:rPr>
               <w:lang w:val="en-US" w:eastAsia="en-US"/>
             </w:rPr>
-            <w:t xml:space="preserve">: </w:t>
-          </w:r>
-          <w:proofErr w:type="spellStart"/>
-          <w:r>
-            <w:rPr>
-              <w:lang w:val="en-US" w:eastAsia="en-US"/>
-            </w:rPr>
-            <w:t>WhatsHappy</w:t>
-          </w:r>
-          <w:proofErr w:type="spellEnd"/>
-          <w:r>
-            <w:rPr>
-              <w:lang w:val="en-US" w:eastAsia="en-US"/>
-            </w:rPr>
-            <w:t xml:space="preserve"> </w:t>
-          </w:r>
-          <w:proofErr w:type="spellStart"/>
-          <w:r>
-            <w:rPr>
-              <w:lang w:val="en-US" w:eastAsia="en-US"/>
-            </w:rPr>
-            <w:t>versão</w:t>
-          </w:r>
-          <w:proofErr w:type="spellEnd"/>
-          <w:r>
-            <w:rPr>
-              <w:lang w:val="en-US" w:eastAsia="en-US"/>
-            </w:rPr>
-            <w:t>: 1.1</w:t>
+            <w:t xml:space="preserve"> versão: 1.1</w:t>
           </w:r>
         </w:p>
       </w:tc>
@@ -26222,7 +25167,7 @@
   <a:extraClrSchemeLst/>
   <a:extLst>
     <a:ext uri="{05A4C25C-085E-4340-85A3-A5531E510DB2}">
-      <thm15:themeFamily xmlns="" xmlns:thm15="http://schemas.microsoft.com/office/thememl/2012/main" name="Office Theme" id="{62F939B6-93AF-4DB8-9C6B-D6C7DFDC589F}" vid="{4A3C46E8-61CC-4603-A589-7422A47A8E4A}"/>
+      <thm15:themeFamily xmlns:thm15="http://schemas.microsoft.com/office/thememl/2012/main" xmlns="" name="Office Theme" id="{62F939B6-93AF-4DB8-9C6B-D6C7DFDC589F}" vid="{4A3C46E8-61CC-4603-A589-7422A47A8E4A}"/>
     </a:ext>
   </a:extLst>
 </a:theme>
@@ -26233,7 +25178,7 @@
 </file>
 
 <file path=customXml/itemProps1.xml><?xml version="1.0" encoding="utf-8"?>
-<ds:datastoreItem xmlns:ds="http://schemas.openxmlformats.org/officeDocument/2006/customXml" ds:itemID="{17EECF93-0819-40F1-A680-4304EA9CA2B7}">
+<ds:datastoreItem xmlns:ds="http://schemas.openxmlformats.org/officeDocument/2006/customXml" ds:itemID="{3A06EB97-DD6C-4FCB-8541-AD1CE90EC622}">
   <ds:schemaRefs>
     <ds:schemaRef ds:uri="http://schemas.openxmlformats.org/officeDocument/2006/bibliography"/>
   </ds:schemaRefs>

</xml_diff>

<commit_message>
Atualização da Versão do documento
</commit_message>
<xml_diff>
--- a/Documento de Análise e DRE WhatsHappy.docx
+++ b/Documento de Análise e DRE WhatsHappy.docx
@@ -459,12 +459,6 @@
       <w:pPr>
         <w:pStyle w:val="versao"/>
         <w:sectPr>
-          <w:headerReference w:type="even" r:id="rId9"/>
-          <w:headerReference w:type="default" r:id="rId10"/>
-          <w:footerReference w:type="even" r:id="rId11"/>
-          <w:footerReference w:type="default" r:id="rId12"/>
-          <w:headerReference w:type="first" r:id="rId13"/>
-          <w:footerReference w:type="first" r:id="rId14"/>
           <w:pgSz w:w="11906" w:h="16838"/>
           <w:pgMar w:top="1701" w:right="1418" w:bottom="1899" w:left="1418" w:header="720" w:footer="720" w:gutter="0"/>
           <w:cols w:space="720"/>
@@ -2451,6 +2445,15 @@
                 <w:lang w:val="pt-BR"/>
               </w:rPr>
             </w:pPr>
+            <w:r>
+              <w:rPr>
+                <w:sz w:val="22"/>
+                <w:lang w:val="pt-BR"/>
+              </w:rPr>
+              <w:t>22/05/2020</w:t>
+            </w:r>
+            <w:bookmarkStart w:id="0" w:name="_GoBack"/>
+            <w:bookmarkEnd w:id="0"/>
           </w:p>
         </w:tc>
         <w:tc>
@@ -4585,8 +4588,8 @@
           <w:b w:val="0"/>
         </w:rPr>
       </w:pPr>
-      <w:bookmarkStart w:id="0" w:name="__RefHeading___Toc175024545"/>
-      <w:bookmarkStart w:id="1" w:name="_Toc40877127"/>
+      <w:bookmarkStart w:id="1" w:name="__RefHeading___Toc175024545"/>
+      <w:bookmarkStart w:id="2" w:name="_Toc40877127"/>
       <w:r>
         <w:rPr>
           <w:b w:val="0"/>
@@ -4594,8 +4597,8 @@
         <w:lastRenderedPageBreak/>
         <w:t>Introdução</w:t>
       </w:r>
-      <w:bookmarkEnd w:id="0"/>
       <w:bookmarkEnd w:id="1"/>
+      <w:bookmarkEnd w:id="2"/>
     </w:p>
     <w:p>
       <w:pPr>
@@ -5211,17 +5214,17 @@
           <w:numId w:val="2"/>
         </w:numPr>
       </w:pPr>
-      <w:bookmarkStart w:id="2" w:name="__RefHeading___Toc175024546"/>
-      <w:bookmarkStart w:id="3" w:name="_Toc34746308"/>
-      <w:bookmarkStart w:id="4" w:name="_Toc39855689"/>
-      <w:bookmarkStart w:id="5" w:name="_Toc40877128"/>
-      <w:bookmarkEnd w:id="2"/>
+      <w:bookmarkStart w:id="3" w:name="__RefHeading___Toc175024546"/>
+      <w:bookmarkStart w:id="4" w:name="_Toc34746308"/>
+      <w:bookmarkStart w:id="5" w:name="_Toc39855689"/>
+      <w:bookmarkStart w:id="6" w:name="_Toc40877128"/>
+      <w:bookmarkEnd w:id="3"/>
       <w:r>
         <w:t>Convenções, termos e abreviações</w:t>
       </w:r>
-      <w:bookmarkEnd w:id="3"/>
       <w:bookmarkEnd w:id="4"/>
       <w:bookmarkEnd w:id="5"/>
+      <w:bookmarkEnd w:id="6"/>
     </w:p>
     <w:p>
       <w:pPr>
@@ -5252,11 +5255,11 @@
           <w:sz w:val="22"/>
         </w:rPr>
       </w:pPr>
-      <w:bookmarkStart w:id="6" w:name="__RefHeading___Toc175024547"/>
-      <w:bookmarkStart w:id="7" w:name="_Toc34746309"/>
-      <w:bookmarkStart w:id="8" w:name="_Toc39855690"/>
-      <w:bookmarkStart w:id="9" w:name="_Toc40877129"/>
-      <w:bookmarkEnd w:id="6"/>
+      <w:bookmarkStart w:id="7" w:name="__RefHeading___Toc175024547"/>
+      <w:bookmarkStart w:id="8" w:name="_Toc34746309"/>
+      <w:bookmarkStart w:id="9" w:name="_Toc39855690"/>
+      <w:bookmarkStart w:id="10" w:name="_Toc40877129"/>
+      <w:bookmarkEnd w:id="7"/>
       <w:r>
         <w:rPr>
           <w:i/>
@@ -5265,9 +5268,9 @@
         </w:rPr>
         <w:t>Identificação dos Requisitos</w:t>
       </w:r>
-      <w:bookmarkEnd w:id="7"/>
       <w:bookmarkEnd w:id="8"/>
       <w:bookmarkEnd w:id="9"/>
+      <w:bookmarkEnd w:id="10"/>
     </w:p>
     <w:p>
       <w:pPr>
@@ -5429,11 +5432,11 @@
           <w:sz w:val="22"/>
         </w:rPr>
       </w:pPr>
-      <w:bookmarkStart w:id="10" w:name="__RefHeading___Toc175024548"/>
-      <w:bookmarkStart w:id="11" w:name="_Toc34746310"/>
-      <w:bookmarkStart w:id="12" w:name="_Toc39855691"/>
-      <w:bookmarkStart w:id="13" w:name="_Toc40877130"/>
-      <w:bookmarkEnd w:id="10"/>
+      <w:bookmarkStart w:id="11" w:name="__RefHeading___Toc175024548"/>
+      <w:bookmarkStart w:id="12" w:name="_Toc34746310"/>
+      <w:bookmarkStart w:id="13" w:name="_Toc39855691"/>
+      <w:bookmarkStart w:id="14" w:name="_Toc40877130"/>
+      <w:bookmarkEnd w:id="11"/>
       <w:r>
         <w:rPr>
           <w:sz w:val="22"/>
@@ -5441,9 +5444,9 @@
         <w:lastRenderedPageBreak/>
         <w:t>Prioridades dos Requisitos</w:t>
       </w:r>
-      <w:bookmarkEnd w:id="11"/>
       <w:bookmarkEnd w:id="12"/>
       <w:bookmarkEnd w:id="13"/>
+      <w:bookmarkEnd w:id="14"/>
     </w:p>
     <w:p>
       <w:pPr>
@@ -5565,16 +5568,16 @@
           <w:b w:val="0"/>
         </w:rPr>
       </w:pPr>
-      <w:bookmarkStart w:id="14" w:name="__RefHeading___Toc175024549"/>
-      <w:bookmarkStart w:id="15" w:name="_Toc40877131"/>
-      <w:bookmarkEnd w:id="14"/>
+      <w:bookmarkStart w:id="15" w:name="__RefHeading___Toc175024549"/>
+      <w:bookmarkStart w:id="16" w:name="_Toc40877131"/>
+      <w:bookmarkEnd w:id="15"/>
       <w:r>
         <w:rPr>
           <w:b w:val="0"/>
         </w:rPr>
         <w:t>Visão geral do Produto/serviço</w:t>
       </w:r>
-      <w:bookmarkEnd w:id="15"/>
+      <w:bookmarkEnd w:id="16"/>
     </w:p>
     <w:p>
       <w:pPr>
@@ -5854,21 +5857,21 @@
           <w:numId w:val="2"/>
         </w:numPr>
       </w:pPr>
-      <w:bookmarkStart w:id="16" w:name="__RefHeading___Toc175024550"/>
-      <w:bookmarkStart w:id="17" w:name="_Toc39855693"/>
-      <w:bookmarkStart w:id="18" w:name="_Toc40677500"/>
-      <w:bookmarkStart w:id="19" w:name="_Toc34746311"/>
-      <w:bookmarkStart w:id="20" w:name="_Toc39855694"/>
-      <w:bookmarkStart w:id="21" w:name="_Toc40877132"/>
-      <w:bookmarkEnd w:id="16"/>
+      <w:bookmarkStart w:id="17" w:name="__RefHeading___Toc175024550"/>
+      <w:bookmarkStart w:id="18" w:name="_Toc39855693"/>
+      <w:bookmarkStart w:id="19" w:name="_Toc40677500"/>
+      <w:bookmarkStart w:id="20" w:name="_Toc34746311"/>
+      <w:bookmarkStart w:id="21" w:name="_Toc39855694"/>
+      <w:bookmarkStart w:id="22" w:name="_Toc40877132"/>
       <w:bookmarkEnd w:id="17"/>
       <w:bookmarkEnd w:id="18"/>
+      <w:bookmarkEnd w:id="19"/>
       <w:r>
         <w:t>Abrangência e sistemas relacionados</w:t>
       </w:r>
-      <w:bookmarkEnd w:id="19"/>
       <w:bookmarkEnd w:id="20"/>
       <w:bookmarkEnd w:id="21"/>
+      <w:bookmarkEnd w:id="22"/>
     </w:p>
     <w:p>
       <w:pPr>
@@ -6135,14 +6138,14 @@
           <w:numId w:val="2"/>
         </w:numPr>
       </w:pPr>
-      <w:bookmarkStart w:id="22" w:name="_Toc39855696"/>
-      <w:bookmarkStart w:id="23" w:name="_Toc40877133"/>
+      <w:bookmarkStart w:id="23" w:name="_Toc39855696"/>
+      <w:bookmarkStart w:id="24" w:name="_Toc40877133"/>
       <w:r>
         <w:lastRenderedPageBreak/>
         <w:t>Descrição do cliente</w:t>
       </w:r>
-      <w:bookmarkEnd w:id="22"/>
       <w:bookmarkEnd w:id="23"/>
+      <w:bookmarkEnd w:id="24"/>
     </w:p>
     <w:p>
       <w:pPr>
@@ -6207,17 +6210,17 @@
           <w:numId w:val="2"/>
         </w:numPr>
       </w:pPr>
-      <w:bookmarkStart w:id="24" w:name="__RefHeading___Toc175024552"/>
-      <w:bookmarkStart w:id="25" w:name="_Toc34746314"/>
-      <w:bookmarkStart w:id="26" w:name="_Toc39855697"/>
-      <w:bookmarkStart w:id="27" w:name="_Toc40877134"/>
-      <w:bookmarkEnd w:id="24"/>
+      <w:bookmarkStart w:id="25" w:name="__RefHeading___Toc175024552"/>
+      <w:bookmarkStart w:id="26" w:name="_Toc34746314"/>
+      <w:bookmarkStart w:id="27" w:name="_Toc39855697"/>
+      <w:bookmarkStart w:id="28" w:name="_Toc40877134"/>
+      <w:bookmarkEnd w:id="25"/>
       <w:r>
         <w:t>Descrição dos usuários</w:t>
       </w:r>
-      <w:bookmarkEnd w:id="25"/>
       <w:bookmarkEnd w:id="26"/>
       <w:bookmarkEnd w:id="27"/>
+      <w:bookmarkEnd w:id="28"/>
     </w:p>
     <w:p>
       <w:pPr>
@@ -6249,8 +6252,8 @@
           <w:sz w:val="22"/>
         </w:rPr>
       </w:pPr>
-      <w:bookmarkStart w:id="28" w:name="__RefHeading___Toc175024553"/>
-      <w:bookmarkEnd w:id="28"/>
+      <w:bookmarkStart w:id="29" w:name="__RefHeading___Toc175024553"/>
+      <w:bookmarkEnd w:id="29"/>
       <w:r>
         <w:rPr>
           <w:rFonts w:ascii="Arial" w:hAnsi="Arial" w:cs="Arial"/>
@@ -6297,8 +6300,8 @@
           <w:sz w:val="22"/>
         </w:rPr>
       </w:pPr>
-      <w:bookmarkStart w:id="29" w:name="__RefHeading___Toc175024554"/>
-      <w:bookmarkEnd w:id="29"/>
+      <w:bookmarkStart w:id="30" w:name="__RefHeading___Toc175024554"/>
+      <w:bookmarkEnd w:id="30"/>
       <w:r>
         <w:rPr>
           <w:rFonts w:ascii="Arial" w:hAnsi="Arial" w:cs="Arial"/>
@@ -6331,8 +6334,8 @@
         </w:rPr>
         <w:t>.</w:t>
       </w:r>
-      <w:bookmarkStart w:id="30" w:name="__RefHeading___Toc175024555"/>
-      <w:bookmarkEnd w:id="30"/>
+      <w:bookmarkStart w:id="31" w:name="__RefHeading___Toc175024555"/>
+      <w:bookmarkEnd w:id="31"/>
     </w:p>
     <w:p>
       <w:pPr>
@@ -6422,15 +6425,15 @@
           <w:numId w:val="2"/>
         </w:numPr>
       </w:pPr>
-      <w:bookmarkStart w:id="31" w:name="_Toc34746312"/>
-      <w:bookmarkStart w:id="32" w:name="_Toc39855695"/>
-      <w:bookmarkStart w:id="33" w:name="_Toc40877135"/>
+      <w:bookmarkStart w:id="32" w:name="_Toc34746312"/>
+      <w:bookmarkStart w:id="33" w:name="_Toc39855695"/>
+      <w:bookmarkStart w:id="34" w:name="_Toc40877135"/>
       <w:r>
         <w:t xml:space="preserve">Modelagem </w:t>
       </w:r>
-      <w:bookmarkEnd w:id="31"/>
       <w:bookmarkEnd w:id="32"/>
       <w:bookmarkEnd w:id="33"/>
+      <w:bookmarkEnd w:id="34"/>
       <w:r>
         <w:t xml:space="preserve">da Estrutura Analítica do projeto (EAP) </w:t>
       </w:r>
@@ -6480,7 +6483,7 @@
                     </pic:cNvPicPr>
                   </pic:nvPicPr>
                   <pic:blipFill>
-                    <a:blip r:embed="rId15" cstate="print">
+                    <a:blip r:embed="rId9" cstate="print">
                       <a:extLst>
                         <a:ext uri="{28A0092B-C50C-407E-A947-70E740481C1C}">
                           <a14:useLocalDpi xmlns:a14="http://schemas.microsoft.com/office/drawing/2010/main" val="0"/>
@@ -6613,7 +6616,7 @@
                     <pic:cNvPicPr/>
                   </pic:nvPicPr>
                   <pic:blipFill>
-                    <a:blip r:embed="rId16"/>
+                    <a:blip r:embed="rId10"/>
                     <a:stretch>
                       <a:fillRect/>
                     </a:stretch>
@@ -6734,6 +6737,833 @@
             <wp:extent cx="5612130" cy="2558415"/>
             <wp:effectExtent l="0" t="0" r="7620" b="0"/>
             <wp:docPr id="16" name="Imagem 16"/>
+            <wp:cNvGraphicFramePr>
+              <a:graphicFrameLocks xmlns:a="http://schemas.openxmlformats.org/drawingml/2006/main" noChangeAspect="1"/>
+            </wp:cNvGraphicFramePr>
+            <a:graphic xmlns:a="http://schemas.openxmlformats.org/drawingml/2006/main">
+              <a:graphicData uri="http://schemas.openxmlformats.org/drawingml/2006/picture">
+                <pic:pic xmlns:pic="http://schemas.openxmlformats.org/drawingml/2006/picture">
+                  <pic:nvPicPr>
+                    <pic:cNvPr id="0" name=""/>
+                    <pic:cNvPicPr/>
+                  </pic:nvPicPr>
+                  <pic:blipFill>
+                    <a:blip r:embed="rId11"/>
+                    <a:stretch>
+                      <a:fillRect/>
+                    </a:stretch>
+                  </pic:blipFill>
+                  <pic:spPr>
+                    <a:xfrm>
+                      <a:off x="0" y="0"/>
+                      <a:ext cx="5612130" cy="2558415"/>
+                    </a:xfrm>
+                    <a:prstGeom prst="rect">
+                      <a:avLst/>
+                    </a:prstGeom>
+                  </pic:spPr>
+                </pic:pic>
+              </a:graphicData>
+            </a:graphic>
+          </wp:inline>
+        </w:drawing>
+      </w:r>
+    </w:p>
+    <w:p>
+      <w:pPr>
+        <w:pStyle w:val="Legenda"/>
+        <w:jc w:val="center"/>
+        <w:rPr>
+          <w:rFonts w:ascii="Arial" w:hAnsi="Arial" w:cs="Arial"/>
+          <w:i w:val="0"/>
+          <w:sz w:val="22"/>
+        </w:rPr>
+      </w:pPr>
+      <w:r>
+        <w:t xml:space="preserve">Figura </w:t>
+      </w:r>
+      <w:r>
+        <w:rPr>
+          <w:noProof/>
+        </w:rPr>
+        <w:fldChar w:fldCharType="begin"/>
+      </w:r>
+      <w:r>
+        <w:rPr>
+          <w:noProof/>
+        </w:rPr>
+        <w:instrText xml:space="preserve"> SEQ Figura \* ARABIC </w:instrText>
+      </w:r>
+      <w:r>
+        <w:rPr>
+          <w:noProof/>
+        </w:rPr>
+        <w:fldChar w:fldCharType="separate"/>
+      </w:r>
+      <w:r>
+        <w:rPr>
+          <w:noProof/>
+        </w:rPr>
+        <w:t>3</w:t>
+      </w:r>
+      <w:r>
+        <w:rPr>
+          <w:noProof/>
+        </w:rPr>
+        <w:fldChar w:fldCharType="end"/>
+      </w:r>
+      <w:r>
+        <w:t>- Realizar cadastro de pacientes</w:t>
+      </w:r>
+    </w:p>
+    <w:p>
+      <w:pPr>
+        <w:pStyle w:val="Standard"/>
+      </w:pPr>
+    </w:p>
+    <w:p>
+      <w:pPr>
+        <w:pStyle w:val="Standard"/>
+      </w:pPr>
+      <w:r>
+        <w:tab/>
+      </w:r>
+      <w:r>
+        <w:t>Após o paciente estar devidamente</w:t>
+      </w:r>
+      <w:r>
+        <w:t xml:space="preserve"> cadastrado no sistema, o mesmo poderá realizar o </w:t>
+      </w:r>
+      <w:r>
+        <w:rPr>
+          <w:i/>
+        </w:rPr>
+        <w:t>login</w:t>
+      </w:r>
+      <w:r>
+        <w:t xml:space="preserve"> e começar a utilizar a aplicação. O processo no qual o paciente envia os relatos do que está sentindo durante a semana é apresentado por meio da Figura 3</w:t>
+      </w:r>
+      <w:r>
+        <w:t>. Em relação a tarefa “Selecionar humor</w:t>
+      </w:r>
+      <w:r>
+        <w:t>,</w:t>
+      </w:r>
+      <w:r>
+        <w:t xml:space="preserve"> este</w:t>
+      </w:r>
+      <w:r>
+        <w:t xml:space="preserve"> </w:t>
+      </w:r>
+      <w:r>
+        <w:lastRenderedPageBreak/>
+        <w:t>será composto por três escalas que já estarão</w:t>
+      </w:r>
+      <w:r>
+        <w:t xml:space="preserve"> pr</w:t>
+      </w:r>
+      <w:r>
+        <w:t>é-programada</w:t>
+      </w:r>
+      <w:r>
+        <w:t>s</w:t>
+      </w:r>
+      <w:r>
+        <w:t xml:space="preserve"> no sistema</w:t>
+      </w:r>
+      <w:r>
+        <w:t>, sendo elas dispostas da seguinte maneira:</w:t>
+      </w:r>
+    </w:p>
+    <w:p>
+      <w:pPr>
+        <w:pStyle w:val="Standard"/>
+      </w:pPr>
+    </w:p>
+    <w:p>
+      <w:pPr>
+        <w:pStyle w:val="Standard"/>
+      </w:pPr>
+      <w:r>
+        <w:t>Grau de felicidade (0-5)</w:t>
+      </w:r>
+    </w:p>
+    <w:p>
+      <w:pPr>
+        <w:pStyle w:val="Standard"/>
+      </w:pPr>
+      <w:r>
+        <w:t>0: muito triste</w:t>
+      </w:r>
+    </w:p>
+    <w:p>
+      <w:pPr>
+        <w:pStyle w:val="Standard"/>
+      </w:pPr>
+      <w:r>
+        <w:t>1: triste</w:t>
+      </w:r>
+    </w:p>
+    <w:p>
+      <w:pPr>
+        <w:pStyle w:val="Standard"/>
+      </w:pPr>
+      <w:r>
+        <w:t>2: pouco triste</w:t>
+      </w:r>
+    </w:p>
+    <w:p>
+      <w:pPr>
+        <w:pStyle w:val="Standard"/>
+      </w:pPr>
+      <w:r>
+        <w:t>3: apático</w:t>
+      </w:r>
+    </w:p>
+    <w:p>
+      <w:pPr>
+        <w:pStyle w:val="Standard"/>
+      </w:pPr>
+      <w:r>
+        <w:t>4: um pouco feliz</w:t>
+      </w:r>
+    </w:p>
+    <w:p>
+      <w:pPr>
+        <w:pStyle w:val="Standard"/>
+      </w:pPr>
+      <w:r>
+        <w:t>5: muito feliz</w:t>
+      </w:r>
+    </w:p>
+    <w:p>
+      <w:pPr>
+        <w:pStyle w:val="Standard"/>
+      </w:pPr>
+    </w:p>
+    <w:p>
+      <w:pPr>
+        <w:pStyle w:val="Standard"/>
+      </w:pPr>
+      <w:r>
+        <w:t>Grau de disposição (0-5):</w:t>
+      </w:r>
+    </w:p>
+    <w:p>
+      <w:pPr>
+        <w:pStyle w:val="Standard"/>
+      </w:pPr>
+      <w:r>
+        <w:t>0: muito indisposto</w:t>
+      </w:r>
+    </w:p>
+    <w:p>
+      <w:pPr>
+        <w:pStyle w:val="Standard"/>
+      </w:pPr>
+      <w:r>
+        <w:t>1: indisposto</w:t>
+      </w:r>
+    </w:p>
+    <w:p>
+      <w:pPr>
+        <w:pStyle w:val="Standard"/>
+      </w:pPr>
+      <w:r>
+        <w:t>2: pouco disposto</w:t>
+      </w:r>
+    </w:p>
+    <w:p>
+      <w:pPr>
+        <w:pStyle w:val="Standard"/>
+      </w:pPr>
+      <w:r>
+        <w:t>3: disposto</w:t>
+      </w:r>
+    </w:p>
+    <w:p>
+      <w:pPr>
+        <w:pStyle w:val="Standard"/>
+      </w:pPr>
+      <w:r>
+        <w:t>4: muito disposto</w:t>
+      </w:r>
+    </w:p>
+    <w:p>
+      <w:pPr>
+        <w:pStyle w:val="Standard"/>
+      </w:pPr>
+      <w:r>
+        <w:t>5: extremamente disposto</w:t>
+      </w:r>
+    </w:p>
+    <w:p>
+      <w:pPr>
+        <w:pStyle w:val="Standard"/>
+      </w:pPr>
+    </w:p>
+    <w:p>
+      <w:pPr>
+        <w:pStyle w:val="Standard"/>
+      </w:pPr>
+    </w:p>
+    <w:p>
+      <w:pPr>
+        <w:pStyle w:val="Standard"/>
+      </w:pPr>
+    </w:p>
+    <w:p>
+      <w:pPr>
+        <w:pStyle w:val="Standard"/>
+      </w:pPr>
+      <w:r>
+        <w:t>Grau de irritabilidade (0-5)</w:t>
+      </w:r>
+    </w:p>
+    <w:p>
+      <w:pPr>
+        <w:pStyle w:val="Standard"/>
+      </w:pPr>
+      <w:r>
+        <w:t>0: muito facilmente irritável</w:t>
+      </w:r>
+    </w:p>
+    <w:p>
+      <w:pPr>
+        <w:pStyle w:val="Standard"/>
+      </w:pPr>
+      <w:r>
+        <w:t>1: facilmente irritável</w:t>
+      </w:r>
+    </w:p>
+    <w:p>
+      <w:pPr>
+        <w:pStyle w:val="Standard"/>
+      </w:pPr>
+      <w:r>
+        <w:t>2: irritável</w:t>
+      </w:r>
+    </w:p>
+    <w:p>
+      <w:pPr>
+        <w:pStyle w:val="Standard"/>
+      </w:pPr>
+      <w:r>
+        <w:t>3: não muito irritável</w:t>
+      </w:r>
+    </w:p>
+    <w:p>
+      <w:pPr>
+        <w:pStyle w:val="Standard"/>
+      </w:pPr>
+      <w:r>
+        <w:t>4: de bom humor</w:t>
+      </w:r>
+    </w:p>
+    <w:p>
+      <w:pPr>
+        <w:pStyle w:val="Standard"/>
+      </w:pPr>
+      <w:r>
+        <w:t>5: de muito bom humor</w:t>
+      </w:r>
+      <w:r>
+        <w:tab/>
+      </w:r>
+    </w:p>
+    <w:p>
+      <w:pPr>
+        <w:pStyle w:val="Standard"/>
+      </w:pPr>
+    </w:p>
+    <w:p>
+      <w:pPr>
+        <w:pStyle w:val="Standard"/>
+        <w:ind w:firstLine="720"/>
+      </w:pPr>
+      <w:r>
+        <w:t>Após a definição do humor o paciente poderá fazer seu relato, seja digitando o texto ou via áudio</w:t>
+      </w:r>
+      <w:r>
+        <w:t xml:space="preserve">, e este será salvo no banco de dados do sistema. </w:t>
+      </w:r>
+    </w:p>
+    <w:p>
+      <w:pPr>
+        <w:pStyle w:val="Standard"/>
+        <w:ind w:firstLine="720"/>
+      </w:pPr>
+      <w:r>
+        <w:rPr>
+          <w:b/>
+        </w:rPr>
+        <w:t>OBS:</w:t>
+      </w:r>
+      <w:r>
+        <w:t xml:space="preserve"> Caso o paciente faça seu relato via áudio, o mesmo será transcrito para texto e enviado ao sistema para armazenamento. O arquivo de áudio ficará armazenado no dispositivo móvel do sistema.</w:t>
+      </w:r>
+      <w:r>
+        <w:t xml:space="preserve"> O paciente terá 6 minutos para fazer seu relato, caso seja </w:t>
+      </w:r>
+      <w:commentRangeStart w:id="35"/>
+      <w:r>
+        <w:t>por áudio</w:t>
+      </w:r>
+      <w:commentRangeEnd w:id="35"/>
+      <w:r>
+        <w:rPr>
+          <w:rStyle w:val="Refdecomentrio"/>
+          <w:rFonts w:ascii="Liberation Serif" w:eastAsia="SimSun" w:hAnsi="Liberation Serif" w:cs="Mangal"/>
+          <w:lang w:bidi="hi-IN"/>
+        </w:rPr>
+        <w:commentReference w:id="35"/>
+      </w:r>
+      <w:r>
+        <w:t>.</w:t>
+      </w:r>
+    </w:p>
+    <w:p>
+      <w:pPr>
+        <w:pStyle w:val="Standard"/>
+        <w:ind w:firstLine="720"/>
+      </w:pPr>
+      <w:r>
+        <w:t>O paciente poderá enviar quantos relatos julgar necessário.</w:t>
+      </w:r>
+    </w:p>
+    <w:p>
+      <w:pPr>
+        <w:pStyle w:val="Standard"/>
+      </w:pPr>
+    </w:p>
+    <w:p>
+      <w:pPr>
+        <w:pStyle w:val="Standard"/>
+        <w:jc w:val="center"/>
+      </w:pPr>
+      <w:r>
+        <w:rPr>
+          <w:noProof/>
+          <w:lang w:eastAsia="pt-BR"/>
+        </w:rPr>
+        <w:lastRenderedPageBreak/>
+        <w:drawing>
+          <wp:inline distT="0" distB="0" distL="0" distR="0" wp14:anchorId="68277647" wp14:editId="4CF1776E">
+            <wp:extent cx="5543550" cy="2752725"/>
+            <wp:effectExtent l="0" t="0" r="0" b="9525"/>
+            <wp:docPr id="5" name="Imagem 5"/>
+            <wp:cNvGraphicFramePr>
+              <a:graphicFrameLocks xmlns:a="http://schemas.openxmlformats.org/drawingml/2006/main" noChangeAspect="1"/>
+            </wp:cNvGraphicFramePr>
+            <a:graphic xmlns:a="http://schemas.openxmlformats.org/drawingml/2006/main">
+              <a:graphicData uri="http://schemas.openxmlformats.org/drawingml/2006/picture">
+                <pic:pic xmlns:pic="http://schemas.openxmlformats.org/drawingml/2006/picture">
+                  <pic:nvPicPr>
+                    <pic:cNvPr id="0" name=""/>
+                    <pic:cNvPicPr/>
+                  </pic:nvPicPr>
+                  <pic:blipFill>
+                    <a:blip r:embed="rId14"/>
+                    <a:stretch>
+                      <a:fillRect/>
+                    </a:stretch>
+                  </pic:blipFill>
+                  <pic:spPr>
+                    <a:xfrm>
+                      <a:off x="0" y="0"/>
+                      <a:ext cx="5543550" cy="2752725"/>
+                    </a:xfrm>
+                    <a:prstGeom prst="rect">
+                      <a:avLst/>
+                    </a:prstGeom>
+                  </pic:spPr>
+                </pic:pic>
+              </a:graphicData>
+            </a:graphic>
+          </wp:inline>
+        </w:drawing>
+      </w:r>
+    </w:p>
+    <w:p>
+      <w:pPr>
+        <w:pStyle w:val="Legenda"/>
+        <w:jc w:val="center"/>
+      </w:pPr>
+      <w:bookmarkStart w:id="36" w:name="__RefHeading___Toc175024551"/>
+      <w:bookmarkStart w:id="37" w:name="_Toc34746313"/>
+      <w:bookmarkEnd w:id="36"/>
+      <w:r>
+        <w:t xml:space="preserve">Figura </w:t>
+      </w:r>
+      <w:r>
+        <w:rPr>
+          <w:noProof/>
+        </w:rPr>
+        <w:fldChar w:fldCharType="begin"/>
+      </w:r>
+      <w:r>
+        <w:rPr>
+          <w:noProof/>
+        </w:rPr>
+        <w:instrText xml:space="preserve"> SEQ Figura \* ARABIC </w:instrText>
+      </w:r>
+      <w:r>
+        <w:rPr>
+          <w:noProof/>
+        </w:rPr>
+        <w:fldChar w:fldCharType="separate"/>
+      </w:r>
+      <w:r>
+        <w:rPr>
+          <w:noProof/>
+        </w:rPr>
+        <w:t>4</w:t>
+      </w:r>
+      <w:r>
+        <w:rPr>
+          <w:noProof/>
+        </w:rPr>
+        <w:fldChar w:fldCharType="end"/>
+      </w:r>
+      <w:r>
+        <w:t xml:space="preserve">- </w:t>
+      </w:r>
+      <w:r>
+        <w:t xml:space="preserve">Enviar relatos </w:t>
+      </w:r>
+      <w:r>
+        <w:t>sentimentais</w:t>
+      </w:r>
+    </w:p>
+    <w:p>
+      <w:pPr>
+        <w:pStyle w:val="Legenda"/>
+        <w:jc w:val="center"/>
+      </w:pPr>
+    </w:p>
+    <w:p>
+      <w:pPr>
+        <w:pStyle w:val="Legenda"/>
+        <w:ind w:firstLine="720"/>
+        <w:jc w:val="left"/>
+        <w:rPr>
+          <w:i w:val="0"/>
+        </w:rPr>
+      </w:pPr>
+      <w:r>
+        <w:rPr>
+          <w:i w:val="0"/>
+        </w:rPr>
+        <w:t>Conforme o paciente for enviando seus relatos, o sistema armazenará os dados, que serã</w:t>
+      </w:r>
+      <w:r>
+        <w:rPr>
+          <w:i w:val="0"/>
+        </w:rPr>
+        <w:t>o processados</w:t>
+      </w:r>
+      <w:r>
+        <w:rPr>
+          <w:i w:val="0"/>
+        </w:rPr>
+        <w:t>, com o objetivo de gerar</w:t>
+      </w:r>
+      <w:r>
+        <w:rPr>
+          <w:i w:val="0"/>
+        </w:rPr>
+        <w:t xml:space="preserve"> relatórios para auxiliar o </w:t>
+      </w:r>
+      <w:r>
+        <w:rPr>
+          <w:i w:val="0"/>
+        </w:rPr>
+        <w:t>psicólogo</w:t>
+      </w:r>
+      <w:r>
+        <w:rPr>
+          <w:i w:val="0"/>
+        </w:rPr>
+        <w:t xml:space="preserve"> a acompanhar seus pacientes. A </w:t>
+      </w:r>
+      <w:r>
+        <w:rPr>
+          <w:i w:val="0"/>
+        </w:rPr>
+        <w:t>Figura 4</w:t>
+      </w:r>
+      <w:r>
+        <w:rPr>
+          <w:i w:val="0"/>
+        </w:rPr>
+        <w:t xml:space="preserve"> exemplifica o processo de geração de relatórios.</w:t>
+      </w:r>
+    </w:p>
+    <w:p>
+      <w:pPr>
+        <w:pStyle w:val="Legenda"/>
+        <w:ind w:firstLine="720"/>
+        <w:jc w:val="center"/>
+        <w:rPr>
+          <w:rFonts w:ascii="Arial" w:hAnsi="Arial" w:cs="Arial"/>
+          <w:i w:val="0"/>
+          <w:sz w:val="22"/>
+        </w:rPr>
+      </w:pPr>
+      <w:r>
+        <w:rPr>
+          <w:noProof/>
+          <w:lang w:eastAsia="pt-BR"/>
+        </w:rPr>
+        <w:lastRenderedPageBreak/>
+        <w:drawing>
+          <wp:inline distT="0" distB="0" distL="0" distR="0" wp14:anchorId="3F870D49" wp14:editId="3B15793F">
+            <wp:extent cx="5153025" cy="4314825"/>
+            <wp:effectExtent l="0" t="0" r="9525" b="9525"/>
+            <wp:docPr id="7" name="Imagem 7"/>
+            <wp:cNvGraphicFramePr>
+              <a:graphicFrameLocks xmlns:a="http://schemas.openxmlformats.org/drawingml/2006/main" noChangeAspect="1"/>
+            </wp:cNvGraphicFramePr>
+            <a:graphic xmlns:a="http://schemas.openxmlformats.org/drawingml/2006/main">
+              <a:graphicData uri="http://schemas.openxmlformats.org/drawingml/2006/picture">
+                <pic:pic xmlns:pic="http://schemas.openxmlformats.org/drawingml/2006/picture">
+                  <pic:nvPicPr>
+                    <pic:cNvPr id="0" name=""/>
+                    <pic:cNvPicPr/>
+                  </pic:nvPicPr>
+                  <pic:blipFill>
+                    <a:blip r:embed="rId15"/>
+                    <a:stretch>
+                      <a:fillRect/>
+                    </a:stretch>
+                  </pic:blipFill>
+                  <pic:spPr>
+                    <a:xfrm>
+                      <a:off x="0" y="0"/>
+                      <a:ext cx="5153025" cy="4314825"/>
+                    </a:xfrm>
+                    <a:prstGeom prst="rect">
+                      <a:avLst/>
+                    </a:prstGeom>
+                  </pic:spPr>
+                </pic:pic>
+              </a:graphicData>
+            </a:graphic>
+          </wp:inline>
+        </w:drawing>
+      </w:r>
+    </w:p>
+    <w:p>
+      <w:pPr>
+        <w:pStyle w:val="Legenda"/>
+        <w:jc w:val="center"/>
+      </w:pPr>
+      <w:r>
+        <w:t xml:space="preserve">Figura </w:t>
+      </w:r>
+      <w:r>
+        <w:rPr>
+          <w:noProof/>
+        </w:rPr>
+        <w:fldChar w:fldCharType="begin"/>
+      </w:r>
+      <w:r>
+        <w:rPr>
+          <w:noProof/>
+        </w:rPr>
+        <w:instrText xml:space="preserve"> SEQ Figura \* ARABIC </w:instrText>
+      </w:r>
+      <w:r>
+        <w:rPr>
+          <w:noProof/>
+        </w:rPr>
+        <w:fldChar w:fldCharType="separate"/>
+      </w:r>
+      <w:r>
+        <w:rPr>
+          <w:noProof/>
+        </w:rPr>
+        <w:t>5</w:t>
+      </w:r>
+      <w:r>
+        <w:rPr>
+          <w:noProof/>
+        </w:rPr>
+        <w:fldChar w:fldCharType="end"/>
+      </w:r>
+      <w:r>
+        <w:t xml:space="preserve">- </w:t>
+      </w:r>
+      <w:r>
+        <w:t>Consultar relatórios</w:t>
+      </w:r>
+    </w:p>
+    <w:p>
+      <w:pPr>
+        <w:pStyle w:val="Standard"/>
+      </w:pPr>
+      <w:r>
+        <w:tab/>
+      </w:r>
+      <w:r>
+        <w:t xml:space="preserve">O </w:t>
+      </w:r>
+      <w:r>
+        <w:t>fluxo de agendar consulta para o paciente</w:t>
+      </w:r>
+      <w:r>
+        <w:t xml:space="preserve"> é divido em três: o psicólogo informar ao sistema quais seus horários disponíve</w:t>
+      </w:r>
+      <w:r>
+        <w:t>is; Psicólogo agendar o horário</w:t>
+      </w:r>
+      <w:r>
+        <w:t xml:space="preserve"> de seus pacientes ou os pacientes escolherem os horários disponíveis para atendimento. A</w:t>
+      </w:r>
+      <w:r>
+        <w:t>s Figuras 5, 6 e 7</w:t>
+      </w:r>
+      <w:r>
+        <w:t xml:space="preserve"> representam respectivamente estes processos.</w:t>
+      </w:r>
+    </w:p>
+    <w:p>
+      <w:pPr>
+        <w:pStyle w:val="Standard"/>
+      </w:pPr>
+      <w:r>
+        <w:rPr>
+          <w:b/>
+        </w:rPr>
+        <w:tab/>
+        <w:t>OBS:</w:t>
+      </w:r>
+      <w:r>
+        <w:rPr>
+          <w:b/>
+        </w:rPr>
+        <w:t xml:space="preserve"> </w:t>
+      </w:r>
+      <w:r>
+        <w:t>Caso o agendamento de consulta seja realizado pelo paciente, o mesmo poderá escolher somente</w:t>
+      </w:r>
+      <w:r>
+        <w:t xml:space="preserve"> um horário. Será permitido a ele fazer troca de horários. Caso o paciente necessite de mais atendimento durante a semana somente o psicólogo poderá agendar consultas extras.</w:t>
+      </w:r>
+    </w:p>
+    <w:p>
+      <w:pPr>
+        <w:pStyle w:val="Standard"/>
+      </w:pPr>
+    </w:p>
+    <w:p>
+      <w:pPr>
+        <w:pStyle w:val="Standard"/>
+        <w:jc w:val="center"/>
+      </w:pPr>
+      <w:r>
+        <w:rPr>
+          <w:noProof/>
+          <w:lang w:eastAsia="pt-BR"/>
+        </w:rPr>
+        <w:lastRenderedPageBreak/>
+        <w:drawing>
+          <wp:inline distT="0" distB="0" distL="0" distR="0" wp14:anchorId="29F6570C" wp14:editId="6A76240D">
+            <wp:extent cx="5105400" cy="3343275"/>
+            <wp:effectExtent l="0" t="0" r="0" b="9525"/>
+            <wp:docPr id="19" name="Imagem 19"/>
+            <wp:cNvGraphicFramePr>
+              <a:graphicFrameLocks xmlns:a="http://schemas.openxmlformats.org/drawingml/2006/main" noChangeAspect="1"/>
+            </wp:cNvGraphicFramePr>
+            <a:graphic xmlns:a="http://schemas.openxmlformats.org/drawingml/2006/main">
+              <a:graphicData uri="http://schemas.openxmlformats.org/drawingml/2006/picture">
+                <pic:pic xmlns:pic="http://schemas.openxmlformats.org/drawingml/2006/picture">
+                  <pic:nvPicPr>
+                    <pic:cNvPr id="0" name=""/>
+                    <pic:cNvPicPr/>
+                  </pic:nvPicPr>
+                  <pic:blipFill>
+                    <a:blip r:embed="rId16"/>
+                    <a:stretch>
+                      <a:fillRect/>
+                    </a:stretch>
+                  </pic:blipFill>
+                  <pic:spPr>
+                    <a:xfrm>
+                      <a:off x="0" y="0"/>
+                      <a:ext cx="5105400" cy="3343275"/>
+                    </a:xfrm>
+                    <a:prstGeom prst="rect">
+                      <a:avLst/>
+                    </a:prstGeom>
+                  </pic:spPr>
+                </pic:pic>
+              </a:graphicData>
+            </a:graphic>
+          </wp:inline>
+        </w:drawing>
+      </w:r>
+    </w:p>
+    <w:p>
+      <w:pPr>
+        <w:pStyle w:val="Legenda"/>
+        <w:jc w:val="center"/>
+      </w:pPr>
+      <w:r>
+        <w:t xml:space="preserve">Figura </w:t>
+      </w:r>
+      <w:r>
+        <w:rPr>
+          <w:noProof/>
+        </w:rPr>
+        <w:fldChar w:fldCharType="begin"/>
+      </w:r>
+      <w:r>
+        <w:rPr>
+          <w:noProof/>
+        </w:rPr>
+        <w:instrText xml:space="preserve"> SEQ Figura \* ARABIC </w:instrText>
+      </w:r>
+      <w:r>
+        <w:rPr>
+          <w:noProof/>
+        </w:rPr>
+        <w:fldChar w:fldCharType="separate"/>
+      </w:r>
+      <w:r>
+        <w:rPr>
+          <w:noProof/>
+        </w:rPr>
+        <w:t>6</w:t>
+      </w:r>
+      <w:r>
+        <w:rPr>
+          <w:noProof/>
+        </w:rPr>
+        <w:fldChar w:fldCharType="end"/>
+      </w:r>
+      <w:r>
+        <w:t xml:space="preserve">- </w:t>
+      </w:r>
+      <w:r>
+        <w:t>Cadastrar horários disponíveis</w:t>
+      </w:r>
+    </w:p>
+    <w:p>
+      <w:pPr>
+        <w:pStyle w:val="Standard"/>
+        <w:jc w:val="center"/>
+      </w:pPr>
+      <w:r>
+        <w:rPr>
+          <w:noProof/>
+          <w:lang w:eastAsia="pt-BR"/>
+        </w:rPr>
+        <w:drawing>
+          <wp:inline distT="0" distB="0" distL="0" distR="0" wp14:anchorId="79E0832C" wp14:editId="351520BA">
+            <wp:extent cx="5612130" cy="3693795"/>
+            <wp:effectExtent l="0" t="0" r="7620" b="1905"/>
+            <wp:docPr id="20" name="Imagem 20"/>
             <wp:cNvGraphicFramePr>
               <a:graphicFrameLocks xmlns:a="http://schemas.openxmlformats.org/drawingml/2006/main" noChangeAspect="1"/>
             </wp:cNvGraphicFramePr>
@@ -6753,7 +7583,7 @@
                   <pic:spPr>
                     <a:xfrm>
                       <a:off x="0" y="0"/>
-                      <a:ext cx="5612130" cy="2558415"/>
+                      <a:ext cx="5612130" cy="3693795"/>
                     </a:xfrm>
                     <a:prstGeom prst="rect">
                       <a:avLst/>
@@ -6770,11 +7600,6 @@
       <w:pPr>
         <w:pStyle w:val="Legenda"/>
         <w:jc w:val="center"/>
-        <w:rPr>
-          <w:rFonts w:ascii="Arial" w:hAnsi="Arial" w:cs="Arial"/>
-          <w:i w:val="0"/>
-          <w:sz w:val="22"/>
-        </w:rPr>
       </w:pPr>
       <w:r>
         <w:t xml:space="preserve">Figura </w:t>
@@ -6801,7 +7626,7 @@
         <w:rPr>
           <w:noProof/>
         </w:rPr>
-        <w:t>3</w:t>
+        <w:t>7</w:t>
       </w:r>
       <w:r>
         <w:rPr>
@@ -6810,262 +7635,109 @@
         <w:fldChar w:fldCharType="end"/>
       </w:r>
       <w:r>
-        <w:t>- Realizar cadastro de pacientes</w:t>
-      </w:r>
-    </w:p>
-    <w:p>
-      <w:pPr>
-        <w:pStyle w:val="Standard"/>
-      </w:pPr>
-    </w:p>
-    <w:p>
-      <w:pPr>
-        <w:pStyle w:val="Standard"/>
-      </w:pPr>
-      <w:r>
-        <w:tab/>
-      </w:r>
-      <w:r>
-        <w:t>Após o paciente estar devidamente</w:t>
-      </w:r>
-      <w:r>
-        <w:t xml:space="preserve"> cadastrado no sistema, o mesmo poderá realizar o </w:t>
-      </w:r>
-      <w:r>
-        <w:rPr>
-          <w:i/>
-        </w:rPr>
-        <w:t>login</w:t>
-      </w:r>
-      <w:r>
-        <w:t xml:space="preserve"> e começar a utilizar a aplicação. O processo no qual o paciente envia os relatos do que está sentindo durante a semana é apresentado por meio da Figura 3</w:t>
-      </w:r>
-      <w:r>
-        <w:t>. Em relação a tarefa “Selecionar humor</w:t>
-      </w:r>
-      <w:r>
-        <w:t>,</w:t>
-      </w:r>
-      <w:r>
-        <w:t xml:space="preserve"> este</w:t>
-      </w:r>
-      <w:r>
-        <w:t xml:space="preserve"> </w:t>
-      </w:r>
-      <w:r>
+        <w:t>- Psicólogo agendar consulta de seus pacientes</w:t>
+      </w:r>
+    </w:p>
+    <w:p>
+      <w:pPr>
+        <w:pStyle w:val="Legenda"/>
+        <w:jc w:val="center"/>
+      </w:pPr>
+    </w:p>
+    <w:p>
+      <w:pPr>
+        <w:pStyle w:val="Legenda"/>
+        <w:jc w:val="center"/>
+      </w:pPr>
+      <w:r>
+        <w:rPr>
+          <w:noProof/>
+          <w:lang w:eastAsia="pt-BR"/>
+        </w:rPr>
         <w:lastRenderedPageBreak/>
-        <w:t>será composto por três escalas que já estarão</w:t>
-      </w:r>
-      <w:r>
-        <w:t xml:space="preserve"> pr</w:t>
-      </w:r>
-      <w:r>
-        <w:t>é-programada</w:t>
-      </w:r>
-      <w:r>
-        <w:t>s</w:t>
-      </w:r>
-      <w:r>
-        <w:t xml:space="preserve"> no sistema</w:t>
-      </w:r>
-      <w:r>
-        <w:t>, sendo elas dispostas da seguinte maneira:</w:t>
-      </w:r>
-    </w:p>
-    <w:p>
-      <w:pPr>
-        <w:pStyle w:val="Standard"/>
-      </w:pPr>
-    </w:p>
-    <w:p>
-      <w:pPr>
-        <w:pStyle w:val="Standard"/>
-      </w:pPr>
-      <w:r>
-        <w:t>Grau de felicidade (0-5)</w:t>
-      </w:r>
-    </w:p>
-    <w:p>
-      <w:pPr>
-        <w:pStyle w:val="Standard"/>
-      </w:pPr>
-      <w:r>
-        <w:t>0: muito triste</w:t>
-      </w:r>
-    </w:p>
-    <w:p>
-      <w:pPr>
-        <w:pStyle w:val="Standard"/>
-      </w:pPr>
-      <w:r>
-        <w:t>1: triste</w:t>
-      </w:r>
-    </w:p>
-    <w:p>
-      <w:pPr>
-        <w:pStyle w:val="Standard"/>
-      </w:pPr>
-      <w:r>
-        <w:t>2: pouco triste</w:t>
-      </w:r>
-    </w:p>
-    <w:p>
-      <w:pPr>
-        <w:pStyle w:val="Standard"/>
-      </w:pPr>
-      <w:r>
-        <w:t>3: apático</w:t>
-      </w:r>
-    </w:p>
-    <w:p>
-      <w:pPr>
-        <w:pStyle w:val="Standard"/>
-      </w:pPr>
-      <w:r>
-        <w:t>4: um pouco feliz</w:t>
-      </w:r>
-    </w:p>
-    <w:p>
-      <w:pPr>
-        <w:pStyle w:val="Standard"/>
-      </w:pPr>
-      <w:r>
-        <w:t>5: muito feliz</w:t>
-      </w:r>
-    </w:p>
-    <w:p>
-      <w:pPr>
-        <w:pStyle w:val="Standard"/>
-      </w:pPr>
-    </w:p>
-    <w:p>
-      <w:pPr>
-        <w:pStyle w:val="Standard"/>
-      </w:pPr>
-      <w:r>
-        <w:t>Grau de disposição (0-5):</w:t>
-      </w:r>
-    </w:p>
-    <w:p>
-      <w:pPr>
-        <w:pStyle w:val="Standard"/>
-      </w:pPr>
-      <w:r>
-        <w:t>0: muito indisposto</w:t>
-      </w:r>
-    </w:p>
-    <w:p>
-      <w:pPr>
-        <w:pStyle w:val="Standard"/>
-      </w:pPr>
-      <w:r>
-        <w:t>1: indisposto</w:t>
-      </w:r>
-    </w:p>
-    <w:p>
-      <w:pPr>
-        <w:pStyle w:val="Standard"/>
-      </w:pPr>
-      <w:r>
-        <w:t>2: pouco disposto</w:t>
-      </w:r>
-    </w:p>
-    <w:p>
-      <w:pPr>
-        <w:pStyle w:val="Standard"/>
-      </w:pPr>
-      <w:r>
-        <w:t>3: disposto</w:t>
-      </w:r>
-    </w:p>
-    <w:p>
-      <w:pPr>
-        <w:pStyle w:val="Standard"/>
-      </w:pPr>
-      <w:r>
-        <w:t>4: muito disposto</w:t>
-      </w:r>
-    </w:p>
-    <w:p>
-      <w:pPr>
-        <w:pStyle w:val="Standard"/>
-      </w:pPr>
-      <w:r>
-        <w:t>5: extremamente disposto</w:t>
-      </w:r>
-    </w:p>
-    <w:p>
-      <w:pPr>
-        <w:pStyle w:val="Standard"/>
-      </w:pPr>
-    </w:p>
-    <w:p>
-      <w:pPr>
-        <w:pStyle w:val="Standard"/>
-      </w:pPr>
-    </w:p>
-    <w:p>
-      <w:pPr>
-        <w:pStyle w:val="Standard"/>
-      </w:pPr>
-    </w:p>
-    <w:p>
-      <w:pPr>
-        <w:pStyle w:val="Standard"/>
-      </w:pPr>
-      <w:r>
-        <w:t>Grau de irritabilidade (0-5)</w:t>
-      </w:r>
-    </w:p>
-    <w:p>
-      <w:pPr>
-        <w:pStyle w:val="Standard"/>
-      </w:pPr>
-      <w:r>
-        <w:t>0: muito facilmente irritável</w:t>
-      </w:r>
-    </w:p>
-    <w:p>
-      <w:pPr>
-        <w:pStyle w:val="Standard"/>
-      </w:pPr>
-      <w:r>
-        <w:t>1: facilmente irritável</w:t>
-      </w:r>
-    </w:p>
-    <w:p>
-      <w:pPr>
-        <w:pStyle w:val="Standard"/>
-      </w:pPr>
-      <w:r>
-        <w:t>2: irritável</w:t>
-      </w:r>
-    </w:p>
-    <w:p>
-      <w:pPr>
-        <w:pStyle w:val="Standard"/>
-      </w:pPr>
-      <w:r>
-        <w:t>3: não muito irritável</w:t>
-      </w:r>
-    </w:p>
-    <w:p>
-      <w:pPr>
-        <w:pStyle w:val="Standard"/>
-      </w:pPr>
-      <w:r>
-        <w:t>4: de bom humor</w:t>
-      </w:r>
-    </w:p>
-    <w:p>
-      <w:pPr>
-        <w:pStyle w:val="Standard"/>
-      </w:pPr>
-      <w:r>
-        <w:t>5: de muito bom humor</w:t>
-      </w:r>
-      <w:r>
-        <w:tab/>
+        <w:drawing>
+          <wp:inline distT="0" distB="0" distL="0" distR="0" wp14:anchorId="5F240885" wp14:editId="0467AD50">
+            <wp:extent cx="4591050" cy="3781425"/>
+            <wp:effectExtent l="0" t="0" r="0" b="9525"/>
+            <wp:docPr id="21" name="Imagem 21"/>
+            <wp:cNvGraphicFramePr>
+              <a:graphicFrameLocks xmlns:a="http://schemas.openxmlformats.org/drawingml/2006/main" noChangeAspect="1"/>
+            </wp:cNvGraphicFramePr>
+            <a:graphic xmlns:a="http://schemas.openxmlformats.org/drawingml/2006/main">
+              <a:graphicData uri="http://schemas.openxmlformats.org/drawingml/2006/picture">
+                <pic:pic xmlns:pic="http://schemas.openxmlformats.org/drawingml/2006/picture">
+                  <pic:nvPicPr>
+                    <pic:cNvPr id="0" name=""/>
+                    <pic:cNvPicPr/>
+                  </pic:nvPicPr>
+                  <pic:blipFill>
+                    <a:blip r:embed="rId18"/>
+                    <a:stretch>
+                      <a:fillRect/>
+                    </a:stretch>
+                  </pic:blipFill>
+                  <pic:spPr>
+                    <a:xfrm>
+                      <a:off x="0" y="0"/>
+                      <a:ext cx="4591050" cy="3781425"/>
+                    </a:xfrm>
+                    <a:prstGeom prst="rect">
+                      <a:avLst/>
+                    </a:prstGeom>
+                  </pic:spPr>
+                </pic:pic>
+              </a:graphicData>
+            </a:graphic>
+          </wp:inline>
+        </w:drawing>
+      </w:r>
+    </w:p>
+    <w:p>
+      <w:pPr>
+        <w:pStyle w:val="Legenda"/>
+        <w:jc w:val="center"/>
+      </w:pPr>
+      <w:r>
+        <w:t xml:space="preserve">Figura </w:t>
+      </w:r>
+      <w:r>
+        <w:rPr>
+          <w:noProof/>
+        </w:rPr>
+        <w:fldChar w:fldCharType="begin"/>
+      </w:r>
+      <w:r>
+        <w:rPr>
+          <w:noProof/>
+        </w:rPr>
+        <w:instrText xml:space="preserve"> SEQ Figura \* ARABIC </w:instrText>
+      </w:r>
+      <w:r>
+        <w:rPr>
+          <w:noProof/>
+        </w:rPr>
+        <w:fldChar w:fldCharType="separate"/>
+      </w:r>
+      <w:r>
+        <w:rPr>
+          <w:noProof/>
+        </w:rPr>
+        <w:t>8</w:t>
+      </w:r>
+      <w:r>
+        <w:rPr>
+          <w:noProof/>
+        </w:rPr>
+        <w:fldChar w:fldCharType="end"/>
+      </w:r>
+      <w:r>
+        <w:t xml:space="preserve">- </w:t>
+      </w:r>
+      <w:r>
+        <w:t>Paciente agenda</w:t>
+      </w:r>
+      <w:r>
+        <w:t xml:space="preserve"> horário de consulta</w:t>
       </w:r>
     </w:p>
     <w:p>
@@ -7079,53 +7751,16 @@
         <w:ind w:firstLine="720"/>
       </w:pPr>
       <w:r>
-        <w:t>Após a definição do humor o paciente poderá fazer seu relato, seja digitando o texto ou via áudio</w:t>
-      </w:r>
-      <w:r>
-        <w:t xml:space="preserve">, e este será salvo no banco de dados do sistema. </w:t>
-      </w:r>
-    </w:p>
-    <w:p>
-      <w:pPr>
-        <w:pStyle w:val="Standard"/>
-        <w:ind w:firstLine="720"/>
-      </w:pPr>
-      <w:r>
-        <w:rPr>
-          <w:b/>
-        </w:rPr>
-        <w:t>OBS:</w:t>
-      </w:r>
-      <w:r>
-        <w:t xml:space="preserve"> Caso o paciente faça seu relato via áudio, o mesmo será transcrito para texto e enviado ao sistema para armazenamento. O arquivo de áudio ficará armazenado no dispositivo móvel do sistema.</w:t>
-      </w:r>
-      <w:r>
-        <w:t xml:space="preserve"> O paciente terá 6 minutos para fazer seu relato, caso seja </w:t>
-      </w:r>
-      <w:commentRangeStart w:id="34"/>
-      <w:r>
-        <w:t>por áudio</w:t>
-      </w:r>
-      <w:commentRangeEnd w:id="34"/>
-      <w:r>
-        <w:rPr>
-          <w:rStyle w:val="Refdecomentrio"/>
-          <w:rFonts w:ascii="Liberation Serif" w:eastAsia="SimSun" w:hAnsi="Liberation Serif" w:cs="Mangal"/>
-          <w:lang w:bidi="hi-IN"/>
-        </w:rPr>
-        <w:commentReference w:id="34"/>
-      </w:r>
-      <w:r>
-        <w:t>.</w:t>
-      </w:r>
-    </w:p>
-    <w:p>
-      <w:pPr>
-        <w:pStyle w:val="Standard"/>
-        <w:ind w:firstLine="720"/>
-      </w:pPr>
-      <w:r>
-        <w:t>O paciente poderá enviar quantos relatos julgar necessário.</w:t>
+        <w:t>O</w:t>
+      </w:r>
+      <w:r>
+        <w:t xml:space="preserve"> psicólogo pode optar por acessar um relato completo do paciente, seja antes, durante ou d</w:t>
+      </w:r>
+      <w:r>
+        <w:t>epois do atendimento. A Figura 8</w:t>
+      </w:r>
+      <w:r>
+        <w:t xml:space="preserve"> exibe a forma de acessar os relatos do paciente.</w:t>
       </w:r>
     </w:p>
     <w:p>
@@ -7143,12 +7778,122 @@
           <w:noProof/>
           <w:lang w:eastAsia="pt-BR"/>
         </w:rPr>
-        <w:lastRenderedPageBreak/>
         <w:drawing>
-          <wp:inline distT="0" distB="0" distL="0" distR="0" wp14:anchorId="68277647" wp14:editId="4CF1776E">
-            <wp:extent cx="5543550" cy="2752725"/>
-            <wp:effectExtent l="0" t="0" r="0" b="9525"/>
-            <wp:docPr id="5" name="Imagem 5"/>
+          <wp:inline distT="0" distB="0" distL="0" distR="0" wp14:anchorId="35B6B2CA" wp14:editId="3CF5B3F1">
+            <wp:extent cx="5612130" cy="2880360"/>
+            <wp:effectExtent l="0" t="0" r="7620" b="0"/>
+            <wp:docPr id="25" name="Imagem 25"/>
+            <wp:cNvGraphicFramePr>
+              <a:graphicFrameLocks xmlns:a="http://schemas.openxmlformats.org/drawingml/2006/main" noChangeAspect="1"/>
+            </wp:cNvGraphicFramePr>
+            <a:graphic xmlns:a="http://schemas.openxmlformats.org/drawingml/2006/main">
+              <a:graphicData uri="http://schemas.openxmlformats.org/drawingml/2006/picture">
+                <pic:pic xmlns:pic="http://schemas.openxmlformats.org/drawingml/2006/picture">
+                  <pic:nvPicPr>
+                    <pic:cNvPr id="0" name=""/>
+                    <pic:cNvPicPr/>
+                  </pic:nvPicPr>
+                  <pic:blipFill>
+                    <a:blip r:embed="rId19"/>
+                    <a:stretch>
+                      <a:fillRect/>
+                    </a:stretch>
+                  </pic:blipFill>
+                  <pic:spPr>
+                    <a:xfrm>
+                      <a:off x="0" y="0"/>
+                      <a:ext cx="5612130" cy="2880360"/>
+                    </a:xfrm>
+                    <a:prstGeom prst="rect">
+                      <a:avLst/>
+                    </a:prstGeom>
+                  </pic:spPr>
+                </pic:pic>
+              </a:graphicData>
+            </a:graphic>
+          </wp:inline>
+        </w:drawing>
+      </w:r>
+    </w:p>
+    <w:p>
+      <w:pPr>
+        <w:pStyle w:val="Legenda"/>
+        <w:jc w:val="center"/>
+      </w:pPr>
+      <w:r>
+        <w:t xml:space="preserve">Figura </w:t>
+      </w:r>
+      <w:r>
+        <w:rPr>
+          <w:noProof/>
+        </w:rPr>
+        <w:fldChar w:fldCharType="begin"/>
+      </w:r>
+      <w:r>
+        <w:rPr>
+          <w:noProof/>
+        </w:rPr>
+        <w:instrText xml:space="preserve"> SEQ Figura \* ARABIC </w:instrText>
+      </w:r>
+      <w:r>
+        <w:rPr>
+          <w:noProof/>
+        </w:rPr>
+        <w:fldChar w:fldCharType="separate"/>
+      </w:r>
+      <w:r>
+        <w:rPr>
+          <w:noProof/>
+        </w:rPr>
+        <w:t>9</w:t>
+      </w:r>
+      <w:r>
+        <w:rPr>
+          <w:noProof/>
+        </w:rPr>
+        <w:fldChar w:fldCharType="end"/>
+      </w:r>
+      <w:r>
+        <w:t>- Consultar relatos de pacientes</w:t>
+      </w:r>
+    </w:p>
+    <w:p>
+      <w:pPr>
+        <w:pStyle w:val="Standard"/>
+      </w:pPr>
+    </w:p>
+    <w:p>
+      <w:pPr>
+        <w:pStyle w:val="Standard"/>
+      </w:pPr>
+      <w:r>
+        <w:tab/>
+        <w:t>Após o psicólogo ter todos os dados de acompanhamento ele pode realizar a consulta de seu paciente, conforme Figura 12</w:t>
+      </w:r>
+      <w:r>
+        <w:t>.</w:t>
+      </w:r>
+    </w:p>
+    <w:p>
+      <w:pPr>
+        <w:pStyle w:val="Standard"/>
+      </w:pPr>
+    </w:p>
+    <w:p>
+      <w:pPr>
+        <w:pStyle w:val="Standard"/>
+        <w:jc w:val="center"/>
+      </w:pPr>
+      <w:r>
+        <w:rPr>
+          <w:noProof/>
+          <w:lang w:eastAsia="pt-BR"/>
+        </w:rPr>
+        <w:drawing>
+          <wp:inline distT="0" distB="0" distL="0" distR="0" wp14:anchorId="38DEA240" wp14:editId="5A9116D6">
+            <wp:extent cx="5901463" cy="2505075"/>
+            <wp:effectExtent l="0" t="0" r="4445" b="0"/>
+            <wp:docPr id="28" name="Imagem 28"/>
             <wp:cNvGraphicFramePr>
               <a:graphicFrameLocks xmlns:a="http://schemas.openxmlformats.org/drawingml/2006/main" noChangeAspect="1"/>
             </wp:cNvGraphicFramePr>
@@ -7168,7 +7913,7 @@
                   <pic:spPr>
                     <a:xfrm>
                       <a:off x="0" y="0"/>
-                      <a:ext cx="5543550" cy="2752725"/>
+                      <a:ext cx="5901463" cy="2505075"/>
                     </a:xfrm>
                     <a:prstGeom prst="rect">
                       <a:avLst/>
@@ -7186,9 +7931,6 @@
         <w:pStyle w:val="Legenda"/>
         <w:jc w:val="center"/>
       </w:pPr>
-      <w:bookmarkStart w:id="35" w:name="__RefHeading___Toc175024551"/>
-      <w:bookmarkStart w:id="36" w:name="_Toc34746313"/>
-      <w:bookmarkEnd w:id="35"/>
       <w:r>
         <w:t xml:space="preserve">Figura </w:t>
       </w:r>
@@ -7214,7 +7956,7 @@
         <w:rPr>
           <w:noProof/>
         </w:rPr>
-        <w:t>4</w:t>
+        <w:t>10</w:t>
       </w:r>
       <w:r>
         <w:rPr>
@@ -7223,101 +7965,57 @@
         <w:fldChar w:fldCharType="end"/>
       </w:r>
       <w:r>
-        <w:t xml:space="preserve">- </w:t>
-      </w:r>
-      <w:r>
-        <w:t xml:space="preserve">Enviar relatos </w:t>
-      </w:r>
-      <w:r>
-        <w:t>sentimentais</w:t>
-      </w:r>
-    </w:p>
-    <w:p>
-      <w:pPr>
-        <w:pStyle w:val="Legenda"/>
+        <w:t>- Consultar pacientes</w:t>
+      </w:r>
+    </w:p>
+    <w:p>
+      <w:pPr>
+        <w:pStyle w:val="Standard"/>
+      </w:pPr>
+    </w:p>
+    <w:p>
+      <w:pPr>
+        <w:pStyle w:val="Standard"/>
+      </w:pPr>
+      <w:r>
+        <w:tab/>
+      </w:r>
+      <w:r>
+        <w:t>Em relação as demais interações do paciente</w:t>
+      </w:r>
+      <w:r>
+        <w:t xml:space="preserve"> com o sistema, o atendido poderá verificar as consultas agendadas e os rela</w:t>
+      </w:r>
+      <w:r>
+        <w:t>tos enviados, conforme Figura 10 e 11</w:t>
+      </w:r>
+      <w:r>
+        <w:t xml:space="preserve">, </w:t>
+      </w:r>
+      <w:r>
+        <w:t>respectivamente.</w:t>
+      </w:r>
+    </w:p>
+    <w:p>
+      <w:pPr>
+        <w:pStyle w:val="Standard"/>
+      </w:pPr>
+    </w:p>
+    <w:p>
+      <w:pPr>
+        <w:pStyle w:val="Standard"/>
         <w:jc w:val="center"/>
-      </w:pPr>
-    </w:p>
-    <w:p>
-      <w:pPr>
-        <w:pStyle w:val="Legenda"/>
-        <w:ind w:firstLine="720"/>
-        <w:jc w:val="left"/>
-        <w:rPr>
-          <w:i w:val="0"/>
-        </w:rPr>
-      </w:pPr>
-      <w:r>
-        <w:rPr>
-          <w:i w:val="0"/>
-        </w:rPr>
-        <w:t>Conforme o paciente for enviando seus relatos, o sistema armazenará os dados, que serã</w:t>
-      </w:r>
-      <w:r>
-        <w:rPr>
-          <w:i w:val="0"/>
-        </w:rPr>
-        <w:t>o processados</w:t>
-      </w:r>
-      <w:r>
-        <w:rPr>
-          <w:i w:val="0"/>
-        </w:rPr>
-        <w:t>, com o objetivo de gerar</w:t>
-      </w:r>
-      <w:r>
-        <w:rPr>
-          <w:i w:val="0"/>
-        </w:rPr>
-        <w:t xml:space="preserve"> relatórios para auxiliar o </w:t>
-      </w:r>
-      <w:r>
-        <w:rPr>
-          <w:i w:val="0"/>
-        </w:rPr>
-        <w:t>psicólogo</w:t>
-      </w:r>
-      <w:r>
-        <w:rPr>
-          <w:i w:val="0"/>
-        </w:rPr>
-        <w:t xml:space="preserve"> a acompanhar seus pacientes. A </w:t>
-      </w:r>
-      <w:r>
-        <w:rPr>
-          <w:i w:val="0"/>
-        </w:rPr>
-        <w:t>Figura 4</w:t>
-      </w:r>
-      <w:r>
-        <w:rPr>
-          <w:i w:val="0"/>
-        </w:rPr>
-        <w:t xml:space="preserve"> exemplifica o processo de geração de relatórios.</w:t>
-      </w:r>
-    </w:p>
-    <w:p>
-      <w:pPr>
-        <w:pStyle w:val="Legenda"/>
-        <w:ind w:firstLine="720"/>
-        <w:jc w:val="center"/>
-        <w:rPr>
-          <w:rFonts w:ascii="Arial" w:hAnsi="Arial" w:cs="Arial"/>
-          <w:i w:val="0"/>
-          <w:sz w:val="22"/>
-        </w:rPr>
       </w:pPr>
       <w:r>
         <w:rPr>
           <w:noProof/>
           <w:lang w:eastAsia="pt-BR"/>
         </w:rPr>
-        <w:lastRenderedPageBreak/>
         <w:drawing>
-          <wp:inline distT="0" distB="0" distL="0" distR="0" wp14:anchorId="3F870D49" wp14:editId="3B15793F">
-            <wp:extent cx="5153025" cy="4314825"/>
-            <wp:effectExtent l="0" t="0" r="9525" b="9525"/>
-            <wp:docPr id="7" name="Imagem 7"/>
+          <wp:inline distT="0" distB="0" distL="0" distR="0" wp14:anchorId="0E77C8EF" wp14:editId="24642D80">
+            <wp:extent cx="3714750" cy="2962275"/>
+            <wp:effectExtent l="0" t="0" r="0" b="9525"/>
+            <wp:docPr id="29" name="Imagem 29"/>
             <wp:cNvGraphicFramePr>
               <a:graphicFrameLocks xmlns:a="http://schemas.openxmlformats.org/drawingml/2006/main" noChangeAspect="1"/>
             </wp:cNvGraphicFramePr>
@@ -7337,7 +8035,7 @@
                   <pic:spPr>
                     <a:xfrm>
                       <a:off x="0" y="0"/>
-                      <a:ext cx="5153025" cy="4314825"/>
+                      <a:ext cx="3714750" cy="2962275"/>
                     </a:xfrm>
                     <a:prstGeom prst="rect">
                       <a:avLst/>
@@ -7380,7 +8078,7 @@
         <w:rPr>
           <w:noProof/>
         </w:rPr>
-        <w:t>5</w:t>
+        <w:t>11</w:t>
       </w:r>
       <w:r>
         <w:rPr>
@@ -7389,75 +8087,20 @@
         <w:fldChar w:fldCharType="end"/>
       </w:r>
       <w:r>
-        <w:t xml:space="preserve">- </w:t>
-      </w:r>
-      <w:r>
-        <w:t>Consultar relatórios</w:t>
-      </w:r>
-    </w:p>
-    <w:p>
-      <w:pPr>
-        <w:pStyle w:val="Standard"/>
-      </w:pPr>
-      <w:r>
-        <w:tab/>
-      </w:r>
-      <w:r>
-        <w:t xml:space="preserve">O </w:t>
-      </w:r>
-      <w:r>
-        <w:t>fluxo de agendar consulta para o paciente</w:t>
-      </w:r>
-      <w:r>
-        <w:t xml:space="preserve"> é divido em três: o psicólogo informar ao sistema quais seus horários disponíve</w:t>
-      </w:r>
-      <w:r>
-        <w:t>is; Psicólogo agendar o horário</w:t>
-      </w:r>
-      <w:r>
-        <w:t xml:space="preserve"> de seus pacientes ou os pacientes escolherem os horários disponíveis para atendimento. A</w:t>
-      </w:r>
-      <w:r>
-        <w:t>s Figuras 5, 6 e 7</w:t>
-      </w:r>
-      <w:r>
-        <w:t xml:space="preserve"> representam respectivamente estes processos.</w:t>
-      </w:r>
-    </w:p>
-    <w:p>
-      <w:pPr>
-        <w:pStyle w:val="Standard"/>
-      </w:pPr>
-      <w:r>
-        <w:rPr>
-          <w:b/>
-        </w:rPr>
-        <w:tab/>
-        <w:t>OBS:</w:t>
-      </w:r>
-      <w:r>
-        <w:rPr>
-          <w:b/>
-        </w:rPr>
-        <w:t xml:space="preserve"> </w:t>
-      </w:r>
-      <w:r>
-        <w:t>Caso o agendamento de consulta seja realizado pelo paciente, o mesmo poderá escolher somente</w:t>
-      </w:r>
-      <w:r>
-        <w:t xml:space="preserve"> um horário. Será permitido a ele fazer troca de horários. Caso o paciente necessite de mais atendimento durante a semana somente o psicólogo poderá agendar consultas extras.</w:t>
-      </w:r>
-    </w:p>
-    <w:p>
-      <w:pPr>
-        <w:pStyle w:val="Standard"/>
-      </w:pPr>
+        <w:t>- Verificar consultas agendadas</w:t>
+      </w:r>
     </w:p>
     <w:p>
       <w:pPr>
         <w:pStyle w:val="Standard"/>
         <w:jc w:val="center"/>
       </w:pPr>
+    </w:p>
+    <w:p>
+      <w:pPr>
+        <w:pStyle w:val="Standard"/>
+        <w:jc w:val="center"/>
+      </w:pPr>
       <w:r>
         <w:rPr>
           <w:noProof/>
@@ -7465,10 +8108,10 @@
         </w:rPr>
         <w:lastRenderedPageBreak/>
         <w:drawing>
-          <wp:inline distT="0" distB="0" distL="0" distR="0" wp14:anchorId="29F6570C" wp14:editId="6A76240D">
-            <wp:extent cx="5105400" cy="3343275"/>
-            <wp:effectExtent l="0" t="0" r="0" b="9525"/>
-            <wp:docPr id="19" name="Imagem 19"/>
+          <wp:inline distT="0" distB="0" distL="0" distR="0" wp14:anchorId="3741CC20" wp14:editId="7240BE3D">
+            <wp:extent cx="5133975" cy="3857625"/>
+            <wp:effectExtent l="0" t="0" r="9525" b="9525"/>
+            <wp:docPr id="31" name="Imagem 31"/>
             <wp:cNvGraphicFramePr>
               <a:graphicFrameLocks xmlns:a="http://schemas.openxmlformats.org/drawingml/2006/main" noChangeAspect="1"/>
             </wp:cNvGraphicFramePr>
@@ -7488,646 +8131,6 @@
                   <pic:spPr>
                     <a:xfrm>
                       <a:off x="0" y="0"/>
-                      <a:ext cx="5105400" cy="3343275"/>
-                    </a:xfrm>
-                    <a:prstGeom prst="rect">
-                      <a:avLst/>
-                    </a:prstGeom>
-                  </pic:spPr>
-                </pic:pic>
-              </a:graphicData>
-            </a:graphic>
-          </wp:inline>
-        </w:drawing>
-      </w:r>
-    </w:p>
-    <w:p>
-      <w:pPr>
-        <w:pStyle w:val="Legenda"/>
-        <w:jc w:val="center"/>
-      </w:pPr>
-      <w:r>
-        <w:t xml:space="preserve">Figura </w:t>
-      </w:r>
-      <w:r>
-        <w:rPr>
-          <w:noProof/>
-        </w:rPr>
-        <w:fldChar w:fldCharType="begin"/>
-      </w:r>
-      <w:r>
-        <w:rPr>
-          <w:noProof/>
-        </w:rPr>
-        <w:instrText xml:space="preserve"> SEQ Figura \* ARABIC </w:instrText>
-      </w:r>
-      <w:r>
-        <w:rPr>
-          <w:noProof/>
-        </w:rPr>
-        <w:fldChar w:fldCharType="separate"/>
-      </w:r>
-      <w:r>
-        <w:rPr>
-          <w:noProof/>
-        </w:rPr>
-        <w:t>6</w:t>
-      </w:r>
-      <w:r>
-        <w:rPr>
-          <w:noProof/>
-        </w:rPr>
-        <w:fldChar w:fldCharType="end"/>
-      </w:r>
-      <w:r>
-        <w:t xml:space="preserve">- </w:t>
-      </w:r>
-      <w:r>
-        <w:t>Cadastrar horários disponíveis</w:t>
-      </w:r>
-    </w:p>
-    <w:p>
-      <w:pPr>
-        <w:pStyle w:val="Standard"/>
-        <w:jc w:val="center"/>
-      </w:pPr>
-      <w:r>
-        <w:rPr>
-          <w:noProof/>
-          <w:lang w:eastAsia="pt-BR"/>
-        </w:rPr>
-        <w:drawing>
-          <wp:inline distT="0" distB="0" distL="0" distR="0" wp14:anchorId="79E0832C" wp14:editId="351520BA">
-            <wp:extent cx="5612130" cy="3693795"/>
-            <wp:effectExtent l="0" t="0" r="7620" b="1905"/>
-            <wp:docPr id="20" name="Imagem 20"/>
-            <wp:cNvGraphicFramePr>
-              <a:graphicFrameLocks xmlns:a="http://schemas.openxmlformats.org/drawingml/2006/main" noChangeAspect="1"/>
-            </wp:cNvGraphicFramePr>
-            <a:graphic xmlns:a="http://schemas.openxmlformats.org/drawingml/2006/main">
-              <a:graphicData uri="http://schemas.openxmlformats.org/drawingml/2006/picture">
-                <pic:pic xmlns:pic="http://schemas.openxmlformats.org/drawingml/2006/picture">
-                  <pic:nvPicPr>
-                    <pic:cNvPr id="0" name=""/>
-                    <pic:cNvPicPr/>
-                  </pic:nvPicPr>
-                  <pic:blipFill>
-                    <a:blip r:embed="rId23"/>
-                    <a:stretch>
-                      <a:fillRect/>
-                    </a:stretch>
-                  </pic:blipFill>
-                  <pic:spPr>
-                    <a:xfrm>
-                      <a:off x="0" y="0"/>
-                      <a:ext cx="5612130" cy="3693795"/>
-                    </a:xfrm>
-                    <a:prstGeom prst="rect">
-                      <a:avLst/>
-                    </a:prstGeom>
-                  </pic:spPr>
-                </pic:pic>
-              </a:graphicData>
-            </a:graphic>
-          </wp:inline>
-        </w:drawing>
-      </w:r>
-    </w:p>
-    <w:p>
-      <w:pPr>
-        <w:pStyle w:val="Legenda"/>
-        <w:jc w:val="center"/>
-      </w:pPr>
-      <w:r>
-        <w:t xml:space="preserve">Figura </w:t>
-      </w:r>
-      <w:r>
-        <w:rPr>
-          <w:noProof/>
-        </w:rPr>
-        <w:fldChar w:fldCharType="begin"/>
-      </w:r>
-      <w:r>
-        <w:rPr>
-          <w:noProof/>
-        </w:rPr>
-        <w:instrText xml:space="preserve"> SEQ Figura \* ARABIC </w:instrText>
-      </w:r>
-      <w:r>
-        <w:rPr>
-          <w:noProof/>
-        </w:rPr>
-        <w:fldChar w:fldCharType="separate"/>
-      </w:r>
-      <w:r>
-        <w:rPr>
-          <w:noProof/>
-        </w:rPr>
-        <w:t>7</w:t>
-      </w:r>
-      <w:r>
-        <w:rPr>
-          <w:noProof/>
-        </w:rPr>
-        <w:fldChar w:fldCharType="end"/>
-      </w:r>
-      <w:r>
-        <w:t>- Psicólogo agendar consulta de seus pacientes</w:t>
-      </w:r>
-    </w:p>
-    <w:p>
-      <w:pPr>
-        <w:pStyle w:val="Legenda"/>
-        <w:jc w:val="center"/>
-      </w:pPr>
-    </w:p>
-    <w:p>
-      <w:pPr>
-        <w:pStyle w:val="Legenda"/>
-        <w:jc w:val="center"/>
-      </w:pPr>
-      <w:r>
-        <w:rPr>
-          <w:noProof/>
-          <w:lang w:eastAsia="pt-BR"/>
-        </w:rPr>
-        <w:lastRenderedPageBreak/>
-        <w:drawing>
-          <wp:inline distT="0" distB="0" distL="0" distR="0" wp14:anchorId="5F240885" wp14:editId="0467AD50">
-            <wp:extent cx="4591050" cy="3781425"/>
-            <wp:effectExtent l="0" t="0" r="0" b="9525"/>
-            <wp:docPr id="21" name="Imagem 21"/>
-            <wp:cNvGraphicFramePr>
-              <a:graphicFrameLocks xmlns:a="http://schemas.openxmlformats.org/drawingml/2006/main" noChangeAspect="1"/>
-            </wp:cNvGraphicFramePr>
-            <a:graphic xmlns:a="http://schemas.openxmlformats.org/drawingml/2006/main">
-              <a:graphicData uri="http://schemas.openxmlformats.org/drawingml/2006/picture">
-                <pic:pic xmlns:pic="http://schemas.openxmlformats.org/drawingml/2006/picture">
-                  <pic:nvPicPr>
-                    <pic:cNvPr id="0" name=""/>
-                    <pic:cNvPicPr/>
-                  </pic:nvPicPr>
-                  <pic:blipFill>
-                    <a:blip r:embed="rId24"/>
-                    <a:stretch>
-                      <a:fillRect/>
-                    </a:stretch>
-                  </pic:blipFill>
-                  <pic:spPr>
-                    <a:xfrm>
-                      <a:off x="0" y="0"/>
-                      <a:ext cx="4591050" cy="3781425"/>
-                    </a:xfrm>
-                    <a:prstGeom prst="rect">
-                      <a:avLst/>
-                    </a:prstGeom>
-                  </pic:spPr>
-                </pic:pic>
-              </a:graphicData>
-            </a:graphic>
-          </wp:inline>
-        </w:drawing>
-      </w:r>
-    </w:p>
-    <w:p>
-      <w:pPr>
-        <w:pStyle w:val="Legenda"/>
-        <w:jc w:val="center"/>
-      </w:pPr>
-      <w:r>
-        <w:t xml:space="preserve">Figura </w:t>
-      </w:r>
-      <w:r>
-        <w:rPr>
-          <w:noProof/>
-        </w:rPr>
-        <w:fldChar w:fldCharType="begin"/>
-      </w:r>
-      <w:r>
-        <w:rPr>
-          <w:noProof/>
-        </w:rPr>
-        <w:instrText xml:space="preserve"> SEQ Figura \* ARABIC </w:instrText>
-      </w:r>
-      <w:r>
-        <w:rPr>
-          <w:noProof/>
-        </w:rPr>
-        <w:fldChar w:fldCharType="separate"/>
-      </w:r>
-      <w:r>
-        <w:rPr>
-          <w:noProof/>
-        </w:rPr>
-        <w:t>8</w:t>
-      </w:r>
-      <w:r>
-        <w:rPr>
-          <w:noProof/>
-        </w:rPr>
-        <w:fldChar w:fldCharType="end"/>
-      </w:r>
-      <w:r>
-        <w:t xml:space="preserve">- </w:t>
-      </w:r>
-      <w:r>
-        <w:t>Paciente agenda</w:t>
-      </w:r>
-      <w:r>
-        <w:t xml:space="preserve"> horário de consulta</w:t>
-      </w:r>
-    </w:p>
-    <w:p>
-      <w:pPr>
-        <w:pStyle w:val="Standard"/>
-      </w:pPr>
-    </w:p>
-    <w:p>
-      <w:pPr>
-        <w:pStyle w:val="Standard"/>
-        <w:ind w:firstLine="720"/>
-      </w:pPr>
-      <w:r>
-        <w:t>O</w:t>
-      </w:r>
-      <w:r>
-        <w:t xml:space="preserve"> psicólogo pode optar por acessar um relato completo do paciente, seja antes, durante ou d</w:t>
-      </w:r>
-      <w:r>
-        <w:t>epois do atendimento. A Figura 8</w:t>
-      </w:r>
-      <w:r>
-        <w:t xml:space="preserve"> exibe a forma de acessar os relatos do paciente.</w:t>
-      </w:r>
-    </w:p>
-    <w:p>
-      <w:pPr>
-        <w:pStyle w:val="Standard"/>
-      </w:pPr>
-    </w:p>
-    <w:p>
-      <w:pPr>
-        <w:pStyle w:val="Standard"/>
-        <w:jc w:val="center"/>
-      </w:pPr>
-      <w:r>
-        <w:rPr>
-          <w:noProof/>
-          <w:lang w:eastAsia="pt-BR"/>
-        </w:rPr>
-        <w:drawing>
-          <wp:inline distT="0" distB="0" distL="0" distR="0" wp14:anchorId="35B6B2CA" wp14:editId="3CF5B3F1">
-            <wp:extent cx="5612130" cy="2880360"/>
-            <wp:effectExtent l="0" t="0" r="7620" b="0"/>
-            <wp:docPr id="25" name="Imagem 25"/>
-            <wp:cNvGraphicFramePr>
-              <a:graphicFrameLocks xmlns:a="http://schemas.openxmlformats.org/drawingml/2006/main" noChangeAspect="1"/>
-            </wp:cNvGraphicFramePr>
-            <a:graphic xmlns:a="http://schemas.openxmlformats.org/drawingml/2006/main">
-              <a:graphicData uri="http://schemas.openxmlformats.org/drawingml/2006/picture">
-                <pic:pic xmlns:pic="http://schemas.openxmlformats.org/drawingml/2006/picture">
-                  <pic:nvPicPr>
-                    <pic:cNvPr id="0" name=""/>
-                    <pic:cNvPicPr/>
-                  </pic:nvPicPr>
-                  <pic:blipFill>
-                    <a:blip r:embed="rId25"/>
-                    <a:stretch>
-                      <a:fillRect/>
-                    </a:stretch>
-                  </pic:blipFill>
-                  <pic:spPr>
-                    <a:xfrm>
-                      <a:off x="0" y="0"/>
-                      <a:ext cx="5612130" cy="2880360"/>
-                    </a:xfrm>
-                    <a:prstGeom prst="rect">
-                      <a:avLst/>
-                    </a:prstGeom>
-                  </pic:spPr>
-                </pic:pic>
-              </a:graphicData>
-            </a:graphic>
-          </wp:inline>
-        </w:drawing>
-      </w:r>
-    </w:p>
-    <w:p>
-      <w:pPr>
-        <w:pStyle w:val="Legenda"/>
-        <w:jc w:val="center"/>
-      </w:pPr>
-      <w:r>
-        <w:t xml:space="preserve">Figura </w:t>
-      </w:r>
-      <w:r>
-        <w:rPr>
-          <w:noProof/>
-        </w:rPr>
-        <w:fldChar w:fldCharType="begin"/>
-      </w:r>
-      <w:r>
-        <w:rPr>
-          <w:noProof/>
-        </w:rPr>
-        <w:instrText xml:space="preserve"> SEQ Figura \* ARABIC </w:instrText>
-      </w:r>
-      <w:r>
-        <w:rPr>
-          <w:noProof/>
-        </w:rPr>
-        <w:fldChar w:fldCharType="separate"/>
-      </w:r>
-      <w:r>
-        <w:rPr>
-          <w:noProof/>
-        </w:rPr>
-        <w:t>9</w:t>
-      </w:r>
-      <w:r>
-        <w:rPr>
-          <w:noProof/>
-        </w:rPr>
-        <w:fldChar w:fldCharType="end"/>
-      </w:r>
-      <w:r>
-        <w:t>- Consultar relatos de pacientes</w:t>
-      </w:r>
-    </w:p>
-    <w:p>
-      <w:pPr>
-        <w:pStyle w:val="Standard"/>
-      </w:pPr>
-    </w:p>
-    <w:p>
-      <w:pPr>
-        <w:pStyle w:val="Standard"/>
-      </w:pPr>
-      <w:r>
-        <w:tab/>
-        <w:t>Após o psicólogo ter todos os dados de acompanhamento ele pode realizar a consulta de seu paciente, conforme Figura 12</w:t>
-      </w:r>
-      <w:r>
-        <w:t>.</w:t>
-      </w:r>
-    </w:p>
-    <w:p>
-      <w:pPr>
-        <w:pStyle w:val="Standard"/>
-      </w:pPr>
-    </w:p>
-    <w:p>
-      <w:pPr>
-        <w:pStyle w:val="Standard"/>
-        <w:jc w:val="center"/>
-      </w:pPr>
-      <w:r>
-        <w:rPr>
-          <w:noProof/>
-          <w:lang w:eastAsia="pt-BR"/>
-        </w:rPr>
-        <w:drawing>
-          <wp:inline distT="0" distB="0" distL="0" distR="0" wp14:anchorId="38DEA240" wp14:editId="5A9116D6">
-            <wp:extent cx="5901463" cy="2505075"/>
-            <wp:effectExtent l="0" t="0" r="4445" b="0"/>
-            <wp:docPr id="28" name="Imagem 28"/>
-            <wp:cNvGraphicFramePr>
-              <a:graphicFrameLocks xmlns:a="http://schemas.openxmlformats.org/drawingml/2006/main" noChangeAspect="1"/>
-            </wp:cNvGraphicFramePr>
-            <a:graphic xmlns:a="http://schemas.openxmlformats.org/drawingml/2006/main">
-              <a:graphicData uri="http://schemas.openxmlformats.org/drawingml/2006/picture">
-                <pic:pic xmlns:pic="http://schemas.openxmlformats.org/drawingml/2006/picture">
-                  <pic:nvPicPr>
-                    <pic:cNvPr id="0" name=""/>
-                    <pic:cNvPicPr/>
-                  </pic:nvPicPr>
-                  <pic:blipFill>
-                    <a:blip r:embed="rId26"/>
-                    <a:stretch>
-                      <a:fillRect/>
-                    </a:stretch>
-                  </pic:blipFill>
-                  <pic:spPr>
-                    <a:xfrm>
-                      <a:off x="0" y="0"/>
-                      <a:ext cx="5901463" cy="2505075"/>
-                    </a:xfrm>
-                    <a:prstGeom prst="rect">
-                      <a:avLst/>
-                    </a:prstGeom>
-                  </pic:spPr>
-                </pic:pic>
-              </a:graphicData>
-            </a:graphic>
-          </wp:inline>
-        </w:drawing>
-      </w:r>
-    </w:p>
-    <w:p>
-      <w:pPr>
-        <w:pStyle w:val="Legenda"/>
-        <w:jc w:val="center"/>
-      </w:pPr>
-      <w:r>
-        <w:t xml:space="preserve">Figura </w:t>
-      </w:r>
-      <w:r>
-        <w:rPr>
-          <w:noProof/>
-        </w:rPr>
-        <w:fldChar w:fldCharType="begin"/>
-      </w:r>
-      <w:r>
-        <w:rPr>
-          <w:noProof/>
-        </w:rPr>
-        <w:instrText xml:space="preserve"> SEQ Figura \* ARABIC </w:instrText>
-      </w:r>
-      <w:r>
-        <w:rPr>
-          <w:noProof/>
-        </w:rPr>
-        <w:fldChar w:fldCharType="separate"/>
-      </w:r>
-      <w:r>
-        <w:rPr>
-          <w:noProof/>
-        </w:rPr>
-        <w:t>10</w:t>
-      </w:r>
-      <w:r>
-        <w:rPr>
-          <w:noProof/>
-        </w:rPr>
-        <w:fldChar w:fldCharType="end"/>
-      </w:r>
-      <w:r>
-        <w:t>- Consultar pacientes</w:t>
-      </w:r>
-    </w:p>
-    <w:p>
-      <w:pPr>
-        <w:pStyle w:val="Standard"/>
-      </w:pPr>
-    </w:p>
-    <w:p>
-      <w:pPr>
-        <w:pStyle w:val="Standard"/>
-      </w:pPr>
-      <w:r>
-        <w:tab/>
-      </w:r>
-      <w:r>
-        <w:t>Em relação as demais interações do paciente</w:t>
-      </w:r>
-      <w:r>
-        <w:t xml:space="preserve"> com o sistema, o atendido poderá verificar as consultas agendadas e os rela</w:t>
-      </w:r>
-      <w:r>
-        <w:t>tos enviados, conforme Figura 10 e 11</w:t>
-      </w:r>
-      <w:r>
-        <w:t xml:space="preserve">, </w:t>
-      </w:r>
-      <w:r>
-        <w:t>respectivamente.</w:t>
-      </w:r>
-    </w:p>
-    <w:p>
-      <w:pPr>
-        <w:pStyle w:val="Standard"/>
-      </w:pPr>
-    </w:p>
-    <w:p>
-      <w:pPr>
-        <w:pStyle w:val="Standard"/>
-        <w:jc w:val="center"/>
-      </w:pPr>
-      <w:r>
-        <w:rPr>
-          <w:noProof/>
-          <w:lang w:eastAsia="pt-BR"/>
-        </w:rPr>
-        <w:drawing>
-          <wp:inline distT="0" distB="0" distL="0" distR="0" wp14:anchorId="0E77C8EF" wp14:editId="24642D80">
-            <wp:extent cx="3714750" cy="2962275"/>
-            <wp:effectExtent l="0" t="0" r="0" b="9525"/>
-            <wp:docPr id="29" name="Imagem 29"/>
-            <wp:cNvGraphicFramePr>
-              <a:graphicFrameLocks xmlns:a="http://schemas.openxmlformats.org/drawingml/2006/main" noChangeAspect="1"/>
-            </wp:cNvGraphicFramePr>
-            <a:graphic xmlns:a="http://schemas.openxmlformats.org/drawingml/2006/main">
-              <a:graphicData uri="http://schemas.openxmlformats.org/drawingml/2006/picture">
-                <pic:pic xmlns:pic="http://schemas.openxmlformats.org/drawingml/2006/picture">
-                  <pic:nvPicPr>
-                    <pic:cNvPr id="0" name=""/>
-                    <pic:cNvPicPr/>
-                  </pic:nvPicPr>
-                  <pic:blipFill>
-                    <a:blip r:embed="rId27"/>
-                    <a:stretch>
-                      <a:fillRect/>
-                    </a:stretch>
-                  </pic:blipFill>
-                  <pic:spPr>
-                    <a:xfrm>
-                      <a:off x="0" y="0"/>
-                      <a:ext cx="3714750" cy="2962275"/>
-                    </a:xfrm>
-                    <a:prstGeom prst="rect">
-                      <a:avLst/>
-                    </a:prstGeom>
-                  </pic:spPr>
-                </pic:pic>
-              </a:graphicData>
-            </a:graphic>
-          </wp:inline>
-        </w:drawing>
-      </w:r>
-    </w:p>
-    <w:p>
-      <w:pPr>
-        <w:pStyle w:val="Legenda"/>
-        <w:jc w:val="center"/>
-      </w:pPr>
-      <w:r>
-        <w:t xml:space="preserve">Figura </w:t>
-      </w:r>
-      <w:r>
-        <w:rPr>
-          <w:noProof/>
-        </w:rPr>
-        <w:fldChar w:fldCharType="begin"/>
-      </w:r>
-      <w:r>
-        <w:rPr>
-          <w:noProof/>
-        </w:rPr>
-        <w:instrText xml:space="preserve"> SEQ Figura \* ARABIC </w:instrText>
-      </w:r>
-      <w:r>
-        <w:rPr>
-          <w:noProof/>
-        </w:rPr>
-        <w:fldChar w:fldCharType="separate"/>
-      </w:r>
-      <w:r>
-        <w:rPr>
-          <w:noProof/>
-        </w:rPr>
-        <w:t>11</w:t>
-      </w:r>
-      <w:r>
-        <w:rPr>
-          <w:noProof/>
-        </w:rPr>
-        <w:fldChar w:fldCharType="end"/>
-      </w:r>
-      <w:r>
-        <w:t>- Verificar consultas agendadas</w:t>
-      </w:r>
-    </w:p>
-    <w:p>
-      <w:pPr>
-        <w:pStyle w:val="Standard"/>
-        <w:jc w:val="center"/>
-      </w:pPr>
-    </w:p>
-    <w:p>
-      <w:pPr>
-        <w:pStyle w:val="Standard"/>
-        <w:jc w:val="center"/>
-      </w:pPr>
-      <w:r>
-        <w:rPr>
-          <w:noProof/>
-          <w:lang w:eastAsia="pt-BR"/>
-        </w:rPr>
-        <w:lastRenderedPageBreak/>
-        <w:drawing>
-          <wp:inline distT="0" distB="0" distL="0" distR="0" wp14:anchorId="3741CC20" wp14:editId="7240BE3D">
-            <wp:extent cx="5133975" cy="3857625"/>
-            <wp:effectExtent l="0" t="0" r="9525" b="9525"/>
-            <wp:docPr id="31" name="Imagem 31"/>
-            <wp:cNvGraphicFramePr>
-              <a:graphicFrameLocks xmlns:a="http://schemas.openxmlformats.org/drawingml/2006/main" noChangeAspect="1"/>
-            </wp:cNvGraphicFramePr>
-            <a:graphic xmlns:a="http://schemas.openxmlformats.org/drawingml/2006/main">
-              <a:graphicData uri="http://schemas.openxmlformats.org/drawingml/2006/picture">
-                <pic:pic xmlns:pic="http://schemas.openxmlformats.org/drawingml/2006/picture">
-                  <pic:nvPicPr>
-                    <pic:cNvPr id="0" name=""/>
-                    <pic:cNvPicPr/>
-                  </pic:nvPicPr>
-                  <pic:blipFill>
-                    <a:blip r:embed="rId28"/>
-                    <a:stretch>
-                      <a:fillRect/>
-                    </a:stretch>
-                  </pic:blipFill>
-                  <pic:spPr>
-                    <a:xfrm>
-                      <a:off x="0" y="0"/>
                       <a:ext cx="5133975" cy="3857625"/>
                     </a:xfrm>
                     <a:prstGeom prst="rect">
@@ -8208,8 +8211,8 @@
       <w:pPr>
         <w:pStyle w:val="Standard"/>
       </w:pPr>
-      <w:bookmarkStart w:id="37" w:name="_Ref471361536"/>
-      <w:bookmarkEnd w:id="36"/>
+      <w:bookmarkStart w:id="38" w:name="_Ref471361536"/>
+      <w:bookmarkEnd w:id="37"/>
     </w:p>
     <w:p>
       <w:pPr>
@@ -8244,17 +8247,17 @@
           <w:numId w:val="2"/>
         </w:numPr>
       </w:pPr>
-      <w:bookmarkStart w:id="38" w:name="__RefHeading___Toc175024556"/>
-      <w:bookmarkStart w:id="39" w:name="_Toc40877136"/>
+      <w:bookmarkStart w:id="39" w:name="__RefHeading___Toc175024556"/>
+      <w:bookmarkStart w:id="40" w:name="_Toc40877136"/>
+      <w:bookmarkEnd w:id="39"/>
+      <w:r>
+        <w:t>Requisitos funcionais</w:t>
+      </w:r>
       <w:bookmarkEnd w:id="38"/>
       <w:r>
-        <w:t>Requisitos funcionais</w:t>
-      </w:r>
-      <w:bookmarkEnd w:id="37"/>
-      <w:r>
         <w:t xml:space="preserve"> de sistema (RFS)</w:t>
       </w:r>
-      <w:bookmarkEnd w:id="39"/>
+      <w:bookmarkEnd w:id="40"/>
     </w:p>
     <w:p>
       <w:pPr>
@@ -8474,8 +8477,8 @@
           <w:sz w:val="22"/>
         </w:rPr>
       </w:pPr>
-      <w:bookmarkStart w:id="40" w:name="__RefHeading___Toc175024557"/>
-      <w:bookmarkEnd w:id="40"/>
+      <w:bookmarkStart w:id="41" w:name="__RefHeading___Toc175024557"/>
+      <w:bookmarkEnd w:id="41"/>
     </w:p>
     <w:tbl>
       <w:tblPr>
@@ -12943,9 +12946,9 @@
           <w:b w:val="0"/>
         </w:rPr>
       </w:pPr>
-      <w:bookmarkStart w:id="41" w:name="__RefHeading___Toc175024561"/>
-      <w:bookmarkStart w:id="42" w:name="_Toc40877137"/>
-      <w:bookmarkEnd w:id="41"/>
+      <w:bookmarkStart w:id="42" w:name="__RefHeading___Toc175024561"/>
+      <w:bookmarkStart w:id="43" w:name="_Toc40877137"/>
+      <w:bookmarkEnd w:id="42"/>
       <w:r>
         <w:rPr>
           <w:b w:val="0"/>
@@ -12976,7 +12979,7 @@
         </w:rPr>
         <w:t>)</w:t>
       </w:r>
-      <w:bookmarkEnd w:id="42"/>
+      <w:bookmarkEnd w:id="43"/>
     </w:p>
     <w:p>
       <w:pPr>
@@ -14746,11 +14749,11 @@
           <w:numId w:val="2"/>
         </w:numPr>
       </w:pPr>
-      <w:bookmarkStart w:id="43" w:name="_Toc40877138"/>
+      <w:bookmarkStart w:id="44" w:name="_Toc40877138"/>
       <w:r>
         <w:t>Modelo Conceitual do Banco de Dados</w:t>
       </w:r>
-      <w:bookmarkEnd w:id="43"/>
+      <w:bookmarkEnd w:id="44"/>
     </w:p>
     <w:p>
       <w:pPr>
@@ -14878,7 +14881,7 @@
                     <pic:cNvPicPr/>
                   </pic:nvPicPr>
                   <pic:blipFill>
-                    <a:blip r:embed="rId29"/>
+                    <a:blip r:embed="rId23"/>
                     <a:stretch>
                       <a:fillRect/>
                     </a:stretch>
@@ -14993,12 +14996,12 @@
           <w:numId w:val="2"/>
         </w:numPr>
       </w:pPr>
-      <w:bookmarkStart w:id="44" w:name="_Toc40877139"/>
+      <w:bookmarkStart w:id="45" w:name="_Toc40877139"/>
       <w:r>
         <w:lastRenderedPageBreak/>
         <w:t>Modelo Lógico do Banco de Dados</w:t>
       </w:r>
-      <w:bookmarkEnd w:id="44"/>
+      <w:bookmarkEnd w:id="45"/>
     </w:p>
     <w:p>
       <w:pPr>
@@ -15099,7 +15102,7 @@
                     <pic:cNvPicPr/>
                   </pic:nvPicPr>
                   <pic:blipFill>
-                    <a:blip r:embed="rId30">
+                    <a:blip r:embed="rId24">
                       <a:extLst>
                         <a:ext uri="{28A0092B-C50C-407E-A947-70E740481C1C}">
                           <a14:useLocalDpi xmlns:a14="http://schemas.microsoft.com/office/drawing/2010/main" val="0"/>
@@ -15367,12 +15370,12 @@
           <w:numId w:val="2"/>
         </w:numPr>
       </w:pPr>
-      <w:bookmarkStart w:id="45" w:name="_Toc40877140"/>
+      <w:bookmarkStart w:id="46" w:name="_Toc40877140"/>
       <w:r>
         <w:lastRenderedPageBreak/>
         <w:t>Arquitetura da Aplicação</w:t>
       </w:r>
-      <w:bookmarkEnd w:id="45"/>
+      <w:bookmarkEnd w:id="46"/>
     </w:p>
     <w:p>
       <w:pPr>
@@ -15503,7 +15506,7 @@
                     <pic:cNvPicPr/>
                   </pic:nvPicPr>
                   <pic:blipFill>
-                    <a:blip r:embed="rId31">
+                    <a:blip r:embed="rId25">
                       <a:extLst>
                         <a:ext uri="{28A0092B-C50C-407E-A947-70E740481C1C}">
                           <a14:useLocalDpi xmlns:a14="http://schemas.microsoft.com/office/drawing/2010/main" val="0"/>
@@ -15961,7 +15964,7 @@
                     <pic:cNvPicPr/>
                   </pic:nvPicPr>
                   <pic:blipFill rotWithShape="1">
-                    <a:blip r:embed="rId32">
+                    <a:blip r:embed="rId26">
                       <a:extLst>
                         <a:ext uri="{28A0092B-C50C-407E-A947-70E740481C1C}">
                           <a14:useLocalDpi xmlns:a14="http://schemas.microsoft.com/office/drawing/2010/main" val="0"/>
@@ -16122,11 +16125,11 @@
           <w:numId w:val="2"/>
         </w:numPr>
       </w:pPr>
-      <w:bookmarkStart w:id="46" w:name="_Toc40877141"/>
+      <w:bookmarkStart w:id="47" w:name="_Toc40877141"/>
       <w:r>
         <w:t>Planejamento de Versões</w:t>
       </w:r>
-      <w:bookmarkEnd w:id="46"/>
+      <w:bookmarkEnd w:id="47"/>
     </w:p>
     <w:p>
       <w:pPr>
@@ -16644,11 +16647,11 @@
           <w:numId w:val="2"/>
         </w:numPr>
       </w:pPr>
-      <w:bookmarkStart w:id="47" w:name="_Toc40877142"/>
+      <w:bookmarkStart w:id="48" w:name="_Toc40877142"/>
       <w:r>
         <w:t>Estimativa de custo</w:t>
       </w:r>
-      <w:bookmarkEnd w:id="47"/>
+      <w:bookmarkEnd w:id="48"/>
     </w:p>
     <w:p>
       <w:pPr>
@@ -16728,7 +16731,7 @@
                     </pic:cNvPicPr>
                   </pic:nvPicPr>
                   <pic:blipFill>
-                    <a:blip r:embed="rId33">
+                    <a:blip r:embed="rId27">
                       <a:extLst>
                         <a:ext uri="{28A0092B-C50C-407E-A947-70E740481C1C}">
                           <a14:useLocalDpi xmlns:a14="http://schemas.microsoft.com/office/drawing/2010/main" val="0"/>
@@ -17023,7 +17026,7 @@
                     </pic:cNvPicPr>
                   </pic:nvPicPr>
                   <pic:blipFill>
-                    <a:blip r:embed="rId34">
+                    <a:blip r:embed="rId28">
                       <a:extLst>
                         <a:ext uri="{28A0092B-C50C-407E-A947-70E740481C1C}">
                           <a14:useLocalDpi xmlns:a14="http://schemas.microsoft.com/office/drawing/2010/main" val="0"/>
@@ -17168,7 +17171,7 @@
                     </pic:cNvPicPr>
                   </pic:nvPicPr>
                   <pic:blipFill>
-                    <a:blip r:embed="rId35">
+                    <a:blip r:embed="rId29">
                       <a:extLst>
                         <a:ext uri="{28A0092B-C50C-407E-A947-70E740481C1C}">
                           <a14:useLocalDpi xmlns:a14="http://schemas.microsoft.com/office/drawing/2010/main" val="0"/>
@@ -17260,7 +17263,7 @@
                     </pic:cNvPicPr>
                   </pic:nvPicPr>
                   <pic:blipFill>
-                    <a:blip r:embed="rId36">
+                    <a:blip r:embed="rId30">
                       <a:extLst>
                         <a:ext uri="{28A0092B-C50C-407E-A947-70E740481C1C}">
                           <a14:useLocalDpi xmlns:a14="http://schemas.microsoft.com/office/drawing/2010/main" val="0"/>
@@ -17386,7 +17389,7 @@
                     <pic:cNvPicPr/>
                   </pic:nvPicPr>
                   <pic:blipFill>
-                    <a:blip r:embed="rId37"/>
+                    <a:blip r:embed="rId31"/>
                     <a:stretch>
                       <a:fillRect/>
                     </a:stretch>
@@ -17520,11 +17523,11 @@
           <w:numId w:val="2"/>
         </w:numPr>
       </w:pPr>
-      <w:bookmarkStart w:id="48" w:name="_Toc40877143"/>
+      <w:bookmarkStart w:id="49" w:name="_Toc40877143"/>
       <w:r>
         <w:t>Referências</w:t>
       </w:r>
-      <w:bookmarkEnd w:id="48"/>
+      <w:bookmarkEnd w:id="49"/>
     </w:p>
     <w:p>
       <w:pPr>
@@ -17603,7 +17606,7 @@
         </w:rPr>
         <w:t xml:space="preserve"> </w:t>
       </w:r>
-      <w:hyperlink r:id="rId38" w:history="1">
+      <w:hyperlink r:id="rId32" w:history="1">
         <w:r>
           <w:rPr>
             <w:rStyle w:val="Hyperlink"/>
@@ -17696,8 +17699,8 @@
       </w:pPr>
     </w:p>
     <w:sectPr>
-      <w:headerReference w:type="default" r:id="rId39"/>
-      <w:footerReference w:type="default" r:id="rId40"/>
+      <w:headerReference w:type="default" r:id="rId33"/>
+      <w:footerReference w:type="default" r:id="rId34"/>
       <w:pgSz w:w="11906" w:h="16838"/>
       <w:pgMar w:top="1701" w:right="1466" w:bottom="1899" w:left="990" w:header="720" w:footer="731" w:gutter="0"/>
       <w:cols w:space="720"/>
@@ -17710,7 +17713,7 @@
 
 <file path=word/comments.xml><?xml version="1.0" encoding="utf-8"?>
 <w:comments xmlns:wpc="http://schemas.microsoft.com/office/word/2010/wordprocessingCanvas" xmlns:mc="http://schemas.openxmlformats.org/markup-compatibility/2006" xmlns:o="urn:schemas-microsoft-com:office:office" xmlns:r="http://schemas.openxmlformats.org/officeDocument/2006/relationships" xmlns:m="http://schemas.openxmlformats.org/officeDocument/2006/math" xmlns:v="urn:schemas-microsoft-com:vml" xmlns:wp14="http://schemas.microsoft.com/office/word/2010/wordprocessingDrawing" xmlns:wp="http://schemas.openxmlformats.org/drawingml/2006/wordprocessingDrawing" xmlns:w10="urn:schemas-microsoft-com:office:word" xmlns:w="http://schemas.openxmlformats.org/wordprocessingml/2006/main" xmlns:w14="http://schemas.microsoft.com/office/word/2010/wordml" xmlns:w15="http://schemas.microsoft.com/office/word/2012/wordml" xmlns:wpg="http://schemas.microsoft.com/office/word/2010/wordprocessingGroup" xmlns:wpi="http://schemas.microsoft.com/office/word/2010/wordprocessingInk" xmlns:wne="http://schemas.microsoft.com/office/word/2006/wordml" xmlns:wps="http://schemas.microsoft.com/office/word/2010/wordprocessingShape" mc:Ignorable="w14 w15 wp14">
-  <w:comment w:id="34" w:author="Bruno Guilherme Lunardi" w:date="2020-05-18T06:31:00Z" w:initials="BGL">
+  <w:comment w:id="35" w:author="Bruno Guilherme Lunardi" w:date="2020-05-18T06:31:00Z" w:initials="BGL">
     <w:p>
       <w:pPr>
         <w:pStyle w:val="Textodecomentrio"/>
@@ -17760,36 +17763,6 @@
 </file>
 
 <file path=word/footer1.xml><?xml version="1.0" encoding="utf-8"?>
-<w:ftr xmlns:wpc="http://schemas.microsoft.com/office/word/2010/wordprocessingCanvas" xmlns:mc="http://schemas.openxmlformats.org/markup-compatibility/2006" xmlns:o="urn:schemas-microsoft-com:office:office" xmlns:r="http://schemas.openxmlformats.org/officeDocument/2006/relationships" xmlns:m="http://schemas.openxmlformats.org/officeDocument/2006/math" xmlns:v="urn:schemas-microsoft-com:vml" xmlns:wp14="http://schemas.microsoft.com/office/word/2010/wordprocessingDrawing" xmlns:wp="http://schemas.openxmlformats.org/drawingml/2006/wordprocessingDrawing" xmlns:w10="urn:schemas-microsoft-com:office:word" xmlns:w="http://schemas.openxmlformats.org/wordprocessingml/2006/main" xmlns:w14="http://schemas.microsoft.com/office/word/2010/wordml" xmlns:w15="http://schemas.microsoft.com/office/word/2012/wordml" xmlns:wpg="http://schemas.microsoft.com/office/word/2010/wordprocessingGroup" xmlns:wpi="http://schemas.microsoft.com/office/word/2010/wordprocessingInk" xmlns:wne="http://schemas.microsoft.com/office/word/2006/wordml" xmlns:wps="http://schemas.microsoft.com/office/word/2010/wordprocessingShape" mc:Ignorable="w14 w15 wp14">
-  <w:p>
-    <w:pPr>
-      <w:pStyle w:val="Rodap"/>
-    </w:pPr>
-  </w:p>
-</w:ftr>
-</file>
-
-<file path=word/footer2.xml><?xml version="1.0" encoding="utf-8"?>
-<w:ftr xmlns:wpc="http://schemas.microsoft.com/office/word/2010/wordprocessingCanvas" xmlns:mc="http://schemas.openxmlformats.org/markup-compatibility/2006" xmlns:o="urn:schemas-microsoft-com:office:office" xmlns:r="http://schemas.openxmlformats.org/officeDocument/2006/relationships" xmlns:m="http://schemas.openxmlformats.org/officeDocument/2006/math" xmlns:v="urn:schemas-microsoft-com:vml" xmlns:wp14="http://schemas.microsoft.com/office/word/2010/wordprocessingDrawing" xmlns:wp="http://schemas.openxmlformats.org/drawingml/2006/wordprocessingDrawing" xmlns:w10="urn:schemas-microsoft-com:office:word" xmlns:w="http://schemas.openxmlformats.org/wordprocessingml/2006/main" xmlns:w14="http://schemas.microsoft.com/office/word/2010/wordml" xmlns:w15="http://schemas.microsoft.com/office/word/2012/wordml" xmlns:wpg="http://schemas.microsoft.com/office/word/2010/wordprocessingGroup" xmlns:wpi="http://schemas.microsoft.com/office/word/2010/wordprocessingInk" xmlns:wne="http://schemas.microsoft.com/office/word/2006/wordml" xmlns:wps="http://schemas.microsoft.com/office/word/2010/wordprocessingShape" mc:Ignorable="w14 w15 wp14">
-  <w:p>
-    <w:pPr>
-      <w:pStyle w:val="Rodap"/>
-    </w:pPr>
-  </w:p>
-</w:ftr>
-</file>
-
-<file path=word/footer3.xml><?xml version="1.0" encoding="utf-8"?>
-<w:ftr xmlns:wpc="http://schemas.microsoft.com/office/word/2010/wordprocessingCanvas" xmlns:mc="http://schemas.openxmlformats.org/markup-compatibility/2006" xmlns:o="urn:schemas-microsoft-com:office:office" xmlns:r="http://schemas.openxmlformats.org/officeDocument/2006/relationships" xmlns:m="http://schemas.openxmlformats.org/officeDocument/2006/math" xmlns:v="urn:schemas-microsoft-com:vml" xmlns:wp14="http://schemas.microsoft.com/office/word/2010/wordprocessingDrawing" xmlns:wp="http://schemas.openxmlformats.org/drawingml/2006/wordprocessingDrawing" xmlns:w10="urn:schemas-microsoft-com:office:word" xmlns:w="http://schemas.openxmlformats.org/wordprocessingml/2006/main" xmlns:w14="http://schemas.microsoft.com/office/word/2010/wordml" xmlns:w15="http://schemas.microsoft.com/office/word/2012/wordml" xmlns:wpg="http://schemas.microsoft.com/office/word/2010/wordprocessingGroup" xmlns:wpi="http://schemas.microsoft.com/office/word/2010/wordprocessingInk" xmlns:wne="http://schemas.microsoft.com/office/word/2006/wordml" xmlns:wps="http://schemas.microsoft.com/office/word/2010/wordprocessingShape" mc:Ignorable="w14 w15 wp14">
-  <w:p>
-    <w:pPr>
-      <w:pStyle w:val="Rodap"/>
-    </w:pPr>
-  </w:p>
-</w:ftr>
-</file>
-
-<file path=word/footer4.xml><?xml version="1.0" encoding="utf-8"?>
 <w:ftr xmlns:wpc="http://schemas.microsoft.com/office/word/2010/wordprocessingCanvas" xmlns:mc="http://schemas.openxmlformats.org/markup-compatibility/2006" xmlns:o="urn:schemas-microsoft-com:office:office" xmlns:r="http://schemas.openxmlformats.org/officeDocument/2006/relationships" xmlns:m="http://schemas.openxmlformats.org/officeDocument/2006/math" xmlns:v="urn:schemas-microsoft-com:vml" xmlns:wp14="http://schemas.microsoft.com/office/word/2010/wordprocessingDrawing" xmlns:wp="http://schemas.openxmlformats.org/drawingml/2006/wordprocessingDrawing" xmlns:w10="urn:schemas-microsoft-com:office:word" xmlns:w="http://schemas.openxmlformats.org/wordprocessingml/2006/main" xmlns:w14="http://schemas.microsoft.com/office/word/2010/wordml" xmlns:w15="http://schemas.microsoft.com/office/word/2012/wordml" xmlns:wpg="http://schemas.microsoft.com/office/word/2010/wordprocessingGroup" xmlns:wpi="http://schemas.microsoft.com/office/word/2010/wordprocessingInk" xmlns:wne="http://schemas.microsoft.com/office/word/2006/wordml" xmlns:wps="http://schemas.microsoft.com/office/word/2010/wordprocessingShape" mc:Ignorable="w14 w15 wp14">
   <w:tbl>
     <w:tblPr>
@@ -17849,7 +17822,7 @@
             <w:rPr>
               <w:noProof/>
             </w:rPr>
-            <w:t>20</w:t>
+            <w:t>21</w:t>
           </w:r>
           <w:r>
             <w:fldChar w:fldCharType="end"/>
@@ -17915,8 +17888,6 @@
               <w:lang w:val="en-US" w:eastAsia="en-US"/>
             </w:rPr>
           </w:pPr>
-          <w:bookmarkStart w:id="49" w:name="_GoBack"/>
-          <w:bookmarkEnd w:id="49"/>
         </w:p>
       </w:tc>
       <w:tc>
@@ -17967,36 +17938,6 @@
 </file>
 
 <file path=word/header1.xml><?xml version="1.0" encoding="utf-8"?>
-<w:hdr xmlns:wpc="http://schemas.microsoft.com/office/word/2010/wordprocessingCanvas" xmlns:mc="http://schemas.openxmlformats.org/markup-compatibility/2006" xmlns:o="urn:schemas-microsoft-com:office:office" xmlns:r="http://schemas.openxmlformats.org/officeDocument/2006/relationships" xmlns:m="http://schemas.openxmlformats.org/officeDocument/2006/math" xmlns:v="urn:schemas-microsoft-com:vml" xmlns:wp14="http://schemas.microsoft.com/office/word/2010/wordprocessingDrawing" xmlns:wp="http://schemas.openxmlformats.org/drawingml/2006/wordprocessingDrawing" xmlns:w10="urn:schemas-microsoft-com:office:word" xmlns:w="http://schemas.openxmlformats.org/wordprocessingml/2006/main" xmlns:w14="http://schemas.microsoft.com/office/word/2010/wordml" xmlns:w15="http://schemas.microsoft.com/office/word/2012/wordml" xmlns:wpg="http://schemas.microsoft.com/office/word/2010/wordprocessingGroup" xmlns:wpi="http://schemas.microsoft.com/office/word/2010/wordprocessingInk" xmlns:wne="http://schemas.microsoft.com/office/word/2006/wordml" xmlns:wps="http://schemas.microsoft.com/office/word/2010/wordprocessingShape" mc:Ignorable="w14 w15 wp14">
-  <w:p>
-    <w:pPr>
-      <w:pStyle w:val="Cabealho"/>
-    </w:pPr>
-  </w:p>
-</w:hdr>
-</file>
-
-<file path=word/header2.xml><?xml version="1.0" encoding="utf-8"?>
-<w:hdr xmlns:wpc="http://schemas.microsoft.com/office/word/2010/wordprocessingCanvas" xmlns:mc="http://schemas.openxmlformats.org/markup-compatibility/2006" xmlns:o="urn:schemas-microsoft-com:office:office" xmlns:r="http://schemas.openxmlformats.org/officeDocument/2006/relationships" xmlns:m="http://schemas.openxmlformats.org/officeDocument/2006/math" xmlns:v="urn:schemas-microsoft-com:vml" xmlns:wp14="http://schemas.microsoft.com/office/word/2010/wordprocessingDrawing" xmlns:wp="http://schemas.openxmlformats.org/drawingml/2006/wordprocessingDrawing" xmlns:w10="urn:schemas-microsoft-com:office:word" xmlns:w="http://schemas.openxmlformats.org/wordprocessingml/2006/main" xmlns:w14="http://schemas.microsoft.com/office/word/2010/wordml" xmlns:w15="http://schemas.microsoft.com/office/word/2012/wordml" xmlns:wpg="http://schemas.microsoft.com/office/word/2010/wordprocessingGroup" xmlns:wpi="http://schemas.microsoft.com/office/word/2010/wordprocessingInk" xmlns:wne="http://schemas.microsoft.com/office/word/2006/wordml" xmlns:wps="http://schemas.microsoft.com/office/word/2010/wordprocessingShape" mc:Ignorable="w14 w15 wp14">
-  <w:p>
-    <w:pPr>
-      <w:pStyle w:val="Cabealho"/>
-    </w:pPr>
-  </w:p>
-</w:hdr>
-</file>
-
-<file path=word/header3.xml><?xml version="1.0" encoding="utf-8"?>
-<w:hdr xmlns:wpc="http://schemas.microsoft.com/office/word/2010/wordprocessingCanvas" xmlns:mc="http://schemas.openxmlformats.org/markup-compatibility/2006" xmlns:o="urn:schemas-microsoft-com:office:office" xmlns:r="http://schemas.openxmlformats.org/officeDocument/2006/relationships" xmlns:m="http://schemas.openxmlformats.org/officeDocument/2006/math" xmlns:v="urn:schemas-microsoft-com:vml" xmlns:wp14="http://schemas.microsoft.com/office/word/2010/wordprocessingDrawing" xmlns:wp="http://schemas.openxmlformats.org/drawingml/2006/wordprocessingDrawing" xmlns:w10="urn:schemas-microsoft-com:office:word" xmlns:w="http://schemas.openxmlformats.org/wordprocessingml/2006/main" xmlns:w14="http://schemas.microsoft.com/office/word/2010/wordml" xmlns:w15="http://schemas.microsoft.com/office/word/2012/wordml" xmlns:wpg="http://schemas.microsoft.com/office/word/2010/wordprocessingGroup" xmlns:wpi="http://schemas.microsoft.com/office/word/2010/wordprocessingInk" xmlns:wne="http://schemas.microsoft.com/office/word/2006/wordml" xmlns:wps="http://schemas.microsoft.com/office/word/2010/wordprocessingShape" mc:Ignorable="w14 w15 wp14">
-  <w:p>
-    <w:pPr>
-      <w:pStyle w:val="Cabealho"/>
-    </w:pPr>
-  </w:p>
-</w:hdr>
-</file>
-
-<file path=word/header4.xml><?xml version="1.0" encoding="utf-8"?>
 <w:hdr xmlns:wpc="http://schemas.microsoft.com/office/word/2010/wordprocessingCanvas" xmlns:mc="http://schemas.openxmlformats.org/markup-compatibility/2006" xmlns:o="urn:schemas-microsoft-com:office:office" xmlns:r="http://schemas.openxmlformats.org/officeDocument/2006/relationships" xmlns:m="http://schemas.openxmlformats.org/officeDocument/2006/math" xmlns:v="urn:schemas-microsoft-com:vml" xmlns:wp14="http://schemas.microsoft.com/office/word/2010/wordprocessingDrawing" xmlns:wp="http://schemas.openxmlformats.org/drawingml/2006/wordprocessingDrawing" xmlns:w10="urn:schemas-microsoft-com:office:word" xmlns:w="http://schemas.openxmlformats.org/wordprocessingml/2006/main" xmlns:w14="http://schemas.microsoft.com/office/word/2010/wordml" xmlns:w15="http://schemas.microsoft.com/office/word/2012/wordml" xmlns:wpg="http://schemas.microsoft.com/office/word/2010/wordprocessingGroup" xmlns:wpi="http://schemas.microsoft.com/office/word/2010/wordprocessingInk" xmlns:wne="http://schemas.microsoft.com/office/word/2006/wordml" xmlns:wps="http://schemas.microsoft.com/office/word/2010/wordprocessingShape" mc:Ignorable="w14 w15 wp14">
   <w:tbl>
     <w:tblPr>
@@ -24196,7 +24137,7 @@
 </file>
 
 <file path=customXml/itemProps1.xml><?xml version="1.0" encoding="utf-8"?>
-<ds:datastoreItem xmlns:ds="http://schemas.openxmlformats.org/officeDocument/2006/customXml" ds:itemID="{AC93B41E-428C-44B9-92D0-914642B6EC90}">
+<ds:datastoreItem xmlns:ds="http://schemas.openxmlformats.org/officeDocument/2006/customXml" ds:itemID="{FC45B9FC-33F6-4142-B899-598563F3FE6B}">
   <ds:schemaRefs>
     <ds:schemaRef ds:uri="http://schemas.openxmlformats.org/officeDocument/2006/bibliography"/>
   </ds:schemaRefs>

</xml_diff>

<commit_message>
Atualização da Logo e correção dos Requisitos
</commit_message>
<xml_diff>
--- a/Documento de Análise e DRE WhatsHappy.docx
+++ b/Documento de Análise e DRE WhatsHappy.docx
@@ -1,6 +1,6 @@
 
 <file path=word/document.xml><?xml version="1.0" encoding="utf-8"?>
-<w:document xmlns:wpc="http://schemas.microsoft.com/office/word/2010/wordprocessingCanvas" xmlns:cx="http://schemas.microsoft.com/office/drawing/2014/chartex" xmlns:cx1="http://schemas.microsoft.com/office/drawing/2015/9/8/chartex" xmlns:mc="http://schemas.openxmlformats.org/markup-compatibility/2006" xmlns:o="urn:schemas-microsoft-com:office:office" xmlns:r="http://schemas.openxmlformats.org/officeDocument/2006/relationships" xmlns:m="http://schemas.openxmlformats.org/officeDocument/2006/math" xmlns:v="urn:schemas-microsoft-com:vml" xmlns:wp14="http://schemas.microsoft.com/office/word/2010/wordprocessingDrawing" xmlns:wp="http://schemas.openxmlformats.org/drawingml/2006/wordprocessingDrawing" xmlns:w10="urn:schemas-microsoft-com:office:word" xmlns:w="http://schemas.openxmlformats.org/wordprocessingml/2006/main" xmlns:w14="http://schemas.microsoft.com/office/word/2010/wordml" xmlns:w15="http://schemas.microsoft.com/office/word/2012/wordml" xmlns:w16se="http://schemas.microsoft.com/office/word/2015/wordml/symex" xmlns:wpg="http://schemas.microsoft.com/office/word/2010/wordprocessingGroup" xmlns:wpi="http://schemas.microsoft.com/office/word/2010/wordprocessingInk" xmlns:wne="http://schemas.microsoft.com/office/word/2006/wordml" xmlns:wps="http://schemas.microsoft.com/office/word/2010/wordprocessingShape" mc:Ignorable="w14 w15 w16se wp14">
+<w:document xmlns:wpc="http://schemas.microsoft.com/office/word/2010/wordprocessingCanvas" xmlns:mc="http://schemas.openxmlformats.org/markup-compatibility/2006" xmlns:o="urn:schemas-microsoft-com:office:office" xmlns:r="http://schemas.openxmlformats.org/officeDocument/2006/relationships" xmlns:m="http://schemas.openxmlformats.org/officeDocument/2006/math" xmlns:v="urn:schemas-microsoft-com:vml" xmlns:wp14="http://schemas.microsoft.com/office/word/2010/wordprocessingDrawing" xmlns:wp="http://schemas.openxmlformats.org/drawingml/2006/wordprocessingDrawing" xmlns:w10="urn:schemas-microsoft-com:office:word" xmlns:w="http://schemas.openxmlformats.org/wordprocessingml/2006/main" xmlns:w14="http://schemas.microsoft.com/office/word/2010/wordml" xmlns:w15="http://schemas.microsoft.com/office/word/2012/wordml" xmlns:wpg="http://schemas.microsoft.com/office/word/2010/wordprocessingGroup" xmlns:wpi="http://schemas.microsoft.com/office/word/2010/wordprocessingInk" xmlns:wne="http://schemas.microsoft.com/office/word/2006/wordml" xmlns:wps="http://schemas.microsoft.com/office/word/2010/wordprocessingShape" mc:Ignorable="w14 w15 wp14">
   <w:body>
     <w:p>
       <w:pPr>
@@ -24,16 +24,16 @@
         <mc:AlternateContent>
           <mc:Choice Requires="wps">
             <w:drawing>
-              <wp:anchor distT="0" distB="75" distL="0" distR="20" simplePos="0" relativeHeight="2" behindDoc="1" locked="0" layoutInCell="1" allowOverlap="1" wp14:anchorId="0DCED22F" wp14:editId="52620960">
+              <wp:anchor distT="0" distB="75" distL="0" distR="20" simplePos="0" relativeHeight="2" behindDoc="1" locked="0" layoutInCell="1" allowOverlap="1" wp14:anchorId="0DCED22F" wp14:editId="1AEFB67E">
                 <wp:simplePos x="0" y="0"/>
-                <wp:positionH relativeFrom="column">
-                  <wp:posOffset>4585970</wp:posOffset>
+                <wp:positionH relativeFrom="margin">
+                  <wp:align>right</wp:align>
                 </wp:positionH>
                 <wp:positionV relativeFrom="paragraph">
                   <wp:posOffset>182880</wp:posOffset>
                 </wp:positionV>
-                <wp:extent cx="1085850" cy="485775"/>
-                <wp:effectExtent l="0" t="0" r="19050" b="28575"/>
+                <wp:extent cx="1143000" cy="1028700"/>
+                <wp:effectExtent l="0" t="0" r="19050" b="19050"/>
                 <wp:wrapNone/>
                 <wp:docPr id="1" name="Quadro1"/>
                 <wp:cNvGraphicFramePr/>
@@ -44,7 +44,7 @@
                       <wps:spPr>
                         <a:xfrm>
                           <a:off x="0" y="0"/>
-                          <a:ext cx="1085850" cy="485775"/>
+                          <a:ext cx="1143000" cy="1028700"/>
                         </a:xfrm>
                         <a:prstGeom prst="rect">
                           <a:avLst/>
@@ -86,41 +86,30 @@
                                 <w:noProof/>
                                 <w:lang w:eastAsia="pt-BR"/>
                               </w:rPr>
-                              <w:drawing>
-                                <wp:inline distT="0" distB="0" distL="0" distR="0" wp14:anchorId="66B3D7DB" wp14:editId="1C6CE366">
-                                  <wp:extent cx="903605" cy="358778"/>
-                                  <wp:effectExtent l="0" t="0" r="0" b="3175"/>
-                                  <wp:docPr id="2" name="Imagem 2"/>
-                                  <wp:cNvGraphicFramePr>
-                                    <a:graphicFrameLocks xmlns:a="http://schemas.openxmlformats.org/drawingml/2006/main" noChangeAspect="1"/>
-                                  </wp:cNvGraphicFramePr>
-                                  <a:graphic xmlns:a="http://schemas.openxmlformats.org/drawingml/2006/main">
-                                    <a:graphicData uri="http://schemas.openxmlformats.org/drawingml/2006/picture">
-                                      <pic:pic xmlns:pic="http://schemas.openxmlformats.org/drawingml/2006/picture">
-                                        <pic:nvPicPr>
-                                          <pic:cNvPr id="1" name=""/>
-                                          <pic:cNvPicPr/>
-                                        </pic:nvPicPr>
-                                        <pic:blipFill>
-                                          <a:blip r:embed="rId8"/>
-                                          <a:stretch>
-                                            <a:fillRect/>
-                                          </a:stretch>
-                                        </pic:blipFill>
-                                        <pic:spPr>
-                                          <a:xfrm>
-                                            <a:off x="0" y="0"/>
-                                            <a:ext cx="903605" cy="358778"/>
-                                          </a:xfrm>
-                                          <a:prstGeom prst="rect">
-                                            <a:avLst/>
-                                          </a:prstGeom>
-                                        </pic:spPr>
-                                      </pic:pic>
-                                    </a:graphicData>
-                                  </a:graphic>
-                                </wp:inline>
-                              </w:drawing>
+                              <w:pict w14:anchorId="3AE74BEF">
+                                <v:shapetype id="_x0000_t75" coordsize="21600,21600" o:spt="75" o:preferrelative="t" path="m@4@5l@4@11@9@11@9@5xe" filled="f" stroked="f">
+                                  <v:stroke joinstyle="miter"/>
+                                  <v:formulas>
+                                    <v:f eqn="if lineDrawn pixelLineWidth 0"/>
+                                    <v:f eqn="sum @0 1 0"/>
+                                    <v:f eqn="sum 0 0 @1"/>
+                                    <v:f eqn="prod @2 1 2"/>
+                                    <v:f eqn="prod @3 21600 pixelWidth"/>
+                                    <v:f eqn="prod @3 21600 pixelHeight"/>
+                                    <v:f eqn="sum @0 0 1"/>
+                                    <v:f eqn="prod @6 1 2"/>
+                                    <v:f eqn="prod @7 21600 pixelWidth"/>
+                                    <v:f eqn="sum @8 21600 0"/>
+                                    <v:f eqn="prod @7 21600 pixelHeight"/>
+                                    <v:f eqn="sum @10 21600 0"/>
+                                  </v:formulas>
+                                  <v:path o:extrusionok="f" gradientshapeok="t" o:connecttype="rect"/>
+                                  <o:lock v:ext="edit" aspectratio="t"/>
+                                </v:shapetype>
+                                <v:shape id="_x0000_i1025" type="#_x0000_t75" style="width:69.75pt;height:69.75pt">
+                                  <v:imagedata r:id="rId8" o:title="LOGO2"/>
+                                </v:shape>
+                              </w:pict>
                             </w:r>
                           </w:p>
                         </w:txbxContent>
@@ -142,7 +131,7 @@
           </mc:Choice>
           <mc:Fallback>
             <w:pict>
-              <v:rect w14:anchorId="0DCED22F" id="Quadro1" o:spid="_x0000_s1026" style="position:absolute;left:0;text-align:left;margin-left:361.1pt;margin-top:14.4pt;width:85.5pt;height:38.25pt;z-index:-503316478;visibility:visible;mso-wrap-style:square;mso-width-percent:0;mso-height-percent:0;mso-wrap-distance-left:0;mso-wrap-distance-top:0;mso-wrap-distance-right:56e-5mm;mso-wrap-distance-bottom:.00208mm;mso-position-horizontal:absolute;mso-position-horizontal-relative:text;mso-position-vertical:absolute;mso-position-vertical-relative:text;mso-width-percent:0;mso-height-percent:0;mso-width-relative:margin;mso-height-relative:margin;v-text-anchor:top" o:gfxdata="UEsDBBQABgAIAAAAIQC2gziS/gAAAOEBAAATAAAAW0NvbnRlbnRfVHlwZXNdLnhtbJSRQU7DMBBF&#10;90jcwfIWJU67QAgl6YK0S0CoHGBkTxKLZGx5TGhvj5O2G0SRWNoz/78nu9wcxkFMGNg6quQqL6RA&#10;0s5Y6ir5vt9lD1JwBDIwOMJKHpHlpr69KfdHjyxSmriSfYz+USnWPY7AufNIadK6MEJMx9ApD/oD&#10;OlTrorhX2lFEilmcO2RdNtjC5xDF9pCuTyYBB5bi6bQ4syoJ3g9WQ0ymaiLzg5KdCXlKLjvcW893&#10;SUOqXwnz5DrgnHtJTxOsQfEKIT7DmDSUCaxw7Rqn8787ZsmRM9e2VmPeBN4uqYvTtW7jvijg9N/y&#10;JsXecLq0q+WD6m8AAAD//wMAUEsDBBQABgAIAAAAIQA4/SH/1gAAAJQBAAALAAAAX3JlbHMvLnJl&#10;bHOkkMFqwzAMhu+DvYPRfXGawxijTi+j0GvpHsDYimMaW0Yy2fr2M4PBMnrbUb/Q94l/f/hMi1qR&#10;JVI2sOt6UJgd+ZiDgffL8ekFlFSbvV0oo4EbChzGx4f9GRdb25HMsYhqlCwG5lrLq9biZkxWOiqY&#10;22YiTra2kYMu1l1tQD30/bPm3wwYN0x18gb45AdQl1tp5j/sFB2T0FQ7R0nTNEV3j6o9feQzro1i&#10;OWA14Fm+Q8a1a8+Bvu/d/dMb2JY5uiPbhG/ktn4cqGU/er3pcvwCAAD//wMAUEsDBBQABgAIAAAA&#10;IQDOcaXc9QEAAFwEAAAOAAAAZHJzL2Uyb0RvYy54bWysVE1z0zAQvTPDf9DoTu0U0gZPnA5DJ1wY&#10;aCn8AEWWEs1IWrFSYuffs5LdNAUuZdBB1se+p923u17eDM6yg8JowLd8dlFzpryEzvhty398X79Z&#10;cBaT8J2w4FXLjyrym9XrV8s+NOoSdmA7hYxIfGz60PJdSqGpqih3yol4AUF5utSATiTa4rbqUPTE&#10;7mx1WddXVQ/YBQSpYqTT2/GSrwq/1kqmr1pHlZhtOfmWyoxl3uS5Wi1Fs0URdkZOboh/8MIJ4+nR&#10;E9WtSILt0fxB5YxEiKDThQRXgdZGqhIDRTOrf4vmYSeCKrGQODGcZIr/j1Z+OdwhMx3ljjMvHKXo&#10;fi86hFmWpg+xIYuHcIfTLtIyxzlodPlLEbChyHk8yamGxCQdzurFfDEn1SXdvVvMr6/nmbR6QgeM&#10;6ZMCx/Ki5UjpKiqKw+eYRtNHk/xYBGu6tbG2bHC7+WiRHQSldl3GxP7MzHrWt/z926u6MD+7i+cU&#10;dRl/o0DY+270xnryP6sy6lBW6WhVdsj6b0qTlEWO4qGc+Md6o4YgLR6rjlQogGyoKaQXYidIRqtS&#10;5i/En0DlffDphHfGAxYZzqLLyzRshqkKNtAdqWx66puWx597gblMRePhwz6BNiV3GTMaTppRCZfs&#10;T+2We+R8X6yefgqrXwAAAP//AwBQSwMEFAAGAAgAAAAhANBsCe/iAAAACgEAAA8AAABkcnMvZG93&#10;bnJldi54bWxMj8FOwzAMhu9IvENkJC6IpWQalNJ0mpAmhGAHBghxyxrTFhKnNNlWeHrMCY62P/3+&#10;/nI+eid2OMQukIazSQYCqQ62o0bD0+PyNAcRkyFrXCDU8IUR5tXhQWkKG/b0gLt1agSHUCyMhjal&#10;vpAy1i16EyehR+LbWxi8STwOjbSD2XO4d1Jl2bn0piP+0Joer1usP9Zbr6G7W7mbxbe7n9Wv77cv&#10;n6vlyeiftT4+GhdXIBKO6Q+GX31Wh4qdNmFLNgqn4UIpxagGlXMFBvLLKS82TGazKciqlP8rVD8A&#10;AAD//wMAUEsBAi0AFAAGAAgAAAAhALaDOJL+AAAA4QEAABMAAAAAAAAAAAAAAAAAAAAAAFtDb250&#10;ZW50X1R5cGVzXS54bWxQSwECLQAUAAYACAAAACEAOP0h/9YAAACUAQAACwAAAAAAAAAAAAAAAAAv&#10;AQAAX3JlbHMvLnJlbHNQSwECLQAUAAYACAAAACEAznGl3PUBAABcBAAADgAAAAAAAAAAAAAAAAAu&#10;AgAAZHJzL2Uyb0RvYy54bWxQSwECLQAUAAYACAAAACEA0GwJ7+IAAAAKAQAADwAAAAAAAAAAAAAA&#10;AABPBAAAZHJzL2Rvd25yZXYueG1sUEsFBgAAAAAEAAQA8wAAAF4FAAAAAA==&#10;" strokeweight=".26mm">
+              <v:rect w14:anchorId="0DCED22F" id="Quadro1" o:spid="_x0000_s1026" style="position:absolute;left:0;text-align:left;margin-left:38.8pt;margin-top:14.4pt;width:90pt;height:81pt;z-index:-503316478;visibility:visible;mso-wrap-style:square;mso-width-percent:0;mso-height-percent:0;mso-wrap-distance-left:0;mso-wrap-distance-top:0;mso-wrap-distance-right:56e-5mm;mso-wrap-distance-bottom:.00208mm;mso-position-horizontal:right;mso-position-horizontal-relative:margin;mso-position-vertical:absolute;mso-position-vertical-relative:text;mso-width-percent:0;mso-height-percent:0;mso-width-relative:margin;mso-height-relative:margin;v-text-anchor:top" o:gfxdata="UEsDBBQABgAIAAAAIQC2gziS/gAAAOEBAAATAAAAW0NvbnRlbnRfVHlwZXNdLnhtbJSRQU7DMBBF&#10;90jcwfIWJU67QAgl6YK0S0CoHGBkTxKLZGx5TGhvj5O2G0SRWNoz/78nu9wcxkFMGNg6quQqL6RA&#10;0s5Y6ir5vt9lD1JwBDIwOMJKHpHlpr69KfdHjyxSmriSfYz+USnWPY7AufNIadK6MEJMx9ApD/oD&#10;OlTrorhX2lFEilmcO2RdNtjC5xDF9pCuTyYBB5bi6bQ4syoJ3g9WQ0ymaiLzg5KdCXlKLjvcW893&#10;SUOqXwnz5DrgnHtJTxOsQfEKIT7DmDSUCaxw7Rqn8787ZsmRM9e2VmPeBN4uqYvTtW7jvijg9N/y&#10;JsXecLq0q+WD6m8AAAD//wMAUEsDBBQABgAIAAAAIQA4/SH/1gAAAJQBAAALAAAAX3JlbHMvLnJl&#10;bHOkkMFqwzAMhu+DvYPRfXGawxijTi+j0GvpHsDYimMaW0Yy2fr2M4PBMnrbUb/Q94l/f/hMi1qR&#10;JVI2sOt6UJgd+ZiDgffL8ekFlFSbvV0oo4EbChzGx4f9GRdb25HMsYhqlCwG5lrLq9biZkxWOiqY&#10;22YiTra2kYMu1l1tQD30/bPm3wwYN0x18gb45AdQl1tp5j/sFB2T0FQ7R0nTNEV3j6o9feQzro1i&#10;OWA14Fm+Q8a1a8+Bvu/d/dMb2JY5uiPbhG/ktn4cqGU/er3pcvwCAAD//wMAUEsDBBQABgAIAAAA&#10;IQCekT5Q9QEAAF0EAAAOAAAAZHJzL2Uyb0RvYy54bWysVFGP0zAMfkfiP0R5Z2136DiqdSfEabwg&#10;ODj4AVmabJGSuDjZ2v17nLTXbfB0iD1kdmJ/tj/bXd0PzrKjwmDAN7xalJwpL6E1ftfwnz82b+44&#10;C1H4VljwquEnFfj9+vWrVd/Vagl7sK1CRiA+1H3X8H2MXV0UQe6VE2EBnfL0qAGdiKTirmhR9ITu&#10;bLEsy9uiB2w7BKlCoNuH8ZGvM77WSsavWgcVmW045RbzifncprNYr0S9Q9HtjZzSEP+QhRPGU9AZ&#10;6kFEwQ5o/oJyRiIE0HEhwRWgtZEq10DVVOUf1TztRadyLURO6Gaawv+DlV+Oj8hMS73jzAtHLfp2&#10;EC1Clajpu1CTxVP3iJMWSEx1Dhpd+qcK2JDpPM10qiEySZdV9famLIl1SW9Vubx7RwrhFGf3DkP8&#10;pMCxJDQcqV+ZRnH8HOJo+mySogWwpt0Ya7OCu+1Hi+woqLeb/JvQr8ysZ33D39/clhn56i1cQlCq&#10;Kdsx6pUZwsG34731lH+iZSQiS/FkVUrI+u9KE5eZj5yhnPDHgaONIDKex45YyA7JUFNJL/SdXJK3&#10;ynP+Qv/ZKccHH2d/ZzxgpuGiuiTGYTsQC0ncQnuiuelpcRoefh0EpjkVtYcPhwja5N6dDSfOaIZz&#10;96d9S0tyqWer81dh/RsAAP//AwBQSwMEFAAGAAgAAAAhABNsHAnfAAAABwEAAA8AAABkcnMvZG93&#10;bnJldi54bWxMj0FPwzAMhe9I/IfISFwQS5gEKl3TaUKaEIIdtoEQt6zx2kLilCbbCr9+3glufn7W&#10;e5+L6eCd2GMf20AabkYKBFIVbEu1htf1/DoDEZMha1wg1PCDEabl+VlhchsOtMT9KtWCQyjmRkOT&#10;UpdLGasGvYmj0CGxtw29N4llX0vbmwOHeyfHSt1Jb1rihsZ0+NBg9bXaeQ3t88I9zn7dy2318fn0&#10;/r2YXw3+TevLi2E2AZFwSH/HcMJndCiZaRN2ZKNwGviRpGGcMf/JzRQvNjzcqwxkWcj//OURAAD/&#10;/wMAUEsBAi0AFAAGAAgAAAAhALaDOJL+AAAA4QEAABMAAAAAAAAAAAAAAAAAAAAAAFtDb250ZW50&#10;X1R5cGVzXS54bWxQSwECLQAUAAYACAAAACEAOP0h/9YAAACUAQAACwAAAAAAAAAAAAAAAAAvAQAA&#10;X3JlbHMvLnJlbHNQSwECLQAUAAYACAAAACEAnpE+UPUBAABdBAAADgAAAAAAAAAAAAAAAAAuAgAA&#10;ZHJzL2Uyb0RvYy54bWxQSwECLQAUAAYACAAAACEAE2wcCd8AAAAHAQAADwAAAAAAAAAAAAAAAABP&#10;BAAAZHJzL2Rvd25yZXYueG1sUEsFBgAAAAAEAAQA8wAAAFsFAAAAAA==&#10;" strokeweight=".26mm">
                 <v:stroke joinstyle="round"/>
                 <v:textbox>
                   <w:txbxContent>
@@ -159,45 +148,16 @@
                           <w:noProof/>
                           <w:lang w:eastAsia="pt-BR"/>
                         </w:rPr>
-                        <w:drawing>
-                          <wp:inline distT="0" distB="0" distL="0" distR="0" wp14:anchorId="66B3D7DB" wp14:editId="1C6CE366">
-                            <wp:extent cx="903605" cy="358778"/>
-                            <wp:effectExtent l="0" t="0" r="0" b="3175"/>
-                            <wp:docPr id="2" name="Imagem 2"/>
-                            <wp:cNvGraphicFramePr>
-                              <a:graphicFrameLocks xmlns:a="http://schemas.openxmlformats.org/drawingml/2006/main" noChangeAspect="1"/>
-                            </wp:cNvGraphicFramePr>
-                            <a:graphic xmlns:a="http://schemas.openxmlformats.org/drawingml/2006/main">
-                              <a:graphicData uri="http://schemas.openxmlformats.org/drawingml/2006/picture">
-                                <pic:pic xmlns:pic="http://schemas.openxmlformats.org/drawingml/2006/picture">
-                                  <pic:nvPicPr>
-                                    <pic:cNvPr id="1" name=""/>
-                                    <pic:cNvPicPr/>
-                                  </pic:nvPicPr>
-                                  <pic:blipFill>
-                                    <a:blip r:embed="rId8"/>
-                                    <a:stretch>
-                                      <a:fillRect/>
-                                    </a:stretch>
-                                  </pic:blipFill>
-                                  <pic:spPr>
-                                    <a:xfrm>
-                                      <a:off x="0" y="0"/>
-                                      <a:ext cx="903605" cy="358778"/>
-                                    </a:xfrm>
-                                    <a:prstGeom prst="rect">
-                                      <a:avLst/>
-                                    </a:prstGeom>
-                                  </pic:spPr>
-                                </pic:pic>
-                              </a:graphicData>
-                            </a:graphic>
-                          </wp:inline>
-                        </w:drawing>
+                        <w:pict w14:anchorId="3AE74BEF">
+                          <v:shape id="_x0000_i1025" type="#_x0000_t75" style="width:69.75pt;height:69.75pt">
+                            <v:imagedata r:id="rId8" o:title="LOGO2"/>
+                          </v:shape>
+                        </w:pict>
                       </w:r>
                     </w:p>
                   </w:txbxContent>
                 </v:textbox>
+                <w10:wrap anchorx="margin"/>
               </v:rect>
             </w:pict>
           </mc:Fallback>
@@ -250,15 +210,6 @@
       </w:r>
       <w:r>
         <w:rPr>
-          <w:rFonts w:ascii="Arial" w:hAnsi="Arial" w:cs="Arial"/>
-          <w:b/>
-          <w:bCs/>
-          <w:sz w:val="44"/>
-        </w:rPr>
-        <w:t xml:space="preserve"> </w:t>
-      </w:r>
-      <w:r>
-        <w:rPr>
           <w:sz w:val="48"/>
         </w:rPr>
         <w:t xml:space="preserve"> </w:t>
@@ -329,10 +280,8 @@
         <w:rPr>
           <w:sz w:val="24"/>
         </w:rPr>
-        <w:t>2.6</w:t>
-      </w:r>
-      <w:bookmarkStart w:id="0" w:name="_GoBack"/>
-      <w:bookmarkEnd w:id="0"/>
+        <w:t>2.7</w:t>
+      </w:r>
     </w:p>
     <w:p>
       <w:pPr>
@@ -2711,6 +2660,13 @@
                 <w:lang w:val="pt-BR"/>
               </w:rPr>
             </w:pPr>
+            <w:r>
+              <w:rPr>
+                <w:sz w:val="22"/>
+                <w:lang w:val="pt-BR"/>
+              </w:rPr>
+              <w:t>02/06/2020</w:t>
+            </w:r>
           </w:p>
         </w:tc>
         <w:tc>
@@ -2732,6 +2688,13 @@
                 <w:lang w:val="pt-BR"/>
               </w:rPr>
             </w:pPr>
+            <w:r>
+              <w:rPr>
+                <w:sz w:val="22"/>
+                <w:lang w:val="pt-BR"/>
+              </w:rPr>
+              <w:t>2.7</w:t>
+            </w:r>
           </w:p>
         </w:tc>
         <w:tc>
@@ -2753,6 +2716,27 @@
                 <w:lang w:val="pt-BR"/>
               </w:rPr>
             </w:pPr>
+            <w:r>
+              <w:rPr>
+                <w:sz w:val="22"/>
+                <w:lang w:val="pt-BR"/>
+              </w:rPr>
+              <w:t xml:space="preserve">Atualização de Logo e </w:t>
+            </w:r>
+            <w:r>
+              <w:rPr>
+                <w:sz w:val="22"/>
+                <w:lang w:val="pt-BR"/>
+              </w:rPr>
+              <w:t>c</w:t>
+            </w:r>
+            <w:r>
+              <w:rPr>
+                <w:sz w:val="22"/>
+                <w:lang w:val="pt-BR"/>
+              </w:rPr>
+              <w:t>orreções do documento</w:t>
+            </w:r>
           </w:p>
         </w:tc>
         <w:tc>
@@ -2775,6 +2759,13 @@
                 <w:lang w:val="pt-BR"/>
               </w:rPr>
             </w:pPr>
+            <w:r>
+              <w:rPr>
+                <w:sz w:val="22"/>
+                <w:lang w:val="pt-BR"/>
+              </w:rPr>
+              <w:t>Kelly</w:t>
+            </w:r>
           </w:p>
         </w:tc>
       </w:tr>
@@ -2974,6 +2965,8 @@
           <w:sz w:val="24"/>
         </w:rPr>
       </w:pPr>
+      <w:bookmarkStart w:id="0" w:name="_GoBack"/>
+      <w:bookmarkEnd w:id="0"/>
       <w:r>
         <w:br w:type="page"/>
       </w:r>
@@ -6670,14 +6663,36 @@
       <w:r>
         <w:t xml:space="preserve">Figura </w:t>
       </w:r>
-      <w:fldSimple w:instr=" SEQ Figura \* ARABIC ">
-        <w:r>
-          <w:rPr>
-            <w:noProof/>
-          </w:rPr>
-          <w:t>1</w:t>
-        </w:r>
-      </w:fldSimple>
+      <w:r>
+        <w:rPr>
+          <w:noProof/>
+        </w:rPr>
+        <w:fldChar w:fldCharType="begin"/>
+      </w:r>
+      <w:r>
+        <w:rPr>
+          <w:noProof/>
+        </w:rPr>
+        <w:instrText xml:space="preserve"> SEQ Figura \* ARABIC </w:instrText>
+      </w:r>
+      <w:r>
+        <w:rPr>
+          <w:noProof/>
+        </w:rPr>
+        <w:fldChar w:fldCharType="separate"/>
+      </w:r>
+      <w:r>
+        <w:rPr>
+          <w:noProof/>
+        </w:rPr>
+        <w:t>1</w:t>
+      </w:r>
+      <w:r>
+        <w:rPr>
+          <w:noProof/>
+        </w:rPr>
+        <w:fldChar w:fldCharType="end"/>
+      </w:r>
       <w:r>
         <w:t>- Modelagem EAP</w:t>
       </w:r>
@@ -7005,17 +7020,17 @@
         <w:t>login</w:t>
       </w:r>
       <w:r>
-        <w:t xml:space="preserve"> e começar a utilizar a aplicação. O processo no qual o paciente envia os relatos do que está sentindo durante a semana é </w:t>
+        <w:t xml:space="preserve"> e começar a utilizar a aplicação. O processo no qual o paciente envia os relatos do que está sentindo </w:t>
+      </w:r>
+      <w:r>
+        <w:lastRenderedPageBreak/>
+        <w:t xml:space="preserve">durante a semana é </w:t>
       </w:r>
       <w:r>
         <w:t>apresentado por meio da Figura 4</w:t>
       </w:r>
       <w:r>
-        <w:t xml:space="preserve">. Em relação a tarefa “Selecionar </w:t>
-      </w:r>
-      <w:r>
-        <w:lastRenderedPageBreak/>
-        <w:t>humor</w:t>
+        <w:t>. Em relação a tarefa “Selecionar humor</w:t>
       </w:r>
       <w:r>
         <w:t>,</w:t>
@@ -8002,6 +8017,7 @@
         <w:jc w:val="center"/>
       </w:pPr>
       <w:r>
+        <w:lastRenderedPageBreak/>
         <w:t xml:space="preserve">Figura </w:t>
       </w:r>
       <w:r>
@@ -8299,7 +8315,6 @@
           <w:noProof/>
           <w:lang w:eastAsia="pt-BR"/>
         </w:rPr>
-        <w:lastRenderedPageBreak/>
         <w:drawing>
           <wp:inline distT="0" distB="0" distL="0" distR="0" wp14:anchorId="3741CC20" wp14:editId="7240BE3D">
             <wp:extent cx="5133975" cy="3857625"/>
@@ -9048,25 +9063,25 @@
                 <w:sz w:val="18"/>
                 <w:szCs w:val="18"/>
               </w:rPr>
-              <w:t>cadastro e gerenciamento d</w:t>
-            </w:r>
-            <w:r>
-              <w:rPr>
-                <w:rFonts w:ascii="Arial" w:hAnsi="Arial" w:cs="Arial"/>
-                <w:i w:val="0"/>
-                <w:sz w:val="18"/>
-                <w:szCs w:val="18"/>
-              </w:rPr>
-              <w:t>e</w:t>
-            </w:r>
-            <w:r>
-              <w:rPr>
-                <w:rFonts w:ascii="Arial" w:hAnsi="Arial" w:cs="Arial"/>
-                <w:i w:val="0"/>
-                <w:sz w:val="18"/>
-                <w:szCs w:val="18"/>
-              </w:rPr>
-              <w:t xml:space="preserve"> seu usuário no sistema.</w:t>
+              <w:t xml:space="preserve">cadastro e gerenciamento </w:t>
+            </w:r>
+            <w:r>
+              <w:rPr>
+                <w:rFonts w:ascii="Arial" w:hAnsi="Arial" w:cs="Arial"/>
+                <w:i w:val="0"/>
+                <w:sz w:val="18"/>
+                <w:szCs w:val="18"/>
+              </w:rPr>
+              <w:t>dos seus dados</w:t>
+            </w:r>
+            <w:r>
+              <w:rPr>
+                <w:rFonts w:ascii="Arial" w:hAnsi="Arial" w:cs="Arial"/>
+                <w:i w:val="0"/>
+                <w:sz w:val="18"/>
+                <w:szCs w:val="18"/>
+              </w:rPr>
+              <w:t xml:space="preserve"> no sistema</w:t>
             </w:r>
           </w:p>
           <w:p>
@@ -9114,7 +9129,25 @@
                 <w:sz w:val="18"/>
                 <w:szCs w:val="18"/>
               </w:rPr>
-              <w:t xml:space="preserve">, login, senha, endereço, CPF, data de nascimento, sexo e seus </w:t>
+              <w:t>, login, senha, endereço, CPF</w:t>
+            </w:r>
+            <w:r>
+              <w:rPr>
+                <w:rFonts w:ascii="Arial" w:hAnsi="Arial" w:cs="Arial"/>
+                <w:i w:val="0"/>
+                <w:sz w:val="18"/>
+                <w:szCs w:val="18"/>
+              </w:rPr>
+              <w:t>, CRP</w:t>
+            </w:r>
+            <w:r>
+              <w:rPr>
+                <w:rFonts w:ascii="Arial" w:hAnsi="Arial" w:cs="Arial"/>
+                <w:i w:val="0"/>
+                <w:sz w:val="18"/>
+                <w:szCs w:val="18"/>
+              </w:rPr>
+              <w:t xml:space="preserve">, data de nascimento, sexo e </w:t>
             </w:r>
             <w:r>
               <w:rPr>
@@ -9144,7 +9177,17 @@
                 <w:sz w:val="18"/>
                 <w:szCs w:val="18"/>
               </w:rPr>
-              <w:t>Regas de negócio:</w:t>
+              <w:t>Regra</w:t>
+            </w:r>
+            <w:r>
+              <w:rPr>
+                <w:rFonts w:ascii="Arial" w:hAnsi="Arial" w:cs="Arial"/>
+                <w:b/>
+                <w:i w:val="0"/>
+                <w:sz w:val="18"/>
+                <w:szCs w:val="18"/>
+              </w:rPr>
+              <w:t xml:space="preserve"> de negócio:</w:t>
             </w:r>
             <w:r>
               <w:rPr>
@@ -9177,7 +9220,16 @@
                 <w:sz w:val="18"/>
                 <w:szCs w:val="18"/>
               </w:rPr>
-              <w:t>Um psic</w:t>
+              <w:t>O</w:t>
+            </w:r>
+            <w:r>
+              <w:rPr>
+                <w:rFonts w:ascii="Arial" w:hAnsi="Arial" w:cs="Arial"/>
+                <w:i w:val="0"/>
+                <w:sz w:val="18"/>
+                <w:szCs w:val="18"/>
+              </w:rPr>
+              <w:t xml:space="preserve"> psic</w:t>
             </w:r>
             <w:r>
               <w:rPr>
@@ -9195,136 +9247,34 @@
                 <w:sz w:val="18"/>
                 <w:szCs w:val="18"/>
               </w:rPr>
-              <w:t>deve</w:t>
-            </w:r>
-            <w:r>
-              <w:rPr>
-                <w:rFonts w:ascii="Arial" w:hAnsi="Arial" w:cs="Arial"/>
-                <w:i w:val="0"/>
-                <w:sz w:val="18"/>
-                <w:szCs w:val="18"/>
-              </w:rPr>
-              <w:t>rá</w:t>
-            </w:r>
-            <w:r>
-              <w:rPr>
-                <w:rFonts w:ascii="Arial" w:hAnsi="Arial" w:cs="Arial"/>
-                <w:i w:val="0"/>
-                <w:sz w:val="18"/>
-                <w:szCs w:val="18"/>
-              </w:rPr>
-              <w:t xml:space="preserve"> ser respons</w:t>
-            </w:r>
-            <w:r>
-              <w:rPr>
-                <w:rFonts w:ascii="Arial" w:hAnsi="Arial" w:cs="Arial"/>
-                <w:i w:val="0"/>
-                <w:sz w:val="18"/>
-                <w:szCs w:val="18"/>
-              </w:rPr>
-              <w:t>ável de seus pacientes.</w:t>
-            </w:r>
-          </w:p>
-          <w:p>
-            <w:pPr>
-              <w:pStyle w:val="Textbody"/>
-              <w:numPr>
-                <w:ilvl w:val="0"/>
-                <w:numId w:val="33"/>
-              </w:numPr>
-              <w:rPr>
-                <w:rFonts w:ascii="Arial" w:hAnsi="Arial" w:cs="Arial"/>
-                <w:i w:val="0"/>
-                <w:sz w:val="18"/>
-                <w:szCs w:val="18"/>
-              </w:rPr>
-            </w:pPr>
-            <w:r>
-              <w:rPr>
-                <w:rFonts w:ascii="Arial" w:hAnsi="Arial" w:cs="Arial"/>
-                <w:i w:val="0"/>
-                <w:sz w:val="18"/>
-                <w:szCs w:val="18"/>
-              </w:rPr>
-              <w:t>Um psicólogo poderá consultar seus pacientes, um de cada vez e em horários diferentes.</w:t>
-            </w:r>
-          </w:p>
-          <w:p>
-            <w:pPr>
-              <w:pStyle w:val="Textbody"/>
-              <w:numPr>
-                <w:ilvl w:val="0"/>
-                <w:numId w:val="33"/>
-              </w:numPr>
-              <w:rPr>
-                <w:rFonts w:ascii="Arial" w:hAnsi="Arial" w:cs="Arial"/>
-                <w:i w:val="0"/>
-                <w:sz w:val="18"/>
-                <w:szCs w:val="18"/>
-              </w:rPr>
-            </w:pPr>
-            <w:r>
-              <w:rPr>
-                <w:rFonts w:ascii="Arial" w:hAnsi="Arial" w:cs="Arial"/>
-                <w:i w:val="0"/>
-                <w:sz w:val="18"/>
-                <w:szCs w:val="18"/>
-              </w:rPr>
-              <w:t>Um psicólogo poderá</w:t>
-            </w:r>
-            <w:r>
-              <w:rPr>
-                <w:rFonts w:ascii="Arial" w:hAnsi="Arial" w:cs="Arial"/>
-                <w:i w:val="0"/>
-                <w:sz w:val="18"/>
-                <w:szCs w:val="18"/>
-              </w:rPr>
-              <w:t xml:space="preserve"> disponibilizar ou agendar</w:t>
-            </w:r>
-            <w:r>
-              <w:rPr>
-                <w:rFonts w:ascii="Arial" w:hAnsi="Arial" w:cs="Arial"/>
-                <w:i w:val="0"/>
-                <w:sz w:val="18"/>
-                <w:szCs w:val="18"/>
-              </w:rPr>
-              <w:t xml:space="preserve"> horário</w:t>
-            </w:r>
-            <w:r>
-              <w:rPr>
-                <w:rFonts w:ascii="Arial" w:hAnsi="Arial" w:cs="Arial"/>
-                <w:i w:val="0"/>
-                <w:sz w:val="18"/>
-                <w:szCs w:val="18"/>
-              </w:rPr>
-              <w:t>s</w:t>
-            </w:r>
-            <w:r>
-              <w:rPr>
-                <w:rFonts w:ascii="Arial" w:hAnsi="Arial" w:cs="Arial"/>
-                <w:i w:val="0"/>
-                <w:sz w:val="18"/>
-                <w:szCs w:val="18"/>
-              </w:rPr>
-              <w:t xml:space="preserve"> de consulta </w:t>
-            </w:r>
-            <w:r>
-              <w:rPr>
-                <w:rFonts w:ascii="Arial" w:hAnsi="Arial" w:cs="Arial"/>
-                <w:i w:val="0"/>
-                <w:sz w:val="18"/>
-                <w:szCs w:val="18"/>
-              </w:rPr>
-              <w:t xml:space="preserve">dos </w:t>
-            </w:r>
-            <w:r>
-              <w:rPr>
-                <w:rFonts w:ascii="Arial" w:hAnsi="Arial" w:cs="Arial"/>
-                <w:i w:val="0"/>
-                <w:sz w:val="18"/>
-                <w:szCs w:val="18"/>
-              </w:rPr>
-              <w:t>pacientes</w:t>
+              <w:t>será responsável</w:t>
+            </w:r>
+            <w:r>
+              <w:rPr>
+                <w:rFonts w:ascii="Arial" w:hAnsi="Arial" w:cs="Arial"/>
+                <w:i w:val="0"/>
+                <w:sz w:val="18"/>
+                <w:szCs w:val="18"/>
+              </w:rPr>
+              <w:t xml:space="preserve"> </w:t>
+            </w:r>
+            <w:r>
+              <w:rPr>
+                <w:rFonts w:ascii="Arial" w:hAnsi="Arial" w:cs="Arial"/>
+                <w:i w:val="0"/>
+                <w:sz w:val="18"/>
+                <w:szCs w:val="18"/>
+              </w:rPr>
+              <w:t>por seus</w:t>
+            </w:r>
+            <w:r>
+              <w:rPr>
+                <w:rFonts w:ascii="Arial" w:hAnsi="Arial" w:cs="Arial"/>
+                <w:i w:val="0"/>
+                <w:sz w:val="18"/>
+                <w:szCs w:val="18"/>
+              </w:rPr>
+              <w:t xml:space="preserve"> pacientes.</w:t>
             </w:r>
           </w:p>
           <w:p>
@@ -9651,16 +9601,25 @@
                 <w:sz w:val="18"/>
                 <w:szCs w:val="18"/>
               </w:rPr>
-              <w:t xml:space="preserve"> também modificar o responsável de seu paciente, e ao fazer isso, perder a capacidade de</w:t>
-            </w:r>
-            <w:r>
-              <w:rPr>
-                <w:rFonts w:ascii="Arial" w:hAnsi="Arial" w:cs="Arial"/>
-                <w:i w:val="0"/>
-                <w:sz w:val="18"/>
-                <w:szCs w:val="18"/>
-              </w:rPr>
-              <w:t xml:space="preserve"> gerencia-lo.</w:t>
+              <w:t xml:space="preserve"> também modifica</w:t>
+            </w:r>
+            <w:r>
+              <w:rPr>
+                <w:rFonts w:ascii="Arial" w:hAnsi="Arial" w:cs="Arial"/>
+                <w:i w:val="0"/>
+                <w:sz w:val="18"/>
+                <w:szCs w:val="18"/>
+              </w:rPr>
+              <w:t>r</w:t>
+            </w:r>
+            <w:r>
+              <w:rPr>
+                <w:rFonts w:ascii="Arial" w:hAnsi="Arial" w:cs="Arial"/>
+                <w:i w:val="0"/>
+                <w:sz w:val="18"/>
+                <w:szCs w:val="18"/>
+              </w:rPr>
+              <w:t xml:space="preserve"> o responsável de seu paciente.</w:t>
             </w:r>
           </w:p>
           <w:p>
@@ -9719,44 +9678,19 @@
                 <w:sz w:val="18"/>
                 <w:szCs w:val="18"/>
               </w:rPr>
-              <w:t xml:space="preserve"> Além disso, deve </w:t>
-            </w:r>
-            <w:r>
-              <w:rPr>
-                <w:rFonts w:ascii="Arial" w:hAnsi="Arial" w:cs="Arial"/>
-                <w:i w:val="0"/>
-                <w:sz w:val="18"/>
-                <w:szCs w:val="18"/>
-              </w:rPr>
-              <w:t>ser possível</w:t>
-            </w:r>
-            <w:r>
-              <w:rPr>
-                <w:rFonts w:ascii="Arial" w:hAnsi="Arial" w:cs="Arial"/>
-                <w:i w:val="0"/>
-                <w:sz w:val="18"/>
-                <w:szCs w:val="18"/>
-              </w:rPr>
               <w:t xml:space="preserve"> </w:t>
             </w:r>
-            <w:r>
-              <w:rPr>
-                <w:rFonts w:ascii="Arial" w:hAnsi="Arial" w:cs="Arial"/>
-                <w:i w:val="0"/>
-                <w:sz w:val="18"/>
-                <w:szCs w:val="18"/>
-              </w:rPr>
-              <w:t>definir</w:t>
-            </w:r>
-            <w:r>
-              <w:rPr>
-                <w:rFonts w:ascii="Arial" w:hAnsi="Arial" w:cs="Arial"/>
-                <w:i w:val="0"/>
-                <w:sz w:val="18"/>
-                <w:szCs w:val="18"/>
-              </w:rPr>
-              <w:t xml:space="preserve"> também o número de consultas semanais deste paciente, devido ao </w:t>
-            </w:r>
+          </w:p>
+          <w:p>
+            <w:pPr>
+              <w:pStyle w:val="Textbody"/>
+              <w:rPr>
+                <w:rFonts w:ascii="Arial" w:hAnsi="Arial" w:cs="Arial"/>
+                <w:i w:val="0"/>
+                <w:sz w:val="18"/>
+                <w:szCs w:val="18"/>
+              </w:rPr>
+            </w:pPr>
             <w:r>
               <w:rPr>
                 <w:rFonts w:ascii="Arial" w:hAnsi="Arial" w:cs="Arial"/>
@@ -9765,7 +9699,7 @@
                 <w:sz w:val="18"/>
                 <w:szCs w:val="18"/>
               </w:rPr>
-              <w:t>[RFS</w:t>
+              <w:t>Regra</w:t>
             </w:r>
             <w:r>
               <w:rPr>
@@ -9775,48 +9709,7 @@
                 <w:sz w:val="18"/>
                 <w:szCs w:val="18"/>
               </w:rPr>
-              <w:t>3</w:t>
-            </w:r>
-            <w:r>
-              <w:rPr>
-                <w:rFonts w:ascii="Arial" w:hAnsi="Arial" w:cs="Arial"/>
-                <w:b/>
-                <w:i w:val="0"/>
-                <w:sz w:val="18"/>
-                <w:szCs w:val="18"/>
-              </w:rPr>
-              <w:t>]</w:t>
-            </w:r>
-            <w:r>
-              <w:rPr>
-                <w:rFonts w:ascii="Arial" w:hAnsi="Arial" w:cs="Arial"/>
-                <w:b/>
-                <w:i w:val="0"/>
-                <w:sz w:val="18"/>
-                <w:szCs w:val="18"/>
-              </w:rPr>
-              <w:t xml:space="preserve"> – CRUD Agendar Consultas</w:t>
-            </w:r>
-          </w:p>
-          <w:p>
-            <w:pPr>
-              <w:pStyle w:val="Textbody"/>
-              <w:rPr>
-                <w:rFonts w:ascii="Arial" w:hAnsi="Arial" w:cs="Arial"/>
-                <w:i w:val="0"/>
-                <w:sz w:val="18"/>
-                <w:szCs w:val="18"/>
-              </w:rPr>
-            </w:pPr>
-            <w:r>
-              <w:rPr>
-                <w:rFonts w:ascii="Arial" w:hAnsi="Arial" w:cs="Arial"/>
-                <w:b/>
-                <w:i w:val="0"/>
-                <w:sz w:val="18"/>
-                <w:szCs w:val="18"/>
-              </w:rPr>
-              <w:t>Regas de negócio:</w:t>
+              <w:t xml:space="preserve"> de negócio:</w:t>
             </w:r>
             <w:r>
               <w:rPr>
@@ -9849,7 +9742,66 @@
                 <w:sz w:val="18"/>
                 <w:szCs w:val="18"/>
               </w:rPr>
-              <w:t>Um paciente deverá ter um psicólogo responsável</w:t>
+              <w:t xml:space="preserve">Um paciente </w:t>
+            </w:r>
+            <w:r>
+              <w:rPr>
+                <w:rFonts w:ascii="Arial" w:hAnsi="Arial" w:cs="Arial"/>
+                <w:i w:val="0"/>
+                <w:sz w:val="18"/>
+                <w:szCs w:val="18"/>
+              </w:rPr>
+              <w:t>terá</w:t>
+            </w:r>
+            <w:r>
+              <w:rPr>
+                <w:rFonts w:ascii="Arial" w:hAnsi="Arial" w:cs="Arial"/>
+                <w:i w:val="0"/>
+                <w:sz w:val="18"/>
+                <w:szCs w:val="18"/>
+              </w:rPr>
+              <w:t xml:space="preserve"> um psicólogo responsável</w:t>
+            </w:r>
+            <w:r>
+              <w:rPr>
+                <w:rFonts w:ascii="Arial" w:hAnsi="Arial" w:cs="Arial"/>
+                <w:i w:val="0"/>
+                <w:sz w:val="18"/>
+                <w:szCs w:val="18"/>
+              </w:rPr>
+              <w:t>.</w:t>
+            </w:r>
+          </w:p>
+          <w:p>
+            <w:pPr>
+              <w:pStyle w:val="Textbody"/>
+              <w:rPr>
+                <w:rFonts w:ascii="Arial" w:hAnsi="Arial" w:cs="Arial"/>
+                <w:b/>
+                <w:i w:val="0"/>
+                <w:sz w:val="18"/>
+                <w:szCs w:val="18"/>
+              </w:rPr>
+            </w:pPr>
+            <w:r>
+              <w:rPr>
+                <w:rFonts w:ascii="Arial" w:hAnsi="Arial" w:cs="Arial"/>
+                <w:b/>
+                <w:i w:val="0"/>
+                <w:sz w:val="18"/>
+                <w:szCs w:val="18"/>
+              </w:rPr>
+              <w:t>OBS:</w:t>
+            </w:r>
+            <w:r>
+              <w:rPr>
+                <w:rFonts w:ascii="Arial" w:hAnsi="Arial" w:cs="Arial"/>
+                <w:b/>
+                <w:i w:val="0"/>
+                <w:sz w:val="18"/>
+                <w:szCs w:val="18"/>
+              </w:rPr>
+              <w:t xml:space="preserve"> </w:t>
             </w:r>
           </w:p>
           <w:p>
@@ -9873,7 +9825,7 @@
                 <w:sz w:val="18"/>
                 <w:szCs w:val="18"/>
               </w:rPr>
-              <w:t>Um paciente poderá consultar com mais de um psicólogo</w:t>
+              <w:t>O procedimento de exclusão do usuário será de forma lógica, ou seja, seus dados serão preservados, porém o paciente não terá mais acesso ao sistema.</w:t>
             </w:r>
           </w:p>
           <w:p>
@@ -9897,96 +9849,6 @@
                 <w:sz w:val="18"/>
                 <w:szCs w:val="18"/>
               </w:rPr>
-              <w:t>Um paciente poderá enviar diversos relatos sentimentais</w:t>
-            </w:r>
-          </w:p>
-          <w:p>
-            <w:pPr>
-              <w:pStyle w:val="Textbody"/>
-              <w:rPr>
-                <w:rFonts w:ascii="Arial" w:hAnsi="Arial" w:cs="Arial"/>
-                <w:b/>
-                <w:i w:val="0"/>
-                <w:sz w:val="18"/>
-                <w:szCs w:val="18"/>
-              </w:rPr>
-            </w:pPr>
-            <w:r>
-              <w:rPr>
-                <w:rFonts w:ascii="Arial" w:hAnsi="Arial" w:cs="Arial"/>
-                <w:b/>
-                <w:i w:val="0"/>
-                <w:sz w:val="18"/>
-                <w:szCs w:val="18"/>
-              </w:rPr>
-              <w:t>OBS:</w:t>
-            </w:r>
-            <w:r>
-              <w:rPr>
-                <w:rFonts w:ascii="Arial" w:hAnsi="Arial" w:cs="Arial"/>
-                <w:b/>
-                <w:i w:val="0"/>
-                <w:sz w:val="18"/>
-                <w:szCs w:val="18"/>
-              </w:rPr>
-              <w:t xml:space="preserve"> </w:t>
-            </w:r>
-          </w:p>
-          <w:p>
-            <w:pPr>
-              <w:pStyle w:val="Textbody"/>
-              <w:numPr>
-                <w:ilvl w:val="0"/>
-                <w:numId w:val="34"/>
-              </w:numPr>
-              <w:rPr>
-                <w:rFonts w:ascii="Arial" w:hAnsi="Arial" w:cs="Arial"/>
-                <w:i w:val="0"/>
-                <w:sz w:val="18"/>
-                <w:szCs w:val="18"/>
-              </w:rPr>
-            </w:pPr>
-            <w:r>
-              <w:rPr>
-                <w:rFonts w:ascii="Arial" w:hAnsi="Arial" w:cs="Arial"/>
-                <w:i w:val="0"/>
-                <w:sz w:val="18"/>
-                <w:szCs w:val="18"/>
-              </w:rPr>
-              <w:t xml:space="preserve">O procedimento de exclusão do usuário será de forma lógica, ou seja, seus dados serão preservados, porém </w:t>
-            </w:r>
-            <w:r>
-              <w:rPr>
-                <w:rFonts w:ascii="Arial" w:hAnsi="Arial" w:cs="Arial"/>
-                <w:i w:val="0"/>
-                <w:sz w:val="18"/>
-                <w:szCs w:val="18"/>
-              </w:rPr>
-              <w:lastRenderedPageBreak/>
-              <w:t>o paciente não terá mais acesso ao sistema.</w:t>
-            </w:r>
-          </w:p>
-          <w:p>
-            <w:pPr>
-              <w:pStyle w:val="Textbody"/>
-              <w:numPr>
-                <w:ilvl w:val="0"/>
-                <w:numId w:val="34"/>
-              </w:numPr>
-              <w:rPr>
-                <w:rFonts w:ascii="Arial" w:hAnsi="Arial" w:cs="Arial"/>
-                <w:i w:val="0"/>
-                <w:sz w:val="18"/>
-                <w:szCs w:val="18"/>
-              </w:rPr>
-            </w:pPr>
-            <w:r>
-              <w:rPr>
-                <w:rFonts w:ascii="Arial" w:hAnsi="Arial" w:cs="Arial"/>
-                <w:i w:val="0"/>
-                <w:sz w:val="18"/>
-                <w:szCs w:val="18"/>
-              </w:rPr>
               <w:t>O psicólogo responsável poderá ser trocado</w:t>
             </w:r>
           </w:p>
@@ -10015,7 +9877,6 @@
                 <w:sz w:val="18"/>
                 <w:szCs w:val="18"/>
               </w:rPr>
-              <w:lastRenderedPageBreak/>
               <w:t>X</w:t>
             </w:r>
           </w:p>
@@ -10212,16 +10073,17 @@
                 <w:sz w:val="18"/>
                 <w:szCs w:val="18"/>
               </w:rPr>
-              <w:t xml:space="preserve"> que tem disponível, para que seus pacientes possam selecionar o horário mais adequado para a consulta. O psicólogo também poderá marcar consultas especiais para seus pacientes</w:t>
-            </w:r>
-            <w:r>
-              <w:rPr>
-                <w:rFonts w:ascii="Arial" w:hAnsi="Arial" w:cs="Arial"/>
-                <w:i w:val="0"/>
-                <w:sz w:val="18"/>
-                <w:szCs w:val="18"/>
-              </w:rPr>
-              <w:t>. As consultas especiais podem ocorrer fora do horário pré-determinado e sua quantidade é ilimitada.</w:t>
+              <w:t xml:space="preserve"> que tem disponível, para que seus pacientes possam selecionar o horário mais adequado para a consulta. </w:t>
+            </w:r>
+            <w:r>
+              <w:rPr>
+                <w:rStyle w:val="Refdecomentrio"/>
+                <w:rFonts w:ascii="Liberation Serif" w:eastAsia="SimSun" w:hAnsi="Liberation Serif" w:cs="Mangal"/>
+                <w:i w:val="0"/>
+                <w:iCs w:val="0"/>
+                <w:lang w:bidi="hi-IN"/>
+              </w:rPr>
+              <w:commentReference w:id="40"/>
             </w:r>
           </w:p>
           <w:p>
@@ -10264,11 +10126,34 @@
                 <w:sz w:val="18"/>
                 <w:szCs w:val="18"/>
               </w:rPr>
-              <w:t>determinada quantidade de horários</w:t>
-            </w:r>
-            <w:r>
-              <w:rPr>
-                <w:rFonts w:ascii="Arial" w:hAnsi="Arial" w:cs="Arial"/>
+              <w:t>dia e horário dentre os disponíveis para consultar.</w:t>
+            </w:r>
+          </w:p>
+          <w:p>
+            <w:pPr>
+              <w:pStyle w:val="Textbody"/>
+              <w:rPr>
+                <w:rFonts w:ascii="Arial" w:hAnsi="Arial" w:cs="Arial"/>
+                <w:i w:val="0"/>
+                <w:sz w:val="18"/>
+                <w:szCs w:val="18"/>
+              </w:rPr>
+            </w:pPr>
+            <w:r>
+              <w:rPr>
+                <w:rFonts w:ascii="Arial" w:hAnsi="Arial" w:cs="Arial"/>
+                <w:b/>
+                <w:i w:val="0"/>
+                <w:sz w:val="18"/>
+                <w:szCs w:val="18"/>
+              </w:rPr>
+              <w:lastRenderedPageBreak/>
+              <w:t>Entradas e pré-condições:</w:t>
+            </w:r>
+            <w:r>
+              <w:rPr>
+                <w:rFonts w:ascii="Arial" w:hAnsi="Arial" w:cs="Arial"/>
+                <w:b/>
                 <w:i w:val="0"/>
                 <w:sz w:val="18"/>
                 <w:szCs w:val="18"/>
@@ -10282,18 +10167,12 @@
                 <w:sz w:val="18"/>
                 <w:szCs w:val="18"/>
               </w:rPr>
-              <w:t>para consulta</w:t>
-            </w:r>
-            <w:r>
-              <w:rPr>
-                <w:rFonts w:ascii="Arial" w:hAnsi="Arial" w:cs="Arial"/>
-                <w:i w:val="0"/>
-                <w:sz w:val="18"/>
-                <w:szCs w:val="18"/>
-              </w:rPr>
-              <w:t xml:space="preserve"> (número determinado no </w:t>
-            </w:r>
-            <w:r>
+              <w:t>dia da semana, hora, paciente e psicólogo.</w:t>
+            </w:r>
+          </w:p>
+          <w:p>
+            <w:pPr>
+              <w:pStyle w:val="Textbody"/>
               <w:rPr>
                 <w:rFonts w:ascii="Arial" w:hAnsi="Arial" w:cs="Arial"/>
                 <w:b/>
@@ -10301,8 +10180,7 @@
                 <w:sz w:val="18"/>
                 <w:szCs w:val="18"/>
               </w:rPr>
-              <w:t>[RFS</w:t>
-            </w:r>
+            </w:pPr>
             <w:r>
               <w:rPr>
                 <w:rFonts w:ascii="Arial" w:hAnsi="Arial" w:cs="Arial"/>
@@ -10311,105 +10189,7 @@
                 <w:sz w:val="18"/>
                 <w:szCs w:val="18"/>
               </w:rPr>
-              <w:t>2</w:t>
-            </w:r>
-            <w:r>
-              <w:rPr>
-                <w:rFonts w:ascii="Arial" w:hAnsi="Arial" w:cs="Arial"/>
-                <w:b/>
-                <w:i w:val="0"/>
-                <w:sz w:val="18"/>
-                <w:szCs w:val="18"/>
-              </w:rPr>
-              <w:t>] – CRUD Paciente</w:t>
-            </w:r>
-            <w:r>
-              <w:rPr>
-                <w:rFonts w:ascii="Arial" w:hAnsi="Arial" w:cs="Arial"/>
-                <w:i w:val="0"/>
-                <w:sz w:val="18"/>
-                <w:szCs w:val="18"/>
-              </w:rPr>
-              <w:t>)</w:t>
-            </w:r>
-            <w:r>
-              <w:rPr>
-                <w:rFonts w:ascii="Arial" w:hAnsi="Arial" w:cs="Arial"/>
-                <w:i w:val="0"/>
-                <w:sz w:val="18"/>
-                <w:szCs w:val="18"/>
-              </w:rPr>
-              <w:t>, dentre os disponibilizados pelo seu psicólogo responsável.</w:t>
-            </w:r>
-          </w:p>
-          <w:p>
-            <w:pPr>
-              <w:pStyle w:val="Textbody"/>
-              <w:rPr>
-                <w:rFonts w:ascii="Arial" w:hAnsi="Arial" w:cs="Arial"/>
-                <w:i w:val="0"/>
-                <w:sz w:val="18"/>
-                <w:szCs w:val="18"/>
-              </w:rPr>
-            </w:pPr>
-            <w:r>
-              <w:rPr>
-                <w:rFonts w:ascii="Arial" w:hAnsi="Arial" w:cs="Arial"/>
-                <w:b/>
-                <w:i w:val="0"/>
-                <w:sz w:val="18"/>
-                <w:szCs w:val="18"/>
-              </w:rPr>
-              <w:t>Entradas e pré-condições:</w:t>
-            </w:r>
-            <w:r>
-              <w:rPr>
-                <w:rFonts w:ascii="Arial" w:hAnsi="Arial" w:cs="Arial"/>
-                <w:b/>
-                <w:i w:val="0"/>
-                <w:sz w:val="18"/>
-                <w:szCs w:val="18"/>
-              </w:rPr>
-              <w:t xml:space="preserve"> </w:t>
-            </w:r>
-            <w:r>
-              <w:rPr>
-                <w:rFonts w:ascii="Arial" w:hAnsi="Arial" w:cs="Arial"/>
-                <w:i w:val="0"/>
-                <w:sz w:val="18"/>
-                <w:szCs w:val="18"/>
-              </w:rPr>
-              <w:t>dia da semana, hora, paciente e psicólogo.</w:t>
-            </w:r>
-          </w:p>
-          <w:p>
-            <w:pPr>
-              <w:pStyle w:val="Textbody"/>
-              <w:rPr>
-                <w:rFonts w:ascii="Arial" w:hAnsi="Arial" w:cs="Arial"/>
-                <w:i w:val="0"/>
-                <w:sz w:val="18"/>
-                <w:szCs w:val="18"/>
-              </w:rPr>
-            </w:pPr>
-            <w:r>
-              <w:rPr>
-                <w:rFonts w:ascii="Arial" w:hAnsi="Arial" w:cs="Arial"/>
-                <w:b/>
-                <w:i w:val="0"/>
-                <w:sz w:val="18"/>
-                <w:szCs w:val="18"/>
-              </w:rPr>
-              <w:t>OBS:</w:t>
-            </w:r>
-            <w:r>
-              <w:rPr>
-                <w:rFonts w:ascii="Arial" w:hAnsi="Arial" w:cs="Arial"/>
-                <w:i w:val="0"/>
-                <w:sz w:val="18"/>
-                <w:szCs w:val="18"/>
-              </w:rPr>
-              <w:t xml:space="preserve"> </w:t>
+              <w:t>Regra de Negócio:</w:t>
             </w:r>
           </w:p>
           <w:p>
@@ -10417,7 +10197,145 @@
               <w:pStyle w:val="Textbody"/>
               <w:numPr>
                 <w:ilvl w:val="0"/>
-                <w:numId w:val="36"/>
+                <w:numId w:val="26"/>
+              </w:numPr>
+              <w:rPr>
+                <w:rFonts w:ascii="Arial" w:hAnsi="Arial" w:cs="Arial"/>
+                <w:i w:val="0"/>
+                <w:sz w:val="18"/>
+                <w:szCs w:val="18"/>
+              </w:rPr>
+            </w:pPr>
+            <w:commentRangeStart w:id="41"/>
+            <w:r>
+              <w:rPr>
+                <w:rFonts w:ascii="Arial" w:hAnsi="Arial" w:cs="Arial"/>
+                <w:i w:val="0"/>
+                <w:sz w:val="18"/>
+                <w:szCs w:val="18"/>
+              </w:rPr>
+              <w:t>Um psicólogo poderá disponibilizar ou agendar horários de consulta dos pacientes</w:t>
+            </w:r>
+            <w:commentRangeEnd w:id="41"/>
+            <w:r>
+              <w:rPr>
+                <w:rStyle w:val="Refdecomentrio"/>
+                <w:rFonts w:ascii="Liberation Serif" w:eastAsia="SimSun" w:hAnsi="Liberation Serif" w:cs="Mangal"/>
+                <w:i w:val="0"/>
+                <w:iCs w:val="0"/>
+                <w:lang w:bidi="hi-IN"/>
+              </w:rPr>
+              <w:commentReference w:id="41"/>
+            </w:r>
+          </w:p>
+          <w:p>
+            <w:pPr>
+              <w:pStyle w:val="Textbody"/>
+              <w:numPr>
+                <w:ilvl w:val="0"/>
+                <w:numId w:val="26"/>
+              </w:numPr>
+              <w:rPr>
+                <w:rFonts w:ascii="Arial" w:hAnsi="Arial" w:cs="Arial"/>
+                <w:i w:val="0"/>
+                <w:sz w:val="18"/>
+                <w:szCs w:val="18"/>
+              </w:rPr>
+            </w:pPr>
+            <w:r>
+              <w:rPr>
+                <w:rFonts w:ascii="Arial" w:hAnsi="Arial" w:cs="Arial"/>
+                <w:i w:val="0"/>
+                <w:sz w:val="18"/>
+                <w:szCs w:val="18"/>
+              </w:rPr>
+              <w:t>Um paciente poderá</w:t>
+            </w:r>
+            <w:r>
+              <w:rPr>
+                <w:rFonts w:ascii="Arial" w:hAnsi="Arial" w:cs="Arial"/>
+                <w:i w:val="0"/>
+                <w:sz w:val="18"/>
+                <w:szCs w:val="18"/>
+              </w:rPr>
+              <w:t xml:space="preserve"> consult</w:t>
+            </w:r>
+            <w:r>
+              <w:rPr>
+                <w:rFonts w:ascii="Arial" w:hAnsi="Arial" w:cs="Arial"/>
+                <w:i w:val="0"/>
+                <w:sz w:val="18"/>
+                <w:szCs w:val="18"/>
+              </w:rPr>
+              <w:t>ar com outro</w:t>
+            </w:r>
+            <w:r>
+              <w:rPr>
+                <w:rFonts w:ascii="Arial" w:hAnsi="Arial" w:cs="Arial"/>
+                <w:i w:val="0"/>
+                <w:sz w:val="18"/>
+                <w:szCs w:val="18"/>
+              </w:rPr>
+              <w:t xml:space="preserve"> psic</w:t>
+            </w:r>
+            <w:r>
+              <w:rPr>
+                <w:rFonts w:ascii="Arial" w:hAnsi="Arial" w:cs="Arial"/>
+                <w:i w:val="0"/>
+                <w:sz w:val="18"/>
+                <w:szCs w:val="18"/>
+              </w:rPr>
+              <w:t>ólogo, em caso de troca de psicólogo responsável.</w:t>
+            </w:r>
+          </w:p>
+          <w:p>
+            <w:pPr>
+              <w:pStyle w:val="Textbody"/>
+              <w:ind w:left="720"/>
+              <w:rPr>
+                <w:rFonts w:ascii="Arial" w:hAnsi="Arial" w:cs="Arial"/>
+                <w:i w:val="0"/>
+                <w:sz w:val="18"/>
+                <w:szCs w:val="18"/>
+              </w:rPr>
+            </w:pPr>
+          </w:p>
+          <w:p>
+            <w:pPr>
+              <w:pStyle w:val="Textbody"/>
+              <w:rPr>
+                <w:rFonts w:ascii="Arial" w:hAnsi="Arial" w:cs="Arial"/>
+                <w:i w:val="0"/>
+                <w:sz w:val="18"/>
+                <w:szCs w:val="18"/>
+              </w:rPr>
+            </w:pPr>
+            <w:r>
+              <w:rPr>
+                <w:rFonts w:ascii="Arial" w:hAnsi="Arial" w:cs="Arial"/>
+                <w:b/>
+                <w:i w:val="0"/>
+                <w:sz w:val="18"/>
+                <w:szCs w:val="18"/>
+              </w:rPr>
+              <w:t>OBS:</w:t>
+            </w:r>
+            <w:r>
+              <w:rPr>
+                <w:rFonts w:ascii="Arial" w:hAnsi="Arial" w:cs="Arial"/>
+                <w:i w:val="0"/>
+                <w:sz w:val="18"/>
+                <w:szCs w:val="18"/>
+              </w:rPr>
+              <w:t xml:space="preserve"> </w:t>
+            </w:r>
+          </w:p>
+          <w:p>
+            <w:pPr>
+              <w:pStyle w:val="Textbody"/>
+              <w:numPr>
+                <w:ilvl w:val="0"/>
+                <w:numId w:val="26"/>
               </w:numPr>
               <w:rPr>
                 <w:rFonts w:ascii="Arial" w:hAnsi="Arial" w:cs="Arial"/>
@@ -10546,7 +10464,7 @@
                 <w:sz w:val="18"/>
                 <w:szCs w:val="18"/>
               </w:rPr>
-              <w:t xml:space="preserve">Gerenciar </w:t>
+              <w:t xml:space="preserve">Ficha de </w:t>
             </w:r>
             <w:r>
               <w:rPr>
@@ -10693,7 +10611,27 @@
                 <w:sz w:val="18"/>
                 <w:szCs w:val="18"/>
               </w:rPr>
-              <w:t>Regas de negócio:</w:t>
+              <w:t>Reg</w:t>
+            </w:r>
+            <w:r>
+              <w:rPr>
+                <w:rFonts w:ascii="Arial" w:hAnsi="Arial" w:cs="Arial"/>
+                <w:b/>
+                <w:i w:val="0"/>
+                <w:sz w:val="18"/>
+                <w:szCs w:val="18"/>
+              </w:rPr>
+              <w:t>r</w:t>
+            </w:r>
+            <w:r>
+              <w:rPr>
+                <w:rFonts w:ascii="Arial" w:hAnsi="Arial" w:cs="Arial"/>
+                <w:b/>
+                <w:i w:val="0"/>
+                <w:sz w:val="18"/>
+                <w:szCs w:val="18"/>
+              </w:rPr>
+              <w:t>as de negócio:</w:t>
             </w:r>
             <w:r>
               <w:rPr>
@@ -10726,7 +10664,49 @@
                 <w:sz w:val="18"/>
                 <w:szCs w:val="18"/>
               </w:rPr>
-              <w:t>Um paciente poderá consultar com outros psicólogos, além do seu responsável.</w:t>
+              <w:t xml:space="preserve">Um psicólogo poderá </w:t>
+            </w:r>
+            <w:r>
+              <w:rPr>
+                <w:rFonts w:ascii="Arial" w:hAnsi="Arial" w:cs="Arial"/>
+                <w:i w:val="0"/>
+                <w:sz w:val="18"/>
+                <w:szCs w:val="18"/>
+              </w:rPr>
+              <w:t xml:space="preserve">consultar </w:t>
+            </w:r>
+            <w:r>
+              <w:rPr>
+                <w:rFonts w:ascii="Arial" w:hAnsi="Arial" w:cs="Arial"/>
+                <w:i w:val="0"/>
+                <w:sz w:val="18"/>
+                <w:szCs w:val="18"/>
+              </w:rPr>
+              <w:t>apenas um paciente por horário.</w:t>
+            </w:r>
+          </w:p>
+          <w:p>
+            <w:pPr>
+              <w:pStyle w:val="Textbody"/>
+              <w:numPr>
+                <w:ilvl w:val="0"/>
+                <w:numId w:val="36"/>
+              </w:numPr>
+              <w:rPr>
+                <w:rFonts w:ascii="Arial" w:hAnsi="Arial" w:cs="Arial"/>
+                <w:i w:val="0"/>
+                <w:sz w:val="18"/>
+                <w:szCs w:val="18"/>
+              </w:rPr>
+            </w:pPr>
+            <w:r>
+              <w:rPr>
+                <w:rFonts w:ascii="Arial" w:hAnsi="Arial" w:cs="Arial"/>
+                <w:i w:val="0"/>
+                <w:sz w:val="18"/>
+                <w:szCs w:val="18"/>
+              </w:rPr>
+              <w:t>Um paciente poderá consultar com mais de um psicólogo</w:t>
             </w:r>
           </w:p>
           <w:p>
@@ -10871,7 +10851,7 @@
                 <w:ilvl w:val="0"/>
                 <w:numId w:val="25"/>
               </w:numPr>
-              <w:ind w:hanging="990"/>
+              <w:ind w:left="630" w:hanging="630"/>
               <w:rPr>
                 <w:rFonts w:ascii="Arial" w:hAnsi="Arial" w:cs="Arial"/>
                 <w:i w:val="0"/>
@@ -10903,25 +10883,7 @@
                 <w:sz w:val="18"/>
                 <w:szCs w:val="18"/>
               </w:rPr>
-              <w:t xml:space="preserve">Relatório </w:t>
-            </w:r>
-            <w:r>
-              <w:rPr>
-                <w:rFonts w:ascii="Arial" w:hAnsi="Arial" w:cs="Arial"/>
-                <w:i w:val="0"/>
-                <w:sz w:val="18"/>
-                <w:szCs w:val="18"/>
-              </w:rPr>
-              <w:t>das</w:t>
-            </w:r>
-            <w:r>
-              <w:rPr>
-                <w:rFonts w:ascii="Arial" w:hAnsi="Arial" w:cs="Arial"/>
-                <w:i w:val="0"/>
-                <w:sz w:val="18"/>
-                <w:szCs w:val="18"/>
-              </w:rPr>
-              <w:t xml:space="preserve"> palavras repetidas</w:t>
+              <w:t>CRUD Relatos</w:t>
             </w:r>
           </w:p>
         </w:tc>
@@ -10946,7 +10908,7 @@
                 <w:sz w:val="18"/>
                 <w:szCs w:val="18"/>
               </w:rPr>
-              <w:t>Psicólogo</w:t>
+              <w:t>Paciente</w:t>
             </w:r>
           </w:p>
         </w:tc>
@@ -10971,16 +10933,7 @@
                 <w:sz w:val="18"/>
                 <w:szCs w:val="18"/>
               </w:rPr>
-              <w:t>A partir dos relatos sentimentais enviados pelos pacientes, será possível gerar um relatório com as palavras que m</w:t>
-            </w:r>
-            <w:r>
-              <w:rPr>
-                <w:rFonts w:ascii="Arial" w:hAnsi="Arial" w:cs="Arial"/>
-                <w:i w:val="0"/>
-                <w:sz w:val="18"/>
-                <w:szCs w:val="18"/>
-              </w:rPr>
-              <w:t>ais foram repetidas nos relatos.</w:t>
+              <w:t>O paciente poderá enviar seus relatos semanais, via aplicativo.</w:t>
             </w:r>
           </w:p>
           <w:p>
@@ -11020,35 +10973,626 @@
                 <w:sz w:val="18"/>
                 <w:szCs w:val="18"/>
               </w:rPr>
+              <w:t xml:space="preserve"> Avaliação do humor e fazer seu relato seja por digitação ou áudio. Em caso de áudio, o mesmo deverá ser limitado de acordo com o </w:t>
+            </w:r>
+            <w:r>
+              <w:rPr>
+                <w:rFonts w:ascii="Arial" w:hAnsi="Arial" w:cs="Arial"/>
+                <w:b/>
+                <w:i w:val="0"/>
+                <w:sz w:val="18"/>
+                <w:szCs w:val="18"/>
+              </w:rPr>
+              <w:t>[RNFS7</w:t>
+            </w:r>
+            <w:r>
+              <w:rPr>
+                <w:rFonts w:ascii="Arial" w:hAnsi="Arial" w:cs="Arial"/>
+                <w:b/>
+                <w:i w:val="0"/>
+                <w:sz w:val="18"/>
+                <w:szCs w:val="18"/>
+              </w:rPr>
+              <w:t>] – Limitação no tempo de áudios</w:t>
+            </w:r>
+            <w:r>
+              <w:rPr>
+                <w:rFonts w:ascii="Arial" w:hAnsi="Arial" w:cs="Arial"/>
+                <w:i w:val="0"/>
+                <w:sz w:val="18"/>
+                <w:szCs w:val="18"/>
+              </w:rPr>
+              <w:t>.</w:t>
+            </w:r>
+          </w:p>
+          <w:p>
+            <w:pPr>
+              <w:pStyle w:val="Textbody"/>
+              <w:rPr>
+                <w:rFonts w:ascii="Arial" w:hAnsi="Arial" w:cs="Arial"/>
+                <w:i w:val="0"/>
+                <w:sz w:val="18"/>
+                <w:szCs w:val="18"/>
+              </w:rPr>
+            </w:pPr>
+            <w:r>
+              <w:rPr>
+                <w:rFonts w:ascii="Arial" w:hAnsi="Arial" w:cs="Arial"/>
+                <w:b/>
+                <w:i w:val="0"/>
+                <w:sz w:val="18"/>
+                <w:szCs w:val="18"/>
+              </w:rPr>
+              <w:t>Regas de negócio:</w:t>
+            </w:r>
+            <w:r>
+              <w:rPr>
+                <w:rFonts w:ascii="Arial" w:hAnsi="Arial" w:cs="Arial"/>
+                <w:i w:val="0"/>
+                <w:sz w:val="18"/>
+                <w:szCs w:val="18"/>
+              </w:rPr>
               <w:t xml:space="preserve"> </w:t>
             </w:r>
-            <w:r>
-              <w:rPr>
-                <w:rFonts w:ascii="Arial" w:hAnsi="Arial" w:cs="Arial"/>
-                <w:i w:val="0"/>
-                <w:sz w:val="18"/>
-                <w:szCs w:val="18"/>
-              </w:rPr>
-              <w:t>período</w:t>
-            </w:r>
-            <w:r>
-              <w:rPr>
-                <w:rFonts w:ascii="Arial" w:hAnsi="Arial" w:cs="Arial"/>
-                <w:i w:val="0"/>
-                <w:sz w:val="18"/>
-                <w:szCs w:val="18"/>
-              </w:rPr>
-              <w:t>, paciente</w:t>
-            </w:r>
-            <w:r>
-              <w:rPr>
-                <w:rFonts w:ascii="Arial" w:hAnsi="Arial" w:cs="Arial"/>
-                <w:i w:val="0"/>
-                <w:sz w:val="18"/>
-                <w:szCs w:val="18"/>
-              </w:rPr>
-              <w:t xml:space="preserve"> e relatos do </w:t>
-            </w:r>
+          </w:p>
+          <w:p>
+            <w:pPr>
+              <w:pStyle w:val="Textbody"/>
+              <w:numPr>
+                <w:ilvl w:val="0"/>
+                <w:numId w:val="36"/>
+              </w:numPr>
+              <w:rPr>
+                <w:rFonts w:ascii="Arial" w:hAnsi="Arial" w:cs="Arial"/>
+                <w:i w:val="0"/>
+                <w:sz w:val="18"/>
+                <w:szCs w:val="18"/>
+              </w:rPr>
+            </w:pPr>
+            <w:commentRangeStart w:id="42"/>
+            <w:r>
+              <w:rPr>
+                <w:rFonts w:ascii="Arial" w:hAnsi="Arial" w:cs="Arial"/>
+                <w:i w:val="0"/>
+                <w:sz w:val="18"/>
+                <w:szCs w:val="18"/>
+              </w:rPr>
+              <w:t>Um paciente poderá enviar diversos relatos sentimentais</w:t>
+            </w:r>
+            <w:commentRangeEnd w:id="42"/>
+            <w:r>
+              <w:rPr>
+                <w:rStyle w:val="Refdecomentrio"/>
+                <w:rFonts w:ascii="Liberation Serif" w:eastAsia="SimSun" w:hAnsi="Liberation Serif" w:cs="Mangal"/>
+                <w:i w:val="0"/>
+                <w:iCs w:val="0"/>
+                <w:lang w:bidi="hi-IN"/>
+              </w:rPr>
+              <w:commentReference w:id="42"/>
+            </w:r>
+          </w:p>
+          <w:p>
+            <w:pPr>
+              <w:pStyle w:val="Textbody"/>
+              <w:numPr>
+                <w:ilvl w:val="0"/>
+                <w:numId w:val="36"/>
+              </w:numPr>
+              <w:rPr>
+                <w:rFonts w:ascii="Arial" w:hAnsi="Arial" w:cs="Arial"/>
+                <w:i w:val="0"/>
+                <w:sz w:val="18"/>
+                <w:szCs w:val="18"/>
+              </w:rPr>
+            </w:pPr>
+            <w:r>
+              <w:rPr>
+                <w:rFonts w:ascii="Arial" w:hAnsi="Arial" w:cs="Arial"/>
+                <w:i w:val="0"/>
+                <w:sz w:val="18"/>
+                <w:szCs w:val="18"/>
+              </w:rPr>
+              <w:t>Para realizar um relato sentimental, o paciente deverá primeiro avaliar seu humor, para ser enviado junto ao relato. A avaliação do humor é constituída das seguintes escalas:</w:t>
+            </w:r>
+          </w:p>
+          <w:p>
+            <w:pPr>
+              <w:pStyle w:val="Textbody"/>
+              <w:rPr>
+                <w:rFonts w:ascii="Arial" w:hAnsi="Arial" w:cs="Arial"/>
+                <w:i w:val="0"/>
+                <w:sz w:val="18"/>
+                <w:szCs w:val="18"/>
+              </w:rPr>
+            </w:pPr>
+          </w:p>
+          <w:p>
+            <w:pPr>
+              <w:pStyle w:val="Textbody"/>
+              <w:ind w:left="702"/>
+              <w:rPr>
+                <w:rFonts w:ascii="Arial" w:hAnsi="Arial" w:cs="Arial"/>
+                <w:i w:val="0"/>
+                <w:sz w:val="18"/>
+                <w:szCs w:val="18"/>
+              </w:rPr>
+            </w:pPr>
+            <w:r>
+              <w:rPr>
+                <w:rFonts w:ascii="Arial" w:hAnsi="Arial" w:cs="Arial"/>
+                <w:i w:val="0"/>
+                <w:sz w:val="18"/>
+                <w:szCs w:val="18"/>
+              </w:rPr>
+              <w:t>Grau de felicidade (0-5)</w:t>
+            </w:r>
+          </w:p>
+          <w:p>
+            <w:pPr>
+              <w:pStyle w:val="Textbody"/>
+              <w:ind w:left="702"/>
+              <w:rPr>
+                <w:rFonts w:ascii="Arial" w:hAnsi="Arial" w:cs="Arial"/>
+                <w:i w:val="0"/>
+                <w:sz w:val="18"/>
+                <w:szCs w:val="18"/>
+              </w:rPr>
+            </w:pPr>
+            <w:r>
+              <w:rPr>
+                <w:rFonts w:ascii="Arial" w:hAnsi="Arial" w:cs="Arial"/>
+                <w:i w:val="0"/>
+                <w:sz w:val="18"/>
+                <w:szCs w:val="18"/>
+              </w:rPr>
+              <w:t>0: muito triste</w:t>
+            </w:r>
+          </w:p>
+          <w:p>
+            <w:pPr>
+              <w:pStyle w:val="Textbody"/>
+              <w:ind w:left="702"/>
+              <w:rPr>
+                <w:rFonts w:ascii="Arial" w:hAnsi="Arial" w:cs="Arial"/>
+                <w:i w:val="0"/>
+                <w:sz w:val="18"/>
+                <w:szCs w:val="18"/>
+              </w:rPr>
+            </w:pPr>
+            <w:r>
+              <w:rPr>
+                <w:rFonts w:ascii="Arial" w:hAnsi="Arial" w:cs="Arial"/>
+                <w:i w:val="0"/>
+                <w:sz w:val="18"/>
+                <w:szCs w:val="18"/>
+              </w:rPr>
+              <w:t>1: triste</w:t>
+            </w:r>
+          </w:p>
+          <w:p>
+            <w:pPr>
+              <w:pStyle w:val="Textbody"/>
+              <w:ind w:left="702"/>
+              <w:rPr>
+                <w:rFonts w:ascii="Arial" w:hAnsi="Arial" w:cs="Arial"/>
+                <w:i w:val="0"/>
+                <w:sz w:val="18"/>
+                <w:szCs w:val="18"/>
+              </w:rPr>
+            </w:pPr>
+            <w:r>
+              <w:rPr>
+                <w:rFonts w:ascii="Arial" w:hAnsi="Arial" w:cs="Arial"/>
+                <w:i w:val="0"/>
+                <w:sz w:val="18"/>
+                <w:szCs w:val="18"/>
+              </w:rPr>
+              <w:t>2: pouco triste</w:t>
+            </w:r>
+          </w:p>
+          <w:p>
+            <w:pPr>
+              <w:pStyle w:val="Textbody"/>
+              <w:ind w:left="702"/>
+              <w:rPr>
+                <w:rFonts w:ascii="Arial" w:hAnsi="Arial" w:cs="Arial"/>
+                <w:i w:val="0"/>
+                <w:sz w:val="18"/>
+                <w:szCs w:val="18"/>
+              </w:rPr>
+            </w:pPr>
+            <w:r>
+              <w:rPr>
+                <w:rFonts w:ascii="Arial" w:hAnsi="Arial" w:cs="Arial"/>
+                <w:i w:val="0"/>
+                <w:sz w:val="18"/>
+                <w:szCs w:val="18"/>
+              </w:rPr>
+              <w:t>3: apático</w:t>
+            </w:r>
+          </w:p>
+          <w:p>
+            <w:pPr>
+              <w:pStyle w:val="Textbody"/>
+              <w:ind w:left="702"/>
+              <w:rPr>
+                <w:rFonts w:ascii="Arial" w:hAnsi="Arial" w:cs="Arial"/>
+                <w:i w:val="0"/>
+                <w:sz w:val="18"/>
+                <w:szCs w:val="18"/>
+              </w:rPr>
+            </w:pPr>
+            <w:r>
+              <w:rPr>
+                <w:rFonts w:ascii="Arial" w:hAnsi="Arial" w:cs="Arial"/>
+                <w:i w:val="0"/>
+                <w:sz w:val="18"/>
+                <w:szCs w:val="18"/>
+              </w:rPr>
+              <w:t>4: um pouco feliz</w:t>
+            </w:r>
+          </w:p>
+          <w:p>
+            <w:pPr>
+              <w:pStyle w:val="Textbody"/>
+              <w:ind w:left="702"/>
+              <w:rPr>
+                <w:rFonts w:ascii="Arial" w:hAnsi="Arial" w:cs="Arial"/>
+                <w:i w:val="0"/>
+                <w:sz w:val="18"/>
+                <w:szCs w:val="18"/>
+              </w:rPr>
+            </w:pPr>
+            <w:r>
+              <w:rPr>
+                <w:rFonts w:ascii="Arial" w:hAnsi="Arial" w:cs="Arial"/>
+                <w:i w:val="0"/>
+                <w:sz w:val="18"/>
+                <w:szCs w:val="18"/>
+              </w:rPr>
+              <w:t>5: muito feliz</w:t>
+            </w:r>
+          </w:p>
+          <w:p>
+            <w:pPr>
+              <w:pStyle w:val="Textbody"/>
+              <w:ind w:left="702" w:firstLine="720"/>
+              <w:rPr>
+                <w:rFonts w:ascii="Arial" w:hAnsi="Arial" w:cs="Arial"/>
+                <w:i w:val="0"/>
+                <w:sz w:val="18"/>
+                <w:szCs w:val="18"/>
+              </w:rPr>
+            </w:pPr>
+          </w:p>
+          <w:p>
+            <w:pPr>
+              <w:pStyle w:val="Textbody"/>
+              <w:ind w:left="702"/>
+              <w:rPr>
+                <w:rFonts w:ascii="Arial" w:hAnsi="Arial" w:cs="Arial"/>
+                <w:i w:val="0"/>
+                <w:sz w:val="18"/>
+                <w:szCs w:val="18"/>
+              </w:rPr>
+            </w:pPr>
+            <w:r>
+              <w:rPr>
+                <w:rFonts w:ascii="Arial" w:hAnsi="Arial" w:cs="Arial"/>
+                <w:i w:val="0"/>
+                <w:sz w:val="18"/>
+                <w:szCs w:val="18"/>
+              </w:rPr>
+              <w:t>Grau de disposição (0-5):</w:t>
+            </w:r>
+          </w:p>
+          <w:p>
+            <w:pPr>
+              <w:pStyle w:val="Textbody"/>
+              <w:ind w:left="702"/>
+              <w:rPr>
+                <w:rFonts w:ascii="Arial" w:hAnsi="Arial" w:cs="Arial"/>
+                <w:i w:val="0"/>
+                <w:sz w:val="18"/>
+                <w:szCs w:val="18"/>
+              </w:rPr>
+            </w:pPr>
+            <w:r>
+              <w:rPr>
+                <w:rFonts w:ascii="Arial" w:hAnsi="Arial" w:cs="Arial"/>
+                <w:i w:val="0"/>
+                <w:sz w:val="18"/>
+                <w:szCs w:val="18"/>
+              </w:rPr>
+              <w:t>0: muito indisposto</w:t>
+            </w:r>
+          </w:p>
+          <w:p>
+            <w:pPr>
+              <w:pStyle w:val="Textbody"/>
+              <w:ind w:left="702"/>
+              <w:rPr>
+                <w:rFonts w:ascii="Arial" w:hAnsi="Arial" w:cs="Arial"/>
+                <w:i w:val="0"/>
+                <w:sz w:val="18"/>
+                <w:szCs w:val="18"/>
+              </w:rPr>
+            </w:pPr>
+            <w:r>
+              <w:rPr>
+                <w:rFonts w:ascii="Arial" w:hAnsi="Arial" w:cs="Arial"/>
+                <w:i w:val="0"/>
+                <w:sz w:val="18"/>
+                <w:szCs w:val="18"/>
+              </w:rPr>
+              <w:t>1: indisposto</w:t>
+            </w:r>
+          </w:p>
+          <w:p>
+            <w:pPr>
+              <w:pStyle w:val="Textbody"/>
+              <w:ind w:left="702"/>
+              <w:rPr>
+                <w:rFonts w:ascii="Arial" w:hAnsi="Arial" w:cs="Arial"/>
+                <w:i w:val="0"/>
+                <w:sz w:val="18"/>
+                <w:szCs w:val="18"/>
+              </w:rPr>
+            </w:pPr>
+            <w:r>
+              <w:rPr>
+                <w:rFonts w:ascii="Arial" w:hAnsi="Arial" w:cs="Arial"/>
+                <w:i w:val="0"/>
+                <w:sz w:val="18"/>
+                <w:szCs w:val="18"/>
+              </w:rPr>
+              <w:t>2: pouco disposto</w:t>
+            </w:r>
+          </w:p>
+          <w:p>
+            <w:pPr>
+              <w:pStyle w:val="Textbody"/>
+              <w:ind w:left="702"/>
+              <w:rPr>
+                <w:rFonts w:ascii="Arial" w:hAnsi="Arial" w:cs="Arial"/>
+                <w:i w:val="0"/>
+                <w:sz w:val="18"/>
+                <w:szCs w:val="18"/>
+              </w:rPr>
+            </w:pPr>
+            <w:r>
+              <w:rPr>
+                <w:rFonts w:ascii="Arial" w:hAnsi="Arial" w:cs="Arial"/>
+                <w:i w:val="0"/>
+                <w:sz w:val="18"/>
+                <w:szCs w:val="18"/>
+              </w:rPr>
+              <w:lastRenderedPageBreak/>
+              <w:t>3: disposto</w:t>
+            </w:r>
+          </w:p>
+          <w:p>
+            <w:pPr>
+              <w:pStyle w:val="Textbody"/>
+              <w:ind w:left="702"/>
+              <w:rPr>
+                <w:rFonts w:ascii="Arial" w:hAnsi="Arial" w:cs="Arial"/>
+                <w:i w:val="0"/>
+                <w:sz w:val="18"/>
+                <w:szCs w:val="18"/>
+              </w:rPr>
+            </w:pPr>
+            <w:r>
+              <w:rPr>
+                <w:rFonts w:ascii="Arial" w:hAnsi="Arial" w:cs="Arial"/>
+                <w:i w:val="0"/>
+                <w:sz w:val="18"/>
+                <w:szCs w:val="18"/>
+              </w:rPr>
+              <w:t>4: muito disposto</w:t>
+            </w:r>
+          </w:p>
+          <w:p>
+            <w:pPr>
+              <w:pStyle w:val="Textbody"/>
+              <w:ind w:left="702"/>
+              <w:rPr>
+                <w:rFonts w:ascii="Arial" w:hAnsi="Arial" w:cs="Arial"/>
+                <w:i w:val="0"/>
+                <w:sz w:val="18"/>
+                <w:szCs w:val="18"/>
+              </w:rPr>
+            </w:pPr>
+            <w:r>
+              <w:rPr>
+                <w:rFonts w:ascii="Arial" w:hAnsi="Arial" w:cs="Arial"/>
+                <w:i w:val="0"/>
+                <w:sz w:val="18"/>
+                <w:szCs w:val="18"/>
+              </w:rPr>
+              <w:t>5: extremamente disposto</w:t>
+            </w:r>
+          </w:p>
+          <w:p>
+            <w:pPr>
+              <w:pStyle w:val="Textbody"/>
+              <w:ind w:left="702"/>
+              <w:rPr>
+                <w:rFonts w:ascii="Arial" w:hAnsi="Arial" w:cs="Arial"/>
+                <w:i w:val="0"/>
+                <w:sz w:val="18"/>
+                <w:szCs w:val="18"/>
+              </w:rPr>
+            </w:pPr>
+          </w:p>
+          <w:p>
+            <w:pPr>
+              <w:pStyle w:val="Textbody"/>
+              <w:ind w:left="702"/>
+              <w:rPr>
+                <w:rFonts w:ascii="Arial" w:hAnsi="Arial" w:cs="Arial"/>
+                <w:i w:val="0"/>
+                <w:sz w:val="18"/>
+                <w:szCs w:val="18"/>
+              </w:rPr>
+            </w:pPr>
+            <w:r>
+              <w:rPr>
+                <w:rFonts w:ascii="Arial" w:hAnsi="Arial" w:cs="Arial"/>
+                <w:i w:val="0"/>
+                <w:sz w:val="18"/>
+                <w:szCs w:val="18"/>
+              </w:rPr>
+              <w:t>Grau de irritabilidade (0-5)</w:t>
+            </w:r>
+          </w:p>
+          <w:p>
+            <w:pPr>
+              <w:pStyle w:val="Textbody"/>
+              <w:ind w:left="702"/>
+              <w:rPr>
+                <w:rFonts w:ascii="Arial" w:hAnsi="Arial" w:cs="Arial"/>
+                <w:i w:val="0"/>
+                <w:sz w:val="18"/>
+                <w:szCs w:val="18"/>
+              </w:rPr>
+            </w:pPr>
+            <w:r>
+              <w:rPr>
+                <w:rFonts w:ascii="Arial" w:hAnsi="Arial" w:cs="Arial"/>
+                <w:i w:val="0"/>
+                <w:sz w:val="18"/>
+                <w:szCs w:val="18"/>
+              </w:rPr>
+              <w:t>0: muito facilmente irritável</w:t>
+            </w:r>
+          </w:p>
+          <w:p>
+            <w:pPr>
+              <w:pStyle w:val="Textbody"/>
+              <w:ind w:left="702"/>
+              <w:rPr>
+                <w:rFonts w:ascii="Arial" w:hAnsi="Arial" w:cs="Arial"/>
+                <w:i w:val="0"/>
+                <w:sz w:val="18"/>
+                <w:szCs w:val="18"/>
+              </w:rPr>
+            </w:pPr>
+            <w:r>
+              <w:rPr>
+                <w:rFonts w:ascii="Arial" w:hAnsi="Arial" w:cs="Arial"/>
+                <w:i w:val="0"/>
+                <w:sz w:val="18"/>
+                <w:szCs w:val="18"/>
+              </w:rPr>
+              <w:t>1: facilmente irritável</w:t>
+            </w:r>
+          </w:p>
+          <w:p>
+            <w:pPr>
+              <w:pStyle w:val="Textbody"/>
+              <w:ind w:left="702"/>
+              <w:rPr>
+                <w:rFonts w:ascii="Arial" w:hAnsi="Arial" w:cs="Arial"/>
+                <w:i w:val="0"/>
+                <w:sz w:val="18"/>
+                <w:szCs w:val="18"/>
+              </w:rPr>
+            </w:pPr>
+            <w:r>
+              <w:rPr>
+                <w:rFonts w:ascii="Arial" w:hAnsi="Arial" w:cs="Arial"/>
+                <w:i w:val="0"/>
+                <w:sz w:val="18"/>
+                <w:szCs w:val="18"/>
+              </w:rPr>
+              <w:t>2: irritável</w:t>
+            </w:r>
+          </w:p>
+          <w:p>
+            <w:pPr>
+              <w:pStyle w:val="Textbody"/>
+              <w:ind w:left="702"/>
+              <w:rPr>
+                <w:rFonts w:ascii="Arial" w:hAnsi="Arial" w:cs="Arial"/>
+                <w:i w:val="0"/>
+                <w:sz w:val="18"/>
+                <w:szCs w:val="18"/>
+              </w:rPr>
+            </w:pPr>
+            <w:r>
+              <w:rPr>
+                <w:rFonts w:ascii="Arial" w:hAnsi="Arial" w:cs="Arial"/>
+                <w:i w:val="0"/>
+                <w:sz w:val="18"/>
+                <w:szCs w:val="18"/>
+              </w:rPr>
+              <w:t>3: não muito irritável</w:t>
+            </w:r>
+          </w:p>
+          <w:p>
+            <w:pPr>
+              <w:pStyle w:val="Textbody"/>
+              <w:ind w:left="702"/>
+              <w:rPr>
+                <w:rFonts w:ascii="Arial" w:hAnsi="Arial" w:cs="Arial"/>
+                <w:i w:val="0"/>
+                <w:sz w:val="18"/>
+                <w:szCs w:val="18"/>
+              </w:rPr>
+            </w:pPr>
+            <w:r>
+              <w:rPr>
+                <w:rFonts w:ascii="Arial" w:hAnsi="Arial" w:cs="Arial"/>
+                <w:i w:val="0"/>
+                <w:sz w:val="18"/>
+                <w:szCs w:val="18"/>
+              </w:rPr>
+              <w:t>4: de bom humor</w:t>
+            </w:r>
+          </w:p>
+          <w:p>
+            <w:pPr>
+              <w:pStyle w:val="Textbody"/>
+              <w:ind w:left="702"/>
+              <w:rPr>
+                <w:rFonts w:ascii="Arial" w:hAnsi="Arial" w:cs="Arial"/>
+                <w:i w:val="0"/>
+                <w:sz w:val="18"/>
+                <w:szCs w:val="18"/>
+              </w:rPr>
+            </w:pPr>
+            <w:r>
+              <w:rPr>
+                <w:rFonts w:ascii="Arial" w:hAnsi="Arial" w:cs="Arial"/>
+                <w:i w:val="0"/>
+                <w:sz w:val="18"/>
+                <w:szCs w:val="18"/>
+              </w:rPr>
+              <w:t>5: de muito bom humor</w:t>
+            </w:r>
+          </w:p>
+          <w:p>
+            <w:pPr>
+              <w:pStyle w:val="Textbody"/>
+              <w:rPr>
+                <w:rFonts w:ascii="Arial" w:hAnsi="Arial" w:cs="Arial"/>
+                <w:i w:val="0"/>
+                <w:sz w:val="18"/>
+                <w:szCs w:val="18"/>
+              </w:rPr>
+            </w:pPr>
+          </w:p>
+          <w:p>
+            <w:pPr>
+              <w:pStyle w:val="Textbody"/>
+              <w:rPr>
+                <w:rFonts w:ascii="Arial" w:hAnsi="Arial" w:cs="Arial"/>
+                <w:i w:val="0"/>
+                <w:sz w:val="18"/>
+                <w:szCs w:val="18"/>
+              </w:rPr>
+            </w:pPr>
             <w:r>
               <w:rPr>
                 <w:rFonts w:ascii="Arial" w:hAnsi="Arial" w:cs="Arial"/>
@@ -11057,7 +11601,40 @@
                 <w:sz w:val="18"/>
                 <w:szCs w:val="18"/>
               </w:rPr>
-              <w:t>[RFS7</w:t>
+              <w:t>OBS:</w:t>
+            </w:r>
+            <w:r>
+              <w:rPr>
+                <w:rFonts w:ascii="Arial" w:hAnsi="Arial" w:cs="Arial"/>
+                <w:i w:val="0"/>
+                <w:sz w:val="18"/>
+                <w:szCs w:val="18"/>
+              </w:rPr>
+              <w:t xml:space="preserve"> </w:t>
+            </w:r>
+          </w:p>
+          <w:p>
+            <w:pPr>
+              <w:pStyle w:val="Textbody"/>
+              <w:numPr>
+                <w:ilvl w:val="0"/>
+                <w:numId w:val="36"/>
+              </w:numPr>
+              <w:rPr>
+                <w:rFonts w:ascii="Arial" w:hAnsi="Arial" w:cs="Arial"/>
+                <w:i w:val="0"/>
+                <w:sz w:val="18"/>
+                <w:szCs w:val="18"/>
+              </w:rPr>
+            </w:pPr>
+            <w:r>
+              <w:rPr>
+                <w:rFonts w:ascii="Arial" w:hAnsi="Arial" w:cs="Arial"/>
+                <w:i w:val="0"/>
+                <w:sz w:val="18"/>
+                <w:szCs w:val="18"/>
+              </w:rPr>
+              <w:t xml:space="preserve">Se o relato for enviado via áudio, o </w:t>
             </w:r>
             <w:r>
               <w:rPr>
@@ -11067,118 +11644,94 @@
                 <w:sz w:val="18"/>
                 <w:szCs w:val="18"/>
               </w:rPr>
-              <w:t>] CRUD Relatos</w:t>
-            </w:r>
-            <w:r>
-              <w:rPr>
-                <w:rFonts w:ascii="Arial" w:hAnsi="Arial" w:cs="Arial"/>
-                <w:i w:val="0"/>
-                <w:sz w:val="18"/>
-                <w:szCs w:val="18"/>
-              </w:rPr>
-              <w:t>.</w:t>
+              <w:t>[RFS8</w:t>
+            </w:r>
+            <w:r>
+              <w:rPr>
+                <w:rFonts w:ascii="Arial" w:hAnsi="Arial" w:cs="Arial"/>
+                <w:b/>
+                <w:i w:val="0"/>
+                <w:sz w:val="18"/>
+                <w:szCs w:val="18"/>
+              </w:rPr>
+              <w:t>] - Conversão de áudio para texto</w:t>
+            </w:r>
+            <w:r>
+              <w:rPr>
+                <w:rFonts w:ascii="Arial" w:hAnsi="Arial" w:cs="Arial"/>
+                <w:i w:val="0"/>
+                <w:sz w:val="18"/>
+                <w:szCs w:val="18"/>
+              </w:rPr>
+              <w:t xml:space="preserve"> é acionado.</w:t>
             </w:r>
           </w:p>
           <w:p>
             <w:pPr>
               <w:pStyle w:val="Textbody"/>
-              <w:rPr>
-                <w:rFonts w:ascii="Arial" w:hAnsi="Arial" w:cs="Arial"/>
-                <w:i w:val="0"/>
-                <w:sz w:val="18"/>
-                <w:szCs w:val="18"/>
-              </w:rPr>
-            </w:pPr>
-            <w:r>
-              <w:rPr>
-                <w:rFonts w:ascii="Arial" w:hAnsi="Arial" w:cs="Arial"/>
-                <w:b/>
-                <w:i w:val="0"/>
-                <w:sz w:val="18"/>
-                <w:szCs w:val="18"/>
-              </w:rPr>
-              <w:t>OBS:</w:t>
-            </w:r>
-            <w:r>
-              <w:rPr>
-                <w:rFonts w:ascii="Arial" w:hAnsi="Arial" w:cs="Arial"/>
-                <w:i w:val="0"/>
-                <w:sz w:val="18"/>
-                <w:szCs w:val="18"/>
-              </w:rPr>
-              <w:t xml:space="preserve"> </w:t>
-            </w:r>
-            <w:r>
-              <w:rPr>
-                <w:rFonts w:ascii="Arial" w:hAnsi="Arial" w:cs="Arial"/>
-                <w:i w:val="0"/>
-                <w:sz w:val="18"/>
-                <w:szCs w:val="18"/>
-              </w:rPr>
-              <w:t>Serão</w:t>
-            </w:r>
-            <w:r>
-              <w:rPr>
-                <w:rFonts w:ascii="Arial" w:hAnsi="Arial" w:cs="Arial"/>
-                <w:i w:val="0"/>
-                <w:sz w:val="18"/>
-                <w:szCs w:val="18"/>
-              </w:rPr>
-              <w:t xml:space="preserve"> </w:t>
-            </w:r>
-            <w:r>
-              <w:rPr>
-                <w:rFonts w:ascii="Arial" w:hAnsi="Arial" w:cs="Arial"/>
-                <w:i w:val="0"/>
-                <w:sz w:val="18"/>
-                <w:szCs w:val="18"/>
-              </w:rPr>
-              <w:t>desc</w:t>
-            </w:r>
-            <w:r>
-              <w:rPr>
-                <w:rFonts w:ascii="Arial" w:hAnsi="Arial" w:cs="Arial"/>
-                <w:i w:val="0"/>
-                <w:sz w:val="18"/>
-                <w:szCs w:val="18"/>
-              </w:rPr>
-              <w:t>onsideradas</w:t>
-            </w:r>
-            <w:r>
-              <w:rPr>
-                <w:rFonts w:ascii="Arial" w:hAnsi="Arial" w:cs="Arial"/>
-                <w:i w:val="0"/>
-                <w:sz w:val="18"/>
-                <w:szCs w:val="18"/>
-              </w:rPr>
-              <w:t xml:space="preserve"> palavras conectivas (preposições, artigos </w:t>
-            </w:r>
-            <w:r>
-              <w:rPr>
-                <w:rFonts w:ascii="Arial" w:hAnsi="Arial" w:cs="Arial"/>
-                <w:i w:val="0"/>
-                <w:sz w:val="18"/>
-                <w:szCs w:val="18"/>
-              </w:rPr>
-              <w:t>e similares</w:t>
-            </w:r>
-            <w:r>
-              <w:rPr>
-                <w:rFonts w:ascii="Arial" w:hAnsi="Arial" w:cs="Arial"/>
-                <w:i w:val="0"/>
-                <w:sz w:val="18"/>
-                <w:szCs w:val="18"/>
-              </w:rPr>
-              <w:t>)</w:t>
-            </w:r>
-            <w:r>
-              <w:rPr>
-                <w:rFonts w:ascii="Arial" w:hAnsi="Arial" w:cs="Arial"/>
-                <w:i w:val="0"/>
-                <w:sz w:val="18"/>
-                <w:szCs w:val="18"/>
-              </w:rPr>
-              <w:t>.</w:t>
+              <w:numPr>
+                <w:ilvl w:val="0"/>
+                <w:numId w:val="36"/>
+              </w:numPr>
+              <w:rPr>
+                <w:rFonts w:ascii="Arial" w:hAnsi="Arial" w:cs="Arial"/>
+                <w:i w:val="0"/>
+                <w:sz w:val="18"/>
+                <w:szCs w:val="18"/>
+              </w:rPr>
+            </w:pPr>
+            <w:r>
+              <w:rPr>
+                <w:rFonts w:ascii="Arial" w:hAnsi="Arial" w:cs="Arial"/>
+                <w:i w:val="0"/>
+                <w:sz w:val="18"/>
+                <w:szCs w:val="18"/>
+              </w:rPr>
+              <w:t>O paciente terá um tempo limite para edição de seu relato, que será de no máximo 10 minutos após o envio. Cada vez que houver edição, o tempo limite será reiniciado.</w:t>
+            </w:r>
+          </w:p>
+          <w:p>
+            <w:pPr>
+              <w:pStyle w:val="Textbody"/>
+              <w:numPr>
+                <w:ilvl w:val="0"/>
+                <w:numId w:val="36"/>
+              </w:numPr>
+              <w:rPr>
+                <w:rFonts w:ascii="Arial" w:hAnsi="Arial" w:cs="Arial"/>
+                <w:i w:val="0"/>
+                <w:sz w:val="18"/>
+                <w:szCs w:val="18"/>
+              </w:rPr>
+            </w:pPr>
+            <w:r>
+              <w:rPr>
+                <w:rFonts w:ascii="Arial" w:hAnsi="Arial" w:cs="Arial"/>
+                <w:i w:val="0"/>
+                <w:sz w:val="18"/>
+                <w:szCs w:val="18"/>
+              </w:rPr>
+              <w:t>Os áudios serão armazenados somente no dispositivo móvel do paciente.</w:t>
+            </w:r>
+          </w:p>
+          <w:p>
+            <w:pPr>
+              <w:pStyle w:val="Textbody"/>
+              <w:rPr>
+                <w:rFonts w:ascii="Arial" w:hAnsi="Arial" w:cs="Arial"/>
+                <w:i w:val="0"/>
+                <w:sz w:val="18"/>
+                <w:szCs w:val="18"/>
+              </w:rPr>
+            </w:pPr>
+            <w:r>
+              <w:rPr>
+                <w:rFonts w:ascii="Arial" w:hAnsi="Arial" w:cs="Arial"/>
+                <w:i w:val="0"/>
+                <w:sz w:val="18"/>
+                <w:szCs w:val="18"/>
+              </w:rPr>
+              <w:t>Os relatos enviados pelo paciente não poderão ser excluídos do sistema pelo próprio paciente, apenas pelo psicólogo.</w:t>
             </w:r>
           </w:p>
         </w:tc>
@@ -11198,16 +11751,6 @@
                 <w:szCs w:val="18"/>
               </w:rPr>
             </w:pPr>
-            <w:r>
-              <w:rPr>
-                <w:rFonts w:ascii="Arial" w:hAnsi="Arial" w:cs="Arial"/>
-                <w:b/>
-                <w:i w:val="0"/>
-                <w:sz w:val="18"/>
-                <w:szCs w:val="18"/>
-              </w:rPr>
-              <w:t>X</w:t>
-            </w:r>
           </w:p>
         </w:tc>
         <w:tc>
@@ -11291,7 +11834,25 @@
                 <w:sz w:val="18"/>
                 <w:szCs w:val="18"/>
               </w:rPr>
-              <w:t>Relatório de variação de humor</w:t>
+              <w:t xml:space="preserve">Relatório </w:t>
+            </w:r>
+            <w:r>
+              <w:rPr>
+                <w:rFonts w:ascii="Arial" w:hAnsi="Arial" w:cs="Arial"/>
+                <w:i w:val="0"/>
+                <w:sz w:val="18"/>
+                <w:szCs w:val="18"/>
+              </w:rPr>
+              <w:t>das</w:t>
+            </w:r>
+            <w:r>
+              <w:rPr>
+                <w:rFonts w:ascii="Arial" w:hAnsi="Arial" w:cs="Arial"/>
+                <w:i w:val="0"/>
+                <w:sz w:val="18"/>
+                <w:szCs w:val="18"/>
+              </w:rPr>
+              <w:t xml:space="preserve"> palavras repetidas</w:t>
             </w:r>
           </w:p>
         </w:tc>
@@ -11316,7 +11877,16 @@
                 <w:sz w:val="18"/>
                 <w:szCs w:val="18"/>
               </w:rPr>
-              <w:t>Psicólogo</w:t>
+              <w:t>P</w:t>
+            </w:r>
+            <w:r>
+              <w:rPr>
+                <w:rFonts w:ascii="Arial" w:hAnsi="Arial" w:cs="Arial"/>
+                <w:i w:val="0"/>
+                <w:sz w:val="18"/>
+                <w:szCs w:val="18"/>
+              </w:rPr>
+              <w:t>sicólogo</w:t>
             </w:r>
           </w:p>
         </w:tc>
@@ -11341,34 +11911,16 @@
                 <w:sz w:val="18"/>
                 <w:szCs w:val="18"/>
               </w:rPr>
-              <w:t>A partir dos dados registrados dos relatos enviados pelo paciente, mais especificamente o h</w:t>
-            </w:r>
-            <w:r>
-              <w:rPr>
-                <w:rFonts w:ascii="Arial" w:hAnsi="Arial" w:cs="Arial"/>
-                <w:i w:val="0"/>
-                <w:sz w:val="18"/>
-                <w:szCs w:val="18"/>
-              </w:rPr>
-              <w:t>umor registrado</w:t>
-            </w:r>
-            <w:r>
-              <w:rPr>
-                <w:rFonts w:ascii="Arial" w:hAnsi="Arial" w:cs="Arial"/>
-                <w:i w:val="0"/>
-                <w:sz w:val="18"/>
-                <w:szCs w:val="18"/>
-              </w:rPr>
-              <w:t xml:space="preserve"> neste relato</w:t>
-            </w:r>
-            <w:r>
-              <w:rPr>
-                <w:rFonts w:ascii="Arial" w:hAnsi="Arial" w:cs="Arial"/>
-                <w:i w:val="0"/>
-                <w:sz w:val="18"/>
-                <w:szCs w:val="18"/>
-              </w:rPr>
-              <w:t xml:space="preserve">, o ator solicitará ao sistema a emissão do relatório de variação do humor que o paciente teve.  </w:t>
+              <w:t>A partir dos relatos sentimentais enviados pelos pacientes, será possível gerar um relatório com as palavras que m</w:t>
+            </w:r>
+            <w:r>
+              <w:rPr>
+                <w:rFonts w:ascii="Arial" w:hAnsi="Arial" w:cs="Arial"/>
+                <w:i w:val="0"/>
+                <w:sz w:val="18"/>
+                <w:szCs w:val="18"/>
+              </w:rPr>
+              <w:t>ais foram repetidas nos relatos.</w:t>
             </w:r>
           </w:p>
           <w:p>
@@ -11426,7 +11978,16 @@
                 <w:sz w:val="18"/>
                 <w:szCs w:val="18"/>
               </w:rPr>
-              <w:t xml:space="preserve">, paciente e relatos do </w:t>
+              <w:t>, paciente</w:t>
+            </w:r>
+            <w:r>
+              <w:rPr>
+                <w:rFonts w:ascii="Arial" w:hAnsi="Arial" w:cs="Arial"/>
+                <w:i w:val="0"/>
+                <w:sz w:val="18"/>
+                <w:szCs w:val="18"/>
+              </w:rPr>
+              <w:t xml:space="preserve"> e relatos do </w:t>
             </w:r>
             <w:r>
               <w:rPr>
@@ -11447,6 +12008,108 @@
                 <w:szCs w:val="18"/>
               </w:rPr>
               <w:t>] CRUD Relatos</w:t>
+            </w:r>
+            <w:r>
+              <w:rPr>
+                <w:rFonts w:ascii="Arial" w:hAnsi="Arial" w:cs="Arial"/>
+                <w:i w:val="0"/>
+                <w:sz w:val="18"/>
+                <w:szCs w:val="18"/>
+              </w:rPr>
+              <w:t>.</w:t>
+            </w:r>
+          </w:p>
+          <w:p>
+            <w:pPr>
+              <w:pStyle w:val="Textbody"/>
+              <w:rPr>
+                <w:rFonts w:ascii="Arial" w:hAnsi="Arial" w:cs="Arial"/>
+                <w:i w:val="0"/>
+                <w:sz w:val="18"/>
+                <w:szCs w:val="18"/>
+              </w:rPr>
+            </w:pPr>
+            <w:r>
+              <w:rPr>
+                <w:rFonts w:ascii="Arial" w:hAnsi="Arial" w:cs="Arial"/>
+                <w:b/>
+                <w:i w:val="0"/>
+                <w:sz w:val="18"/>
+                <w:szCs w:val="18"/>
+              </w:rPr>
+              <w:t>OBS:</w:t>
+            </w:r>
+            <w:r>
+              <w:rPr>
+                <w:rFonts w:ascii="Arial" w:hAnsi="Arial" w:cs="Arial"/>
+                <w:i w:val="0"/>
+                <w:sz w:val="18"/>
+                <w:szCs w:val="18"/>
+              </w:rPr>
+              <w:t xml:space="preserve"> </w:t>
+            </w:r>
+            <w:r>
+              <w:rPr>
+                <w:rFonts w:ascii="Arial" w:hAnsi="Arial" w:cs="Arial"/>
+                <w:i w:val="0"/>
+                <w:sz w:val="18"/>
+                <w:szCs w:val="18"/>
+              </w:rPr>
+              <w:t>Serão</w:t>
+            </w:r>
+            <w:r>
+              <w:rPr>
+                <w:rFonts w:ascii="Arial" w:hAnsi="Arial" w:cs="Arial"/>
+                <w:i w:val="0"/>
+                <w:sz w:val="18"/>
+                <w:szCs w:val="18"/>
+              </w:rPr>
+              <w:t xml:space="preserve"> </w:t>
+            </w:r>
+            <w:r>
+              <w:rPr>
+                <w:rFonts w:ascii="Arial" w:hAnsi="Arial" w:cs="Arial"/>
+                <w:i w:val="0"/>
+                <w:sz w:val="18"/>
+                <w:szCs w:val="18"/>
+              </w:rPr>
+              <w:t>desc</w:t>
+            </w:r>
+            <w:r>
+              <w:rPr>
+                <w:rFonts w:ascii="Arial" w:hAnsi="Arial" w:cs="Arial"/>
+                <w:i w:val="0"/>
+                <w:sz w:val="18"/>
+                <w:szCs w:val="18"/>
+              </w:rPr>
+              <w:t>onsideradas</w:t>
+            </w:r>
+            <w:r>
+              <w:rPr>
+                <w:rFonts w:ascii="Arial" w:hAnsi="Arial" w:cs="Arial"/>
+                <w:i w:val="0"/>
+                <w:sz w:val="18"/>
+                <w:szCs w:val="18"/>
+              </w:rPr>
+              <w:t xml:space="preserve"> palavras conectivas (preposições, artigos </w:t>
+            </w:r>
+            <w:r>
+              <w:rPr>
+                <w:rFonts w:ascii="Arial" w:hAnsi="Arial" w:cs="Arial"/>
+                <w:i w:val="0"/>
+                <w:sz w:val="18"/>
+                <w:szCs w:val="18"/>
+              </w:rPr>
+              <w:t>e similares</w:t>
+            </w:r>
+            <w:r>
+              <w:rPr>
+                <w:rFonts w:ascii="Arial" w:hAnsi="Arial" w:cs="Arial"/>
+                <w:i w:val="0"/>
+                <w:sz w:val="18"/>
+                <w:szCs w:val="18"/>
+              </w:rPr>
+              <w:t>)</w:t>
             </w:r>
             <w:r>
               <w:rPr>
@@ -11568,16 +12231,7 @@
                 <w:sz w:val="18"/>
                 <w:szCs w:val="18"/>
               </w:rPr>
-              <w:t xml:space="preserve">CRUD </w:t>
-            </w:r>
-            <w:r>
-              <w:rPr>
-                <w:rFonts w:ascii="Arial" w:hAnsi="Arial" w:cs="Arial"/>
-                <w:i w:val="0"/>
-                <w:sz w:val="18"/>
-                <w:szCs w:val="18"/>
-              </w:rPr>
-              <w:t>Relatos</w:t>
+              <w:t>Relatório de variação de humor</w:t>
             </w:r>
           </w:p>
         </w:tc>
@@ -11602,7 +12256,7 @@
                 <w:sz w:val="18"/>
                 <w:szCs w:val="18"/>
               </w:rPr>
-              <w:t>Paciente</w:t>
+              <w:t>Psicólogo</w:t>
             </w:r>
           </w:p>
         </w:tc>
@@ -11627,7 +12281,34 @@
                 <w:sz w:val="18"/>
                 <w:szCs w:val="18"/>
               </w:rPr>
-              <w:t>O paciente poderá enviar seus relatos semanais, via aplicativo.</w:t>
+              <w:t>A partir dos dados registrados dos relatos enviados pelo paciente, mais especificamente o h</w:t>
+            </w:r>
+            <w:r>
+              <w:rPr>
+                <w:rFonts w:ascii="Arial" w:hAnsi="Arial" w:cs="Arial"/>
+                <w:i w:val="0"/>
+                <w:sz w:val="18"/>
+                <w:szCs w:val="18"/>
+              </w:rPr>
+              <w:t>umor registrado</w:t>
+            </w:r>
+            <w:r>
+              <w:rPr>
+                <w:rFonts w:ascii="Arial" w:hAnsi="Arial" w:cs="Arial"/>
+                <w:i w:val="0"/>
+                <w:sz w:val="18"/>
+                <w:szCs w:val="18"/>
+              </w:rPr>
+              <w:t xml:space="preserve"> neste relato</w:t>
+            </w:r>
+            <w:r>
+              <w:rPr>
+                <w:rFonts w:ascii="Arial" w:hAnsi="Arial" w:cs="Arial"/>
+                <w:i w:val="0"/>
+                <w:sz w:val="18"/>
+                <w:szCs w:val="18"/>
+              </w:rPr>
+              <w:t xml:space="preserve">, o ator solicitará ao sistema a emissão do relatório de variação do humor que o paciente teve.  </w:t>
             </w:r>
           </w:p>
           <w:p>
@@ -11676,124 +12357,16 @@
                 <w:sz w:val="18"/>
                 <w:szCs w:val="18"/>
               </w:rPr>
-              <w:t>Avaliação</w:t>
-            </w:r>
-            <w:r>
-              <w:rPr>
-                <w:rFonts w:ascii="Arial" w:hAnsi="Arial" w:cs="Arial"/>
-                <w:i w:val="0"/>
-                <w:sz w:val="18"/>
-                <w:szCs w:val="18"/>
-              </w:rPr>
-              <w:t xml:space="preserve"> </w:t>
-            </w:r>
-            <w:r>
-              <w:rPr>
-                <w:rFonts w:ascii="Arial" w:hAnsi="Arial" w:cs="Arial"/>
-                <w:i w:val="0"/>
-                <w:sz w:val="18"/>
-                <w:szCs w:val="18"/>
-              </w:rPr>
-              <w:t>d</w:t>
-            </w:r>
-            <w:r>
-              <w:rPr>
-                <w:rFonts w:ascii="Arial" w:hAnsi="Arial" w:cs="Arial"/>
-                <w:i w:val="0"/>
-                <w:sz w:val="18"/>
-                <w:szCs w:val="18"/>
-              </w:rPr>
-              <w:t>o humor e fazer seu relato</w:t>
-            </w:r>
-            <w:r>
-              <w:rPr>
-                <w:rFonts w:ascii="Arial" w:hAnsi="Arial" w:cs="Arial"/>
-                <w:i w:val="0"/>
-                <w:sz w:val="18"/>
-                <w:szCs w:val="18"/>
-              </w:rPr>
-              <w:t xml:space="preserve"> seja</w:t>
-            </w:r>
-            <w:r>
-              <w:rPr>
-                <w:rFonts w:ascii="Arial" w:hAnsi="Arial" w:cs="Arial"/>
-                <w:i w:val="0"/>
-                <w:sz w:val="18"/>
-                <w:szCs w:val="18"/>
-              </w:rPr>
-              <w:t xml:space="preserve"> por digitação ou </w:t>
-            </w:r>
-            <w:r>
-              <w:rPr>
-                <w:rFonts w:ascii="Arial" w:hAnsi="Arial" w:cs="Arial"/>
-                <w:i w:val="0"/>
-                <w:sz w:val="18"/>
-                <w:szCs w:val="18"/>
-              </w:rPr>
-              <w:t>áudio</w:t>
-            </w:r>
-            <w:r>
-              <w:rPr>
-                <w:rFonts w:ascii="Arial" w:hAnsi="Arial" w:cs="Arial"/>
-                <w:i w:val="0"/>
-                <w:sz w:val="18"/>
-                <w:szCs w:val="18"/>
-              </w:rPr>
-              <w:t>.</w:t>
-            </w:r>
-            <w:r>
-              <w:rPr>
-                <w:rFonts w:ascii="Arial" w:hAnsi="Arial" w:cs="Arial"/>
-                <w:i w:val="0"/>
-                <w:sz w:val="18"/>
-                <w:szCs w:val="18"/>
-              </w:rPr>
-              <w:t xml:space="preserve"> Em caso de</w:t>
-            </w:r>
-            <w:r>
-              <w:rPr>
-                <w:rFonts w:ascii="Arial" w:hAnsi="Arial" w:cs="Arial"/>
-                <w:i w:val="0"/>
-                <w:sz w:val="18"/>
-                <w:szCs w:val="18"/>
-              </w:rPr>
-              <w:t xml:space="preserve"> áudio</w:t>
-            </w:r>
-            <w:r>
-              <w:rPr>
-                <w:rFonts w:ascii="Arial" w:hAnsi="Arial" w:cs="Arial"/>
-                <w:i w:val="0"/>
-                <w:sz w:val="18"/>
-                <w:szCs w:val="18"/>
-              </w:rPr>
-              <w:t>, o mesmo</w:t>
-            </w:r>
-            <w:r>
-              <w:rPr>
-                <w:rFonts w:ascii="Arial" w:hAnsi="Arial" w:cs="Arial"/>
-                <w:i w:val="0"/>
-                <w:sz w:val="18"/>
-                <w:szCs w:val="18"/>
-              </w:rPr>
-              <w:t xml:space="preserve"> deve</w:t>
-            </w:r>
-            <w:r>
-              <w:rPr>
-                <w:rFonts w:ascii="Arial" w:hAnsi="Arial" w:cs="Arial"/>
-                <w:i w:val="0"/>
-                <w:sz w:val="18"/>
-                <w:szCs w:val="18"/>
-              </w:rPr>
-              <w:t>rá</w:t>
-            </w:r>
-            <w:r>
-              <w:rPr>
-                <w:rFonts w:ascii="Arial" w:hAnsi="Arial" w:cs="Arial"/>
-                <w:i w:val="0"/>
-                <w:sz w:val="18"/>
-                <w:szCs w:val="18"/>
-              </w:rPr>
-              <w:t xml:space="preserve"> ser limitado de acordo com o </w:t>
+              <w:t>período</w:t>
+            </w:r>
+            <w:r>
+              <w:rPr>
+                <w:rFonts w:ascii="Arial" w:hAnsi="Arial" w:cs="Arial"/>
+                <w:i w:val="0"/>
+                <w:sz w:val="18"/>
+                <w:szCs w:val="18"/>
+              </w:rPr>
+              <w:t xml:space="preserve">, paciente e relatos do </w:t>
             </w:r>
             <w:r>
               <w:rPr>
@@ -11803,7 +12376,7 @@
                 <w:sz w:val="18"/>
                 <w:szCs w:val="18"/>
               </w:rPr>
-              <w:t>[RNFS7</w:t>
+              <w:t>[RFS7</w:t>
             </w:r>
             <w:r>
               <w:rPr>
@@ -11813,893 +12386,7 @@
                 <w:sz w:val="18"/>
                 <w:szCs w:val="18"/>
               </w:rPr>
-              <w:t>] – Limitação no tempo de áudios</w:t>
-            </w:r>
-            <w:r>
-              <w:rPr>
-                <w:rFonts w:ascii="Arial" w:hAnsi="Arial" w:cs="Arial"/>
-                <w:i w:val="0"/>
-                <w:sz w:val="18"/>
-                <w:szCs w:val="18"/>
-              </w:rPr>
-              <w:t>.</w:t>
-            </w:r>
-          </w:p>
-          <w:p>
-            <w:pPr>
-              <w:pStyle w:val="Textbody"/>
-              <w:rPr>
-                <w:rFonts w:ascii="Arial" w:hAnsi="Arial" w:cs="Arial"/>
-                <w:i w:val="0"/>
-                <w:sz w:val="18"/>
-                <w:szCs w:val="18"/>
-              </w:rPr>
-            </w:pPr>
-            <w:r>
-              <w:rPr>
-                <w:rFonts w:ascii="Arial" w:hAnsi="Arial" w:cs="Arial"/>
-                <w:b/>
-                <w:i w:val="0"/>
-                <w:sz w:val="18"/>
-                <w:szCs w:val="18"/>
-              </w:rPr>
-              <w:t>Regas de negócio:</w:t>
-            </w:r>
-            <w:r>
-              <w:rPr>
-                <w:rFonts w:ascii="Arial" w:hAnsi="Arial" w:cs="Arial"/>
-                <w:i w:val="0"/>
-                <w:sz w:val="18"/>
-                <w:szCs w:val="18"/>
-              </w:rPr>
-              <w:t xml:space="preserve"> </w:t>
-            </w:r>
-          </w:p>
-          <w:p>
-            <w:pPr>
-              <w:pStyle w:val="Textbody"/>
-              <w:numPr>
-                <w:ilvl w:val="0"/>
-                <w:numId w:val="36"/>
-              </w:numPr>
-              <w:rPr>
-                <w:rFonts w:ascii="Arial" w:hAnsi="Arial" w:cs="Arial"/>
-                <w:i w:val="0"/>
-                <w:sz w:val="18"/>
-                <w:szCs w:val="18"/>
-              </w:rPr>
-            </w:pPr>
-            <w:r>
-              <w:rPr>
-                <w:rFonts w:ascii="Arial" w:hAnsi="Arial" w:cs="Arial"/>
-                <w:i w:val="0"/>
-                <w:sz w:val="18"/>
-                <w:szCs w:val="18"/>
-              </w:rPr>
-              <w:t xml:space="preserve">Para realizar um relato sentimental, o paciente deverá primeiro avaliar seu humor, para ser enviado junto ao relato. A avaliação do humor é </w:t>
-            </w:r>
-            <w:r>
-              <w:rPr>
-                <w:rFonts w:ascii="Arial" w:hAnsi="Arial" w:cs="Arial"/>
-                <w:i w:val="0"/>
-                <w:sz w:val="18"/>
-                <w:szCs w:val="18"/>
-              </w:rPr>
-              <w:t>constituída</w:t>
-            </w:r>
-            <w:r>
-              <w:rPr>
-                <w:rFonts w:ascii="Arial" w:hAnsi="Arial" w:cs="Arial"/>
-                <w:i w:val="0"/>
-                <w:sz w:val="18"/>
-                <w:szCs w:val="18"/>
-              </w:rPr>
-              <w:t xml:space="preserve"> das </w:t>
-            </w:r>
-            <w:r>
-              <w:rPr>
-                <w:rFonts w:ascii="Arial" w:hAnsi="Arial" w:cs="Arial"/>
-                <w:i w:val="0"/>
-                <w:sz w:val="18"/>
-                <w:szCs w:val="18"/>
-              </w:rPr>
-              <w:lastRenderedPageBreak/>
-              <w:t>seguintes escalas:</w:t>
-            </w:r>
-          </w:p>
-          <w:p>
-            <w:pPr>
-              <w:pStyle w:val="Textbody"/>
-              <w:rPr>
-                <w:rFonts w:ascii="Arial" w:hAnsi="Arial" w:cs="Arial"/>
-                <w:i w:val="0"/>
-                <w:sz w:val="18"/>
-                <w:szCs w:val="18"/>
-              </w:rPr>
-            </w:pPr>
-          </w:p>
-          <w:p>
-            <w:pPr>
-              <w:pStyle w:val="Textbody"/>
-              <w:ind w:left="702"/>
-              <w:rPr>
-                <w:rFonts w:ascii="Arial" w:hAnsi="Arial" w:cs="Arial"/>
-                <w:i w:val="0"/>
-                <w:sz w:val="18"/>
-                <w:szCs w:val="18"/>
-              </w:rPr>
-            </w:pPr>
-            <w:r>
-              <w:rPr>
-                <w:rFonts w:ascii="Arial" w:hAnsi="Arial" w:cs="Arial"/>
-                <w:i w:val="0"/>
-                <w:sz w:val="18"/>
-                <w:szCs w:val="18"/>
-              </w:rPr>
-              <w:t>Grau de felicidade (0-5)</w:t>
-            </w:r>
-          </w:p>
-          <w:p>
-            <w:pPr>
-              <w:pStyle w:val="Textbody"/>
-              <w:ind w:left="702"/>
-              <w:rPr>
-                <w:rFonts w:ascii="Arial" w:hAnsi="Arial" w:cs="Arial"/>
-                <w:i w:val="0"/>
-                <w:sz w:val="18"/>
-                <w:szCs w:val="18"/>
-              </w:rPr>
-            </w:pPr>
-            <w:r>
-              <w:rPr>
-                <w:rFonts w:ascii="Arial" w:hAnsi="Arial" w:cs="Arial"/>
-                <w:i w:val="0"/>
-                <w:sz w:val="18"/>
-                <w:szCs w:val="18"/>
-              </w:rPr>
-              <w:t>0: muito triste</w:t>
-            </w:r>
-          </w:p>
-          <w:p>
-            <w:pPr>
-              <w:pStyle w:val="Textbody"/>
-              <w:ind w:left="702"/>
-              <w:rPr>
-                <w:rFonts w:ascii="Arial" w:hAnsi="Arial" w:cs="Arial"/>
-                <w:i w:val="0"/>
-                <w:sz w:val="18"/>
-                <w:szCs w:val="18"/>
-              </w:rPr>
-            </w:pPr>
-            <w:r>
-              <w:rPr>
-                <w:rFonts w:ascii="Arial" w:hAnsi="Arial" w:cs="Arial"/>
-                <w:i w:val="0"/>
-                <w:sz w:val="18"/>
-                <w:szCs w:val="18"/>
-              </w:rPr>
-              <w:t>1: triste</w:t>
-            </w:r>
-          </w:p>
-          <w:p>
-            <w:pPr>
-              <w:pStyle w:val="Textbody"/>
-              <w:ind w:left="702"/>
-              <w:rPr>
-                <w:rFonts w:ascii="Arial" w:hAnsi="Arial" w:cs="Arial"/>
-                <w:i w:val="0"/>
-                <w:sz w:val="18"/>
-                <w:szCs w:val="18"/>
-              </w:rPr>
-            </w:pPr>
-            <w:r>
-              <w:rPr>
-                <w:rFonts w:ascii="Arial" w:hAnsi="Arial" w:cs="Arial"/>
-                <w:i w:val="0"/>
-                <w:sz w:val="18"/>
-                <w:szCs w:val="18"/>
-              </w:rPr>
-              <w:t>2: pouco triste</w:t>
-            </w:r>
-          </w:p>
-          <w:p>
-            <w:pPr>
-              <w:pStyle w:val="Textbody"/>
-              <w:ind w:left="702"/>
-              <w:rPr>
-                <w:rFonts w:ascii="Arial" w:hAnsi="Arial" w:cs="Arial"/>
-                <w:i w:val="0"/>
-                <w:sz w:val="18"/>
-                <w:szCs w:val="18"/>
-              </w:rPr>
-            </w:pPr>
-            <w:r>
-              <w:rPr>
-                <w:rFonts w:ascii="Arial" w:hAnsi="Arial" w:cs="Arial"/>
-                <w:i w:val="0"/>
-                <w:sz w:val="18"/>
-                <w:szCs w:val="18"/>
-              </w:rPr>
-              <w:t>3: apático</w:t>
-            </w:r>
-          </w:p>
-          <w:p>
-            <w:pPr>
-              <w:pStyle w:val="Textbody"/>
-              <w:ind w:left="702"/>
-              <w:rPr>
-                <w:rFonts w:ascii="Arial" w:hAnsi="Arial" w:cs="Arial"/>
-                <w:i w:val="0"/>
-                <w:sz w:val="18"/>
-                <w:szCs w:val="18"/>
-              </w:rPr>
-            </w:pPr>
-            <w:r>
-              <w:rPr>
-                <w:rFonts w:ascii="Arial" w:hAnsi="Arial" w:cs="Arial"/>
-                <w:i w:val="0"/>
-                <w:sz w:val="18"/>
-                <w:szCs w:val="18"/>
-              </w:rPr>
-              <w:t>4: um pouco feliz</w:t>
-            </w:r>
-          </w:p>
-          <w:p>
-            <w:pPr>
-              <w:pStyle w:val="Textbody"/>
-              <w:ind w:left="702"/>
-              <w:rPr>
-                <w:rFonts w:ascii="Arial" w:hAnsi="Arial" w:cs="Arial"/>
-                <w:i w:val="0"/>
-                <w:sz w:val="18"/>
-                <w:szCs w:val="18"/>
-              </w:rPr>
-            </w:pPr>
-            <w:r>
-              <w:rPr>
-                <w:rFonts w:ascii="Arial" w:hAnsi="Arial" w:cs="Arial"/>
-                <w:i w:val="0"/>
-                <w:sz w:val="18"/>
-                <w:szCs w:val="18"/>
-              </w:rPr>
-              <w:t>5: muito feliz</w:t>
-            </w:r>
-          </w:p>
-          <w:p>
-            <w:pPr>
-              <w:pStyle w:val="Textbody"/>
-              <w:ind w:left="702" w:firstLine="720"/>
-              <w:rPr>
-                <w:rFonts w:ascii="Arial" w:hAnsi="Arial" w:cs="Arial"/>
-                <w:i w:val="0"/>
-                <w:sz w:val="18"/>
-                <w:szCs w:val="18"/>
-              </w:rPr>
-            </w:pPr>
-          </w:p>
-          <w:p>
-            <w:pPr>
-              <w:pStyle w:val="Textbody"/>
-              <w:ind w:left="702"/>
-              <w:rPr>
-                <w:rFonts w:ascii="Arial" w:hAnsi="Arial" w:cs="Arial"/>
-                <w:i w:val="0"/>
-                <w:sz w:val="18"/>
-                <w:szCs w:val="18"/>
-              </w:rPr>
-            </w:pPr>
-            <w:r>
-              <w:rPr>
-                <w:rFonts w:ascii="Arial" w:hAnsi="Arial" w:cs="Arial"/>
-                <w:i w:val="0"/>
-                <w:sz w:val="18"/>
-                <w:szCs w:val="18"/>
-              </w:rPr>
-              <w:t>Grau de disposição (0-5):</w:t>
-            </w:r>
-          </w:p>
-          <w:p>
-            <w:pPr>
-              <w:pStyle w:val="Textbody"/>
-              <w:ind w:left="702"/>
-              <w:rPr>
-                <w:rFonts w:ascii="Arial" w:hAnsi="Arial" w:cs="Arial"/>
-                <w:i w:val="0"/>
-                <w:sz w:val="18"/>
-                <w:szCs w:val="18"/>
-              </w:rPr>
-            </w:pPr>
-            <w:r>
-              <w:rPr>
-                <w:rFonts w:ascii="Arial" w:hAnsi="Arial" w:cs="Arial"/>
-                <w:i w:val="0"/>
-                <w:sz w:val="18"/>
-                <w:szCs w:val="18"/>
-              </w:rPr>
-              <w:t>0: muito indisposto</w:t>
-            </w:r>
-          </w:p>
-          <w:p>
-            <w:pPr>
-              <w:pStyle w:val="Textbody"/>
-              <w:ind w:left="702"/>
-              <w:rPr>
-                <w:rFonts w:ascii="Arial" w:hAnsi="Arial" w:cs="Arial"/>
-                <w:i w:val="0"/>
-                <w:sz w:val="18"/>
-                <w:szCs w:val="18"/>
-              </w:rPr>
-            </w:pPr>
-            <w:r>
-              <w:rPr>
-                <w:rFonts w:ascii="Arial" w:hAnsi="Arial" w:cs="Arial"/>
-                <w:i w:val="0"/>
-                <w:sz w:val="18"/>
-                <w:szCs w:val="18"/>
-              </w:rPr>
-              <w:t>1: indisposto</w:t>
-            </w:r>
-          </w:p>
-          <w:p>
-            <w:pPr>
-              <w:pStyle w:val="Textbody"/>
-              <w:ind w:left="702"/>
-              <w:rPr>
-                <w:rFonts w:ascii="Arial" w:hAnsi="Arial" w:cs="Arial"/>
-                <w:i w:val="0"/>
-                <w:sz w:val="18"/>
-                <w:szCs w:val="18"/>
-              </w:rPr>
-            </w:pPr>
-            <w:r>
-              <w:rPr>
-                <w:rFonts w:ascii="Arial" w:hAnsi="Arial" w:cs="Arial"/>
-                <w:i w:val="0"/>
-                <w:sz w:val="18"/>
-                <w:szCs w:val="18"/>
-              </w:rPr>
-              <w:t>2: pouco disposto</w:t>
-            </w:r>
-          </w:p>
-          <w:p>
-            <w:pPr>
-              <w:pStyle w:val="Textbody"/>
-              <w:ind w:left="702"/>
-              <w:rPr>
-                <w:rFonts w:ascii="Arial" w:hAnsi="Arial" w:cs="Arial"/>
-                <w:i w:val="0"/>
-                <w:sz w:val="18"/>
-                <w:szCs w:val="18"/>
-              </w:rPr>
-            </w:pPr>
-            <w:r>
-              <w:rPr>
-                <w:rFonts w:ascii="Arial" w:hAnsi="Arial" w:cs="Arial"/>
-                <w:i w:val="0"/>
-                <w:sz w:val="18"/>
-                <w:szCs w:val="18"/>
-              </w:rPr>
-              <w:t>3: disposto</w:t>
-            </w:r>
-          </w:p>
-          <w:p>
-            <w:pPr>
-              <w:pStyle w:val="Textbody"/>
-              <w:ind w:left="702"/>
-              <w:rPr>
-                <w:rFonts w:ascii="Arial" w:hAnsi="Arial" w:cs="Arial"/>
-                <w:i w:val="0"/>
-                <w:sz w:val="18"/>
-                <w:szCs w:val="18"/>
-              </w:rPr>
-            </w:pPr>
-            <w:r>
-              <w:rPr>
-                <w:rFonts w:ascii="Arial" w:hAnsi="Arial" w:cs="Arial"/>
-                <w:i w:val="0"/>
-                <w:sz w:val="18"/>
-                <w:szCs w:val="18"/>
-              </w:rPr>
-              <w:t>4: muito disposto</w:t>
-            </w:r>
-          </w:p>
-          <w:p>
-            <w:pPr>
-              <w:pStyle w:val="Textbody"/>
-              <w:ind w:left="702"/>
-              <w:rPr>
-                <w:rFonts w:ascii="Arial" w:hAnsi="Arial" w:cs="Arial"/>
-                <w:i w:val="0"/>
-                <w:sz w:val="18"/>
-                <w:szCs w:val="18"/>
-              </w:rPr>
-            </w:pPr>
-            <w:r>
-              <w:rPr>
-                <w:rFonts w:ascii="Arial" w:hAnsi="Arial" w:cs="Arial"/>
-                <w:i w:val="0"/>
-                <w:sz w:val="18"/>
-                <w:szCs w:val="18"/>
-              </w:rPr>
-              <w:t>5: extremamente disposto</w:t>
-            </w:r>
-          </w:p>
-          <w:p>
-            <w:pPr>
-              <w:pStyle w:val="Textbody"/>
-              <w:ind w:left="702"/>
-              <w:rPr>
-                <w:rFonts w:ascii="Arial" w:hAnsi="Arial" w:cs="Arial"/>
-                <w:i w:val="0"/>
-                <w:sz w:val="18"/>
-                <w:szCs w:val="18"/>
-              </w:rPr>
-            </w:pPr>
-          </w:p>
-          <w:p>
-            <w:pPr>
-              <w:pStyle w:val="Textbody"/>
-              <w:ind w:left="702"/>
-              <w:rPr>
-                <w:rFonts w:ascii="Arial" w:hAnsi="Arial" w:cs="Arial"/>
-                <w:i w:val="0"/>
-                <w:sz w:val="18"/>
-                <w:szCs w:val="18"/>
-              </w:rPr>
-            </w:pPr>
-            <w:r>
-              <w:rPr>
-                <w:rFonts w:ascii="Arial" w:hAnsi="Arial" w:cs="Arial"/>
-                <w:i w:val="0"/>
-                <w:sz w:val="18"/>
-                <w:szCs w:val="18"/>
-              </w:rPr>
-              <w:t>Grau de irritabilidade (0-5)</w:t>
-            </w:r>
-          </w:p>
-          <w:p>
-            <w:pPr>
-              <w:pStyle w:val="Textbody"/>
-              <w:ind w:left="702"/>
-              <w:rPr>
-                <w:rFonts w:ascii="Arial" w:hAnsi="Arial" w:cs="Arial"/>
-                <w:i w:val="0"/>
-                <w:sz w:val="18"/>
-                <w:szCs w:val="18"/>
-              </w:rPr>
-            </w:pPr>
-            <w:r>
-              <w:rPr>
-                <w:rFonts w:ascii="Arial" w:hAnsi="Arial" w:cs="Arial"/>
-                <w:i w:val="0"/>
-                <w:sz w:val="18"/>
-                <w:szCs w:val="18"/>
-              </w:rPr>
-              <w:t>0: muito facilmente irritável</w:t>
-            </w:r>
-          </w:p>
-          <w:p>
-            <w:pPr>
-              <w:pStyle w:val="Textbody"/>
-              <w:ind w:left="702"/>
-              <w:rPr>
-                <w:rFonts w:ascii="Arial" w:hAnsi="Arial" w:cs="Arial"/>
-                <w:i w:val="0"/>
-                <w:sz w:val="18"/>
-                <w:szCs w:val="18"/>
-              </w:rPr>
-            </w:pPr>
-            <w:r>
-              <w:rPr>
-                <w:rFonts w:ascii="Arial" w:hAnsi="Arial" w:cs="Arial"/>
-                <w:i w:val="0"/>
-                <w:sz w:val="18"/>
-                <w:szCs w:val="18"/>
-              </w:rPr>
-              <w:t>1: facilmente irritável</w:t>
-            </w:r>
-          </w:p>
-          <w:p>
-            <w:pPr>
-              <w:pStyle w:val="Textbody"/>
-              <w:ind w:left="702"/>
-              <w:rPr>
-                <w:rFonts w:ascii="Arial" w:hAnsi="Arial" w:cs="Arial"/>
-                <w:i w:val="0"/>
-                <w:sz w:val="18"/>
-                <w:szCs w:val="18"/>
-              </w:rPr>
-            </w:pPr>
-            <w:r>
-              <w:rPr>
-                <w:rFonts w:ascii="Arial" w:hAnsi="Arial" w:cs="Arial"/>
-                <w:i w:val="0"/>
-                <w:sz w:val="18"/>
-                <w:szCs w:val="18"/>
-              </w:rPr>
-              <w:t>2: irritável</w:t>
-            </w:r>
-          </w:p>
-          <w:p>
-            <w:pPr>
-              <w:pStyle w:val="Textbody"/>
-              <w:ind w:left="702"/>
-              <w:rPr>
-                <w:rFonts w:ascii="Arial" w:hAnsi="Arial" w:cs="Arial"/>
-                <w:i w:val="0"/>
-                <w:sz w:val="18"/>
-                <w:szCs w:val="18"/>
-              </w:rPr>
-            </w:pPr>
-            <w:r>
-              <w:rPr>
-                <w:rFonts w:ascii="Arial" w:hAnsi="Arial" w:cs="Arial"/>
-                <w:i w:val="0"/>
-                <w:sz w:val="18"/>
-                <w:szCs w:val="18"/>
-              </w:rPr>
-              <w:t>3: não muito irritável</w:t>
-            </w:r>
-          </w:p>
-          <w:p>
-            <w:pPr>
-              <w:pStyle w:val="Textbody"/>
-              <w:ind w:left="702"/>
-              <w:rPr>
-                <w:rFonts w:ascii="Arial" w:hAnsi="Arial" w:cs="Arial"/>
-                <w:i w:val="0"/>
-                <w:sz w:val="18"/>
-                <w:szCs w:val="18"/>
-              </w:rPr>
-            </w:pPr>
-            <w:r>
-              <w:rPr>
-                <w:rFonts w:ascii="Arial" w:hAnsi="Arial" w:cs="Arial"/>
-                <w:i w:val="0"/>
-                <w:sz w:val="18"/>
-                <w:szCs w:val="18"/>
-              </w:rPr>
-              <w:t>4: de bom humor</w:t>
-            </w:r>
-          </w:p>
-          <w:p>
-            <w:pPr>
-              <w:pStyle w:val="Textbody"/>
-              <w:ind w:left="702"/>
-              <w:rPr>
-                <w:rFonts w:ascii="Arial" w:hAnsi="Arial" w:cs="Arial"/>
-                <w:i w:val="0"/>
-                <w:sz w:val="18"/>
-                <w:szCs w:val="18"/>
-              </w:rPr>
-            </w:pPr>
-            <w:r>
-              <w:rPr>
-                <w:rFonts w:ascii="Arial" w:hAnsi="Arial" w:cs="Arial"/>
-                <w:i w:val="0"/>
-                <w:sz w:val="18"/>
-                <w:szCs w:val="18"/>
-              </w:rPr>
-              <w:t>5: de muito bom humor</w:t>
-            </w:r>
-          </w:p>
-          <w:p>
-            <w:pPr>
-              <w:pStyle w:val="Textbody"/>
-              <w:rPr>
-                <w:rFonts w:ascii="Arial" w:hAnsi="Arial" w:cs="Arial"/>
-                <w:i w:val="0"/>
-                <w:sz w:val="18"/>
-                <w:szCs w:val="18"/>
-              </w:rPr>
-            </w:pPr>
-          </w:p>
-          <w:p>
-            <w:pPr>
-              <w:pStyle w:val="Textbody"/>
-              <w:rPr>
-                <w:rFonts w:ascii="Arial" w:hAnsi="Arial" w:cs="Arial"/>
-                <w:i w:val="0"/>
-                <w:sz w:val="18"/>
-                <w:szCs w:val="18"/>
-              </w:rPr>
-            </w:pPr>
-            <w:r>
-              <w:rPr>
-                <w:rFonts w:ascii="Arial" w:hAnsi="Arial" w:cs="Arial"/>
-                <w:b/>
-                <w:i w:val="0"/>
-                <w:sz w:val="18"/>
-                <w:szCs w:val="18"/>
-              </w:rPr>
-              <w:t>OBS:</w:t>
-            </w:r>
-            <w:r>
-              <w:rPr>
-                <w:rFonts w:ascii="Arial" w:hAnsi="Arial" w:cs="Arial"/>
-                <w:i w:val="0"/>
-                <w:sz w:val="18"/>
-                <w:szCs w:val="18"/>
-              </w:rPr>
-              <w:t xml:space="preserve"> </w:t>
-            </w:r>
-          </w:p>
-          <w:p>
-            <w:pPr>
-              <w:pStyle w:val="Textbody"/>
-              <w:numPr>
-                <w:ilvl w:val="0"/>
-                <w:numId w:val="27"/>
-              </w:numPr>
-              <w:rPr>
-                <w:rFonts w:ascii="Arial" w:hAnsi="Arial" w:cs="Arial"/>
-                <w:i w:val="0"/>
-                <w:sz w:val="18"/>
-                <w:szCs w:val="18"/>
-              </w:rPr>
-            </w:pPr>
-            <w:r>
-              <w:rPr>
-                <w:rFonts w:ascii="Arial" w:hAnsi="Arial" w:cs="Arial"/>
-                <w:i w:val="0"/>
-                <w:sz w:val="18"/>
-                <w:szCs w:val="18"/>
-              </w:rPr>
-              <w:t xml:space="preserve">Se o relato for enviado via áudio, o </w:t>
-            </w:r>
-            <w:r>
-              <w:rPr>
-                <w:rFonts w:ascii="Arial" w:hAnsi="Arial" w:cs="Arial"/>
-                <w:b/>
-                <w:i w:val="0"/>
-                <w:sz w:val="18"/>
-                <w:szCs w:val="18"/>
-              </w:rPr>
-              <w:t>[RFS7</w:t>
-            </w:r>
-            <w:r>
-              <w:rPr>
-                <w:rFonts w:ascii="Arial" w:hAnsi="Arial" w:cs="Arial"/>
-                <w:b/>
-                <w:i w:val="0"/>
-                <w:sz w:val="18"/>
-                <w:szCs w:val="18"/>
-              </w:rPr>
-              <w:t>] - Conversão de áudio para texto</w:t>
-            </w:r>
-            <w:r>
-              <w:rPr>
-                <w:rFonts w:ascii="Arial" w:hAnsi="Arial" w:cs="Arial"/>
-                <w:i w:val="0"/>
-                <w:sz w:val="18"/>
-                <w:szCs w:val="18"/>
-              </w:rPr>
-              <w:t xml:space="preserve"> </w:t>
-            </w:r>
-            <w:r>
-              <w:rPr>
-                <w:rFonts w:ascii="Arial" w:hAnsi="Arial" w:cs="Arial"/>
-                <w:i w:val="0"/>
-                <w:sz w:val="18"/>
-                <w:szCs w:val="18"/>
-              </w:rPr>
-              <w:t>é acionado.</w:t>
-            </w:r>
-          </w:p>
-          <w:p>
-            <w:pPr>
-              <w:pStyle w:val="Textbody"/>
-              <w:numPr>
-                <w:ilvl w:val="0"/>
-                <w:numId w:val="27"/>
-              </w:numPr>
-              <w:rPr>
-                <w:rFonts w:ascii="Arial" w:hAnsi="Arial" w:cs="Arial"/>
-                <w:i w:val="0"/>
-                <w:sz w:val="18"/>
-                <w:szCs w:val="18"/>
-              </w:rPr>
-            </w:pPr>
-            <w:r>
-              <w:rPr>
-                <w:rFonts w:ascii="Arial" w:hAnsi="Arial" w:cs="Arial"/>
-                <w:i w:val="0"/>
-                <w:sz w:val="18"/>
-                <w:szCs w:val="18"/>
-              </w:rPr>
-              <w:t xml:space="preserve">O paciente </w:t>
-            </w:r>
-            <w:r>
-              <w:rPr>
-                <w:rFonts w:ascii="Arial" w:hAnsi="Arial" w:cs="Arial"/>
-                <w:i w:val="0"/>
-                <w:sz w:val="18"/>
-                <w:szCs w:val="18"/>
-              </w:rPr>
-              <w:t>terá um tempo limite para edição</w:t>
-            </w:r>
-            <w:r>
-              <w:rPr>
-                <w:rFonts w:ascii="Arial" w:hAnsi="Arial" w:cs="Arial"/>
-                <w:i w:val="0"/>
-                <w:sz w:val="18"/>
-                <w:szCs w:val="18"/>
-              </w:rPr>
-              <w:t xml:space="preserve"> </w:t>
-            </w:r>
-            <w:r>
-              <w:rPr>
-                <w:rFonts w:ascii="Arial" w:hAnsi="Arial" w:cs="Arial"/>
-                <w:i w:val="0"/>
-                <w:sz w:val="18"/>
-                <w:szCs w:val="18"/>
-              </w:rPr>
-              <w:t xml:space="preserve">de </w:t>
-            </w:r>
-            <w:r>
-              <w:rPr>
-                <w:rFonts w:ascii="Arial" w:hAnsi="Arial" w:cs="Arial"/>
-                <w:i w:val="0"/>
-                <w:sz w:val="18"/>
-                <w:szCs w:val="18"/>
-              </w:rPr>
-              <w:t>seu relato</w:t>
-            </w:r>
-            <w:r>
-              <w:rPr>
-                <w:rFonts w:ascii="Arial" w:hAnsi="Arial" w:cs="Arial"/>
-                <w:i w:val="0"/>
-                <w:sz w:val="18"/>
-                <w:szCs w:val="18"/>
-              </w:rPr>
-              <w:t>, que será</w:t>
-            </w:r>
-            <w:r>
-              <w:rPr>
-                <w:rFonts w:ascii="Arial" w:hAnsi="Arial" w:cs="Arial"/>
-                <w:i w:val="0"/>
-                <w:sz w:val="18"/>
-                <w:szCs w:val="18"/>
-              </w:rPr>
-              <w:t xml:space="preserve"> </w:t>
-            </w:r>
-            <w:r>
-              <w:rPr>
-                <w:rFonts w:ascii="Arial" w:hAnsi="Arial" w:cs="Arial"/>
-                <w:i w:val="0"/>
-                <w:sz w:val="18"/>
-                <w:szCs w:val="18"/>
-              </w:rPr>
-              <w:t xml:space="preserve">de no </w:t>
-            </w:r>
-            <w:r>
-              <w:rPr>
-                <w:rFonts w:ascii="Arial" w:hAnsi="Arial" w:cs="Arial"/>
-                <w:i w:val="0"/>
-                <w:sz w:val="18"/>
-                <w:szCs w:val="18"/>
-              </w:rPr>
-              <w:t>máximo</w:t>
-            </w:r>
-            <w:r>
-              <w:rPr>
-                <w:rFonts w:ascii="Arial" w:hAnsi="Arial" w:cs="Arial"/>
-                <w:i w:val="0"/>
-                <w:sz w:val="18"/>
-                <w:szCs w:val="18"/>
-              </w:rPr>
-              <w:t xml:space="preserve"> </w:t>
-            </w:r>
-            <w:r>
-              <w:rPr>
-                <w:rFonts w:ascii="Arial" w:hAnsi="Arial" w:cs="Arial"/>
-                <w:i w:val="0"/>
-                <w:sz w:val="18"/>
-                <w:szCs w:val="18"/>
-              </w:rPr>
-              <w:t xml:space="preserve">10 minutos após </w:t>
-            </w:r>
-            <w:r>
-              <w:rPr>
-                <w:rFonts w:ascii="Arial" w:hAnsi="Arial" w:cs="Arial"/>
-                <w:i w:val="0"/>
-                <w:sz w:val="18"/>
-                <w:szCs w:val="18"/>
-              </w:rPr>
-              <w:t xml:space="preserve">o </w:t>
-            </w:r>
-            <w:r>
-              <w:rPr>
-                <w:rFonts w:ascii="Arial" w:hAnsi="Arial" w:cs="Arial"/>
-                <w:i w:val="0"/>
-                <w:sz w:val="18"/>
-                <w:szCs w:val="18"/>
-              </w:rPr>
-              <w:t xml:space="preserve">envio. Cada vez que houver edição, </w:t>
-            </w:r>
-            <w:r>
-              <w:rPr>
-                <w:rFonts w:ascii="Arial" w:hAnsi="Arial" w:cs="Arial"/>
-                <w:i w:val="0"/>
-                <w:sz w:val="18"/>
-                <w:szCs w:val="18"/>
-              </w:rPr>
-              <w:t>o tempo limite será reiniciado</w:t>
-            </w:r>
-            <w:r>
-              <w:rPr>
-                <w:rFonts w:ascii="Arial" w:hAnsi="Arial" w:cs="Arial"/>
-                <w:i w:val="0"/>
-                <w:sz w:val="18"/>
-                <w:szCs w:val="18"/>
-              </w:rPr>
-              <w:t>.</w:t>
-            </w:r>
-          </w:p>
-          <w:p>
-            <w:pPr>
-              <w:pStyle w:val="Textbody"/>
-              <w:numPr>
-                <w:ilvl w:val="0"/>
-                <w:numId w:val="27"/>
-              </w:numPr>
-              <w:rPr>
-                <w:rFonts w:ascii="Arial" w:hAnsi="Arial" w:cs="Arial"/>
-                <w:i w:val="0"/>
-                <w:sz w:val="18"/>
-                <w:szCs w:val="18"/>
-              </w:rPr>
-            </w:pPr>
-            <w:r>
-              <w:rPr>
-                <w:rFonts w:ascii="Arial" w:hAnsi="Arial" w:cs="Arial"/>
-                <w:i w:val="0"/>
-                <w:sz w:val="18"/>
-                <w:szCs w:val="18"/>
-              </w:rPr>
-              <w:t>Os áudios serão armazenados somente no dispositivo móvel do paciente</w:t>
-            </w:r>
-            <w:r>
-              <w:rPr>
-                <w:rFonts w:ascii="Arial" w:hAnsi="Arial" w:cs="Arial"/>
-                <w:i w:val="0"/>
-                <w:sz w:val="18"/>
-                <w:szCs w:val="18"/>
-              </w:rPr>
-              <w:t>.</w:t>
-            </w:r>
-          </w:p>
-          <w:p>
-            <w:pPr>
-              <w:pStyle w:val="Textbody"/>
-              <w:numPr>
-                <w:ilvl w:val="0"/>
-                <w:numId w:val="27"/>
-              </w:numPr>
-              <w:rPr>
-                <w:rFonts w:ascii="Arial" w:hAnsi="Arial" w:cs="Arial"/>
-                <w:i w:val="0"/>
-                <w:sz w:val="18"/>
-                <w:szCs w:val="18"/>
-              </w:rPr>
-            </w:pPr>
-            <w:r>
-              <w:rPr>
-                <w:rFonts w:ascii="Arial" w:hAnsi="Arial" w:cs="Arial"/>
-                <w:i w:val="0"/>
-                <w:sz w:val="18"/>
-                <w:szCs w:val="18"/>
-              </w:rPr>
-              <w:t>Os relatos enviados pelo paciente não poderão ser excluídos do sistema</w:t>
-            </w:r>
-            <w:r>
-              <w:rPr>
-                <w:rFonts w:ascii="Arial" w:hAnsi="Arial" w:cs="Arial"/>
-                <w:i w:val="0"/>
-                <w:sz w:val="18"/>
-                <w:szCs w:val="18"/>
-              </w:rPr>
-              <w:t xml:space="preserve"> pelo próprio paciente, apenas pelo psicólogo</w:t>
+              <w:t>] CRUD Relatos</w:t>
             </w:r>
             <w:r>
               <w:rPr>
@@ -12736,7 +12423,6 @@
                 <w:sz w:val="18"/>
                 <w:szCs w:val="18"/>
               </w:rPr>
-              <w:lastRenderedPageBreak/>
               <w:t>X</w:t>
             </w:r>
           </w:p>
@@ -12881,7 +12567,17 @@
                 <w:sz w:val="18"/>
                 <w:szCs w:val="18"/>
               </w:rPr>
-              <w:t>, para que os relatórios</w:t>
+              <w:t xml:space="preserve">, </w:t>
+            </w:r>
+            <w:commentRangeStart w:id="43"/>
+            <w:r>
+              <w:rPr>
+                <w:rFonts w:ascii="Arial" w:hAnsi="Arial" w:cs="Arial"/>
+                <w:i w:val="0"/>
+                <w:sz w:val="18"/>
+                <w:szCs w:val="18"/>
+              </w:rPr>
+              <w:t>para que os relatórios</w:t>
             </w:r>
             <w:r>
               <w:rPr>
@@ -12900,7 +12596,7 @@
                 <w:sz w:val="18"/>
                 <w:szCs w:val="18"/>
               </w:rPr>
-              <w:t>[RFS5</w:t>
+              <w:t>[RFS6</w:t>
             </w:r>
             <w:r>
               <w:rPr>
@@ -12939,7 +12635,7 @@
                 <w:sz w:val="18"/>
                 <w:szCs w:val="18"/>
               </w:rPr>
-              <w:t xml:space="preserve"> [RFS6</w:t>
+              <w:t xml:space="preserve"> [RFS7</w:t>
             </w:r>
             <w:r>
               <w:rPr>
@@ -12959,6 +12655,17 @@
                 <w:szCs w:val="18"/>
               </w:rPr>
               <w:t>possam ser feitos.</w:t>
+            </w:r>
+            <w:commentRangeEnd w:id="43"/>
+            <w:r>
+              <w:rPr>
+                <w:rStyle w:val="Refdecomentrio"/>
+                <w:rFonts w:ascii="Liberation Serif" w:eastAsia="SimSun" w:hAnsi="Liberation Serif" w:cs="Mangal"/>
+                <w:i w:val="0"/>
+                <w:iCs w:val="0"/>
+                <w:lang w:bidi="hi-IN"/>
+              </w:rPr>
+              <w:commentReference w:id="43"/>
             </w:r>
           </w:p>
           <w:p>
@@ -13276,17 +12983,7 @@
                 <w:sz w:val="18"/>
                 <w:szCs w:val="18"/>
               </w:rPr>
-              <w:t xml:space="preserve">saúde, </w:t>
-            </w:r>
-            <w:r>
-              <w:rPr>
-                <w:rFonts w:ascii="Arial" w:hAnsi="Arial" w:cs="Arial"/>
-                <w:i w:val="0"/>
-                <w:sz w:val="18"/>
-                <w:szCs w:val="18"/>
-              </w:rPr>
-              <w:lastRenderedPageBreak/>
-              <w:t>ou de outros.</w:t>
+              <w:t>saúde, ou de outros.</w:t>
             </w:r>
           </w:p>
         </w:tc>
@@ -13406,9 +13103,9 @@
           <w:b w:val="0"/>
         </w:rPr>
       </w:pPr>
-      <w:bookmarkStart w:id="40" w:name="__RefHeading___Toc175024561"/>
-      <w:bookmarkStart w:id="41" w:name="_Toc41066095"/>
-      <w:bookmarkEnd w:id="40"/>
+      <w:bookmarkStart w:id="44" w:name="__RefHeading___Toc175024561"/>
+      <w:bookmarkStart w:id="45" w:name="_Toc41066095"/>
+      <w:bookmarkEnd w:id="44"/>
       <w:r>
         <w:rPr>
           <w:b w:val="0"/>
@@ -13439,7 +13136,7 @@
         </w:rPr>
         <w:t>)</w:t>
       </w:r>
-      <w:bookmarkEnd w:id="41"/>
+      <w:bookmarkEnd w:id="45"/>
     </w:p>
     <w:p>
       <w:pPr>
@@ -14113,7 +13810,7 @@
                 <w:sz w:val="18"/>
                 <w:szCs w:val="18"/>
               </w:rPr>
-              <w:t>Sistema Operacional</w:t>
+              <w:t>Dispositivo Móvel</w:t>
             </w:r>
           </w:p>
         </w:tc>
@@ -14143,7 +13840,25 @@
                 <w:sz w:val="18"/>
                 <w:szCs w:val="18"/>
               </w:rPr>
-              <w:t>Linux Ubuntu, versão 14 ou superior.</w:t>
+              <w:t xml:space="preserve">Os dispositivos móveis terão que estar equipados com o sistema operacional </w:t>
+            </w:r>
+            <w:r>
+              <w:rPr>
+                <w:rFonts w:ascii="Arial" w:hAnsi="Arial" w:cs="Arial"/>
+                <w:i w:val="0"/>
+                <w:sz w:val="18"/>
+                <w:szCs w:val="18"/>
+              </w:rPr>
+              <w:t>Android</w:t>
+            </w:r>
+            <w:r>
+              <w:rPr>
+                <w:rFonts w:ascii="Arial" w:hAnsi="Arial" w:cs="Arial"/>
+                <w:i w:val="0"/>
+                <w:sz w:val="18"/>
+                <w:szCs w:val="18"/>
+              </w:rPr>
+              <w:t>, sendo a versão 4.4 – KitKat ou superior</w:t>
             </w:r>
           </w:p>
         </w:tc>
@@ -14275,7 +13990,7 @@
                 <w:sz w:val="18"/>
                 <w:szCs w:val="18"/>
               </w:rPr>
-              <w:t>Dispositivo Móvel</w:t>
+              <w:t>Autenticação</w:t>
             </w:r>
           </w:p>
         </w:tc>
@@ -14305,25 +14020,7 @@
                 <w:sz w:val="18"/>
                 <w:szCs w:val="18"/>
               </w:rPr>
-              <w:t xml:space="preserve">Os dispositivos móveis terão que estar equipados com o sistema operacional </w:t>
-            </w:r>
-            <w:r>
-              <w:rPr>
-                <w:rFonts w:ascii="Arial" w:hAnsi="Arial" w:cs="Arial"/>
-                <w:i w:val="0"/>
-                <w:sz w:val="18"/>
-                <w:szCs w:val="18"/>
-              </w:rPr>
-              <w:t>Android</w:t>
-            </w:r>
-            <w:r>
-              <w:rPr>
-                <w:rFonts w:ascii="Arial" w:hAnsi="Arial" w:cs="Arial"/>
-                <w:i w:val="0"/>
-                <w:sz w:val="18"/>
-                <w:szCs w:val="18"/>
-              </w:rPr>
-              <w:t>, sendo a versão 4.4 – KitKat ou superior</w:t>
+              <w:t>A fim de garantir a segurança do sistema, a autenticação será através de login e senha.</w:t>
             </w:r>
           </w:p>
         </w:tc>
@@ -14428,6 +14125,15 @@
                 <w:szCs w:val="18"/>
               </w:rPr>
             </w:pPr>
+            <w:r>
+              <w:rPr>
+                <w:rFonts w:ascii="Arial" w:hAnsi="Arial" w:cs="Arial"/>
+                <w:i w:val="0"/>
+                <w:sz w:val="18"/>
+                <w:szCs w:val="18"/>
+              </w:rPr>
+              <w:t>I</w:t>
+            </w:r>
           </w:p>
         </w:tc>
         <w:tc>
@@ -14455,7 +14161,7 @@
                 <w:sz w:val="18"/>
                 <w:szCs w:val="18"/>
               </w:rPr>
-              <w:t>Autenticação</w:t>
+              <w:t>Funcionamento online</w:t>
             </w:r>
           </w:p>
         </w:tc>
@@ -14485,7 +14191,25 @@
                 <w:sz w:val="18"/>
                 <w:szCs w:val="18"/>
               </w:rPr>
-              <w:t>A fim de garantir a segurança do sistema, a autenticação será através de login e senha.</w:t>
+              <w:t xml:space="preserve">O sistema funcionará somente se tiver acesso </w:t>
+            </w:r>
+            <w:r>
+              <w:rPr>
+                <w:rFonts w:ascii="Arial" w:hAnsi="Arial" w:cs="Arial"/>
+                <w:i w:val="0"/>
+                <w:sz w:val="18"/>
+                <w:szCs w:val="18"/>
+              </w:rPr>
+              <w:t>à</w:t>
+            </w:r>
+            <w:r>
+              <w:rPr>
+                <w:rFonts w:ascii="Arial" w:hAnsi="Arial" w:cs="Arial"/>
+                <w:i w:val="0"/>
+                <w:sz w:val="18"/>
+                <w:szCs w:val="18"/>
+              </w:rPr>
+              <w:t xml:space="preserve"> internet </w:t>
             </w:r>
           </w:p>
         </w:tc>
@@ -14590,195 +14314,6 @@
                 <w:szCs w:val="18"/>
               </w:rPr>
             </w:pPr>
-            <w:r>
-              <w:rPr>
-                <w:rFonts w:ascii="Arial" w:hAnsi="Arial" w:cs="Arial"/>
-                <w:i w:val="0"/>
-                <w:sz w:val="18"/>
-                <w:szCs w:val="18"/>
-              </w:rPr>
-              <w:t>I</w:t>
-            </w:r>
-          </w:p>
-        </w:tc>
-        <w:tc>
-          <w:tcPr>
-            <w:tcW w:w="2610" w:type="dxa"/>
-            <w:tcBorders>
-              <w:top w:val="single" w:sz="4" w:space="0" w:color="auto"/>
-              <w:bottom w:val="single" w:sz="4" w:space="0" w:color="auto"/>
-            </w:tcBorders>
-          </w:tcPr>
-          <w:p>
-            <w:pPr>
-              <w:pStyle w:val="Textbody"/>
-              <w:rPr>
-                <w:rFonts w:ascii="Arial" w:hAnsi="Arial" w:cs="Arial"/>
-                <w:i w:val="0"/>
-                <w:sz w:val="18"/>
-                <w:szCs w:val="18"/>
-              </w:rPr>
-            </w:pPr>
-            <w:r>
-              <w:rPr>
-                <w:rFonts w:ascii="Arial" w:hAnsi="Arial" w:cs="Arial"/>
-                <w:i w:val="0"/>
-                <w:sz w:val="18"/>
-                <w:szCs w:val="18"/>
-              </w:rPr>
-              <w:t>Funcionamento online</w:t>
-            </w:r>
-          </w:p>
-        </w:tc>
-        <w:tc>
-          <w:tcPr>
-            <w:tcW w:w="5220" w:type="dxa"/>
-            <w:tcBorders>
-              <w:top w:val="single" w:sz="4" w:space="0" w:color="auto"/>
-              <w:bottom w:val="single" w:sz="4" w:space="0" w:color="auto"/>
-            </w:tcBorders>
-          </w:tcPr>
-          <w:p>
-            <w:pPr>
-              <w:pStyle w:val="Textbody"/>
-              <w:jc w:val="left"/>
-              <w:rPr>
-                <w:rFonts w:ascii="Arial" w:hAnsi="Arial" w:cs="Arial"/>
-                <w:i w:val="0"/>
-                <w:sz w:val="18"/>
-                <w:szCs w:val="18"/>
-              </w:rPr>
-            </w:pPr>
-            <w:r>
-              <w:rPr>
-                <w:rFonts w:ascii="Arial" w:hAnsi="Arial" w:cs="Arial"/>
-                <w:i w:val="0"/>
-                <w:sz w:val="18"/>
-                <w:szCs w:val="18"/>
-              </w:rPr>
-              <w:t xml:space="preserve">O sistema funcionará somente se tiver acesso </w:t>
-            </w:r>
-            <w:r>
-              <w:rPr>
-                <w:rFonts w:ascii="Arial" w:hAnsi="Arial" w:cs="Arial"/>
-                <w:i w:val="0"/>
-                <w:sz w:val="18"/>
-                <w:szCs w:val="18"/>
-              </w:rPr>
-              <w:t>à</w:t>
-            </w:r>
-            <w:r>
-              <w:rPr>
-                <w:rFonts w:ascii="Arial" w:hAnsi="Arial" w:cs="Arial"/>
-                <w:i w:val="0"/>
-                <w:sz w:val="18"/>
-                <w:szCs w:val="18"/>
-              </w:rPr>
-              <w:t xml:space="preserve"> internet </w:t>
-            </w:r>
-          </w:p>
-        </w:tc>
-        <w:tc>
-          <w:tcPr>
-            <w:tcW w:w="270" w:type="dxa"/>
-            <w:tcBorders>
-              <w:top w:val="single" w:sz="4" w:space="0" w:color="auto"/>
-              <w:bottom w:val="single" w:sz="4" w:space="0" w:color="auto"/>
-            </w:tcBorders>
-          </w:tcPr>
-          <w:p>
-            <w:pPr>
-              <w:pStyle w:val="Textbody"/>
-              <w:jc w:val="center"/>
-              <w:rPr>
-                <w:rFonts w:ascii="Arial" w:hAnsi="Arial" w:cs="Arial"/>
-                <w:b/>
-                <w:i w:val="0"/>
-                <w:sz w:val="18"/>
-                <w:szCs w:val="18"/>
-              </w:rPr>
-            </w:pPr>
-            <w:r>
-              <w:rPr>
-                <w:rFonts w:ascii="Arial" w:hAnsi="Arial" w:cs="Arial"/>
-                <w:b/>
-                <w:i w:val="0"/>
-                <w:sz w:val="18"/>
-                <w:szCs w:val="18"/>
-              </w:rPr>
-              <w:t>X</w:t>
-            </w:r>
-          </w:p>
-        </w:tc>
-        <w:tc>
-          <w:tcPr>
-            <w:tcW w:w="270" w:type="dxa"/>
-            <w:tcBorders>
-              <w:top w:val="single" w:sz="4" w:space="0" w:color="auto"/>
-              <w:bottom w:val="single" w:sz="4" w:space="0" w:color="auto"/>
-            </w:tcBorders>
-          </w:tcPr>
-          <w:p>
-            <w:pPr>
-              <w:pStyle w:val="Textbody"/>
-              <w:jc w:val="center"/>
-              <w:rPr>
-                <w:rFonts w:ascii="Arial" w:hAnsi="Arial" w:cs="Arial"/>
-                <w:b/>
-                <w:i w:val="0"/>
-                <w:sz w:val="18"/>
-                <w:szCs w:val="18"/>
-              </w:rPr>
-            </w:pPr>
-          </w:p>
-        </w:tc>
-        <w:tc>
-          <w:tcPr>
-            <w:tcW w:w="270" w:type="dxa"/>
-            <w:tcBorders>
-              <w:top w:val="single" w:sz="4" w:space="0" w:color="auto"/>
-              <w:bottom w:val="single" w:sz="4" w:space="0" w:color="auto"/>
-            </w:tcBorders>
-          </w:tcPr>
-          <w:p>
-            <w:pPr>
-              <w:pStyle w:val="Textbody"/>
-              <w:jc w:val="center"/>
-              <w:rPr>
-                <w:rFonts w:ascii="Arial" w:hAnsi="Arial" w:cs="Arial"/>
-                <w:b/>
-                <w:i w:val="0"/>
-                <w:sz w:val="18"/>
-                <w:szCs w:val="18"/>
-              </w:rPr>
-            </w:pPr>
-          </w:p>
-        </w:tc>
-      </w:tr>
-      <w:tr>
-        <w:tc>
-          <w:tcPr>
-            <w:tcW w:w="828" w:type="dxa"/>
-            <w:tcBorders>
-              <w:top w:val="single" w:sz="4" w:space="0" w:color="auto"/>
-              <w:bottom w:val="single" w:sz="4" w:space="0" w:color="auto"/>
-            </w:tcBorders>
-          </w:tcPr>
-          <w:p>
-            <w:pPr>
-              <w:pStyle w:val="Textbody"/>
-              <w:numPr>
-                <w:ilvl w:val="0"/>
-                <w:numId w:val="28"/>
-              </w:numPr>
-              <w:ind w:hanging="720"/>
-              <w:rPr>
-                <w:rFonts w:ascii="Arial" w:hAnsi="Arial" w:cs="Arial"/>
-                <w:i w:val="0"/>
-                <w:sz w:val="18"/>
-                <w:szCs w:val="18"/>
-              </w:rPr>
-            </w:pPr>
           </w:p>
         </w:tc>
         <w:tc>
@@ -15287,11 +14822,11 @@
           <w:numId w:val="2"/>
         </w:numPr>
       </w:pPr>
-      <w:bookmarkStart w:id="42" w:name="_Toc41066096"/>
+      <w:bookmarkStart w:id="46" w:name="_Toc41066096"/>
       <w:r>
         <w:t>Modelo Conceitual do Banco de Dados</w:t>
       </w:r>
-      <w:bookmarkEnd w:id="42"/>
+      <w:bookmarkEnd w:id="46"/>
     </w:p>
     <w:p>
       <w:pPr>
@@ -15419,7 +14954,7 @@
                     <pic:cNvPicPr/>
                   </pic:nvPicPr>
                   <pic:blipFill>
-                    <a:blip r:embed="rId21"/>
+                    <a:blip r:embed="rId23"/>
                     <a:stretch>
                       <a:fillRect/>
                     </a:stretch>
@@ -15500,7 +15035,22 @@
         <w:t xml:space="preserve"> </w:t>
       </w:r>
       <w:r>
-        <w:t>– Modelagem do banco de dados</w:t>
+        <w:t xml:space="preserve">– Modelagem do banco de </w:t>
+      </w:r>
+      <w:commentRangeStart w:id="47"/>
+      <w:r>
+        <w:t>dados</w:t>
+      </w:r>
+      <w:commentRangeEnd w:id="47"/>
+      <w:r>
+        <w:rPr>
+          <w:rStyle w:val="Refdecomentrio"/>
+          <w:rFonts w:ascii="Liberation Serif" w:eastAsia="SimSun" w:hAnsi="Liberation Serif" w:cs="Mangal"/>
+          <w:i w:val="0"/>
+          <w:iCs w:val="0"/>
+          <w:lang w:bidi="hi-IN"/>
+        </w:rPr>
+        <w:commentReference w:id="47"/>
       </w:r>
     </w:p>
     <w:p>
@@ -15534,12 +15084,12 @@
           <w:numId w:val="2"/>
         </w:numPr>
       </w:pPr>
-      <w:bookmarkStart w:id="43" w:name="_Toc41066097"/>
+      <w:bookmarkStart w:id="48" w:name="_Toc41066097"/>
       <w:r>
         <w:lastRenderedPageBreak/>
         <w:t>Modelo Lógico do Banco de Dados</w:t>
       </w:r>
-      <w:bookmarkEnd w:id="43"/>
+      <w:bookmarkEnd w:id="48"/>
     </w:p>
     <w:p>
       <w:pPr>
@@ -15585,7 +15135,31 @@
           <w:rFonts w:ascii="Arial" w:hAnsi="Arial" w:cs="Arial"/>
           <w:sz w:val="22"/>
         </w:rPr>
-        <w:t>. A Figura 14 representa este cenário estimado.</w:t>
+        <w:t xml:space="preserve">. A Figura 14 representa este cenário </w:t>
+      </w:r>
+      <w:commentRangeStart w:id="49"/>
+      <w:r>
+        <w:rPr>
+          <w:rFonts w:ascii="Arial" w:hAnsi="Arial" w:cs="Arial"/>
+          <w:sz w:val="22"/>
+        </w:rPr>
+        <w:t>estimado</w:t>
+      </w:r>
+      <w:commentRangeEnd w:id="49"/>
+      <w:r>
+        <w:rPr>
+          <w:rStyle w:val="Refdecomentrio"/>
+          <w:rFonts w:ascii="Liberation Serif" w:eastAsia="SimSun" w:hAnsi="Liberation Serif" w:cs="Mangal"/>
+          <w:lang w:bidi="hi-IN"/>
+        </w:rPr>
+        <w:commentReference w:id="49"/>
+      </w:r>
+      <w:r>
+        <w:rPr>
+          <w:rFonts w:ascii="Arial" w:hAnsi="Arial" w:cs="Arial"/>
+          <w:sz w:val="22"/>
+        </w:rPr>
+        <w:t>.</w:t>
       </w:r>
     </w:p>
     <w:p>
@@ -15627,7 +15201,7 @@
                     <pic:cNvPicPr/>
                   </pic:nvPicPr>
                   <pic:blipFill>
-                    <a:blip r:embed="rId22"/>
+                    <a:blip r:embed="rId24"/>
                     <a:stretch>
                       <a:fillRect/>
                     </a:stretch>
@@ -15960,7 +15534,7 @@
                     <pic:cNvPicPr/>
                   </pic:nvPicPr>
                   <pic:blipFill>
-                    <a:blip r:embed="rId23">
+                    <a:blip r:embed="rId25">
                       <a:extLst>
                         <a:ext uri="{28A0092B-C50C-407E-A947-70E740481C1C}">
                           <a14:useLocalDpi xmlns:a14="http://schemas.microsoft.com/office/drawing/2010/main" val="0"/>
@@ -16058,6 +15632,7 @@
       <w:pPr>
         <w:widowControl/>
         <w:suppressAutoHyphens w:val="0"/>
+        <w:jc w:val="both"/>
         <w:textAlignment w:val="auto"/>
         <w:rPr>
           <w:rFonts w:ascii="Arial" w:hAnsi="Arial" w:cs="Arial"/>
@@ -16071,6 +15646,7 @@
         <w:widowControl/>
         <w:suppressAutoHyphens w:val="0"/>
         <w:ind w:firstLine="720"/>
+        <w:jc w:val="both"/>
         <w:textAlignment w:val="auto"/>
         <w:rPr>
           <w:rFonts w:ascii="Arial" w:eastAsia="Times New Roman" w:hAnsi="Arial" w:cs="Arial"/>
@@ -16099,7 +15675,7 @@
           <w:szCs w:val="20"/>
           <w:lang w:bidi="ar-SA"/>
         </w:rPr>
-        <w:t>Em relação à chave “idUsuario”, esta</w:t>
+        <w:t xml:space="preserve">Em relação à chave “idUsuario”, esta será gerada pelo módulo de autenticação FireAuth, fornecido pelo Firebase. O fato de que os objetos relativos a um usuário ‘x’ possuírem sempre o id deste usuário como chave, significa que a maioria das consultas não precisa iterar sobre a lista de objetos. Além disso, quase todas as informações podem ser encontradas a partir desse objeto inicial, reduzindo o número de requisições, e sendo assim, as únicas consultas que precisam iterar por toda a lista são as relacionadas aos relatórios. Apesar do custo de criação/atualização/remoção ser maior, já que é preciso lidar com muitas referências nos objetos, isso otimiza o uso do banco para as operações que são usadas diariamente, já que uma consulta direta por id já é o suficiente para obter a maioria das informações </w:t>
       </w:r>
       <w:r>
         <w:rPr>
@@ -16109,267 +15685,7 @@
           <w:szCs w:val="20"/>
           <w:lang w:bidi="ar-SA"/>
         </w:rPr>
-        <w:t xml:space="preserve"> se</w:t>
-      </w:r>
-      <w:r>
-        <w:rPr>
-          <w:rFonts w:ascii="Arial" w:eastAsia="Times New Roman" w:hAnsi="Arial" w:cs="Arial"/>
-          <w:iCs/>
-          <w:sz w:val="22"/>
-          <w:szCs w:val="20"/>
-          <w:lang w:bidi="ar-SA"/>
-        </w:rPr>
-        <w:t>rá</w:t>
-      </w:r>
-      <w:r>
-        <w:rPr>
-          <w:rFonts w:ascii="Arial" w:eastAsia="Times New Roman" w:hAnsi="Arial" w:cs="Arial"/>
-          <w:iCs/>
-          <w:sz w:val="22"/>
-          <w:szCs w:val="20"/>
-          <w:lang w:bidi="ar-SA"/>
-        </w:rPr>
-        <w:t xml:space="preserve"> gerad</w:t>
-      </w:r>
-      <w:r>
-        <w:rPr>
-          <w:rFonts w:ascii="Arial" w:eastAsia="Times New Roman" w:hAnsi="Arial" w:cs="Arial"/>
-          <w:iCs/>
-          <w:sz w:val="22"/>
-          <w:szCs w:val="20"/>
-          <w:lang w:bidi="ar-SA"/>
-        </w:rPr>
-        <w:t>a</w:t>
-      </w:r>
-      <w:r>
-        <w:rPr>
-          <w:rFonts w:ascii="Arial" w:eastAsia="Times New Roman" w:hAnsi="Arial" w:cs="Arial"/>
-          <w:iCs/>
-          <w:sz w:val="22"/>
-          <w:szCs w:val="20"/>
-          <w:lang w:bidi="ar-SA"/>
-        </w:rPr>
-        <w:t xml:space="preserve"> pelo </w:t>
-      </w:r>
-      <w:r>
-        <w:rPr>
-          <w:rFonts w:ascii="Arial" w:eastAsia="Times New Roman" w:hAnsi="Arial" w:cs="Arial"/>
-          <w:iCs/>
-          <w:sz w:val="22"/>
-          <w:szCs w:val="20"/>
-          <w:lang w:bidi="ar-SA"/>
-        </w:rPr>
-        <w:t xml:space="preserve">módulo </w:t>
-      </w:r>
-      <w:r>
-        <w:rPr>
-          <w:rFonts w:ascii="Arial" w:eastAsia="Times New Roman" w:hAnsi="Arial" w:cs="Arial"/>
-          <w:iCs/>
-          <w:sz w:val="22"/>
-          <w:szCs w:val="20"/>
-          <w:lang w:bidi="ar-SA"/>
-        </w:rPr>
-        <w:t>de autenticação</w:t>
-      </w:r>
-      <w:r>
-        <w:rPr>
-          <w:rFonts w:ascii="Arial" w:eastAsia="Times New Roman" w:hAnsi="Arial" w:cs="Arial"/>
-          <w:iCs/>
-          <w:sz w:val="22"/>
-          <w:szCs w:val="20"/>
-          <w:lang w:bidi="ar-SA"/>
-        </w:rPr>
-        <w:t xml:space="preserve"> FireAuth,</w:t>
-      </w:r>
-      <w:r>
-        <w:rPr>
-          <w:rFonts w:ascii="Arial" w:eastAsia="Times New Roman" w:hAnsi="Arial" w:cs="Arial"/>
-          <w:iCs/>
-          <w:sz w:val="22"/>
-          <w:szCs w:val="20"/>
-          <w:lang w:bidi="ar-SA"/>
-        </w:rPr>
-        <w:t xml:space="preserve"> </w:t>
-      </w:r>
-      <w:r>
-        <w:rPr>
-          <w:rFonts w:ascii="Arial" w:eastAsia="Times New Roman" w:hAnsi="Arial" w:cs="Arial"/>
-          <w:iCs/>
-          <w:sz w:val="22"/>
-          <w:szCs w:val="20"/>
-          <w:lang w:bidi="ar-SA"/>
-        </w:rPr>
-        <w:t xml:space="preserve">fornecido pelo </w:t>
-      </w:r>
-      <w:r>
-        <w:rPr>
-          <w:rFonts w:ascii="Arial" w:eastAsia="Times New Roman" w:hAnsi="Arial" w:cs="Arial"/>
-          <w:iCs/>
-          <w:sz w:val="22"/>
-          <w:szCs w:val="20"/>
-          <w:lang w:bidi="ar-SA"/>
-        </w:rPr>
-        <w:t>Firebase</w:t>
-      </w:r>
-      <w:r>
-        <w:rPr>
-          <w:rFonts w:ascii="Arial" w:eastAsia="Times New Roman" w:hAnsi="Arial" w:cs="Arial"/>
-          <w:iCs/>
-          <w:sz w:val="22"/>
-          <w:szCs w:val="20"/>
-          <w:lang w:bidi="ar-SA"/>
-        </w:rPr>
-        <w:t>.</w:t>
-      </w:r>
-      <w:r>
-        <w:rPr>
-          <w:rFonts w:ascii="Arial" w:eastAsia="Times New Roman" w:hAnsi="Arial" w:cs="Arial"/>
-          <w:iCs/>
-          <w:sz w:val="22"/>
-          <w:szCs w:val="20"/>
-          <w:lang w:bidi="ar-SA"/>
-        </w:rPr>
-        <w:t xml:space="preserve"> O fato de que os objetos relativos a um usuário ‘x’ possuem sempre o id deste usuário como chave, significa que a maioria das consultas não precisa iterar sobre a lista de objetos. Além disso</w:t>
-      </w:r>
-      <w:r>
-        <w:rPr>
-          <w:rFonts w:ascii="Arial" w:eastAsia="Times New Roman" w:hAnsi="Arial" w:cs="Arial"/>
-          <w:iCs/>
-          <w:sz w:val="22"/>
-          <w:szCs w:val="20"/>
-          <w:lang w:bidi="ar-SA"/>
-        </w:rPr>
-        <w:t>,</w:t>
-      </w:r>
-      <w:r>
-        <w:rPr>
-          <w:rFonts w:ascii="Arial" w:eastAsia="Times New Roman" w:hAnsi="Arial" w:cs="Arial"/>
-          <w:iCs/>
-          <w:sz w:val="22"/>
-          <w:szCs w:val="20"/>
-          <w:lang w:bidi="ar-SA"/>
-        </w:rPr>
-        <w:t xml:space="preserve"> </w:t>
-      </w:r>
-      <w:r>
-        <w:rPr>
-          <w:rFonts w:ascii="Arial" w:eastAsia="Times New Roman" w:hAnsi="Arial" w:cs="Arial"/>
-          <w:iCs/>
-          <w:sz w:val="22"/>
-          <w:szCs w:val="20"/>
-          <w:lang w:bidi="ar-SA"/>
-        </w:rPr>
-        <w:t xml:space="preserve">quase </w:t>
-      </w:r>
-      <w:r>
-        <w:rPr>
-          <w:rFonts w:ascii="Arial" w:eastAsia="Times New Roman" w:hAnsi="Arial" w:cs="Arial"/>
-          <w:iCs/>
-          <w:sz w:val="22"/>
-          <w:szCs w:val="20"/>
-          <w:lang w:bidi="ar-SA"/>
-        </w:rPr>
-        <w:t>todas as informações podem ser encontrada</w:t>
-      </w:r>
-      <w:r>
-        <w:rPr>
-          <w:rFonts w:ascii="Arial" w:eastAsia="Times New Roman" w:hAnsi="Arial" w:cs="Arial"/>
-          <w:iCs/>
-          <w:sz w:val="22"/>
-          <w:szCs w:val="20"/>
-          <w:lang w:bidi="ar-SA"/>
-        </w:rPr>
-        <w:t>s a partir desse objeto inicial, reduzindo o número de requisiç</w:t>
-      </w:r>
-      <w:r>
-        <w:rPr>
-          <w:rFonts w:ascii="Arial" w:eastAsia="Times New Roman" w:hAnsi="Arial" w:cs="Arial"/>
-          <w:iCs/>
-          <w:sz w:val="22"/>
-          <w:szCs w:val="20"/>
-          <w:lang w:bidi="ar-SA"/>
-        </w:rPr>
-        <w:t>ões, e s</w:t>
-      </w:r>
-      <w:r>
-        <w:rPr>
-          <w:rFonts w:ascii="Arial" w:eastAsia="Times New Roman" w:hAnsi="Arial" w:cs="Arial"/>
-          <w:iCs/>
-          <w:sz w:val="22"/>
-          <w:szCs w:val="20"/>
-          <w:lang w:bidi="ar-SA"/>
-        </w:rPr>
-        <w:t>e</w:t>
-      </w:r>
-      <w:r>
-        <w:rPr>
-          <w:rFonts w:ascii="Arial" w:eastAsia="Times New Roman" w:hAnsi="Arial" w:cs="Arial"/>
-          <w:iCs/>
-          <w:sz w:val="22"/>
-          <w:szCs w:val="20"/>
-          <w:lang w:bidi="ar-SA"/>
-        </w:rPr>
-        <w:t>n</w:t>
-      </w:r>
-      <w:r>
-        <w:rPr>
-          <w:rFonts w:ascii="Arial" w:eastAsia="Times New Roman" w:hAnsi="Arial" w:cs="Arial"/>
-          <w:iCs/>
-          <w:sz w:val="22"/>
-          <w:szCs w:val="20"/>
-          <w:lang w:bidi="ar-SA"/>
-        </w:rPr>
-        <w:t>do assim, a</w:t>
-      </w:r>
-      <w:r>
-        <w:rPr>
-          <w:rFonts w:ascii="Arial" w:eastAsia="Times New Roman" w:hAnsi="Arial" w:cs="Arial"/>
-          <w:iCs/>
-          <w:sz w:val="22"/>
-          <w:szCs w:val="20"/>
-          <w:lang w:bidi="ar-SA"/>
-        </w:rPr>
-        <w:t>s únicas consultas que precisam iterar por toda a lista são as relacionadas aos relatórios. Apesar do custo de criação/atualização/remoção ser maior, já que é preciso lidar com muitas referências nos objetos, i</w:t>
-      </w:r>
-      <w:r>
-        <w:rPr>
-          <w:rFonts w:ascii="Arial" w:eastAsia="Times New Roman" w:hAnsi="Arial" w:cs="Arial"/>
-          <w:iCs/>
-          <w:sz w:val="22"/>
-          <w:szCs w:val="20"/>
-          <w:lang w:bidi="ar-SA"/>
-        </w:rPr>
-        <w:t>sso otimiza o uso do banco para as operações que s</w:t>
-      </w:r>
-      <w:r>
-        <w:rPr>
-          <w:rFonts w:ascii="Arial" w:eastAsia="Times New Roman" w:hAnsi="Arial" w:cs="Arial"/>
-          <w:iCs/>
-          <w:sz w:val="22"/>
-          <w:szCs w:val="20"/>
-          <w:lang w:bidi="ar-SA"/>
-        </w:rPr>
-        <w:t>ão usadas diariamente, já que uma consulta direta</w:t>
-      </w:r>
-      <w:r>
-        <w:rPr>
-          <w:rFonts w:ascii="Arial" w:eastAsia="Times New Roman" w:hAnsi="Arial" w:cs="Arial"/>
-          <w:iCs/>
-          <w:sz w:val="22"/>
-          <w:szCs w:val="20"/>
-          <w:lang w:bidi="ar-SA"/>
-        </w:rPr>
-        <w:t xml:space="preserve"> por id já</w:t>
-      </w:r>
-      <w:r>
-        <w:rPr>
-          <w:rFonts w:ascii="Arial" w:eastAsia="Times New Roman" w:hAnsi="Arial" w:cs="Arial"/>
-          <w:iCs/>
-          <w:sz w:val="22"/>
-          <w:szCs w:val="20"/>
-          <w:lang w:bidi="ar-SA"/>
-        </w:rPr>
-        <w:t xml:space="preserve"> é o suficiente para obter a maioria das informações desejadas.</w:t>
+        <w:t>desejadas.</w:t>
       </w:r>
     </w:p>
     <w:p>
@@ -16520,11 +15836,11 @@
           <w:numId w:val="2"/>
         </w:numPr>
       </w:pPr>
-      <w:bookmarkStart w:id="44" w:name="_Toc41066098"/>
+      <w:bookmarkStart w:id="50" w:name="_Toc41066098"/>
       <w:r>
         <w:t>Arquitetura da Aplicação</w:t>
       </w:r>
-      <w:bookmarkEnd w:id="44"/>
+      <w:bookmarkEnd w:id="50"/>
     </w:p>
     <w:p>
       <w:pPr>
@@ -16743,7 +16059,7 @@
                     <pic:cNvPicPr/>
                   </pic:nvPicPr>
                   <pic:blipFill>
-                    <a:blip r:embed="rId24">
+                    <a:blip r:embed="rId26">
                       <a:extLst>
                         <a:ext uri="{28A0092B-C50C-407E-A947-70E740481C1C}">
                           <a14:useLocalDpi xmlns:a14="http://schemas.microsoft.com/office/drawing/2010/main" val="0"/>
@@ -17014,6 +16330,7 @@
           <w:szCs w:val="20"/>
           <w:lang w:bidi="ar-SA"/>
         </w:rPr>
+        <w:lastRenderedPageBreak/>
         <w:t xml:space="preserve">Firebase Hosting: um servidor que permite a hospedagem de scripts, sites, e projetos </w:t>
       </w:r>
       <w:r>
@@ -17054,7 +16371,6 @@
           <w:szCs w:val="20"/>
           <w:lang w:bidi="ar-SA"/>
         </w:rPr>
-        <w:lastRenderedPageBreak/>
         <w:t>FireAuth: um módulo de autenticação do firebase, para lidar com criação de contas, usuários e permissões.</w:t>
       </w:r>
       <w:r>
@@ -17306,7 +16622,7 @@
                     <pic:cNvPicPr/>
                   </pic:nvPicPr>
                   <pic:blipFill>
-                    <a:blip r:embed="rId25">
+                    <a:blip r:embed="rId27">
                       <a:extLst>
                         <a:ext uri="{28A0092B-C50C-407E-A947-70E740481C1C}">
                           <a14:useLocalDpi xmlns:a14="http://schemas.microsoft.com/office/drawing/2010/main" val="0"/>
@@ -17458,11 +16774,11 @@
           <w:numId w:val="2"/>
         </w:numPr>
       </w:pPr>
-      <w:bookmarkStart w:id="45" w:name="_Toc41066099"/>
+      <w:bookmarkStart w:id="51" w:name="_Toc41066099"/>
       <w:r>
         <w:t>Planejamento de Versões</w:t>
       </w:r>
-      <w:bookmarkEnd w:id="45"/>
+      <w:bookmarkEnd w:id="51"/>
     </w:p>
     <w:p>
       <w:pPr>
@@ -17586,7 +16902,17 @@
           <w:szCs w:val="20"/>
           <w:lang w:bidi="ar-SA"/>
         </w:rPr>
-        <w:t>[RFS3] Registro de humor</w:t>
+        <w:t>[RFS4</w:t>
+      </w:r>
+      <w:r>
+        <w:rPr>
+          <w:rFonts w:ascii="Arial" w:eastAsia="Times New Roman" w:hAnsi="Arial" w:cs="Arial"/>
+          <w:iCs/>
+          <w:sz w:val="22"/>
+          <w:szCs w:val="20"/>
+          <w:lang w:bidi="ar-SA"/>
+        </w:rPr>
+        <w:t>] Registro de humor</w:t>
       </w:r>
     </w:p>
     <w:p>
@@ -17616,7 +16942,6 @@
           <w:szCs w:val="20"/>
           <w:lang w:bidi="ar-SA"/>
         </w:rPr>
-        <w:lastRenderedPageBreak/>
         <w:t xml:space="preserve">[RFS11] </w:t>
       </w:r>
       <w:r>
@@ -17981,11 +17306,11 @@
           <w:numId w:val="2"/>
         </w:numPr>
       </w:pPr>
-      <w:bookmarkStart w:id="46" w:name="_Toc41066100"/>
+      <w:bookmarkStart w:id="52" w:name="_Toc41066100"/>
       <w:r>
         <w:t>Estimativa de custo</w:t>
       </w:r>
-      <w:bookmarkEnd w:id="46"/>
+      <w:bookmarkEnd w:id="52"/>
     </w:p>
     <w:p>
       <w:pPr>
@@ -18083,7 +17408,7 @@
                     </pic:cNvPicPr>
                   </pic:nvPicPr>
                   <pic:blipFill>
-                    <a:blip r:embed="rId26">
+                    <a:blip r:embed="rId28">
                       <a:extLst>
                         <a:ext uri="{28A0092B-C50C-407E-A947-70E740481C1C}">
                           <a14:useLocalDpi xmlns:a14="http://schemas.microsoft.com/office/drawing/2010/main" val="0"/>
@@ -18378,7 +17703,7 @@
                     </pic:cNvPicPr>
                   </pic:nvPicPr>
                   <pic:blipFill>
-                    <a:blip r:embed="rId27">
+                    <a:blip r:embed="rId29">
                       <a:extLst>
                         <a:ext uri="{28A0092B-C50C-407E-A947-70E740481C1C}">
                           <a14:useLocalDpi xmlns:a14="http://schemas.microsoft.com/office/drawing/2010/main" val="0"/>
@@ -18526,7 +17851,7 @@
                     </pic:cNvPicPr>
                   </pic:nvPicPr>
                   <pic:blipFill>
-                    <a:blip r:embed="rId28">
+                    <a:blip r:embed="rId30">
                       <a:extLst>
                         <a:ext uri="{28A0092B-C50C-407E-A947-70E740481C1C}">
                           <a14:useLocalDpi xmlns:a14="http://schemas.microsoft.com/office/drawing/2010/main" val="0"/>
@@ -18621,7 +17946,7 @@
                     </pic:cNvPicPr>
                   </pic:nvPicPr>
                   <pic:blipFill>
-                    <a:blip r:embed="rId29">
+                    <a:blip r:embed="rId31">
                       <a:extLst>
                         <a:ext uri="{28A0092B-C50C-407E-A947-70E740481C1C}">
                           <a14:useLocalDpi xmlns:a14="http://schemas.microsoft.com/office/drawing/2010/main" val="0"/>
@@ -18768,7 +18093,7 @@
                     <pic:cNvPicPr/>
                   </pic:nvPicPr>
                   <pic:blipFill>
-                    <a:blip r:embed="rId30"/>
+                    <a:blip r:embed="rId32"/>
                     <a:stretch>
                       <a:fillRect/>
                     </a:stretch>
@@ -18902,11 +18227,11 @@
           <w:numId w:val="2"/>
         </w:numPr>
       </w:pPr>
-      <w:bookmarkStart w:id="47" w:name="_Toc41066101"/>
+      <w:bookmarkStart w:id="53" w:name="_Toc41066101"/>
       <w:r>
         <w:t>Referências</w:t>
       </w:r>
-      <w:bookmarkEnd w:id="47"/>
+      <w:bookmarkEnd w:id="53"/>
     </w:p>
     <w:p>
       <w:pPr>
@@ -18985,7 +18310,7 @@
         </w:rPr>
         <w:t xml:space="preserve"> </w:t>
       </w:r>
-      <w:hyperlink r:id="rId31" w:history="1">
+      <w:hyperlink r:id="rId33" w:history="1">
         <w:r>
           <w:rPr>
             <w:rStyle w:val="Hyperlink"/>
@@ -19055,8 +18380,8 @@
       </w:pPr>
     </w:p>
     <w:sectPr>
-      <w:headerReference w:type="default" r:id="rId32"/>
-      <w:footerReference w:type="default" r:id="rId33"/>
+      <w:headerReference w:type="default" r:id="rId34"/>
+      <w:footerReference w:type="default" r:id="rId35"/>
       <w:pgSz w:w="11906" w:h="16838"/>
       <w:pgMar w:top="1701" w:right="1466" w:bottom="1899" w:left="990" w:header="720" w:footer="731" w:gutter="0"/>
       <w:cols w:space="720"/>
@@ -19067,8 +18392,136 @@
 </w:document>
 </file>
 
+<file path=word/comments.xml><?xml version="1.0" encoding="utf-8"?>
+<w:comments xmlns:wpc="http://schemas.microsoft.com/office/word/2010/wordprocessingCanvas" xmlns:mc="http://schemas.openxmlformats.org/markup-compatibility/2006" xmlns:o="urn:schemas-microsoft-com:office:office" xmlns:r="http://schemas.openxmlformats.org/officeDocument/2006/relationships" xmlns:m="http://schemas.openxmlformats.org/officeDocument/2006/math" xmlns:v="urn:schemas-microsoft-com:vml" xmlns:wp14="http://schemas.microsoft.com/office/word/2010/wordprocessingDrawing" xmlns:wp="http://schemas.openxmlformats.org/drawingml/2006/wordprocessingDrawing" xmlns:w10="urn:schemas-microsoft-com:office:word" xmlns:w="http://schemas.openxmlformats.org/wordprocessingml/2006/main" xmlns:w14="http://schemas.microsoft.com/office/word/2010/wordml" xmlns:w15="http://schemas.microsoft.com/office/word/2012/wordml" xmlns:wpg="http://schemas.microsoft.com/office/word/2010/wordprocessingGroup" xmlns:wpi="http://schemas.microsoft.com/office/word/2010/wordprocessingInk" xmlns:wne="http://schemas.microsoft.com/office/word/2006/wordml" xmlns:wps="http://schemas.microsoft.com/office/word/2010/wordprocessingShape" mc:Ignorable="w14 w15 wp14">
+  <w:comment w:id="40" w:author="Aloisio Caetano" w:date="2020-05-29T13:23:00Z" w:initials="AC">
+    <w:p>
+      <w:pPr>
+        <w:pStyle w:val="Textodecomentrio"/>
+      </w:pPr>
+      <w:r>
+        <w:rPr>
+          <w:rStyle w:val="Refdecomentrio"/>
+        </w:rPr>
+        <w:annotationRef/>
+      </w:r>
+      <w:r>
+        <w:t>O que vocês estão chamando de consultas especiais? ”, se tem alguma coisa que é especial é porque tem alguma coisa que não é especial, seria normal</w:t>
+      </w:r>
+    </w:p>
+    <w:p>
+      <w:pPr>
+        <w:pStyle w:val="Textodecomentrio"/>
+      </w:pPr>
+      <w:r>
+        <w:t xml:space="preserve">No banco, isso deverá ser diferenciado? Ou seja, vocês acham importante saber se a consulta foi uma consulta especial ou se foi uma consulta “normal”? Outra questão que coloco aqui, do jeito que vocês colocam ai, parece que o psicólogo só pode agendar essas consultas especiais e as “normais? Eles não agendam? </w:t>
+      </w:r>
+    </w:p>
+  </w:comment>
+  <w:comment w:id="41" w:author="Aloisio Caetano" w:date="2020-05-29T13:07:00Z" w:initials="AC">
+    <w:p>
+      <w:pPr>
+        <w:pStyle w:val="Textodecomentrio"/>
+      </w:pPr>
+      <w:r>
+        <w:rPr>
+          <w:rStyle w:val="Refdecomentrio"/>
+        </w:rPr>
+        <w:annotationRef/>
+      </w:r>
+      <w:r>
+        <w:t>Acho que essas regras de negócio que diz respeito à consulta não deveriam estar aqui</w:t>
+      </w:r>
+    </w:p>
+  </w:comment>
+  <w:comment w:id="42" w:author="Aloisio Caetano" w:date="2020-05-29T13:09:00Z" w:initials="AC">
+    <w:p>
+      <w:pPr>
+        <w:pStyle w:val="Textodecomentrio"/>
+      </w:pPr>
+      <w:r>
+        <w:rPr>
+          <w:rStyle w:val="Refdecomentrio"/>
+        </w:rPr>
+        <w:annotationRef/>
+      </w:r>
+      <w:r>
+        <w:t>Eu acho que essas regras de negócio deveriam ser colocadas nos requisitos funcionais de consulta e relato respectivamente</w:t>
+      </w:r>
+    </w:p>
+  </w:comment>
+  <w:comment w:id="43" w:author="Aloisio Caetano" w:date="2020-05-29T15:56:00Z" w:initials="AC">
+    <w:p>
+      <w:pPr>
+        <w:pStyle w:val="Textodecomentrio"/>
+      </w:pPr>
+      <w:r>
+        <w:rPr>
+          <w:rStyle w:val="Refdecomentrio"/>
+        </w:rPr>
+        <w:annotationRef/>
+      </w:r>
+      <w:r>
+        <w:t>??? então se a conversão não funcionar, o relato não é armazenado?</w:t>
+      </w:r>
+    </w:p>
+  </w:comment>
+  <w:comment w:id="47" w:author="Aloisio Caetano" w:date="2020-06-01T23:55:00Z" w:initials="AC">
+    <w:p>
+      <w:pPr>
+        <w:pStyle w:val="Textodecomentrio"/>
+      </w:pPr>
+      <w:r>
+        <w:rPr>
+          <w:rStyle w:val="Refdecomentrio"/>
+        </w:rPr>
+        <w:annotationRef/>
+      </w:r>
+      <w:r>
+        <w:t xml:space="preserve">Pode existir outro tipo de usuário? Caso não possa, a G/E é total também. </w:t>
+      </w:r>
+    </w:p>
+    <w:p>
+      <w:pPr>
+        <w:pStyle w:val="Textodecomentrio"/>
+      </w:pPr>
+      <w:r>
+        <w:t xml:space="preserve">Eu penso que a entidade prontuário pode ser simplesmente um atributo do relacionamento consulta, seria necessário modelar o relacionamento consulta como uma entidade associativa se o relacionamento de consulta com prontuário fosse 1xN, como é 1x1, não tem necessidade, a menos que vocês me digam que isso pode evoluir para um relacionamento 1xN no futuro.  </w:t>
+      </w:r>
+    </w:p>
+  </w:comment>
+  <w:comment w:id="49" w:author="Aloisio Caetano" w:date="2020-06-01T13:53:00Z" w:initials="AC">
+    <w:p>
+      <w:pPr>
+        <w:pStyle w:val="Textodecomentrio"/>
+      </w:pPr>
+      <w:r>
+        <w:rPr>
+          <w:rStyle w:val="Refdecomentrio"/>
+        </w:rPr>
+        <w:annotationRef/>
+      </w:r>
+      <w:r>
+        <w:t>Vocês precisam tomar cuidado com o verbo consultar. Na tabela , Consultar todos os pacientes siginifca acessar o cadastro dos pacientes ou consultar de fazer uma consulta?</w:t>
+      </w:r>
+    </w:p>
+  </w:comment>
+</w:comments>
+</file>
+
+<file path=word/commentsExtended.xml><?xml version="1.0" encoding="utf-8"?>
+<w15:commentsEx xmlns:wpc="http://schemas.microsoft.com/office/word/2010/wordprocessingCanvas" xmlns:mc="http://schemas.openxmlformats.org/markup-compatibility/2006" xmlns:o="urn:schemas-microsoft-com:office:office" xmlns:r="http://schemas.openxmlformats.org/officeDocument/2006/relationships" xmlns:m="http://schemas.openxmlformats.org/officeDocument/2006/math" xmlns:v="urn:schemas-microsoft-com:vml" xmlns:wp14="http://schemas.microsoft.com/office/word/2010/wordprocessingDrawing" xmlns:wp="http://schemas.openxmlformats.org/drawingml/2006/wordprocessingDrawing" xmlns:w10="urn:schemas-microsoft-com:office:word" xmlns:w="http://schemas.openxmlformats.org/wordprocessingml/2006/main" xmlns:w14="http://schemas.microsoft.com/office/word/2010/wordml" xmlns:w15="http://schemas.microsoft.com/office/word/2012/wordml" xmlns:wpg="http://schemas.microsoft.com/office/word/2010/wordprocessingGroup" xmlns:wpi="http://schemas.microsoft.com/office/word/2010/wordprocessingInk" xmlns:wne="http://schemas.microsoft.com/office/word/2006/wordml" xmlns:wps="http://schemas.microsoft.com/office/word/2010/wordprocessingShape" mc:Ignorable="w14 w15 wp14">
+  <w15:commentEx w15:paraId="6429D2EC" w15:done="0"/>
+  <w15:commentEx w15:paraId="7E6D4F91" w15:done="0"/>
+  <w15:commentEx w15:paraId="781774D6" w15:done="0"/>
+  <w15:commentEx w15:paraId="5A5D1204" w15:done="0"/>
+  <w15:commentEx w15:paraId="32F46672" w15:done="0"/>
+  <w15:commentEx w15:paraId="7750644E" w15:done="0"/>
+</w15:commentsEx>
+</file>
+
 <file path=word/endnotes.xml><?xml version="1.0" encoding="utf-8"?>
-<w:endnotes xmlns:wpc="http://schemas.microsoft.com/office/word/2010/wordprocessingCanvas" xmlns:cx="http://schemas.microsoft.com/office/drawing/2014/chartex" xmlns:cx1="http://schemas.microsoft.com/office/drawing/2015/9/8/chartex" xmlns:mc="http://schemas.openxmlformats.org/markup-compatibility/2006" xmlns:o="urn:schemas-microsoft-com:office:office" xmlns:r="http://schemas.openxmlformats.org/officeDocument/2006/relationships" xmlns:m="http://schemas.openxmlformats.org/officeDocument/2006/math" xmlns:v="urn:schemas-microsoft-com:vml" xmlns:wp14="http://schemas.microsoft.com/office/word/2010/wordprocessingDrawing" xmlns:wp="http://schemas.openxmlformats.org/drawingml/2006/wordprocessingDrawing" xmlns:w10="urn:schemas-microsoft-com:office:word" xmlns:w="http://schemas.openxmlformats.org/wordprocessingml/2006/main" xmlns:w14="http://schemas.microsoft.com/office/word/2010/wordml" xmlns:w15="http://schemas.microsoft.com/office/word/2012/wordml" xmlns:w16se="http://schemas.microsoft.com/office/word/2015/wordml/symex" xmlns:wpg="http://schemas.microsoft.com/office/word/2010/wordprocessingGroup" xmlns:wpi="http://schemas.microsoft.com/office/word/2010/wordprocessingInk" xmlns:wne="http://schemas.microsoft.com/office/word/2006/wordml" xmlns:wps="http://schemas.microsoft.com/office/word/2010/wordprocessingShape" mc:Ignorable="w14 w15 w16se wp14">
+<w:endnotes xmlns:wpc="http://schemas.microsoft.com/office/word/2010/wordprocessingCanvas" xmlns:mc="http://schemas.openxmlformats.org/markup-compatibility/2006" xmlns:o="urn:schemas-microsoft-com:office:office" xmlns:r="http://schemas.openxmlformats.org/officeDocument/2006/relationships" xmlns:m="http://schemas.openxmlformats.org/officeDocument/2006/math" xmlns:v="urn:schemas-microsoft-com:vml" xmlns:wp14="http://schemas.microsoft.com/office/word/2010/wordprocessingDrawing" xmlns:wp="http://schemas.openxmlformats.org/drawingml/2006/wordprocessingDrawing" xmlns:w10="urn:schemas-microsoft-com:office:word" xmlns:w="http://schemas.openxmlformats.org/wordprocessingml/2006/main" xmlns:w14="http://schemas.microsoft.com/office/word/2010/wordml" xmlns:w15="http://schemas.microsoft.com/office/word/2012/wordml" xmlns:wpg="http://schemas.microsoft.com/office/word/2010/wordprocessingGroup" xmlns:wpi="http://schemas.microsoft.com/office/word/2010/wordprocessingInk" xmlns:wne="http://schemas.microsoft.com/office/word/2006/wordml" xmlns:wps="http://schemas.microsoft.com/office/word/2010/wordprocessingShape" mc:Ignorable="w14 w15 wp14">
   <w:endnote w:type="separator" w:id="-1">
     <w:p>
       <w:r>
@@ -19087,7 +18540,7 @@
 </file>
 
 <file path=word/footer1.xml><?xml version="1.0" encoding="utf-8"?>
-<w:ftr xmlns:wpc="http://schemas.microsoft.com/office/word/2010/wordprocessingCanvas" xmlns:cx="http://schemas.microsoft.com/office/drawing/2014/chartex" xmlns:cx1="http://schemas.microsoft.com/office/drawing/2015/9/8/chartex" xmlns:mc="http://schemas.openxmlformats.org/markup-compatibility/2006" xmlns:o="urn:schemas-microsoft-com:office:office" xmlns:r="http://schemas.openxmlformats.org/officeDocument/2006/relationships" xmlns:m="http://schemas.openxmlformats.org/officeDocument/2006/math" xmlns:v="urn:schemas-microsoft-com:vml" xmlns:wp14="http://schemas.microsoft.com/office/word/2010/wordprocessingDrawing" xmlns:wp="http://schemas.openxmlformats.org/drawingml/2006/wordprocessingDrawing" xmlns:w10="urn:schemas-microsoft-com:office:word" xmlns:w="http://schemas.openxmlformats.org/wordprocessingml/2006/main" xmlns:w14="http://schemas.microsoft.com/office/word/2010/wordml" xmlns:w15="http://schemas.microsoft.com/office/word/2012/wordml" xmlns:w16se="http://schemas.microsoft.com/office/word/2015/wordml/symex" xmlns:wpg="http://schemas.microsoft.com/office/word/2010/wordprocessingGroup" xmlns:wpi="http://schemas.microsoft.com/office/word/2010/wordprocessingInk" xmlns:wne="http://schemas.microsoft.com/office/word/2006/wordml" xmlns:wps="http://schemas.microsoft.com/office/word/2010/wordprocessingShape" mc:Ignorable="w14 w15 w16se wp14">
+<w:ftr xmlns:wpc="http://schemas.microsoft.com/office/word/2010/wordprocessingCanvas" xmlns:mc="http://schemas.openxmlformats.org/markup-compatibility/2006" xmlns:o="urn:schemas-microsoft-com:office:office" xmlns:r="http://schemas.openxmlformats.org/officeDocument/2006/relationships" xmlns:m="http://schemas.openxmlformats.org/officeDocument/2006/math" xmlns:v="urn:schemas-microsoft-com:vml" xmlns:wp14="http://schemas.microsoft.com/office/word/2010/wordprocessingDrawing" xmlns:wp="http://schemas.openxmlformats.org/drawingml/2006/wordprocessingDrawing" xmlns:w10="urn:schemas-microsoft-com:office:word" xmlns:w="http://schemas.openxmlformats.org/wordprocessingml/2006/main" xmlns:w14="http://schemas.microsoft.com/office/word/2010/wordml" xmlns:w15="http://schemas.microsoft.com/office/word/2012/wordml" xmlns:wpg="http://schemas.microsoft.com/office/word/2010/wordprocessingGroup" xmlns:wpi="http://schemas.microsoft.com/office/word/2010/wordprocessingInk" xmlns:wne="http://schemas.microsoft.com/office/word/2006/wordml" xmlns:wps="http://schemas.microsoft.com/office/word/2010/wordprocessingShape" mc:Ignorable="w14 w15 wp14">
   <w:tbl>
     <w:tblPr>
       <w:tblW w:w="9072" w:type="dxa"/>
@@ -19201,7 +18654,7 @@
             <w:rPr>
               <w:lang w:val="en-US" w:eastAsia="en-US"/>
             </w:rPr>
-            <w:t xml:space="preserve"> versão: 2.5</w:t>
+            <w:t xml:space="preserve"> versão: 2.7</w:t>
           </w:r>
         </w:p>
         <w:p>
@@ -19243,7 +18696,7 @@
 </file>
 
 <file path=word/footnotes.xml><?xml version="1.0" encoding="utf-8"?>
-<w:footnotes xmlns:wpc="http://schemas.microsoft.com/office/word/2010/wordprocessingCanvas" xmlns:cx="http://schemas.microsoft.com/office/drawing/2014/chartex" xmlns:cx1="http://schemas.microsoft.com/office/drawing/2015/9/8/chartex" xmlns:mc="http://schemas.openxmlformats.org/markup-compatibility/2006" xmlns:o="urn:schemas-microsoft-com:office:office" xmlns:r="http://schemas.openxmlformats.org/officeDocument/2006/relationships" xmlns:m="http://schemas.openxmlformats.org/officeDocument/2006/math" xmlns:v="urn:schemas-microsoft-com:vml" xmlns:wp14="http://schemas.microsoft.com/office/word/2010/wordprocessingDrawing" xmlns:wp="http://schemas.openxmlformats.org/drawingml/2006/wordprocessingDrawing" xmlns:w10="urn:schemas-microsoft-com:office:word" xmlns:w="http://schemas.openxmlformats.org/wordprocessingml/2006/main" xmlns:w14="http://schemas.microsoft.com/office/word/2010/wordml" xmlns:w15="http://schemas.microsoft.com/office/word/2012/wordml" xmlns:w16se="http://schemas.microsoft.com/office/word/2015/wordml/symex" xmlns:wpg="http://schemas.microsoft.com/office/word/2010/wordprocessingGroup" xmlns:wpi="http://schemas.microsoft.com/office/word/2010/wordprocessingInk" xmlns:wne="http://schemas.microsoft.com/office/word/2006/wordml" xmlns:wps="http://schemas.microsoft.com/office/word/2010/wordprocessingShape" mc:Ignorable="w14 w15 w16se wp14">
+<w:footnotes xmlns:wpc="http://schemas.microsoft.com/office/word/2010/wordprocessingCanvas" xmlns:mc="http://schemas.openxmlformats.org/markup-compatibility/2006" xmlns:o="urn:schemas-microsoft-com:office:office" xmlns:r="http://schemas.openxmlformats.org/officeDocument/2006/relationships" xmlns:m="http://schemas.openxmlformats.org/officeDocument/2006/math" xmlns:v="urn:schemas-microsoft-com:vml" xmlns:wp14="http://schemas.microsoft.com/office/word/2010/wordprocessingDrawing" xmlns:wp="http://schemas.openxmlformats.org/drawingml/2006/wordprocessingDrawing" xmlns:w10="urn:schemas-microsoft-com:office:word" xmlns:w="http://schemas.openxmlformats.org/wordprocessingml/2006/main" xmlns:w14="http://schemas.microsoft.com/office/word/2010/wordml" xmlns:w15="http://schemas.microsoft.com/office/word/2012/wordml" xmlns:wpg="http://schemas.microsoft.com/office/word/2010/wordprocessingGroup" xmlns:wpi="http://schemas.microsoft.com/office/word/2010/wordprocessingInk" xmlns:wne="http://schemas.microsoft.com/office/word/2006/wordml" xmlns:wps="http://schemas.microsoft.com/office/word/2010/wordprocessingShape" mc:Ignorable="w14 w15 wp14">
   <w:footnote w:type="separator" w:id="-1">
     <w:p>
       <w:r>
@@ -19262,7 +18715,7 @@
 </file>
 
 <file path=word/header1.xml><?xml version="1.0" encoding="utf-8"?>
-<w:hdr xmlns:wpc="http://schemas.microsoft.com/office/word/2010/wordprocessingCanvas" xmlns:cx="http://schemas.microsoft.com/office/drawing/2014/chartex" xmlns:cx1="http://schemas.microsoft.com/office/drawing/2015/9/8/chartex" xmlns:mc="http://schemas.openxmlformats.org/markup-compatibility/2006" xmlns:o="urn:schemas-microsoft-com:office:office" xmlns:r="http://schemas.openxmlformats.org/officeDocument/2006/relationships" xmlns:m="http://schemas.openxmlformats.org/officeDocument/2006/math" xmlns:v="urn:schemas-microsoft-com:vml" xmlns:wp14="http://schemas.microsoft.com/office/word/2010/wordprocessingDrawing" xmlns:wp="http://schemas.openxmlformats.org/drawingml/2006/wordprocessingDrawing" xmlns:w10="urn:schemas-microsoft-com:office:word" xmlns:w="http://schemas.openxmlformats.org/wordprocessingml/2006/main" xmlns:w14="http://schemas.microsoft.com/office/word/2010/wordml" xmlns:w15="http://schemas.microsoft.com/office/word/2012/wordml" xmlns:w16se="http://schemas.microsoft.com/office/word/2015/wordml/symex" xmlns:wpg="http://schemas.microsoft.com/office/word/2010/wordprocessingGroup" xmlns:wpi="http://schemas.microsoft.com/office/word/2010/wordprocessingInk" xmlns:wne="http://schemas.microsoft.com/office/word/2006/wordml" xmlns:wps="http://schemas.microsoft.com/office/word/2010/wordprocessingShape" mc:Ignorable="w14 w15 w16se wp14">
+<w:hdr xmlns:wpc="http://schemas.microsoft.com/office/word/2010/wordprocessingCanvas" xmlns:mc="http://schemas.openxmlformats.org/markup-compatibility/2006" xmlns:o="urn:schemas-microsoft-com:office:office" xmlns:r="http://schemas.openxmlformats.org/officeDocument/2006/relationships" xmlns:m="http://schemas.openxmlformats.org/officeDocument/2006/math" xmlns:v="urn:schemas-microsoft-com:vml" xmlns:wp14="http://schemas.microsoft.com/office/word/2010/wordprocessingDrawing" xmlns:wp="http://schemas.openxmlformats.org/drawingml/2006/wordprocessingDrawing" xmlns:w10="urn:schemas-microsoft-com:office:word" xmlns:w="http://schemas.openxmlformats.org/wordprocessingml/2006/main" xmlns:w14="http://schemas.microsoft.com/office/word/2010/wordml" xmlns:w15="http://schemas.microsoft.com/office/word/2012/wordml" xmlns:wpg="http://schemas.microsoft.com/office/word/2010/wordprocessingGroup" xmlns:wpi="http://schemas.microsoft.com/office/word/2010/wordprocessingInk" xmlns:wne="http://schemas.microsoft.com/office/word/2006/wordml" xmlns:wps="http://schemas.microsoft.com/office/word/2010/wordprocessingShape" mc:Ignorable="w14 w15 wp14">
   <w:tbl>
     <w:tblPr>
       <w:tblW w:w="9372" w:type="dxa"/>
@@ -19308,10 +18761,10 @@
               <w:lang w:eastAsia="pt-BR"/>
             </w:rPr>
             <w:drawing>
-              <wp:inline distT="0" distB="0" distL="0" distR="0" wp14:anchorId="559BEE59" wp14:editId="5A13B18F">
-                <wp:extent cx="903605" cy="358778"/>
-                <wp:effectExtent l="0" t="0" r="0" b="3175"/>
-                <wp:docPr id="3" name="Imagem 3"/>
+              <wp:inline distT="0" distB="0" distL="0" distR="0" wp14:anchorId="549A42F3" wp14:editId="2652E8E3">
+                <wp:extent cx="685800" cy="685800"/>
+                <wp:effectExtent l="0" t="0" r="0" b="0"/>
+                <wp:docPr id="18" name="Imagem 18" descr="C:\Users\Keeel\AppData\Local\Microsoft\Windows\INetCache\Content.Word\LOGO2.png"/>
                 <wp:cNvGraphicFramePr>
                   <a:graphicFrameLocks xmlns:a="http://schemas.openxmlformats.org/drawingml/2006/main" noChangeAspect="1"/>
                 </wp:cNvGraphicFramePr>
@@ -19319,23 +18772,36 @@
                   <a:graphicData uri="http://schemas.openxmlformats.org/drawingml/2006/picture">
                     <pic:pic xmlns:pic="http://schemas.openxmlformats.org/drawingml/2006/picture">
                       <pic:nvPicPr>
-                        <pic:cNvPr id="1" name=""/>
-                        <pic:cNvPicPr/>
+                        <pic:cNvPr id="0" name="Picture 2" descr="C:\Users\Keeel\AppData\Local\Microsoft\Windows\INetCache\Content.Word\LOGO2.png"/>
+                        <pic:cNvPicPr>
+                          <a:picLocks noChangeAspect="1" noChangeArrowheads="1"/>
+                        </pic:cNvPicPr>
                       </pic:nvPicPr>
                       <pic:blipFill>
-                        <a:blip r:embed="rId1"/>
+                        <a:blip r:embed="rId1">
+                          <a:extLst>
+                            <a:ext uri="{28A0092B-C50C-407E-A947-70E740481C1C}">
+                              <a14:useLocalDpi xmlns:a14="http://schemas.microsoft.com/office/drawing/2010/main" val="0"/>
+                            </a:ext>
+                          </a:extLst>
+                        </a:blip>
+                        <a:srcRect/>
                         <a:stretch>
                           <a:fillRect/>
                         </a:stretch>
                       </pic:blipFill>
-                      <pic:spPr>
+                      <pic:spPr bwMode="auto">
                         <a:xfrm>
                           <a:off x="0" y="0"/>
-                          <a:ext cx="903605" cy="358778"/>
+                          <a:ext cx="685800" cy="685800"/>
                         </a:xfrm>
                         <a:prstGeom prst="rect">
                           <a:avLst/>
                         </a:prstGeom>
+                        <a:noFill/>
+                        <a:ln>
+                          <a:noFill/>
+                        </a:ln>
                       </pic:spPr>
                     </pic:pic>
                   </a:graphicData>
@@ -19373,7 +18839,7 @@
 </file>
 
 <file path=word/numbering.xml><?xml version="1.0" encoding="utf-8"?>
-<w:numbering xmlns:wpc="http://schemas.microsoft.com/office/word/2010/wordprocessingCanvas" xmlns:cx="http://schemas.microsoft.com/office/drawing/2014/chartex" xmlns:cx1="http://schemas.microsoft.com/office/drawing/2015/9/8/chartex" xmlns:mc="http://schemas.openxmlformats.org/markup-compatibility/2006" xmlns:o="urn:schemas-microsoft-com:office:office" xmlns:r="http://schemas.openxmlformats.org/officeDocument/2006/relationships" xmlns:m="http://schemas.openxmlformats.org/officeDocument/2006/math" xmlns:v="urn:schemas-microsoft-com:vml" xmlns:wp14="http://schemas.microsoft.com/office/word/2010/wordprocessingDrawing" xmlns:wp="http://schemas.openxmlformats.org/drawingml/2006/wordprocessingDrawing" xmlns:w10="urn:schemas-microsoft-com:office:word" xmlns:w="http://schemas.openxmlformats.org/wordprocessingml/2006/main" xmlns:w14="http://schemas.microsoft.com/office/word/2010/wordml" xmlns:w15="http://schemas.microsoft.com/office/word/2012/wordml" xmlns:w16se="http://schemas.microsoft.com/office/word/2015/wordml/symex" xmlns:wpg="http://schemas.microsoft.com/office/word/2010/wordprocessingGroup" xmlns:wpi="http://schemas.microsoft.com/office/word/2010/wordprocessingInk" xmlns:wne="http://schemas.microsoft.com/office/word/2006/wordml" xmlns:wps="http://schemas.microsoft.com/office/word/2010/wordprocessingShape" mc:Ignorable="w14 w15 w16se wp14">
+<w:numbering xmlns:wpc="http://schemas.microsoft.com/office/word/2010/wordprocessingCanvas" xmlns:mc="http://schemas.openxmlformats.org/markup-compatibility/2006" xmlns:o="urn:schemas-microsoft-com:office:office" xmlns:r="http://schemas.openxmlformats.org/officeDocument/2006/relationships" xmlns:m="http://schemas.openxmlformats.org/officeDocument/2006/math" xmlns:v="urn:schemas-microsoft-com:vml" xmlns:wp14="http://schemas.microsoft.com/office/word/2010/wordprocessingDrawing" xmlns:wp="http://schemas.openxmlformats.org/drawingml/2006/wordprocessingDrawing" xmlns:w10="urn:schemas-microsoft-com:office:word" xmlns:w="http://schemas.openxmlformats.org/wordprocessingml/2006/main" xmlns:w14="http://schemas.microsoft.com/office/word/2010/wordml" xmlns:w15="http://schemas.microsoft.com/office/word/2012/wordml" xmlns:wpg="http://schemas.microsoft.com/office/word/2010/wordprocessingGroup" xmlns:wpi="http://schemas.microsoft.com/office/word/2010/wordprocessingInk" xmlns:wne="http://schemas.microsoft.com/office/word/2006/wordml" xmlns:wps="http://schemas.microsoft.com/office/word/2010/wordprocessingShape" mc:Ignorable="w14 w15 wp14">
   <w:abstractNum w:abstractNumId="0" w15:restartNumberingAfterBreak="0">
     <w:nsid w:val="0B8515E1"/>
     <w:multiLevelType w:val="multilevel"/>
@@ -23777,8 +23243,16 @@
 </w:numbering>
 </file>
 
+<file path=word/people.xml><?xml version="1.0" encoding="utf-8"?>
+<w15:people xmlns:wpc="http://schemas.microsoft.com/office/word/2010/wordprocessingCanvas" xmlns:mc="http://schemas.openxmlformats.org/markup-compatibility/2006" xmlns:o="urn:schemas-microsoft-com:office:office" xmlns:r="http://schemas.openxmlformats.org/officeDocument/2006/relationships" xmlns:m="http://schemas.openxmlformats.org/officeDocument/2006/math" xmlns:v="urn:schemas-microsoft-com:vml" xmlns:wp14="http://schemas.microsoft.com/office/word/2010/wordprocessingDrawing" xmlns:wp="http://schemas.openxmlformats.org/drawingml/2006/wordprocessingDrawing" xmlns:w10="urn:schemas-microsoft-com:office:word" xmlns:w="http://schemas.openxmlformats.org/wordprocessingml/2006/main" xmlns:w14="http://schemas.microsoft.com/office/word/2010/wordml" xmlns:w15="http://schemas.microsoft.com/office/word/2012/wordml" xmlns:wpg="http://schemas.microsoft.com/office/word/2010/wordprocessingGroup" xmlns:wpi="http://schemas.microsoft.com/office/word/2010/wordprocessingInk" xmlns:wne="http://schemas.microsoft.com/office/word/2006/wordml" xmlns:wps="http://schemas.microsoft.com/office/word/2010/wordprocessingShape" mc:Ignorable="w14 w15 wp14">
+  <w15:person w15:author="Aloisio Caetano">
+    <w15:presenceInfo w15:providerId="Windows Live" w15:userId="6f13ed8e8863d1a5"/>
+  </w15:person>
+</w15:people>
+</file>
+
 <file path=word/styles.xml><?xml version="1.0" encoding="utf-8"?>
-<w:styles xmlns:mc="http://schemas.openxmlformats.org/markup-compatibility/2006" xmlns:r="http://schemas.openxmlformats.org/officeDocument/2006/relationships" xmlns:w="http://schemas.openxmlformats.org/wordprocessingml/2006/main" xmlns:w14="http://schemas.microsoft.com/office/word/2010/wordml" xmlns:w15="http://schemas.microsoft.com/office/word/2012/wordml" xmlns:w16se="http://schemas.microsoft.com/office/word/2015/wordml/symex" mc:Ignorable="w14 w15 w16se">
+<w:styles xmlns:mc="http://schemas.openxmlformats.org/markup-compatibility/2006" xmlns:r="http://schemas.openxmlformats.org/officeDocument/2006/relationships" xmlns:w="http://schemas.openxmlformats.org/wordprocessingml/2006/main" xmlns:w14="http://schemas.microsoft.com/office/word/2010/wordml" xmlns:w15="http://schemas.microsoft.com/office/word/2012/wordml" mc:Ignorable="w14 w15">
   <w:docDefaults>
     <w:rPrDefault>
       <w:rPr>
@@ -24329,6 +23803,7 @@
   <w:style w:type="character" w:default="1" w:styleId="Fontepargpadro">
     <w:name w:val="Default Paragraph Font"/>
     <w:uiPriority w:val="1"/>
+    <w:semiHidden/>
     <w:unhideWhenUsed/>
   </w:style>
   <w:style w:type="table" w:default="1" w:styleId="Tabelanormal">
@@ -25576,7 +25051,7 @@
 </file>
 
 <file path=customXml/itemProps1.xml><?xml version="1.0" encoding="utf-8"?>
-<ds:datastoreItem xmlns:ds="http://schemas.openxmlformats.org/officeDocument/2006/customXml" ds:itemID="{EC0D3B33-8686-4470-B578-D588493BA3D9}">
+<ds:datastoreItem xmlns:ds="http://schemas.openxmlformats.org/officeDocument/2006/customXml" ds:itemID="{961141B3-F8D9-4EAF-B5E6-7010A2F86C11}">
   <ds:schemaRefs>
     <ds:schemaRef ds:uri="http://schemas.openxmlformats.org/officeDocument/2006/bibliography"/>
   </ds:schemaRefs>

</xml_diff>

<commit_message>
Alteração cadastro do paciente BPMN
</commit_message>
<xml_diff>
--- a/Documento de Análise e DRE WhatsHappy.docx
+++ b/Documento de Análise e DRE WhatsHappy.docx
@@ -199,8 +199,6 @@
         <w:pStyle w:val="Standard"/>
         <w:jc w:val="right"/>
       </w:pPr>
-      <w:proofErr w:type="spellStart"/>
-      <w:proofErr w:type="gramStart"/>
       <w:r>
         <w:rPr>
           <w:rFonts w:ascii="Arial" w:hAnsi="Arial" w:cs="Arial"/>
@@ -210,8 +208,6 @@
         </w:rPr>
         <w:t>WhatsHappy</w:t>
       </w:r>
-      <w:proofErr w:type="spellEnd"/>
-      <w:proofErr w:type="gramEnd"/>
       <w:r>
         <w:rPr>
           <w:sz w:val="48"/>
@@ -284,7 +280,13 @@
         <w:rPr>
           <w:sz w:val="24"/>
         </w:rPr>
-        <w:t>2.7</w:t>
+        <w:t>2.</w:t>
+      </w:r>
+      <w:r>
+        <w:rPr>
+          <w:sz w:val="24"/>
+        </w:rPr>
+        <w:t>9</w:t>
       </w:r>
     </w:p>
     <w:p>
@@ -381,15 +383,7 @@
         <w:pStyle w:val="versao"/>
       </w:pPr>
       <w:r>
-        <w:t xml:space="preserve">Bruno Guilherme </w:t>
-      </w:r>
-      <w:proofErr w:type="spellStart"/>
-      <w:r>
-        <w:t>Lunardi</w:t>
-      </w:r>
-      <w:proofErr w:type="spellEnd"/>
-      <w:r>
-        <w:t xml:space="preserve"> </w:t>
+        <w:t xml:space="preserve">Bruno Guilherme Lunardi </w:t>
       </w:r>
       <w:r>
         <w:tab/>
@@ -2587,19 +2581,8 @@
                 <w:sz w:val="22"/>
                 <w:lang w:val="pt-BR"/>
               </w:rPr>
-              <w:t xml:space="preserve">Revisão da arquitetura e modelagem </w:t>
-            </w:r>
-            <w:proofErr w:type="spellStart"/>
-            <w:proofErr w:type="gramStart"/>
-            <w:r>
-              <w:rPr>
-                <w:sz w:val="22"/>
-                <w:lang w:val="pt-BR"/>
-              </w:rPr>
-              <w:t>noSQL</w:t>
-            </w:r>
-            <w:proofErr w:type="spellEnd"/>
-            <w:proofErr w:type="gramEnd"/>
+              <w:t>Revisão da arquitetura e modelagem noSQL</w:t>
+            </w:r>
             <w:r>
               <w:rPr>
                 <w:sz w:val="22"/>
@@ -2822,6 +2805,13 @@
               </w:rPr>
               <w:t>04/06</w:t>
             </w:r>
+            <w:r>
+              <w:rPr>
+                <w:sz w:val="22"/>
+                <w:lang w:val="pt-BR"/>
+              </w:rPr>
+              <w:t>/2020</w:t>
+            </w:r>
           </w:p>
         </w:tc>
         <w:tc>
@@ -2940,6 +2930,13 @@
                 <w:lang w:val="pt-BR"/>
               </w:rPr>
             </w:pPr>
+            <w:r>
+              <w:rPr>
+                <w:sz w:val="22"/>
+                <w:lang w:val="pt-BR"/>
+              </w:rPr>
+              <w:t>05/06/2020</w:t>
+            </w:r>
           </w:p>
         </w:tc>
         <w:tc>
@@ -2961,6 +2958,13 @@
                 <w:lang w:val="pt-BR"/>
               </w:rPr>
             </w:pPr>
+            <w:r>
+              <w:rPr>
+                <w:sz w:val="22"/>
+                <w:lang w:val="pt-BR"/>
+              </w:rPr>
+              <w:t>2.9</w:t>
+            </w:r>
           </w:p>
         </w:tc>
         <w:tc>
@@ -2982,6 +2986,13 @@
                 <w:lang w:val="pt-BR"/>
               </w:rPr>
             </w:pPr>
+            <w:r>
+              <w:rPr>
+                <w:sz w:val="22"/>
+                <w:lang w:val="pt-BR"/>
+              </w:rPr>
+              <w:t xml:space="preserve">Revisão </w:t>
+            </w:r>
           </w:p>
         </w:tc>
         <w:tc>
@@ -3004,6 +3015,13 @@
                 <w:lang w:val="pt-BR"/>
               </w:rPr>
             </w:pPr>
+            <w:r>
+              <w:rPr>
+                <w:sz w:val="22"/>
+                <w:lang w:val="pt-BR"/>
+              </w:rPr>
+              <w:t>Kelly</w:t>
+            </w:r>
           </w:p>
         </w:tc>
       </w:tr>
@@ -4876,8 +4894,6 @@
         </w:rPr>
         <w:t xml:space="preserve">. As demais seções apresentam a especificação do </w:t>
       </w:r>
-      <w:proofErr w:type="spellStart"/>
-      <w:proofErr w:type="gramStart"/>
       <w:r>
         <w:rPr>
           <w:rFonts w:ascii="Arial" w:hAnsi="Arial" w:cs="Arial"/>
@@ -4887,8 +4903,6 @@
         </w:rPr>
         <w:t>WhatsHappy</w:t>
       </w:r>
-      <w:proofErr w:type="spellEnd"/>
-      <w:proofErr w:type="gramEnd"/>
       <w:r>
         <w:rPr>
           <w:rFonts w:ascii="Arial" w:hAnsi="Arial" w:cs="Arial"/>
@@ -5008,35 +5022,23 @@
           <w:b/>
           <w:sz w:val="22"/>
         </w:rPr>
-        <w:t>Modelagem do Processo:</w:t>
-      </w:r>
-      <w:proofErr w:type="gramStart"/>
+        <w:t xml:space="preserve">Modelagem do Processo:  </w:t>
+      </w:r>
+      <w:r>
+        <w:rPr>
+          <w:rFonts w:ascii="Arial" w:hAnsi="Arial" w:cs="Arial"/>
+          <w:sz w:val="22"/>
+        </w:rPr>
+        <w:t xml:space="preserve">modelagem de todos os processos da aplicação </w:t>
+      </w:r>
       <w:r>
         <w:rPr>
           <w:rFonts w:ascii="Arial" w:hAnsi="Arial" w:cs="Arial"/>
           <w:b/>
           <w:sz w:val="22"/>
         </w:rPr>
-        <w:t xml:space="preserve">  </w:t>
-      </w:r>
-      <w:proofErr w:type="gramEnd"/>
-      <w:r>
-        <w:rPr>
-          <w:rFonts w:ascii="Arial" w:hAnsi="Arial" w:cs="Arial"/>
-          <w:sz w:val="22"/>
-        </w:rPr>
-        <w:t xml:space="preserve">modelagem de todos os processos da aplicação </w:t>
-      </w:r>
-      <w:proofErr w:type="spellStart"/>
-      <w:r>
-        <w:rPr>
-          <w:rFonts w:ascii="Arial" w:hAnsi="Arial" w:cs="Arial"/>
-          <w:b/>
-          <w:sz w:val="22"/>
-        </w:rPr>
         <w:t>WhatsHappy</w:t>
       </w:r>
-      <w:proofErr w:type="spellEnd"/>
     </w:p>
     <w:p>
       <w:pPr>
@@ -5433,16 +5435,11 @@
       <w:bookmarkStart w:id="5" w:name="_Toc41066085"/>
       <w:bookmarkEnd w:id="2"/>
       <w:r>
-        <w:t xml:space="preserve">Convenções, termos e </w:t>
-      </w:r>
-      <w:proofErr w:type="gramStart"/>
-      <w:r>
-        <w:t>abreviações</w:t>
+        <w:t>Convenções, termos e abreviações</w:t>
       </w:r>
       <w:bookmarkEnd w:id="3"/>
       <w:bookmarkEnd w:id="4"/>
       <w:bookmarkEnd w:id="5"/>
-      <w:proofErr w:type="gramEnd"/>
     </w:p>
     <w:p>
       <w:pPr>
@@ -5548,17 +5545,8 @@
           <w:rFonts w:ascii="Arial" w:hAnsi="Arial" w:cs="Arial"/>
           <w:sz w:val="22"/>
         </w:rPr>
-        <w:t xml:space="preserve"> do requisito</w:t>
-      </w:r>
-      <w:proofErr w:type="gramStart"/>
-      <w:r>
-        <w:rPr>
-          <w:rFonts w:ascii="Arial" w:hAnsi="Arial" w:cs="Arial"/>
-          <w:sz w:val="22"/>
-        </w:rPr>
-        <w:t>]</w:t>
-      </w:r>
-      <w:proofErr w:type="gramEnd"/>
+        <w:t xml:space="preserve"> do requisito]</w:t>
+      </w:r>
     </w:p>
     <w:p>
       <w:pPr>
@@ -5613,17 +5601,8 @@
           <w:rFonts w:ascii="Arial" w:hAnsi="Arial" w:cs="Arial"/>
           <w:sz w:val="22"/>
         </w:rPr>
-        <w:t xml:space="preserve">RNF – Requisito </w:t>
-      </w:r>
-      <w:proofErr w:type="gramStart"/>
-      <w:r>
-        <w:rPr>
-          <w:rFonts w:ascii="Arial" w:hAnsi="Arial" w:cs="Arial"/>
-          <w:sz w:val="22"/>
-        </w:rPr>
-        <w:t>não-funcional</w:t>
-      </w:r>
-      <w:proofErr w:type="gramEnd"/>
+        <w:t>RNF – Requisito não-funcional</w:t>
+      </w:r>
     </w:p>
     <w:p>
       <w:pPr>
@@ -5638,23 +5617,7 @@
           <w:rFonts w:ascii="Arial" w:hAnsi="Arial" w:cs="Arial"/>
           <w:sz w:val="22"/>
         </w:rPr>
-        <w:t xml:space="preserve">Identificador do requisito é um número, criado sequencialmente, que determina que aquele requisito </w:t>
-      </w:r>
-      <w:proofErr w:type="gramStart"/>
-      <w:r>
-        <w:rPr>
-          <w:rFonts w:ascii="Arial" w:hAnsi="Arial" w:cs="Arial"/>
-          <w:sz w:val="22"/>
-        </w:rPr>
-        <w:t>é</w:t>
-      </w:r>
-      <w:proofErr w:type="gramEnd"/>
-      <w:r>
-        <w:rPr>
-          <w:rFonts w:ascii="Arial" w:hAnsi="Arial" w:cs="Arial"/>
-          <w:sz w:val="22"/>
-        </w:rPr>
-        <w:t xml:space="preserve"> único para um determinado tipo de requisito.</w:t>
+        <w:t>Identificador do requisito é um número, criado sequencialmente, que determina que aquele requisito é único para um determinado tipo de requisito.</w:t>
       </w:r>
     </w:p>
     <w:p>
@@ -5665,21 +5628,12 @@
           <w:sz w:val="22"/>
         </w:rPr>
       </w:pPr>
-      <w:proofErr w:type="spellStart"/>
-      <w:r>
-        <w:rPr>
-          <w:rFonts w:ascii="Arial" w:hAnsi="Arial" w:cs="Arial"/>
-          <w:sz w:val="22"/>
-        </w:rPr>
-        <w:t>Ex</w:t>
-      </w:r>
-      <w:proofErr w:type="spellEnd"/>
-      <w:r>
-        <w:rPr>
-          <w:rFonts w:ascii="Arial" w:hAnsi="Arial" w:cs="Arial"/>
-          <w:sz w:val="22"/>
-        </w:rPr>
-        <w:t>: RF001, RF002, RNF001, RNF002.</w:t>
+      <w:r>
+        <w:rPr>
+          <w:rFonts w:ascii="Arial" w:hAnsi="Arial" w:cs="Arial"/>
+          <w:sz w:val="22"/>
+        </w:rPr>
+        <w:t>Ex: RF001, RF002, RNF001, RNF002.</w:t>
       </w:r>
     </w:p>
     <w:p>
@@ -5746,23 +5700,7 @@
           <w:rFonts w:ascii="Arial" w:hAnsi="Arial" w:cs="Arial"/>
           <w:sz w:val="22"/>
         </w:rPr>
-        <w:t xml:space="preserve"> é o requisito sem o qual o sistema não entra em funcionamento. Requisitos essenciais são requisitos imprescindíveis, que têm que ser </w:t>
-      </w:r>
-      <w:proofErr w:type="gramStart"/>
-      <w:r>
-        <w:rPr>
-          <w:rFonts w:ascii="Arial" w:hAnsi="Arial" w:cs="Arial"/>
-          <w:sz w:val="22"/>
-        </w:rPr>
-        <w:t>implementados</w:t>
-      </w:r>
-      <w:proofErr w:type="gramEnd"/>
-      <w:r>
-        <w:rPr>
-          <w:rFonts w:ascii="Arial" w:hAnsi="Arial" w:cs="Arial"/>
-          <w:sz w:val="22"/>
-        </w:rPr>
-        <w:t xml:space="preserve"> impreterivelmente.</w:t>
+        <w:t xml:space="preserve"> é o requisito sem o qual o sistema não entra em funcionamento. Requisitos essenciais são requisitos imprescindíveis, que têm que ser implementados impreterivelmente.</w:t>
       </w:r>
     </w:p>
     <w:p>
@@ -5786,23 +5724,7 @@
           <w:rFonts w:ascii="Arial" w:hAnsi="Arial" w:cs="Arial"/>
           <w:sz w:val="22"/>
         </w:rPr>
-        <w:t xml:space="preserve"> é o requisito sem o qual o sistema entra em funcionamento, mas de forma não satisfatória. Requisitos importantes devem ser </w:t>
-      </w:r>
-      <w:proofErr w:type="gramStart"/>
-      <w:r>
-        <w:rPr>
-          <w:rFonts w:ascii="Arial" w:hAnsi="Arial" w:cs="Arial"/>
-          <w:sz w:val="22"/>
-        </w:rPr>
-        <w:t>implementados</w:t>
-      </w:r>
-      <w:proofErr w:type="gramEnd"/>
-      <w:r>
-        <w:rPr>
-          <w:rFonts w:ascii="Arial" w:hAnsi="Arial" w:cs="Arial"/>
-          <w:sz w:val="22"/>
-        </w:rPr>
-        <w:t>, mas, se não forem, o sistema poderá ser implantado e usado mesmo assim.</w:t>
+        <w:t xml:space="preserve"> é o requisito sem o qual o sistema entra em funcionamento, mas de forma não satisfatória. Requisitos importantes devem ser implementados, mas, se não forem, o sistema poderá ser implantado e usado mesmo assim.</w:t>
       </w:r>
     </w:p>
     <w:p>
@@ -5826,23 +5748,7 @@
           <w:rFonts w:ascii="Arial" w:hAnsi="Arial" w:cs="Arial"/>
           <w:sz w:val="22"/>
         </w:rPr>
-        <w:t xml:space="preserve"> é o requisito que não compromete as funcionalidades básicas do sistema, isto é, o sistema pode funcionar de forma satisfatória sem ele. Requisitos desejáveis são requisitos que podem ser deixados para versões posteriores do sistema, caso não haja tempo hábil para </w:t>
-      </w:r>
-      <w:proofErr w:type="gramStart"/>
-      <w:r>
-        <w:rPr>
-          <w:rFonts w:ascii="Arial" w:hAnsi="Arial" w:cs="Arial"/>
-          <w:sz w:val="22"/>
-        </w:rPr>
-        <w:t>implementá</w:t>
-      </w:r>
-      <w:proofErr w:type="gramEnd"/>
-      <w:r>
-        <w:rPr>
-          <w:rFonts w:ascii="Arial" w:hAnsi="Arial" w:cs="Arial"/>
-          <w:sz w:val="22"/>
-        </w:rPr>
-        <w:t>-los na versão que está sendo especificada.</w:t>
+        <w:t xml:space="preserve"> é o requisito que não compromete as funcionalidades básicas do sistema, isto é, o sistema pode funcionar de forma satisfatória sem ele. Requisitos desejáveis são requisitos que podem ser deixados para versões posteriores do sistema, caso não haja tempo hábil para implementá-los na versão que está sendo especificada.</w:t>
       </w:r>
     </w:p>
     <w:p>
@@ -5927,7 +5833,6 @@
         </w:rPr>
         <w:t xml:space="preserve">"Problemas de saúde mental têm se </w:t>
       </w:r>
-      <w:proofErr w:type="gramStart"/>
       <w:r>
         <w:rPr>
           <w:rFonts w:ascii="Arial" w:hAnsi="Arial" w:cs="Arial"/>
@@ -5935,9 +5840,8 @@
           <w:sz w:val="22"/>
           <w:szCs w:val="22"/>
         </w:rPr>
-        <w:t>tornado cada vez mais comuns</w:t>
-      </w:r>
-      <w:proofErr w:type="gramEnd"/>
+        <w:t>tornado cada vez mais comum</w:t>
+      </w:r>
       <w:r>
         <w:rPr>
           <w:rFonts w:ascii="Arial" w:hAnsi="Arial" w:cs="Arial"/>
@@ -5945,7 +5849,25 @@
           <w:sz w:val="22"/>
           <w:szCs w:val="22"/>
         </w:rPr>
-        <w:t xml:space="preserve"> em todo o mundo. A ansiedade, por exemplo, atinge mais de 260 milhões de pessoas. Aliás, o Brasil é o país com o maior número de pessoas ansiosas: 9,3% da população, segundo a Organização Mundial da Saúde (OMS).</w:t>
+        <w:t xml:space="preserve"> em todo o mundo</w:t>
+      </w:r>
+      <w:r>
+        <w:rPr>
+          <w:rFonts w:ascii="Arial" w:hAnsi="Arial" w:cs="Arial"/>
+          <w:i w:val="0"/>
+          <w:sz w:val="22"/>
+          <w:szCs w:val="22"/>
+        </w:rPr>
+        <w:t>”</w:t>
+      </w:r>
+      <w:r>
+        <w:rPr>
+          <w:rFonts w:ascii="Arial" w:hAnsi="Arial" w:cs="Arial"/>
+          <w:i w:val="0"/>
+          <w:sz w:val="22"/>
+          <w:szCs w:val="22"/>
+        </w:rPr>
+        <w:t>. A ansiedade, por exemplo, atinge mais de 260 milhões de pessoas. Aliás, o Brasil é o país com o maior número de pessoas ansiosas: 9,3% da população, segundo a Organização Mundial da Saúde (OMS).</w:t>
       </w:r>
     </w:p>
     <w:p>
@@ -5994,7 +5916,6 @@
         </w:rPr>
         <w:t xml:space="preserve">al, como ansiedade e </w:t>
       </w:r>
-      <w:proofErr w:type="gramStart"/>
       <w:r>
         <w:rPr>
           <w:rFonts w:ascii="Arial" w:hAnsi="Arial" w:cs="Arial"/>
@@ -6002,9 +5923,8 @@
           <w:sz w:val="22"/>
           <w:szCs w:val="22"/>
         </w:rPr>
-        <w:t>depressão.</w:t>
-      </w:r>
-      <w:proofErr w:type="gramEnd"/>
+        <w:t xml:space="preserve">depressão. </w:t>
+      </w:r>
       <w:r>
         <w:rPr>
           <w:rFonts w:ascii="Arial" w:hAnsi="Arial" w:cs="Arial"/>
@@ -6021,47 +5941,7 @@
           <w:sz w:val="22"/>
           <w:szCs w:val="22"/>
         </w:rPr>
-        <w:t xml:space="preserve">O levantamento feito pela </w:t>
-      </w:r>
-      <w:proofErr w:type="spellStart"/>
-      <w:r>
-        <w:rPr>
-          <w:rFonts w:ascii="Arial" w:hAnsi="Arial" w:cs="Arial"/>
-          <w:i w:val="0"/>
-          <w:sz w:val="22"/>
-          <w:szCs w:val="22"/>
-        </w:rPr>
-        <w:t>Vittude</w:t>
-      </w:r>
-      <w:proofErr w:type="spellEnd"/>
-      <w:r>
-        <w:rPr>
-          <w:rFonts w:ascii="Arial" w:hAnsi="Arial" w:cs="Arial"/>
-          <w:i w:val="0"/>
-          <w:sz w:val="22"/>
-          <w:szCs w:val="22"/>
-        </w:rPr>
-        <w:t>, plataforma on-line voltada para a saúde mental, aponta que 37% das pessoas estão com stress extremamente severo, enquanto 59% se encontram em estado extremamente severo de depressão. A ansiedade extremamente severa atinge níveis ainda mais altos: 63%</w:t>
-      </w:r>
-      <w:proofErr w:type="gramStart"/>
-      <w:r>
-        <w:rPr>
-          <w:rFonts w:ascii="Arial" w:hAnsi="Arial" w:cs="Arial"/>
-          <w:i w:val="0"/>
-          <w:sz w:val="22"/>
-          <w:szCs w:val="22"/>
-        </w:rPr>
-        <w:t>.</w:t>
-      </w:r>
-      <w:proofErr w:type="gramEnd"/>
-      <w:r>
-        <w:rPr>
-          <w:rFonts w:ascii="Arial" w:hAnsi="Arial" w:cs="Arial"/>
-          <w:i w:val="0"/>
-          <w:sz w:val="22"/>
-          <w:szCs w:val="22"/>
-        </w:rPr>
-        <w:t>"[1] Esses dados demonstram o quão preocupante é o estado da saúde mental na sociedade atual, e os impactos que estes transtornos vêm causando na vida pessoal e profissional das pessoas são certamente alarmantes.</w:t>
+        <w:t>O levantamento feito pela Vittude, plataforma on-line voltada para a saúde mental, aponta que 37% das pessoas estão com stress extremamente severo, enquanto 59% se encontram em estado extremamente severo de depressão. A ansiedade extremamente severa atinge níveis ainda mais altos: 63%."[1] Esses dados demonstram o quão preocupante é o estado da saúde mental na sociedade atual, e os impactos que estes transtornos vêm causando na vida pessoal e profissional das pessoas são certamente alarmantes.</w:t>
       </w:r>
     </w:p>
     <w:p>
@@ -6105,7 +5985,6 @@
         </w:rPr>
         <w:t>1. A dificuldade em se abrir sobre o problema, principalmente</w:t>
       </w:r>
-      <w:proofErr w:type="gramStart"/>
       <w:r>
         <w:rPr>
           <w:rFonts w:ascii="Arial" w:hAnsi="Arial" w:cs="Arial"/>
@@ -6113,9 +5992,8 @@
           <w:sz w:val="22"/>
           <w:szCs w:val="22"/>
         </w:rPr>
-        <w:t xml:space="preserve"> pois</w:t>
-      </w:r>
-      <w:proofErr w:type="gramEnd"/>
+        <w:t>, pois</w:t>
+      </w:r>
       <w:r>
         <w:rPr>
           <w:rFonts w:ascii="Arial" w:hAnsi="Arial" w:cs="Arial"/>
@@ -6167,7 +6045,6 @@
         </w:rPr>
         <w:t xml:space="preserve">3. A dificuldade do paciente em </w:t>
       </w:r>
-      <w:proofErr w:type="gramStart"/>
       <w:r>
         <w:rPr>
           <w:rFonts w:ascii="Arial" w:hAnsi="Arial" w:cs="Arial"/>
@@ -6175,9 +6052,8 @@
           <w:sz w:val="22"/>
           <w:szCs w:val="22"/>
         </w:rPr>
-        <w:t>lembrar do</w:t>
-      </w:r>
-      <w:proofErr w:type="gramEnd"/>
+        <w:t>lembrar-se do</w:t>
+      </w:r>
       <w:r>
         <w:rPr>
           <w:rFonts w:ascii="Arial" w:hAnsi="Arial" w:cs="Arial"/>
@@ -6185,7 +6061,25 @@
           <w:sz w:val="22"/>
           <w:szCs w:val="22"/>
         </w:rPr>
-        <w:t xml:space="preserve"> seu histórico de humor, assim como a quantidade/intensidade de eventos que abalaram-no durante o espaço entre as consultas. </w:t>
+        <w:t xml:space="preserve"> seu histórico de humor, assim como a quantidade/intensidade de eventos que </w:t>
+      </w:r>
+      <w:r>
+        <w:rPr>
+          <w:rFonts w:ascii="Arial" w:hAnsi="Arial" w:cs="Arial"/>
+          <w:i w:val="0"/>
+          <w:sz w:val="22"/>
+          <w:szCs w:val="22"/>
+        </w:rPr>
+        <w:t>o abalaram</w:t>
+      </w:r>
+      <w:r>
+        <w:rPr>
+          <w:rFonts w:ascii="Arial" w:hAnsi="Arial" w:cs="Arial"/>
+          <w:i w:val="0"/>
+          <w:sz w:val="22"/>
+          <w:szCs w:val="22"/>
+        </w:rPr>
+        <w:t xml:space="preserve"> durante o espaço entre as consultas. </w:t>
       </w:r>
     </w:p>
     <w:p>
@@ -6223,17 +6117,8 @@
           <w:rFonts w:ascii="Arial" w:hAnsi="Arial" w:cs="Arial"/>
           <w:sz w:val="22"/>
         </w:rPr>
-        <w:t xml:space="preserve">A solução proposta tem como objetivo auxiliar os psicólogos a acompanharem o quadro clínico de seus pacientes, por meio de um sistema de informações, na qual este proverá </w:t>
-      </w:r>
-      <w:proofErr w:type="gramStart"/>
-      <w:r>
-        <w:rPr>
-          <w:rFonts w:ascii="Arial" w:hAnsi="Arial" w:cs="Arial"/>
-          <w:sz w:val="22"/>
-        </w:rPr>
-        <w:t>dados</w:t>
-      </w:r>
-      <w:proofErr w:type="gramEnd"/>
+        <w:t>A solução proposta tem como objetivo auxiliar os psicólogos a acompanharem o quadro clínico de seus pacientes, por meio de um sistema de informações, na qual este proverá dados</w:t>
+      </w:r>
       <w:r>
         <w:rPr>
           <w:rFonts w:ascii="Arial" w:hAnsi="Arial" w:cs="Arial"/>
@@ -6616,20 +6501,8 @@
           <w:i w:val="0"/>
           <w:sz w:val="22"/>
         </w:rPr>
-        <w:t xml:space="preserve">o </w:t>
-      </w:r>
-      <w:proofErr w:type="spellStart"/>
-      <w:proofErr w:type="gramStart"/>
-      <w:r>
-        <w:rPr>
-          <w:rFonts w:ascii="Arial" w:hAnsi="Arial" w:cs="Arial"/>
-          <w:i w:val="0"/>
-          <w:sz w:val="22"/>
-        </w:rPr>
-        <w:t>WhatsHappy</w:t>
-      </w:r>
-      <w:proofErr w:type="spellEnd"/>
-      <w:proofErr w:type="gramEnd"/>
+        <w:t>o WhatsHappy</w:t>
+      </w:r>
       <w:r>
         <w:rPr>
           <w:rFonts w:ascii="Arial" w:hAnsi="Arial" w:cs="Arial"/>
@@ -7035,14 +6908,12 @@
       <w:r>
         <w:t xml:space="preserve">Vale ressaltar que cada processo representado implica em o usuário estar devidamente </w:t>
       </w:r>
-      <w:proofErr w:type="spellStart"/>
       <w:r>
         <w:rPr>
           <w:i/>
         </w:rPr>
         <w:t>logado</w:t>
       </w:r>
-      <w:proofErr w:type="spellEnd"/>
       <w:r>
         <w:t xml:space="preserve"> no sistema.</w:t>
       </w:r>
@@ -7193,19 +7064,11 @@
       </w:pPr>
       <w:r>
         <w:tab/>
-        <w:t>Em relação ao cadastro de pacientes no sistema, este processo será executado pelo psicólogo, que cadastrará seus próprios pacientes para ter acesso à aplicação. O procedimento de cadastro de pacientes é semelhante ao cadastro</w:t>
-      </w:r>
-      <w:r>
-        <w:t xml:space="preserve"> de psicólogo, conforme Figura 3</w:t>
-      </w:r>
-      <w:r>
-        <w:t>. A tarefa “Validar dados” tem a mesma finalidade descrita no processo de “Realizar cadastro de psicólogo”.</w:t>
-      </w:r>
-    </w:p>
-    <w:p>
-      <w:pPr>
-        <w:pStyle w:val="Standard"/>
-      </w:pPr>
+      </w:r>
+      <w:r>
+        <w:tab/>
+        <w:t>Em relação ao cadastro de pacientes no sistema, o psicólogo enviará um link para o paciente acessar um formulário no qual poderá se cadastrar no sistema. A Figura 3 exibe o processo de cadastro citado.</w:t>
+      </w:r>
     </w:p>
     <w:p>
       <w:pPr>
@@ -7222,11 +7085,12 @@
           <w:noProof/>
           <w:lang w:eastAsia="pt-BR"/>
         </w:rPr>
+        <w:lastRenderedPageBreak/>
         <w:drawing>
-          <wp:inline distT="0" distB="0" distL="0" distR="0" wp14:anchorId="4AA92590" wp14:editId="5612E1FF">
-            <wp:extent cx="5612130" cy="2558415"/>
-            <wp:effectExtent l="0" t="0" r="7620" b="0"/>
-            <wp:docPr id="16" name="Imagem 16"/>
+          <wp:inline distT="0" distB="0" distL="0" distR="0" wp14:anchorId="7FEA2C5E" wp14:editId="1E568BD7">
+            <wp:extent cx="6000750" cy="5372100"/>
+            <wp:effectExtent l="0" t="0" r="0" b="0"/>
+            <wp:docPr id="6" name="Imagem 6"/>
             <wp:cNvGraphicFramePr>
               <a:graphicFrameLocks xmlns:a="http://schemas.openxmlformats.org/drawingml/2006/main" noChangeAspect="1"/>
             </wp:cNvGraphicFramePr>
@@ -7234,11 +7098,17 @@
               <a:graphicData uri="http://schemas.openxmlformats.org/drawingml/2006/picture">
                 <pic:pic xmlns:pic="http://schemas.openxmlformats.org/drawingml/2006/picture">
                   <pic:nvPicPr>
-                    <pic:cNvPr id="0" name=""/>
+                    <pic:cNvPr id="0" name="Cadastrar Paciente.png"/>
                     <pic:cNvPicPr/>
                   </pic:nvPicPr>
                   <pic:blipFill>
-                    <a:blip r:embed="rId13"/>
+                    <a:blip r:embed="rId13">
+                      <a:extLst>
+                        <a:ext uri="{28A0092B-C50C-407E-A947-70E740481C1C}">
+                          <a14:useLocalDpi xmlns:a14="http://schemas.microsoft.com/office/drawing/2010/main" val="0"/>
+                        </a:ext>
+                      </a:extLst>
+                    </a:blip>
                     <a:stretch>
                       <a:fillRect/>
                     </a:stretch>
@@ -7246,7 +7116,7 @@
                   <pic:spPr>
                     <a:xfrm>
                       <a:off x="0" y="0"/>
-                      <a:ext cx="5612130" cy="2558415"/>
+                      <a:ext cx="6000750" cy="5372100"/>
                     </a:xfrm>
                     <a:prstGeom prst="rect">
                       <a:avLst/>
@@ -7261,6 +7131,17 @@
     </w:p>
     <w:p>
       <w:pPr>
+        <w:pStyle w:val="Standard"/>
+      </w:pPr>
+    </w:p>
+    <w:p>
+      <w:pPr>
+        <w:pStyle w:val="Standard"/>
+        <w:jc w:val="center"/>
+      </w:pPr>
+    </w:p>
+    <w:p>
+      <w:pPr>
         <w:pStyle w:val="Legenda"/>
         <w:jc w:val="center"/>
         <w:rPr>
@@ -7324,241 +7205,190 @@
       <w:r>
         <w:t xml:space="preserve"> cadastrado no sistema, o mesmo poderá realizar o </w:t>
       </w:r>
-      <w:proofErr w:type="spellStart"/>
       <w:r>
         <w:rPr>
           <w:i/>
         </w:rPr>
         <w:t>login</w:t>
       </w:r>
-      <w:proofErr w:type="spellEnd"/>
-      <w:r>
-        <w:t xml:space="preserve"> e começar a utilizar a aplicação. O processo no qual o paciente envia os relatos do que está </w:t>
-      </w:r>
+      <w:r>
+        <w:t xml:space="preserve"> e começar a utilizar a aplicação. O processo no qual o paciente envia os relatos do que está sentindo durante a semana é </w:t>
+      </w:r>
+      <w:r>
+        <w:t>apresentado por meio da Figura 4</w:t>
+      </w:r>
+      <w:r>
+        <w:t>. Em relação a tarefa “Selecionar humor</w:t>
+      </w:r>
+      <w:r>
+        <w:t>,</w:t>
+      </w:r>
+      <w:r>
+        <w:t xml:space="preserve"> este</w:t>
+      </w:r>
+      <w:r>
+        <w:t xml:space="preserve"> será composto por três escalas que já estarão</w:t>
+      </w:r>
+      <w:r>
+        <w:t xml:space="preserve"> pr</w:t>
+      </w:r>
+      <w:r>
+        <w:t>é-programada</w:t>
+      </w:r>
+      <w:r>
+        <w:t>s</w:t>
+      </w:r>
+      <w:r>
+        <w:t xml:space="preserve"> no sistema</w:t>
+      </w:r>
+      <w:r>
+        <w:t>, sendo elas dispostas da seguinte maneira:</w:t>
+      </w:r>
+    </w:p>
+    <w:p>
+      <w:pPr>
+        <w:pStyle w:val="Standard"/>
+      </w:pPr>
+    </w:p>
+    <w:p>
+      <w:pPr>
+        <w:pStyle w:val="Standard"/>
+      </w:pPr>
+    </w:p>
+    <w:p>
+      <w:pPr>
+        <w:pStyle w:val="Standard"/>
+      </w:pPr>
+      <w:bookmarkStart w:id="33" w:name="_GoBack"/>
+      <w:bookmarkEnd w:id="33"/>
+    </w:p>
+    <w:p>
+      <w:pPr>
+        <w:pStyle w:val="Standard"/>
+      </w:pPr>
       <w:r>
         <w:lastRenderedPageBreak/>
-        <w:t xml:space="preserve">sentindo durante a semana é </w:t>
-      </w:r>
-      <w:r>
-        <w:t>apresentado por meio da Figura 4</w:t>
-      </w:r>
-      <w:r>
-        <w:t xml:space="preserve">. Em relação </w:t>
-      </w:r>
-      <w:proofErr w:type="gramStart"/>
-      <w:r>
-        <w:t>a</w:t>
-      </w:r>
-      <w:proofErr w:type="gramEnd"/>
-      <w:r>
-        <w:t xml:space="preserve"> tarefa “Selecionar humor</w:t>
-      </w:r>
-      <w:r>
-        <w:t>,</w:t>
-      </w:r>
-      <w:r>
-        <w:t xml:space="preserve"> este</w:t>
-      </w:r>
-      <w:r>
-        <w:t xml:space="preserve"> será composto por três escalas que já estarão</w:t>
-      </w:r>
-      <w:r>
-        <w:t xml:space="preserve"> pr</w:t>
-      </w:r>
-      <w:r>
-        <w:t>é-programada</w:t>
-      </w:r>
-      <w:r>
-        <w:t>s</w:t>
-      </w:r>
-      <w:r>
-        <w:t xml:space="preserve"> no sistema</w:t>
-      </w:r>
-      <w:r>
-        <w:t>, sendo elas dispostas da seguinte maneira:</w:t>
+        <w:t>Grau de felicidade (0-5)</w:t>
       </w:r>
     </w:p>
     <w:p>
       <w:pPr>
         <w:pStyle w:val="Standard"/>
       </w:pPr>
+      <w:r>
+        <w:t>0: muito triste</w:t>
+      </w:r>
     </w:p>
     <w:p>
       <w:pPr>
         <w:pStyle w:val="Standard"/>
       </w:pPr>
       <w:r>
-        <w:t>Grau de felicidade (0-5)</w:t>
+        <w:t>1: triste</w:t>
       </w:r>
     </w:p>
     <w:p>
       <w:pPr>
         <w:pStyle w:val="Standard"/>
       </w:pPr>
-      <w:proofErr w:type="gramStart"/>
-      <w:r>
-        <w:t>0</w:t>
-      </w:r>
-      <w:proofErr w:type="gramEnd"/>
-      <w:r>
-        <w:t>: muito triste</w:t>
+      <w:r>
+        <w:t>2: pouco triste</w:t>
       </w:r>
     </w:p>
     <w:p>
       <w:pPr>
         <w:pStyle w:val="Standard"/>
       </w:pPr>
-      <w:proofErr w:type="gramStart"/>
-      <w:r>
-        <w:t>1</w:t>
-      </w:r>
-      <w:proofErr w:type="gramEnd"/>
-      <w:r>
-        <w:t>: triste</w:t>
+      <w:r>
+        <w:t>3: apático</w:t>
       </w:r>
     </w:p>
     <w:p>
       <w:pPr>
         <w:pStyle w:val="Standard"/>
       </w:pPr>
-      <w:proofErr w:type="gramStart"/>
-      <w:r>
-        <w:t>2</w:t>
-      </w:r>
-      <w:proofErr w:type="gramEnd"/>
-      <w:r>
-        <w:t>: pouco triste</w:t>
+      <w:r>
+        <w:t>4: um pouco feliz</w:t>
       </w:r>
     </w:p>
     <w:p>
       <w:pPr>
         <w:pStyle w:val="Standard"/>
       </w:pPr>
-      <w:proofErr w:type="gramStart"/>
-      <w:r>
-        <w:t>3</w:t>
-      </w:r>
-      <w:proofErr w:type="gramEnd"/>
-      <w:r>
-        <w:t>: apático</w:t>
+      <w:r>
+        <w:t>5: muito feliz</w:t>
       </w:r>
     </w:p>
     <w:p>
       <w:pPr>
         <w:pStyle w:val="Standard"/>
       </w:pPr>
-      <w:proofErr w:type="gramStart"/>
-      <w:r>
-        <w:t>4</w:t>
-      </w:r>
-      <w:proofErr w:type="gramEnd"/>
-      <w:r>
-        <w:t>: um pouco feliz</w:t>
-      </w:r>
     </w:p>
     <w:p>
       <w:pPr>
         <w:pStyle w:val="Standard"/>
       </w:pPr>
-      <w:proofErr w:type="gramStart"/>
-      <w:r>
-        <w:t>5</w:t>
-      </w:r>
-      <w:proofErr w:type="gramEnd"/>
-      <w:r>
-        <w:t>: muito feliz</w:t>
+      <w:r>
+        <w:t>Grau de disposição (0-5):</w:t>
       </w:r>
     </w:p>
     <w:p>
       <w:pPr>
         <w:pStyle w:val="Standard"/>
       </w:pPr>
+      <w:r>
+        <w:t>0: muito indisposto</w:t>
+      </w:r>
     </w:p>
     <w:p>
       <w:pPr>
         <w:pStyle w:val="Standard"/>
       </w:pPr>
       <w:r>
-        <w:t>Grau de disposição (0-5):</w:t>
+        <w:t>1: indisposto</w:t>
       </w:r>
     </w:p>
     <w:p>
       <w:pPr>
         <w:pStyle w:val="Standard"/>
       </w:pPr>
-      <w:proofErr w:type="gramStart"/>
-      <w:r>
-        <w:t>0</w:t>
-      </w:r>
-      <w:proofErr w:type="gramEnd"/>
-      <w:r>
-        <w:t>: muito indisposto</w:t>
+      <w:r>
+        <w:t>2: pouco disposto</w:t>
       </w:r>
     </w:p>
     <w:p>
       <w:pPr>
         <w:pStyle w:val="Standard"/>
       </w:pPr>
-      <w:proofErr w:type="gramStart"/>
-      <w:r>
-        <w:t>1</w:t>
-      </w:r>
-      <w:proofErr w:type="gramEnd"/>
-      <w:r>
-        <w:t>: indisposto</w:t>
+      <w:r>
+        <w:t>3: disposto</w:t>
       </w:r>
     </w:p>
     <w:p>
       <w:pPr>
         <w:pStyle w:val="Standard"/>
       </w:pPr>
-      <w:proofErr w:type="gramStart"/>
-      <w:r>
-        <w:t>2</w:t>
-      </w:r>
-      <w:proofErr w:type="gramEnd"/>
-      <w:r>
-        <w:t>: pouco disposto</w:t>
+      <w:r>
+        <w:t>4: muito disposto</w:t>
       </w:r>
     </w:p>
     <w:p>
       <w:pPr>
         <w:pStyle w:val="Standard"/>
       </w:pPr>
-      <w:proofErr w:type="gramStart"/>
-      <w:r>
-        <w:t>3</w:t>
-      </w:r>
-      <w:proofErr w:type="gramEnd"/>
-      <w:r>
-        <w:t>: disposto</w:t>
+      <w:r>
+        <w:t>5: extremamente disposto</w:t>
       </w:r>
     </w:p>
     <w:p>
       <w:pPr>
         <w:pStyle w:val="Standard"/>
       </w:pPr>
-      <w:proofErr w:type="gramStart"/>
-      <w:r>
-        <w:t>4</w:t>
-      </w:r>
-      <w:proofErr w:type="gramEnd"/>
-      <w:r>
-        <w:t>: muito disposto</w:t>
-      </w:r>
     </w:p>
     <w:p>
       <w:pPr>
         <w:pStyle w:val="Standard"/>
       </w:pPr>
-      <w:proofErr w:type="gramStart"/>
-      <w:r>
-        <w:t>5</w:t>
-      </w:r>
-      <w:proofErr w:type="gramEnd"/>
-      <w:r>
-        <w:t>: extremamente disposto</w:t>
-      </w:r>
     </w:p>
     <w:p>
       <w:pPr>
@@ -7569,96 +7399,56 @@
       <w:pPr>
         <w:pStyle w:val="Standard"/>
       </w:pPr>
+      <w:r>
+        <w:t>Grau de irritabilidade (0-5)</w:t>
+      </w:r>
     </w:p>
     <w:p>
       <w:pPr>
         <w:pStyle w:val="Standard"/>
       </w:pPr>
+      <w:r>
+        <w:t>0: muito facilmente irritável</w:t>
+      </w:r>
     </w:p>
     <w:p>
       <w:pPr>
         <w:pStyle w:val="Standard"/>
       </w:pPr>
       <w:r>
-        <w:t>Grau de irritabilidade (0-5)</w:t>
+        <w:t>1: facilmente irritável</w:t>
       </w:r>
     </w:p>
     <w:p>
       <w:pPr>
         <w:pStyle w:val="Standard"/>
       </w:pPr>
-      <w:proofErr w:type="gramStart"/>
-      <w:r>
-        <w:t>0</w:t>
-      </w:r>
-      <w:proofErr w:type="gramEnd"/>
-      <w:r>
-        <w:t>: muito facilmente irritável</w:t>
+      <w:r>
+        <w:t>2: irritável</w:t>
       </w:r>
     </w:p>
     <w:p>
       <w:pPr>
         <w:pStyle w:val="Standard"/>
       </w:pPr>
-      <w:proofErr w:type="gramStart"/>
-      <w:r>
-        <w:t>1</w:t>
-      </w:r>
-      <w:proofErr w:type="gramEnd"/>
-      <w:r>
-        <w:t>: facilmente irritável</w:t>
+      <w:r>
+        <w:t>3: não muito irritável</w:t>
       </w:r>
     </w:p>
     <w:p>
       <w:pPr>
         <w:pStyle w:val="Standard"/>
       </w:pPr>
-      <w:proofErr w:type="gramStart"/>
-      <w:r>
-        <w:t>2</w:t>
-      </w:r>
-      <w:proofErr w:type="gramEnd"/>
-      <w:r>
-        <w:t>: irritável</w:t>
+      <w:r>
+        <w:t>4: de bom humor</w:t>
       </w:r>
     </w:p>
     <w:p>
       <w:pPr>
         <w:pStyle w:val="Standard"/>
       </w:pPr>
-      <w:proofErr w:type="gramStart"/>
-      <w:r>
-        <w:t>3</w:t>
-      </w:r>
-      <w:proofErr w:type="gramEnd"/>
-      <w:r>
-        <w:t>: não muito irritável</w:t>
-      </w:r>
-    </w:p>
-    <w:p>
-      <w:pPr>
-        <w:pStyle w:val="Standard"/>
-      </w:pPr>
-      <w:proofErr w:type="gramStart"/>
-      <w:r>
-        <w:t>4</w:t>
-      </w:r>
-      <w:proofErr w:type="gramEnd"/>
-      <w:r>
-        <w:t>: de bom humor</w:t>
-      </w:r>
-    </w:p>
-    <w:p>
-      <w:pPr>
-        <w:pStyle w:val="Standard"/>
-      </w:pPr>
-      <w:proofErr w:type="gramStart"/>
-      <w:r>
-        <w:t>5</w:t>
-      </w:r>
-      <w:proofErr w:type="gramEnd"/>
-      <w:r>
-        <w:t>: de muito bom humor</w:t>
+      <w:r>
+        <w:t>5: de muito bom humor</w:t>
       </w:r>
       <w:r>
         <w:tab/>
@@ -7778,9 +7568,9 @@
         <w:pStyle w:val="Legenda"/>
         <w:jc w:val="center"/>
       </w:pPr>
-      <w:bookmarkStart w:id="33" w:name="__RefHeading___Toc175024551"/>
-      <w:bookmarkStart w:id="34" w:name="_Toc34746313"/>
-      <w:bookmarkEnd w:id="33"/>
+      <w:bookmarkStart w:id="34" w:name="__RefHeading___Toc175024551"/>
+      <w:bookmarkStart w:id="35" w:name="_Toc34746313"/>
+      <w:bookmarkEnd w:id="34"/>
       <w:r>
         <w:t xml:space="preserve">Figura </w:t>
       </w:r>
@@ -8337,11 +8127,9 @@
       <w:r>
         <w:t xml:space="preserve">- </w:t>
       </w:r>
-      <w:proofErr w:type="gramStart"/>
       <w:r>
         <w:t>Paciente</w:t>
       </w:r>
-      <w:proofErr w:type="gramEnd"/>
       <w:r>
         <w:t xml:space="preserve"> agenda</w:t>
       </w:r>
@@ -8599,11 +8387,9 @@
       <w:r>
         <w:t xml:space="preserve">Em relação </w:t>
       </w:r>
-      <w:proofErr w:type="gramStart"/>
-      <w:r>
-        <w:t>as</w:t>
-      </w:r>
-      <w:proofErr w:type="gramEnd"/>
+      <w:r>
+        <w:t>às</w:t>
+      </w:r>
       <w:r>
         <w:t xml:space="preserve"> demais interações do paciente</w:t>
       </w:r>
@@ -8843,8 +8629,8 @@
       <w:pPr>
         <w:pStyle w:val="Standard"/>
       </w:pPr>
-      <w:bookmarkStart w:id="35" w:name="_Ref471361536"/>
-      <w:bookmarkEnd w:id="34"/>
+      <w:bookmarkStart w:id="36" w:name="_Ref471361536"/>
+      <w:bookmarkEnd w:id="35"/>
     </w:p>
     <w:p>
       <w:pPr>
@@ -8879,17 +8665,17 @@
           <w:numId w:val="2"/>
         </w:numPr>
       </w:pPr>
-      <w:bookmarkStart w:id="36" w:name="__RefHeading___Toc175024556"/>
-      <w:bookmarkStart w:id="37" w:name="_Toc41066094"/>
+      <w:bookmarkStart w:id="37" w:name="__RefHeading___Toc175024556"/>
+      <w:bookmarkStart w:id="38" w:name="_Toc41066094"/>
+      <w:bookmarkEnd w:id="37"/>
+      <w:r>
+        <w:t>Requisitos funcionais</w:t>
+      </w:r>
       <w:bookmarkEnd w:id="36"/>
       <w:r>
-        <w:t>Requisitos funcionais</w:t>
-      </w:r>
-      <w:bookmarkEnd w:id="35"/>
-      <w:r>
         <w:t xml:space="preserve"> de sistema (RFS)</w:t>
       </w:r>
-      <w:bookmarkEnd w:id="37"/>
+      <w:bookmarkEnd w:id="38"/>
     </w:p>
     <w:p>
       <w:pPr>
@@ -8973,25 +8759,7 @@
           <w:i w:val="0"/>
           <w:sz w:val="22"/>
         </w:rPr>
-        <w:t xml:space="preserve">Em relação </w:t>
-      </w:r>
-      <w:proofErr w:type="gramStart"/>
-      <w:r>
-        <w:rPr>
-          <w:rFonts w:ascii="Arial" w:hAnsi="Arial" w:cs="Arial"/>
-          <w:i w:val="0"/>
-          <w:sz w:val="22"/>
-        </w:rPr>
-        <w:t>a</w:t>
-      </w:r>
-      <w:proofErr w:type="gramEnd"/>
-      <w:r>
-        <w:rPr>
-          <w:rFonts w:ascii="Arial" w:hAnsi="Arial" w:cs="Arial"/>
-          <w:i w:val="0"/>
-          <w:sz w:val="22"/>
-        </w:rPr>
-        <w:t xml:space="preserve"> tabela, na qual terá os requisitos listados, as letras “E”, “I” e “D” indicam a prioridade do requisito em questão, sendo “E” </w:t>
+        <w:t xml:space="preserve">Em relação a tabela, na qual terá os requisitos listados, as letras “E”, “I” e “D” indicam a prioridade do requisito em questão, sendo “E” </w:t>
       </w:r>
       <w:r>
         <w:rPr>
@@ -9086,67 +8854,49 @@
           <w:i w:val="0"/>
           <w:sz w:val="22"/>
         </w:rPr>
-        <w:t xml:space="preserve">O acrônimo CRUD, listados em alguns requisitos funcionais de sistema, se refere </w:t>
-      </w:r>
-      <w:proofErr w:type="gramStart"/>
+        <w:t xml:space="preserve">O acrônimo CRUD, listados em alguns requisitos funcionais de sistema, se refere as tarefas de </w:t>
+      </w:r>
+      <w:r>
+        <w:rPr>
+          <w:rFonts w:ascii="Arial" w:hAnsi="Arial" w:cs="Arial"/>
+          <w:sz w:val="22"/>
+        </w:rPr>
+        <w:t xml:space="preserve">CREATE, READ, UPDATE </w:t>
+      </w:r>
+      <w:r>
+        <w:rPr>
+          <w:rFonts w:ascii="Arial" w:hAnsi="Arial" w:cs="Arial"/>
+          <w:sz w:val="22"/>
+        </w:rPr>
+        <w:t>e</w:t>
+      </w:r>
+      <w:r>
+        <w:rPr>
+          <w:rFonts w:ascii="Arial" w:hAnsi="Arial" w:cs="Arial"/>
+          <w:sz w:val="22"/>
+        </w:rPr>
+        <w:t xml:space="preserve"> DELETE</w:t>
+      </w:r>
       <w:r>
         <w:rPr>
           <w:rFonts w:ascii="Arial" w:hAnsi="Arial" w:cs="Arial"/>
           <w:i w:val="0"/>
           <w:sz w:val="22"/>
         </w:rPr>
-        <w:t>as</w:t>
-      </w:r>
-      <w:proofErr w:type="gramEnd"/>
-      <w:r>
+        <w:t>, sendo respectivamente o processo de criar, ler, atualizar e deletar dados do sistema.</w:t>
+      </w:r>
+    </w:p>
+    <w:p>
+      <w:pPr>
+        <w:pStyle w:val="Textbody"/>
         <w:rPr>
           <w:rFonts w:ascii="Arial" w:hAnsi="Arial" w:cs="Arial"/>
           <w:i w:val="0"/>
           <w:sz w:val="22"/>
         </w:rPr>
-        <w:t xml:space="preserve"> tarefas de </w:t>
-      </w:r>
-      <w:r>
-        <w:rPr>
-          <w:rFonts w:ascii="Arial" w:hAnsi="Arial" w:cs="Arial"/>
-          <w:sz w:val="22"/>
-        </w:rPr>
-        <w:t xml:space="preserve">CREATE, READ, UPDATE </w:t>
-      </w:r>
-      <w:r>
-        <w:rPr>
-          <w:rFonts w:ascii="Arial" w:hAnsi="Arial" w:cs="Arial"/>
-          <w:sz w:val="22"/>
-        </w:rPr>
-        <w:t>e</w:t>
-      </w:r>
-      <w:r>
-        <w:rPr>
-          <w:rFonts w:ascii="Arial" w:hAnsi="Arial" w:cs="Arial"/>
-          <w:sz w:val="22"/>
-        </w:rPr>
-        <w:t xml:space="preserve"> DELETE</w:t>
-      </w:r>
-      <w:r>
-        <w:rPr>
-          <w:rFonts w:ascii="Arial" w:hAnsi="Arial" w:cs="Arial"/>
-          <w:i w:val="0"/>
-          <w:sz w:val="22"/>
-        </w:rPr>
-        <w:t>, sendo respectivamente o processo de criar, ler, atualizar e deletar dados do sistema.</w:t>
-      </w:r>
-    </w:p>
-    <w:p>
-      <w:pPr>
-        <w:pStyle w:val="Textbody"/>
-        <w:rPr>
-          <w:rFonts w:ascii="Arial" w:hAnsi="Arial" w:cs="Arial"/>
-          <w:i w:val="0"/>
-          <w:sz w:val="22"/>
-        </w:rPr>
-      </w:pPr>
-      <w:bookmarkStart w:id="38" w:name="__RefHeading___Toc175024557"/>
-      <w:bookmarkEnd w:id="38"/>
+      </w:pPr>
+      <w:bookmarkStart w:id="39" w:name="__RefHeading___Toc175024557"/>
+      <w:bookmarkEnd w:id="39"/>
     </w:p>
     <w:tbl>
       <w:tblPr>
@@ -9589,27 +9339,7 @@
                 <w:sz w:val="18"/>
                 <w:szCs w:val="18"/>
               </w:rPr>
-              <w:t xml:space="preserve">, </w:t>
-            </w:r>
-            <w:proofErr w:type="spellStart"/>
-            <w:r>
-              <w:rPr>
-                <w:rFonts w:ascii="Arial" w:hAnsi="Arial" w:cs="Arial"/>
-                <w:i w:val="0"/>
-                <w:sz w:val="18"/>
-                <w:szCs w:val="18"/>
-              </w:rPr>
-              <w:t>login</w:t>
-            </w:r>
-            <w:proofErr w:type="spellEnd"/>
-            <w:r>
-              <w:rPr>
-                <w:rFonts w:ascii="Arial" w:hAnsi="Arial" w:cs="Arial"/>
-                <w:i w:val="0"/>
-                <w:sz w:val="18"/>
-                <w:szCs w:val="18"/>
-              </w:rPr>
-              <w:t>, senha, endereço, CPF</w:t>
+              <w:t>, login, senha, endereço, CPF</w:t>
             </w:r>
             <w:r>
               <w:rPr>
@@ -10054,6 +9784,74 @@
                 <w:sz w:val="18"/>
                 <w:szCs w:val="18"/>
               </w:rPr>
+              <w:t xml:space="preserve"> O processo de cadastro do paciente realizado pelo próprio paciente. O psicólogo preencherá um formulário com nome e e-mail do paciente. Após confirmação dos dados, o sistema gerará um link de acesso para o paciente</w:t>
+            </w:r>
+            <w:r>
+              <w:rPr>
+                <w:rFonts w:ascii="Arial" w:hAnsi="Arial" w:cs="Arial"/>
+                <w:i w:val="0"/>
+                <w:sz w:val="18"/>
+                <w:szCs w:val="18"/>
+              </w:rPr>
+              <w:t>. O</w:t>
+            </w:r>
+            <w:r>
+              <w:rPr>
+                <w:rFonts w:ascii="Arial" w:hAnsi="Arial" w:cs="Arial"/>
+                <w:i w:val="0"/>
+                <w:sz w:val="18"/>
+                <w:szCs w:val="18"/>
+              </w:rPr>
+              <w:t xml:space="preserve"> link é enviado para o paciente pelo psicólogo</w:t>
+            </w:r>
+            <w:r>
+              <w:rPr>
+                <w:rFonts w:ascii="Arial" w:hAnsi="Arial" w:cs="Arial"/>
+                <w:i w:val="0"/>
+                <w:sz w:val="18"/>
+                <w:szCs w:val="18"/>
+              </w:rPr>
+              <w:t>. Ao acessar o link, o paciente encontrará um formulário de cadastro, no qual o paciente preencherá com os seus dados pessoais</w:t>
+            </w:r>
+            <w:r>
+              <w:rPr>
+                <w:rFonts w:ascii="Arial" w:hAnsi="Arial" w:cs="Arial"/>
+                <w:i w:val="0"/>
+                <w:sz w:val="18"/>
+                <w:szCs w:val="18"/>
+              </w:rPr>
+              <w:t>.</w:t>
+            </w:r>
+          </w:p>
+          <w:p>
+            <w:pPr>
+              <w:pStyle w:val="Textbody"/>
+              <w:rPr>
+                <w:rFonts w:ascii="Arial" w:hAnsi="Arial" w:cs="Arial"/>
+                <w:b/>
+                <w:i w:val="0"/>
+                <w:sz w:val="18"/>
+                <w:szCs w:val="18"/>
+              </w:rPr>
+            </w:pPr>
+            <w:r>
+              <w:rPr>
+                <w:rFonts w:ascii="Arial" w:hAnsi="Arial" w:cs="Arial"/>
+                <w:b/>
+                <w:i w:val="0"/>
+                <w:sz w:val="18"/>
+                <w:szCs w:val="18"/>
+              </w:rPr>
+              <w:t>Entradas e pré-condições:</w:t>
+            </w:r>
+            <w:r>
+              <w:rPr>
+                <w:rFonts w:ascii="Arial" w:hAnsi="Arial" w:cs="Arial"/>
+                <w:b/>
+                <w:i w:val="0"/>
+                <w:sz w:val="18"/>
+                <w:szCs w:val="18"/>
+              </w:rPr>
               <w:t xml:space="preserve"> </w:t>
             </w:r>
             <w:r>
@@ -10063,92 +9861,6 @@
                 <w:sz w:val="18"/>
                 <w:szCs w:val="18"/>
               </w:rPr>
-              <w:t>O cadastro do paciente será realizado por meio do envio de um link, na qual o psicólogo preenche um formulário com nome e e</w:t>
-            </w:r>
-            <w:r>
-              <w:rPr>
-                <w:rFonts w:ascii="Arial" w:hAnsi="Arial" w:cs="Arial"/>
-                <w:i w:val="0"/>
-                <w:sz w:val="18"/>
-                <w:szCs w:val="18"/>
-              </w:rPr>
-              <w:t>-</w:t>
-            </w:r>
-            <w:r>
-              <w:rPr>
-                <w:rFonts w:ascii="Arial" w:hAnsi="Arial" w:cs="Arial"/>
-                <w:i w:val="0"/>
-                <w:sz w:val="18"/>
-                <w:szCs w:val="18"/>
-              </w:rPr>
-              <w:t>mail do paciente e um link será gerado. Este link</w:t>
-            </w:r>
-            <w:r>
-              <w:rPr>
-                <w:rFonts w:ascii="Arial" w:hAnsi="Arial" w:cs="Arial"/>
-                <w:i w:val="0"/>
-                <w:sz w:val="18"/>
-                <w:szCs w:val="18"/>
-              </w:rPr>
-              <w:t>,</w:t>
-            </w:r>
-            <w:r>
-              <w:rPr>
-                <w:rFonts w:ascii="Arial" w:hAnsi="Arial" w:cs="Arial"/>
-                <w:i w:val="0"/>
-                <w:sz w:val="18"/>
-                <w:szCs w:val="18"/>
-              </w:rPr>
-              <w:t xml:space="preserve"> o psicólogo envia para o paciente. Quando o paciente acessar o link, </w:t>
-            </w:r>
-            <w:r>
-              <w:rPr>
-                <w:rFonts w:ascii="Arial" w:hAnsi="Arial" w:cs="Arial"/>
-                <w:i w:val="0"/>
-                <w:sz w:val="18"/>
-                <w:szCs w:val="18"/>
-              </w:rPr>
-              <w:t>este abrirá um formulário de cadastro, na qual o paciente informa os devidos dados de cadastro.</w:t>
-            </w:r>
-          </w:p>
-          <w:p>
-            <w:pPr>
-              <w:pStyle w:val="Textbody"/>
-              <w:rPr>
-                <w:rFonts w:ascii="Arial" w:hAnsi="Arial" w:cs="Arial"/>
-                <w:b/>
-                <w:i w:val="0"/>
-                <w:sz w:val="18"/>
-                <w:szCs w:val="18"/>
-              </w:rPr>
-            </w:pPr>
-            <w:r>
-              <w:rPr>
-                <w:rFonts w:ascii="Arial" w:hAnsi="Arial" w:cs="Arial"/>
-                <w:b/>
-                <w:i w:val="0"/>
-                <w:sz w:val="18"/>
-                <w:szCs w:val="18"/>
-              </w:rPr>
-              <w:t>Entradas e pré-condições:</w:t>
-            </w:r>
-            <w:r>
-              <w:rPr>
-                <w:rFonts w:ascii="Arial" w:hAnsi="Arial" w:cs="Arial"/>
-                <w:b/>
-                <w:i w:val="0"/>
-                <w:sz w:val="18"/>
-                <w:szCs w:val="18"/>
-              </w:rPr>
-              <w:t xml:space="preserve"> </w:t>
-            </w:r>
-            <w:r>
-              <w:rPr>
-                <w:rFonts w:ascii="Arial" w:hAnsi="Arial" w:cs="Arial"/>
-                <w:i w:val="0"/>
-                <w:sz w:val="18"/>
-                <w:szCs w:val="18"/>
-              </w:rPr>
               <w:t xml:space="preserve">O cadastro do paciente conterá os seguintes dados obrigatórios: </w:t>
             </w:r>
             <w:r>
@@ -10158,27 +9870,7 @@
                 <w:sz w:val="18"/>
                 <w:szCs w:val="18"/>
               </w:rPr>
-              <w:t xml:space="preserve">Nome completo, </w:t>
-            </w:r>
-            <w:proofErr w:type="spellStart"/>
-            <w:r>
-              <w:rPr>
-                <w:rFonts w:ascii="Arial" w:hAnsi="Arial" w:cs="Arial"/>
-                <w:i w:val="0"/>
-                <w:sz w:val="18"/>
-                <w:szCs w:val="18"/>
-              </w:rPr>
-              <w:t>login</w:t>
-            </w:r>
-            <w:proofErr w:type="spellEnd"/>
-            <w:r>
-              <w:rPr>
-                <w:rFonts w:ascii="Arial" w:hAnsi="Arial" w:cs="Arial"/>
-                <w:i w:val="0"/>
-                <w:sz w:val="18"/>
-                <w:szCs w:val="18"/>
-              </w:rPr>
-              <w:t>, senha, endereço, CPF, data de nascimento, sexo e seus telefones.</w:t>
+              <w:t>Nome completo, login, senha, endereço, CPF, data de nascimento, sexo e seus telefones.</w:t>
             </w:r>
             <w:r>
               <w:rPr>
@@ -10591,7 +10283,7 @@
                 <w:sz w:val="18"/>
                 <w:szCs w:val="18"/>
               </w:rPr>
-              <w:t xml:space="preserve"> que tem disponível, para que seus pacientes possam selecionar o horário </w:t>
+              <w:t xml:space="preserve"> que tem disponível, </w:t>
             </w:r>
             <w:r>
               <w:rPr>
@@ -10601,7 +10293,7 @@
                 <w:szCs w:val="18"/>
               </w:rPr>
               <w:lastRenderedPageBreak/>
-              <w:t xml:space="preserve">mais adequado para a consulta. </w:t>
+              <w:t xml:space="preserve">para que seus pacientes possam selecionar o horário mais adequado para a consulta. </w:t>
             </w:r>
           </w:p>
           <w:p>
@@ -11293,27 +10985,7 @@
                 <w:sz w:val="18"/>
                 <w:szCs w:val="18"/>
               </w:rPr>
-              <w:t xml:space="preserve">A exclusão do prontuário será do </w:t>
-            </w:r>
-            <w:proofErr w:type="gramStart"/>
-            <w:r>
-              <w:rPr>
-                <w:rFonts w:ascii="Arial" w:hAnsi="Arial" w:cs="Arial"/>
-                <w:i w:val="0"/>
-                <w:sz w:val="18"/>
-                <w:szCs w:val="18"/>
-              </w:rPr>
-              <w:t>tipo lógica</w:t>
-            </w:r>
-            <w:proofErr w:type="gramEnd"/>
-            <w:r>
-              <w:rPr>
-                <w:rFonts w:ascii="Arial" w:hAnsi="Arial" w:cs="Arial"/>
-                <w:i w:val="0"/>
-                <w:sz w:val="18"/>
-                <w:szCs w:val="18"/>
-              </w:rPr>
-              <w:t>, ou seja, por mais que o prontuário não seja mais exibido no sistema os seus dados ainda estarão armazenados no banco de dados.</w:t>
+              <w:t>A exclusão do prontuário será do tipo lógica, ou seja, por mais que o prontuário não seja mais exibido no sistema os seus dados ainda estarão armazenados no banco de dados.</w:t>
             </w:r>
           </w:p>
         </w:tc>
@@ -11516,27 +11188,7 @@
                 <w:sz w:val="18"/>
                 <w:szCs w:val="18"/>
               </w:rPr>
-              <w:t xml:space="preserve"> </w:t>
-            </w:r>
-            <w:proofErr w:type="gramStart"/>
-            <w:r>
-              <w:rPr>
-                <w:rFonts w:ascii="Arial" w:hAnsi="Arial" w:cs="Arial"/>
-                <w:i w:val="0"/>
-                <w:sz w:val="18"/>
-                <w:szCs w:val="18"/>
-              </w:rPr>
-              <w:t>Avaliação do humor e fazer seu relato seja</w:t>
-            </w:r>
-            <w:proofErr w:type="gramEnd"/>
-            <w:r>
-              <w:rPr>
-                <w:rFonts w:ascii="Arial" w:hAnsi="Arial" w:cs="Arial"/>
-                <w:i w:val="0"/>
-                <w:sz w:val="18"/>
-                <w:szCs w:val="18"/>
-              </w:rPr>
-              <w:t xml:space="preserve"> por digitação ou áudio. Em caso de áudio, o mesmo deverá ser limitado de acordo com o </w:t>
+              <w:t xml:space="preserve"> Avaliação do humor e fazer seu relato seja por digitação ou áudio. Em caso de áudio, o mesmo deverá ser limitado de acordo com o </w:t>
             </w:r>
             <w:r>
               <w:rPr>
@@ -11689,25 +11341,14 @@
                 <w:szCs w:val="18"/>
               </w:rPr>
             </w:pPr>
-            <w:proofErr w:type="gramStart"/>
-            <w:r>
-              <w:rPr>
-                <w:rFonts w:ascii="Arial" w:hAnsi="Arial" w:cs="Arial"/>
-                <w:i w:val="0"/>
-                <w:sz w:val="18"/>
-                <w:szCs w:val="18"/>
-              </w:rPr>
-              <w:t>0</w:t>
-            </w:r>
-            <w:proofErr w:type="gramEnd"/>
-            <w:r>
-              <w:rPr>
-                <w:rFonts w:ascii="Arial" w:hAnsi="Arial" w:cs="Arial"/>
-                <w:i w:val="0"/>
-                <w:sz w:val="18"/>
-                <w:szCs w:val="18"/>
-              </w:rPr>
-              <w:t>: muito triste</w:t>
+            <w:r>
+              <w:rPr>
+                <w:rFonts w:ascii="Arial" w:hAnsi="Arial" w:cs="Arial"/>
+                <w:i w:val="0"/>
+                <w:sz w:val="18"/>
+                <w:szCs w:val="18"/>
+              </w:rPr>
+              <w:t>0: muito triste</w:t>
             </w:r>
           </w:p>
           <w:p>
@@ -11721,25 +11362,14 @@
                 <w:szCs w:val="18"/>
               </w:rPr>
             </w:pPr>
-            <w:proofErr w:type="gramStart"/>
-            <w:r>
-              <w:rPr>
-                <w:rFonts w:ascii="Arial" w:hAnsi="Arial" w:cs="Arial"/>
-                <w:i w:val="0"/>
-                <w:sz w:val="18"/>
-                <w:szCs w:val="18"/>
-              </w:rPr>
-              <w:t>1</w:t>
-            </w:r>
-            <w:proofErr w:type="gramEnd"/>
-            <w:r>
-              <w:rPr>
-                <w:rFonts w:ascii="Arial" w:hAnsi="Arial" w:cs="Arial"/>
-                <w:i w:val="0"/>
-                <w:sz w:val="18"/>
-                <w:szCs w:val="18"/>
-              </w:rPr>
-              <w:t>: triste</w:t>
+            <w:r>
+              <w:rPr>
+                <w:rFonts w:ascii="Arial" w:hAnsi="Arial" w:cs="Arial"/>
+                <w:i w:val="0"/>
+                <w:sz w:val="18"/>
+                <w:szCs w:val="18"/>
+              </w:rPr>
+              <w:t>1: triste</w:t>
             </w:r>
           </w:p>
           <w:p>
@@ -11753,25 +11383,14 @@
                 <w:szCs w:val="18"/>
               </w:rPr>
             </w:pPr>
-            <w:proofErr w:type="gramStart"/>
-            <w:r>
-              <w:rPr>
-                <w:rFonts w:ascii="Arial" w:hAnsi="Arial" w:cs="Arial"/>
-                <w:i w:val="0"/>
-                <w:sz w:val="18"/>
-                <w:szCs w:val="18"/>
-              </w:rPr>
-              <w:t>2</w:t>
-            </w:r>
-            <w:proofErr w:type="gramEnd"/>
-            <w:r>
-              <w:rPr>
-                <w:rFonts w:ascii="Arial" w:hAnsi="Arial" w:cs="Arial"/>
-                <w:i w:val="0"/>
-                <w:sz w:val="18"/>
-                <w:szCs w:val="18"/>
-              </w:rPr>
-              <w:t>: pouco triste</w:t>
+            <w:r>
+              <w:rPr>
+                <w:rFonts w:ascii="Arial" w:hAnsi="Arial" w:cs="Arial"/>
+                <w:i w:val="0"/>
+                <w:sz w:val="18"/>
+                <w:szCs w:val="18"/>
+              </w:rPr>
+              <w:t>2: pouco triste</w:t>
             </w:r>
           </w:p>
           <w:p>
@@ -11785,25 +11404,14 @@
                 <w:szCs w:val="18"/>
               </w:rPr>
             </w:pPr>
-            <w:proofErr w:type="gramStart"/>
-            <w:r>
-              <w:rPr>
-                <w:rFonts w:ascii="Arial" w:hAnsi="Arial" w:cs="Arial"/>
-                <w:i w:val="0"/>
-                <w:sz w:val="18"/>
-                <w:szCs w:val="18"/>
-              </w:rPr>
-              <w:t>3</w:t>
-            </w:r>
-            <w:proofErr w:type="gramEnd"/>
-            <w:r>
-              <w:rPr>
-                <w:rFonts w:ascii="Arial" w:hAnsi="Arial" w:cs="Arial"/>
-                <w:i w:val="0"/>
-                <w:sz w:val="18"/>
-                <w:szCs w:val="18"/>
-              </w:rPr>
-              <w:t>: apático</w:t>
+            <w:r>
+              <w:rPr>
+                <w:rFonts w:ascii="Arial" w:hAnsi="Arial" w:cs="Arial"/>
+                <w:i w:val="0"/>
+                <w:sz w:val="18"/>
+                <w:szCs w:val="18"/>
+              </w:rPr>
+              <w:t>3: apático</w:t>
             </w:r>
           </w:p>
           <w:p>
@@ -11817,25 +11425,15 @@
                 <w:szCs w:val="18"/>
               </w:rPr>
             </w:pPr>
-            <w:proofErr w:type="gramStart"/>
-            <w:r>
-              <w:rPr>
-                <w:rFonts w:ascii="Arial" w:hAnsi="Arial" w:cs="Arial"/>
-                <w:i w:val="0"/>
-                <w:sz w:val="18"/>
-                <w:szCs w:val="18"/>
-              </w:rPr>
-              <w:t>4</w:t>
-            </w:r>
-            <w:proofErr w:type="gramEnd"/>
-            <w:r>
-              <w:rPr>
-                <w:rFonts w:ascii="Arial" w:hAnsi="Arial" w:cs="Arial"/>
-                <w:i w:val="0"/>
-                <w:sz w:val="18"/>
-                <w:szCs w:val="18"/>
-              </w:rPr>
-              <w:t>: um pouco feliz</w:t>
+            <w:r>
+              <w:rPr>
+                <w:rFonts w:ascii="Arial" w:hAnsi="Arial" w:cs="Arial"/>
+                <w:i w:val="0"/>
+                <w:sz w:val="18"/>
+                <w:szCs w:val="18"/>
+              </w:rPr>
+              <w:lastRenderedPageBreak/>
+              <w:t>4: um pouco feliz</w:t>
             </w:r>
           </w:p>
           <w:p>
@@ -11849,26 +11447,14 @@
                 <w:szCs w:val="18"/>
               </w:rPr>
             </w:pPr>
-            <w:proofErr w:type="gramStart"/>
-            <w:r>
-              <w:rPr>
-                <w:rFonts w:ascii="Arial" w:hAnsi="Arial" w:cs="Arial"/>
-                <w:i w:val="0"/>
-                <w:sz w:val="18"/>
-                <w:szCs w:val="18"/>
-              </w:rPr>
-              <w:lastRenderedPageBreak/>
-              <w:t>5</w:t>
-            </w:r>
-            <w:proofErr w:type="gramEnd"/>
-            <w:r>
-              <w:rPr>
-                <w:rFonts w:ascii="Arial" w:hAnsi="Arial" w:cs="Arial"/>
-                <w:i w:val="0"/>
-                <w:sz w:val="18"/>
-                <w:szCs w:val="18"/>
-              </w:rPr>
-              <w:t>: muito feliz</w:t>
+            <w:r>
+              <w:rPr>
+                <w:rFonts w:ascii="Arial" w:hAnsi="Arial" w:cs="Arial"/>
+                <w:i w:val="0"/>
+                <w:sz w:val="18"/>
+                <w:szCs w:val="18"/>
+              </w:rPr>
+              <w:t>5: muito feliz</w:t>
             </w:r>
           </w:p>
           <w:p>
@@ -11915,25 +11501,14 @@
                 <w:szCs w:val="18"/>
               </w:rPr>
             </w:pPr>
-            <w:proofErr w:type="gramStart"/>
-            <w:r>
-              <w:rPr>
-                <w:rFonts w:ascii="Arial" w:hAnsi="Arial" w:cs="Arial"/>
-                <w:i w:val="0"/>
-                <w:sz w:val="18"/>
-                <w:szCs w:val="18"/>
-              </w:rPr>
-              <w:t>0</w:t>
-            </w:r>
-            <w:proofErr w:type="gramEnd"/>
-            <w:r>
-              <w:rPr>
-                <w:rFonts w:ascii="Arial" w:hAnsi="Arial" w:cs="Arial"/>
-                <w:i w:val="0"/>
-                <w:sz w:val="18"/>
-                <w:szCs w:val="18"/>
-              </w:rPr>
-              <w:t>: muito indisposto</w:t>
+            <w:r>
+              <w:rPr>
+                <w:rFonts w:ascii="Arial" w:hAnsi="Arial" w:cs="Arial"/>
+                <w:i w:val="0"/>
+                <w:sz w:val="18"/>
+                <w:szCs w:val="18"/>
+              </w:rPr>
+              <w:t>0: muito indisposto</w:t>
             </w:r>
           </w:p>
           <w:p>
@@ -11947,25 +11522,14 @@
                 <w:szCs w:val="18"/>
               </w:rPr>
             </w:pPr>
-            <w:proofErr w:type="gramStart"/>
-            <w:r>
-              <w:rPr>
-                <w:rFonts w:ascii="Arial" w:hAnsi="Arial" w:cs="Arial"/>
-                <w:i w:val="0"/>
-                <w:sz w:val="18"/>
-                <w:szCs w:val="18"/>
-              </w:rPr>
-              <w:t>1</w:t>
-            </w:r>
-            <w:proofErr w:type="gramEnd"/>
-            <w:r>
-              <w:rPr>
-                <w:rFonts w:ascii="Arial" w:hAnsi="Arial" w:cs="Arial"/>
-                <w:i w:val="0"/>
-                <w:sz w:val="18"/>
-                <w:szCs w:val="18"/>
-              </w:rPr>
-              <w:t>: indisposto</w:t>
+            <w:r>
+              <w:rPr>
+                <w:rFonts w:ascii="Arial" w:hAnsi="Arial" w:cs="Arial"/>
+                <w:i w:val="0"/>
+                <w:sz w:val="18"/>
+                <w:szCs w:val="18"/>
+              </w:rPr>
+              <w:t>1: indisposto</w:t>
             </w:r>
           </w:p>
           <w:p>
@@ -11979,25 +11543,14 @@
                 <w:szCs w:val="18"/>
               </w:rPr>
             </w:pPr>
-            <w:proofErr w:type="gramStart"/>
-            <w:r>
-              <w:rPr>
-                <w:rFonts w:ascii="Arial" w:hAnsi="Arial" w:cs="Arial"/>
-                <w:i w:val="0"/>
-                <w:sz w:val="18"/>
-                <w:szCs w:val="18"/>
-              </w:rPr>
-              <w:t>2</w:t>
-            </w:r>
-            <w:proofErr w:type="gramEnd"/>
-            <w:r>
-              <w:rPr>
-                <w:rFonts w:ascii="Arial" w:hAnsi="Arial" w:cs="Arial"/>
-                <w:i w:val="0"/>
-                <w:sz w:val="18"/>
-                <w:szCs w:val="18"/>
-              </w:rPr>
-              <w:t>: pouco disposto</w:t>
+            <w:r>
+              <w:rPr>
+                <w:rFonts w:ascii="Arial" w:hAnsi="Arial" w:cs="Arial"/>
+                <w:i w:val="0"/>
+                <w:sz w:val="18"/>
+                <w:szCs w:val="18"/>
+              </w:rPr>
+              <w:t>2: pouco disposto</w:t>
             </w:r>
           </w:p>
           <w:p>
@@ -12011,25 +11564,14 @@
                 <w:szCs w:val="18"/>
               </w:rPr>
             </w:pPr>
-            <w:proofErr w:type="gramStart"/>
-            <w:r>
-              <w:rPr>
-                <w:rFonts w:ascii="Arial" w:hAnsi="Arial" w:cs="Arial"/>
-                <w:i w:val="0"/>
-                <w:sz w:val="18"/>
-                <w:szCs w:val="18"/>
-              </w:rPr>
-              <w:t>3</w:t>
-            </w:r>
-            <w:proofErr w:type="gramEnd"/>
-            <w:r>
-              <w:rPr>
-                <w:rFonts w:ascii="Arial" w:hAnsi="Arial" w:cs="Arial"/>
-                <w:i w:val="0"/>
-                <w:sz w:val="18"/>
-                <w:szCs w:val="18"/>
-              </w:rPr>
-              <w:t>: disposto</w:t>
+            <w:r>
+              <w:rPr>
+                <w:rFonts w:ascii="Arial" w:hAnsi="Arial" w:cs="Arial"/>
+                <w:i w:val="0"/>
+                <w:sz w:val="18"/>
+                <w:szCs w:val="18"/>
+              </w:rPr>
+              <w:t>3: disposto</w:t>
             </w:r>
           </w:p>
           <w:p>
@@ -12043,25 +11585,14 @@
                 <w:szCs w:val="18"/>
               </w:rPr>
             </w:pPr>
-            <w:proofErr w:type="gramStart"/>
-            <w:r>
-              <w:rPr>
-                <w:rFonts w:ascii="Arial" w:hAnsi="Arial" w:cs="Arial"/>
-                <w:i w:val="0"/>
-                <w:sz w:val="18"/>
-                <w:szCs w:val="18"/>
-              </w:rPr>
-              <w:t>4</w:t>
-            </w:r>
-            <w:proofErr w:type="gramEnd"/>
-            <w:r>
-              <w:rPr>
-                <w:rFonts w:ascii="Arial" w:hAnsi="Arial" w:cs="Arial"/>
-                <w:i w:val="0"/>
-                <w:sz w:val="18"/>
-                <w:szCs w:val="18"/>
-              </w:rPr>
-              <w:t>: muito disposto</w:t>
+            <w:r>
+              <w:rPr>
+                <w:rFonts w:ascii="Arial" w:hAnsi="Arial" w:cs="Arial"/>
+                <w:i w:val="0"/>
+                <w:sz w:val="18"/>
+                <w:szCs w:val="18"/>
+              </w:rPr>
+              <w:t>4: muito disposto</w:t>
             </w:r>
           </w:p>
           <w:p>
@@ -12075,25 +11606,14 @@
                 <w:szCs w:val="18"/>
               </w:rPr>
             </w:pPr>
-            <w:proofErr w:type="gramStart"/>
-            <w:r>
-              <w:rPr>
-                <w:rFonts w:ascii="Arial" w:hAnsi="Arial" w:cs="Arial"/>
-                <w:i w:val="0"/>
-                <w:sz w:val="18"/>
-                <w:szCs w:val="18"/>
-              </w:rPr>
-              <w:t>5</w:t>
-            </w:r>
-            <w:proofErr w:type="gramEnd"/>
-            <w:r>
-              <w:rPr>
-                <w:rFonts w:ascii="Arial" w:hAnsi="Arial" w:cs="Arial"/>
-                <w:i w:val="0"/>
-                <w:sz w:val="18"/>
-                <w:szCs w:val="18"/>
-              </w:rPr>
-              <w:t>: extremamente disposto</w:t>
+            <w:r>
+              <w:rPr>
+                <w:rFonts w:ascii="Arial" w:hAnsi="Arial" w:cs="Arial"/>
+                <w:i w:val="0"/>
+                <w:sz w:val="18"/>
+                <w:szCs w:val="18"/>
+              </w:rPr>
+              <w:t>5: extremamente disposto</w:t>
             </w:r>
           </w:p>
           <w:p>
@@ -12140,25 +11660,14 @@
                 <w:szCs w:val="18"/>
               </w:rPr>
             </w:pPr>
-            <w:proofErr w:type="gramStart"/>
-            <w:r>
-              <w:rPr>
-                <w:rFonts w:ascii="Arial" w:hAnsi="Arial" w:cs="Arial"/>
-                <w:i w:val="0"/>
-                <w:sz w:val="18"/>
-                <w:szCs w:val="18"/>
-              </w:rPr>
-              <w:t>0</w:t>
-            </w:r>
-            <w:proofErr w:type="gramEnd"/>
-            <w:r>
-              <w:rPr>
-                <w:rFonts w:ascii="Arial" w:hAnsi="Arial" w:cs="Arial"/>
-                <w:i w:val="0"/>
-                <w:sz w:val="18"/>
-                <w:szCs w:val="18"/>
-              </w:rPr>
-              <w:t>: muito facilmente irritável</w:t>
+            <w:r>
+              <w:rPr>
+                <w:rFonts w:ascii="Arial" w:hAnsi="Arial" w:cs="Arial"/>
+                <w:i w:val="0"/>
+                <w:sz w:val="18"/>
+                <w:szCs w:val="18"/>
+              </w:rPr>
+              <w:t>0: muito facilmente irritável</w:t>
             </w:r>
           </w:p>
           <w:p>
@@ -12172,25 +11681,14 @@
                 <w:szCs w:val="18"/>
               </w:rPr>
             </w:pPr>
-            <w:proofErr w:type="gramStart"/>
-            <w:r>
-              <w:rPr>
-                <w:rFonts w:ascii="Arial" w:hAnsi="Arial" w:cs="Arial"/>
-                <w:i w:val="0"/>
-                <w:sz w:val="18"/>
-                <w:szCs w:val="18"/>
-              </w:rPr>
-              <w:t>1</w:t>
-            </w:r>
-            <w:proofErr w:type="gramEnd"/>
-            <w:r>
-              <w:rPr>
-                <w:rFonts w:ascii="Arial" w:hAnsi="Arial" w:cs="Arial"/>
-                <w:i w:val="0"/>
-                <w:sz w:val="18"/>
-                <w:szCs w:val="18"/>
-              </w:rPr>
-              <w:t>: facilmente irritável</w:t>
+            <w:r>
+              <w:rPr>
+                <w:rFonts w:ascii="Arial" w:hAnsi="Arial" w:cs="Arial"/>
+                <w:i w:val="0"/>
+                <w:sz w:val="18"/>
+                <w:szCs w:val="18"/>
+              </w:rPr>
+              <w:t>1: facilmente irritável</w:t>
             </w:r>
           </w:p>
           <w:p>
@@ -12204,25 +11702,14 @@
                 <w:szCs w:val="18"/>
               </w:rPr>
             </w:pPr>
-            <w:proofErr w:type="gramStart"/>
-            <w:r>
-              <w:rPr>
-                <w:rFonts w:ascii="Arial" w:hAnsi="Arial" w:cs="Arial"/>
-                <w:i w:val="0"/>
-                <w:sz w:val="18"/>
-                <w:szCs w:val="18"/>
-              </w:rPr>
-              <w:t>2</w:t>
-            </w:r>
-            <w:proofErr w:type="gramEnd"/>
-            <w:r>
-              <w:rPr>
-                <w:rFonts w:ascii="Arial" w:hAnsi="Arial" w:cs="Arial"/>
-                <w:i w:val="0"/>
-                <w:sz w:val="18"/>
-                <w:szCs w:val="18"/>
-              </w:rPr>
-              <w:t>: irritável</w:t>
+            <w:r>
+              <w:rPr>
+                <w:rFonts w:ascii="Arial" w:hAnsi="Arial" w:cs="Arial"/>
+                <w:i w:val="0"/>
+                <w:sz w:val="18"/>
+                <w:szCs w:val="18"/>
+              </w:rPr>
+              <w:t>2: irritável</w:t>
             </w:r>
           </w:p>
           <w:p>
@@ -12236,25 +11723,14 @@
                 <w:szCs w:val="18"/>
               </w:rPr>
             </w:pPr>
-            <w:proofErr w:type="gramStart"/>
-            <w:r>
-              <w:rPr>
-                <w:rFonts w:ascii="Arial" w:hAnsi="Arial" w:cs="Arial"/>
-                <w:i w:val="0"/>
-                <w:sz w:val="18"/>
-                <w:szCs w:val="18"/>
-              </w:rPr>
-              <w:t>3</w:t>
-            </w:r>
-            <w:proofErr w:type="gramEnd"/>
-            <w:r>
-              <w:rPr>
-                <w:rFonts w:ascii="Arial" w:hAnsi="Arial" w:cs="Arial"/>
-                <w:i w:val="0"/>
-                <w:sz w:val="18"/>
-                <w:szCs w:val="18"/>
-              </w:rPr>
-              <w:t>: não muito irritável</w:t>
+            <w:r>
+              <w:rPr>
+                <w:rFonts w:ascii="Arial" w:hAnsi="Arial" w:cs="Arial"/>
+                <w:i w:val="0"/>
+                <w:sz w:val="18"/>
+                <w:szCs w:val="18"/>
+              </w:rPr>
+              <w:t>3: não muito irritável</w:t>
             </w:r>
           </w:p>
           <w:p>
@@ -12268,25 +11744,14 @@
                 <w:szCs w:val="18"/>
               </w:rPr>
             </w:pPr>
-            <w:proofErr w:type="gramStart"/>
-            <w:r>
-              <w:rPr>
-                <w:rFonts w:ascii="Arial" w:hAnsi="Arial" w:cs="Arial"/>
-                <w:i w:val="0"/>
-                <w:sz w:val="18"/>
-                <w:szCs w:val="18"/>
-              </w:rPr>
-              <w:t>4</w:t>
-            </w:r>
-            <w:proofErr w:type="gramEnd"/>
-            <w:r>
-              <w:rPr>
-                <w:rFonts w:ascii="Arial" w:hAnsi="Arial" w:cs="Arial"/>
-                <w:i w:val="0"/>
-                <w:sz w:val="18"/>
-                <w:szCs w:val="18"/>
-              </w:rPr>
-              <w:t>: de bom humor</w:t>
+            <w:r>
+              <w:rPr>
+                <w:rFonts w:ascii="Arial" w:hAnsi="Arial" w:cs="Arial"/>
+                <w:i w:val="0"/>
+                <w:sz w:val="18"/>
+                <w:szCs w:val="18"/>
+              </w:rPr>
+              <w:t>4: de bom humor</w:t>
             </w:r>
           </w:p>
           <w:p>
@@ -12300,25 +11765,14 @@
                 <w:szCs w:val="18"/>
               </w:rPr>
             </w:pPr>
-            <w:proofErr w:type="gramStart"/>
-            <w:r>
-              <w:rPr>
-                <w:rFonts w:ascii="Arial" w:hAnsi="Arial" w:cs="Arial"/>
-                <w:i w:val="0"/>
-                <w:sz w:val="18"/>
-                <w:szCs w:val="18"/>
-              </w:rPr>
-              <w:t>5</w:t>
-            </w:r>
-            <w:proofErr w:type="gramEnd"/>
-            <w:r>
-              <w:rPr>
-                <w:rFonts w:ascii="Arial" w:hAnsi="Arial" w:cs="Arial"/>
-                <w:i w:val="0"/>
-                <w:sz w:val="18"/>
-                <w:szCs w:val="18"/>
-              </w:rPr>
-              <w:t>: de muito bom humor</w:t>
+            <w:r>
+              <w:rPr>
+                <w:rFonts w:ascii="Arial" w:hAnsi="Arial" w:cs="Arial"/>
+                <w:i w:val="0"/>
+                <w:sz w:val="18"/>
+                <w:szCs w:val="18"/>
+              </w:rPr>
+              <w:t>5: de muito bom humor</w:t>
             </w:r>
           </w:p>
           <w:p>
@@ -12436,27 +11890,7 @@
                 <w:sz w:val="18"/>
                 <w:szCs w:val="18"/>
               </w:rPr>
-              <w:t xml:space="preserve">O relato do paciente não poderá ser alterado. Porém a avaliação do humor poderá ser </w:t>
-            </w:r>
-            <w:proofErr w:type="gramStart"/>
-            <w:r>
-              <w:rPr>
-                <w:rFonts w:ascii="Arial" w:hAnsi="Arial" w:cs="Arial"/>
-                <w:i w:val="0"/>
-                <w:sz w:val="18"/>
-                <w:szCs w:val="18"/>
-              </w:rPr>
-              <w:t>editado</w:t>
-            </w:r>
-            <w:proofErr w:type="gramEnd"/>
-            <w:r>
-              <w:rPr>
-                <w:rFonts w:ascii="Arial" w:hAnsi="Arial" w:cs="Arial"/>
-                <w:i w:val="0"/>
-                <w:sz w:val="18"/>
-                <w:szCs w:val="18"/>
-              </w:rPr>
-              <w:t xml:space="preserve">, em um prazo máximo de 10 minutos após o envio. </w:t>
+              <w:t xml:space="preserve">O relato do paciente não poderá ser alterado. Porém a avaliação do humor poderá ser editado, em um prazo máximo de 10 minutos após o envio. </w:t>
             </w:r>
             <w:r>
               <w:rPr>
@@ -13702,7 +13136,7 @@
                 <w:sz w:val="18"/>
                 <w:szCs w:val="18"/>
               </w:rPr>
-              <w:t xml:space="preserve">Além disso, se certas palavras chave que indiquem uma crise intensa forem encontradas em conjunto num relato, o psicólogo </w:t>
+              <w:t xml:space="preserve">Além disso, se certas palavras chave que indiquem uma crise </w:t>
             </w:r>
             <w:r>
               <w:rPr>
@@ -13712,7 +13146,7 @@
                 <w:szCs w:val="18"/>
               </w:rPr>
               <w:lastRenderedPageBreak/>
-              <w:t>deve receber um alerta sobre esse relato imediatamente.</w:t>
+              <w:t>intensa forem encontradas em conjunto num relato, o psicólogo deve receber um alerta sobre esse relato imediatamente.</w:t>
             </w:r>
           </w:p>
           <w:p>
@@ -13849,9 +13283,9 @@
           <w:b w:val="0"/>
         </w:rPr>
       </w:pPr>
-      <w:bookmarkStart w:id="39" w:name="__RefHeading___Toc175024561"/>
-      <w:bookmarkStart w:id="40" w:name="_Toc41066095"/>
-      <w:bookmarkEnd w:id="39"/>
+      <w:bookmarkStart w:id="40" w:name="__RefHeading___Toc175024561"/>
+      <w:bookmarkStart w:id="41" w:name="_Toc41066095"/>
+      <w:bookmarkEnd w:id="40"/>
       <w:r>
         <w:rPr>
           <w:b w:val="0"/>
@@ -13883,7 +13317,7 @@
         </w:rPr>
         <w:t>)</w:t>
       </w:r>
-      <w:bookmarkEnd w:id="40"/>
+      <w:bookmarkEnd w:id="41"/>
     </w:p>
     <w:p>
       <w:pPr>
@@ -13945,27 +13379,7 @@
           <w:i w:val="0"/>
           <w:sz w:val="22"/>
         </w:rPr>
-        <w:t xml:space="preserve"> do sistema do </w:t>
-      </w:r>
-      <w:proofErr w:type="spellStart"/>
-      <w:proofErr w:type="gramStart"/>
-      <w:r>
-        <w:rPr>
-          <w:rFonts w:ascii="Arial" w:hAnsi="Arial" w:cs="Arial"/>
-          <w:i w:val="0"/>
-          <w:sz w:val="22"/>
-        </w:rPr>
-        <w:t>WhatsHappy</w:t>
-      </w:r>
-      <w:proofErr w:type="spellEnd"/>
-      <w:proofErr w:type="gramEnd"/>
-      <w:r>
-        <w:rPr>
-          <w:rFonts w:ascii="Arial" w:hAnsi="Arial" w:cs="Arial"/>
-          <w:i w:val="0"/>
-          <w:sz w:val="22"/>
-        </w:rPr>
-        <w:t>.</w:t>
+        <w:t xml:space="preserve"> do sistema do WhatsHappy.</w:t>
       </w:r>
     </w:p>
     <w:p>
@@ -14445,27 +13859,7 @@
                 <w:sz w:val="18"/>
                 <w:szCs w:val="18"/>
               </w:rPr>
-              <w:t xml:space="preserve">O SGBD a ser utilizado será o </w:t>
-            </w:r>
-            <w:proofErr w:type="spellStart"/>
-            <w:r>
-              <w:rPr>
-                <w:rFonts w:ascii="Arial" w:hAnsi="Arial" w:cs="Arial"/>
-                <w:i w:val="0"/>
-                <w:sz w:val="18"/>
-                <w:szCs w:val="18"/>
-              </w:rPr>
-              <w:t>Firebase</w:t>
-            </w:r>
-            <w:proofErr w:type="spellEnd"/>
-            <w:r>
-              <w:rPr>
-                <w:rFonts w:ascii="Arial" w:hAnsi="Arial" w:cs="Arial"/>
-                <w:i w:val="0"/>
-                <w:sz w:val="18"/>
-                <w:szCs w:val="18"/>
-              </w:rPr>
-              <w:t>, do Google.</w:t>
+              <w:t>O SGBD a ser utilizado será o Firebase, do Google.</w:t>
             </w:r>
           </w:p>
         </w:tc>
@@ -14629,7 +14023,6 @@
               </w:rPr>
               <w:t xml:space="preserve">Os dispositivos móveis terão que estar equipados com o sistema operacional </w:t>
             </w:r>
-            <w:proofErr w:type="spellStart"/>
             <w:r>
               <w:rPr>
                 <w:rFonts w:ascii="Arial" w:hAnsi="Arial" w:cs="Arial"/>
@@ -14639,37 +14032,14 @@
               </w:rPr>
               <w:t>Android</w:t>
             </w:r>
-            <w:proofErr w:type="spellEnd"/>
-            <w:r>
-              <w:rPr>
-                <w:rFonts w:ascii="Arial" w:hAnsi="Arial" w:cs="Arial"/>
-                <w:i w:val="0"/>
-                <w:sz w:val="18"/>
-                <w:szCs w:val="18"/>
-              </w:rPr>
-              <w:t xml:space="preserve">, sendo a versão 4.4 – </w:t>
-            </w:r>
-            <w:proofErr w:type="spellStart"/>
-            <w:proofErr w:type="gramStart"/>
-            <w:r>
-              <w:rPr>
-                <w:rFonts w:ascii="Arial" w:hAnsi="Arial" w:cs="Arial"/>
-                <w:i w:val="0"/>
-                <w:sz w:val="18"/>
-                <w:szCs w:val="18"/>
-              </w:rPr>
-              <w:t>KitKat</w:t>
-            </w:r>
-            <w:proofErr w:type="spellEnd"/>
-            <w:proofErr w:type="gramEnd"/>
-            <w:r>
-              <w:rPr>
-                <w:rFonts w:ascii="Arial" w:hAnsi="Arial" w:cs="Arial"/>
-                <w:i w:val="0"/>
-                <w:sz w:val="18"/>
-                <w:szCs w:val="18"/>
-              </w:rPr>
-              <w:t xml:space="preserve"> ou superior</w:t>
+            <w:r>
+              <w:rPr>
+                <w:rFonts w:ascii="Arial" w:hAnsi="Arial" w:cs="Arial"/>
+                <w:i w:val="0"/>
+                <w:sz w:val="18"/>
+                <w:szCs w:val="18"/>
+              </w:rPr>
+              <w:t>, sendo a versão 4.4 – KitKat ou superior</w:t>
             </w:r>
           </w:p>
         </w:tc>
@@ -14831,27 +14201,7 @@
                 <w:sz w:val="18"/>
                 <w:szCs w:val="18"/>
               </w:rPr>
-              <w:t xml:space="preserve">A fim de garantir a segurança do sistema, a autenticação será através de </w:t>
-            </w:r>
-            <w:proofErr w:type="spellStart"/>
-            <w:r>
-              <w:rPr>
-                <w:rFonts w:ascii="Arial" w:hAnsi="Arial" w:cs="Arial"/>
-                <w:i w:val="0"/>
-                <w:sz w:val="18"/>
-                <w:szCs w:val="18"/>
-              </w:rPr>
-              <w:t>login</w:t>
-            </w:r>
-            <w:proofErr w:type="spellEnd"/>
-            <w:r>
-              <w:rPr>
-                <w:rFonts w:ascii="Arial" w:hAnsi="Arial" w:cs="Arial"/>
-                <w:i w:val="0"/>
-                <w:sz w:val="18"/>
-                <w:szCs w:val="18"/>
-              </w:rPr>
-              <w:t xml:space="preserve"> e senha.</w:t>
+              <w:t>A fim de garantir a segurança do sistema, a autenticação será através de login e senha.</w:t>
             </w:r>
           </w:p>
         </w:tc>
@@ -15181,19 +14531,8 @@
                 <w:sz w:val="18"/>
                 <w:szCs w:val="18"/>
               </w:rPr>
-              <w:t xml:space="preserve"> e quantidade de </w:t>
-            </w:r>
-            <w:proofErr w:type="spellStart"/>
-            <w:r>
-              <w:rPr>
-                <w:rFonts w:ascii="Arial" w:hAnsi="Arial" w:cs="Arial"/>
-                <w:i w:val="0"/>
-                <w:sz w:val="18"/>
-                <w:szCs w:val="18"/>
-              </w:rPr>
-              <w:t>caractéres</w:t>
-            </w:r>
-            <w:proofErr w:type="spellEnd"/>
+              <w:t xml:space="preserve"> e quantidade de caractéres</w:t>
+            </w:r>
           </w:p>
         </w:tc>
         <w:tc>
@@ -15299,41 +14638,13 @@
               </w:rPr>
               <w:t xml:space="preserve">por relato, para prevenir custos excessivos de armazenagem e processamento </w:t>
             </w:r>
-            <w:proofErr w:type="spellStart"/>
-            <w:r>
-              <w:rPr>
-                <w:rFonts w:ascii="Arial" w:hAnsi="Arial" w:cs="Arial"/>
-                <w:sz w:val="18"/>
-                <w:szCs w:val="18"/>
-              </w:rPr>
-              <w:t>text</w:t>
-            </w:r>
-            <w:proofErr w:type="spellEnd"/>
-            <w:r>
-              <w:rPr>
-                <w:rFonts w:ascii="Arial" w:hAnsi="Arial" w:cs="Arial"/>
-                <w:sz w:val="18"/>
-                <w:szCs w:val="18"/>
-              </w:rPr>
-              <w:t>-</w:t>
-            </w:r>
-            <w:proofErr w:type="spellStart"/>
-            <w:r>
-              <w:rPr>
-                <w:rFonts w:ascii="Arial" w:hAnsi="Arial" w:cs="Arial"/>
-                <w:sz w:val="18"/>
-                <w:szCs w:val="18"/>
-              </w:rPr>
-              <w:t>to</w:t>
-            </w:r>
-            <w:proofErr w:type="spellEnd"/>
-            <w:r>
-              <w:rPr>
-                <w:rFonts w:ascii="Arial" w:hAnsi="Arial" w:cs="Arial"/>
-                <w:sz w:val="18"/>
-                <w:szCs w:val="18"/>
-              </w:rPr>
-              <w:t>-speech</w:t>
+            <w:r>
+              <w:rPr>
+                <w:rFonts w:ascii="Arial" w:hAnsi="Arial" w:cs="Arial"/>
+                <w:sz w:val="18"/>
+                <w:szCs w:val="18"/>
+              </w:rPr>
+              <w:t>text-to-speech</w:t>
             </w:r>
             <w:r>
               <w:rPr>
@@ -15527,7 +14838,6 @@
                 <w:szCs w:val="18"/>
               </w:rPr>
             </w:pPr>
-            <w:proofErr w:type="gramStart"/>
             <w:r>
               <w:rPr>
                 <w:rFonts w:ascii="Arial" w:hAnsi="Arial" w:cs="Arial"/>
@@ -15537,35 +14847,14 @@
               </w:rPr>
               <w:t>Serão</w:t>
             </w:r>
-            <w:proofErr w:type="gramEnd"/>
-            <w:r>
-              <w:rPr>
-                <w:rFonts w:ascii="Arial" w:hAnsi="Arial" w:cs="Arial"/>
-                <w:i w:val="0"/>
-                <w:sz w:val="18"/>
-                <w:szCs w:val="18"/>
-              </w:rPr>
-              <w:t xml:space="preserve"> utilizadas as seguintes linguagem de programação e marcação: </w:t>
-            </w:r>
-            <w:proofErr w:type="spellStart"/>
-            <w:r>
-              <w:rPr>
-                <w:rFonts w:ascii="Arial" w:hAnsi="Arial" w:cs="Arial"/>
-                <w:i w:val="0"/>
-                <w:sz w:val="18"/>
-                <w:szCs w:val="18"/>
-              </w:rPr>
-              <w:t>TypeScript</w:t>
-            </w:r>
-            <w:proofErr w:type="spellEnd"/>
-            <w:r>
-              <w:rPr>
-                <w:rFonts w:ascii="Arial" w:hAnsi="Arial" w:cs="Arial"/>
-                <w:i w:val="0"/>
-                <w:sz w:val="18"/>
-                <w:szCs w:val="18"/>
-              </w:rPr>
-              <w:t>, HTML, SCSS</w:t>
+            <w:r>
+              <w:rPr>
+                <w:rFonts w:ascii="Arial" w:hAnsi="Arial" w:cs="Arial"/>
+                <w:i w:val="0"/>
+                <w:sz w:val="18"/>
+                <w:szCs w:val="18"/>
+              </w:rPr>
+              <w:t xml:space="preserve"> utilizadas as seguintes linguagem de programação e marcação: TypeScript, HTML, SCSS</w:t>
             </w:r>
           </w:p>
         </w:tc>
@@ -15714,11 +15003,11 @@
           <w:numId w:val="2"/>
         </w:numPr>
       </w:pPr>
-      <w:bookmarkStart w:id="41" w:name="_Toc41066096"/>
+      <w:bookmarkStart w:id="42" w:name="_Toc41066096"/>
       <w:r>
         <w:t>Modelo Conceitual do Banco de Dados</w:t>
       </w:r>
-      <w:bookmarkEnd w:id="41"/>
+      <w:bookmarkEnd w:id="42"/>
     </w:p>
     <w:p>
       <w:pPr>
@@ -15770,20 +15059,8 @@
           <w:i w:val="0"/>
           <w:sz w:val="22"/>
         </w:rPr>
-        <w:t xml:space="preserve">o </w:t>
-      </w:r>
-      <w:proofErr w:type="spellStart"/>
-      <w:proofErr w:type="gramStart"/>
-      <w:r>
-        <w:rPr>
-          <w:rFonts w:ascii="Arial" w:hAnsi="Arial" w:cs="Arial"/>
-          <w:i w:val="0"/>
-          <w:sz w:val="22"/>
-        </w:rPr>
-        <w:t>WhatsHappy</w:t>
-      </w:r>
-      <w:proofErr w:type="spellEnd"/>
-      <w:proofErr w:type="gramEnd"/>
+        <w:t>o WhatsHappy</w:t>
+      </w:r>
       <w:r>
         <w:rPr>
           <w:rFonts w:ascii="Arial" w:hAnsi="Arial" w:cs="Arial"/>
@@ -15837,7 +15114,6 @@
           <w:sz w:val="22"/>
         </w:rPr>
       </w:pPr>
-      <w:bookmarkStart w:id="42" w:name="_GoBack"/>
       <w:r>
         <w:rPr>
           <w:noProof/>
@@ -15879,7 +15155,6 @@
           </wp:inline>
         </w:drawing>
       </w:r>
-      <w:bookmarkEnd w:id="42"/>
     </w:p>
     <w:p>
       <w:pPr>
@@ -16027,23 +15302,7 @@
           <w:rFonts w:ascii="Arial" w:hAnsi="Arial" w:cs="Arial"/>
           <w:sz w:val="22"/>
         </w:rPr>
-        <w:t xml:space="preserve">10 pacientes e </w:t>
-      </w:r>
-      <w:proofErr w:type="gramStart"/>
-      <w:r>
-        <w:rPr>
-          <w:rFonts w:ascii="Arial" w:hAnsi="Arial" w:cs="Arial"/>
-          <w:sz w:val="22"/>
-        </w:rPr>
-        <w:t>5</w:t>
-      </w:r>
-      <w:proofErr w:type="gramEnd"/>
-      <w:r>
-        <w:rPr>
-          <w:rFonts w:ascii="Arial" w:hAnsi="Arial" w:cs="Arial"/>
-          <w:sz w:val="22"/>
-        </w:rPr>
-        <w:t xml:space="preserve"> psicólogos</w:t>
+        <w:t>10 pacientes e 5 psicólogos</w:t>
       </w:r>
       <w:r>
         <w:rPr>
@@ -16182,11 +15441,9 @@
       <w:r>
         <w:t xml:space="preserve">– </w:t>
       </w:r>
-      <w:proofErr w:type="gramStart"/>
       <w:r>
         <w:t>Estimativa de uso das coleções do banco de dados</w:t>
       </w:r>
-      <w:proofErr w:type="gramEnd"/>
     </w:p>
     <w:p>
       <w:pPr>
@@ -16211,23 +15468,7 @@
           <w:rFonts w:ascii="Arial" w:hAnsi="Arial" w:cs="Arial"/>
           <w:sz w:val="22"/>
         </w:rPr>
-        <w:t xml:space="preserve">OBS referente </w:t>
-      </w:r>
-      <w:proofErr w:type="gramStart"/>
-      <w:r>
-        <w:rPr>
-          <w:rFonts w:ascii="Arial" w:hAnsi="Arial" w:cs="Arial"/>
-          <w:sz w:val="22"/>
-        </w:rPr>
-        <w:t>a</w:t>
-      </w:r>
-      <w:proofErr w:type="gramEnd"/>
-      <w:r>
-        <w:rPr>
-          <w:rFonts w:ascii="Arial" w:hAnsi="Arial" w:cs="Arial"/>
-          <w:sz w:val="22"/>
-        </w:rPr>
-        <w:t xml:space="preserve"> Figura 14:</w:t>
+        <w:t>OBS referente a Figura 14:</w:t>
       </w:r>
     </w:p>
     <w:p>
@@ -16364,51 +15605,7 @@
           <w:szCs w:val="20"/>
           <w:lang w:bidi="ar-SA"/>
         </w:rPr>
-        <w:t xml:space="preserve">r </w:t>
-      </w:r>
-      <w:proofErr w:type="gramStart"/>
-      <w:r>
-        <w:rPr>
-          <w:rFonts w:ascii="NimbusRomNo9L-Regu" w:hAnsi="NimbusRomNo9L-Regu" w:cs="NimbusRomNo9L-Regu"/>
-          <w:kern w:val="0"/>
-          <w:sz w:val="20"/>
-          <w:szCs w:val="20"/>
-          <w:lang w:bidi="ar-SA"/>
-        </w:rPr>
-        <w:t>sub coleções</w:t>
-      </w:r>
-      <w:proofErr w:type="gramEnd"/>
-      <w:r>
-        <w:rPr>
-          <w:rFonts w:ascii="NimbusRomNo9L-Regu" w:hAnsi="NimbusRomNo9L-Regu" w:cs="NimbusRomNo9L-Regu"/>
-          <w:kern w:val="0"/>
-          <w:sz w:val="20"/>
-          <w:szCs w:val="20"/>
-          <w:lang w:bidi="ar-SA"/>
-        </w:rPr>
-        <w:t xml:space="preserve"> para o sistema, mostrando que era preferível uma modelagem com consultas rápidas, mesmo que para isso as criações/atualizações ficassem mais lentas. Isso</w:t>
-      </w:r>
-      <w:proofErr w:type="gramStart"/>
-      <w:r>
-        <w:rPr>
-          <w:rFonts w:ascii="NimbusRomNo9L-Regu" w:hAnsi="NimbusRomNo9L-Regu" w:cs="NimbusRomNo9L-Regu"/>
-          <w:kern w:val="0"/>
-          <w:sz w:val="20"/>
-          <w:szCs w:val="20"/>
-          <w:lang w:bidi="ar-SA"/>
-        </w:rPr>
-        <w:t xml:space="preserve"> pois</w:t>
-      </w:r>
-      <w:proofErr w:type="gramEnd"/>
-      <w:r>
-        <w:rPr>
-          <w:rFonts w:ascii="NimbusRomNo9L-Regu" w:hAnsi="NimbusRomNo9L-Regu" w:cs="NimbusRomNo9L-Regu"/>
-          <w:kern w:val="0"/>
-          <w:sz w:val="20"/>
-          <w:szCs w:val="20"/>
-          <w:lang w:bidi="ar-SA"/>
-        </w:rPr>
-        <w:t xml:space="preserve"> as operações de consulta serão muito mais utilizadas no sistema do que as de criação/atualização ou exclusão. </w:t>
+        <w:t xml:space="preserve">r sub coleções para o sistema, mostrando que era preferível uma modelagem com consultas rápidas, mesmo que para isso as criações/atualizações ficassem mais lentas. Isso pois as operações de consulta serão muito mais utilizadas no sistema do que as de criação/atualização ou exclusão. </w:t>
       </w:r>
       <w:r>
         <w:rPr>
@@ -16635,97 +15832,7 @@
           <w:szCs w:val="20"/>
           <w:lang w:bidi="ar-SA"/>
         </w:rPr>
-        <w:t>Em relação à chave “</w:t>
-      </w:r>
-      <w:proofErr w:type="spellStart"/>
-      <w:proofErr w:type="gramStart"/>
-      <w:r>
-        <w:rPr>
-          <w:rFonts w:ascii="Arial" w:eastAsia="Times New Roman" w:hAnsi="Arial" w:cs="Arial"/>
-          <w:iCs/>
-          <w:sz w:val="22"/>
-          <w:szCs w:val="20"/>
-          <w:lang w:bidi="ar-SA"/>
-        </w:rPr>
-        <w:t>idUsuario</w:t>
-      </w:r>
-      <w:proofErr w:type="spellEnd"/>
-      <w:proofErr w:type="gramEnd"/>
-      <w:r>
-        <w:rPr>
-          <w:rFonts w:ascii="Arial" w:eastAsia="Times New Roman" w:hAnsi="Arial" w:cs="Arial"/>
-          <w:iCs/>
-          <w:sz w:val="22"/>
-          <w:szCs w:val="20"/>
-          <w:lang w:bidi="ar-SA"/>
-        </w:rPr>
-        <w:t xml:space="preserve">”, esta será gerada pelo módulo de autenticação </w:t>
-      </w:r>
-      <w:proofErr w:type="spellStart"/>
-      <w:r>
-        <w:rPr>
-          <w:rFonts w:ascii="Arial" w:eastAsia="Times New Roman" w:hAnsi="Arial" w:cs="Arial"/>
-          <w:iCs/>
-          <w:sz w:val="22"/>
-          <w:szCs w:val="20"/>
-          <w:lang w:bidi="ar-SA"/>
-        </w:rPr>
-        <w:t>FireAuth</w:t>
-      </w:r>
-      <w:proofErr w:type="spellEnd"/>
-      <w:r>
-        <w:rPr>
-          <w:rFonts w:ascii="Arial" w:eastAsia="Times New Roman" w:hAnsi="Arial" w:cs="Arial"/>
-          <w:iCs/>
-          <w:sz w:val="22"/>
-          <w:szCs w:val="20"/>
-          <w:lang w:bidi="ar-SA"/>
-        </w:rPr>
-        <w:t xml:space="preserve">, fornecido pelo </w:t>
-      </w:r>
-      <w:proofErr w:type="spellStart"/>
-      <w:r>
-        <w:rPr>
-          <w:rFonts w:ascii="Arial" w:eastAsia="Times New Roman" w:hAnsi="Arial" w:cs="Arial"/>
-          <w:iCs/>
-          <w:sz w:val="22"/>
-          <w:szCs w:val="20"/>
-          <w:lang w:bidi="ar-SA"/>
-        </w:rPr>
-        <w:t>Firebase</w:t>
-      </w:r>
-      <w:proofErr w:type="spellEnd"/>
-      <w:r>
-        <w:rPr>
-          <w:rFonts w:ascii="Arial" w:eastAsia="Times New Roman" w:hAnsi="Arial" w:cs="Arial"/>
-          <w:iCs/>
-          <w:sz w:val="22"/>
-          <w:szCs w:val="20"/>
-          <w:lang w:bidi="ar-SA"/>
-        </w:rPr>
-        <w:t xml:space="preserve">. O fato de que os objetos relativos a um usuário ‘x’ possuírem sempre o id deste usuário como chave, significa que a maioria das consultas não precisa iterar sobre a lista de objetos. Além disso, quase todas as informações podem ser encontradas a partir desse objeto inicial, reduzindo o número de requisições, e sendo assim, as únicas consultas que precisam iterar por toda a lista são as relacionadas aos relatórios. Apesar do custo de criação/atualização/remoção ser maior, já que é preciso lidar com muitas referências nos objetos, isso </w:t>
-      </w:r>
-      <w:proofErr w:type="gramStart"/>
-      <w:r>
-        <w:rPr>
-          <w:rFonts w:ascii="Arial" w:eastAsia="Times New Roman" w:hAnsi="Arial" w:cs="Arial"/>
-          <w:iCs/>
-          <w:sz w:val="22"/>
-          <w:szCs w:val="20"/>
-          <w:lang w:bidi="ar-SA"/>
-        </w:rPr>
-        <w:t>otimiza</w:t>
-      </w:r>
-      <w:proofErr w:type="gramEnd"/>
-      <w:r>
-        <w:rPr>
-          <w:rFonts w:ascii="Arial" w:eastAsia="Times New Roman" w:hAnsi="Arial" w:cs="Arial"/>
-          <w:iCs/>
-          <w:sz w:val="22"/>
-          <w:szCs w:val="20"/>
-          <w:lang w:bidi="ar-SA"/>
-        </w:rPr>
-        <w:t xml:space="preserve"> o uso do banco para as operações que são usadas diariamente, já que uma consulta direta por id já é o suficiente para obter a maioria das informações desejadas.</w:t>
+        <w:t>Em relação à chave “idUsuario”, esta será gerada pelo módulo de autenticação FireAuth, fornecido pelo Firebase. O fato de que os objetos relativos a um usuário ‘x’ possuírem sempre o id deste usuário como chave, significa que a maioria das consultas não precisa iterar sobre a lista de objetos. Além disso, quase todas as informações podem ser encontradas a partir desse objeto inicial, reduzindo o número de requisições, e sendo assim, as únicas consultas que precisam iterar por toda a lista são as relacionadas aos relatórios. Apesar do custo de criação/atualização/remoção ser maior, já que é preciso lidar com muitas referências nos objetos, isso otimiza o uso do banco para as operações que são usadas diariamente, já que uma consulta direta por id já é o suficiente para obter a maioria das informações desejadas.</w:t>
       </w:r>
     </w:p>
     <w:p>
@@ -16915,10 +16022,8 @@
           <w:szCs w:val="20"/>
           <w:lang w:bidi="ar-SA"/>
         </w:rPr>
-        <w:t xml:space="preserve">O sistema </w:t>
-      </w:r>
-      <w:proofErr w:type="spellStart"/>
-      <w:proofErr w:type="gramStart"/>
+        <w:t xml:space="preserve">O sistema WhatsHappy </w:t>
+      </w:r>
       <w:r>
         <w:rPr>
           <w:rFonts w:ascii="Arial" w:eastAsia="Times New Roman" w:hAnsi="Arial" w:cs="Arial"/>
@@ -16927,10 +16032,8 @@
           <w:szCs w:val="20"/>
           <w:lang w:bidi="ar-SA"/>
         </w:rPr>
-        <w:t>WhatsHappy</w:t>
-      </w:r>
-      <w:proofErr w:type="spellEnd"/>
-      <w:proofErr w:type="gramEnd"/>
+        <w:t xml:space="preserve">terá sua parte frontend desenvolvida utilizando o framework </w:t>
+      </w:r>
       <w:r>
         <w:rPr>
           <w:rFonts w:ascii="Arial" w:eastAsia="Times New Roman" w:hAnsi="Arial" w:cs="Arial"/>
@@ -16939,7 +16042,7 @@
           <w:szCs w:val="20"/>
           <w:lang w:bidi="ar-SA"/>
         </w:rPr>
-        <w:t xml:space="preserve"> </w:t>
+        <w:t>Angular</w:t>
       </w:r>
       <w:r>
         <w:rPr>
@@ -16949,9 +16052,8 @@
           <w:szCs w:val="20"/>
           <w:lang w:bidi="ar-SA"/>
         </w:rPr>
-        <w:t xml:space="preserve">terá sua parte </w:t>
-      </w:r>
-      <w:proofErr w:type="spellStart"/>
+        <w:t xml:space="preserve"> 9.1</w:t>
+      </w:r>
       <w:r>
         <w:rPr>
           <w:rFonts w:ascii="Arial" w:eastAsia="Times New Roman" w:hAnsi="Arial" w:cs="Arial"/>
@@ -16960,9 +16062,8 @@
           <w:szCs w:val="20"/>
           <w:lang w:bidi="ar-SA"/>
         </w:rPr>
-        <w:t>frontend</w:t>
-      </w:r>
-      <w:proofErr w:type="spellEnd"/>
+        <w:t xml:space="preserve"> </w:t>
+      </w:r>
       <w:r>
         <w:rPr>
           <w:rFonts w:ascii="Arial" w:eastAsia="Times New Roman" w:hAnsi="Arial" w:cs="Arial"/>
@@ -16971,7 +16072,7 @@
           <w:szCs w:val="20"/>
           <w:lang w:bidi="ar-SA"/>
         </w:rPr>
-        <w:t xml:space="preserve"> desenvolvida utilizando o framework </w:t>
+        <w:t xml:space="preserve">e </w:t>
       </w:r>
       <w:r>
         <w:rPr>
@@ -16981,7 +16082,7 @@
           <w:szCs w:val="20"/>
           <w:lang w:bidi="ar-SA"/>
         </w:rPr>
-        <w:t>Angular</w:t>
+        <w:t>utilizará diversos módulos do serviço Firebase para implementar as funç</w:t>
       </w:r>
       <w:r>
         <w:rPr>
@@ -16991,91 +16092,7 @@
           <w:szCs w:val="20"/>
           <w:lang w:bidi="ar-SA"/>
         </w:rPr>
-        <w:t xml:space="preserve"> 9.1</w:t>
-      </w:r>
-      <w:r>
-        <w:rPr>
-          <w:rFonts w:ascii="Arial" w:eastAsia="Times New Roman" w:hAnsi="Arial" w:cs="Arial"/>
-          <w:iCs/>
-          <w:sz w:val="22"/>
-          <w:szCs w:val="20"/>
-          <w:lang w:bidi="ar-SA"/>
-        </w:rPr>
-        <w:t xml:space="preserve"> </w:t>
-      </w:r>
-      <w:r>
-        <w:rPr>
-          <w:rFonts w:ascii="Arial" w:eastAsia="Times New Roman" w:hAnsi="Arial" w:cs="Arial"/>
-          <w:iCs/>
-          <w:sz w:val="22"/>
-          <w:szCs w:val="20"/>
-          <w:lang w:bidi="ar-SA"/>
-        </w:rPr>
-        <w:t xml:space="preserve">e </w:t>
-      </w:r>
-      <w:r>
-        <w:rPr>
-          <w:rFonts w:ascii="Arial" w:eastAsia="Times New Roman" w:hAnsi="Arial" w:cs="Arial"/>
-          <w:iCs/>
-          <w:sz w:val="22"/>
-          <w:szCs w:val="20"/>
-          <w:lang w:bidi="ar-SA"/>
-        </w:rPr>
-        <w:t xml:space="preserve">utilizará diversos módulos do serviço </w:t>
-      </w:r>
-      <w:proofErr w:type="spellStart"/>
-      <w:r>
-        <w:rPr>
-          <w:rFonts w:ascii="Arial" w:eastAsia="Times New Roman" w:hAnsi="Arial" w:cs="Arial"/>
-          <w:iCs/>
-          <w:sz w:val="22"/>
-          <w:szCs w:val="20"/>
-          <w:lang w:bidi="ar-SA"/>
-        </w:rPr>
-        <w:t>Firebase</w:t>
-      </w:r>
-      <w:proofErr w:type="spellEnd"/>
-      <w:r>
-        <w:rPr>
-          <w:rFonts w:ascii="Arial" w:eastAsia="Times New Roman" w:hAnsi="Arial" w:cs="Arial"/>
-          <w:iCs/>
-          <w:sz w:val="22"/>
-          <w:szCs w:val="20"/>
-          <w:lang w:bidi="ar-SA"/>
-        </w:rPr>
-        <w:t xml:space="preserve"> para implementar as funç</w:t>
-      </w:r>
-      <w:r>
-        <w:rPr>
-          <w:rFonts w:ascii="Arial" w:eastAsia="Times New Roman" w:hAnsi="Arial" w:cs="Arial"/>
-          <w:iCs/>
-          <w:sz w:val="22"/>
-          <w:szCs w:val="20"/>
-          <w:lang w:bidi="ar-SA"/>
-        </w:rPr>
-        <w:t xml:space="preserve">ões do </w:t>
-      </w:r>
-      <w:proofErr w:type="spellStart"/>
-      <w:r>
-        <w:rPr>
-          <w:rFonts w:ascii="Arial" w:eastAsia="Times New Roman" w:hAnsi="Arial" w:cs="Arial"/>
-          <w:iCs/>
-          <w:sz w:val="22"/>
-          <w:szCs w:val="20"/>
-          <w:lang w:bidi="ar-SA"/>
-        </w:rPr>
-        <w:t>backend</w:t>
-      </w:r>
-      <w:proofErr w:type="spellEnd"/>
-      <w:r>
-        <w:rPr>
-          <w:rFonts w:ascii="Arial" w:eastAsia="Times New Roman" w:hAnsi="Arial" w:cs="Arial"/>
-          <w:iCs/>
-          <w:sz w:val="22"/>
-          <w:szCs w:val="20"/>
-          <w:lang w:bidi="ar-SA"/>
-        </w:rPr>
-        <w:t>.</w:t>
+        <w:t>ões do backend.</w:t>
       </w:r>
       <w:r>
         <w:rPr>
@@ -17365,9 +16382,8 @@
           <w:szCs w:val="20"/>
           <w:lang w:bidi="ar-SA"/>
         </w:rPr>
-        <w:t xml:space="preserve">Em relação </w:t>
-      </w:r>
-      <w:proofErr w:type="gramStart"/>
+        <w:t xml:space="preserve">Em relação a arquitetura da aplicação, está poderá ser executada via computador pessoal ou um dispositivo móvel, executando um navegador. </w:t>
+      </w:r>
       <w:r>
         <w:rPr>
           <w:rFonts w:ascii="Arial" w:eastAsia="Times New Roman" w:hAnsi="Arial" w:cs="Arial"/>
@@ -17376,9 +16392,8 @@
           <w:szCs w:val="20"/>
           <w:lang w:bidi="ar-SA"/>
         </w:rPr>
-        <w:t>a</w:t>
-      </w:r>
-      <w:proofErr w:type="gramEnd"/>
+        <w:t xml:space="preserve">Este navegador acessará, via HTTP/REST, a aplicação </w:t>
+      </w:r>
       <w:r>
         <w:rPr>
           <w:rFonts w:ascii="Arial" w:eastAsia="Times New Roman" w:hAnsi="Arial" w:cs="Arial"/>
@@ -17387,7 +16402,7 @@
           <w:szCs w:val="20"/>
           <w:lang w:bidi="ar-SA"/>
         </w:rPr>
-        <w:t xml:space="preserve"> arquitetura da aplicação, está poderá ser executada via computador pessoal ou um dispositivo móvel, executando um navegador. </w:t>
+        <w:t>A</w:t>
       </w:r>
       <w:r>
         <w:rPr>
@@ -17397,7 +16412,7 @@
           <w:szCs w:val="20"/>
           <w:lang w:bidi="ar-SA"/>
         </w:rPr>
-        <w:t xml:space="preserve">Este navegador acessará, via HTTP/REST, a aplicação </w:t>
+        <w:t xml:space="preserve">ngular, que estará hospedada </w:t>
       </w:r>
       <w:r>
         <w:rPr>
@@ -17407,7 +16422,7 @@
           <w:szCs w:val="20"/>
           <w:lang w:bidi="ar-SA"/>
         </w:rPr>
-        <w:t>A</w:t>
+        <w:t>em um servidor alocado na nuvem, utilizando o módulo de hosting do Firebase.</w:t>
       </w:r>
       <w:r>
         <w:rPr>
@@ -17417,93 +16432,7 @@
           <w:szCs w:val="20"/>
           <w:lang w:bidi="ar-SA"/>
         </w:rPr>
-        <w:t xml:space="preserve">ngular, que estará hospedada </w:t>
-      </w:r>
-      <w:r>
-        <w:rPr>
-          <w:rFonts w:ascii="Arial" w:eastAsia="Times New Roman" w:hAnsi="Arial" w:cs="Arial"/>
-          <w:iCs/>
-          <w:sz w:val="22"/>
-          <w:szCs w:val="20"/>
-          <w:lang w:bidi="ar-SA"/>
-        </w:rPr>
-        <w:t xml:space="preserve">em um servidor alocado na nuvem, utilizando o módulo de </w:t>
-      </w:r>
-      <w:proofErr w:type="spellStart"/>
-      <w:r>
-        <w:rPr>
-          <w:rFonts w:ascii="Arial" w:eastAsia="Times New Roman" w:hAnsi="Arial" w:cs="Arial"/>
-          <w:iCs/>
-          <w:sz w:val="22"/>
-          <w:szCs w:val="20"/>
-          <w:lang w:bidi="ar-SA"/>
-        </w:rPr>
-        <w:t>hosting</w:t>
-      </w:r>
-      <w:proofErr w:type="spellEnd"/>
-      <w:r>
-        <w:rPr>
-          <w:rFonts w:ascii="Arial" w:eastAsia="Times New Roman" w:hAnsi="Arial" w:cs="Arial"/>
-          <w:iCs/>
-          <w:sz w:val="22"/>
-          <w:szCs w:val="20"/>
-          <w:lang w:bidi="ar-SA"/>
-        </w:rPr>
-        <w:t xml:space="preserve"> do </w:t>
-      </w:r>
-      <w:proofErr w:type="spellStart"/>
-      <w:r>
-        <w:rPr>
-          <w:rFonts w:ascii="Arial" w:eastAsia="Times New Roman" w:hAnsi="Arial" w:cs="Arial"/>
-          <w:iCs/>
-          <w:sz w:val="22"/>
-          <w:szCs w:val="20"/>
-          <w:lang w:bidi="ar-SA"/>
-        </w:rPr>
-        <w:t>Firebase</w:t>
-      </w:r>
-      <w:proofErr w:type="spellEnd"/>
-      <w:r>
-        <w:rPr>
-          <w:rFonts w:ascii="Arial" w:eastAsia="Times New Roman" w:hAnsi="Arial" w:cs="Arial"/>
-          <w:iCs/>
-          <w:sz w:val="22"/>
-          <w:szCs w:val="20"/>
-          <w:lang w:bidi="ar-SA"/>
-        </w:rPr>
-        <w:t>.</w:t>
-      </w:r>
-      <w:r>
-        <w:rPr>
-          <w:rFonts w:ascii="Arial" w:eastAsia="Times New Roman" w:hAnsi="Arial" w:cs="Arial"/>
-          <w:iCs/>
-          <w:sz w:val="22"/>
-          <w:szCs w:val="20"/>
-          <w:lang w:bidi="ar-SA"/>
-        </w:rPr>
-        <w:t xml:space="preserve"> Entrando em mais detalhes, os módulos do </w:t>
-      </w:r>
-      <w:proofErr w:type="spellStart"/>
-      <w:r>
-        <w:rPr>
-          <w:rFonts w:ascii="Arial" w:eastAsia="Times New Roman" w:hAnsi="Arial" w:cs="Arial"/>
-          <w:iCs/>
-          <w:sz w:val="22"/>
-          <w:szCs w:val="20"/>
-          <w:lang w:bidi="ar-SA"/>
-        </w:rPr>
-        <w:t>firebase</w:t>
-      </w:r>
-      <w:proofErr w:type="spellEnd"/>
-      <w:r>
-        <w:rPr>
-          <w:rFonts w:ascii="Arial" w:eastAsia="Times New Roman" w:hAnsi="Arial" w:cs="Arial"/>
-          <w:iCs/>
-          <w:sz w:val="22"/>
-          <w:szCs w:val="20"/>
-          <w:lang w:bidi="ar-SA"/>
-        </w:rPr>
-        <w:t xml:space="preserve"> que serão utilizados são:</w:t>
+        <w:t xml:space="preserve"> Entrando em mais detalhes, os módulos do firebase que serão utilizados são:</w:t>
       </w:r>
     </w:p>
     <w:p>
@@ -17540,7 +16469,6 @@
           <w:lang w:bidi="ar-SA"/>
         </w:rPr>
       </w:pPr>
-      <w:proofErr w:type="spellStart"/>
       <w:r>
         <w:rPr>
           <w:rFonts w:ascii="Arial" w:eastAsia="Times New Roman" w:hAnsi="Arial" w:cs="Arial"/>
@@ -17550,9 +16478,8 @@
           <w:lang w:bidi="ar-SA"/>
         </w:rPr>
         <w:lastRenderedPageBreak/>
-        <w:t>Firebase</w:t>
-      </w:r>
-      <w:proofErr w:type="spellEnd"/>
+        <w:t xml:space="preserve">Firebase Hosting: um servidor que permite a hospedagem de scripts, sites, e projetos </w:t>
+      </w:r>
       <w:r>
         <w:rPr>
           <w:rFonts w:ascii="Arial" w:eastAsia="Times New Roman" w:hAnsi="Arial" w:cs="Arial"/>
@@ -17561,61 +16488,7 @@
           <w:szCs w:val="20"/>
           <w:lang w:bidi="ar-SA"/>
         </w:rPr>
-        <w:t xml:space="preserve"> </w:t>
-      </w:r>
-      <w:proofErr w:type="spellStart"/>
-      <w:r>
-        <w:rPr>
-          <w:rFonts w:ascii="Arial" w:eastAsia="Times New Roman" w:hAnsi="Arial" w:cs="Arial"/>
-          <w:iCs/>
-          <w:sz w:val="22"/>
-          <w:szCs w:val="20"/>
-          <w:lang w:bidi="ar-SA"/>
-        </w:rPr>
-        <w:t>Hosting</w:t>
-      </w:r>
-      <w:proofErr w:type="spellEnd"/>
-      <w:r>
-        <w:rPr>
-          <w:rFonts w:ascii="Arial" w:eastAsia="Times New Roman" w:hAnsi="Arial" w:cs="Arial"/>
-          <w:iCs/>
-          <w:sz w:val="22"/>
-          <w:szCs w:val="20"/>
-          <w:lang w:bidi="ar-SA"/>
-        </w:rPr>
-        <w:t xml:space="preserve">: um servidor que permite a hospedagem de scripts, sites, e projetos </w:t>
-      </w:r>
-      <w:r>
-        <w:rPr>
-          <w:rFonts w:ascii="Arial" w:eastAsia="Times New Roman" w:hAnsi="Arial" w:cs="Arial"/>
-          <w:iCs/>
-          <w:sz w:val="22"/>
-          <w:szCs w:val="20"/>
-          <w:lang w:bidi="ar-SA"/>
-        </w:rPr>
-        <w:t xml:space="preserve">através de um CDN Global, que é escalável. Como dito, será onde o </w:t>
-      </w:r>
-      <w:proofErr w:type="spellStart"/>
-      <w:r>
-        <w:rPr>
-          <w:rFonts w:ascii="Arial" w:eastAsia="Times New Roman" w:hAnsi="Arial" w:cs="Arial"/>
-          <w:iCs/>
-          <w:sz w:val="22"/>
-          <w:szCs w:val="20"/>
-          <w:lang w:bidi="ar-SA"/>
-        </w:rPr>
-        <w:t>app</w:t>
-      </w:r>
-      <w:proofErr w:type="spellEnd"/>
-      <w:r>
-        <w:rPr>
-          <w:rFonts w:ascii="Arial" w:eastAsia="Times New Roman" w:hAnsi="Arial" w:cs="Arial"/>
-          <w:iCs/>
-          <w:sz w:val="22"/>
-          <w:szCs w:val="20"/>
-          <w:lang w:bidi="ar-SA"/>
-        </w:rPr>
-        <w:t xml:space="preserve"> estará hospedado.</w:t>
+        <w:t>através de um CDN Global, que é escalável. Como dito, será onde o app estará hospedado.</w:t>
       </w:r>
     </w:p>
     <w:p>
@@ -17637,8 +16510,6 @@
           <w:lang w:bidi="ar-SA"/>
         </w:rPr>
       </w:pPr>
-      <w:proofErr w:type="spellStart"/>
-      <w:proofErr w:type="gramStart"/>
       <w:r>
         <w:rPr>
           <w:rFonts w:ascii="Arial" w:eastAsia="Times New Roman" w:hAnsi="Arial" w:cs="Arial"/>
@@ -17647,10 +16518,8 @@
           <w:szCs w:val="20"/>
           <w:lang w:bidi="ar-SA"/>
         </w:rPr>
-        <w:t>FireAuth</w:t>
-      </w:r>
-      <w:proofErr w:type="spellEnd"/>
-      <w:proofErr w:type="gramEnd"/>
+        <w:t>FireAuth: um módulo de autenticação do firebase, para lidar com criação de contas, usuários e permissões.</w:t>
+      </w:r>
       <w:r>
         <w:rPr>
           <w:rFonts w:ascii="Arial" w:eastAsia="Times New Roman" w:hAnsi="Arial" w:cs="Arial"/>
@@ -17659,41 +16528,8 @@
           <w:szCs w:val="20"/>
           <w:lang w:bidi="ar-SA"/>
         </w:rPr>
-        <w:t xml:space="preserve">: um módulo de autenticação do </w:t>
-      </w:r>
-      <w:proofErr w:type="spellStart"/>
-      <w:r>
-        <w:rPr>
-          <w:rFonts w:ascii="Arial" w:eastAsia="Times New Roman" w:hAnsi="Arial" w:cs="Arial"/>
-          <w:iCs/>
-          <w:sz w:val="22"/>
-          <w:szCs w:val="20"/>
-          <w:lang w:bidi="ar-SA"/>
-        </w:rPr>
-        <w:t>firebase</w:t>
-      </w:r>
-      <w:proofErr w:type="spellEnd"/>
-      <w:r>
-        <w:rPr>
-          <w:rFonts w:ascii="Arial" w:eastAsia="Times New Roman" w:hAnsi="Arial" w:cs="Arial"/>
-          <w:iCs/>
-          <w:sz w:val="22"/>
-          <w:szCs w:val="20"/>
-          <w:lang w:bidi="ar-SA"/>
-        </w:rPr>
-        <w:t>, para lidar com criação de contas, usuários e permissões.</w:t>
-      </w:r>
-      <w:r>
-        <w:rPr>
-          <w:rFonts w:ascii="Arial" w:eastAsia="Times New Roman" w:hAnsi="Arial" w:cs="Arial"/>
-          <w:iCs/>
-          <w:sz w:val="22"/>
-          <w:szCs w:val="20"/>
-          <w:lang w:bidi="ar-SA"/>
-        </w:rPr>
         <w:t xml:space="preserve"> Será utilizado para gerenciar a criação dos usuários tanto de paciente quanto de psicólogo, e impedir que dados sensíveis sejam acessados por usuários não </w:t>
       </w:r>
-      <w:proofErr w:type="spellStart"/>
       <w:r>
         <w:rPr>
           <w:rFonts w:ascii="Arial" w:eastAsia="Times New Roman" w:hAnsi="Arial" w:cs="Arial"/>
@@ -17705,7 +16541,6 @@
         </w:rPr>
         <w:t>logados</w:t>
       </w:r>
-      <w:proofErr w:type="spellEnd"/>
       <w:r>
         <w:rPr>
           <w:rFonts w:ascii="Arial" w:eastAsia="Times New Roman" w:hAnsi="Arial" w:cs="Arial"/>
@@ -17736,7 +16571,6 @@
           <w:lang w:bidi="ar-SA"/>
         </w:rPr>
       </w:pPr>
-      <w:proofErr w:type="spellStart"/>
       <w:r>
         <w:rPr>
           <w:rFonts w:ascii="Arial" w:eastAsia="Times New Roman" w:hAnsi="Arial" w:cs="Arial"/>
@@ -17745,42 +16579,7 @@
           <w:szCs w:val="20"/>
           <w:lang w:bidi="ar-SA"/>
         </w:rPr>
-        <w:t>Firestore</w:t>
-      </w:r>
-      <w:proofErr w:type="spellEnd"/>
-      <w:r>
-        <w:rPr>
-          <w:rFonts w:ascii="Arial" w:eastAsia="Times New Roman" w:hAnsi="Arial" w:cs="Arial"/>
-          <w:iCs/>
-          <w:sz w:val="22"/>
-          <w:szCs w:val="20"/>
-          <w:lang w:bidi="ar-SA"/>
-        </w:rPr>
-        <w:t xml:space="preserve">: um módulo de banco de dados </w:t>
-      </w:r>
-      <w:proofErr w:type="spellStart"/>
-      <w:proofErr w:type="gramStart"/>
-      <w:r>
-        <w:rPr>
-          <w:rFonts w:ascii="Arial" w:eastAsia="Times New Roman" w:hAnsi="Arial" w:cs="Arial"/>
-          <w:iCs/>
-          <w:sz w:val="22"/>
-          <w:szCs w:val="20"/>
-          <w:lang w:bidi="ar-SA"/>
-        </w:rPr>
-        <w:t>noSQL</w:t>
-      </w:r>
-      <w:proofErr w:type="spellEnd"/>
-      <w:proofErr w:type="gramEnd"/>
-      <w:r>
-        <w:rPr>
-          <w:rFonts w:ascii="Arial" w:eastAsia="Times New Roman" w:hAnsi="Arial" w:cs="Arial"/>
-          <w:iCs/>
-          <w:sz w:val="22"/>
-          <w:szCs w:val="20"/>
-          <w:lang w:bidi="ar-SA"/>
-        </w:rPr>
-        <w:t>, para salvar/consultar</w:t>
+        <w:t>Firestore: um módulo de banco de dados noSQL, para salvar/consultar</w:t>
       </w:r>
       <w:r>
         <w:rPr>
@@ -17812,7 +16611,6 @@
           <w:lang w:bidi="ar-SA"/>
         </w:rPr>
       </w:pPr>
-      <w:proofErr w:type="spellStart"/>
       <w:r>
         <w:rPr>
           <w:rFonts w:ascii="Arial" w:eastAsia="Times New Roman" w:hAnsi="Arial" w:cs="Arial"/>
@@ -17821,9 +16619,8 @@
           <w:szCs w:val="20"/>
           <w:lang w:bidi="ar-SA"/>
         </w:rPr>
-        <w:t>Cloud</w:t>
-      </w:r>
-      <w:proofErr w:type="spellEnd"/>
+        <w:t xml:space="preserve">Cloud </w:t>
+      </w:r>
       <w:r>
         <w:rPr>
           <w:rFonts w:ascii="Arial" w:eastAsia="Times New Roman" w:hAnsi="Arial" w:cs="Arial"/>
@@ -17832,9 +16629,8 @@
           <w:szCs w:val="20"/>
           <w:lang w:bidi="ar-SA"/>
         </w:rPr>
-        <w:t xml:space="preserve"> </w:t>
-      </w:r>
-      <w:proofErr w:type="spellStart"/>
+        <w:t>F</w:t>
+      </w:r>
       <w:r>
         <w:rPr>
           <w:rFonts w:ascii="Arial" w:eastAsia="Times New Roman" w:hAnsi="Arial" w:cs="Arial"/>
@@ -17843,7 +16639,7 @@
           <w:szCs w:val="20"/>
           <w:lang w:bidi="ar-SA"/>
         </w:rPr>
-        <w:t>F</w:t>
+        <w:t>unctions</w:t>
       </w:r>
       <w:r>
         <w:rPr>
@@ -17853,40 +16649,7 @@
           <w:szCs w:val="20"/>
           <w:lang w:bidi="ar-SA"/>
         </w:rPr>
-        <w:t>unctions</w:t>
-      </w:r>
-      <w:proofErr w:type="spellEnd"/>
-      <w:r>
-        <w:rPr>
-          <w:rFonts w:ascii="Arial" w:eastAsia="Times New Roman" w:hAnsi="Arial" w:cs="Arial"/>
-          <w:iCs/>
-          <w:sz w:val="22"/>
-          <w:szCs w:val="20"/>
-          <w:lang w:bidi="ar-SA"/>
-        </w:rPr>
-        <w:t xml:space="preserve">: um módulo que permite a execução de funções dentro do ambiente interno do </w:t>
-      </w:r>
-      <w:proofErr w:type="spellStart"/>
-      <w:r>
-        <w:rPr>
-          <w:rFonts w:ascii="Arial" w:eastAsia="Times New Roman" w:hAnsi="Arial" w:cs="Arial"/>
-          <w:iCs/>
-          <w:sz w:val="22"/>
-          <w:szCs w:val="20"/>
-          <w:lang w:bidi="ar-SA"/>
-        </w:rPr>
-        <w:t>Firebase</w:t>
-      </w:r>
-      <w:proofErr w:type="spellEnd"/>
-      <w:r>
-        <w:rPr>
-          <w:rFonts w:ascii="Arial" w:eastAsia="Times New Roman" w:hAnsi="Arial" w:cs="Arial"/>
-          <w:iCs/>
-          <w:sz w:val="22"/>
-          <w:szCs w:val="20"/>
-          <w:lang w:bidi="ar-SA"/>
-        </w:rPr>
-        <w:t>. Com isso é possível acionar funções quando determinada ação ocorrer no sistema (triggers). Será utilizado para acionar a função de Conversão de áudio para texto, quando for detectado que um arquivo de áudio foi enviado num relato.</w:t>
+        <w:t>: um módulo que permite a execução de funções dentro do ambiente interno do Firebase. Com isso é possível acionar funções quando determinada ação ocorrer no sistema (triggers). Será utilizado para acionar a função de Conversão de áudio para texto, quando for detectado que um arquivo de áudio foi enviado num relato.</w:t>
       </w:r>
     </w:p>
     <w:p>
@@ -17940,22 +16703,8 @@
           <w:szCs w:val="20"/>
           <w:lang w:bidi="ar-SA"/>
         </w:rPr>
-        <w:t xml:space="preserve"> apresenta o modelo de implantação do </w:t>
-      </w:r>
-      <w:proofErr w:type="spellStart"/>
-      <w:proofErr w:type="gramStart"/>
-      <w:r>
-        <w:rPr>
-          <w:rFonts w:ascii="Arial" w:eastAsia="Times New Roman" w:hAnsi="Arial" w:cs="Arial"/>
-          <w:iCs/>
-          <w:sz w:val="22"/>
-          <w:szCs w:val="20"/>
-          <w:lang w:bidi="ar-SA"/>
-        </w:rPr>
-        <w:t>WhatsHappy</w:t>
-      </w:r>
-      <w:proofErr w:type="spellEnd"/>
-      <w:proofErr w:type="gramEnd"/>
+        <w:t xml:space="preserve"> apresenta o modelo de implantação do WhatsHappy</w:t>
+      </w:r>
       <w:r>
         <w:rPr>
           <w:rFonts w:ascii="Arial" w:eastAsia="Times New Roman" w:hAnsi="Arial" w:cs="Arial"/>
@@ -18200,29 +16949,7 @@
           <w:szCs w:val="20"/>
           <w:lang w:bidi="ar-SA"/>
         </w:rPr>
-        <w:t xml:space="preserve">Em relação a “Entrega da Versão </w:t>
-      </w:r>
-      <w:proofErr w:type="gramStart"/>
-      <w:r>
-        <w:rPr>
-          <w:rFonts w:ascii="Arial" w:eastAsia="Times New Roman" w:hAnsi="Arial" w:cs="Arial"/>
-          <w:iCs/>
-          <w:sz w:val="22"/>
-          <w:szCs w:val="20"/>
-          <w:lang w:bidi="ar-SA"/>
-        </w:rPr>
-        <w:t>1</w:t>
-      </w:r>
-      <w:proofErr w:type="gramEnd"/>
-      <w:r>
-        <w:rPr>
-          <w:rFonts w:ascii="Arial" w:eastAsia="Times New Roman" w:hAnsi="Arial" w:cs="Arial"/>
-          <w:iCs/>
-          <w:sz w:val="22"/>
-          <w:szCs w:val="20"/>
-          <w:lang w:bidi="ar-SA"/>
-        </w:rPr>
-        <w:t>”, prevista para a data 05/06/2020, serão implementadas as seguintes funcionalidades do sistema:</w:t>
+        <w:t>Em relação a “Entrega da Versão 1”, prevista para a data 05/06/2020, serão implementadas as seguintes funcionalidades do sistema:</w:t>
       </w:r>
     </w:p>
     <w:p>
@@ -18750,29 +17477,7 @@
           <w:sz w:val="22"/>
           <w:szCs w:val="22"/>
         </w:rPr>
-        <w:t xml:space="preserve">O desenvolvimento do sistema </w:t>
-      </w:r>
-      <w:proofErr w:type="spellStart"/>
-      <w:proofErr w:type="gramStart"/>
-      <w:r>
-        <w:rPr>
-          <w:rFonts w:ascii="Arial" w:hAnsi="Arial" w:cs="Arial"/>
-          <w:i w:val="0"/>
-          <w:sz w:val="22"/>
-          <w:szCs w:val="22"/>
-        </w:rPr>
-        <w:t>WhatsHappy</w:t>
-      </w:r>
-      <w:proofErr w:type="spellEnd"/>
-      <w:proofErr w:type="gramEnd"/>
-      <w:r>
-        <w:rPr>
-          <w:rFonts w:ascii="Arial" w:hAnsi="Arial" w:cs="Arial"/>
-          <w:i w:val="0"/>
-          <w:sz w:val="22"/>
-          <w:szCs w:val="22"/>
-        </w:rPr>
-        <w:t xml:space="preserve"> foi estimado em R$2.860,00. </w:t>
+        <w:t xml:space="preserve">O desenvolvimento do sistema WhatsHappy foi estimado em R$2.860,00. </w:t>
       </w:r>
       <w:r>
         <w:rPr>
@@ -18944,13 +17649,8 @@
         <w:t xml:space="preserve"> </w:t>
       </w:r>
       <w:r>
-        <w:t xml:space="preserve">– Estimativa com as fases, tarefas e </w:t>
-      </w:r>
-      <w:proofErr w:type="gramStart"/>
-      <w:r>
-        <w:t>responsáveis</w:t>
-      </w:r>
-      <w:proofErr w:type="gramEnd"/>
+        <w:t>– Estimativa com as fases, tarefas e responsáveis</w:t>
+      </w:r>
     </w:p>
     <w:p>
       <w:pPr>
@@ -19218,13 +17918,8 @@
         <w:t xml:space="preserve"> </w:t>
       </w:r>
       <w:r>
-        <w:t xml:space="preserve">– Continuação Estimativa com as fases, tarefas e </w:t>
-      </w:r>
-      <w:proofErr w:type="gramStart"/>
-      <w:r>
-        <w:t>responsáveis</w:t>
-      </w:r>
-      <w:proofErr w:type="gramEnd"/>
+        <w:t>– Continuação Estimativa com as fases, tarefas e responsáveis</w:t>
+      </w:r>
     </w:p>
     <w:p>
       <w:pPr>
@@ -19354,13 +18049,8 @@
         <w:t xml:space="preserve">7.2 </w:t>
       </w:r>
       <w:r>
-        <w:t xml:space="preserve">– Continuação Estimativa com as fases, tarefas e </w:t>
-      </w:r>
-      <w:proofErr w:type="gramStart"/>
-      <w:r>
-        <w:t>responsáveis</w:t>
-      </w:r>
-      <w:proofErr w:type="gramEnd"/>
+        <w:t>– Continuação Estimativa com as fases, tarefas e responsáveis</w:t>
+      </w:r>
     </w:p>
     <w:p>
       <w:pPr>
@@ -19454,13 +18144,8 @@
         <w:t xml:space="preserve">7.3 </w:t>
       </w:r>
       <w:r>
-        <w:t xml:space="preserve">– Continuação Estimativa com as fases, tarefas e </w:t>
-      </w:r>
-      <w:proofErr w:type="gramStart"/>
-      <w:r>
-        <w:t>responsáveis</w:t>
-      </w:r>
-      <w:proofErr w:type="gramEnd"/>
+        <w:t>– Continuação Estimativa com as fases, tarefas e responsáveis</w:t>
+      </w:r>
     </w:p>
     <w:p>
       <w:pPr>
@@ -19751,18 +18436,7 @@
           <w:szCs w:val="20"/>
           <w:lang w:bidi="ar-SA"/>
         </w:rPr>
-        <w:t xml:space="preserve">Revista </w:t>
-      </w:r>
-      <w:proofErr w:type="gramStart"/>
-      <w:r>
-        <w:rPr>
-          <w:rFonts w:ascii="NimbusRomNo9L-ReguItal" w:hAnsi="NimbusRomNo9L-ReguItal" w:cs="NimbusRomNo9L-ReguItal"/>
-          <w:kern w:val="0"/>
-          <w:sz w:val="20"/>
-          <w:szCs w:val="20"/>
-          <w:lang w:bidi="ar-SA"/>
-        </w:rPr>
-        <w:t>Veja</w:t>
+        <w:t>Revista Veja</w:t>
       </w:r>
       <w:r>
         <w:rPr>
@@ -19774,7 +18448,6 @@
         </w:rPr>
         <w:t>,</w:t>
       </w:r>
-      <w:proofErr w:type="gramEnd"/>
       <w:r>
         <w:rPr>
           <w:rFonts w:ascii="NimbusRomNo9L-Regu" w:hAnsi="NimbusRomNo9L-Regu" w:cs="NimbusRomNo9L-Regu"/>
@@ -19835,29 +18508,7 @@
           <w:szCs w:val="20"/>
           <w:lang w:val="en-US" w:bidi="ar-SA"/>
         </w:rPr>
-        <w:t xml:space="preserve">[2]ROBERTSON, S.; ROBERTSON, J. Mastering </w:t>
-      </w:r>
-      <w:proofErr w:type="gramStart"/>
-      <w:r>
-        <w:rPr>
-          <w:rFonts w:ascii="NimbusRomNo9L-Regu" w:hAnsi="NimbusRomNo9L-Regu" w:cs="NimbusRomNo9L-Regu"/>
-          <w:kern w:val="0"/>
-          <w:sz w:val="20"/>
-          <w:szCs w:val="20"/>
-          <w:lang w:val="en-US" w:bidi="ar-SA"/>
-        </w:rPr>
-        <w:t>The</w:t>
-      </w:r>
-      <w:proofErr w:type="gramEnd"/>
-      <w:r>
-        <w:rPr>
-          <w:rFonts w:ascii="NimbusRomNo9L-Regu" w:hAnsi="NimbusRomNo9L-Regu" w:cs="NimbusRomNo9L-Regu"/>
-          <w:kern w:val="0"/>
-          <w:sz w:val="20"/>
-          <w:szCs w:val="20"/>
-          <w:lang w:val="en-US" w:bidi="ar-SA"/>
-        </w:rPr>
-        <w:t xml:space="preserve"> Requirements Process. 2 ed. 2006.United States: Pearson Education.</w:t>
+        <w:t>[2]ROBERTSON, S.; ROBERTSON, J. Mastering The Requirements Process. 2 ed. 2006.United States: Pearson Education.</w:t>
       </w:r>
     </w:p>
     <w:p>
@@ -19911,15 +18562,7 @@
         <w:pStyle w:val="Textodecomentrio"/>
       </w:pPr>
       <w:r>
-        <w:t xml:space="preserve">Eu penso que a entidade prontuário pode ser simplesmente um atributo do relacionamento consulta, seria necessário modelar o relacionamento consulta como uma entidade associativa se o relacionamento de consulta com prontuário fosse </w:t>
-      </w:r>
-      <w:proofErr w:type="gramStart"/>
-      <w:r>
-        <w:t>1xN</w:t>
-      </w:r>
-      <w:proofErr w:type="gramEnd"/>
-      <w:r>
-        <w:t xml:space="preserve">, como é 1x1, não tem necessidade, a menos que vocês me digam que isso pode evoluir para um relacionamento 1xN no futuro.  </w:t>
+        <w:t xml:space="preserve">Eu penso que a entidade prontuário pode ser simplesmente um atributo do relacionamento consulta, seria necessário modelar o relacionamento consulta como uma entidade associativa se o relacionamento de consulta com prontuário fosse 1xN, como é 1x1, não tem necessidade, a menos que vocês me digam que isso pode evoluir para um relacionamento 1xN no futuro.  </w:t>
       </w:r>
     </w:p>
   </w:comment>
@@ -20016,7 +18659,7 @@
             <w:rPr>
               <w:noProof/>
             </w:rPr>
-            <w:t>21</w:t>
+            <w:t>11</w:t>
           </w:r>
           <w:r>
             <w:fldChar w:fldCharType="end"/>
@@ -20037,7 +18680,7 @@
             <w:rPr>
               <w:noProof/>
             </w:rPr>
-            <w:t>31</w:t>
+            <w:t>32</w:t>
           </w:r>
           <w:r>
             <w:fldChar w:fldCharType="end"/>
@@ -20061,47 +18704,17 @@
               <w:lang w:val="en-US" w:eastAsia="en-US"/>
             </w:rPr>
           </w:pPr>
-          <w:proofErr w:type="spellStart"/>
           <w:r>
             <w:rPr>
               <w:lang w:val="en-US" w:eastAsia="en-US"/>
             </w:rPr>
-            <w:t>Projeto</w:t>
+            <w:t>Projeto: WhatsHappy</w:t>
           </w:r>
-          <w:proofErr w:type="spellEnd"/>
           <w:r>
             <w:rPr>
               <w:lang w:val="en-US" w:eastAsia="en-US"/>
             </w:rPr>
-            <w:t xml:space="preserve">: </w:t>
-          </w:r>
-          <w:proofErr w:type="spellStart"/>
-          <w:r>
-            <w:rPr>
-              <w:lang w:val="en-US" w:eastAsia="en-US"/>
-            </w:rPr>
-            <w:t>WhatsHappy</w:t>
-          </w:r>
-          <w:proofErr w:type="spellEnd"/>
-          <w:r>
-            <w:rPr>
-              <w:lang w:val="en-US" w:eastAsia="en-US"/>
-            </w:rPr>
-            <w:t xml:space="preserve"> </w:t>
-          </w:r>
-          <w:proofErr w:type="spellStart"/>
-          <w:r>
-            <w:rPr>
-              <w:lang w:val="en-US" w:eastAsia="en-US"/>
-            </w:rPr>
-            <w:t>versão</w:t>
-          </w:r>
-          <w:proofErr w:type="spellEnd"/>
-          <w:r>
-            <w:rPr>
-              <w:lang w:val="en-US" w:eastAsia="en-US"/>
-            </w:rPr>
-            <w:t>: 2.8</w:t>
+            <w:t xml:space="preserve"> versão: 2.9</w:t>
           </w:r>
         </w:p>
         <w:p>
@@ -27578,7 +26191,7 @@
 </file>
 
 <file path=customXml/itemProps1.xml><?xml version="1.0" encoding="utf-8"?>
-<ds:datastoreItem xmlns:ds="http://schemas.openxmlformats.org/officeDocument/2006/customXml" ds:itemID="{A6F63533-34DF-42F6-B7A5-63A4957ACFFA}">
+<ds:datastoreItem xmlns:ds="http://schemas.openxmlformats.org/officeDocument/2006/customXml" ds:itemID="{8B4CE770-6A2F-4855-B910-109BAE17DF4D}">
   <ds:schemaRefs>
     <ds:schemaRef ds:uri="http://schemas.openxmlformats.org/officeDocument/2006/bibliography"/>
   </ds:schemaRefs>

</xml_diff>

<commit_message>
Atualização BPMN Relatos e Relatórios
</commit_message>
<xml_diff>
--- a/Documento de Análise e DRE WhatsHappy.docx
+++ b/Documento de Análise e DRE WhatsHappy.docx
@@ -150,7 +150,7 @@
                         </w:rPr>
                         <w:pict w14:anchorId="3AE74BEF">
                           <v:shape id="_x0000_i1025" type="#_x0000_t75" style="width:69.75pt;height:69.75pt">
-                            <v:imagedata r:id="rId9" o:title="LOGO2"/>
+                            <v:imagedata r:id="rId10" o:title="LOGO2"/>
                           </v:shape>
                         </w:pict>
                       </w:r>
@@ -284,13 +284,19 @@
         <w:rPr>
           <w:sz w:val="24"/>
         </w:rPr>
-        <w:t>2.</w:t>
+        <w:t>3</w:t>
       </w:r>
       <w:r>
         <w:rPr>
           <w:sz w:val="24"/>
         </w:rPr>
-        <w:t>9</w:t>
+        <w:t>.</w:t>
+      </w:r>
+      <w:r>
+        <w:rPr>
+          <w:sz w:val="24"/>
+        </w:rPr>
+        <w:t>0</w:t>
       </w:r>
     </w:p>
     <w:p>
@@ -3044,6 +3050,124 @@
                 <w:lang w:val="pt-BR"/>
               </w:rPr>
               <w:t>Kelly</w:t>
+            </w:r>
+          </w:p>
+        </w:tc>
+      </w:tr>
+      <w:tr>
+        <w:trPr>
+          <w:trHeight w:val="256"/>
+        </w:trPr>
+        <w:tc>
+          <w:tcPr>
+            <w:tcW w:w="1567" w:type="dxa"/>
+            <w:tcBorders>
+              <w:top w:val="single" w:sz="4" w:space="0" w:color="000000"/>
+              <w:left w:val="single" w:sz="4" w:space="0" w:color="000000"/>
+              <w:bottom w:val="single" w:sz="4" w:space="0" w:color="000000"/>
+            </w:tcBorders>
+          </w:tcPr>
+          <w:p>
+            <w:pPr>
+              <w:pStyle w:val="Tabletext"/>
+              <w:snapToGrid w:val="0"/>
+              <w:spacing w:after="0"/>
+              <w:rPr>
+                <w:sz w:val="22"/>
+                <w:lang w:val="pt-BR"/>
+              </w:rPr>
+            </w:pPr>
+            <w:r>
+              <w:rPr>
+                <w:sz w:val="22"/>
+                <w:lang w:val="pt-BR"/>
+              </w:rPr>
+              <w:t>21/06/2020</w:t>
+            </w:r>
+          </w:p>
+        </w:tc>
+        <w:tc>
+          <w:tcPr>
+            <w:tcW w:w="856" w:type="dxa"/>
+            <w:tcBorders>
+              <w:top w:val="single" w:sz="4" w:space="0" w:color="000000"/>
+              <w:left w:val="single" w:sz="4" w:space="0" w:color="000000"/>
+              <w:bottom w:val="single" w:sz="4" w:space="0" w:color="000000"/>
+            </w:tcBorders>
+          </w:tcPr>
+          <w:p>
+            <w:pPr>
+              <w:pStyle w:val="Tabletext"/>
+              <w:snapToGrid w:val="0"/>
+              <w:spacing w:after="0"/>
+              <w:rPr>
+                <w:sz w:val="22"/>
+                <w:lang w:val="pt-BR"/>
+              </w:rPr>
+            </w:pPr>
+            <w:r>
+              <w:rPr>
+                <w:sz w:val="22"/>
+                <w:lang w:val="pt-BR"/>
+              </w:rPr>
+              <w:t>3.0</w:t>
+            </w:r>
+          </w:p>
+        </w:tc>
+        <w:tc>
+          <w:tcPr>
+            <w:tcW w:w="4493" w:type="dxa"/>
+            <w:tcBorders>
+              <w:top w:val="single" w:sz="4" w:space="0" w:color="000000"/>
+              <w:left w:val="single" w:sz="4" w:space="0" w:color="000000"/>
+              <w:bottom w:val="single" w:sz="4" w:space="0" w:color="000000"/>
+            </w:tcBorders>
+          </w:tcPr>
+          <w:p>
+            <w:pPr>
+              <w:pStyle w:val="Tabletext"/>
+              <w:snapToGrid w:val="0"/>
+              <w:spacing w:after="0"/>
+              <w:rPr>
+                <w:sz w:val="22"/>
+                <w:lang w:val="pt-BR"/>
+              </w:rPr>
+            </w:pPr>
+            <w:r>
+              <w:rPr>
+                <w:sz w:val="22"/>
+                <w:lang w:val="pt-BR"/>
+              </w:rPr>
+              <w:t xml:space="preserve">Revisão </w:t>
+            </w:r>
+          </w:p>
+        </w:tc>
+        <w:tc>
+          <w:tcPr>
+            <w:tcW w:w="2166" w:type="dxa"/>
+            <w:tcBorders>
+              <w:top w:val="single" w:sz="4" w:space="0" w:color="000000"/>
+              <w:left w:val="single" w:sz="4" w:space="0" w:color="000000"/>
+              <w:bottom w:val="single" w:sz="4" w:space="0" w:color="000000"/>
+              <w:right w:val="single" w:sz="4" w:space="0" w:color="000000"/>
+            </w:tcBorders>
+          </w:tcPr>
+          <w:p>
+            <w:pPr>
+              <w:pStyle w:val="Tabletext"/>
+              <w:snapToGrid w:val="0"/>
+              <w:spacing w:after="0"/>
+              <w:rPr>
+                <w:sz w:val="22"/>
+                <w:lang w:val="pt-BR"/>
+              </w:rPr>
+            </w:pPr>
+            <w:r>
+              <w:rPr>
+                <w:sz w:val="22"/>
+                <w:lang w:val="pt-BR"/>
+              </w:rPr>
+              <w:t>Bruno</w:t>
             </w:r>
           </w:p>
         </w:tc>
@@ -7001,7 +7125,7 @@
                     </pic:cNvPicPr>
                   </pic:nvPicPr>
                   <pic:blipFill>
-                    <a:blip r:embed="rId10" cstate="print">
+                    <a:blip r:embed="rId11" cstate="print">
                       <a:extLst>
                         <a:ext uri="{28A0092B-C50C-407E-A947-70E740481C1C}">
                           <a14:useLocalDpi xmlns:a14="http://schemas.microsoft.com/office/drawing/2010/main" val="0"/>
@@ -7172,7 +7296,7 @@
                     <pic:cNvPicPr/>
                   </pic:nvPicPr>
                   <pic:blipFill>
-                    <a:blip r:embed="rId11"/>
+                    <a:blip r:embed="rId12"/>
                     <a:stretch>
                       <a:fillRect/>
                     </a:stretch>
@@ -7267,6 +7391,9 @@
         <w:tab/>
         <w:t>Em relação ao cadastro de pacientes no sistema, o psicólogo enviará um link para o paciente acessar um formulário no qual poderá se cadastrar no sistema. A Figura 3 exibe o processo de cadastro citado.</w:t>
       </w:r>
+      <w:r>
+        <w:t xml:space="preserve"> </w:t>
+      </w:r>
     </w:p>
     <w:p>
       <w:pPr>
@@ -7300,7 +7427,7 @@
                     <pic:cNvPicPr/>
                   </pic:nvPicPr>
                   <pic:blipFill>
-                    <a:blip r:embed="rId12">
+                    <a:blip r:embed="rId13">
                       <a:extLst>
                         <a:ext uri="{28A0092B-C50C-407E-A947-70E740481C1C}">
                           <a14:useLocalDpi xmlns:a14="http://schemas.microsoft.com/office/drawing/2010/main" val="0"/>
@@ -7823,10 +7950,10 @@
         </w:rPr>
         <w:lastRenderedPageBreak/>
         <w:drawing>
-          <wp:inline distT="0" distB="0" distL="0" distR="0" wp14:anchorId="68277647" wp14:editId="4CF1776E">
-            <wp:extent cx="5543550" cy="2752725"/>
-            <wp:effectExtent l="0" t="0" r="0" b="9525"/>
-            <wp:docPr id="5" name="Imagem 5"/>
+          <wp:inline distT="0" distB="0" distL="0" distR="0" wp14:anchorId="71282EC9" wp14:editId="535E1FE3">
+            <wp:extent cx="6000750" cy="6134100"/>
+            <wp:effectExtent l="0" t="0" r="0" b="0"/>
+            <wp:docPr id="16" name="Imagem 16"/>
             <wp:cNvGraphicFramePr>
               <a:graphicFrameLocks xmlns:a="http://schemas.openxmlformats.org/drawingml/2006/main" noChangeAspect="1"/>
             </wp:cNvGraphicFramePr>
@@ -7834,11 +7961,17 @@
               <a:graphicData uri="http://schemas.openxmlformats.org/drawingml/2006/picture">
                 <pic:pic xmlns:pic="http://schemas.openxmlformats.org/drawingml/2006/picture">
                   <pic:nvPicPr>
-                    <pic:cNvPr id="0" name=""/>
+                    <pic:cNvPr id="0" name="WhatsHappy.png"/>
                     <pic:cNvPicPr/>
                   </pic:nvPicPr>
                   <pic:blipFill>
-                    <a:blip r:embed="rId13"/>
+                    <a:blip r:embed="rId14">
+                      <a:extLst>
+                        <a:ext uri="{28A0092B-C50C-407E-A947-70E740481C1C}">
+                          <a14:useLocalDpi xmlns:a14="http://schemas.microsoft.com/office/drawing/2010/main" val="0"/>
+                        </a:ext>
+                      </a:extLst>
+                    </a:blip>
                     <a:stretch>
                       <a:fillRect/>
                     </a:stretch>
@@ -7846,7 +7979,7 @@
                   <pic:spPr>
                     <a:xfrm>
                       <a:off x="0" y="0"/>
-                      <a:ext cx="5543550" cy="2752725"/>
+                      <a:ext cx="6000750" cy="6134100"/>
                     </a:xfrm>
                     <a:prstGeom prst="rect">
                       <a:avLst/>
@@ -7992,176 +8125,10 @@
         </w:rPr>
         <w:lastRenderedPageBreak/>
         <w:drawing>
-          <wp:inline distT="0" distB="0" distL="0" distR="0" wp14:anchorId="3F870D49" wp14:editId="3B15793F">
-            <wp:extent cx="5153025" cy="4314825"/>
-            <wp:effectExtent l="0" t="0" r="9525" b="9525"/>
-            <wp:docPr id="7" name="Imagem 7"/>
-            <wp:cNvGraphicFramePr>
-              <a:graphicFrameLocks xmlns:a="http://schemas.openxmlformats.org/drawingml/2006/main" noChangeAspect="1"/>
-            </wp:cNvGraphicFramePr>
-            <a:graphic xmlns:a="http://schemas.openxmlformats.org/drawingml/2006/main">
-              <a:graphicData uri="http://schemas.openxmlformats.org/drawingml/2006/picture">
-                <pic:pic xmlns:pic="http://schemas.openxmlformats.org/drawingml/2006/picture">
-                  <pic:nvPicPr>
-                    <pic:cNvPr id="0" name=""/>
-                    <pic:cNvPicPr/>
-                  </pic:nvPicPr>
-                  <pic:blipFill>
-                    <a:blip r:embed="rId14"/>
-                    <a:stretch>
-                      <a:fillRect/>
-                    </a:stretch>
-                  </pic:blipFill>
-                  <pic:spPr>
-                    <a:xfrm>
-                      <a:off x="0" y="0"/>
-                      <a:ext cx="5153025" cy="4314825"/>
-                    </a:xfrm>
-                    <a:prstGeom prst="rect">
-                      <a:avLst/>
-                    </a:prstGeom>
-                  </pic:spPr>
-                </pic:pic>
-              </a:graphicData>
-            </a:graphic>
-          </wp:inline>
-        </w:drawing>
-      </w:r>
-    </w:p>
-    <w:p>
-      <w:pPr>
-        <w:pStyle w:val="Legenda"/>
-        <w:jc w:val="center"/>
-      </w:pPr>
-      <w:r>
-        <w:t xml:space="preserve">Figura </w:t>
-      </w:r>
-      <w:r>
-        <w:rPr>
-          <w:noProof/>
-        </w:rPr>
-        <w:fldChar w:fldCharType="begin"/>
-      </w:r>
-      <w:r>
-        <w:rPr>
-          <w:noProof/>
-        </w:rPr>
-        <w:instrText xml:space="preserve"> SEQ Figura \* ARABIC </w:instrText>
-      </w:r>
-      <w:r>
-        <w:rPr>
-          <w:noProof/>
-        </w:rPr>
-        <w:fldChar w:fldCharType="separate"/>
-      </w:r>
-      <w:r>
-        <w:rPr>
-          <w:noProof/>
-        </w:rPr>
-        <w:t>5</w:t>
-      </w:r>
-      <w:r>
-        <w:rPr>
-          <w:noProof/>
-        </w:rPr>
-        <w:fldChar w:fldCharType="end"/>
-      </w:r>
-      <w:r>
-        <w:t xml:space="preserve">- </w:t>
-      </w:r>
-      <w:r>
-        <w:t>Consultar relatórios</w:t>
-      </w:r>
-    </w:p>
-    <w:p>
-      <w:pPr>
-        <w:pStyle w:val="Standard"/>
-      </w:pPr>
-      <w:r>
-        <w:tab/>
-      </w:r>
-      <w:r>
-        <w:t xml:space="preserve">O </w:t>
-      </w:r>
-      <w:r>
-        <w:t>fluxo de agendar consulta para o paciente</w:t>
-      </w:r>
-      <w:r>
-        <w:t xml:space="preserve"> é divido em três: o psicólogo informar ao sistema quais seus horários disponíve</w:t>
-      </w:r>
-      <w:r>
-        <w:t>is; Psicólogo agendar o horário</w:t>
-      </w:r>
-      <w:r>
-        <w:t xml:space="preserve"> de seus pacientes ou os pacientes escolherem os horários disponíveis para atendimento. A</w:t>
-      </w:r>
-      <w:r>
-        <w:t xml:space="preserve">s Figuras </w:t>
-      </w:r>
-      <w:r>
-        <w:t>6</w:t>
-      </w:r>
-      <w:r>
-        <w:t xml:space="preserve">, </w:t>
-      </w:r>
-      <w:r>
-        <w:t>7</w:t>
-      </w:r>
-      <w:r>
-        <w:t xml:space="preserve"> e </w:t>
-      </w:r>
-      <w:r>
-        <w:t>8</w:t>
-      </w:r>
-      <w:r>
-        <w:t xml:space="preserve"> representam respectivamente estes processos.</w:t>
-      </w:r>
-    </w:p>
-    <w:p>
-      <w:pPr>
-        <w:pStyle w:val="Standard"/>
-      </w:pPr>
-      <w:r>
-        <w:rPr>
-          <w:b/>
-        </w:rPr>
-        <w:tab/>
-        <w:t>OBS:</w:t>
-      </w:r>
-      <w:r>
-        <w:rPr>
-          <w:b/>
-        </w:rPr>
-        <w:t xml:space="preserve"> </w:t>
-      </w:r>
-      <w:r>
-        <w:t>Caso o agendamento de consulta seja realizado pelo paciente, o mesmo poderá escolher somente</w:t>
-      </w:r>
-      <w:r>
-        <w:t xml:space="preserve"> um horário. Será permitido a ele fazer troca de horários. Caso o paciente necessite de mais atendimento durante a semana somente o psicólogo poderá agendar consultas extras.</w:t>
-      </w:r>
-    </w:p>
-    <w:p>
-      <w:pPr>
-        <w:pStyle w:val="Standard"/>
-      </w:pPr>
-    </w:p>
-    <w:p>
-      <w:pPr>
-        <w:pStyle w:val="Standard"/>
-        <w:jc w:val="center"/>
-      </w:pPr>
-      <w:r>
-        <w:rPr>
-          <w:noProof/>
-          <w:lang w:eastAsia="pt-BR"/>
-        </w:rPr>
-        <w:lastRenderedPageBreak/>
-        <w:drawing>
-          <wp:inline distT="0" distB="0" distL="0" distR="0" wp14:anchorId="29F6570C" wp14:editId="6A76240D">
-            <wp:extent cx="5105400" cy="3343275"/>
-            <wp:effectExtent l="0" t="0" r="0" b="9525"/>
-            <wp:docPr id="19" name="Imagem 19"/>
+          <wp:inline distT="0" distB="0" distL="0" distR="0" wp14:anchorId="035B01D6" wp14:editId="62306547">
+            <wp:extent cx="5600700" cy="4476750"/>
+            <wp:effectExtent l="0" t="0" r="0" b="0"/>
+            <wp:docPr id="5" name="Imagem 5"/>
             <wp:cNvGraphicFramePr>
               <a:graphicFrameLocks xmlns:a="http://schemas.openxmlformats.org/drawingml/2006/main" noChangeAspect="1"/>
             </wp:cNvGraphicFramePr>
@@ -8181,7 +8148,7 @@
                   <pic:spPr>
                     <a:xfrm>
                       <a:off x="0" y="0"/>
-                      <a:ext cx="5105400" cy="3343275"/>
+                      <a:ext cx="5612130" cy="4485886"/>
                     </a:xfrm>
                     <a:prstGeom prst="rect">
                       <a:avLst/>
@@ -8193,6 +8160,8 @@
           </wp:inline>
         </w:drawing>
       </w:r>
+      <w:bookmarkStart w:id="35" w:name="_GoBack"/>
+      <w:bookmarkEnd w:id="35"/>
     </w:p>
     <w:p>
       <w:pPr>
@@ -8224,20 +8193,93 @@
         <w:rPr>
           <w:noProof/>
         </w:rPr>
+        <w:t>5</w:t>
+      </w:r>
+      <w:r>
+        <w:rPr>
+          <w:noProof/>
+        </w:rPr>
+        <w:fldChar w:fldCharType="end"/>
+      </w:r>
+      <w:r>
+        <w:t xml:space="preserve">- </w:t>
+      </w:r>
+      <w:r>
+        <w:t>Consultar relatórios</w:t>
+      </w:r>
+    </w:p>
+    <w:p>
+      <w:pPr>
+        <w:pStyle w:val="Standard"/>
+      </w:pPr>
+      <w:r>
+        <w:tab/>
+      </w:r>
+      <w:r>
+        <w:t xml:space="preserve">O </w:t>
+      </w:r>
+      <w:r>
+        <w:t>fluxo de agendar consulta para o paciente</w:t>
+      </w:r>
+      <w:r>
+        <w:t xml:space="preserve"> é divido em três: o psicólogo informar ao sistema quais seus horários disponíve</w:t>
+      </w:r>
+      <w:r>
+        <w:t>is; Psicólogo agendar o horário</w:t>
+      </w:r>
+      <w:r>
+        <w:t xml:space="preserve"> de seus pacientes ou os pacientes escolherem os horários disponíveis para atendimento. A</w:t>
+      </w:r>
+      <w:r>
+        <w:t xml:space="preserve">s Figuras </w:t>
+      </w:r>
+      <w:r>
         <w:t>6</w:t>
       </w:r>
       <w:r>
-        <w:rPr>
-          <w:noProof/>
-        </w:rPr>
-        <w:fldChar w:fldCharType="end"/>
-      </w:r>
-      <w:r>
-        <w:t xml:space="preserve">- </w:t>
-      </w:r>
-      <w:r>
-        <w:t>Cadastrar horários disponíveis</w:t>
-      </w:r>
+        <w:t xml:space="preserve">, </w:t>
+      </w:r>
+      <w:r>
+        <w:t>7</w:t>
+      </w:r>
+      <w:r>
+        <w:t xml:space="preserve"> e </w:t>
+      </w:r>
+      <w:r>
+        <w:t>8</w:t>
+      </w:r>
+      <w:r>
+        <w:t xml:space="preserve"> representam respectivamente estes processos.</w:t>
+      </w:r>
+    </w:p>
+    <w:p>
+      <w:pPr>
+        <w:pStyle w:val="Standard"/>
+      </w:pPr>
+      <w:r>
+        <w:rPr>
+          <w:b/>
+        </w:rPr>
+        <w:tab/>
+        <w:t>OBS:</w:t>
+      </w:r>
+      <w:r>
+        <w:rPr>
+          <w:b/>
+        </w:rPr>
+        <w:t xml:space="preserve"> </w:t>
+      </w:r>
+      <w:r>
+        <w:t>Caso o agendamento de consulta seja realizado pelo paciente, o mesmo poderá escolher somente</w:t>
+      </w:r>
+      <w:r>
+        <w:t xml:space="preserve"> um horário. Será permitido a ele fazer troca de horários. Caso o paciente necessite de mais atendimento durante a semana somente o psicólogo poderá agendar consultas extras.</w:t>
+      </w:r>
+    </w:p>
+    <w:p>
+      <w:pPr>
+        <w:pStyle w:val="Standard"/>
+      </w:pPr>
     </w:p>
     <w:p>
       <w:pPr>
@@ -8249,11 +8291,12 @@
           <w:noProof/>
           <w:lang w:eastAsia="pt-BR"/>
         </w:rPr>
+        <w:lastRenderedPageBreak/>
         <w:drawing>
-          <wp:inline distT="0" distB="0" distL="0" distR="0" wp14:anchorId="79E0832C" wp14:editId="351520BA">
-            <wp:extent cx="5612130" cy="3693795"/>
-            <wp:effectExtent l="0" t="0" r="7620" b="1905"/>
-            <wp:docPr id="20" name="Imagem 20"/>
+          <wp:inline distT="0" distB="0" distL="0" distR="0" wp14:anchorId="29F6570C" wp14:editId="6A76240D">
+            <wp:extent cx="5105400" cy="3343275"/>
+            <wp:effectExtent l="0" t="0" r="0" b="9525"/>
+            <wp:docPr id="19" name="Imagem 19"/>
             <wp:cNvGraphicFramePr>
               <a:graphicFrameLocks xmlns:a="http://schemas.openxmlformats.org/drawingml/2006/main" noChangeAspect="1"/>
             </wp:cNvGraphicFramePr>
@@ -8273,7 +8316,7 @@
                   <pic:spPr>
                     <a:xfrm>
                       <a:off x="0" y="0"/>
-                      <a:ext cx="5612130" cy="3693795"/>
+                      <a:ext cx="5105400" cy="3343275"/>
                     </a:xfrm>
                     <a:prstGeom prst="rect">
                       <a:avLst/>
@@ -8316,7 +8359,7 @@
         <w:rPr>
           <w:noProof/>
         </w:rPr>
-        <w:t>7</w:t>
+        <w:t>6</w:t>
       </w:r>
       <w:r>
         <w:rPr>
@@ -8325,18 +8368,15 @@
         <w:fldChar w:fldCharType="end"/>
       </w:r>
       <w:r>
-        <w:t>- Psicólogo agendar consulta de seus pacientes</w:t>
-      </w:r>
-    </w:p>
-    <w:p>
-      <w:pPr>
-        <w:pStyle w:val="Legenda"/>
-        <w:jc w:val="center"/>
-      </w:pPr>
-    </w:p>
-    <w:p>
-      <w:pPr>
-        <w:pStyle w:val="Legenda"/>
+        <w:t xml:space="preserve">- </w:t>
+      </w:r>
+      <w:r>
+        <w:t>Cadastrar horários disponíveis</w:t>
+      </w:r>
+    </w:p>
+    <w:p>
+      <w:pPr>
+        <w:pStyle w:val="Standard"/>
         <w:jc w:val="center"/>
       </w:pPr>
       <w:r>
@@ -8344,12 +8384,11 @@
           <w:noProof/>
           <w:lang w:eastAsia="pt-BR"/>
         </w:rPr>
-        <w:lastRenderedPageBreak/>
         <w:drawing>
-          <wp:inline distT="0" distB="0" distL="0" distR="0" wp14:anchorId="5F240885" wp14:editId="0467AD50">
-            <wp:extent cx="4591050" cy="3781425"/>
-            <wp:effectExtent l="0" t="0" r="0" b="9525"/>
-            <wp:docPr id="21" name="Imagem 21"/>
+          <wp:inline distT="0" distB="0" distL="0" distR="0" wp14:anchorId="79E0832C" wp14:editId="351520BA">
+            <wp:extent cx="5612130" cy="3693795"/>
+            <wp:effectExtent l="0" t="0" r="7620" b="1905"/>
+            <wp:docPr id="20" name="Imagem 20"/>
             <wp:cNvGraphicFramePr>
               <a:graphicFrameLocks xmlns:a="http://schemas.openxmlformats.org/drawingml/2006/main" noChangeAspect="1"/>
             </wp:cNvGraphicFramePr>
@@ -8369,7 +8408,7 @@
                   <pic:spPr>
                     <a:xfrm>
                       <a:off x="0" y="0"/>
-                      <a:ext cx="4591050" cy="3781425"/>
+                      <a:ext cx="5612130" cy="3693795"/>
                     </a:xfrm>
                     <a:prstGeom prst="rect">
                       <a:avLst/>
@@ -8412,7 +8451,7 @@
         <w:rPr>
           <w:noProof/>
         </w:rPr>
-        <w:t>8</w:t>
+        <w:t>7</w:t>
       </w:r>
       <w:r>
         <w:rPr>
@@ -8421,54 +8460,18 @@
         <w:fldChar w:fldCharType="end"/>
       </w:r>
       <w:r>
-        <w:t xml:space="preserve">- </w:t>
-      </w:r>
-      <w:proofErr w:type="gramStart"/>
-      <w:r>
-        <w:t>Paciente</w:t>
-      </w:r>
-      <w:proofErr w:type="gramEnd"/>
-      <w:r>
-        <w:t xml:space="preserve"> agenda</w:t>
-      </w:r>
-      <w:r>
-        <w:t xml:space="preserve"> horário de consulta</w:t>
-      </w:r>
-    </w:p>
-    <w:p>
-      <w:pPr>
-        <w:pStyle w:val="Standard"/>
-      </w:pPr>
-    </w:p>
-    <w:p>
-      <w:pPr>
-        <w:pStyle w:val="Standard"/>
-        <w:ind w:firstLine="720"/>
-      </w:pPr>
-      <w:r>
-        <w:t>O</w:t>
-      </w:r>
-      <w:r>
-        <w:t xml:space="preserve"> psicólogo pode optar por acessar um relato completo do paciente, seja antes, durante ou d</w:t>
-      </w:r>
-      <w:r>
-        <w:t xml:space="preserve">epois do atendimento. A Figura </w:t>
-      </w:r>
-      <w:r>
-        <w:t>9</w:t>
-      </w:r>
-      <w:r>
-        <w:t xml:space="preserve"> exibe a forma de acessar os relatos do paciente.</w:t>
-      </w:r>
-    </w:p>
-    <w:p>
-      <w:pPr>
-        <w:pStyle w:val="Standard"/>
-      </w:pPr>
-    </w:p>
-    <w:p>
-      <w:pPr>
-        <w:pStyle w:val="Standard"/>
+        <w:t>- Psicólogo agendar consulta de seus pacientes</w:t>
+      </w:r>
+    </w:p>
+    <w:p>
+      <w:pPr>
+        <w:pStyle w:val="Legenda"/>
+        <w:jc w:val="center"/>
+      </w:pPr>
+    </w:p>
+    <w:p>
+      <w:pPr>
+        <w:pStyle w:val="Legenda"/>
         <w:jc w:val="center"/>
       </w:pPr>
       <w:r>
@@ -8476,11 +8479,12 @@
           <w:noProof/>
           <w:lang w:eastAsia="pt-BR"/>
         </w:rPr>
+        <w:lastRenderedPageBreak/>
         <w:drawing>
-          <wp:inline distT="0" distB="0" distL="0" distR="0" wp14:anchorId="35B6B2CA" wp14:editId="3CF5B3F1">
-            <wp:extent cx="5612130" cy="2880360"/>
-            <wp:effectExtent l="0" t="0" r="7620" b="0"/>
-            <wp:docPr id="25" name="Imagem 25"/>
+          <wp:inline distT="0" distB="0" distL="0" distR="0" wp14:anchorId="5F240885" wp14:editId="0467AD50">
+            <wp:extent cx="4591050" cy="3781425"/>
+            <wp:effectExtent l="0" t="0" r="0" b="9525"/>
+            <wp:docPr id="21" name="Imagem 21"/>
             <wp:cNvGraphicFramePr>
               <a:graphicFrameLocks xmlns:a="http://schemas.openxmlformats.org/drawingml/2006/main" noChangeAspect="1"/>
             </wp:cNvGraphicFramePr>
@@ -8500,7 +8504,7 @@
                   <pic:spPr>
                     <a:xfrm>
                       <a:off x="0" y="0"/>
-                      <a:ext cx="5612130" cy="2880360"/>
+                      <a:ext cx="4591050" cy="3781425"/>
                     </a:xfrm>
                     <a:prstGeom prst="rect">
                       <a:avLst/>
@@ -8519,7 +8523,6 @@
         <w:jc w:val="center"/>
       </w:pPr>
       <w:r>
-        <w:lastRenderedPageBreak/>
         <w:t xml:space="preserve">Figura </w:t>
       </w:r>
       <w:r>
@@ -8544,36 +8547,53 @@
         <w:rPr>
           <w:noProof/>
         </w:rPr>
+        <w:t>8</w:t>
+      </w:r>
+      <w:r>
+        <w:rPr>
+          <w:noProof/>
+        </w:rPr>
+        <w:fldChar w:fldCharType="end"/>
+      </w:r>
+      <w:r>
+        <w:t xml:space="preserve">- </w:t>
+      </w:r>
+      <w:proofErr w:type="gramStart"/>
+      <w:r>
+        <w:t>Paciente</w:t>
+      </w:r>
+      <w:proofErr w:type="gramEnd"/>
+      <w:r>
+        <w:t xml:space="preserve"> agenda</w:t>
+      </w:r>
+      <w:r>
+        <w:t xml:space="preserve"> horário de consulta</w:t>
+      </w:r>
+    </w:p>
+    <w:p>
+      <w:pPr>
+        <w:pStyle w:val="Standard"/>
+      </w:pPr>
+    </w:p>
+    <w:p>
+      <w:pPr>
+        <w:pStyle w:val="Standard"/>
+        <w:ind w:firstLine="720"/>
+      </w:pPr>
+      <w:r>
+        <w:t>O</w:t>
+      </w:r>
+      <w:r>
+        <w:t xml:space="preserve"> psicólogo pode optar por acessar um relato completo do paciente, seja antes, durante ou d</w:t>
+      </w:r>
+      <w:r>
+        <w:t xml:space="preserve">epois do atendimento. A Figura </w:t>
+      </w:r>
+      <w:r>
         <w:t>9</w:t>
       </w:r>
       <w:r>
-        <w:rPr>
-          <w:noProof/>
-        </w:rPr>
-        <w:fldChar w:fldCharType="end"/>
-      </w:r>
-      <w:r>
-        <w:t>- Consultar relatos de pacientes</w:t>
-      </w:r>
-    </w:p>
-    <w:p>
-      <w:pPr>
-        <w:pStyle w:val="Standard"/>
-      </w:pPr>
-    </w:p>
-    <w:p>
-      <w:pPr>
-        <w:pStyle w:val="Standard"/>
-      </w:pPr>
-      <w:r>
-        <w:tab/>
-        <w:t>Após o psicólogo ter todos os dados de acompanhamento ele pode realizar a consulta de seu paciente, conforme Figura 1</w:t>
-      </w:r>
-      <w:r>
-        <w:t>0</w:t>
-      </w:r>
-      <w:r>
-        <w:t>.</w:t>
+        <w:t xml:space="preserve"> exibe a forma de acessar os relatos do paciente.</w:t>
       </w:r>
     </w:p>
     <w:p>
@@ -8592,10 +8612,10 @@
           <w:lang w:eastAsia="pt-BR"/>
         </w:rPr>
         <w:drawing>
-          <wp:inline distT="0" distB="0" distL="0" distR="0" wp14:anchorId="38DEA240" wp14:editId="5A9116D6">
-            <wp:extent cx="5901463" cy="2505075"/>
-            <wp:effectExtent l="0" t="0" r="4445" b="0"/>
-            <wp:docPr id="28" name="Imagem 28"/>
+          <wp:inline distT="0" distB="0" distL="0" distR="0" wp14:anchorId="35B6B2CA" wp14:editId="3CF5B3F1">
+            <wp:extent cx="5612130" cy="2880360"/>
+            <wp:effectExtent l="0" t="0" r="7620" b="0"/>
+            <wp:docPr id="25" name="Imagem 25"/>
             <wp:cNvGraphicFramePr>
               <a:graphicFrameLocks xmlns:a="http://schemas.openxmlformats.org/drawingml/2006/main" noChangeAspect="1"/>
             </wp:cNvGraphicFramePr>
@@ -8615,7 +8635,7 @@
                   <pic:spPr>
                     <a:xfrm>
                       <a:off x="0" y="0"/>
-                      <a:ext cx="5901463" cy="2505075"/>
+                      <a:ext cx="5612130" cy="2880360"/>
                     </a:xfrm>
                     <a:prstGeom prst="rect">
                       <a:avLst/>
@@ -8634,6 +8654,7 @@
         <w:jc w:val="center"/>
       </w:pPr>
       <w:r>
+        <w:lastRenderedPageBreak/>
         <w:t xml:space="preserve">Figura </w:t>
       </w:r>
       <w:r>
@@ -8658,7 +8679,7 @@
         <w:rPr>
           <w:noProof/>
         </w:rPr>
-        <w:t>10</w:t>
+        <w:t>9</w:t>
       </w:r>
       <w:r>
         <w:rPr>
@@ -8667,7 +8688,7 @@
         <w:fldChar w:fldCharType="end"/>
       </w:r>
       <w:r>
-        <w:t>- Consultar pacientes</w:t>
+        <w:t>- Consultar relatos de pacientes</w:t>
       </w:r>
     </w:p>
     <w:p>
@@ -8681,36 +8702,13 @@
       </w:pPr>
       <w:r>
         <w:tab/>
-      </w:r>
-      <w:r>
-        <w:t xml:space="preserve">Em relação </w:t>
-      </w:r>
-      <w:r>
-        <w:t>às</w:t>
-      </w:r>
-      <w:r>
-        <w:t xml:space="preserve"> demais interações do paciente</w:t>
-      </w:r>
-      <w:r>
-        <w:t xml:space="preserve"> com o sistema, o atendido poderá verificar as consultas agendadas e os rela</w:t>
-      </w:r>
-      <w:r>
-        <w:t>tos enviados, conforme Figura 1</w:t>
-      </w:r>
-      <w:r>
-        <w:t>1</w:t>
-      </w:r>
-      <w:r>
-        <w:t xml:space="preserve"> e 1</w:t>
-      </w:r>
-      <w:r>
-        <w:t>2</w:t>
-      </w:r>
-      <w:r>
-        <w:t xml:space="preserve">, </w:t>
-      </w:r>
-      <w:r>
-        <w:t>respectivamente.</w:t>
+        <w:t>Após o psicólogo ter todos os dados de acompanhamento ele pode realizar a consulta de seu paciente, conforme Figura 1</w:t>
+      </w:r>
+      <w:r>
+        <w:t>0</w:t>
+      </w:r>
+      <w:r>
+        <w:t>.</w:t>
       </w:r>
     </w:p>
     <w:p>
@@ -8729,10 +8727,10 @@
           <w:lang w:eastAsia="pt-BR"/>
         </w:rPr>
         <w:drawing>
-          <wp:inline distT="0" distB="0" distL="0" distR="0" wp14:anchorId="0E77C8EF" wp14:editId="24642D80">
-            <wp:extent cx="3714750" cy="2962275"/>
-            <wp:effectExtent l="0" t="0" r="0" b="9525"/>
-            <wp:docPr id="29" name="Imagem 29"/>
+          <wp:inline distT="0" distB="0" distL="0" distR="0" wp14:anchorId="38DEA240" wp14:editId="5A9116D6">
+            <wp:extent cx="5901463" cy="2505075"/>
+            <wp:effectExtent l="0" t="0" r="4445" b="0"/>
+            <wp:docPr id="28" name="Imagem 28"/>
             <wp:cNvGraphicFramePr>
               <a:graphicFrameLocks xmlns:a="http://schemas.openxmlformats.org/drawingml/2006/main" noChangeAspect="1"/>
             </wp:cNvGraphicFramePr>
@@ -8752,7 +8750,7 @@
                   <pic:spPr>
                     <a:xfrm>
                       <a:off x="0" y="0"/>
-                      <a:ext cx="3714750" cy="2962275"/>
+                      <a:ext cx="5901463" cy="2505075"/>
                     </a:xfrm>
                     <a:prstGeom prst="rect">
                       <a:avLst/>
@@ -8795,7 +8793,7 @@
         <w:rPr>
           <w:noProof/>
         </w:rPr>
-        <w:t>11</w:t>
+        <w:t>10</w:t>
       </w:r>
       <w:r>
         <w:rPr>
@@ -8804,30 +8802,72 @@
         <w:fldChar w:fldCharType="end"/>
       </w:r>
       <w:r>
-        <w:t>- Verificar consultas agendadas</w:t>
-      </w:r>
+        <w:t>- Consultar pacientes</w:t>
+      </w:r>
+    </w:p>
+    <w:p>
+      <w:pPr>
+        <w:pStyle w:val="Standard"/>
+      </w:pPr>
+    </w:p>
+    <w:p>
+      <w:pPr>
+        <w:pStyle w:val="Standard"/>
+      </w:pPr>
+      <w:r>
+        <w:tab/>
+      </w:r>
+      <w:r>
+        <w:t xml:space="preserve">Em relação </w:t>
+      </w:r>
+      <w:r>
+        <w:t>às</w:t>
+      </w:r>
+      <w:r>
+        <w:t xml:space="preserve"> demais interações do paciente</w:t>
+      </w:r>
+      <w:r>
+        <w:t xml:space="preserve"> com o sistema, o atendido poderá verificar as consultas agendadas e os rela</w:t>
+      </w:r>
+      <w:r>
+        <w:t>tos enviados, conforme Figura 1</w:t>
+      </w:r>
+      <w:r>
+        <w:t>1</w:t>
+      </w:r>
+      <w:r>
+        <w:t xml:space="preserve"> e 1</w:t>
+      </w:r>
+      <w:r>
+        <w:t>2</w:t>
+      </w:r>
+      <w:r>
+        <w:t xml:space="preserve">, </w:t>
+      </w:r>
+      <w:r>
+        <w:t>respectivamente.</w:t>
+      </w:r>
+    </w:p>
+    <w:p>
+      <w:pPr>
+        <w:pStyle w:val="Standard"/>
+      </w:pPr>
     </w:p>
     <w:p>
       <w:pPr>
         <w:pStyle w:val="Standard"/>
         <w:jc w:val="center"/>
       </w:pPr>
-    </w:p>
-    <w:p>
-      <w:pPr>
-        <w:pStyle w:val="Standard"/>
-        <w:jc w:val="center"/>
-      </w:pPr>
       <w:r>
         <w:rPr>
           <w:noProof/>
           <w:lang w:eastAsia="pt-BR"/>
         </w:rPr>
         <w:drawing>
-          <wp:inline distT="0" distB="0" distL="0" distR="0" wp14:anchorId="3741CC20" wp14:editId="7240BE3D">
-            <wp:extent cx="5133975" cy="3857625"/>
-            <wp:effectExtent l="0" t="0" r="9525" b="9525"/>
-            <wp:docPr id="31" name="Imagem 31"/>
+          <wp:inline distT="0" distB="0" distL="0" distR="0" wp14:anchorId="0E77C8EF" wp14:editId="24642D80">
+            <wp:extent cx="3714750" cy="2962275"/>
+            <wp:effectExtent l="0" t="0" r="0" b="9525"/>
+            <wp:docPr id="29" name="Imagem 29"/>
             <wp:cNvGraphicFramePr>
               <a:graphicFrameLocks xmlns:a="http://schemas.openxmlformats.org/drawingml/2006/main" noChangeAspect="1"/>
             </wp:cNvGraphicFramePr>
@@ -8847,6 +8887,101 @@
                   <pic:spPr>
                     <a:xfrm>
                       <a:off x="0" y="0"/>
+                      <a:ext cx="3714750" cy="2962275"/>
+                    </a:xfrm>
+                    <a:prstGeom prst="rect">
+                      <a:avLst/>
+                    </a:prstGeom>
+                  </pic:spPr>
+                </pic:pic>
+              </a:graphicData>
+            </a:graphic>
+          </wp:inline>
+        </w:drawing>
+      </w:r>
+    </w:p>
+    <w:p>
+      <w:pPr>
+        <w:pStyle w:val="Legenda"/>
+        <w:jc w:val="center"/>
+      </w:pPr>
+      <w:r>
+        <w:t xml:space="preserve">Figura </w:t>
+      </w:r>
+      <w:r>
+        <w:rPr>
+          <w:noProof/>
+        </w:rPr>
+        <w:fldChar w:fldCharType="begin"/>
+      </w:r>
+      <w:r>
+        <w:rPr>
+          <w:noProof/>
+        </w:rPr>
+        <w:instrText xml:space="preserve"> SEQ Figura \* ARABIC </w:instrText>
+      </w:r>
+      <w:r>
+        <w:rPr>
+          <w:noProof/>
+        </w:rPr>
+        <w:fldChar w:fldCharType="separate"/>
+      </w:r>
+      <w:r>
+        <w:rPr>
+          <w:noProof/>
+        </w:rPr>
+        <w:t>11</w:t>
+      </w:r>
+      <w:r>
+        <w:rPr>
+          <w:noProof/>
+        </w:rPr>
+        <w:fldChar w:fldCharType="end"/>
+      </w:r>
+      <w:r>
+        <w:t>- Verificar consultas agendadas</w:t>
+      </w:r>
+    </w:p>
+    <w:p>
+      <w:pPr>
+        <w:pStyle w:val="Standard"/>
+        <w:jc w:val="center"/>
+      </w:pPr>
+    </w:p>
+    <w:p>
+      <w:pPr>
+        <w:pStyle w:val="Standard"/>
+        <w:jc w:val="center"/>
+      </w:pPr>
+      <w:r>
+        <w:rPr>
+          <w:noProof/>
+          <w:lang w:eastAsia="pt-BR"/>
+        </w:rPr>
+        <w:drawing>
+          <wp:inline distT="0" distB="0" distL="0" distR="0" wp14:anchorId="3741CC20" wp14:editId="7240BE3D">
+            <wp:extent cx="5133975" cy="3857625"/>
+            <wp:effectExtent l="0" t="0" r="9525" b="9525"/>
+            <wp:docPr id="31" name="Imagem 31"/>
+            <wp:cNvGraphicFramePr>
+              <a:graphicFrameLocks xmlns:a="http://schemas.openxmlformats.org/drawingml/2006/main" noChangeAspect="1"/>
+            </wp:cNvGraphicFramePr>
+            <a:graphic xmlns:a="http://schemas.openxmlformats.org/drawingml/2006/main">
+              <a:graphicData uri="http://schemas.openxmlformats.org/drawingml/2006/picture">
+                <pic:pic xmlns:pic="http://schemas.openxmlformats.org/drawingml/2006/picture">
+                  <pic:nvPicPr>
+                    <pic:cNvPr id="0" name=""/>
+                    <pic:cNvPicPr/>
+                  </pic:nvPicPr>
+                  <pic:blipFill>
+                    <a:blip r:embed="rId22"/>
+                    <a:stretch>
+                      <a:fillRect/>
+                    </a:stretch>
+                  </pic:blipFill>
+                  <pic:spPr>
+                    <a:xfrm>
+                      <a:off x="0" y="0"/>
                       <a:ext cx="5133975" cy="3857625"/>
                     </a:xfrm>
                     <a:prstGeom prst="rect">
@@ -8927,7 +9062,7 @@
       <w:pPr>
         <w:pStyle w:val="Standard"/>
       </w:pPr>
-      <w:bookmarkStart w:id="35" w:name="_Ref471361536"/>
+      <w:bookmarkStart w:id="36" w:name="_Ref471361536"/>
       <w:bookmarkEnd w:id="34"/>
     </w:p>
     <w:p>
@@ -8963,17 +9098,17 @@
           <w:numId w:val="2"/>
         </w:numPr>
       </w:pPr>
-      <w:bookmarkStart w:id="36" w:name="__RefHeading___Toc175024556"/>
-      <w:bookmarkStart w:id="37" w:name="_Toc41066094"/>
+      <w:bookmarkStart w:id="37" w:name="__RefHeading___Toc175024556"/>
+      <w:bookmarkStart w:id="38" w:name="_Toc41066094"/>
+      <w:bookmarkEnd w:id="37"/>
+      <w:r>
+        <w:t>Requisitos funcionais</w:t>
+      </w:r>
       <w:bookmarkEnd w:id="36"/>
       <w:r>
-        <w:t>Requisitos funcionais</w:t>
-      </w:r>
-      <w:bookmarkEnd w:id="35"/>
-      <w:r>
         <w:t xml:space="preserve"> de sistema (RFS)</w:t>
       </w:r>
-      <w:bookmarkEnd w:id="37"/>
+      <w:bookmarkEnd w:id="38"/>
     </w:p>
     <w:p>
       <w:pPr>
@@ -9229,8 +9364,8 @@
           <w:sz w:val="22"/>
         </w:rPr>
       </w:pPr>
-      <w:bookmarkStart w:id="38" w:name="__RefHeading___Toc175024557"/>
-      <w:bookmarkEnd w:id="38"/>
+      <w:bookmarkStart w:id="39" w:name="__RefHeading___Toc175024557"/>
+      <w:bookmarkEnd w:id="39"/>
     </w:p>
     <w:tbl>
       <w:tblPr>
@@ -11193,7 +11328,25 @@
                 <w:sz w:val="18"/>
                 <w:szCs w:val="18"/>
               </w:rPr>
-              <w:t>registra em uma ficha de consulta</w:t>
+              <w:t>registra</w:t>
+            </w:r>
+            <w:r>
+              <w:rPr>
+                <w:rFonts w:ascii="Arial" w:hAnsi="Arial" w:cs="Arial"/>
+                <w:i w:val="0"/>
+                <w:sz w:val="18"/>
+                <w:szCs w:val="18"/>
+              </w:rPr>
+              <w:t>da</w:t>
+            </w:r>
+            <w:r>
+              <w:rPr>
+                <w:rFonts w:ascii="Arial" w:hAnsi="Arial" w:cs="Arial"/>
+                <w:i w:val="0"/>
+                <w:sz w:val="18"/>
+                <w:szCs w:val="18"/>
+              </w:rPr>
+              <w:t xml:space="preserve"> em uma ficha de consulta</w:t>
             </w:r>
             <w:r>
               <w:rPr>
@@ -11211,16 +11364,25 @@
                 <w:sz w:val="18"/>
                 <w:szCs w:val="18"/>
               </w:rPr>
-              <w:t xml:space="preserve"> que gerará o prontuário,</w:t>
-            </w:r>
-            <w:r>
-              <w:rPr>
-                <w:rFonts w:ascii="Arial" w:hAnsi="Arial" w:cs="Arial"/>
-                <w:i w:val="0"/>
-                <w:sz w:val="18"/>
-                <w:szCs w:val="18"/>
-              </w:rPr>
-              <w:t xml:space="preserve"> na qual o psicólogo será o responsável por seu gerenciamento.</w:t>
+              <w:t xml:space="preserve"> </w:t>
+            </w:r>
+            <w:r>
+              <w:rPr>
+                <w:rFonts w:ascii="Arial" w:hAnsi="Arial" w:cs="Arial"/>
+                <w:i w:val="0"/>
+                <w:sz w:val="18"/>
+                <w:szCs w:val="18"/>
+              </w:rPr>
+              <w:t>na qual o conjunto de todas as fichas gerará o prontuário</w:t>
+            </w:r>
+            <w:r>
+              <w:rPr>
+                <w:rFonts w:ascii="Arial" w:hAnsi="Arial" w:cs="Arial"/>
+                <w:i w:val="0"/>
+                <w:sz w:val="18"/>
+                <w:szCs w:val="18"/>
+              </w:rPr>
+              <w:t>.</w:t>
             </w:r>
           </w:p>
           <w:p>
@@ -11367,10 +11529,6 @@
           <w:p>
             <w:pPr>
               <w:pStyle w:val="Textbody"/>
-              <w:numPr>
-                <w:ilvl w:val="0"/>
-                <w:numId w:val="36"/>
-              </w:numPr>
               <w:rPr>
                 <w:rFonts w:ascii="Arial" w:hAnsi="Arial" w:cs="Arial"/>
                 <w:i w:val="0"/>
@@ -11381,26 +11539,6 @@
             <w:r>
               <w:rPr>
                 <w:rFonts w:ascii="Arial" w:hAnsi="Arial" w:cs="Arial"/>
-                <w:i w:val="0"/>
-                <w:sz w:val="18"/>
-                <w:szCs w:val="18"/>
-              </w:rPr>
-              <w:t>Um paciente poderá consultar com mais de um psicólogo</w:t>
-            </w:r>
-          </w:p>
-          <w:p>
-            <w:pPr>
-              <w:pStyle w:val="Textbody"/>
-              <w:rPr>
-                <w:rFonts w:ascii="Arial" w:hAnsi="Arial" w:cs="Arial"/>
-                <w:i w:val="0"/>
-                <w:sz w:val="18"/>
-                <w:szCs w:val="18"/>
-              </w:rPr>
-            </w:pPr>
-            <w:r>
-              <w:rPr>
-                <w:rFonts w:ascii="Arial" w:hAnsi="Arial" w:cs="Arial"/>
                 <w:b/>
                 <w:i w:val="0"/>
                 <w:sz w:val="18"/>
@@ -11425,7 +11563,27 @@
                 <w:sz w:val="18"/>
                 <w:szCs w:val="18"/>
               </w:rPr>
-              <w:t>A exclusão do prontuário será do tipo lógica, ou seja, por mais que o prontuário não seja mais exibido no sistema os seus dados ainda estarão armazenados no banco de dados.</w:t>
+              <w:t xml:space="preserve">A exclusão do prontuário será do </w:t>
+            </w:r>
+            <w:proofErr w:type="gramStart"/>
+            <w:r>
+              <w:rPr>
+                <w:rFonts w:ascii="Arial" w:hAnsi="Arial" w:cs="Arial"/>
+                <w:i w:val="0"/>
+                <w:sz w:val="18"/>
+                <w:szCs w:val="18"/>
+              </w:rPr>
+              <w:t>tipo lógica</w:t>
+            </w:r>
+            <w:proofErr w:type="gramEnd"/>
+            <w:r>
+              <w:rPr>
+                <w:rFonts w:ascii="Arial" w:hAnsi="Arial" w:cs="Arial"/>
+                <w:i w:val="0"/>
+                <w:sz w:val="18"/>
+                <w:szCs w:val="18"/>
+              </w:rPr>
+              <w:t>, ou seja, por mais que o prontuário não seja mais exibido no sistema os seus dados ainda estarão armazenados no banco de dados.</w:t>
             </w:r>
           </w:p>
         </w:tc>
@@ -11588,7 +11746,25 @@
                 <w:sz w:val="18"/>
                 <w:szCs w:val="18"/>
               </w:rPr>
-              <w:t>O paciente poderá enviar seus relatos semanais, via aplicativo.</w:t>
+              <w:t>O paciente poderá enviar seus relatos semanais</w:t>
+            </w:r>
+            <w:r>
+              <w:rPr>
+                <w:rFonts w:ascii="Arial" w:hAnsi="Arial" w:cs="Arial"/>
+                <w:i w:val="0"/>
+                <w:sz w:val="18"/>
+                <w:szCs w:val="18"/>
+              </w:rPr>
+              <w:t xml:space="preserve"> para o sistema</w:t>
+            </w:r>
+            <w:r>
+              <w:rPr>
+                <w:rFonts w:ascii="Arial" w:hAnsi="Arial" w:cs="Arial"/>
+                <w:i w:val="0"/>
+                <w:sz w:val="18"/>
+                <w:szCs w:val="18"/>
+              </w:rPr>
+              <w:t>.</w:t>
             </w:r>
           </w:p>
           <w:p>
@@ -11658,7 +11834,7 @@
                 <w:sz w:val="18"/>
                 <w:szCs w:val="18"/>
               </w:rPr>
-              <w:t>[RNFS7</w:t>
+              <w:t>[RNFS6</w:t>
             </w:r>
             <w:r>
               <w:rPr>
@@ -11937,7 +12113,6 @@
                 <w:sz w:val="18"/>
                 <w:szCs w:val="18"/>
               </w:rPr>
-              <w:lastRenderedPageBreak/>
               <w:t>4</w:t>
             </w:r>
             <w:proofErr w:type="gramEnd"/>
@@ -12601,7 +12776,7 @@
                 <w:sz w:val="18"/>
                 <w:szCs w:val="18"/>
               </w:rPr>
-              <w:t>Os áudios serão armazenados somente no dispositivo móvel do paciente.</w:t>
+              <w:t>Paciente poderá acessar seus relatos</w:t>
             </w:r>
           </w:p>
           <w:p>
@@ -12742,7 +12917,16 @@
                 <w:sz w:val="18"/>
                 <w:szCs w:val="18"/>
               </w:rPr>
-              <w:t xml:space="preserve"> palavras repetidas</w:t>
+              <w:t xml:space="preserve"> palavras </w:t>
+            </w:r>
+            <w:r>
+              <w:rPr>
+                <w:rFonts w:ascii="Arial" w:hAnsi="Arial" w:cs="Arial"/>
+                <w:i w:val="0"/>
+                <w:sz w:val="18"/>
+                <w:szCs w:val="18"/>
+              </w:rPr>
+              <w:t>chaves dos relatos</w:t>
             </w:r>
           </w:p>
         </w:tc>
@@ -12801,16 +12985,16 @@
                 <w:sz w:val="18"/>
                 <w:szCs w:val="18"/>
               </w:rPr>
-              <w:t>A partir dos relatos sentimentais enviados pelos pacientes, será possível gerar um relatório com as palavras que m</w:t>
-            </w:r>
-            <w:r>
-              <w:rPr>
-                <w:rFonts w:ascii="Arial" w:hAnsi="Arial" w:cs="Arial"/>
-                <w:i w:val="0"/>
-                <w:sz w:val="18"/>
-                <w:szCs w:val="18"/>
-              </w:rPr>
-              <w:t>ais foram repetidas nos relatos.</w:t>
+              <w:t xml:space="preserve">A partir dos relatos sentimentais enviados pelos pacientes, será possível gerar um relatório com as </w:t>
+            </w:r>
+            <w:r>
+              <w:rPr>
+                <w:rFonts w:ascii="Arial" w:hAnsi="Arial" w:cs="Arial"/>
+                <w:i w:val="0"/>
+                <w:sz w:val="18"/>
+                <w:szCs w:val="18"/>
+              </w:rPr>
+              <w:t>chaves do relato.</w:t>
             </w:r>
           </w:p>
           <w:p>
@@ -12887,7 +13071,7 @@
                 <w:sz w:val="18"/>
                 <w:szCs w:val="18"/>
               </w:rPr>
-              <w:t>[RFS7</w:t>
+              <w:t>[RFS5</w:t>
             </w:r>
             <w:r>
               <w:rPr>
@@ -13266,7 +13450,7 @@
                 <w:sz w:val="18"/>
                 <w:szCs w:val="18"/>
               </w:rPr>
-              <w:t>[RFS7</w:t>
+              <w:t>[RFS5</w:t>
             </w:r>
             <w:r>
               <w:rPr>
@@ -13621,7 +13805,7 @@
                 <w:sz w:val="18"/>
                 <w:szCs w:val="18"/>
               </w:rPr>
-              <w:t>11</w:t>
+              <w:t>5</w:t>
             </w:r>
             <w:r>
               <w:rPr>
@@ -13814,37 +13998,7 @@
                 <w:sz w:val="18"/>
                 <w:szCs w:val="18"/>
               </w:rPr>
-              <w:t xml:space="preserve">Além disso, </w:t>
-            </w:r>
-            <w:bookmarkStart w:id="39" w:name="_GoBack"/>
-            <w:r>
-              <w:rPr>
-                <w:rFonts w:ascii="Arial" w:hAnsi="Arial" w:cs="Arial"/>
-                <w:i w:val="0"/>
-                <w:sz w:val="18"/>
-                <w:szCs w:val="18"/>
-              </w:rPr>
-              <w:t xml:space="preserve">se certas palavras chave que indiquem uma crise </w:t>
-            </w:r>
-            <w:r>
-              <w:rPr>
-                <w:rFonts w:ascii="Arial" w:hAnsi="Arial" w:cs="Arial"/>
-                <w:i w:val="0"/>
-                <w:sz w:val="18"/>
-                <w:szCs w:val="18"/>
-              </w:rPr>
-              <w:lastRenderedPageBreak/>
-              <w:t>intensa forem encontradas em conjunto num relato, o psicólogo deve receber um alerta sobre esse relato imediatamente</w:t>
-            </w:r>
-            <w:bookmarkEnd w:id="39"/>
-            <w:r>
-              <w:rPr>
-                <w:rFonts w:ascii="Arial" w:hAnsi="Arial" w:cs="Arial"/>
-                <w:i w:val="0"/>
-                <w:sz w:val="18"/>
-                <w:szCs w:val="18"/>
-              </w:rPr>
-              <w:t>.</w:t>
+              <w:t>Além disso, se certas palavras chave que indiquem uma crise intensa forem encontradas em conjunto num relato, o psicólogo deve receber um alerta sobre esse relato imediatamente.</w:t>
             </w:r>
           </w:p>
           <w:p>
@@ -13864,7 +14018,17 @@
                 <w:sz w:val="18"/>
                 <w:szCs w:val="18"/>
               </w:rPr>
-              <w:t xml:space="preserve">Exemplos de palavras de alerta são: suicídio, morte, assassinato, e outras que indiquem que o paciente pode estar em uma crise </w:t>
+              <w:t xml:space="preserve">Exemplos de palavras de alerta são: suicídio, morte, assassinato, e outras que indiquem que o paciente pode estar </w:t>
+            </w:r>
+            <w:r>
+              <w:rPr>
+                <w:rFonts w:ascii="Arial" w:hAnsi="Arial" w:cs="Arial"/>
+                <w:i w:val="0"/>
+                <w:sz w:val="18"/>
+                <w:szCs w:val="18"/>
+              </w:rPr>
+              <w:lastRenderedPageBreak/>
+              <w:t xml:space="preserve">em uma crise </w:t>
             </w:r>
             <w:r>
               <w:rPr>
@@ -15374,7 +15538,7 @@
                 <w:sz w:val="18"/>
                 <w:szCs w:val="18"/>
               </w:rPr>
-              <w:t>RFS10</w:t>
+              <w:t>RFS5</w:t>
             </w:r>
             <w:r>
               <w:rPr>
@@ -15990,7 +16154,7 @@
                     <pic:cNvPicPr/>
                   </pic:nvPicPr>
                   <pic:blipFill>
-                    <a:blip r:embed="rId22"/>
+                    <a:blip r:embed="rId23"/>
                     <a:stretch>
                       <a:fillRect/>
                     </a:stretch>
@@ -16071,22 +16235,7 @@
         <w:t xml:space="preserve"> </w:t>
       </w:r>
       <w:r>
-        <w:t xml:space="preserve">– Modelagem do banco de </w:t>
-      </w:r>
-      <w:commentRangeStart w:id="43"/>
-      <w:r>
-        <w:t>dados</w:t>
-      </w:r>
-      <w:commentRangeEnd w:id="43"/>
-      <w:r>
-        <w:rPr>
-          <w:rStyle w:val="Refdecomentrio"/>
-          <w:rFonts w:ascii="Liberation Serif" w:eastAsia="SimSun" w:hAnsi="Liberation Serif" w:cs="Mangal"/>
-          <w:i w:val="0"/>
-          <w:iCs w:val="0"/>
-          <w:lang w:bidi="hi-IN"/>
-        </w:rPr>
-        <w:commentReference w:id="43"/>
+        <w:t>– Modelagem do banco de dados</w:t>
       </w:r>
     </w:p>
     <w:p>
@@ -16120,12 +16269,12 @@
           <w:numId w:val="2"/>
         </w:numPr>
       </w:pPr>
-      <w:bookmarkStart w:id="44" w:name="_Toc41066097"/>
+      <w:bookmarkStart w:id="43" w:name="_Toc41066097"/>
       <w:r>
         <w:lastRenderedPageBreak/>
         <w:t>Modelo Lógico do Banco de Dados</w:t>
       </w:r>
-      <w:bookmarkEnd w:id="44"/>
+      <w:bookmarkEnd w:id="43"/>
     </w:p>
     <w:p>
       <w:pPr>
@@ -17006,11 +17155,11 @@
           <w:numId w:val="2"/>
         </w:numPr>
       </w:pPr>
-      <w:bookmarkStart w:id="45" w:name="_Toc41066098"/>
+      <w:bookmarkStart w:id="44" w:name="_Toc41066098"/>
       <w:r>
         <w:t>Arquitetura da Aplicação</w:t>
       </w:r>
-      <w:bookmarkEnd w:id="45"/>
+      <w:bookmarkEnd w:id="44"/>
     </w:p>
     <w:p>
       <w:pPr>
@@ -18302,12 +18451,12 @@
           <w:numId w:val="2"/>
         </w:numPr>
       </w:pPr>
-      <w:bookmarkStart w:id="46" w:name="_Toc41066099"/>
+      <w:bookmarkStart w:id="45" w:name="_Toc41066099"/>
       <w:r>
         <w:lastRenderedPageBreak/>
         <w:t>Planejamento de Versões</w:t>
       </w:r>
-      <w:bookmarkEnd w:id="46"/>
+      <w:bookmarkEnd w:id="45"/>
     </w:p>
     <w:p>
       <w:pPr>
@@ -18439,6 +18588,7 @@
         <w:textAlignment w:val="auto"/>
         <w:rPr>
           <w:rFonts w:ascii="Arial" w:eastAsia="Times New Roman" w:hAnsi="Arial" w:cs="Arial"/>
+          <w:b/>
           <w:iCs/>
           <w:sz w:val="22"/>
           <w:szCs w:val="20"/>
@@ -18453,7 +18603,7 @@
           <w:szCs w:val="20"/>
           <w:lang w:bidi="ar-SA"/>
         </w:rPr>
-        <w:t>[RFS4</w:t>
+        <w:t>[RFS5</w:t>
       </w:r>
       <w:r>
         <w:rPr>
@@ -18463,37 +18613,7 @@
           <w:szCs w:val="20"/>
           <w:lang w:bidi="ar-SA"/>
         </w:rPr>
-        <w:t>] Registro de humor</w:t>
-      </w:r>
-    </w:p>
-    <w:p>
-      <w:pPr>
-        <w:pStyle w:val="PargrafodaLista"/>
-        <w:widowControl/>
-        <w:numPr>
-          <w:ilvl w:val="0"/>
-          <w:numId w:val="37"/>
-        </w:numPr>
-        <w:suppressAutoHyphens w:val="0"/>
-        <w:textAlignment w:val="auto"/>
-        <w:rPr>
-          <w:rFonts w:ascii="Arial" w:eastAsia="Times New Roman" w:hAnsi="Arial" w:cs="Arial"/>
-          <w:b/>
-          <w:iCs/>
-          <w:sz w:val="22"/>
-          <w:szCs w:val="20"/>
-          <w:lang w:bidi="ar-SA"/>
-        </w:rPr>
-      </w:pPr>
-      <w:r>
-        <w:rPr>
-          <w:rFonts w:ascii="Arial" w:eastAsia="Times New Roman" w:hAnsi="Arial" w:cs="Arial"/>
-          <w:iCs/>
-          <w:sz w:val="22"/>
-          <w:szCs w:val="20"/>
-          <w:lang w:bidi="ar-SA"/>
-        </w:rPr>
-        <w:t xml:space="preserve">[RFS11] </w:t>
+        <w:t xml:space="preserve">] </w:t>
       </w:r>
       <w:r>
         <w:rPr>
@@ -18618,7 +18738,7 @@
           <w:szCs w:val="20"/>
           <w:lang w:bidi="ar-SA"/>
         </w:rPr>
-        <w:t>[RFS7] Relatório semanal de palavras repetidas</w:t>
+        <w:t>[RFS6] Relatório das palavras chaves dos relatos</w:t>
       </w:r>
     </w:p>
     <w:p>
@@ -18647,7 +18767,17 @@
           <w:szCs w:val="20"/>
           <w:lang w:bidi="ar-SA"/>
         </w:rPr>
-        <w:t>[RFS8] Relatório mensal de palavras repetidas</w:t>
+        <w:t>[RFS7] Relatório de variação de humor</w:t>
+      </w:r>
+      <w:r>
+        <w:rPr>
+          <w:rFonts w:ascii="Arial" w:eastAsia="Times New Roman" w:hAnsi="Arial" w:cs="Arial"/>
+          <w:iCs/>
+          <w:sz w:val="22"/>
+          <w:szCs w:val="20"/>
+          <w:lang w:bidi="ar-SA"/>
+        </w:rPr>
+        <w:tab/>
       </w:r>
     </w:p>
     <w:p>
@@ -18676,7 +18806,17 @@
           <w:szCs w:val="20"/>
           <w:lang w:bidi="ar-SA"/>
         </w:rPr>
-        <w:t>[RFS9] Relatório semanal de variação de humor</w:t>
+        <w:t>[RFS8] Conversão de áudio para texto</w:t>
+      </w:r>
+      <w:r>
+        <w:rPr>
+          <w:rFonts w:ascii="Arial" w:eastAsia="Times New Roman" w:hAnsi="Arial" w:cs="Arial"/>
+          <w:iCs/>
+          <w:sz w:val="22"/>
+          <w:szCs w:val="20"/>
+          <w:lang w:bidi="ar-SA"/>
+        </w:rPr>
+        <w:t xml:space="preserve"> </w:t>
       </w:r>
     </w:p>
     <w:p>
@@ -18705,7 +18845,7 @@
           <w:szCs w:val="20"/>
           <w:lang w:bidi="ar-SA"/>
         </w:rPr>
-        <w:t>[RFS10] Relatório mensal de variação de humor</w:t>
+        <w:t xml:space="preserve">[RFS5] </w:t>
       </w:r>
       <w:r>
         <w:rPr>
@@ -18715,7 +18855,17 @@
           <w:szCs w:val="20"/>
           <w:lang w:bidi="ar-SA"/>
         </w:rPr>
-        <w:tab/>
+        <w:t>CRUD Relatos</w:t>
+      </w:r>
+      <w:r>
+        <w:rPr>
+          <w:rFonts w:ascii="Arial" w:eastAsia="Times New Roman" w:hAnsi="Arial" w:cs="Arial"/>
+          <w:iCs/>
+          <w:sz w:val="22"/>
+          <w:szCs w:val="20"/>
+          <w:lang w:bidi="ar-SA"/>
+        </w:rPr>
+        <w:t xml:space="preserve"> (áudio)</w:t>
       </w:r>
     </w:p>
     <w:p>
@@ -18744,27 +18894,7 @@
           <w:szCs w:val="20"/>
           <w:lang w:bidi="ar-SA"/>
         </w:rPr>
-        <w:t xml:space="preserve">[RFS12] </w:t>
-      </w:r>
-      <w:r>
-        <w:rPr>
-          <w:rFonts w:ascii="Arial" w:eastAsia="Times New Roman" w:hAnsi="Arial" w:cs="Arial"/>
-          <w:iCs/>
-          <w:sz w:val="22"/>
-          <w:szCs w:val="20"/>
-          <w:lang w:bidi="ar-SA"/>
-        </w:rPr>
-        <w:t>Conversão de áudio para texto</w:t>
-      </w:r>
-      <w:r>
-        <w:rPr>
-          <w:rFonts w:ascii="Arial" w:eastAsia="Times New Roman" w:hAnsi="Arial" w:cs="Arial"/>
-          <w:iCs/>
-          <w:sz w:val="22"/>
-          <w:szCs w:val="20"/>
-          <w:lang w:bidi="ar-SA"/>
-        </w:rPr>
-        <w:t xml:space="preserve"> </w:t>
+        <w:t>[RFS6] CRUD Prontuário</w:t>
       </w:r>
     </w:p>
     <w:p>
@@ -18793,7 +18923,7 @@
           <w:szCs w:val="20"/>
           <w:lang w:bidi="ar-SA"/>
         </w:rPr>
-        <w:t>[RFS5] Consulta</w:t>
+        <w:t xml:space="preserve">[RFS9] Notificações e Alertas </w:t>
       </w:r>
     </w:p>
     <w:p>
@@ -18822,16 +18952,6 @@
           <w:szCs w:val="20"/>
           <w:lang w:bidi="ar-SA"/>
         </w:rPr>
-        <w:t>[RFS6] CRUD Prontuário</w:t>
-      </w:r>
-      <w:r>
-        <w:rPr>
-          <w:rFonts w:ascii="Arial" w:eastAsia="Times New Roman" w:hAnsi="Arial" w:cs="Arial"/>
-          <w:iCs/>
-          <w:sz w:val="22"/>
-          <w:szCs w:val="20"/>
-          <w:lang w:bidi="ar-SA"/>
-        </w:rPr>
         <w:br w:type="page"/>
       </w:r>
     </w:p>
@@ -18857,11 +18977,11 @@
           <w:numId w:val="2"/>
         </w:numPr>
       </w:pPr>
-      <w:bookmarkStart w:id="47" w:name="_Toc41066100"/>
+      <w:bookmarkStart w:id="46" w:name="_Toc41066100"/>
       <w:r>
         <w:t>Estimativa de custo</w:t>
       </w:r>
-      <w:bookmarkEnd w:id="47"/>
+      <w:bookmarkEnd w:id="46"/>
     </w:p>
     <w:p>
       <w:pPr>
@@ -19820,11 +19940,11 @@
           <w:numId w:val="2"/>
         </w:numPr>
       </w:pPr>
-      <w:bookmarkStart w:id="48" w:name="_Toc41066101"/>
+      <w:bookmarkStart w:id="47" w:name="_Toc41066101"/>
       <w:r>
         <w:t>Referências</w:t>
       </w:r>
-      <w:bookmarkEnd w:id="48"/>
+      <w:bookmarkEnd w:id="47"/>
     </w:p>
     <w:p>
       <w:pPr>
@@ -20017,43 +20137,6 @@
     </w:sectPr>
   </w:body>
 </w:document>
-</file>
-
-<file path=word/comments.xml><?xml version="1.0" encoding="utf-8"?>
-<w:comments xmlns:wpc="http://schemas.microsoft.com/office/word/2010/wordprocessingCanvas" xmlns:mc="http://schemas.openxmlformats.org/markup-compatibility/2006" xmlns:o="urn:schemas-microsoft-com:office:office" xmlns:r="http://schemas.openxmlformats.org/officeDocument/2006/relationships" xmlns:m="http://schemas.openxmlformats.org/officeDocument/2006/math" xmlns:v="urn:schemas-microsoft-com:vml" xmlns:wp14="http://schemas.microsoft.com/office/word/2010/wordprocessingDrawing" xmlns:wp="http://schemas.openxmlformats.org/drawingml/2006/wordprocessingDrawing" xmlns:w10="urn:schemas-microsoft-com:office:word" xmlns:w="http://schemas.openxmlformats.org/wordprocessingml/2006/main" xmlns:w14="http://schemas.microsoft.com/office/word/2010/wordml" xmlns:wpg="http://schemas.microsoft.com/office/word/2010/wordprocessingGroup" xmlns:wpi="http://schemas.microsoft.com/office/word/2010/wordprocessingInk" xmlns:wne="http://schemas.microsoft.com/office/word/2006/wordml" xmlns:wps="http://schemas.microsoft.com/office/word/2010/wordprocessingShape" mc:Ignorable="w14 wp14">
-  <w:comment w:id="43" w:author="Aloisio Caetano" w:date="2020-06-01T23:55:00Z" w:initials="AC">
-    <w:p>
-      <w:pPr>
-        <w:pStyle w:val="Textodecomentrio"/>
-      </w:pPr>
-      <w:r>
-        <w:rPr>
-          <w:rStyle w:val="Refdecomentrio"/>
-        </w:rPr>
-        <w:annotationRef/>
-      </w:r>
-      <w:r>
-        <w:t xml:space="preserve">Pode existir outro tipo de usuário? Caso não possa, a G/E é total também. </w:t>
-      </w:r>
-    </w:p>
-    <w:p>
-      <w:pPr>
-        <w:pStyle w:val="Textodecomentrio"/>
-      </w:pPr>
-      <w:r>
-        <w:t xml:space="preserve">Eu penso que a entidade prontuário pode ser simplesmente um atributo do relacionamento consulta, seria necessário modelar o relacionamento consulta como uma entidade associativa se o relacionamento de consulta com prontuário fosse </w:t>
-      </w:r>
-      <w:proofErr w:type="gramStart"/>
-      <w:r>
-        <w:t>1xN</w:t>
-      </w:r>
-      <w:proofErr w:type="gramEnd"/>
-      <w:r>
-        <w:t xml:space="preserve">, como é 1x1, não tem necessidade, a menos que vocês me digam que isso pode evoluir para um relacionamento 1xN no futuro.  </w:t>
-      </w:r>
-    </w:p>
-  </w:comment>
-</w:comments>
 </file>
 
 <file path=word/commentsExtended.xml><?xml version="1.0" encoding="utf-8"?>
@@ -20146,7 +20229,7 @@
             <w:rPr>
               <w:noProof/>
             </w:rPr>
-            <w:t>21</w:t>
+            <w:t>13</w:t>
           </w:r>
           <w:r>
             <w:fldChar w:fldCharType="end"/>
@@ -20231,7 +20314,7 @@
             <w:rPr>
               <w:lang w:val="en-US" w:eastAsia="en-US"/>
             </w:rPr>
-            <w:t>: 2.9</w:t>
+            <w:t>: 3.0</w:t>
           </w:r>
         </w:p>
         <w:p>
@@ -27708,7 +27791,7 @@
 </file>
 
 <file path=customXml/itemProps1.xml><?xml version="1.0" encoding="utf-8"?>
-<ds:datastoreItem xmlns:ds="http://schemas.openxmlformats.org/officeDocument/2006/customXml" ds:itemID="{49345021-E0E3-47BE-BFFA-82D9CEE0847D}">
+<ds:datastoreItem xmlns:ds="http://schemas.openxmlformats.org/officeDocument/2006/customXml" ds:itemID="{EE624BE7-ED31-4DFD-A2CE-63C107E564B8}">
   <ds:schemaRefs>
     <ds:schemaRef ds:uri="http://schemas.openxmlformats.org/officeDocument/2006/bibliography"/>
   </ds:schemaRefs>

</xml_diff>